<commit_message>
Significantly update the order form
</commit_message>
<xml_diff>
--- a/files/MICE Order Form.docx
+++ b/files/MICE Order Form.docx
@@ -269,7 +269,13 @@
         <w:rPr>
           <w:rFonts w:ascii="Arial" w:hAnsi="Arial" w:cs="Arial"/>
         </w:rPr>
-        <w:t xml:space="preserve">. If you require a counter-signed copy, please CC </w:t>
+        <w:t xml:space="preserve">. If you require a </w:t>
+      </w:r>
+      <w:r>
+        <w:rPr>
+          <w:rFonts w:ascii="Arial" w:hAnsi="Arial" w:cs="Arial"/>
+        </w:rPr>
+        <w:t xml:space="preserve">counter-signed copy, please CC </w:t>
       </w:r>
       <w:hyperlink r:id="rId16" w:history="1">
         <w:r>
@@ -295,31 +301,27 @@
         </w:tabs>
         <w:rPr>
           <w:rFonts w:ascii="Arial" w:hAnsi="Arial" w:cs="Arial"/>
+          <w:color w:val="000000"/>
+        </w:rPr>
+      </w:pPr>
+      <w:r>
+        <w:rPr>
+          <w:rFonts w:ascii="Arial" w:hAnsi="Arial" w:cs="Arial"/>
           <w:b/>
-          <w:sz w:val="26"/>
-          <w:szCs w:val="26"/>
-        </w:rPr>
-      </w:pPr>
+        </w:rPr>
+        <w:t>Company Name</w:t>
+      </w:r>
       <w:r>
         <w:rPr>
           <w:rFonts w:ascii="Arial" w:hAnsi="Arial" w:cs="Arial"/>
           <w:b/>
         </w:rPr>
-        <w:t>Company Name</w:t>
-      </w:r>
-      <w:r>
-        <w:rPr>
-          <w:rFonts w:ascii="Arial" w:hAnsi="Arial" w:cs="Arial"/>
-          <w:b/>
-        </w:rPr>
         <w:t>:</w:t>
       </w:r>
       <w:r>
         <w:rPr>
           <w:rFonts w:ascii="Arial" w:hAnsi="Arial" w:cs="Arial"/>
           <w:color w:val="000000"/>
-          <w:sz w:val="22"/>
-          <w:szCs w:val="22"/>
         </w:rPr>
         <w:tab/>
       </w:r>
@@ -328,8 +330,6 @@
           <w:rPr>
             <w:rFonts w:ascii="Arial" w:hAnsi="Arial" w:cs="Arial"/>
             <w:color w:val="000000"/>
-            <w:sz w:val="22"/>
-            <w:szCs w:val="22"/>
           </w:rPr>
           <w:id w:val="-216286782"/>
           <w:placeholder>
@@ -343,6 +343,7 @@
           <w:r>
             <w:rPr>
               <w:rStyle w:val="PlaceholderText"/>
+              <w:rFonts w:ascii="Arial" w:hAnsi="Arial" w:cs="Arial"/>
             </w:rPr>
             <w:t>Click or tap here to enter text.</w:t>
           </w:r>
@@ -353,8 +354,6 @@
         <w:rPr>
           <w:rFonts w:ascii="Arial" w:hAnsi="Arial" w:cs="Arial"/>
           <w:color w:val="000000"/>
-          <w:sz w:val="22"/>
-          <w:szCs w:val="22"/>
         </w:rPr>
         <w:t xml:space="preserve"> </w:t>
       </w:r>
@@ -404,6 +403,7 @@
           <w:r>
             <w:rPr>
               <w:rStyle w:val="PlaceholderText"/>
+              <w:rFonts w:ascii="Arial" w:hAnsi="Arial" w:cs="Arial"/>
             </w:rPr>
             <w:t>Click or tap here to enter text.</w:t>
           </w:r>
@@ -419,8 +419,6 @@
         <w:rPr>
           <w:rFonts w:ascii="Arial" w:hAnsi="Arial" w:cs="Arial"/>
           <w:color w:val="000000"/>
-          <w:sz w:val="22"/>
-          <w:szCs w:val="22"/>
         </w:rPr>
       </w:pPr>
       <w:r>
@@ -428,14 +426,7 @@
           <w:rFonts w:ascii="Arial" w:hAnsi="Arial" w:cs="Arial"/>
           <w:b/>
         </w:rPr>
-        <w:t>Billing Email Address</w:t>
-      </w:r>
-      <w:r>
-        <w:rPr>
-          <w:rFonts w:ascii="Arial" w:hAnsi="Arial" w:cs="Arial"/>
-          <w:b/>
-        </w:rPr>
-        <w:t>:</w:t>
+        <w:t>Billing Email Address:</w:t>
       </w:r>
       <w:r>
         <w:rPr>
@@ -474,6 +465,7 @@
               <w:r>
                 <w:rPr>
                   <w:rStyle w:val="PlaceholderText"/>
+                  <w:rFonts w:ascii="Arial" w:hAnsi="Arial" w:cs="Arial"/>
                 </w:rPr>
                 <w:t>Click or tap here to enter text.</w:t>
               </w:r>
@@ -498,14 +490,7 @@
           <w:rFonts w:ascii="Arial" w:hAnsi="Arial" w:cs="Arial"/>
           <w:b/>
         </w:rPr>
-        <w:t>Peering Email Address</w:t>
-      </w:r>
-      <w:r>
-        <w:rPr>
-          <w:rFonts w:ascii="Arial" w:hAnsi="Arial" w:cs="Arial"/>
-          <w:b/>
-        </w:rPr>
-        <w:t>:</w:t>
+        <w:t>Peering Email Address:</w:t>
       </w:r>
       <w:r>
         <w:rPr>
@@ -544,6 +529,7 @@
               <w:r>
                 <w:rPr>
                   <w:rStyle w:val="PlaceholderText"/>
+                  <w:rFonts w:ascii="Arial" w:hAnsi="Arial" w:cs="Arial"/>
                 </w:rPr>
                 <w:t>Click or tap here to enter text.</w:t>
               </w:r>
@@ -570,8 +556,29 @@
         <w:rPr>
           <w:rFonts w:ascii="Arial" w:hAnsi="Arial" w:cs="Arial"/>
         </w:rPr>
-        <w:t>Your peering email address will be listed publicly in the participants list on the MICE website.</w:t>
-      </w:r>
+        <w:t>Your peering email address will</w:t>
+      </w:r>
+      <w:r>
+        <w:rPr>
+          <w:rFonts w:ascii="Arial" w:hAnsi="Arial" w:cs="Arial"/>
+        </w:rPr>
+        <w:t xml:space="preserve"> be listed publicly in the partic</w:t>
+      </w:r>
+      <w:r>
+        <w:rPr>
+          <w:rFonts w:ascii="Arial" w:hAnsi="Arial" w:cs="Arial"/>
+        </w:rPr>
+        <w:t xml:space="preserve">ipants list on the MICE website: </w:t>
+      </w:r>
+      <w:hyperlink r:id="rId17" w:history="1">
+        <w:r>
+          <w:rPr>
+            <w:rStyle w:val="Hyperlink"/>
+            <w:rFonts w:ascii="Arial" w:hAnsi="Arial" w:cs="Arial"/>
+          </w:rPr>
+          <w:t>http://micemn.net/participants.html</w:t>
+        </w:r>
+      </w:hyperlink>
     </w:p>
     <w:p>
       <w:pPr>
@@ -863,7 +870,7 @@
         </w:rPr>
         <w:t xml:space="preserve"> If you do not already have a Cologix account representative, contact Scott McCrady &lt;</w:t>
       </w:r>
-      <w:hyperlink r:id="rId17" w:history="1">
+      <w:hyperlink r:id="rId18" w:history="1">
         <w:r>
           <w:rPr>
             <w:rStyle w:val="Hyperlink"/>
@@ -909,6 +916,58 @@
     <w:p>
       <w:pPr>
         <w:pStyle w:val="Address"/>
+        <w:spacing w:before="240" w:after="240"/>
+        <w:rPr>
+          <w:rFonts w:ascii="Arial" w:hAnsi="Arial" w:cs="Arial"/>
+        </w:rPr>
+      </w:pPr>
+      <w:r>
+        <w:rPr>
+          <w:rFonts w:ascii="Arial" w:hAnsi="Arial" w:cs="Arial"/>
+        </w:rPr>
+        <w:t>Port graphs are available at the address below (which is also linked from the MICE website). Use the username “guest” and password “guest” for access.</w:t>
+      </w:r>
+      <w:r>
+        <w:rPr>
+          <w:rFonts w:ascii="Arial" w:hAnsi="Arial" w:cs="Arial"/>
+        </w:rPr>
+        <w:br/>
+      </w:r>
+      <w:hyperlink r:id="rId19" w:history="1">
+        <w:r>
+          <w:rPr>
+            <w:rStyle w:val="Hyperlink"/>
+            <w:rFonts w:ascii="Arial" w:hAnsi="Arial" w:cs="Arial"/>
+          </w:rPr>
+          <w:t>http://micelg.usinternet.com/cacti/graph_view.php?action=tree&amp;tree_i</w:t>
+        </w:r>
+        <w:r>
+          <w:rPr>
+            <w:rStyle w:val="Hyperlink"/>
+            <w:rFonts w:ascii="Arial" w:hAnsi="Arial" w:cs="Arial"/>
+          </w:rPr>
+          <w:t>d=1&amp;leaf_id=19</w:t>
+        </w:r>
+      </w:hyperlink>
+    </w:p>
+    <w:p>
+      <w:pPr>
+        <w:rPr>
+          <w:rFonts w:ascii="Arial" w:hAnsi="Arial" w:cs="Arial"/>
+          <w:b/>
+        </w:rPr>
+      </w:pPr>
+      <w:r>
+        <w:rPr>
+          <w:rFonts w:ascii="Arial" w:hAnsi="Arial" w:cs="Arial"/>
+          <w:b/>
+        </w:rPr>
+        <w:br w:type="page"/>
+      </w:r>
+    </w:p>
+    <w:p>
+      <w:pPr>
+        <w:pStyle w:val="Address"/>
         <w:tabs>
           <w:tab w:val="left" w:pos="1980"/>
         </w:tabs>
@@ -922,6 +981,7 @@
           <w:rFonts w:ascii="Arial" w:hAnsi="Arial" w:cs="Arial"/>
           <w:b/>
         </w:rPr>
+        <w:lastRenderedPageBreak/>
         <w:t>ASN(s):</w:t>
       </w:r>
       <w:r>
@@ -929,7 +989,7 @@
           <w:rFonts w:ascii="Arial" w:hAnsi="Arial" w:cs="Arial"/>
           <w:b/>
         </w:rPr>
-        <w:tab/>
+        <w:t xml:space="preserve"> </w:t>
       </w:r>
       <w:sdt>
         <w:sdtPr>
@@ -972,8 +1032,24 @@
     <w:p>
       <w:pPr>
         <w:pStyle w:val="Address"/>
+        <w:spacing w:before="240" w:after="240"/>
+        <w:rPr>
+          <w:rFonts w:ascii="Arial" w:hAnsi="Arial" w:cs="Arial"/>
+        </w:rPr>
+      </w:pPr>
+      <w:r>
+        <w:rPr>
+          <w:rFonts w:ascii="Arial" w:hAnsi="Arial" w:cs="Arial"/>
+        </w:rPr>
+        <w:t>MICE will allocate one IPv4 address and one IPv6 address per AS. Additional IPs (e.g. for redundant routers) may be allocated by special request.</w:t>
+      </w:r>
+    </w:p>
+    <w:p>
+      <w:pPr>
+        <w:pStyle w:val="Address"/>
         <w:tabs>
           <w:tab w:val="left" w:pos="1980"/>
+          <w:tab w:val="center" w:pos="4680"/>
         </w:tabs>
         <w:rPr>
           <w:rFonts w:ascii="Arial" w:hAnsi="Arial" w:cs="Arial"/>
@@ -1004,15 +1080,13 @@
       <w:r>
         <w:rPr>
           <w:rFonts w:ascii="Arial" w:hAnsi="Arial" w:cs="Arial"/>
-          <w:b/>
-        </w:rPr>
-        <w:tab/>
+        </w:rPr>
+        <w:t xml:space="preserve"> </w:t>
       </w:r>
       <w:sdt>
         <w:sdtPr>
           <w:rPr>
             <w:rFonts w:ascii="Arial" w:hAnsi="Arial" w:cs="Arial"/>
-            <w:b/>
           </w:rPr>
           <w:id w:val="-1199931637"/>
           <w:placeholder>
@@ -1069,6 +1143,90 @@
     <w:p>
       <w:pPr>
         <w:pStyle w:val="Address"/>
+        <w:spacing w:before="240" w:after="240"/>
+        <w:rPr>
+          <w:rFonts w:ascii="Arial" w:hAnsi="Arial" w:cs="Arial"/>
+        </w:rPr>
+      </w:pPr>
+      <w:r>
+        <w:rPr>
+          <w:rFonts w:ascii="Arial" w:hAnsi="Arial" w:cs="Arial"/>
+        </w:rPr>
+        <w:t>Use of the route servers is optional.</w:t>
+      </w:r>
+      <w:r>
+        <w:rPr>
+          <w:rFonts w:ascii="Arial" w:hAnsi="Arial" w:cs="Arial"/>
+        </w:rPr>
+        <w:t xml:space="preserve"> If you use the route servers, you may announce all of your routes or only a subset, at your option.</w:t>
+      </w:r>
+    </w:p>
+    <w:p>
+      <w:pPr>
+        <w:pStyle w:val="Address"/>
+        <w:spacing w:before="240" w:after="240"/>
+      </w:pPr>
+      <w:r>
+        <w:rPr>
+          <w:rFonts w:ascii="Arial" w:hAnsi="Arial" w:cs="Arial"/>
+        </w:rPr>
+        <w:t>The default behavior of the MICE route servers is to announce all routes to all peers.</w:t>
+      </w:r>
+      <w:r>
+        <w:rPr>
+          <w:rFonts w:ascii="Arial" w:hAnsi="Arial" w:cs="Arial"/>
+        </w:rPr>
+        <w:t xml:space="preserve"> You may optionally use a set of MICE communities to modify the announcements.</w:t>
+      </w:r>
+      <w:r>
+        <w:rPr>
+          <w:rFonts w:ascii="Arial" w:hAnsi="Arial" w:cs="Arial"/>
+        </w:rPr>
+        <w:t xml:space="preserve"> These communities are documented at: </w:t>
+      </w:r>
+      <w:hyperlink r:id="rId20" w:history="1">
+        <w:r>
+          <w:rPr>
+            <w:rStyle w:val="Hyperlink"/>
+            <w:rFonts w:ascii="Arial" w:hAnsi="Arial" w:cs="Arial"/>
+          </w:rPr>
+          <w:t>http://micemn.net/technical.html</w:t>
+        </w:r>
+      </w:hyperlink>
+    </w:p>
+    <w:p>
+      <w:pPr>
+        <w:pStyle w:val="Address"/>
+        <w:spacing w:before="240" w:after="240"/>
+        <w:rPr>
+          <w:rFonts w:ascii="Arial" w:hAnsi="Arial" w:cs="Arial"/>
+        </w:rPr>
+      </w:pPr>
+      <w:r>
+        <w:rPr>
+          <w:rFonts w:ascii="Arial" w:hAnsi="Arial" w:cs="Arial"/>
+        </w:rPr>
+        <w:t>I</w:t>
+      </w:r>
+      <w:r>
+        <w:rPr>
+          <w:rFonts w:ascii="Arial" w:hAnsi="Arial" w:cs="Arial"/>
+        </w:rPr>
+        <w:t xml:space="preserve">n the relatively near future, the route servers will require participants to document their routes and downstream ASNs in IRR objects. If you are not familiar with this process, the Seattle Internet Exchange has a tutorial available: </w:t>
+      </w:r>
+      <w:hyperlink r:id="rId21" w:history="1">
+        <w:r>
+          <w:rPr>
+            <w:rStyle w:val="Hyperlink"/>
+            <w:rFonts w:ascii="Arial" w:hAnsi="Arial" w:cs="Arial"/>
+          </w:rPr>
+          <w:t>https://www.seattleix.net/irr-tutorial</w:t>
+        </w:r>
+      </w:hyperlink>
+    </w:p>
+    <w:p>
+      <w:pPr>
+        <w:pStyle w:val="Address"/>
         <w:tabs>
           <w:tab w:val="left" w:pos="1980"/>
         </w:tabs>
@@ -1110,7 +1268,7 @@
           <w:rFonts w:ascii="Arial" w:hAnsi="Arial" w:cs="Arial"/>
           <w:b/>
         </w:rPr>
-        <w:tab/>
+        <w:t xml:space="preserve"> </w:t>
       </w:r>
       <w:sdt>
         <w:sdtPr>
@@ -1152,21 +1310,6 @@
         <w:rPr>
           <w:rFonts w:ascii="Arial" w:hAnsi="Arial" w:cs="Arial"/>
         </w:rPr>
-        <w:t>Use of the route servers is optional.</w:t>
-      </w:r>
-    </w:p>
-    <w:p>
-      <w:pPr>
-        <w:pStyle w:val="Address"/>
-        <w:spacing w:before="240" w:after="240"/>
-        <w:rPr>
-          <w:rFonts w:ascii="Arial" w:hAnsi="Arial" w:cs="Arial"/>
-        </w:rPr>
-      </w:pPr>
-      <w:r>
-        <w:rPr>
-          <w:rFonts w:ascii="Arial" w:hAnsi="Arial" w:cs="Arial"/>
-        </w:rPr>
         <w:t>BFD (</w:t>
       </w:r>
       <w:r>
@@ -1210,21 +1353,6 @@
           <w:rFonts w:ascii="Arial" w:hAnsi="Arial" w:cs="Arial"/>
         </w:rPr>
         <w:t xml:space="preserve"> documents which networks have indicated they are willing to use BFD.</w:t>
-      </w:r>
-    </w:p>
-    <w:p>
-      <w:pPr>
-        <w:pStyle w:val="Address"/>
-        <w:spacing w:before="240" w:after="240"/>
-        <w:rPr>
-          <w:rFonts w:ascii="Arial" w:hAnsi="Arial" w:cs="Arial"/>
-        </w:rPr>
-      </w:pPr>
-      <w:r>
-        <w:rPr>
-          <w:rFonts w:ascii="Arial" w:hAnsi="Arial" w:cs="Arial"/>
-        </w:rPr>
-        <w:t>MICE will allocate one IPv4 address and one IPv6 address per AS. Additional IPs (e.g. for redundant routers) may be allocated by special request.</w:t>
       </w:r>
     </w:p>
     <w:p>
@@ -1345,7 +1473,7 @@
         </w:rPr>
         <w:br/>
       </w:r>
-      <w:hyperlink r:id="rId18" w:history="1">
+      <w:hyperlink r:id="rId22" w:history="1">
         <w:r>
           <w:rPr>
             <w:rStyle w:val="Hyperlink"/>
@@ -1465,60 +1593,258 @@
         </w:rPr>
         <w:br/>
       </w:r>
-      <w:hyperlink r:id="rId19" w:history="1">
-        <w:proofErr w:type="spellStart"/>
+      <w:hyperlink r:id="rId23" w:history="1">
         <w:r>
           <w:rPr>
             <w:rStyle w:val="Hyperlink"/>
             <w:rFonts w:ascii="Arial" w:hAnsi="Arial" w:cs="Arial"/>
           </w:rPr>
-          <w:t>https</w:t>
+          <w:t>https://lists.iphouse.net/cgi-bin/wa?A0=MICE-DISCUSS</w:t>
         </w:r>
-        <w:proofErr w:type="spellEnd"/>
+      </w:hyperlink>
+    </w:p>
+    <w:p>
+      <w:pPr>
+        <w:pStyle w:val="Address"/>
+        <w:spacing w:before="240" w:after="240"/>
+        <w:rPr>
+          <w:rFonts w:ascii="Arial" w:hAnsi="Arial" w:cs="Arial"/>
+        </w:rPr>
+      </w:pPr>
+      <w:r>
+        <w:rPr>
+          <w:rFonts w:ascii="Arial" w:hAnsi="Arial" w:cs="Arial"/>
+        </w:rPr>
+        <w:t>Notices relating to an individual participant will be sent to that participant’s peering and/or billing contact email</w:t>
+      </w:r>
+      <w:r>
+        <w:rPr>
+          <w:rFonts w:ascii="Arial" w:hAnsi="Arial" w:cs="Arial"/>
+        </w:rPr>
+        <w:t xml:space="preserve"> addresses.</w:t>
+      </w:r>
+    </w:p>
+    <w:p>
+      <w:pPr>
+        <w:pStyle w:val="Address"/>
+        <w:spacing w:after="240"/>
+        <w:jc w:val="center"/>
+        <w:rPr>
+          <w:rFonts w:ascii="Arial" w:hAnsi="Arial" w:cs="Arial"/>
+          <w:b/>
+          <w:sz w:val="22"/>
+          <w:szCs w:val="22"/>
+        </w:rPr>
+      </w:pPr>
+      <w:r>
+        <w:rPr>
+          <w:rFonts w:ascii="Arial" w:hAnsi="Arial" w:cs="Arial"/>
+          <w:b/>
+          <w:sz w:val="22"/>
+          <w:szCs w:val="22"/>
+        </w:rPr>
+        <w:t>PeeringDB</w:t>
+      </w:r>
+    </w:p>
+    <w:p>
+      <w:pPr>
+        <w:pStyle w:val="Address"/>
+        <w:spacing w:before="240" w:after="240"/>
+        <w:rPr>
+          <w:rFonts w:ascii="Arial" w:hAnsi="Arial" w:cs="Arial"/>
+        </w:rPr>
+      </w:pPr>
+      <w:r>
+        <w:rPr>
+          <w:rFonts w:ascii="Arial" w:hAnsi="Arial" w:cs="Arial"/>
+        </w:rPr>
+        <w:t>MICE requests, but does not require, that participants create a PeeringDB entry and list MICE as an exchange at which they peer. This helps the exchange’s visibility with potential new participants.</w:t>
+      </w:r>
+      <w:r>
+        <w:rPr>
+          <w:rFonts w:ascii="Arial" w:hAnsi="Arial" w:cs="Arial"/>
+        </w:rPr>
+        <w:t xml:space="preserve"> PeeringDB is a third-party website available at: </w:t>
+      </w:r>
+      <w:hyperlink r:id="rId24" w:history="1">
         <w:r>
           <w:rPr>
             <w:rStyle w:val="Hyperlink"/>
             <w:rFonts w:ascii="Arial" w:hAnsi="Arial" w:cs="Arial"/>
           </w:rPr>
-          <w:t>://lists.iphouse.net/</w:t>
-        </w:r>
-        <w:proofErr w:type="spellStart"/>
-        <w:r>
-          <w:rPr>
-            <w:rStyle w:val="Hyperlink"/>
-            <w:rFonts w:ascii="Arial" w:hAnsi="Arial" w:cs="Arial"/>
-          </w:rPr>
-          <w:t>cgi</w:t>
-        </w:r>
-        <w:proofErr w:type="spellEnd"/>
-        <w:r>
-          <w:rPr>
-            <w:rStyle w:val="Hyperlink"/>
-            <w:rFonts w:ascii="Arial" w:hAnsi="Arial" w:cs="Arial"/>
-          </w:rPr>
-          <w:t>-bin/wa?A0=MICE-DISCUSS</w:t>
+          <w:t>https://peeringdb.com</w:t>
         </w:r>
       </w:hyperlink>
     </w:p>
     <w:p>
       <w:pPr>
         <w:pStyle w:val="Address"/>
+        <w:spacing w:after="240"/>
+        <w:jc w:val="center"/>
+        <w:rPr>
+          <w:rFonts w:ascii="Arial" w:hAnsi="Arial" w:cs="Arial"/>
+          <w:b/>
+          <w:sz w:val="22"/>
+          <w:szCs w:val="22"/>
+        </w:rPr>
+      </w:pPr>
+      <w:r>
+        <w:rPr>
+          <w:rFonts w:ascii="Arial" w:hAnsi="Arial" w:cs="Arial"/>
+          <w:b/>
+          <w:sz w:val="22"/>
+          <w:szCs w:val="22"/>
+        </w:rPr>
+        <w:t>Governance</w:t>
+      </w:r>
+    </w:p>
+    <w:p>
+      <w:pPr>
+        <w:pStyle w:val="Address"/>
         <w:spacing w:before="240" w:after="240"/>
         <w:rPr>
           <w:rFonts w:ascii="Arial" w:hAnsi="Arial" w:cs="Arial"/>
-        </w:rPr>
-      </w:pPr>
-      <w:r>
-        <w:rPr>
-          <w:rFonts w:ascii="Arial" w:hAnsi="Arial" w:cs="Arial"/>
-        </w:rPr>
-        <w:t>Notices relating to an individual participant will be sent to that participant’s peering and/or billing contact email</w:t>
-      </w:r>
-      <w:r>
-        <w:rPr>
-          <w:rFonts w:ascii="Arial" w:hAnsi="Arial" w:cs="Arial"/>
-        </w:rPr>
-        <w:t xml:space="preserve"> addresses.</w:t>
+          <w:color w:val="000000"/>
+        </w:rPr>
+      </w:pPr>
+      <w:r>
+        <w:rPr>
+          <w:rFonts w:ascii="Arial" w:hAnsi="Arial" w:cs="Arial"/>
+          <w:color w:val="000000"/>
+        </w:rPr>
+        <w:t>MICE is a 501(c)(12) cooperati</w:t>
+      </w:r>
+      <w:r>
+        <w:rPr>
+          <w:rFonts w:ascii="Arial" w:hAnsi="Arial" w:cs="Arial"/>
+          <w:color w:val="000000"/>
+        </w:rPr>
+        <w:t>ve governed by its members.</w:t>
+      </w:r>
+    </w:p>
+    <w:p>
+      <w:pPr>
+        <w:pStyle w:val="Address"/>
+        <w:spacing w:before="240" w:after="240"/>
+        <w:rPr>
+          <w:rFonts w:ascii="Arial" w:hAnsi="Arial" w:cs="Arial"/>
+          <w:color w:val="000000"/>
+        </w:rPr>
+      </w:pPr>
+      <w:r>
+        <w:rPr>
+          <w:rFonts w:ascii="Arial" w:hAnsi="Arial" w:cs="Arial"/>
+          <w:color w:val="000000"/>
+        </w:rPr>
+        <w:t>MICE holds member meetings, which are called User Group (UG) meetings. These meetings are typically held quarterly a</w:t>
+      </w:r>
+      <w:r>
+        <w:rPr>
+          <w:rFonts w:ascii="Arial" w:hAnsi="Arial" w:cs="Arial"/>
+          <w:color w:val="000000"/>
+        </w:rPr>
+        <w:t xml:space="preserve">nd may be attended in person or </w:t>
+      </w:r>
+      <w:r>
+        <w:rPr>
+          <w:rFonts w:ascii="Arial" w:hAnsi="Arial" w:cs="Arial"/>
+          <w:color w:val="000000"/>
+        </w:rPr>
+        <w:t xml:space="preserve">via </w:t>
+      </w:r>
+      <w:r>
+        <w:rPr>
+          <w:rFonts w:ascii="Arial" w:hAnsi="Arial" w:cs="Arial"/>
+          <w:color w:val="000000"/>
+        </w:rPr>
+        <w:t>conference call. Members have voting rights.</w:t>
+      </w:r>
+    </w:p>
+    <w:p>
+      <w:pPr>
+        <w:pStyle w:val="Address"/>
+        <w:spacing w:before="240" w:after="240"/>
+        <w:rPr>
+          <w:rFonts w:ascii="Arial" w:hAnsi="Arial" w:cs="Arial"/>
+          <w:color w:val="000000"/>
+        </w:rPr>
+      </w:pPr>
+      <w:r>
+        <w:rPr>
+          <w:rFonts w:ascii="Arial" w:hAnsi="Arial" w:cs="Arial"/>
+          <w:color w:val="000000"/>
+        </w:rPr>
+        <w:t>O</w:t>
+      </w:r>
+      <w:r>
+        <w:rPr>
+          <w:rFonts w:ascii="Arial" w:hAnsi="Arial" w:cs="Arial"/>
+          <w:color w:val="000000"/>
+        </w:rPr>
+        <w:t xml:space="preserve">nce a qualifying participant is utilizing their port to exchange traffic, the Board </w:t>
+      </w:r>
+      <w:r>
+        <w:rPr>
+          <w:rFonts w:ascii="Arial" w:hAnsi="Arial" w:cs="Arial"/>
+          <w:color w:val="000000"/>
+        </w:rPr>
+        <w:t>normally</w:t>
+      </w:r>
+      <w:r>
+        <w:rPr>
+          <w:rFonts w:ascii="Arial" w:hAnsi="Arial" w:cs="Arial"/>
+          <w:color w:val="000000"/>
+        </w:rPr>
+        <w:t xml:space="preserve"> </w:t>
+      </w:r>
+      <w:r>
+        <w:rPr>
+          <w:rFonts w:ascii="Arial" w:hAnsi="Arial" w:cs="Arial"/>
+          <w:color w:val="000000"/>
+        </w:rPr>
+        <w:t xml:space="preserve">appoints </w:t>
+      </w:r>
+      <w:r>
+        <w:rPr>
+          <w:rFonts w:ascii="Arial" w:hAnsi="Arial" w:cs="Arial"/>
+          <w:color w:val="000000"/>
+        </w:rPr>
+        <w:t>the participant</w:t>
+      </w:r>
+      <w:r>
+        <w:rPr>
+          <w:rFonts w:ascii="Arial" w:hAnsi="Arial" w:cs="Arial"/>
+          <w:color w:val="000000"/>
+        </w:rPr>
+        <w:t xml:space="preserve"> to </w:t>
+      </w:r>
+      <w:r>
+        <w:rPr>
+          <w:rFonts w:ascii="Arial" w:hAnsi="Arial" w:cs="Arial"/>
+          <w:color w:val="000000"/>
+        </w:rPr>
+        <w:t xml:space="preserve">the </w:t>
+      </w:r>
+      <w:r>
+        <w:rPr>
+          <w:rFonts w:ascii="Arial" w:hAnsi="Arial" w:cs="Arial"/>
+          <w:color w:val="000000"/>
+        </w:rPr>
+        <w:t>membership</w:t>
+      </w:r>
+      <w:r>
+        <w:rPr>
+          <w:rFonts w:ascii="Arial" w:hAnsi="Arial" w:cs="Arial"/>
+          <w:color w:val="000000"/>
+        </w:rPr>
+        <w:t xml:space="preserve"> at the Board’s</w:t>
+      </w:r>
+      <w:r>
+        <w:rPr>
+          <w:rFonts w:ascii="Arial" w:hAnsi="Arial" w:cs="Arial"/>
+          <w:color w:val="000000"/>
+        </w:rPr>
+        <w:t xml:space="preserve"> next convenience, generally just prior to the next User Group meeting.</w:t>
       </w:r>
     </w:p>
     <w:p>
@@ -1540,7 +1866,7 @@
           <w:sz w:val="22"/>
           <w:szCs w:val="22"/>
         </w:rPr>
-        <w:t>Governance</w:t>
+        <w:t>Disclaimers</w:t>
       </w:r>
     </w:p>
     <w:p>
@@ -1557,14 +1883,14 @@
           <w:rFonts w:ascii="Arial" w:hAnsi="Arial" w:cs="Arial"/>
           <w:color w:val="000000"/>
         </w:rPr>
-        <w:t>MICE is a 501(c)(12) cooperati</w:t>
-      </w:r>
-      <w:r>
-        <w:rPr>
-          <w:rFonts w:ascii="Arial" w:hAnsi="Arial" w:cs="Arial"/>
-          <w:color w:val="000000"/>
-        </w:rPr>
-        <w:t>ve governed by its members.</w:t>
+        <w:t xml:space="preserve">The exchange is provided on an “as is” </w:t>
+      </w:r>
+      <w:r>
+        <w:rPr>
+          <w:rFonts w:ascii="Arial" w:hAnsi="Arial" w:cs="Arial"/>
+          <w:color w:val="000000"/>
+        </w:rPr>
+        <w:t>basis. MICE disclaims all warranties and service guarantees.</w:t>
       </w:r>
     </w:p>
     <w:p>
@@ -1581,28 +1907,35 @@
           <w:rFonts w:ascii="Arial" w:hAnsi="Arial" w:cs="Arial"/>
           <w:color w:val="000000"/>
         </w:rPr>
-        <w:t>MICE holds member meetings, which are called User Group (UG) meetings. These meetings are typically held quarterly a</w:t>
-      </w:r>
-      <w:r>
-        <w:rPr>
-          <w:rFonts w:ascii="Arial" w:hAnsi="Arial" w:cs="Arial"/>
-          <w:color w:val="000000"/>
-        </w:rPr>
-        <w:t xml:space="preserve">nd may be attended in person or </w:t>
-      </w:r>
-      <w:r>
-        <w:rPr>
-          <w:rFonts w:ascii="Arial" w:hAnsi="Arial" w:cs="Arial"/>
-          <w:color w:val="000000"/>
-        </w:rPr>
-        <w:t xml:space="preserve">via </w:t>
-      </w:r>
-      <w:r>
-        <w:rPr>
-          <w:rFonts w:ascii="Arial" w:hAnsi="Arial" w:cs="Arial"/>
-          <w:color w:val="000000"/>
-        </w:rPr>
-        <w:t>conference call. Members have voting rights.</w:t>
+        <w:t>Neither party shall, in any event, regardless of the form of claim, be liable for any indirect, special, punitive, exemplary, speculative or consequential damages (including lost profits or revenues),</w:t>
+      </w:r>
+      <w:r>
+        <w:rPr>
+          <w:rFonts w:ascii="Arial" w:hAnsi="Arial" w:cs="Arial"/>
+          <w:color w:val="000000"/>
+        </w:rPr>
+        <w:t xml:space="preserve"> subject to the foregoing</w:t>
+      </w:r>
+      <w:r>
+        <w:rPr>
+          <w:rFonts w:ascii="Arial" w:hAnsi="Arial" w:cs="Arial"/>
+          <w:color w:val="000000"/>
+        </w:rPr>
+        <w:t xml:space="preserve"> and not withstanding anything to the contrary elsewhere contained herein, the maximum aggregate liability of either party shall not exceed, regardless of the form of claim, the fees paid or payable by Participant to </w:t>
+      </w:r>
+      <w:r>
+        <w:rPr>
+          <w:rFonts w:ascii="Arial" w:hAnsi="Arial" w:cs="Arial"/>
+          <w:color w:val="000000"/>
+        </w:rPr>
+        <w:t>MICE</w:t>
+      </w:r>
+      <w:r>
+        <w:rPr>
+          <w:rFonts w:ascii="Arial" w:hAnsi="Arial" w:cs="Arial"/>
+          <w:color w:val="000000"/>
+        </w:rPr>
+        <w:t xml:space="preserve"> during the 12-month period preceding the incident.</w:t>
       </w:r>
     </w:p>
     <w:p>
@@ -1615,175 +1948,25 @@
         </w:rPr>
       </w:pPr>
       <w:r>
-        <w:rPr>
-          <w:rFonts w:ascii="Arial" w:hAnsi="Arial" w:cs="Arial"/>
-          <w:color w:val="000000"/>
-        </w:rPr>
-        <w:t>O</w:t>
-      </w:r>
-      <w:r>
-        <w:rPr>
-          <w:rFonts w:ascii="Arial" w:hAnsi="Arial" w:cs="Arial"/>
-          <w:color w:val="000000"/>
-        </w:rPr>
-        <w:t xml:space="preserve">nce a qualifying participant is utilizing their port to exchange traffic, the Board </w:t>
-      </w:r>
-      <w:r>
-        <w:rPr>
-          <w:rFonts w:ascii="Arial" w:hAnsi="Arial" w:cs="Arial"/>
-          <w:color w:val="000000"/>
-        </w:rPr>
-        <w:t>normally</w:t>
-      </w:r>
-      <w:r>
-        <w:rPr>
-          <w:rFonts w:ascii="Arial" w:hAnsi="Arial" w:cs="Arial"/>
-          <w:color w:val="000000"/>
-        </w:rPr>
-        <w:t xml:space="preserve"> </w:t>
-      </w:r>
-      <w:r>
-        <w:rPr>
-          <w:rFonts w:ascii="Arial" w:hAnsi="Arial" w:cs="Arial"/>
-          <w:color w:val="000000"/>
-        </w:rPr>
-        <w:t xml:space="preserve">appoints </w:t>
-      </w:r>
-      <w:r>
-        <w:rPr>
-          <w:rFonts w:ascii="Arial" w:hAnsi="Arial" w:cs="Arial"/>
-          <w:color w:val="000000"/>
-        </w:rPr>
-        <w:t>the participant</w:t>
-      </w:r>
-      <w:r>
-        <w:rPr>
-          <w:rFonts w:ascii="Arial" w:hAnsi="Arial" w:cs="Arial"/>
-          <w:color w:val="000000"/>
-        </w:rPr>
-        <w:t xml:space="preserve"> to </w:t>
-      </w:r>
-      <w:r>
-        <w:rPr>
-          <w:rFonts w:ascii="Arial" w:hAnsi="Arial" w:cs="Arial"/>
-          <w:color w:val="000000"/>
-        </w:rPr>
-        <w:t xml:space="preserve">the </w:t>
-      </w:r>
-      <w:r>
-        <w:rPr>
-          <w:rFonts w:ascii="Arial" w:hAnsi="Arial" w:cs="Arial"/>
-          <w:color w:val="000000"/>
-        </w:rPr>
-        <w:t>membership</w:t>
-      </w:r>
-      <w:r>
-        <w:rPr>
-          <w:rFonts w:ascii="Arial" w:hAnsi="Arial" w:cs="Arial"/>
-          <w:color w:val="000000"/>
-        </w:rPr>
-        <w:t xml:space="preserve"> at the Board’s</w:t>
-      </w:r>
-      <w:r>
-        <w:rPr>
-          <w:rFonts w:ascii="Arial" w:hAnsi="Arial" w:cs="Arial"/>
-          <w:color w:val="000000"/>
-        </w:rPr>
-        <w:t xml:space="preserve"> next convenience, generally just prior to the next User Group meeting.</w:t>
-      </w:r>
-    </w:p>
-    <w:p>
-      <w:pPr>
-        <w:pStyle w:val="Address"/>
-        <w:spacing w:after="240"/>
-        <w:jc w:val="center"/>
         <w:rPr>
           <w:rFonts w:ascii="Arial" w:hAnsi="Arial" w:cs="Arial"/>
           <w:b/>
           <w:sz w:val="22"/>
           <w:szCs w:val="22"/>
         </w:rPr>
-      </w:pPr>
-      <w:r>
+        <w:br w:type="page"/>
+      </w:r>
+    </w:p>
+    <w:p>
+      <w:pPr>
+        <w:pStyle w:val="Address"/>
+        <w:jc w:val="center"/>
         <w:rPr>
           <w:rFonts w:ascii="Arial" w:hAnsi="Arial" w:cs="Arial"/>
           <w:b/>
           <w:sz w:val="22"/>
           <w:szCs w:val="22"/>
         </w:rPr>
-        <w:t>Disclaimers</w:t>
-      </w:r>
-    </w:p>
-    <w:p>
-      <w:pPr>
-        <w:pStyle w:val="Address"/>
-        <w:spacing w:before="240" w:after="240"/>
-        <w:rPr>
-          <w:rFonts w:ascii="Arial" w:hAnsi="Arial" w:cs="Arial"/>
-          <w:color w:val="000000"/>
-        </w:rPr>
-      </w:pPr>
-      <w:r>
-        <w:rPr>
-          <w:rFonts w:ascii="Arial" w:hAnsi="Arial" w:cs="Arial"/>
-          <w:color w:val="000000"/>
-        </w:rPr>
-        <w:t>The exchange is provided on an “as is” basis. MICE disclaims all warranties and service guarantees.</w:t>
-      </w:r>
-    </w:p>
-    <w:p>
-      <w:pPr>
-        <w:pStyle w:val="Address"/>
-        <w:spacing w:before="240" w:after="240"/>
-        <w:rPr>
-          <w:rFonts w:ascii="Arial" w:hAnsi="Arial" w:cs="Arial"/>
-          <w:color w:val="000000"/>
-        </w:rPr>
-      </w:pPr>
-      <w:r>
-        <w:rPr>
-          <w:rFonts w:ascii="Arial" w:hAnsi="Arial" w:cs="Arial"/>
-          <w:color w:val="000000"/>
-        </w:rPr>
-        <w:t>Neither party shall, in any event, regardless of the form of claim, be liable for any indirect, special, punitive, exemplary, speculative or consequential damages (including lost profits or revenues),</w:t>
-      </w:r>
-      <w:r>
-        <w:rPr>
-          <w:rFonts w:ascii="Arial" w:hAnsi="Arial" w:cs="Arial"/>
-          <w:color w:val="000000"/>
-        </w:rPr>
-        <w:t xml:space="preserve"> subject to the foregoing</w:t>
-      </w:r>
-      <w:r>
-        <w:rPr>
-          <w:rFonts w:ascii="Arial" w:hAnsi="Arial" w:cs="Arial"/>
-          <w:color w:val="000000"/>
-        </w:rPr>
-        <w:t xml:space="preserve"> and not withstanding anything to the contrary elsewhere contained herein, the maximum aggregate liability of either party shall not exceed, regardless of the form of claim, the fees paid or payable by Participant to </w:t>
-      </w:r>
-      <w:r>
-        <w:rPr>
-          <w:rFonts w:ascii="Arial" w:hAnsi="Arial" w:cs="Arial"/>
-          <w:color w:val="000000"/>
-        </w:rPr>
-        <w:t>MICE</w:t>
-      </w:r>
-      <w:r>
-        <w:rPr>
-          <w:rFonts w:ascii="Arial" w:hAnsi="Arial" w:cs="Arial"/>
-          <w:color w:val="000000"/>
-        </w:rPr>
-        <w:t xml:space="preserve"> during the 12-month period preceding the incident.</w:t>
-      </w:r>
-    </w:p>
-    <w:p>
-      <w:pPr>
-        <w:pStyle w:val="Address"/>
-        <w:spacing w:before="240" w:after="240"/>
-        <w:rPr>
-          <w:rFonts w:ascii="Arial" w:hAnsi="Arial" w:cs="Arial"/>
-          <w:color w:val="000000"/>
-        </w:rPr>
       </w:pPr>
       <w:r>
         <w:rPr>
@@ -1792,27 +1975,6 @@
           <w:sz w:val="22"/>
           <w:szCs w:val="22"/>
         </w:rPr>
-        <w:br w:type="page"/>
-      </w:r>
-    </w:p>
-    <w:p>
-      <w:pPr>
-        <w:pStyle w:val="Address"/>
-        <w:jc w:val="center"/>
-        <w:rPr>
-          <w:rFonts w:ascii="Arial" w:hAnsi="Arial" w:cs="Arial"/>
-          <w:b/>
-          <w:sz w:val="22"/>
-          <w:szCs w:val="22"/>
-        </w:rPr>
-      </w:pPr>
-      <w:r>
-        <w:rPr>
-          <w:rFonts w:ascii="Arial" w:hAnsi="Arial" w:cs="Arial"/>
-          <w:b/>
-          <w:sz w:val="22"/>
-          <w:szCs w:val="22"/>
-        </w:rPr>
         <w:lastRenderedPageBreak/>
         <w:t>Port Fees</w:t>
       </w:r>
@@ -2011,7 +2173,7 @@
         <w:pStyle w:val="Address"/>
         <w:tabs>
           <w:tab w:val="left" w:pos="1530"/>
-          <w:tab w:val="left" w:pos="5040"/>
+          <w:tab w:val="left" w:pos="4500"/>
         </w:tabs>
         <w:rPr>
           <w:rFonts w:ascii="Arial" w:hAnsi="Arial" w:cs="Arial"/>
@@ -2059,7 +2221,7 @@
           <w:sz w:val="22"/>
           <w:szCs w:val="22"/>
         </w:rPr>
-        <w:t>MICE</w:t>
+        <w:t>Midwest Internet Cooperative Exchange LLC</w:t>
       </w:r>
     </w:p>
     <w:p>
@@ -2067,7 +2229,7 @@
         <w:pStyle w:val="Address"/>
         <w:tabs>
           <w:tab w:val="left" w:pos="1530"/>
-          <w:tab w:val="left" w:pos="5040"/>
+          <w:tab w:val="left" w:pos="4500"/>
         </w:tabs>
         <w:rPr>
           <w:rFonts w:ascii="Arial" w:hAnsi="Arial" w:cs="Arial"/>
@@ -2082,7 +2244,7 @@
         <w:pStyle w:val="Address"/>
         <w:tabs>
           <w:tab w:val="left" w:pos="1530"/>
-          <w:tab w:val="left" w:pos="5040"/>
+          <w:tab w:val="left" w:pos="4500"/>
         </w:tabs>
         <w:spacing w:after="240"/>
         <w:rPr>
@@ -2146,7 +2308,7 @@
         <w:pStyle w:val="Address"/>
         <w:tabs>
           <w:tab w:val="left" w:pos="1530"/>
-          <w:tab w:val="left" w:pos="5040"/>
+          <w:tab w:val="left" w:pos="4500"/>
         </w:tabs>
         <w:spacing w:after="240"/>
         <w:rPr>
@@ -2225,7 +2387,7 @@
         <w:pStyle w:val="Address"/>
         <w:tabs>
           <w:tab w:val="left" w:pos="1530"/>
-          <w:tab w:val="left" w:pos="5040"/>
+          <w:tab w:val="left" w:pos="4500"/>
         </w:tabs>
         <w:spacing w:after="240"/>
         <w:rPr>
@@ -2315,7 +2477,7 @@
         <w:pStyle w:val="Address"/>
         <w:tabs>
           <w:tab w:val="left" w:pos="1530"/>
-          <w:tab w:val="left" w:pos="5040"/>
+          <w:tab w:val="left" w:pos="4500"/>
         </w:tabs>
         <w:spacing w:after="240"/>
         <w:rPr>
@@ -2401,9 +2563,9 @@
       </w:r>
     </w:p>
     <w:sectPr>
-      <w:headerReference w:type="default" r:id="rId20"/>
-      <w:headerReference w:type="first" r:id="rId21"/>
-      <w:footerReference w:type="first" r:id="rId22"/>
+      <w:headerReference w:type="default" r:id="rId25"/>
+      <w:headerReference w:type="first" r:id="rId26"/>
+      <w:footerReference w:type="first" r:id="rId27"/>
       <w:pgSz w:w="12240" w:h="15840"/>
       <w:pgMar w:top="2160" w:right="1440" w:bottom="1440" w:left="1440" w:header="720" w:footer="720" w:gutter="0"/>
       <w:cols w:space="720"/>
@@ -2587,7 +2749,7 @@
         <w:sz w:val="16"/>
         <w:szCs w:val="16"/>
       </w:rPr>
-      <w:t>10</w:t>
+      <w:t>11</w:t>
     </w:r>
     <w:r>
       <w:rPr>
@@ -2603,7 +2765,7 @@
         <w:sz w:val="16"/>
         <w:szCs w:val="16"/>
       </w:rPr>
-      <w:t>30</w:t>
+      <w:t>01</w:t>
     </w:r>
   </w:p>
 </w:ftr>
@@ -2655,7 +2817,7 @@
       <w:rPr>
         <w:noProof/>
       </w:rPr>
-      <w:t>3</w:t>
+      <w:t>2</w:t>
     </w:r>
     <w:r>
       <w:fldChar w:fldCharType="end"/>
@@ -3134,7 +3296,6 @@
   <w:style w:type="character" w:default="1" w:styleId="DefaultParagraphFont">
     <w:name w:val="Default Paragraph Font"/>
     <w:uiPriority w:val="1"/>
-    <w:semiHidden/>
     <w:unhideWhenUsed/>
   </w:style>
   <w:style w:type="table" w:default="1" w:styleId="TableNormal">
@@ -3600,7 +3761,6 @@
   <w:style w:type="character" w:default="1" w:styleId="DefaultParagraphFont">
     <w:name w:val="Default Paragraph Font"/>
     <w:uiPriority w:val="1"/>
-    <w:semiHidden/>
     <w:unhideWhenUsed/>
   </w:style>
   <w:style w:type="table" w:default="1" w:styleId="TableNormal">
@@ -4340,9 +4500,8 @@
     <w:panose1 w:val="020B0604030504040204"/>
     <w:charset w:val="00"/>
     <w:family w:val="swiss"/>
-    <w:notTrueType/>
     <w:pitch w:val="variable"/>
-    <w:sig w:usb0="00000003" w:usb1="00000000" w:usb2="00000000" w:usb3="00000000" w:csb0="00000001" w:csb1="00000000"/>
+    <w:sig w:usb0="E1002EFF" w:usb1="C000605B" w:usb2="00000029" w:usb3="00000000" w:csb0="000101FF" w:csb1="00000000"/>
   </w:font>
   <w:font w:name="Arial">
     <w:panose1 w:val="020B0604020202020204"/>
@@ -4373,6 +4532,7 @@
     <w:rsid w:val="00572955"/>
     <w:rsid w:val="00637199"/>
     <w:rsid w:val="006429C9"/>
+    <w:rsid w:val="00703258"/>
     <w:rsid w:val="00714A52"/>
     <w:rsid w:val="007C0DBE"/>
     <w:rsid w:val="009939EB"/>
@@ -4591,7 +4751,7 @@
     <w:name w:val="Placeholder Text"/>
     <w:basedOn w:val="DefaultParagraphFont"/>
     <w:uiPriority w:val="2"/>
-    <w:rsid w:val="00386FDE"/>
+    <w:rsid w:val="00703258"/>
     <w:rPr>
       <w:color w:val="808080"/>
     </w:rPr>
@@ -5187,6 +5347,48 @@
   <w:style w:type="paragraph" w:customStyle="1" w:styleId="AE1AB349CBF94C018A36294AC9700C95">
     <w:name w:val="AE1AB349CBF94C018A36294AC9700C95"/>
     <w:rsid w:val="00386FDE"/>
+    <w:pPr>
+      <w:spacing w:after="200" w:line="276" w:lineRule="auto"/>
+    </w:pPr>
+  </w:style>
+  <w:style w:type="paragraph" w:customStyle="1" w:styleId="9C046427C67140569B648F5BE17AAD8C">
+    <w:name w:val="9C046427C67140569B648F5BE17AAD8C"/>
+    <w:rsid w:val="00703258"/>
+    <w:pPr>
+      <w:spacing w:after="200" w:line="276" w:lineRule="auto"/>
+    </w:pPr>
+  </w:style>
+  <w:style w:type="paragraph" w:customStyle="1" w:styleId="F28D232206D04C86BD12C1B01252EE1A">
+    <w:name w:val="F28D232206D04C86BD12C1B01252EE1A"/>
+    <w:rsid w:val="00703258"/>
+    <w:pPr>
+      <w:spacing w:after="200" w:line="276" w:lineRule="auto"/>
+    </w:pPr>
+  </w:style>
+  <w:style w:type="paragraph" w:customStyle="1" w:styleId="FE1445C5BE714BBA8CB5BB8944608581">
+    <w:name w:val="FE1445C5BE714BBA8CB5BB8944608581"/>
+    <w:rsid w:val="00703258"/>
+    <w:pPr>
+      <w:spacing w:after="200" w:line="276" w:lineRule="auto"/>
+    </w:pPr>
+  </w:style>
+  <w:style w:type="paragraph" w:customStyle="1" w:styleId="374AD4575386496E8AD4A6C3C82CAF12">
+    <w:name w:val="374AD4575386496E8AD4A6C3C82CAF12"/>
+    <w:rsid w:val="00703258"/>
+    <w:pPr>
+      <w:spacing w:after="200" w:line="276" w:lineRule="auto"/>
+    </w:pPr>
+  </w:style>
+  <w:style w:type="paragraph" w:customStyle="1" w:styleId="933CD4885C4E49FA919816A33BCC7328">
+    <w:name w:val="933CD4885C4E49FA919816A33BCC7328"/>
+    <w:rsid w:val="00703258"/>
+    <w:pPr>
+      <w:spacing w:after="200" w:line="276" w:lineRule="auto"/>
+    </w:pPr>
+  </w:style>
+  <w:style w:type="paragraph" w:customStyle="1" w:styleId="E4EDADC0FCFD403498055FC6EC30F0FD">
+    <w:name w:val="E4EDADC0FCFD403498055FC6EC30F0FD"/>
+    <w:rsid w:val="00703258"/>
     <w:pPr>
       <w:spacing w:after="200" w:line="276" w:lineRule="auto"/>
     </w:pPr>
@@ -5388,7 +5590,7 @@
     <w:name w:val="Placeholder Text"/>
     <w:basedOn w:val="DefaultParagraphFont"/>
     <w:uiPriority w:val="2"/>
-    <w:rsid w:val="00386FDE"/>
+    <w:rsid w:val="00703258"/>
     <w:rPr>
       <w:color w:val="808080"/>
     </w:rPr>
@@ -5984,6 +6186,48 @@
   <w:style w:type="paragraph" w:customStyle="1" w:styleId="AE1AB349CBF94C018A36294AC9700C95">
     <w:name w:val="AE1AB349CBF94C018A36294AC9700C95"/>
     <w:rsid w:val="00386FDE"/>
+    <w:pPr>
+      <w:spacing w:after="200" w:line="276" w:lineRule="auto"/>
+    </w:pPr>
+  </w:style>
+  <w:style w:type="paragraph" w:customStyle="1" w:styleId="9C046427C67140569B648F5BE17AAD8C">
+    <w:name w:val="9C046427C67140569B648F5BE17AAD8C"/>
+    <w:rsid w:val="00703258"/>
+    <w:pPr>
+      <w:spacing w:after="200" w:line="276" w:lineRule="auto"/>
+    </w:pPr>
+  </w:style>
+  <w:style w:type="paragraph" w:customStyle="1" w:styleId="F28D232206D04C86BD12C1B01252EE1A">
+    <w:name w:val="F28D232206D04C86BD12C1B01252EE1A"/>
+    <w:rsid w:val="00703258"/>
+    <w:pPr>
+      <w:spacing w:after="200" w:line="276" w:lineRule="auto"/>
+    </w:pPr>
+  </w:style>
+  <w:style w:type="paragraph" w:customStyle="1" w:styleId="FE1445C5BE714BBA8CB5BB8944608581">
+    <w:name w:val="FE1445C5BE714BBA8CB5BB8944608581"/>
+    <w:rsid w:val="00703258"/>
+    <w:pPr>
+      <w:spacing w:after="200" w:line="276" w:lineRule="auto"/>
+    </w:pPr>
+  </w:style>
+  <w:style w:type="paragraph" w:customStyle="1" w:styleId="374AD4575386496E8AD4A6C3C82CAF12">
+    <w:name w:val="374AD4575386496E8AD4A6C3C82CAF12"/>
+    <w:rsid w:val="00703258"/>
+    <w:pPr>
+      <w:spacing w:after="200" w:line="276" w:lineRule="auto"/>
+    </w:pPr>
+  </w:style>
+  <w:style w:type="paragraph" w:customStyle="1" w:styleId="933CD4885C4E49FA919816A33BCC7328">
+    <w:name w:val="933CD4885C4E49FA919816A33BCC7328"/>
+    <w:rsid w:val="00703258"/>
+    <w:pPr>
+      <w:spacing w:after="200" w:line="276" w:lineRule="auto"/>
+    </w:pPr>
+  </w:style>
+  <w:style w:type="paragraph" w:customStyle="1" w:styleId="E4EDADC0FCFD403498055FC6EC30F0FD">
+    <w:name w:val="E4EDADC0FCFD403498055FC6EC30F0FD"/>
+    <w:rsid w:val="00703258"/>
     <w:pPr>
       <w:spacing w:after="200" w:line="276" w:lineRule="auto"/>
     </w:pPr>
@@ -6467,10 +6711,10 @@
     <ds:schemaRef ds:uri="http://purl.org/dc/terms/"/>
     <ds:schemaRef ds:uri="http://schemas.microsoft.com/office/infopath/2007/PartnerControls"/>
     <ds:schemaRef ds:uri="http://purl.org/dc/dcmitype/"/>
+    <ds:schemaRef ds:uri="http://schemas.openxmlformats.org/package/2006/metadata/core-properties"/>
     <ds:schemaRef ds:uri="http://schemas.microsoft.com/office/2006/documentManagement/types"/>
     <ds:schemaRef ds:uri="http://purl.org/dc/elements/1.1/"/>
     <ds:schemaRef ds:uri="http://schemas.microsoft.com/office/2006/metadata/properties"/>
-    <ds:schemaRef ds:uri="http://schemas.openxmlformats.org/package/2006/metadata/core-properties"/>
     <ds:schemaRef ds:uri="edf48ee5-d2a0-4f04-99f4-0eb27cdb7c0d"/>
     <ds:schemaRef ds:uri="http://www.w3.org/XML/1998/namespace"/>
   </ds:schemaRefs>
@@ -6504,7 +6748,7 @@
 </file>
 
 <file path=customXml/itemProps5.xml><?xml version="1.0" encoding="utf-8"?>
-<ds:datastoreItem xmlns:ds="http://schemas.openxmlformats.org/officeDocument/2006/customXml" ds:itemID="{3358AFD9-3F92-4347-B335-5EA5E2EF754C}">
+<ds:datastoreItem xmlns:ds="http://schemas.openxmlformats.org/officeDocument/2006/customXml" ds:itemID="{2A9B2337-7983-4121-9F0B-CAFD6074EF25}">
   <ds:schemaRefs>
     <ds:schemaRef ds:uri="http://schemas.openxmlformats.org/officeDocument/2006/bibliography"/>
   </ds:schemaRefs>

</xml_diff>

<commit_message>
Add South Front Networks remote switch
I also made a couple of corrections on the network diagram.  I renamed
the Neutral Path switch to Zayo, and fixed the capitalization on
GigaPoP.
</commit_message>
<xml_diff>
--- a/files/MICE Order Form.docx
+++ b/files/MICE Order Form.docx
@@ -782,6 +782,7 @@
             <w:listItem w:displayText="Mankato Networks" w:value="Mankato Networks"/>
             <w:listItem w:displayText="Minnesota VoIP" w:value="Minnesota VoIP"/>
             <w:listItem w:displayText="Northern Lights GigaPoP" w:value="Northern Lights GigaPoP"/>
+            <w:listItem w:displayText="South Front Networks" w:value="South Front Networks"/>
             <w:listItem w:displayText="Zayo" w:value="Zayo"/>
           </w:dropDownList>
         </w:sdtPr>
@@ -1658,13 +1659,7 @@
         <w:rPr>
           <w:rFonts w:ascii="Arial" w:hAnsi="Arial" w:cs="Arial"/>
         </w:rPr>
-        <w:t>MICE requests, but does not require, that participants create a PeeringDB entry and list MICE as an exchange at which they peer. This helps the exchange’s visibility with potential new participants.</w:t>
-      </w:r>
-      <w:r>
-        <w:rPr>
-          <w:rFonts w:ascii="Arial" w:hAnsi="Arial" w:cs="Arial"/>
-        </w:rPr>
-        <w:t xml:space="preserve"> PeeringDB is a third-party website available at: </w:t>
+        <w:t xml:space="preserve">MICE requests, but does not require, that participants create a PeeringDB entry and list MICE as an exchange at which they peer. This helps the exchange’s visibility with potential new participants. PeeringDB is a third-party website available at: </w:t>
       </w:r>
       <w:hyperlink r:id="rId24" w:history="1">
         <w:r>
@@ -2765,7 +2760,7 @@
         <w:sz w:val="16"/>
         <w:szCs w:val="16"/>
       </w:rPr>
-      <w:t>01</w:t>
+      <w:t>03</w:t>
     </w:r>
   </w:p>
 </w:ftr>
@@ -2817,7 +2812,7 @@
       <w:rPr>
         <w:noProof/>
       </w:rPr>
-      <w:t>2</w:t>
+      <w:t>4</w:t>
     </w:r>
     <w:r>
       <w:fldChar w:fldCharType="end"/>
@@ -3296,6 +3291,7 @@
   <w:style w:type="character" w:default="1" w:styleId="DefaultParagraphFont">
     <w:name w:val="Default Paragraph Font"/>
     <w:uiPriority w:val="1"/>
+    <w:semiHidden/>
     <w:unhideWhenUsed/>
   </w:style>
   <w:style w:type="table" w:default="1" w:styleId="TableNormal">
@@ -3761,6 +3757,7 @@
   <w:style w:type="character" w:default="1" w:styleId="DefaultParagraphFont">
     <w:name w:val="Default Paragraph Font"/>
     <w:uiPriority w:val="1"/>
+    <w:semiHidden/>
     <w:unhideWhenUsed/>
   </w:style>
   <w:style w:type="table" w:default="1" w:styleId="TableNormal">
@@ -4500,8 +4497,9 @@
     <w:panose1 w:val="020B0604030504040204"/>
     <w:charset w:val="00"/>
     <w:family w:val="swiss"/>
+    <w:notTrueType/>
     <w:pitch w:val="variable"/>
-    <w:sig w:usb0="E1002EFF" w:usb1="C000605B" w:usb2="00000029" w:usb3="00000000" w:csb0="000101FF" w:csb1="00000000"/>
+    <w:sig w:usb0="00000003" w:usb1="00000000" w:usb2="00000000" w:usb3="00000000" w:csb0="00000001" w:csb1="00000000"/>
   </w:font>
   <w:font w:name="Arial">
     <w:panose1 w:val="020B0604020202020204"/>
@@ -6539,12 +6537,6 @@
 </file>
 
 <file path=customXml/item2.xml><?xml version="1.0" encoding="utf-8"?>
-<p:properties xmlns:p="http://schemas.microsoft.com/office/2006/metadata/properties" xmlns:xsi="http://www.w3.org/2001/XMLSchema-instance" xmlns:pc="http://schemas.microsoft.com/office/infopath/2007/PartnerControls">
-  <documentManagement/>
-</p:properties>
-</file>
-
-<file path=customXml/item3.xml><?xml version="1.0" encoding="utf-8"?>
 <ct:contentTypeSchema xmlns:ct="http://schemas.microsoft.com/office/2006/metadata/contentType" xmlns:ma="http://schemas.microsoft.com/office/2006/metadata/properties/metaAttributes" ct:_="" ma:_="" ma:contentTypeName="Document" ma:contentTypeID="0x010100DC79E3681DCC084A878C9CCDD1797ED4" ma:contentTypeVersion="1" ma:contentTypeDescription="Create a new document." ma:contentTypeScope="" ma:versionID="4ce5778d165c9407ce7c62dce0730303">
   <xsd:schema xmlns:xsd="http://www.w3.org/2001/XMLSchema" xmlns:xs="http://www.w3.org/2001/XMLSchema" xmlns:p="http://schemas.microsoft.com/office/2006/metadata/properties" xmlns:ns3="edf48ee5-d2a0-4f04-99f4-0eb27cdb7c0d" targetNamespace="http://schemas.microsoft.com/office/2006/metadata/properties" ma:root="true" ma:fieldsID="30df76a92c322e39696810b53868c288" ns3:_="">
     <xsd:import namespace="edf48ee5-d2a0-4f04-99f4-0eb27cdb7c0d"/>
@@ -6684,6 +6676,12 @@
 </ct:contentTypeSchema>
 </file>
 
+<file path=customXml/item3.xml><?xml version="1.0" encoding="utf-8"?>
+<p:properties xmlns:p="http://schemas.microsoft.com/office/2006/metadata/properties" xmlns:xsi="http://www.w3.org/2001/XMLSchema-instance" xmlns:pc="http://schemas.microsoft.com/office/infopath/2007/PartnerControls">
+  <documentManagement/>
+</p:properties>
+</file>
+
 <file path=customXml/item4.xml><?xml version="1.0" encoding="utf-8"?>
 <?mso-contentType ?>
 <FormTemplates xmlns="http://schemas.microsoft.com/sharepoint/v3/contenttype/forms">
@@ -6706,22 +6704,6 @@
 </file>
 
 <file path=customXml/itemProps2.xml><?xml version="1.0" encoding="utf-8"?>
-<ds:datastoreItem xmlns:ds="http://schemas.openxmlformats.org/officeDocument/2006/customXml" ds:itemID="{4E8DC2B8-F18C-4446-9EE4-D1204856FBD6}">
-  <ds:schemaRefs>
-    <ds:schemaRef ds:uri="http://purl.org/dc/terms/"/>
-    <ds:schemaRef ds:uri="http://schemas.microsoft.com/office/infopath/2007/PartnerControls"/>
-    <ds:schemaRef ds:uri="http://purl.org/dc/dcmitype/"/>
-    <ds:schemaRef ds:uri="http://schemas.openxmlformats.org/package/2006/metadata/core-properties"/>
-    <ds:schemaRef ds:uri="http://schemas.microsoft.com/office/2006/documentManagement/types"/>
-    <ds:schemaRef ds:uri="http://purl.org/dc/elements/1.1/"/>
-    <ds:schemaRef ds:uri="http://schemas.microsoft.com/office/2006/metadata/properties"/>
-    <ds:schemaRef ds:uri="edf48ee5-d2a0-4f04-99f4-0eb27cdb7c0d"/>
-    <ds:schemaRef ds:uri="http://www.w3.org/XML/1998/namespace"/>
-  </ds:schemaRefs>
-</ds:datastoreItem>
-</file>
-
-<file path=customXml/itemProps3.xml><?xml version="1.0" encoding="utf-8"?>
 <ds:datastoreItem xmlns:ds="http://schemas.openxmlformats.org/officeDocument/2006/customXml" ds:itemID="{E1B3CF67-5E98-44FD-A586-2CE5B9D80333}">
   <ds:schemaRefs>
     <ds:schemaRef ds:uri="http://schemas.microsoft.com/office/2006/metadata/contentType"/>
@@ -6739,6 +6721,22 @@
 </ds:datastoreItem>
 </file>
 
+<file path=customXml/itemProps3.xml><?xml version="1.0" encoding="utf-8"?>
+<ds:datastoreItem xmlns:ds="http://schemas.openxmlformats.org/officeDocument/2006/customXml" ds:itemID="{4E8DC2B8-F18C-4446-9EE4-D1204856FBD6}">
+  <ds:schemaRefs>
+    <ds:schemaRef ds:uri="http://purl.org/dc/dcmitype/"/>
+    <ds:schemaRef ds:uri="http://schemas.microsoft.com/office/2006/metadata/properties"/>
+    <ds:schemaRef ds:uri="http://schemas.microsoft.com/office/infopath/2007/PartnerControls"/>
+    <ds:schemaRef ds:uri="http://purl.org/dc/terms/"/>
+    <ds:schemaRef ds:uri="http://schemas.microsoft.com/office/2006/documentManagement/types"/>
+    <ds:schemaRef ds:uri="http://purl.org/dc/elements/1.1/"/>
+    <ds:schemaRef ds:uri="http://schemas.openxmlformats.org/package/2006/metadata/core-properties"/>
+    <ds:schemaRef ds:uri="edf48ee5-d2a0-4f04-99f4-0eb27cdb7c0d"/>
+    <ds:schemaRef ds:uri="http://www.w3.org/XML/1998/namespace"/>
+  </ds:schemaRefs>
+</ds:datastoreItem>
+</file>
+
 <file path=customXml/itemProps4.xml><?xml version="1.0" encoding="utf-8"?>
 <ds:datastoreItem xmlns:ds="http://schemas.openxmlformats.org/officeDocument/2006/customXml" ds:itemID="{E0CD3344-CEC1-47E2-87E4-477E77BC6903}">
   <ds:schemaRefs>
@@ -6748,7 +6746,7 @@
 </file>
 
 <file path=customXml/itemProps5.xml><?xml version="1.0" encoding="utf-8"?>
-<ds:datastoreItem xmlns:ds="http://schemas.openxmlformats.org/officeDocument/2006/customXml" ds:itemID="{2A9B2337-7983-4121-9F0B-CAFD6074EF25}">
+<ds:datastoreItem xmlns:ds="http://schemas.openxmlformats.org/officeDocument/2006/customXml" ds:itemID="{4B4A9CFA-3BC1-4DCD-A42E-FC31A4417C5C}">
   <ds:schemaRefs>
     <ds:schemaRef ds:uri="http://schemas.openxmlformats.org/officeDocument/2006/bibliography"/>
   </ds:schemaRefs>

</xml_diff>

<commit_message>
Update the MICE Order Form
I added some notes to make the form work better for Remote Switch
backhaul port orders.  I also copied in the whole text about Remote
Switch procedures and obligations.

I also added a note to clarify that upgrades should provide the total
quantity, not just the new ports.  This way, each order form replaces
the previous.
</commit_message>
<xml_diff>
--- a/files/MICE Order Form.docx
+++ b/files/MICE Order Form.docx
@@ -543,6 +543,7 @@
         <w:pStyle w:val="Address"/>
         <w:spacing w:before="240" w:after="240"/>
         <w:rPr>
+          <w:rStyle w:val="Hyperlink"/>
           <w:rFonts w:ascii="Arial" w:hAnsi="Arial" w:cs="Arial"/>
         </w:rPr>
       </w:pPr>
@@ -579,6 +580,21 @@
           <w:t>http://micemn.net/participants.html</w:t>
         </w:r>
       </w:hyperlink>
+    </w:p>
+    <w:p>
+      <w:pPr>
+        <w:pStyle w:val="Address"/>
+        <w:spacing w:before="240" w:after="240"/>
+        <w:rPr>
+          <w:rFonts w:ascii="Arial" w:hAnsi="Arial" w:cs="Arial"/>
+        </w:rPr>
+      </w:pPr>
+      <w:r>
+        <w:rPr>
+          <w:rFonts w:ascii="Arial" w:hAnsi="Arial" w:cs="Arial"/>
+        </w:rPr>
+        <w:t>If you are a remote switch operator who is also a peering participant, please use separate order forms for your remote switch backhaul and your own peering. When placing a backhaul order, in the Company Name field, append “(Remote Switch)”.</w:t>
+      </w:r>
     </w:p>
     <w:p>
       <w:pPr>
@@ -809,6 +825,21 @@
         <w:rPr>
           <w:rFonts w:ascii="Arial" w:hAnsi="Arial" w:cs="Arial"/>
         </w:rPr>
+        <w:t>If this is an upgrade, please list the total ports, not just the new ports. For example, if you upgrading from one 10G port to two 10G ports, please use Port Quantity: 2.</w:t>
+      </w:r>
+    </w:p>
+    <w:p>
+      <w:pPr>
+        <w:pStyle w:val="Address"/>
+        <w:spacing w:before="240" w:after="240"/>
+        <w:rPr>
+          <w:rFonts w:ascii="Arial" w:hAnsi="Arial" w:cs="Arial"/>
+        </w:rPr>
+      </w:pPr>
+      <w:r>
+        <w:rPr>
+          <w:rFonts w:ascii="Arial" w:hAnsi="Arial" w:cs="Arial"/>
+        </w:rPr>
         <w:t>If you are connecting to the MICE Core switches, you w</w:t>
       </w:r>
       <w:r>
@@ -919,6 +950,7 @@
         <w:pStyle w:val="Address"/>
         <w:spacing w:before="240" w:after="240"/>
         <w:rPr>
+          <w:rStyle w:val="Hyperlink"/>
           <w:rFonts w:ascii="Arial" w:hAnsi="Arial" w:cs="Arial"/>
         </w:rPr>
       </w:pPr>
@@ -953,11 +985,43 @@
     </w:p>
     <w:p>
       <w:pPr>
+        <w:pStyle w:val="Address"/>
+        <w:spacing w:before="240" w:after="240"/>
         <w:rPr>
           <w:rFonts w:ascii="Arial" w:hAnsi="Arial" w:cs="Arial"/>
           <w:b/>
         </w:rPr>
       </w:pPr>
+      <w:r>
+        <w:rPr>
+          <w:rFonts w:ascii="Arial" w:hAnsi="Arial" w:cs="Arial"/>
+        </w:rPr>
+        <w:t xml:space="preserve">If you are a remote switch operator ordering backhaul ports, please select </w:t>
+      </w:r>
+      <w:r>
+        <w:rPr>
+          <w:rFonts w:ascii="Arial" w:hAnsi="Arial" w:cs="Arial"/>
+        </w:rPr>
+        <w:t xml:space="preserve">the upstream side of your backhaul ports (e.g. </w:t>
+      </w:r>
+      <w:r>
+        <w:rPr>
+          <w:rFonts w:ascii="Arial" w:hAnsi="Arial" w:cs="Arial"/>
+        </w:rPr>
+        <w:t>MICE Core</w:t>
+      </w:r>
+      <w:r>
+        <w:rPr>
+          <w:rFonts w:ascii="Arial" w:hAnsi="Arial" w:cs="Arial"/>
+        </w:rPr>
+        <w:t>)</w:t>
+      </w:r>
+      <w:r>
+        <w:rPr>
+          <w:rFonts w:ascii="Arial" w:hAnsi="Arial" w:cs="Arial"/>
+        </w:rPr>
+        <w:t>, not your own switch.</w:t>
+      </w:r>
       <w:r>
         <w:rPr>
           <w:rFonts w:ascii="Arial" w:hAnsi="Arial" w:cs="Arial"/>
@@ -1043,6 +1107,21 @@
           <w:rFonts w:ascii="Arial" w:hAnsi="Arial" w:cs="Arial"/>
         </w:rPr>
         <w:t>MICE will allocate one IPv4 address and one IPv6 address per AS. Additional IPs (e.g. for redundant routers) may be allocated by special request.</w:t>
+      </w:r>
+    </w:p>
+    <w:p>
+      <w:pPr>
+        <w:pStyle w:val="Address"/>
+        <w:spacing w:before="240" w:after="240"/>
+        <w:rPr>
+          <w:rFonts w:ascii="Arial" w:hAnsi="Arial" w:cs="Arial"/>
+        </w:rPr>
+      </w:pPr>
+      <w:r>
+        <w:rPr>
+          <w:rFonts w:ascii="Arial" w:hAnsi="Arial" w:cs="Arial"/>
+        </w:rPr>
+        <w:t>If you are a remote switch operator ordering backhaul ports, please enter “N/A”.</w:t>
       </w:r>
     </w:p>
     <w:p>
@@ -1200,6 +1279,7 @@
         <w:pStyle w:val="Address"/>
         <w:spacing w:before="240" w:after="240"/>
         <w:rPr>
+          <w:rStyle w:val="Hyperlink"/>
           <w:rFonts w:ascii="Arial" w:hAnsi="Arial" w:cs="Arial"/>
         </w:rPr>
       </w:pPr>
@@ -1224,6 +1304,21 @@
           <w:t>https://www.seattleix.net/irr-tutorial</w:t>
         </w:r>
       </w:hyperlink>
+    </w:p>
+    <w:p>
+      <w:pPr>
+        <w:pStyle w:val="Address"/>
+        <w:spacing w:before="240" w:after="240"/>
+        <w:rPr>
+          <w:rFonts w:ascii="Arial" w:hAnsi="Arial" w:cs="Arial"/>
+        </w:rPr>
+      </w:pPr>
+      <w:r>
+        <w:rPr>
+          <w:rFonts w:ascii="Arial" w:hAnsi="Arial" w:cs="Arial"/>
+        </w:rPr>
+        <w:t>If you are a remote switch operator ordering backhaul ports, please select “No”.</w:t>
+      </w:r>
     </w:p>
     <w:p>
       <w:pPr>
@@ -1360,6 +1455,21 @@
       <w:pPr>
         <w:pStyle w:val="Address"/>
         <w:spacing w:before="240" w:after="240"/>
+        <w:rPr>
+          <w:rFonts w:ascii="Arial" w:hAnsi="Arial" w:cs="Arial"/>
+        </w:rPr>
+      </w:pPr>
+      <w:r>
+        <w:rPr>
+          <w:rFonts w:ascii="Arial" w:hAnsi="Arial" w:cs="Arial"/>
+        </w:rPr>
+        <w:t>If you are a remote switch operator ordering backhaul ports, please select “No”.</w:t>
+      </w:r>
+    </w:p>
+    <w:p>
+      <w:pPr>
+        <w:pStyle w:val="Address"/>
+        <w:spacing w:before="240" w:after="240"/>
         <w:jc w:val="center"/>
         <w:rPr>
           <w:rFonts w:ascii="Arial" w:hAnsi="Arial" w:cs="Arial"/>
@@ -1942,6 +2052,315 @@
           <w:color w:val="000000"/>
         </w:rPr>
       </w:pPr>
+      <w:r>
+        <w:rPr>
+          <w:rFonts w:ascii="Arial" w:hAnsi="Arial" w:cs="Arial"/>
+          <w:b/>
+          <w:sz w:val="22"/>
+          <w:szCs w:val="22"/>
+        </w:rPr>
+        <w:br w:type="page"/>
+      </w:r>
+    </w:p>
+    <w:p>
+      <w:pPr>
+        <w:pStyle w:val="Address"/>
+        <w:spacing w:after="240"/>
+        <w:jc w:val="center"/>
+        <w:rPr>
+          <w:rFonts w:ascii="Arial" w:hAnsi="Arial" w:cs="Arial"/>
+          <w:b/>
+          <w:sz w:val="22"/>
+          <w:szCs w:val="22"/>
+        </w:rPr>
+      </w:pPr>
+      <w:r>
+        <w:rPr>
+          <w:rFonts w:ascii="Arial" w:hAnsi="Arial" w:cs="Arial"/>
+          <w:b/>
+          <w:sz w:val="22"/>
+          <w:szCs w:val="22"/>
+        </w:rPr>
+        <w:lastRenderedPageBreak/>
+        <w:t>Remote Switches</w:t>
+      </w:r>
+    </w:p>
+    <w:p>
+      <w:pPr>
+        <w:pStyle w:val="Address"/>
+        <w:spacing w:before="240"/>
+        <w:rPr>
+          <w:rFonts w:ascii="Arial" w:hAnsi="Arial" w:cs="Arial"/>
+          <w:color w:val="000000"/>
+        </w:rPr>
+      </w:pPr>
+      <w:r>
+        <w:rPr>
+          <w:rFonts w:ascii="Arial" w:hAnsi="Arial" w:cs="Arial"/>
+          <w:color w:val="000000"/>
+        </w:rPr>
+        <w:t>If you are interested in operating a MICE remote switch, ple</w:t>
+      </w:r>
+      <w:r>
+        <w:rPr>
+          <w:rFonts w:ascii="Arial" w:hAnsi="Arial" w:cs="Arial"/>
+          <w:color w:val="000000"/>
+        </w:rPr>
+        <w:t xml:space="preserve">ase contact </w:t>
+      </w:r>
+      <w:hyperlink r:id="rId25" w:history="1">
+        <w:r>
+          <w:rPr>
+            <w:rStyle w:val="Hyperlink"/>
+            <w:rFonts w:ascii="Arial" w:hAnsi="Arial" w:cs="Arial"/>
+          </w:rPr>
+          <w:t>peering@micemn.net</w:t>
+        </w:r>
+      </w:hyperlink>
+      <w:r>
+        <w:rPr>
+          <w:rFonts w:ascii="Arial" w:hAnsi="Arial" w:cs="Arial"/>
+          <w:color w:val="000000"/>
+        </w:rPr>
+        <w:t>.</w:t>
+      </w:r>
+    </w:p>
+    <w:p>
+      <w:pPr>
+        <w:pStyle w:val="Address"/>
+        <w:spacing w:before="240"/>
+        <w:rPr>
+          <w:rFonts w:ascii="Arial" w:hAnsi="Arial" w:cs="Arial"/>
+          <w:color w:val="000000"/>
+        </w:rPr>
+      </w:pPr>
+      <w:r>
+        <w:rPr>
+          <w:rFonts w:ascii="Arial" w:hAnsi="Arial" w:cs="Arial"/>
+          <w:color w:val="000000"/>
+        </w:rPr>
+        <w:t>The process for connecting a n</w:t>
+      </w:r>
+      <w:r>
+        <w:rPr>
+          <w:rFonts w:ascii="Arial" w:hAnsi="Arial" w:cs="Arial"/>
+          <w:color w:val="000000"/>
+        </w:rPr>
+        <w:t>ew remote switch is as follows:</w:t>
+      </w:r>
+    </w:p>
+    <w:p>
+      <w:pPr>
+        <w:pStyle w:val="Address"/>
+        <w:numPr>
+          <w:ilvl w:val="0"/>
+          <w:numId w:val="4"/>
+        </w:numPr>
+        <w:spacing w:before="240"/>
+        <w:rPr>
+          <w:rFonts w:ascii="Arial" w:hAnsi="Arial" w:cs="Arial"/>
+          <w:color w:val="000000"/>
+        </w:rPr>
+      </w:pPr>
+      <w:r>
+        <w:rPr>
+          <w:rFonts w:ascii="Arial" w:hAnsi="Arial" w:cs="Arial"/>
+          <w:color w:val="000000"/>
+        </w:rPr>
+        <w:t>The remote switch operator will provide a technical proposal to the board.</w:t>
+      </w:r>
+    </w:p>
+    <w:p>
+      <w:pPr>
+        <w:pStyle w:val="Address"/>
+        <w:numPr>
+          <w:ilvl w:val="0"/>
+          <w:numId w:val="4"/>
+        </w:numPr>
+        <w:spacing w:before="240"/>
+        <w:rPr>
+          <w:rFonts w:ascii="Arial" w:hAnsi="Arial" w:cs="Arial"/>
+          <w:color w:val="000000"/>
+        </w:rPr>
+      </w:pPr>
+      <w:r>
+        <w:rPr>
+          <w:rFonts w:ascii="Arial" w:hAnsi="Arial" w:cs="Arial"/>
+          <w:color w:val="000000"/>
+        </w:rPr>
+        <w:t>The board will publish the proposal to the discussion list.</w:t>
+      </w:r>
+    </w:p>
+    <w:p>
+      <w:pPr>
+        <w:pStyle w:val="Address"/>
+        <w:numPr>
+          <w:ilvl w:val="0"/>
+          <w:numId w:val="4"/>
+        </w:numPr>
+        <w:spacing w:before="240"/>
+        <w:rPr>
+          <w:rFonts w:ascii="Arial" w:hAnsi="Arial" w:cs="Arial"/>
+          <w:color w:val="000000"/>
+        </w:rPr>
+      </w:pPr>
+      <w:r>
+        <w:rPr>
+          <w:rFonts w:ascii="Arial" w:hAnsi="Arial" w:cs="Arial"/>
+          <w:color w:val="000000"/>
+        </w:rPr>
+        <w:t>After a reasonable comment period, the board will approve or deny the proposal.</w:t>
+      </w:r>
+    </w:p>
+    <w:p>
+      <w:pPr>
+        <w:pStyle w:val="Address"/>
+        <w:spacing w:before="240"/>
+        <w:rPr>
+          <w:rFonts w:ascii="Arial" w:hAnsi="Arial" w:cs="Arial"/>
+          <w:color w:val="000000"/>
+        </w:rPr>
+      </w:pPr>
+      <w:r>
+        <w:rPr>
+          <w:rFonts w:ascii="Arial" w:hAnsi="Arial" w:cs="Arial"/>
+          <w:color w:val="000000"/>
+        </w:rPr>
+        <w:t>Remote switch operators’ obligations include (but a</w:t>
+      </w:r>
+      <w:r>
+        <w:rPr>
+          <w:rFonts w:ascii="Arial" w:hAnsi="Arial" w:cs="Arial"/>
+          <w:color w:val="000000"/>
+        </w:rPr>
+        <w:t>re not necessarily limited to):</w:t>
+      </w:r>
+    </w:p>
+    <w:p>
+      <w:pPr>
+        <w:pStyle w:val="Address"/>
+        <w:numPr>
+          <w:ilvl w:val="0"/>
+          <w:numId w:val="5"/>
+        </w:numPr>
+        <w:spacing w:before="240"/>
+        <w:rPr>
+          <w:rFonts w:ascii="Arial" w:hAnsi="Arial" w:cs="Arial"/>
+          <w:color w:val="000000"/>
+        </w:rPr>
+      </w:pPr>
+      <w:r>
+        <w:rPr>
+          <w:rFonts w:ascii="Arial" w:hAnsi="Arial" w:cs="Arial"/>
+          <w:color w:val="000000"/>
+        </w:rPr>
+        <w:t>Operators must obtain prior approval from the board for modifications.</w:t>
+      </w:r>
+    </w:p>
+    <w:p>
+      <w:pPr>
+        <w:pStyle w:val="Address"/>
+        <w:numPr>
+          <w:ilvl w:val="0"/>
+          <w:numId w:val="5"/>
+        </w:numPr>
+        <w:spacing w:before="240"/>
+        <w:rPr>
+          <w:rFonts w:ascii="Arial" w:hAnsi="Arial" w:cs="Arial"/>
+          <w:color w:val="000000"/>
+        </w:rPr>
+      </w:pPr>
+      <w:r>
+        <w:rPr>
+          <w:rFonts w:ascii="Arial" w:hAnsi="Arial" w:cs="Arial"/>
+          <w:color w:val="000000"/>
+        </w:rPr>
+        <w:t>Operators are responsible for the costs of operating their remote switch and the links to the core switch. They must monitor their traffic levels and promptly add capacity to keep the links running congestion-free.</w:t>
+      </w:r>
+    </w:p>
+    <w:p>
+      <w:pPr>
+        <w:pStyle w:val="Address"/>
+        <w:numPr>
+          <w:ilvl w:val="0"/>
+          <w:numId w:val="5"/>
+        </w:numPr>
+        <w:spacing w:before="240"/>
+        <w:rPr>
+          <w:rFonts w:ascii="Arial" w:hAnsi="Arial" w:cs="Arial"/>
+          <w:color w:val="000000"/>
+        </w:rPr>
+      </w:pPr>
+      <w:r>
+        <w:rPr>
+          <w:rFonts w:ascii="Arial" w:hAnsi="Arial" w:cs="Arial"/>
+          <w:color w:val="000000"/>
+        </w:rPr>
+        <w:t>Operators must enforce MICE’s technical port rules on their remote switches.</w:t>
+      </w:r>
+    </w:p>
+    <w:p>
+      <w:pPr>
+        <w:pStyle w:val="Address"/>
+        <w:numPr>
+          <w:ilvl w:val="0"/>
+          <w:numId w:val="5"/>
+        </w:numPr>
+        <w:spacing w:before="240"/>
+        <w:rPr>
+          <w:rFonts w:ascii="Arial" w:hAnsi="Arial" w:cs="Arial"/>
+          <w:color w:val="000000"/>
+        </w:rPr>
+      </w:pPr>
+      <w:r>
+        <w:rPr>
+          <w:rFonts w:ascii="Arial" w:hAnsi="Arial" w:cs="Arial"/>
+          <w:color w:val="000000"/>
+        </w:rPr>
+        <w:t>Operators must coordinate participant connections and disconnections with MICE. MICE allocates exchange IP addresses and documents participant connections.</w:t>
+      </w:r>
+    </w:p>
+    <w:p>
+      <w:pPr>
+        <w:pStyle w:val="Address"/>
+        <w:numPr>
+          <w:ilvl w:val="0"/>
+          <w:numId w:val="5"/>
+        </w:numPr>
+        <w:spacing w:before="240"/>
+        <w:rPr>
+          <w:rFonts w:ascii="Arial" w:hAnsi="Arial" w:cs="Arial"/>
+          <w:color w:val="000000"/>
+        </w:rPr>
+      </w:pPr>
+      <w:r>
+        <w:rPr>
+          <w:rFonts w:ascii="Arial" w:hAnsi="Arial" w:cs="Arial"/>
+          <w:color w:val="000000"/>
+        </w:rPr>
+        <w:t>Operators must inform their participants that the participants are not connecting directly to MICE. The remote switch operator cannot claim to be MICE.</w:t>
+      </w:r>
+    </w:p>
+    <w:p>
+      <w:pPr>
+        <w:pStyle w:val="Address"/>
+        <w:numPr>
+          <w:ilvl w:val="0"/>
+          <w:numId w:val="5"/>
+        </w:numPr>
+        <w:spacing w:before="240" w:after="240"/>
+        <w:rPr>
+          <w:rFonts w:ascii="Arial" w:hAnsi="Arial" w:cs="Arial"/>
+          <w:color w:val="000000"/>
+        </w:rPr>
+      </w:pPr>
+      <w:r>
+        <w:rPr>
+          <w:rFonts w:ascii="Arial" w:hAnsi="Arial" w:cs="Arial"/>
+          <w:color w:val="000000"/>
+        </w:rPr>
+        <w:t>Operators must inform their participants that the participants are also subject to MICE rules, procedures, and costs.</w:t>
+      </w:r>
       <w:r>
         <w:rPr>
           <w:rFonts w:ascii="Arial" w:hAnsi="Arial" w:cs="Arial"/>
@@ -2558,9 +2977,9 @@
       </w:r>
     </w:p>
     <w:sectPr>
-      <w:headerReference w:type="default" r:id="rId25"/>
-      <w:headerReference w:type="first" r:id="rId26"/>
-      <w:footerReference w:type="first" r:id="rId27"/>
+      <w:headerReference w:type="default" r:id="rId26"/>
+      <w:headerReference w:type="first" r:id="rId27"/>
+      <w:footerReference w:type="first" r:id="rId28"/>
       <w:pgSz w:w="12240" w:h="15840"/>
       <w:pgMar w:top="2160" w:right="1440" w:bottom="1440" w:left="1440" w:header="720" w:footer="720" w:gutter="0"/>
       <w:cols w:space="720"/>
@@ -2812,7 +3231,7 @@
       <w:rPr>
         <w:noProof/>
       </w:rPr>
-      <w:t>4</w:t>
+      <w:t>2</w:t>
     </w:r>
     <w:r>
       <w:fldChar w:fldCharType="end"/>
@@ -3002,6 +3421,119 @@
     </w:lvl>
   </w:abstractNum>
   <w:abstractNum w:abstractNumId="1">
+    <w:nsid w:val="1CF758FF"/>
+    <w:multiLevelType w:val="hybridMultilevel"/>
+    <w:tmpl w:val="000AE752"/>
+    <w:lvl w:ilvl="0" w:tplc="04090001">
+      <w:start w:val="1"/>
+      <w:numFmt w:val="bullet"/>
+      <w:lvlText w:val=""/>
+      <w:lvlJc w:val="left"/>
+      <w:pPr>
+        <w:ind w:left="720" w:hanging="360"/>
+      </w:pPr>
+      <w:rPr>
+        <w:rFonts w:ascii="Symbol" w:hAnsi="Symbol" w:hint="default"/>
+      </w:rPr>
+    </w:lvl>
+    <w:lvl w:ilvl="1" w:tplc="04090003" w:tentative="1">
+      <w:start w:val="1"/>
+      <w:numFmt w:val="bullet"/>
+      <w:lvlText w:val="o"/>
+      <w:lvlJc w:val="left"/>
+      <w:pPr>
+        <w:ind w:left="1440" w:hanging="360"/>
+      </w:pPr>
+      <w:rPr>
+        <w:rFonts w:ascii="Courier New" w:hAnsi="Courier New" w:cs="Courier New" w:hint="default"/>
+      </w:rPr>
+    </w:lvl>
+    <w:lvl w:ilvl="2" w:tplc="04090005" w:tentative="1">
+      <w:start w:val="1"/>
+      <w:numFmt w:val="bullet"/>
+      <w:lvlText w:val=""/>
+      <w:lvlJc w:val="left"/>
+      <w:pPr>
+        <w:ind w:left="2160" w:hanging="360"/>
+      </w:pPr>
+      <w:rPr>
+        <w:rFonts w:ascii="Wingdings" w:hAnsi="Wingdings" w:hint="default"/>
+      </w:rPr>
+    </w:lvl>
+    <w:lvl w:ilvl="3" w:tplc="04090001" w:tentative="1">
+      <w:start w:val="1"/>
+      <w:numFmt w:val="bullet"/>
+      <w:lvlText w:val=""/>
+      <w:lvlJc w:val="left"/>
+      <w:pPr>
+        <w:ind w:left="2880" w:hanging="360"/>
+      </w:pPr>
+      <w:rPr>
+        <w:rFonts w:ascii="Symbol" w:hAnsi="Symbol" w:hint="default"/>
+      </w:rPr>
+    </w:lvl>
+    <w:lvl w:ilvl="4" w:tplc="04090003" w:tentative="1">
+      <w:start w:val="1"/>
+      <w:numFmt w:val="bullet"/>
+      <w:lvlText w:val="o"/>
+      <w:lvlJc w:val="left"/>
+      <w:pPr>
+        <w:ind w:left="3600" w:hanging="360"/>
+      </w:pPr>
+      <w:rPr>
+        <w:rFonts w:ascii="Courier New" w:hAnsi="Courier New" w:cs="Courier New" w:hint="default"/>
+      </w:rPr>
+    </w:lvl>
+    <w:lvl w:ilvl="5" w:tplc="04090005" w:tentative="1">
+      <w:start w:val="1"/>
+      <w:numFmt w:val="bullet"/>
+      <w:lvlText w:val=""/>
+      <w:lvlJc w:val="left"/>
+      <w:pPr>
+        <w:ind w:left="4320" w:hanging="360"/>
+      </w:pPr>
+      <w:rPr>
+        <w:rFonts w:ascii="Wingdings" w:hAnsi="Wingdings" w:hint="default"/>
+      </w:rPr>
+    </w:lvl>
+    <w:lvl w:ilvl="6" w:tplc="04090001" w:tentative="1">
+      <w:start w:val="1"/>
+      <w:numFmt w:val="bullet"/>
+      <w:lvlText w:val=""/>
+      <w:lvlJc w:val="left"/>
+      <w:pPr>
+        <w:ind w:left="5040" w:hanging="360"/>
+      </w:pPr>
+      <w:rPr>
+        <w:rFonts w:ascii="Symbol" w:hAnsi="Symbol" w:hint="default"/>
+      </w:rPr>
+    </w:lvl>
+    <w:lvl w:ilvl="7" w:tplc="04090003" w:tentative="1">
+      <w:start w:val="1"/>
+      <w:numFmt w:val="bullet"/>
+      <w:lvlText w:val="o"/>
+      <w:lvlJc w:val="left"/>
+      <w:pPr>
+        <w:ind w:left="5760" w:hanging="360"/>
+      </w:pPr>
+      <w:rPr>
+        <w:rFonts w:ascii="Courier New" w:hAnsi="Courier New" w:cs="Courier New" w:hint="default"/>
+      </w:rPr>
+    </w:lvl>
+    <w:lvl w:ilvl="8" w:tplc="04090005" w:tentative="1">
+      <w:start w:val="1"/>
+      <w:numFmt w:val="bullet"/>
+      <w:lvlText w:val=""/>
+      <w:lvlJc w:val="left"/>
+      <w:pPr>
+        <w:ind w:left="6480" w:hanging="360"/>
+      </w:pPr>
+      <w:rPr>
+        <w:rFonts w:ascii="Wingdings" w:hAnsi="Wingdings" w:hint="default"/>
+      </w:rPr>
+    </w:lvl>
+  </w:abstractNum>
+  <w:abstractNum w:abstractNumId="2">
     <w:nsid w:val="3BFC68B7"/>
     <w:multiLevelType w:val="hybridMultilevel"/>
     <w:tmpl w:val="3CF874DA"/>
@@ -3090,11 +3622,192 @@
       </w:pPr>
     </w:lvl>
   </w:abstractNum>
+  <w:abstractNum w:abstractNumId="3">
+    <w:nsid w:val="52F25B40"/>
+    <w:multiLevelType w:val="hybridMultilevel"/>
+    <w:tmpl w:val="FF422C00"/>
+    <w:lvl w:ilvl="0" w:tplc="0409000F">
+      <w:start w:val="1"/>
+      <w:numFmt w:val="decimal"/>
+      <w:lvlText w:val="%1."/>
+      <w:lvlJc w:val="left"/>
+      <w:pPr>
+        <w:ind w:left="720" w:hanging="360"/>
+      </w:pPr>
+    </w:lvl>
+    <w:lvl w:ilvl="1" w:tplc="04090019" w:tentative="1">
+      <w:start w:val="1"/>
+      <w:numFmt w:val="lowerLetter"/>
+      <w:lvlText w:val="%2."/>
+      <w:lvlJc w:val="left"/>
+      <w:pPr>
+        <w:ind w:left="1440" w:hanging="360"/>
+      </w:pPr>
+    </w:lvl>
+    <w:lvl w:ilvl="2" w:tplc="0409001B" w:tentative="1">
+      <w:start w:val="1"/>
+      <w:numFmt w:val="lowerRoman"/>
+      <w:lvlText w:val="%3."/>
+      <w:lvlJc w:val="right"/>
+      <w:pPr>
+        <w:ind w:left="2160" w:hanging="180"/>
+      </w:pPr>
+    </w:lvl>
+    <w:lvl w:ilvl="3" w:tplc="0409000F" w:tentative="1">
+      <w:start w:val="1"/>
+      <w:numFmt w:val="decimal"/>
+      <w:lvlText w:val="%4."/>
+      <w:lvlJc w:val="left"/>
+      <w:pPr>
+        <w:ind w:left="2880" w:hanging="360"/>
+      </w:pPr>
+    </w:lvl>
+    <w:lvl w:ilvl="4" w:tplc="04090019" w:tentative="1">
+      <w:start w:val="1"/>
+      <w:numFmt w:val="lowerLetter"/>
+      <w:lvlText w:val="%5."/>
+      <w:lvlJc w:val="left"/>
+      <w:pPr>
+        <w:ind w:left="3600" w:hanging="360"/>
+      </w:pPr>
+    </w:lvl>
+    <w:lvl w:ilvl="5" w:tplc="0409001B" w:tentative="1">
+      <w:start w:val="1"/>
+      <w:numFmt w:val="lowerRoman"/>
+      <w:lvlText w:val="%6."/>
+      <w:lvlJc w:val="right"/>
+      <w:pPr>
+        <w:ind w:left="4320" w:hanging="180"/>
+      </w:pPr>
+    </w:lvl>
+    <w:lvl w:ilvl="6" w:tplc="0409000F" w:tentative="1">
+      <w:start w:val="1"/>
+      <w:numFmt w:val="decimal"/>
+      <w:lvlText w:val="%7."/>
+      <w:lvlJc w:val="left"/>
+      <w:pPr>
+        <w:ind w:left="5040" w:hanging="360"/>
+      </w:pPr>
+    </w:lvl>
+    <w:lvl w:ilvl="7" w:tplc="04090019" w:tentative="1">
+      <w:start w:val="1"/>
+      <w:numFmt w:val="lowerLetter"/>
+      <w:lvlText w:val="%8."/>
+      <w:lvlJc w:val="left"/>
+      <w:pPr>
+        <w:ind w:left="5760" w:hanging="360"/>
+      </w:pPr>
+    </w:lvl>
+    <w:lvl w:ilvl="8" w:tplc="0409001B" w:tentative="1">
+      <w:start w:val="1"/>
+      <w:numFmt w:val="lowerRoman"/>
+      <w:lvlText w:val="%9."/>
+      <w:lvlJc w:val="right"/>
+      <w:pPr>
+        <w:ind w:left="6480" w:hanging="180"/>
+      </w:pPr>
+    </w:lvl>
+  </w:abstractNum>
+  <w:abstractNum w:abstractNumId="4">
+    <w:nsid w:val="57466E36"/>
+    <w:multiLevelType w:val="hybridMultilevel"/>
+    <w:tmpl w:val="9D60EB18"/>
+    <w:lvl w:ilvl="0" w:tplc="0409000F">
+      <w:start w:val="1"/>
+      <w:numFmt w:val="decimal"/>
+      <w:lvlText w:val="%1."/>
+      <w:lvlJc w:val="left"/>
+      <w:pPr>
+        <w:ind w:left="720" w:hanging="360"/>
+      </w:pPr>
+    </w:lvl>
+    <w:lvl w:ilvl="1" w:tplc="04090019" w:tentative="1">
+      <w:start w:val="1"/>
+      <w:numFmt w:val="lowerLetter"/>
+      <w:lvlText w:val="%2."/>
+      <w:lvlJc w:val="left"/>
+      <w:pPr>
+        <w:ind w:left="1440" w:hanging="360"/>
+      </w:pPr>
+    </w:lvl>
+    <w:lvl w:ilvl="2" w:tplc="0409001B" w:tentative="1">
+      <w:start w:val="1"/>
+      <w:numFmt w:val="lowerRoman"/>
+      <w:lvlText w:val="%3."/>
+      <w:lvlJc w:val="right"/>
+      <w:pPr>
+        <w:ind w:left="2160" w:hanging="180"/>
+      </w:pPr>
+    </w:lvl>
+    <w:lvl w:ilvl="3" w:tplc="0409000F" w:tentative="1">
+      <w:start w:val="1"/>
+      <w:numFmt w:val="decimal"/>
+      <w:lvlText w:val="%4."/>
+      <w:lvlJc w:val="left"/>
+      <w:pPr>
+        <w:ind w:left="2880" w:hanging="360"/>
+      </w:pPr>
+    </w:lvl>
+    <w:lvl w:ilvl="4" w:tplc="04090019" w:tentative="1">
+      <w:start w:val="1"/>
+      <w:numFmt w:val="lowerLetter"/>
+      <w:lvlText w:val="%5."/>
+      <w:lvlJc w:val="left"/>
+      <w:pPr>
+        <w:ind w:left="3600" w:hanging="360"/>
+      </w:pPr>
+    </w:lvl>
+    <w:lvl w:ilvl="5" w:tplc="0409001B" w:tentative="1">
+      <w:start w:val="1"/>
+      <w:numFmt w:val="lowerRoman"/>
+      <w:lvlText w:val="%6."/>
+      <w:lvlJc w:val="right"/>
+      <w:pPr>
+        <w:ind w:left="4320" w:hanging="180"/>
+      </w:pPr>
+    </w:lvl>
+    <w:lvl w:ilvl="6" w:tplc="0409000F" w:tentative="1">
+      <w:start w:val="1"/>
+      <w:numFmt w:val="decimal"/>
+      <w:lvlText w:val="%7."/>
+      <w:lvlJc w:val="left"/>
+      <w:pPr>
+        <w:ind w:left="5040" w:hanging="360"/>
+      </w:pPr>
+    </w:lvl>
+    <w:lvl w:ilvl="7" w:tplc="04090019" w:tentative="1">
+      <w:start w:val="1"/>
+      <w:numFmt w:val="lowerLetter"/>
+      <w:lvlText w:val="%8."/>
+      <w:lvlJc w:val="left"/>
+      <w:pPr>
+        <w:ind w:left="5760" w:hanging="360"/>
+      </w:pPr>
+    </w:lvl>
+    <w:lvl w:ilvl="8" w:tplc="0409001B" w:tentative="1">
+      <w:start w:val="1"/>
+      <w:numFmt w:val="lowerRoman"/>
+      <w:lvlText w:val="%9."/>
+      <w:lvlJc w:val="right"/>
+      <w:pPr>
+        <w:ind w:left="6480" w:hanging="180"/>
+      </w:pPr>
+    </w:lvl>
+  </w:abstractNum>
   <w:num w:numId="1">
-    <w:abstractNumId w:val="1"/>
+    <w:abstractNumId w:val="2"/>
   </w:num>
   <w:num w:numId="2">
     <w:abstractNumId w:val="0"/>
+  </w:num>
+  <w:num w:numId="3">
+    <w:abstractNumId w:val="4"/>
+  </w:num>
+  <w:num w:numId="4">
+    <w:abstractNumId w:val="3"/>
+  </w:num>
+  <w:num w:numId="5">
+    <w:abstractNumId w:val="1"/>
   </w:num>
 </w:numbering>
 </file>
@@ -4479,6 +5192,27 @@
     <w:pitch w:val="variable"/>
     <w:sig w:usb0="E0002AEF" w:usb1="C0007841" w:usb2="00000009" w:usb3="00000000" w:csb0="000001FF" w:csb1="00000000"/>
   </w:font>
+  <w:font w:name="Symbol">
+    <w:panose1 w:val="05050102010706020507"/>
+    <w:charset w:val="02"/>
+    <w:family w:val="roman"/>
+    <w:pitch w:val="variable"/>
+    <w:sig w:usb0="00000000" w:usb1="10000000" w:usb2="00000000" w:usb3="00000000" w:csb0="80000000" w:csb1="00000000"/>
+  </w:font>
+  <w:font w:name="Courier New">
+    <w:panose1 w:val="02070309020205020404"/>
+    <w:charset w:val="00"/>
+    <w:family w:val="modern"/>
+    <w:pitch w:val="fixed"/>
+    <w:sig w:usb0="E0002AFF" w:usb1="C0007843" w:usb2="00000009" w:usb3="00000000" w:csb0="000001FF" w:csb1="00000000"/>
+  </w:font>
+  <w:font w:name="Wingdings">
+    <w:panose1 w:val="05000000000000000000"/>
+    <w:charset w:val="02"/>
+    <w:family w:val="auto"/>
+    <w:pitch w:val="variable"/>
+    <w:sig w:usb0="00000000" w:usb1="10000000" w:usb2="00000000" w:usb3="00000000" w:csb0="80000000" w:csb1="00000000"/>
+  </w:font>
   <w:font w:name="Calibri">
     <w:panose1 w:val="020F0502020204030204"/>
     <w:charset w:val="00"/>
@@ -4497,9 +5231,8 @@
     <w:panose1 w:val="020B0604030504040204"/>
     <w:charset w:val="00"/>
     <w:family w:val="swiss"/>
-    <w:notTrueType/>
     <w:pitch w:val="variable"/>
-    <w:sig w:usb0="00000003" w:usb1="00000000" w:usb2="00000000" w:usb3="00000000" w:csb0="00000001" w:csb1="00000000"/>
+    <w:sig w:usb0="E1002EFF" w:usb1="C000605B" w:usb2="00000029" w:usb3="00000000" w:csb0="000101FF" w:csb1="00000000"/>
   </w:font>
   <w:font w:name="Arial">
     <w:panose1 w:val="020B0604020202020204"/>
@@ -6724,13 +7457,13 @@
 <file path=customXml/itemProps3.xml><?xml version="1.0" encoding="utf-8"?>
 <ds:datastoreItem xmlns:ds="http://schemas.openxmlformats.org/officeDocument/2006/customXml" ds:itemID="{4E8DC2B8-F18C-4446-9EE4-D1204856FBD6}">
   <ds:schemaRefs>
+    <ds:schemaRef ds:uri="http://schemas.microsoft.com/office/infopath/2007/PartnerControls"/>
+    <ds:schemaRef ds:uri="http://purl.org/dc/elements/1.1/"/>
     <ds:schemaRef ds:uri="http://purl.org/dc/dcmitype/"/>
+    <ds:schemaRef ds:uri="http://schemas.microsoft.com/office/2006/documentManagement/types"/>
     <ds:schemaRef ds:uri="http://schemas.microsoft.com/office/2006/metadata/properties"/>
-    <ds:schemaRef ds:uri="http://schemas.microsoft.com/office/infopath/2007/PartnerControls"/>
+    <ds:schemaRef ds:uri="http://schemas.openxmlformats.org/package/2006/metadata/core-properties"/>
     <ds:schemaRef ds:uri="http://purl.org/dc/terms/"/>
-    <ds:schemaRef ds:uri="http://schemas.microsoft.com/office/2006/documentManagement/types"/>
-    <ds:schemaRef ds:uri="http://purl.org/dc/elements/1.1/"/>
-    <ds:schemaRef ds:uri="http://schemas.openxmlformats.org/package/2006/metadata/core-properties"/>
     <ds:schemaRef ds:uri="edf48ee5-d2a0-4f04-99f4-0eb27cdb7c0d"/>
     <ds:schemaRef ds:uri="http://www.w3.org/XML/1998/namespace"/>
   </ds:schemaRefs>
@@ -6746,7 +7479,7 @@
 </file>
 
 <file path=customXml/itemProps5.xml><?xml version="1.0" encoding="utf-8"?>
-<ds:datastoreItem xmlns:ds="http://schemas.openxmlformats.org/officeDocument/2006/customXml" ds:itemID="{4B4A9CFA-3BC1-4DCD-A42E-FC31A4417C5C}">
+<ds:datastoreItem xmlns:ds="http://schemas.openxmlformats.org/officeDocument/2006/customXml" ds:itemID="{D3D1F687-6DD5-4E65-BDB8-47BB4F230EBB}">
   <ds:schemaRefs>
     <ds:schemaRef ds:uri="http://schemas.openxmlformats.org/officeDocument/2006/bibliography"/>
   </ds:schemaRefs>

</xml_diff>

<commit_message>
Add Compudyne remote switches
</commit_message>
<xml_diff>
--- a/files/MICE Order Form.docx
+++ b/files/MICE Order Form.docx
@@ -794,6 +794,8 @@
           <w:dropDownList>
             <w:listItem w:value="Choose an item."/>
             <w:listItem w:displayText="MICE Core" w:value="MICE Core"/>
+            <w:listItem w:displayText="Compudyne 511" w:value="Compudyne 511"/>
+            <w:listItem w:displayText="Compudyne Duluth" w:value="Compudyne Duluth"/>
             <w:listItem w:displayText="Cooperative Network Services (CNS)" w:value="Cooperative Network Services (CNS)"/>
             <w:listItem w:displayText="Mankato Networks" w:value="Mankato Networks"/>
             <w:listItem w:displayText="Minnesota VoIP" w:value="Minnesota VoIP"/>
@@ -3231,7 +3233,7 @@
       <w:rPr>
         <w:noProof/>
       </w:rPr>
-      <w:t>2</w:t>
+      <w:t>5</w:t>
     </w:r>
     <w:r>
       <w:fldChar w:fldCharType="end"/>
@@ -5231,8 +5233,9 @@
     <w:panose1 w:val="020B0604030504040204"/>
     <w:charset w:val="00"/>
     <w:family w:val="swiss"/>
+    <w:notTrueType/>
     <w:pitch w:val="variable"/>
-    <w:sig w:usb0="E1002EFF" w:usb1="C000605B" w:usb2="00000029" w:usb3="00000000" w:csb0="000101FF" w:csb1="00000000"/>
+    <w:sig w:usb0="00000003" w:usb1="00000000" w:usb2="00000000" w:usb3="00000000" w:csb0="00000001" w:csb1="00000000"/>
   </w:font>
   <w:font w:name="Arial">
     <w:panose1 w:val="020B0604020202020204"/>
@@ -7270,6 +7273,12 @@
 </file>
 
 <file path=customXml/item2.xml><?xml version="1.0" encoding="utf-8"?>
+<p:properties xmlns:p="http://schemas.microsoft.com/office/2006/metadata/properties" xmlns:xsi="http://www.w3.org/2001/XMLSchema-instance" xmlns:pc="http://schemas.microsoft.com/office/infopath/2007/PartnerControls">
+  <documentManagement/>
+</p:properties>
+</file>
+
+<file path=customXml/item3.xml><?xml version="1.0" encoding="utf-8"?>
 <ct:contentTypeSchema xmlns:ct="http://schemas.microsoft.com/office/2006/metadata/contentType" xmlns:ma="http://schemas.microsoft.com/office/2006/metadata/properties/metaAttributes" ct:_="" ma:_="" ma:contentTypeName="Document" ma:contentTypeID="0x010100DC79E3681DCC084A878C9CCDD1797ED4" ma:contentTypeVersion="1" ma:contentTypeDescription="Create a new document." ma:contentTypeScope="" ma:versionID="4ce5778d165c9407ce7c62dce0730303">
   <xsd:schema xmlns:xsd="http://www.w3.org/2001/XMLSchema" xmlns:xs="http://www.w3.org/2001/XMLSchema" xmlns:p="http://schemas.microsoft.com/office/2006/metadata/properties" xmlns:ns3="edf48ee5-d2a0-4f04-99f4-0eb27cdb7c0d" targetNamespace="http://schemas.microsoft.com/office/2006/metadata/properties" ma:root="true" ma:fieldsID="30df76a92c322e39696810b53868c288" ns3:_="">
     <xsd:import namespace="edf48ee5-d2a0-4f04-99f4-0eb27cdb7c0d"/>
@@ -7409,12 +7418,6 @@
 </ct:contentTypeSchema>
 </file>
 
-<file path=customXml/item3.xml><?xml version="1.0" encoding="utf-8"?>
-<p:properties xmlns:p="http://schemas.microsoft.com/office/2006/metadata/properties" xmlns:xsi="http://www.w3.org/2001/XMLSchema-instance" xmlns:pc="http://schemas.microsoft.com/office/infopath/2007/PartnerControls">
-  <documentManagement/>
-</p:properties>
-</file>
-
 <file path=customXml/item4.xml><?xml version="1.0" encoding="utf-8"?>
 <?mso-contentType ?>
 <FormTemplates xmlns="http://schemas.microsoft.com/sharepoint/v3/contenttype/forms">
@@ -7437,6 +7440,22 @@
 </file>
 
 <file path=customXml/itemProps2.xml><?xml version="1.0" encoding="utf-8"?>
+<ds:datastoreItem xmlns:ds="http://schemas.openxmlformats.org/officeDocument/2006/customXml" ds:itemID="{4E8DC2B8-F18C-4446-9EE4-D1204856FBD6}">
+  <ds:schemaRefs>
+    <ds:schemaRef ds:uri="http://purl.org/dc/elements/1.1/"/>
+    <ds:schemaRef ds:uri="http://schemas.microsoft.com/office/2006/metadata/properties"/>
+    <ds:schemaRef ds:uri="http://purl.org/dc/terms/"/>
+    <ds:schemaRef ds:uri="http://schemas.microsoft.com/office/infopath/2007/PartnerControls"/>
+    <ds:schemaRef ds:uri="http://schemas.openxmlformats.org/package/2006/metadata/core-properties"/>
+    <ds:schemaRef ds:uri="http://schemas.microsoft.com/office/2006/documentManagement/types"/>
+    <ds:schemaRef ds:uri="http://purl.org/dc/dcmitype/"/>
+    <ds:schemaRef ds:uri="edf48ee5-d2a0-4f04-99f4-0eb27cdb7c0d"/>
+    <ds:schemaRef ds:uri="http://www.w3.org/XML/1998/namespace"/>
+  </ds:schemaRefs>
+</ds:datastoreItem>
+</file>
+
+<file path=customXml/itemProps3.xml><?xml version="1.0" encoding="utf-8"?>
 <ds:datastoreItem xmlns:ds="http://schemas.openxmlformats.org/officeDocument/2006/customXml" ds:itemID="{E1B3CF67-5E98-44FD-A586-2CE5B9D80333}">
   <ds:schemaRefs>
     <ds:schemaRef ds:uri="http://schemas.microsoft.com/office/2006/metadata/contentType"/>
@@ -7454,22 +7473,6 @@
 </ds:datastoreItem>
 </file>
 
-<file path=customXml/itemProps3.xml><?xml version="1.0" encoding="utf-8"?>
-<ds:datastoreItem xmlns:ds="http://schemas.openxmlformats.org/officeDocument/2006/customXml" ds:itemID="{4E8DC2B8-F18C-4446-9EE4-D1204856FBD6}">
-  <ds:schemaRefs>
-    <ds:schemaRef ds:uri="http://schemas.microsoft.com/office/infopath/2007/PartnerControls"/>
-    <ds:schemaRef ds:uri="http://purl.org/dc/elements/1.1/"/>
-    <ds:schemaRef ds:uri="http://purl.org/dc/dcmitype/"/>
-    <ds:schemaRef ds:uri="http://schemas.microsoft.com/office/2006/documentManagement/types"/>
-    <ds:schemaRef ds:uri="http://schemas.microsoft.com/office/2006/metadata/properties"/>
-    <ds:schemaRef ds:uri="http://schemas.openxmlformats.org/package/2006/metadata/core-properties"/>
-    <ds:schemaRef ds:uri="http://purl.org/dc/terms/"/>
-    <ds:schemaRef ds:uri="edf48ee5-d2a0-4f04-99f4-0eb27cdb7c0d"/>
-    <ds:schemaRef ds:uri="http://www.w3.org/XML/1998/namespace"/>
-  </ds:schemaRefs>
-</ds:datastoreItem>
-</file>
-
 <file path=customXml/itemProps4.xml><?xml version="1.0" encoding="utf-8"?>
 <ds:datastoreItem xmlns:ds="http://schemas.openxmlformats.org/officeDocument/2006/customXml" ds:itemID="{E0CD3344-CEC1-47E2-87E4-477E77BC6903}">
   <ds:schemaRefs>
@@ -7479,7 +7482,7 @@
 </file>
 
 <file path=customXml/itemProps5.xml><?xml version="1.0" encoding="utf-8"?>
-<ds:datastoreItem xmlns:ds="http://schemas.openxmlformats.org/officeDocument/2006/customXml" ds:itemID="{D3D1F687-6DD5-4E65-BDB8-47BB4F230EBB}">
+<ds:datastoreItem xmlns:ds="http://schemas.openxmlformats.org/officeDocument/2006/customXml" ds:itemID="{BEA68AD1-8F77-4D96-A338-AACE40C770A2}">
   <ds:schemaRefs>
     <ds:schemaRef ds:uri="http://schemas.openxmlformats.org/officeDocument/2006/bibliography"/>
   </ds:schemaRefs>

</xml_diff>

<commit_message>
Fix the language in the last change
s/monitored/inspected/ for the bit about packet captures.
</commit_message>
<xml_diff>
--- a/files/MICE Order Form.docx
+++ b/files/MICE Order Form.docx
@@ -426,14 +426,7 @@
           <w:rFonts w:ascii="Arial" w:hAnsi="Arial" w:cs="Arial"/>
           <w:b/>
         </w:rPr>
-        <w:t xml:space="preserve">Legal </w:t>
-      </w:r>
-      <w:r>
-        <w:rPr>
-          <w:rFonts w:ascii="Arial" w:hAnsi="Arial" w:cs="Arial"/>
-          <w:b/>
-        </w:rPr>
-        <w:t>Mailing</w:t>
+        <w:t>Legal Mailing</w:t>
       </w:r>
       <w:r>
         <w:rPr>
@@ -537,21 +530,7 @@
           <w:rFonts w:ascii="Arial" w:hAnsi="Arial" w:cs="Arial"/>
           <w:b/>
         </w:rPr>
-        <w:t>Billing</w:t>
-      </w:r>
-      <w:r>
-        <w:rPr>
-          <w:rFonts w:ascii="Arial" w:hAnsi="Arial" w:cs="Arial"/>
-          <w:b/>
-        </w:rPr>
-        <w:t xml:space="preserve"> </w:t>
-      </w:r>
-      <w:r>
-        <w:rPr>
-          <w:rFonts w:ascii="Arial" w:hAnsi="Arial" w:cs="Arial"/>
-          <w:b/>
-        </w:rPr>
-        <w:t>Mailing</w:t>
+        <w:t>Billing Mailing</w:t>
       </w:r>
       <w:r>
         <w:rPr>
@@ -583,6 +562,7 @@
             <w:docPart w:val="80415497BCBF4D438E84386A4F52C6E0"/>
           </w:placeholder>
         </w:sdtPr>
+        <w:sdtEndPr/>
         <w:sdtContent>
           <w:sdt>
             <w:sdtPr>
@@ -596,6 +576,7 @@
               </w:placeholder>
               <w:showingPlcHdr/>
             </w:sdtPr>
+            <w:sdtEndPr/>
             <w:sdtContent>
               <w:r>
                 <w:rPr>
@@ -668,6 +649,7 @@
             <w:docPart w:val="F9865C9CAD6644CF89CFF31DD392AEE0"/>
           </w:placeholder>
         </w:sdtPr>
+        <w:sdtEndPr/>
         <w:sdtContent>
           <w:sdt>
             <w:sdtPr>
@@ -681,6 +663,7 @@
               </w:placeholder>
               <w:showingPlcHdr/>
             </w:sdtPr>
+            <w:sdtEndPr/>
             <w:sdtContent>
               <w:r>
                 <w:rPr>
@@ -757,6 +740,7 @@
           </w:placeholder>
           <w:showingPlcHdr/>
         </w:sdtPr>
+        <w:sdtEndPr/>
         <w:sdtContent>
           <w:r>
             <w:rPr>
@@ -2411,7 +2395,21 @@
           <w:rFonts w:ascii="Arial" w:hAnsi="Arial" w:cs="Arial"/>
           <w:color w:val="000000"/>
         </w:rPr>
-        <w:t>Management access to the exchange’s core switches is restricted to technical committee members. Traffic will only be monitored or stored (e.g. packet captured)</w:t>
+        <w:t xml:space="preserve">Management access to the exchange’s core switches is restricted to technical committee members. Traffic will only be </w:t>
+      </w:r>
+      <w:r>
+        <w:rPr>
+          <w:rFonts w:ascii="Arial" w:hAnsi="Arial" w:cs="Arial"/>
+          <w:color w:val="000000"/>
+        </w:rPr>
+        <w:t>inspected</w:t>
+      </w:r>
+      <w:r>
+        <w:rPr>
+          <w:rFonts w:ascii="Arial" w:hAnsi="Arial" w:cs="Arial"/>
+          <w:color w:val="000000"/>
+        </w:rPr>
+        <w:t xml:space="preserve"> or stored (e.g. packet captured)</w:t>
       </w:r>
       <w:r>
         <w:rPr>
@@ -2908,13 +2906,7 @@
         <w:rPr>
           <w:rFonts w:ascii="Arial" w:hAnsi="Arial" w:cs="Arial"/>
         </w:rPr>
-        <w:t>Upgrades will be held if the participant is past due on existing billing.</w:t>
-      </w:r>
-      <w:r>
-        <w:rPr>
-          <w:rFonts w:ascii="Arial" w:hAnsi="Arial" w:cs="Arial"/>
-        </w:rPr>
-        <w:t xml:space="preserve"> Ports are subject to disconnection (and termination of membership) if past due.</w:t>
+        <w:t>Upgrades will be held if the participant is past due on existing billing. Ports are subject to disconnection (and termination of membership) if past due.</w:t>
       </w:r>
     </w:p>
     <w:p>
@@ -4445,6 +4437,7 @@
   <w:style w:type="character" w:default="1" w:styleId="DefaultParagraphFont">
     <w:name w:val="Default Paragraph Font"/>
     <w:uiPriority w:val="1"/>
+    <w:semiHidden/>
     <w:unhideWhenUsed/>
   </w:style>
   <w:style w:type="table" w:default="1" w:styleId="TableNormal">
@@ -4910,6 +4903,7 @@
   <w:style w:type="character" w:default="1" w:styleId="DefaultParagraphFont">
     <w:name w:val="Default Paragraph Font"/>
     <w:uiPriority w:val="1"/>
+    <w:semiHidden/>
     <w:unhideWhenUsed/>
   </w:style>
   <w:style w:type="table" w:default="1" w:styleId="TableNormal">
@@ -5794,6 +5788,7 @@
     <w:rsid w:val="00714A52"/>
     <w:rsid w:val="007C0DBE"/>
     <w:rsid w:val="009939EB"/>
+    <w:rsid w:val="00996CA3"/>
     <w:rsid w:val="00FB351D"/>
   </w:rsids>
   <m:mathPr>
@@ -8111,15 +8106,15 @@
 <file path=customXml/itemProps3.xml><?xml version="1.0" encoding="utf-8"?>
 <ds:datastoreItem xmlns:ds="http://schemas.openxmlformats.org/officeDocument/2006/customXml" ds:itemID="{4E8DC2B8-F18C-4446-9EE4-D1204856FBD6}">
   <ds:schemaRefs>
-    <ds:schemaRef ds:uri="http://purl.org/dc/terms/"/>
+    <ds:schemaRef ds:uri="http://purl.org/dc/elements/1.1/"/>
     <ds:schemaRef ds:uri="http://schemas.microsoft.com/office/2006/documentManagement/types"/>
-    <ds:schemaRef ds:uri="http://purl.org/dc/dcmitype/"/>
     <ds:schemaRef ds:uri="http://www.w3.org/XML/1998/namespace"/>
     <ds:schemaRef ds:uri="http://schemas.microsoft.com/office/2006/metadata/properties"/>
+    <ds:schemaRef ds:uri="http://schemas.microsoft.com/office/infopath/2007/PartnerControls"/>
+    <ds:schemaRef ds:uri="http://purl.org/dc/terms/"/>
     <ds:schemaRef ds:uri="http://schemas.openxmlformats.org/package/2006/metadata/core-properties"/>
-    <ds:schemaRef ds:uri="http://schemas.microsoft.com/office/infopath/2007/PartnerControls"/>
     <ds:schemaRef ds:uri="edf48ee5-d2a0-4f04-99f4-0eb27cdb7c0d"/>
-    <ds:schemaRef ds:uri="http://purl.org/dc/elements/1.1/"/>
+    <ds:schemaRef ds:uri="http://purl.org/dc/dcmitype/"/>
   </ds:schemaRefs>
 </ds:datastoreItem>
 </file>
@@ -8133,7 +8128,7 @@
 </file>
 
 <file path=customXml/itemProps5.xml><?xml version="1.0" encoding="utf-8"?>
-<ds:datastoreItem xmlns:ds="http://schemas.openxmlformats.org/officeDocument/2006/customXml" ds:itemID="{F4009691-9552-49DF-AD9E-F88295AB9671}">
+<ds:datastoreItem xmlns:ds="http://schemas.openxmlformats.org/officeDocument/2006/customXml" ds:itemID="{4A346585-4584-4339-858F-B01F2D1523B5}">
   <ds:schemaRefs>
     <ds:schemaRef ds:uri="http://schemas.openxmlformats.org/officeDocument/2006/bibliography"/>
   </ds:schemaRefs>

</xml_diff>

<commit_message>
Bump the date on the MICE Order Form
I forgot that this is a manual process.
</commit_message>
<xml_diff>
--- a/files/MICE Order Form.docx
+++ b/files/MICE Order Form.docx
@@ -3410,9 +3410,12 @@
       </w:r>
     </w:p>
     <w:sectPr>
-      <w:headerReference w:type="default" r:id="rId29"/>
-      <w:headerReference w:type="first" r:id="rId30"/>
-      <w:footerReference w:type="first" r:id="rId31"/>
+      <w:headerReference w:type="even" r:id="rId29"/>
+      <w:headerReference w:type="default" r:id="rId30"/>
+      <w:footerReference w:type="even" r:id="rId31"/>
+      <w:footerReference w:type="default" r:id="rId32"/>
+      <w:headerReference w:type="first" r:id="rId33"/>
+      <w:footerReference w:type="first" r:id="rId34"/>
       <w:pgSz w:w="12240" w:h="15840"/>
       <w:pgMar w:top="2160" w:right="1440" w:bottom="1440" w:left="1440" w:header="720" w:footer="720" w:gutter="0"/>
       <w:cols w:space="720"/>
@@ -3451,6 +3454,26 @@
 </file>
 
 <file path=word/footer1.xml><?xml version="1.0" encoding="utf-8"?>
+<w:ftr xmlns:wpc="http://schemas.microsoft.com/office/word/2010/wordprocessingCanvas" xmlns:mc="http://schemas.openxmlformats.org/markup-compatibility/2006" xmlns:o="urn:schemas-microsoft-com:office:office" xmlns:r="http://schemas.openxmlformats.org/officeDocument/2006/relationships" xmlns:m="http://schemas.openxmlformats.org/officeDocument/2006/math" xmlns:v="urn:schemas-microsoft-com:vml" xmlns:wp14="http://schemas.microsoft.com/office/word/2010/wordprocessingDrawing" xmlns:wp="http://schemas.openxmlformats.org/drawingml/2006/wordprocessingDrawing" xmlns:w10="urn:schemas-microsoft-com:office:word" xmlns:w="http://schemas.openxmlformats.org/wordprocessingml/2006/main" xmlns:w14="http://schemas.microsoft.com/office/word/2010/wordml" xmlns:wpg="http://schemas.microsoft.com/office/word/2010/wordprocessingGroup" xmlns:wpi="http://schemas.microsoft.com/office/word/2010/wordprocessingInk" xmlns:wne="http://schemas.microsoft.com/office/word/2006/wordml" xmlns:wps="http://schemas.microsoft.com/office/word/2010/wordprocessingShape" mc:Ignorable="w14 wp14">
+  <w:p>
+    <w:pPr>
+      <w:pStyle w:val="Footer"/>
+    </w:pPr>
+  </w:p>
+</w:ftr>
+</file>
+
+<file path=word/footer2.xml><?xml version="1.0" encoding="utf-8"?>
+<w:ftr xmlns:wpc="http://schemas.microsoft.com/office/word/2010/wordprocessingCanvas" xmlns:mc="http://schemas.openxmlformats.org/markup-compatibility/2006" xmlns:o="urn:schemas-microsoft-com:office:office" xmlns:r="http://schemas.openxmlformats.org/officeDocument/2006/relationships" xmlns:m="http://schemas.openxmlformats.org/officeDocument/2006/math" xmlns:v="urn:schemas-microsoft-com:vml" xmlns:wp14="http://schemas.microsoft.com/office/word/2010/wordprocessingDrawing" xmlns:wp="http://schemas.openxmlformats.org/drawingml/2006/wordprocessingDrawing" xmlns:w10="urn:schemas-microsoft-com:office:word" xmlns:w="http://schemas.openxmlformats.org/wordprocessingml/2006/main" xmlns:w14="http://schemas.microsoft.com/office/word/2010/wordml" xmlns:wpg="http://schemas.microsoft.com/office/word/2010/wordprocessingGroup" xmlns:wpi="http://schemas.microsoft.com/office/word/2010/wordprocessingInk" xmlns:wne="http://schemas.microsoft.com/office/word/2006/wordml" xmlns:wps="http://schemas.microsoft.com/office/word/2010/wordprocessingShape" mc:Ignorable="w14 wp14">
+  <w:p>
+    <w:pPr>
+      <w:pStyle w:val="Footer"/>
+    </w:pPr>
+  </w:p>
+</w:ftr>
+</file>
+
+<file path=word/footer3.xml><?xml version="1.0" encoding="utf-8"?>
 <w:ftr xmlns:wpc="http://schemas.microsoft.com/office/word/2010/wordprocessingCanvas" xmlns:mc="http://schemas.openxmlformats.org/markup-compatibility/2006" xmlns:o="urn:schemas-microsoft-com:office:office" xmlns:r="http://schemas.openxmlformats.org/officeDocument/2006/relationships" xmlns:m="http://schemas.openxmlformats.org/officeDocument/2006/math" xmlns:v="urn:schemas-microsoft-com:vml" xmlns:wp14="http://schemas.microsoft.com/office/word/2010/wordprocessingDrawing" xmlns:wp="http://schemas.openxmlformats.org/drawingml/2006/wordprocessingDrawing" xmlns:w10="urn:schemas-microsoft-com:office:word" xmlns:w="http://schemas.openxmlformats.org/wordprocessingml/2006/main" xmlns:w14="http://schemas.microsoft.com/office/word/2010/wordml" xmlns:wpg="http://schemas.microsoft.com/office/word/2010/wordprocessingGroup" xmlns:wpi="http://schemas.microsoft.com/office/word/2010/wordprocessingInk" xmlns:wne="http://schemas.microsoft.com/office/word/2006/wordml" xmlns:wps="http://schemas.microsoft.com/office/word/2010/wordprocessingShape" mc:Ignorable="w14 wp14">
   <w:p>
     <w:pPr>
@@ -3596,7 +3619,7 @@
         <w:sz w:val="16"/>
         <w:szCs w:val="16"/>
       </w:rPr>
-      <w:t>11</w:t>
+      <w:t>12</w:t>
     </w:r>
     <w:r>
       <w:rPr>
@@ -3612,7 +3635,15 @@
         <w:sz w:val="16"/>
         <w:szCs w:val="16"/>
       </w:rPr>
-      <w:t>03</w:t>
+      <w:t>1</w:t>
+    </w:r>
+    <w:r>
+      <w:rPr>
+        <w:rFonts w:ascii="Arial" w:hAnsi="Arial" w:cs="Arial"/>
+        <w:sz w:val="16"/>
+        <w:szCs w:val="16"/>
+      </w:rPr>
+      <w:t>3</w:t>
     </w:r>
   </w:p>
 </w:ftr>
@@ -3646,6 +3677,16 @@
 </file>
 
 <file path=word/header1.xml><?xml version="1.0" encoding="utf-8"?>
+<w:hdr xmlns:wpc="http://schemas.microsoft.com/office/word/2010/wordprocessingCanvas" xmlns:mc="http://schemas.openxmlformats.org/markup-compatibility/2006" xmlns:o="urn:schemas-microsoft-com:office:office" xmlns:r="http://schemas.openxmlformats.org/officeDocument/2006/relationships" xmlns:m="http://schemas.openxmlformats.org/officeDocument/2006/math" xmlns:v="urn:schemas-microsoft-com:vml" xmlns:wp14="http://schemas.microsoft.com/office/word/2010/wordprocessingDrawing" xmlns:wp="http://schemas.openxmlformats.org/drawingml/2006/wordprocessingDrawing" xmlns:w10="urn:schemas-microsoft-com:office:word" xmlns:w="http://schemas.openxmlformats.org/wordprocessingml/2006/main" xmlns:w14="http://schemas.microsoft.com/office/word/2010/wordml" xmlns:wpg="http://schemas.microsoft.com/office/word/2010/wordprocessingGroup" xmlns:wpi="http://schemas.microsoft.com/office/word/2010/wordprocessingInk" xmlns:wne="http://schemas.microsoft.com/office/word/2006/wordml" xmlns:wps="http://schemas.microsoft.com/office/word/2010/wordprocessingShape" mc:Ignorable="w14 wp14">
+  <w:p>
+    <w:pPr>
+      <w:pStyle w:val="Header"/>
+    </w:pPr>
+  </w:p>
+</w:hdr>
+</file>
+
+<file path=word/header2.xml><?xml version="1.0" encoding="utf-8"?>
 <w:hdr xmlns:wpc="http://schemas.microsoft.com/office/word/2010/wordprocessingCanvas" xmlns:mc="http://schemas.openxmlformats.org/markup-compatibility/2006" xmlns:o="urn:schemas-microsoft-com:office:office" xmlns:r="http://schemas.openxmlformats.org/officeDocument/2006/relationships" xmlns:m="http://schemas.openxmlformats.org/officeDocument/2006/math" xmlns:v="urn:schemas-microsoft-com:vml" xmlns:wp14="http://schemas.microsoft.com/office/word/2010/wordprocessingDrawing" xmlns:wp="http://schemas.openxmlformats.org/drawingml/2006/wordprocessingDrawing" xmlns:w10="urn:schemas-microsoft-com:office:word" xmlns:w="http://schemas.openxmlformats.org/wordprocessingml/2006/main" xmlns:w14="http://schemas.microsoft.com/office/word/2010/wordml" xmlns:wpg="http://schemas.microsoft.com/office/word/2010/wordprocessingGroup" xmlns:wpi="http://schemas.microsoft.com/office/word/2010/wordprocessingInk" xmlns:wne="http://schemas.microsoft.com/office/word/2006/wordml" xmlns:wps="http://schemas.microsoft.com/office/word/2010/wordprocessingShape" mc:Ignorable="w14 wp14">
   <w:p>
     <w:r>
@@ -3673,7 +3714,7 @@
 </w:hdr>
 </file>
 
-<file path=word/header2.xml><?xml version="1.0" encoding="utf-8"?>
+<file path=word/header3.xml><?xml version="1.0" encoding="utf-8"?>
 <w:hdr xmlns:wpc="http://schemas.microsoft.com/office/word/2010/wordprocessingCanvas" xmlns:mc="http://schemas.openxmlformats.org/markup-compatibility/2006" xmlns:o="urn:schemas-microsoft-com:office:office" xmlns:r="http://schemas.openxmlformats.org/officeDocument/2006/relationships" xmlns:m="http://schemas.openxmlformats.org/officeDocument/2006/math" xmlns:v="urn:schemas-microsoft-com:vml" xmlns:wp14="http://schemas.microsoft.com/office/word/2010/wordprocessingDrawing" xmlns:wp="http://schemas.openxmlformats.org/drawingml/2006/wordprocessingDrawing" xmlns:w10="urn:schemas-microsoft-com:office:word" xmlns:w="http://schemas.openxmlformats.org/wordprocessingml/2006/main" xmlns:w14="http://schemas.microsoft.com/office/word/2010/wordml" xmlns:wpg="http://schemas.microsoft.com/office/word/2010/wordprocessingGroup" xmlns:wpi="http://schemas.microsoft.com/office/word/2010/wordprocessingInk" xmlns:wne="http://schemas.microsoft.com/office/word/2006/wordml" xmlns:wps="http://schemas.microsoft.com/office/word/2010/wordprocessingShape" mc:Ignorable="w14 wp14">
   <w:p>
     <w:pPr>
@@ -7919,6 +7960,12 @@
 </file>
 
 <file path=customXml/item2.xml><?xml version="1.0" encoding="utf-8"?>
+<p:properties xmlns:p="http://schemas.microsoft.com/office/2006/metadata/properties" xmlns:xsi="http://www.w3.org/2001/XMLSchema-instance" xmlns:pc="http://schemas.microsoft.com/office/infopath/2007/PartnerControls">
+  <documentManagement/>
+</p:properties>
+</file>
+
+<file path=customXml/item3.xml><?xml version="1.0" encoding="utf-8"?>
 <ct:contentTypeSchema xmlns:ct="http://schemas.microsoft.com/office/2006/metadata/contentType" xmlns:ma="http://schemas.microsoft.com/office/2006/metadata/properties/metaAttributes" ct:_="" ma:_="" ma:contentTypeName="Document" ma:contentTypeID="0x010100DC79E3681DCC084A878C9CCDD1797ED4" ma:contentTypeVersion="1" ma:contentTypeDescription="Create a new document." ma:contentTypeScope="" ma:versionID="4ce5778d165c9407ce7c62dce0730303">
   <xsd:schema xmlns:xsd="http://www.w3.org/2001/XMLSchema" xmlns:xs="http://www.w3.org/2001/XMLSchema" xmlns:p="http://schemas.microsoft.com/office/2006/metadata/properties" xmlns:ns3="edf48ee5-d2a0-4f04-99f4-0eb27cdb7c0d" targetNamespace="http://schemas.microsoft.com/office/2006/metadata/properties" ma:root="true" ma:fieldsID="30df76a92c322e39696810b53868c288" ns3:_="">
     <xsd:import namespace="edf48ee5-d2a0-4f04-99f4-0eb27cdb7c0d"/>
@@ -8058,12 +8105,6 @@
 </ct:contentTypeSchema>
 </file>
 
-<file path=customXml/item3.xml><?xml version="1.0" encoding="utf-8"?>
-<p:properties xmlns:p="http://schemas.microsoft.com/office/2006/metadata/properties" xmlns:xsi="http://www.w3.org/2001/XMLSchema-instance" xmlns:pc="http://schemas.microsoft.com/office/infopath/2007/PartnerControls">
-  <documentManagement/>
-</p:properties>
-</file>
-
 <file path=customXml/item4.xml><?xml version="1.0" encoding="utf-8"?>
 <?mso-contentType ?>
 <FormTemplates xmlns="http://schemas.microsoft.com/sharepoint/v3/contenttype/forms">
@@ -8086,6 +8127,22 @@
 </file>
 
 <file path=customXml/itemProps2.xml><?xml version="1.0" encoding="utf-8"?>
+<ds:datastoreItem xmlns:ds="http://schemas.openxmlformats.org/officeDocument/2006/customXml" ds:itemID="{4E8DC2B8-F18C-4446-9EE4-D1204856FBD6}">
+  <ds:schemaRefs>
+    <ds:schemaRef ds:uri="http://www.w3.org/XML/1998/namespace"/>
+    <ds:schemaRef ds:uri="http://purl.org/dc/elements/1.1/"/>
+    <ds:schemaRef ds:uri="http://schemas.microsoft.com/office/2006/metadata/properties"/>
+    <ds:schemaRef ds:uri="http://schemas.microsoft.com/office/infopath/2007/PartnerControls"/>
+    <ds:schemaRef ds:uri="http://schemas.microsoft.com/office/2006/documentManagement/types"/>
+    <ds:schemaRef ds:uri="http://purl.org/dc/terms/"/>
+    <ds:schemaRef ds:uri="http://schemas.openxmlformats.org/package/2006/metadata/core-properties"/>
+    <ds:schemaRef ds:uri="http://purl.org/dc/dcmitype/"/>
+    <ds:schemaRef ds:uri="edf48ee5-d2a0-4f04-99f4-0eb27cdb7c0d"/>
+  </ds:schemaRefs>
+</ds:datastoreItem>
+</file>
+
+<file path=customXml/itemProps3.xml><?xml version="1.0" encoding="utf-8"?>
 <ds:datastoreItem xmlns:ds="http://schemas.openxmlformats.org/officeDocument/2006/customXml" ds:itemID="{E1B3CF67-5E98-44FD-A586-2CE5B9D80333}">
   <ds:schemaRefs>
     <ds:schemaRef ds:uri="http://schemas.microsoft.com/office/2006/metadata/contentType"/>
@@ -8103,22 +8160,6 @@
 </ds:datastoreItem>
 </file>
 
-<file path=customXml/itemProps3.xml><?xml version="1.0" encoding="utf-8"?>
-<ds:datastoreItem xmlns:ds="http://schemas.openxmlformats.org/officeDocument/2006/customXml" ds:itemID="{4E8DC2B8-F18C-4446-9EE4-D1204856FBD6}">
-  <ds:schemaRefs>
-    <ds:schemaRef ds:uri="http://purl.org/dc/elements/1.1/"/>
-    <ds:schemaRef ds:uri="http://schemas.microsoft.com/office/2006/documentManagement/types"/>
-    <ds:schemaRef ds:uri="http://www.w3.org/XML/1998/namespace"/>
-    <ds:schemaRef ds:uri="http://schemas.microsoft.com/office/2006/metadata/properties"/>
-    <ds:schemaRef ds:uri="http://schemas.microsoft.com/office/infopath/2007/PartnerControls"/>
-    <ds:schemaRef ds:uri="http://purl.org/dc/terms/"/>
-    <ds:schemaRef ds:uri="http://schemas.openxmlformats.org/package/2006/metadata/core-properties"/>
-    <ds:schemaRef ds:uri="edf48ee5-d2a0-4f04-99f4-0eb27cdb7c0d"/>
-    <ds:schemaRef ds:uri="http://purl.org/dc/dcmitype/"/>
-  </ds:schemaRefs>
-</ds:datastoreItem>
-</file>
-
 <file path=customXml/itemProps4.xml><?xml version="1.0" encoding="utf-8"?>
 <ds:datastoreItem xmlns:ds="http://schemas.openxmlformats.org/officeDocument/2006/customXml" ds:itemID="{E0CD3344-CEC1-47E2-87E4-477E77BC6903}">
   <ds:schemaRefs>
@@ -8128,7 +8169,7 @@
 </file>
 
 <file path=customXml/itemProps5.xml><?xml version="1.0" encoding="utf-8"?>
-<ds:datastoreItem xmlns:ds="http://schemas.openxmlformats.org/officeDocument/2006/customXml" ds:itemID="{4A346585-4584-4339-858F-B01F2D1523B5}">
+<ds:datastoreItem xmlns:ds="http://schemas.openxmlformats.org/officeDocument/2006/customXml" ds:itemID="{2BB396BE-B619-4187-BEAF-F53DC4D7048E}">
   <ds:schemaRefs>
     <ds:schemaRef ds:uri="http://schemas.openxmlformats.org/officeDocument/2006/bibliography"/>
   </ds:schemaRefs>

</xml_diff>

<commit_message>
Document fees as being USD
This was at the request of a large corporation.
</commit_message>
<xml_diff>
--- a/files/MICE Order Form.docx
+++ b/files/MICE Order Form.docx
@@ -2825,7 +2825,56 @@
           <w:rFonts w:ascii="Arial" w:hAnsi="Arial" w:cs="Arial"/>
           <w:color w:val="000000"/>
         </w:rPr>
-        <w:t>A 1G port is $0/year. More than one 1G port requires board approval; if the board grants an exception, the participant is charged the 10G fee. That is, a 2x1G LAG would be $250/year.</w:t>
+        <w:t xml:space="preserve">A 1G port is </w:t>
+      </w:r>
+      <w:r>
+        <w:rPr>
+          <w:rFonts w:ascii="Arial" w:hAnsi="Arial" w:cs="Arial"/>
+          <w:color w:val="000000"/>
+        </w:rPr>
+        <w:t>0</w:t>
+      </w:r>
+      <w:r>
+        <w:rPr>
+          <w:rFonts w:ascii="Arial" w:hAnsi="Arial" w:cs="Arial"/>
+          <w:color w:val="000000"/>
+        </w:rPr>
+        <w:t xml:space="preserve"> USD</w:t>
+      </w:r>
+      <w:r>
+        <w:rPr>
+          <w:rFonts w:ascii="Arial" w:hAnsi="Arial" w:cs="Arial"/>
+          <w:color w:val="000000"/>
+        </w:rPr>
+        <w:t>/year. More than one 1G port requires board approval; if the board grants an exception, the participant is charged the 10G fee</w:t>
+      </w:r>
+      <w:r>
+        <w:rPr>
+          <w:rFonts w:ascii="Arial" w:hAnsi="Arial" w:cs="Arial"/>
+          <w:color w:val="000000"/>
+        </w:rPr>
+        <w:t xml:space="preserve">. That is, a 2x1G LAG would be </w:t>
+      </w:r>
+      <w:r>
+        <w:rPr>
+          <w:rFonts w:ascii="Arial" w:hAnsi="Arial" w:cs="Arial"/>
+          <w:color w:val="000000"/>
+        </w:rPr>
+        <w:t>250</w:t>
+      </w:r>
+      <w:r>
+        <w:rPr>
+          <w:rFonts w:ascii="Arial" w:hAnsi="Arial" w:cs="Arial"/>
+          <w:color w:val="000000"/>
+        </w:rPr>
+        <w:t xml:space="preserve"> USD</w:t>
+      </w:r>
+      <w:r>
+        <w:rPr>
+          <w:rFonts w:ascii="Arial" w:hAnsi="Arial" w:cs="Arial"/>
+          <w:color w:val="000000"/>
+        </w:rPr>
+        <w:t>/year.</w:t>
       </w:r>
     </w:p>
     <w:p>
@@ -2842,7 +2891,49 @@
           <w:rFonts w:ascii="Arial" w:hAnsi="Arial" w:cs="Arial"/>
           <w:color w:val="000000"/>
         </w:rPr>
-        <w:t>The first 10G port is $250/year. Additional 10G ports are $1,000/year. More than four ports requires board approval.</w:t>
+        <w:t>The first 10G port is 250</w:t>
+      </w:r>
+      <w:r>
+        <w:rPr>
+          <w:rFonts w:ascii="Arial" w:hAnsi="Arial" w:cs="Arial"/>
+          <w:color w:val="000000"/>
+        </w:rPr>
+        <w:t xml:space="preserve"> USD</w:t>
+      </w:r>
+      <w:r>
+        <w:rPr>
+          <w:rFonts w:ascii="Arial" w:hAnsi="Arial" w:cs="Arial"/>
+          <w:color w:val="000000"/>
+        </w:rPr>
+        <w:t>/</w:t>
+      </w:r>
+      <w:r>
+        <w:rPr>
+          <w:rFonts w:ascii="Arial" w:hAnsi="Arial" w:cs="Arial"/>
+          <w:color w:val="000000"/>
+        </w:rPr>
+        <w:t xml:space="preserve">year. Additional 10G ports are </w:t>
+      </w:r>
+      <w:r>
+        <w:rPr>
+          <w:rFonts w:ascii="Arial" w:hAnsi="Arial" w:cs="Arial"/>
+          <w:color w:val="000000"/>
+        </w:rPr>
+        <w:t>1,000</w:t>
+      </w:r>
+      <w:r>
+        <w:rPr>
+          <w:rFonts w:ascii="Arial" w:hAnsi="Arial" w:cs="Arial"/>
+          <w:color w:val="000000"/>
+        </w:rPr>
+        <w:t xml:space="preserve"> USD</w:t>
+      </w:r>
+      <w:r>
+        <w:rPr>
+          <w:rFonts w:ascii="Arial" w:hAnsi="Arial" w:cs="Arial"/>
+          <w:color w:val="000000"/>
+        </w:rPr>
+        <w:t>/year. More than four ports requires board approval.</w:t>
       </w:r>
     </w:p>
     <w:p>
@@ -2859,7 +2950,28 @@
           <w:rFonts w:ascii="Arial" w:hAnsi="Arial" w:cs="Arial"/>
           <w:color w:val="000000"/>
         </w:rPr>
-        <w:t>A 100G port is $3,000/year. We currently have no limit for 100G ports besides available ports and reasonable technical need.</w:t>
+        <w:t xml:space="preserve">A 100G port is </w:t>
+      </w:r>
+      <w:r>
+        <w:rPr>
+          <w:rFonts w:ascii="Arial" w:hAnsi="Arial" w:cs="Arial"/>
+          <w:color w:val="000000"/>
+        </w:rPr>
+        <w:t>3,000</w:t>
+      </w:r>
+      <w:r>
+        <w:rPr>
+          <w:rFonts w:ascii="Arial" w:hAnsi="Arial" w:cs="Arial"/>
+          <w:color w:val="000000"/>
+        </w:rPr>
+        <w:t xml:space="preserve"> USD</w:t>
+      </w:r>
+      <w:r>
+        <w:rPr>
+          <w:rFonts w:ascii="Arial" w:hAnsi="Arial" w:cs="Arial"/>
+          <w:color w:val="000000"/>
+        </w:rPr>
+        <w:t>/year. We currently have no limit for 100G ports besides available ports and reasonable technical need.</w:t>
       </w:r>
     </w:p>
     <w:p>
@@ -7960,12 +8072,6 @@
 </file>
 
 <file path=customXml/item2.xml><?xml version="1.0" encoding="utf-8"?>
-<p:properties xmlns:p="http://schemas.microsoft.com/office/2006/metadata/properties" xmlns:xsi="http://www.w3.org/2001/XMLSchema-instance" xmlns:pc="http://schemas.microsoft.com/office/infopath/2007/PartnerControls">
-  <documentManagement/>
-</p:properties>
-</file>
-
-<file path=customXml/item3.xml><?xml version="1.0" encoding="utf-8"?>
 <ct:contentTypeSchema xmlns:ct="http://schemas.microsoft.com/office/2006/metadata/contentType" xmlns:ma="http://schemas.microsoft.com/office/2006/metadata/properties/metaAttributes" ct:_="" ma:_="" ma:contentTypeName="Document" ma:contentTypeID="0x010100DC79E3681DCC084A878C9CCDD1797ED4" ma:contentTypeVersion="1" ma:contentTypeDescription="Create a new document." ma:contentTypeScope="" ma:versionID="4ce5778d165c9407ce7c62dce0730303">
   <xsd:schema xmlns:xsd="http://www.w3.org/2001/XMLSchema" xmlns:xs="http://www.w3.org/2001/XMLSchema" xmlns:p="http://schemas.microsoft.com/office/2006/metadata/properties" xmlns:ns3="edf48ee5-d2a0-4f04-99f4-0eb27cdb7c0d" targetNamespace="http://schemas.microsoft.com/office/2006/metadata/properties" ma:root="true" ma:fieldsID="30df76a92c322e39696810b53868c288" ns3:_="">
     <xsd:import namespace="edf48ee5-d2a0-4f04-99f4-0eb27cdb7c0d"/>
@@ -8105,6 +8211,12 @@
 </ct:contentTypeSchema>
 </file>
 
+<file path=customXml/item3.xml><?xml version="1.0" encoding="utf-8"?>
+<p:properties xmlns:p="http://schemas.microsoft.com/office/2006/metadata/properties" xmlns:xsi="http://www.w3.org/2001/XMLSchema-instance" xmlns:pc="http://schemas.microsoft.com/office/infopath/2007/PartnerControls">
+  <documentManagement/>
+</p:properties>
+</file>
+
 <file path=customXml/item4.xml><?xml version="1.0" encoding="utf-8"?>
 <?mso-contentType ?>
 <FormTemplates xmlns="http://schemas.microsoft.com/sharepoint/v3/contenttype/forms">
@@ -8127,22 +8239,6 @@
 </file>
 
 <file path=customXml/itemProps2.xml><?xml version="1.0" encoding="utf-8"?>
-<ds:datastoreItem xmlns:ds="http://schemas.openxmlformats.org/officeDocument/2006/customXml" ds:itemID="{4E8DC2B8-F18C-4446-9EE4-D1204856FBD6}">
-  <ds:schemaRefs>
-    <ds:schemaRef ds:uri="http://www.w3.org/XML/1998/namespace"/>
-    <ds:schemaRef ds:uri="http://purl.org/dc/elements/1.1/"/>
-    <ds:schemaRef ds:uri="http://schemas.microsoft.com/office/2006/metadata/properties"/>
-    <ds:schemaRef ds:uri="http://schemas.microsoft.com/office/infopath/2007/PartnerControls"/>
-    <ds:schemaRef ds:uri="http://schemas.microsoft.com/office/2006/documentManagement/types"/>
-    <ds:schemaRef ds:uri="http://purl.org/dc/terms/"/>
-    <ds:schemaRef ds:uri="http://schemas.openxmlformats.org/package/2006/metadata/core-properties"/>
-    <ds:schemaRef ds:uri="http://purl.org/dc/dcmitype/"/>
-    <ds:schemaRef ds:uri="edf48ee5-d2a0-4f04-99f4-0eb27cdb7c0d"/>
-  </ds:schemaRefs>
-</ds:datastoreItem>
-</file>
-
-<file path=customXml/itemProps3.xml><?xml version="1.0" encoding="utf-8"?>
 <ds:datastoreItem xmlns:ds="http://schemas.openxmlformats.org/officeDocument/2006/customXml" ds:itemID="{E1B3CF67-5E98-44FD-A586-2CE5B9D80333}">
   <ds:schemaRefs>
     <ds:schemaRef ds:uri="http://schemas.microsoft.com/office/2006/metadata/contentType"/>
@@ -8160,6 +8256,22 @@
 </ds:datastoreItem>
 </file>
 
+<file path=customXml/itemProps3.xml><?xml version="1.0" encoding="utf-8"?>
+<ds:datastoreItem xmlns:ds="http://schemas.openxmlformats.org/officeDocument/2006/customXml" ds:itemID="{4E8DC2B8-F18C-4446-9EE4-D1204856FBD6}">
+  <ds:schemaRefs>
+    <ds:schemaRef ds:uri="http://purl.org/dc/terms/"/>
+    <ds:schemaRef ds:uri="http://purl.org/dc/elements/1.1/"/>
+    <ds:schemaRef ds:uri="http://purl.org/dc/dcmitype/"/>
+    <ds:schemaRef ds:uri="http://www.w3.org/XML/1998/namespace"/>
+    <ds:schemaRef ds:uri="http://schemas.microsoft.com/office/2006/metadata/properties"/>
+    <ds:schemaRef ds:uri="http://schemas.microsoft.com/office/2006/documentManagement/types"/>
+    <ds:schemaRef ds:uri="http://schemas.microsoft.com/office/infopath/2007/PartnerControls"/>
+    <ds:schemaRef ds:uri="http://schemas.openxmlformats.org/package/2006/metadata/core-properties"/>
+    <ds:schemaRef ds:uri="edf48ee5-d2a0-4f04-99f4-0eb27cdb7c0d"/>
+  </ds:schemaRefs>
+</ds:datastoreItem>
+</file>
+
 <file path=customXml/itemProps4.xml><?xml version="1.0" encoding="utf-8"?>
 <ds:datastoreItem xmlns:ds="http://schemas.openxmlformats.org/officeDocument/2006/customXml" ds:itemID="{E0CD3344-CEC1-47E2-87E4-477E77BC6903}">
   <ds:schemaRefs>
@@ -8169,7 +8281,7 @@
 </file>
 
 <file path=customXml/itemProps5.xml><?xml version="1.0" encoding="utf-8"?>
-<ds:datastoreItem xmlns:ds="http://schemas.openxmlformats.org/officeDocument/2006/customXml" ds:itemID="{2BB396BE-B619-4187-BEAF-F53DC4D7048E}">
+<ds:datastoreItem xmlns:ds="http://schemas.openxmlformats.org/officeDocument/2006/customXml" ds:itemID="{4ADA5FE7-729B-4AA0-8916-7FC12C9AD4E8}">
   <ds:schemaRefs>
     <ds:schemaRef ds:uri="http://schemas.openxmlformats.org/officeDocument/2006/bibliography"/>
   </ds:schemaRefs>

</xml_diff>

<commit_message>
Order Form: Remove some accidental bolding
A couple of of the drop-downs were bolded.
</commit_message>
<xml_diff>
--- a/files/MICE Order Form.docx
+++ b/files/MICE Order Form.docx
@@ -985,7 +985,6 @@
       <w:r>
         <w:rPr>
           <w:rFonts w:ascii="Arial" w:hAnsi="Arial" w:cs="Arial"/>
-          <w:b/>
         </w:rPr>
         <w:tab/>
       </w:r>
@@ -993,7 +992,6 @@
         <w:sdtPr>
           <w:rPr>
             <w:rFonts w:ascii="Arial" w:hAnsi="Arial" w:cs="Arial"/>
-            <w:b/>
           </w:rPr>
           <w:id w:val="-1458941767"/>
           <w:placeholder>
@@ -1028,7 +1026,6 @@
         </w:tabs>
         <w:rPr>
           <w:rFonts w:ascii="Arial" w:hAnsi="Arial" w:cs="Arial"/>
-          <w:b/>
         </w:rPr>
       </w:pPr>
       <w:r>
@@ -1056,7 +1053,6 @@
         <w:sdtPr>
           <w:rPr>
             <w:rFonts w:ascii="Arial" w:hAnsi="Arial" w:cs="Arial"/>
-            <w:b/>
           </w:rPr>
           <w:id w:val="-753821422"/>
           <w:placeholder>
@@ -8072,6 +8068,12 @@
 </file>
 
 <file path=customXml/item2.xml><?xml version="1.0" encoding="utf-8"?>
+<p:properties xmlns:p="http://schemas.microsoft.com/office/2006/metadata/properties" xmlns:xsi="http://www.w3.org/2001/XMLSchema-instance" xmlns:pc="http://schemas.microsoft.com/office/infopath/2007/PartnerControls">
+  <documentManagement/>
+</p:properties>
+</file>
+
+<file path=customXml/item3.xml><?xml version="1.0" encoding="utf-8"?>
 <ct:contentTypeSchema xmlns:ct="http://schemas.microsoft.com/office/2006/metadata/contentType" xmlns:ma="http://schemas.microsoft.com/office/2006/metadata/properties/metaAttributes" ct:_="" ma:_="" ma:contentTypeName="Document" ma:contentTypeID="0x010100DC79E3681DCC084A878C9CCDD1797ED4" ma:contentTypeVersion="1" ma:contentTypeDescription="Create a new document." ma:contentTypeScope="" ma:versionID="4ce5778d165c9407ce7c62dce0730303">
   <xsd:schema xmlns:xsd="http://www.w3.org/2001/XMLSchema" xmlns:xs="http://www.w3.org/2001/XMLSchema" xmlns:p="http://schemas.microsoft.com/office/2006/metadata/properties" xmlns:ns3="edf48ee5-d2a0-4f04-99f4-0eb27cdb7c0d" targetNamespace="http://schemas.microsoft.com/office/2006/metadata/properties" ma:root="true" ma:fieldsID="30df76a92c322e39696810b53868c288" ns3:_="">
     <xsd:import namespace="edf48ee5-d2a0-4f04-99f4-0eb27cdb7c0d"/>
@@ -8211,12 +8213,6 @@
 </ct:contentTypeSchema>
 </file>
 
-<file path=customXml/item3.xml><?xml version="1.0" encoding="utf-8"?>
-<p:properties xmlns:p="http://schemas.microsoft.com/office/2006/metadata/properties" xmlns:xsi="http://www.w3.org/2001/XMLSchema-instance" xmlns:pc="http://schemas.microsoft.com/office/infopath/2007/PartnerControls">
-  <documentManagement/>
-</p:properties>
-</file>
-
 <file path=customXml/item4.xml><?xml version="1.0" encoding="utf-8"?>
 <?mso-contentType ?>
 <FormTemplates xmlns="http://schemas.microsoft.com/sharepoint/v3/contenttype/forms">
@@ -8239,6 +8235,22 @@
 </file>
 
 <file path=customXml/itemProps2.xml><?xml version="1.0" encoding="utf-8"?>
+<ds:datastoreItem xmlns:ds="http://schemas.openxmlformats.org/officeDocument/2006/customXml" ds:itemID="{4E8DC2B8-F18C-4446-9EE4-D1204856FBD6}">
+  <ds:schemaRefs>
+    <ds:schemaRef ds:uri="http://purl.org/dc/dcmitype/"/>
+    <ds:schemaRef ds:uri="http://www.w3.org/XML/1998/namespace"/>
+    <ds:schemaRef ds:uri="http://purl.org/dc/elements/1.1/"/>
+    <ds:schemaRef ds:uri="http://schemas.microsoft.com/office/2006/metadata/properties"/>
+    <ds:schemaRef ds:uri="http://purl.org/dc/terms/"/>
+    <ds:schemaRef ds:uri="http://schemas.microsoft.com/office/2006/documentManagement/types"/>
+    <ds:schemaRef ds:uri="http://schemas.openxmlformats.org/package/2006/metadata/core-properties"/>
+    <ds:schemaRef ds:uri="http://schemas.microsoft.com/office/infopath/2007/PartnerControls"/>
+    <ds:schemaRef ds:uri="edf48ee5-d2a0-4f04-99f4-0eb27cdb7c0d"/>
+  </ds:schemaRefs>
+</ds:datastoreItem>
+</file>
+
+<file path=customXml/itemProps3.xml><?xml version="1.0" encoding="utf-8"?>
 <ds:datastoreItem xmlns:ds="http://schemas.openxmlformats.org/officeDocument/2006/customXml" ds:itemID="{E1B3CF67-5E98-44FD-A586-2CE5B9D80333}">
   <ds:schemaRefs>
     <ds:schemaRef ds:uri="http://schemas.microsoft.com/office/2006/metadata/contentType"/>
@@ -8256,22 +8268,6 @@
 </ds:datastoreItem>
 </file>
 
-<file path=customXml/itemProps3.xml><?xml version="1.0" encoding="utf-8"?>
-<ds:datastoreItem xmlns:ds="http://schemas.openxmlformats.org/officeDocument/2006/customXml" ds:itemID="{4E8DC2B8-F18C-4446-9EE4-D1204856FBD6}">
-  <ds:schemaRefs>
-    <ds:schemaRef ds:uri="http://purl.org/dc/terms/"/>
-    <ds:schemaRef ds:uri="http://purl.org/dc/elements/1.1/"/>
-    <ds:schemaRef ds:uri="http://purl.org/dc/dcmitype/"/>
-    <ds:schemaRef ds:uri="http://www.w3.org/XML/1998/namespace"/>
-    <ds:schemaRef ds:uri="http://schemas.microsoft.com/office/2006/metadata/properties"/>
-    <ds:schemaRef ds:uri="http://schemas.microsoft.com/office/2006/documentManagement/types"/>
-    <ds:schemaRef ds:uri="http://schemas.microsoft.com/office/infopath/2007/PartnerControls"/>
-    <ds:schemaRef ds:uri="http://schemas.openxmlformats.org/package/2006/metadata/core-properties"/>
-    <ds:schemaRef ds:uri="edf48ee5-d2a0-4f04-99f4-0eb27cdb7c0d"/>
-  </ds:schemaRefs>
-</ds:datastoreItem>
-</file>
-
 <file path=customXml/itemProps4.xml><?xml version="1.0" encoding="utf-8"?>
 <ds:datastoreItem xmlns:ds="http://schemas.openxmlformats.org/officeDocument/2006/customXml" ds:itemID="{E0CD3344-CEC1-47E2-87E4-477E77BC6903}">
   <ds:schemaRefs>
@@ -8281,7 +8277,7 @@
 </file>
 
 <file path=customXml/itemProps5.xml><?xml version="1.0" encoding="utf-8"?>
-<ds:datastoreItem xmlns:ds="http://schemas.openxmlformats.org/officeDocument/2006/customXml" ds:itemID="{4ADA5FE7-729B-4AA0-8916-7FC12C9AD4E8}">
+<ds:datastoreItem xmlns:ds="http://schemas.openxmlformats.org/officeDocument/2006/customXml" ds:itemID="{498B6362-1DB0-42F9-B694-2A29622EDDB3}">
   <ds:schemaRefs>
     <ds:schemaRef ds:uri="http://schemas.openxmlformats.org/officeDocument/2006/bibliography"/>
   </ds:schemaRefs>

</xml_diff>

<commit_message>
Add WiscNet remote switch
I have updated the diagram.

I have removed the Northern Lights GigaPoP from the list of remote
switches on the order form.  Once WiscNet's participant port is moved to
their new remote switch, the GigaPoP is going to stop being a remote
switch and will just be an ordinary participant.
</commit_message>
<xml_diff>
--- a/files/MICE Order Form.docx
+++ b/files/MICE Order Form.docx
@@ -1067,8 +1067,8 @@
             <w:listItem w:displayText="Cooperative Network Services (CNS)" w:value="Cooperative Network Services (CNS)"/>
             <w:listItem w:displayText="Mankato Networks" w:value="Mankato Networks"/>
             <w:listItem w:displayText="Minnesota VoIP" w:value="Minnesota VoIP"/>
-            <w:listItem w:displayText="Northern Lights GigaPoP" w:value="Northern Lights GigaPoP"/>
             <w:listItem w:displayText="South Front Networks" w:value="South Front Networks"/>
+            <w:listItem w:displayText="WiscNet" w:value="WiscNet"/>
             <w:listItem w:displayText="Zayo" w:value="Zayo"/>
           </w:dropDownList>
         </w:sdtPr>
@@ -2373,7 +2373,6 @@
           <w:sz w:val="22"/>
           <w:szCs w:val="22"/>
         </w:rPr>
-        <w:lastRenderedPageBreak/>
         <w:t>Security &amp; Privacy</w:t>
       </w:r>
     </w:p>
@@ -2741,7 +2740,6 @@
           <w:sz w:val="22"/>
           <w:szCs w:val="22"/>
         </w:rPr>
-        <w:lastRenderedPageBreak/>
         <w:t>Port Fees</w:t>
       </w:r>
     </w:p>
@@ -3518,12 +3516,9 @@
       </w:r>
     </w:p>
     <w:sectPr>
-      <w:headerReference w:type="even" r:id="rId29"/>
-      <w:headerReference w:type="default" r:id="rId30"/>
-      <w:footerReference w:type="even" r:id="rId31"/>
-      <w:footerReference w:type="default" r:id="rId32"/>
-      <w:headerReference w:type="first" r:id="rId33"/>
-      <w:footerReference w:type="first" r:id="rId34"/>
+      <w:headerReference w:type="default" r:id="rId29"/>
+      <w:headerReference w:type="first" r:id="rId30"/>
+      <w:footerReference w:type="first" r:id="rId31"/>
       <w:pgSz w:w="12240" w:h="15840"/>
       <w:pgMar w:top="2160" w:right="1440" w:bottom="1440" w:left="1440" w:header="720" w:footer="720" w:gutter="0"/>
       <w:cols w:space="720"/>
@@ -3562,26 +3557,6 @@
 </file>
 
 <file path=word/footer1.xml><?xml version="1.0" encoding="utf-8"?>
-<w:ftr xmlns:wpc="http://schemas.microsoft.com/office/word/2010/wordprocessingCanvas" xmlns:mc="http://schemas.openxmlformats.org/markup-compatibility/2006" xmlns:o="urn:schemas-microsoft-com:office:office" xmlns:r="http://schemas.openxmlformats.org/officeDocument/2006/relationships" xmlns:m="http://schemas.openxmlformats.org/officeDocument/2006/math" xmlns:v="urn:schemas-microsoft-com:vml" xmlns:wp14="http://schemas.microsoft.com/office/word/2010/wordprocessingDrawing" xmlns:wp="http://schemas.openxmlformats.org/drawingml/2006/wordprocessingDrawing" xmlns:w10="urn:schemas-microsoft-com:office:word" xmlns:w="http://schemas.openxmlformats.org/wordprocessingml/2006/main" xmlns:w14="http://schemas.microsoft.com/office/word/2010/wordml" xmlns:wpg="http://schemas.microsoft.com/office/word/2010/wordprocessingGroup" xmlns:wpi="http://schemas.microsoft.com/office/word/2010/wordprocessingInk" xmlns:wne="http://schemas.microsoft.com/office/word/2006/wordml" xmlns:wps="http://schemas.microsoft.com/office/word/2010/wordprocessingShape" mc:Ignorable="w14 wp14">
-  <w:p>
-    <w:pPr>
-      <w:pStyle w:val="Footer"/>
-    </w:pPr>
-  </w:p>
-</w:ftr>
-</file>
-
-<file path=word/footer2.xml><?xml version="1.0" encoding="utf-8"?>
-<w:ftr xmlns:wpc="http://schemas.microsoft.com/office/word/2010/wordprocessingCanvas" xmlns:mc="http://schemas.openxmlformats.org/markup-compatibility/2006" xmlns:o="urn:schemas-microsoft-com:office:office" xmlns:r="http://schemas.openxmlformats.org/officeDocument/2006/relationships" xmlns:m="http://schemas.openxmlformats.org/officeDocument/2006/math" xmlns:v="urn:schemas-microsoft-com:vml" xmlns:wp14="http://schemas.microsoft.com/office/word/2010/wordprocessingDrawing" xmlns:wp="http://schemas.openxmlformats.org/drawingml/2006/wordprocessingDrawing" xmlns:w10="urn:schemas-microsoft-com:office:word" xmlns:w="http://schemas.openxmlformats.org/wordprocessingml/2006/main" xmlns:w14="http://schemas.microsoft.com/office/word/2010/wordml" xmlns:wpg="http://schemas.microsoft.com/office/word/2010/wordprocessingGroup" xmlns:wpi="http://schemas.microsoft.com/office/word/2010/wordprocessingInk" xmlns:wne="http://schemas.microsoft.com/office/word/2006/wordml" xmlns:wps="http://schemas.microsoft.com/office/word/2010/wordprocessingShape" mc:Ignorable="w14 wp14">
-  <w:p>
-    <w:pPr>
-      <w:pStyle w:val="Footer"/>
-    </w:pPr>
-  </w:p>
-</w:ftr>
-</file>
-
-<file path=word/footer3.xml><?xml version="1.0" encoding="utf-8"?>
 <w:ftr xmlns:wpc="http://schemas.microsoft.com/office/word/2010/wordprocessingCanvas" xmlns:mc="http://schemas.openxmlformats.org/markup-compatibility/2006" xmlns:o="urn:schemas-microsoft-com:office:office" xmlns:r="http://schemas.openxmlformats.org/officeDocument/2006/relationships" xmlns:m="http://schemas.openxmlformats.org/officeDocument/2006/math" xmlns:v="urn:schemas-microsoft-com:vml" xmlns:wp14="http://schemas.microsoft.com/office/word/2010/wordprocessingDrawing" xmlns:wp="http://schemas.openxmlformats.org/drawingml/2006/wordprocessingDrawing" xmlns:w10="urn:schemas-microsoft-com:office:word" xmlns:w="http://schemas.openxmlformats.org/wordprocessingml/2006/main" xmlns:w14="http://schemas.microsoft.com/office/word/2010/wordml" xmlns:wpg="http://schemas.microsoft.com/office/word/2010/wordprocessingGroup" xmlns:wpi="http://schemas.microsoft.com/office/word/2010/wordprocessingInk" xmlns:wne="http://schemas.microsoft.com/office/word/2006/wordml" xmlns:wps="http://schemas.microsoft.com/office/word/2010/wordprocessingShape" mc:Ignorable="w14 wp14">
   <w:p>
     <w:pPr>
@@ -3703,15 +3678,7 @@
         <w:sz w:val="16"/>
         <w:szCs w:val="16"/>
       </w:rPr>
-      <w:t>201</w:t>
-    </w:r>
-    <w:r>
-      <w:rPr>
-        <w:rFonts w:ascii="Arial" w:hAnsi="Arial" w:cs="Arial"/>
-        <w:sz w:val="16"/>
-        <w:szCs w:val="16"/>
-      </w:rPr>
-      <w:t>8</w:t>
+      <w:t>2020</w:t>
     </w:r>
     <w:r>
       <w:rPr>
@@ -3727,7 +3694,7 @@
         <w:sz w:val="16"/>
         <w:szCs w:val="16"/>
       </w:rPr>
-      <w:t>12</w:t>
+      <w:t>04</w:t>
     </w:r>
     <w:r>
       <w:rPr>
@@ -3743,15 +3710,7 @@
         <w:sz w:val="16"/>
         <w:szCs w:val="16"/>
       </w:rPr>
-      <w:t>1</w:t>
-    </w:r>
-    <w:r>
-      <w:rPr>
-        <w:rFonts w:ascii="Arial" w:hAnsi="Arial" w:cs="Arial"/>
-        <w:sz w:val="16"/>
-        <w:szCs w:val="16"/>
-      </w:rPr>
-      <w:t>3</w:t>
+      <w:t>03</w:t>
     </w:r>
   </w:p>
 </w:ftr>
@@ -3785,16 +3744,6 @@
 </file>
 
 <file path=word/header1.xml><?xml version="1.0" encoding="utf-8"?>
-<w:hdr xmlns:wpc="http://schemas.microsoft.com/office/word/2010/wordprocessingCanvas" xmlns:mc="http://schemas.openxmlformats.org/markup-compatibility/2006" xmlns:o="urn:schemas-microsoft-com:office:office" xmlns:r="http://schemas.openxmlformats.org/officeDocument/2006/relationships" xmlns:m="http://schemas.openxmlformats.org/officeDocument/2006/math" xmlns:v="urn:schemas-microsoft-com:vml" xmlns:wp14="http://schemas.microsoft.com/office/word/2010/wordprocessingDrawing" xmlns:wp="http://schemas.openxmlformats.org/drawingml/2006/wordprocessingDrawing" xmlns:w10="urn:schemas-microsoft-com:office:word" xmlns:w="http://schemas.openxmlformats.org/wordprocessingml/2006/main" xmlns:w14="http://schemas.microsoft.com/office/word/2010/wordml" xmlns:wpg="http://schemas.microsoft.com/office/word/2010/wordprocessingGroup" xmlns:wpi="http://schemas.microsoft.com/office/word/2010/wordprocessingInk" xmlns:wne="http://schemas.microsoft.com/office/word/2006/wordml" xmlns:wps="http://schemas.microsoft.com/office/word/2010/wordprocessingShape" mc:Ignorable="w14 wp14">
-  <w:p>
-    <w:pPr>
-      <w:pStyle w:val="Header"/>
-    </w:pPr>
-  </w:p>
-</w:hdr>
-</file>
-
-<file path=word/header2.xml><?xml version="1.0" encoding="utf-8"?>
 <w:hdr xmlns:wpc="http://schemas.microsoft.com/office/word/2010/wordprocessingCanvas" xmlns:mc="http://schemas.openxmlformats.org/markup-compatibility/2006" xmlns:o="urn:schemas-microsoft-com:office:office" xmlns:r="http://schemas.openxmlformats.org/officeDocument/2006/relationships" xmlns:m="http://schemas.openxmlformats.org/officeDocument/2006/math" xmlns:v="urn:schemas-microsoft-com:vml" xmlns:wp14="http://schemas.microsoft.com/office/word/2010/wordprocessingDrawing" xmlns:wp="http://schemas.openxmlformats.org/drawingml/2006/wordprocessingDrawing" xmlns:w10="urn:schemas-microsoft-com:office:word" xmlns:w="http://schemas.openxmlformats.org/wordprocessingml/2006/main" xmlns:w14="http://schemas.microsoft.com/office/word/2010/wordml" xmlns:wpg="http://schemas.microsoft.com/office/word/2010/wordprocessingGroup" xmlns:wpi="http://schemas.microsoft.com/office/word/2010/wordprocessingInk" xmlns:wne="http://schemas.microsoft.com/office/word/2006/wordml" xmlns:wps="http://schemas.microsoft.com/office/word/2010/wordprocessingShape" mc:Ignorable="w14 wp14">
   <w:p>
     <w:r>
@@ -3822,7 +3771,7 @@
 </w:hdr>
 </file>
 
-<file path=word/header3.xml><?xml version="1.0" encoding="utf-8"?>
+<file path=word/header2.xml><?xml version="1.0" encoding="utf-8"?>
 <w:hdr xmlns:wpc="http://schemas.microsoft.com/office/word/2010/wordprocessingCanvas" xmlns:mc="http://schemas.openxmlformats.org/markup-compatibility/2006" xmlns:o="urn:schemas-microsoft-com:office:office" xmlns:r="http://schemas.openxmlformats.org/officeDocument/2006/relationships" xmlns:m="http://schemas.openxmlformats.org/officeDocument/2006/math" xmlns:v="urn:schemas-microsoft-com:vml" xmlns:wp14="http://schemas.microsoft.com/office/word/2010/wordprocessingDrawing" xmlns:wp="http://schemas.openxmlformats.org/drawingml/2006/wordprocessingDrawing" xmlns:w10="urn:schemas-microsoft-com:office:word" xmlns:w="http://schemas.openxmlformats.org/wordprocessingml/2006/main" xmlns:w14="http://schemas.microsoft.com/office/word/2010/wordml" xmlns:wpg="http://schemas.microsoft.com/office/word/2010/wordprocessingGroup" xmlns:wpi="http://schemas.microsoft.com/office/word/2010/wordprocessingInk" xmlns:wne="http://schemas.microsoft.com/office/word/2006/wordml" xmlns:wps="http://schemas.microsoft.com/office/word/2010/wordprocessingShape" mc:Ignorable="w14 wp14">
   <w:p>
     <w:pPr>
@@ -5402,7 +5351,7 @@
       <w:docPartBody>
         <w:p>
           <w:pPr>
-            <w:pStyle w:val="E1483E7EE057422083B872A9B336A8333"/>
+            <w:pStyle w:val="E1483E7EE057422083B872A9B336A8334"/>
           </w:pPr>
           <w:r>
             <w:rPr>
@@ -5460,7 +5409,7 @@
       <w:docPartBody>
         <w:p>
           <w:pPr>
-            <w:pStyle w:val="DefaultPlaceholder-1854013439"/>
+            <w:pStyle w:val="DefaultPlaceholder-18540134391"/>
           </w:pPr>
           <w:r>
             <w:rPr>
@@ -5518,11 +5467,12 @@
       <w:docPartBody>
         <w:p>
           <w:pPr>
-            <w:pStyle w:val="20FBAD804A3D431B9134F5D169F498A81"/>
+            <w:pStyle w:val="20FBAD804A3D431B9134F5D169F498A82"/>
           </w:pPr>
           <w:r>
             <w:rPr>
               <w:rStyle w:val="PlaceholderText"/>
+              <w:rFonts w:ascii="Arial" w:hAnsi="Arial" w:cs="Arial"/>
             </w:rPr>
             <w:t>Click or tap here to enter text.</w:t>
           </w:r>
@@ -5547,7 +5497,7 @@
       <w:docPartBody>
         <w:p>
           <w:pPr>
-            <w:pStyle w:val="98EE6B61C3E94ECC95C077BD5FF77B361"/>
+            <w:pStyle w:val="98EE6B61C3E94ECC95C077BD5FF77B362"/>
           </w:pPr>
           <w:r>
             <w:rPr>
@@ -5576,7 +5526,7 @@
       <w:docPartBody>
         <w:p>
           <w:pPr>
-            <w:pStyle w:val="CFE1F27BFA8F4B6DBB1445522EC8AD271"/>
+            <w:pStyle w:val="CFE1F27BFA8F4B6DBB1445522EC8AD272"/>
           </w:pPr>
           <w:r>
             <w:rPr>
@@ -5605,7 +5555,7 @@
       <w:docPartBody>
         <w:p>
           <w:pPr>
-            <w:pStyle w:val="C465C53B1F84470590E72FAEF3D068401"/>
+            <w:pStyle w:val="C465C53B1F84470590E72FAEF3D068402"/>
           </w:pPr>
           <w:r>
             <w:rPr>
@@ -5634,7 +5584,7 @@
       <w:docPartBody>
         <w:p>
           <w:pPr>
-            <w:pStyle w:val="0DE4C5F904F54E2FA18ACB1890E269CE1"/>
+            <w:pStyle w:val="0DE4C5F904F54E2FA18ACB1890E269CE2"/>
           </w:pPr>
           <w:r>
             <w:rPr>
@@ -5663,11 +5613,12 @@
       <w:docPartBody>
         <w:p>
           <w:pPr>
-            <w:pStyle w:val="A0B33FC29C1542F983C920A89FC4F56E1"/>
+            <w:pStyle w:val="A0B33FC29C1542F983C920A89FC4F56E2"/>
           </w:pPr>
           <w:r>
             <w:rPr>
               <w:rStyle w:val="PlaceholderText"/>
+              <w:rFonts w:ascii="Arial" w:hAnsi="Arial" w:cs="Arial"/>
             </w:rPr>
             <w:t>Click or tap here to enter text.</w:t>
           </w:r>
@@ -5692,11 +5643,12 @@
       <w:docPartBody>
         <w:p>
           <w:pPr>
-            <w:pStyle w:val="1D1CEB5FE2984E299EE694ED6E685AB61"/>
+            <w:pStyle w:val="1D1CEB5FE2984E299EE694ED6E685AB62"/>
           </w:pPr>
           <w:r>
             <w:rPr>
               <w:rStyle w:val="PlaceholderText"/>
+              <w:rFonts w:ascii="Arial" w:hAnsi="Arial" w:cs="Arial"/>
             </w:rPr>
             <w:t>Click or tap here to enter text.</w:t>
           </w:r>
@@ -5750,11 +5702,12 @@
       <w:docPartBody>
         <w:p>
           <w:pPr>
-            <w:pStyle w:val="5347D01EE1074A89BF087DF1647709F9"/>
+            <w:pStyle w:val="5347D01EE1074A89BF087DF1647709F91"/>
           </w:pPr>
           <w:r>
             <w:rPr>
               <w:rStyle w:val="PlaceholderText"/>
+              <w:rFonts w:ascii="Arial" w:hAnsi="Arial" w:cs="Arial"/>
             </w:rPr>
             <w:t>Click or tap here to enter text.</w:t>
           </w:r>
@@ -5779,11 +5732,12 @@
       <w:docPartBody>
         <w:p>
           <w:pPr>
-            <w:pStyle w:val="DA6C648E22094DD8A6B5795D1C9A672B"/>
+            <w:pStyle w:val="DA6C648E22094DD8A6B5795D1C9A672B1"/>
           </w:pPr>
           <w:r>
             <w:rPr>
               <w:rStyle w:val="PlaceholderText"/>
+              <w:rFonts w:ascii="Arial" w:hAnsi="Arial" w:cs="Arial"/>
             </w:rPr>
             <w:t>Click or tap here to enter text.</w:t>
           </w:r>
@@ -5837,11 +5791,12 @@
       <w:docPartBody>
         <w:p>
           <w:pPr>
-            <w:pStyle w:val="E773A65BD7FA4FBEBCD7A997A0EDD9E6"/>
+            <w:pStyle w:val="E773A65BD7FA4FBEBCD7A997A0EDD9E61"/>
           </w:pPr>
           <w:r>
             <w:rPr>
               <w:rStyle w:val="PlaceholderText"/>
+              <w:rFonts w:ascii="Arial" w:hAnsi="Arial" w:cs="Arial"/>
             </w:rPr>
             <w:t>Click or tap here to enter text.</w:t>
           </w:r>
@@ -5900,9 +5855,8 @@
     <w:panose1 w:val="020B0604030504040204"/>
     <w:charset w:val="00"/>
     <w:family w:val="swiss"/>
-    <w:notTrueType/>
     <w:pitch w:val="variable"/>
-    <w:sig w:usb0="00000003" w:usb1="00000000" w:usb2="00000000" w:usb3="00000000" w:csb0="00000001" w:csb1="00000000"/>
+    <w:sig w:usb0="E1002EFF" w:usb1="C000605B" w:usb2="00000029" w:usb3="00000000" w:csb0="000101FF" w:csb1="00000000"/>
   </w:font>
   <w:font w:name="Arial">
     <w:panose1 w:val="020B0604020202020204"/>
@@ -5930,6 +5884,7 @@
     <w:rsidRoot w:val="009939EB"/>
     <w:rsid w:val="002231B2"/>
     <w:rsid w:val="00386FDE"/>
+    <w:rsid w:val="00567118"/>
     <w:rsid w:val="00572955"/>
     <w:rsid w:val="00637199"/>
     <w:rsid w:val="006429C9"/>
@@ -6154,7 +6109,7 @@
     <w:name w:val="Placeholder Text"/>
     <w:basedOn w:val="DefaultParagraphFont"/>
     <w:uiPriority w:val="2"/>
-    <w:rsid w:val="00FB351D"/>
+    <w:rsid w:val="00567118"/>
     <w:rPr>
       <w:color w:val="808080"/>
     </w:rPr>
@@ -6858,6 +6813,162 @@
     <w:pPr>
       <w:spacing w:after="200" w:line="276" w:lineRule="auto"/>
     </w:pPr>
+  </w:style>
+  <w:style w:type="paragraph" w:customStyle="1" w:styleId="A0B33FC29C1542F983C920A89FC4F56E2">
+    <w:name w:val="A0B33FC29C1542F983C920A89FC4F56E2"/>
+    <w:rsid w:val="00567118"/>
+    <w:pPr>
+      <w:spacing w:after="0" w:line="276" w:lineRule="auto"/>
+    </w:pPr>
+    <w:rPr>
+      <w:spacing w:val="4"/>
+      <w:sz w:val="20"/>
+      <w:szCs w:val="20"/>
+      <w:lang w:eastAsia="ja-JP"/>
+    </w:rPr>
+  </w:style>
+  <w:style w:type="paragraph" w:customStyle="1" w:styleId="1D1CEB5FE2984E299EE694ED6E685AB62">
+    <w:name w:val="1D1CEB5FE2984E299EE694ED6E685AB62"/>
+    <w:rsid w:val="00567118"/>
+    <w:pPr>
+      <w:spacing w:after="0" w:line="276" w:lineRule="auto"/>
+    </w:pPr>
+    <w:rPr>
+      <w:spacing w:val="4"/>
+      <w:sz w:val="20"/>
+      <w:szCs w:val="20"/>
+      <w:lang w:eastAsia="ja-JP"/>
+    </w:rPr>
+  </w:style>
+  <w:style w:type="paragraph" w:customStyle="1" w:styleId="20FBAD804A3D431B9134F5D169F498A82">
+    <w:name w:val="20FBAD804A3D431B9134F5D169F498A82"/>
+    <w:rsid w:val="00567118"/>
+    <w:pPr>
+      <w:spacing w:after="0" w:line="276" w:lineRule="auto"/>
+    </w:pPr>
+    <w:rPr>
+      <w:spacing w:val="4"/>
+      <w:sz w:val="20"/>
+      <w:szCs w:val="20"/>
+      <w:lang w:eastAsia="ja-JP"/>
+    </w:rPr>
+  </w:style>
+  <w:style w:type="paragraph" w:customStyle="1" w:styleId="E773A65BD7FA4FBEBCD7A997A0EDD9E61">
+    <w:name w:val="E773A65BD7FA4FBEBCD7A997A0EDD9E61"/>
+    <w:rsid w:val="00567118"/>
+    <w:pPr>
+      <w:spacing w:after="0" w:line="276" w:lineRule="auto"/>
+    </w:pPr>
+    <w:rPr>
+      <w:spacing w:val="4"/>
+      <w:sz w:val="20"/>
+      <w:szCs w:val="20"/>
+      <w:lang w:eastAsia="ja-JP"/>
+    </w:rPr>
+  </w:style>
+  <w:style w:type="paragraph" w:customStyle="1" w:styleId="5347D01EE1074A89BF087DF1647709F91">
+    <w:name w:val="5347D01EE1074A89BF087DF1647709F91"/>
+    <w:rsid w:val="00567118"/>
+    <w:pPr>
+      <w:spacing w:after="0" w:line="276" w:lineRule="auto"/>
+    </w:pPr>
+    <w:rPr>
+      <w:spacing w:val="4"/>
+      <w:sz w:val="20"/>
+      <w:szCs w:val="20"/>
+      <w:lang w:eastAsia="ja-JP"/>
+    </w:rPr>
+  </w:style>
+  <w:style w:type="paragraph" w:customStyle="1" w:styleId="DA6C648E22094DD8A6B5795D1C9A672B1">
+    <w:name w:val="DA6C648E22094DD8A6B5795D1C9A672B1"/>
+    <w:rsid w:val="00567118"/>
+    <w:pPr>
+      <w:spacing w:after="0" w:line="276" w:lineRule="auto"/>
+    </w:pPr>
+    <w:rPr>
+      <w:spacing w:val="4"/>
+      <w:sz w:val="20"/>
+      <w:szCs w:val="20"/>
+      <w:lang w:eastAsia="ja-JP"/>
+    </w:rPr>
+  </w:style>
+  <w:style w:type="paragraph" w:customStyle="1" w:styleId="DefaultPlaceholder-18540134391">
+    <w:name w:val="DefaultPlaceholder_-18540134391"/>
+    <w:rsid w:val="00567118"/>
+    <w:pPr>
+      <w:spacing w:after="0" w:line="276" w:lineRule="auto"/>
+    </w:pPr>
+    <w:rPr>
+      <w:spacing w:val="4"/>
+      <w:sz w:val="20"/>
+      <w:szCs w:val="20"/>
+      <w:lang w:eastAsia="ja-JP"/>
+    </w:rPr>
+  </w:style>
+  <w:style w:type="paragraph" w:customStyle="1" w:styleId="E1483E7EE057422083B872A9B336A8334">
+    <w:name w:val="E1483E7EE057422083B872A9B336A8334"/>
+    <w:rsid w:val="00567118"/>
+    <w:pPr>
+      <w:spacing w:after="0" w:line="276" w:lineRule="auto"/>
+    </w:pPr>
+    <w:rPr>
+      <w:spacing w:val="4"/>
+      <w:sz w:val="20"/>
+      <w:szCs w:val="20"/>
+      <w:lang w:eastAsia="ja-JP"/>
+    </w:rPr>
+  </w:style>
+  <w:style w:type="paragraph" w:customStyle="1" w:styleId="0DE4C5F904F54E2FA18ACB1890E269CE2">
+    <w:name w:val="0DE4C5F904F54E2FA18ACB1890E269CE2"/>
+    <w:rsid w:val="00567118"/>
+    <w:pPr>
+      <w:spacing w:after="0" w:line="276" w:lineRule="auto"/>
+    </w:pPr>
+    <w:rPr>
+      <w:spacing w:val="4"/>
+      <w:sz w:val="20"/>
+      <w:szCs w:val="20"/>
+      <w:lang w:eastAsia="ja-JP"/>
+    </w:rPr>
+  </w:style>
+  <w:style w:type="paragraph" w:customStyle="1" w:styleId="98EE6B61C3E94ECC95C077BD5FF77B362">
+    <w:name w:val="98EE6B61C3E94ECC95C077BD5FF77B362"/>
+    <w:rsid w:val="00567118"/>
+    <w:pPr>
+      <w:spacing w:after="0" w:line="276" w:lineRule="auto"/>
+    </w:pPr>
+    <w:rPr>
+      <w:spacing w:val="4"/>
+      <w:sz w:val="20"/>
+      <w:szCs w:val="20"/>
+      <w:lang w:eastAsia="ja-JP"/>
+    </w:rPr>
+  </w:style>
+  <w:style w:type="paragraph" w:customStyle="1" w:styleId="CFE1F27BFA8F4B6DBB1445522EC8AD272">
+    <w:name w:val="CFE1F27BFA8F4B6DBB1445522EC8AD272"/>
+    <w:rsid w:val="00567118"/>
+    <w:pPr>
+      <w:spacing w:after="0" w:line="276" w:lineRule="auto"/>
+    </w:pPr>
+    <w:rPr>
+      <w:spacing w:val="4"/>
+      <w:sz w:val="20"/>
+      <w:szCs w:val="20"/>
+      <w:lang w:eastAsia="ja-JP"/>
+    </w:rPr>
+  </w:style>
+  <w:style w:type="paragraph" w:customStyle="1" w:styleId="C465C53B1F84470590E72FAEF3D068402">
+    <w:name w:val="C465C53B1F84470590E72FAEF3D068402"/>
+    <w:rsid w:val="00567118"/>
+    <w:pPr>
+      <w:spacing w:after="0" w:line="276" w:lineRule="auto"/>
+    </w:pPr>
+    <w:rPr>
+      <w:spacing w:val="4"/>
+      <w:sz w:val="20"/>
+      <w:szCs w:val="20"/>
+      <w:lang w:eastAsia="ja-JP"/>
+    </w:rPr>
   </w:style>
 </w:styles>
 </file>
@@ -7056,7 +7167,7 @@
     <w:name w:val="Placeholder Text"/>
     <w:basedOn w:val="DefaultParagraphFont"/>
     <w:uiPriority w:val="2"/>
-    <w:rsid w:val="00FB351D"/>
+    <w:rsid w:val="00567118"/>
     <w:rPr>
       <w:color w:val="808080"/>
     </w:rPr>
@@ -7760,6 +7871,162 @@
     <w:pPr>
       <w:spacing w:after="200" w:line="276" w:lineRule="auto"/>
     </w:pPr>
+  </w:style>
+  <w:style w:type="paragraph" w:customStyle="1" w:styleId="A0B33FC29C1542F983C920A89FC4F56E2">
+    <w:name w:val="A0B33FC29C1542F983C920A89FC4F56E2"/>
+    <w:rsid w:val="00567118"/>
+    <w:pPr>
+      <w:spacing w:after="0" w:line="276" w:lineRule="auto"/>
+    </w:pPr>
+    <w:rPr>
+      <w:spacing w:val="4"/>
+      <w:sz w:val="20"/>
+      <w:szCs w:val="20"/>
+      <w:lang w:eastAsia="ja-JP"/>
+    </w:rPr>
+  </w:style>
+  <w:style w:type="paragraph" w:customStyle="1" w:styleId="1D1CEB5FE2984E299EE694ED6E685AB62">
+    <w:name w:val="1D1CEB5FE2984E299EE694ED6E685AB62"/>
+    <w:rsid w:val="00567118"/>
+    <w:pPr>
+      <w:spacing w:after="0" w:line="276" w:lineRule="auto"/>
+    </w:pPr>
+    <w:rPr>
+      <w:spacing w:val="4"/>
+      <w:sz w:val="20"/>
+      <w:szCs w:val="20"/>
+      <w:lang w:eastAsia="ja-JP"/>
+    </w:rPr>
+  </w:style>
+  <w:style w:type="paragraph" w:customStyle="1" w:styleId="20FBAD804A3D431B9134F5D169F498A82">
+    <w:name w:val="20FBAD804A3D431B9134F5D169F498A82"/>
+    <w:rsid w:val="00567118"/>
+    <w:pPr>
+      <w:spacing w:after="0" w:line="276" w:lineRule="auto"/>
+    </w:pPr>
+    <w:rPr>
+      <w:spacing w:val="4"/>
+      <w:sz w:val="20"/>
+      <w:szCs w:val="20"/>
+      <w:lang w:eastAsia="ja-JP"/>
+    </w:rPr>
+  </w:style>
+  <w:style w:type="paragraph" w:customStyle="1" w:styleId="E773A65BD7FA4FBEBCD7A997A0EDD9E61">
+    <w:name w:val="E773A65BD7FA4FBEBCD7A997A0EDD9E61"/>
+    <w:rsid w:val="00567118"/>
+    <w:pPr>
+      <w:spacing w:after="0" w:line="276" w:lineRule="auto"/>
+    </w:pPr>
+    <w:rPr>
+      <w:spacing w:val="4"/>
+      <w:sz w:val="20"/>
+      <w:szCs w:val="20"/>
+      <w:lang w:eastAsia="ja-JP"/>
+    </w:rPr>
+  </w:style>
+  <w:style w:type="paragraph" w:customStyle="1" w:styleId="5347D01EE1074A89BF087DF1647709F91">
+    <w:name w:val="5347D01EE1074A89BF087DF1647709F91"/>
+    <w:rsid w:val="00567118"/>
+    <w:pPr>
+      <w:spacing w:after="0" w:line="276" w:lineRule="auto"/>
+    </w:pPr>
+    <w:rPr>
+      <w:spacing w:val="4"/>
+      <w:sz w:val="20"/>
+      <w:szCs w:val="20"/>
+      <w:lang w:eastAsia="ja-JP"/>
+    </w:rPr>
+  </w:style>
+  <w:style w:type="paragraph" w:customStyle="1" w:styleId="DA6C648E22094DD8A6B5795D1C9A672B1">
+    <w:name w:val="DA6C648E22094DD8A6B5795D1C9A672B1"/>
+    <w:rsid w:val="00567118"/>
+    <w:pPr>
+      <w:spacing w:after="0" w:line="276" w:lineRule="auto"/>
+    </w:pPr>
+    <w:rPr>
+      <w:spacing w:val="4"/>
+      <w:sz w:val="20"/>
+      <w:szCs w:val="20"/>
+      <w:lang w:eastAsia="ja-JP"/>
+    </w:rPr>
+  </w:style>
+  <w:style w:type="paragraph" w:customStyle="1" w:styleId="DefaultPlaceholder-18540134391">
+    <w:name w:val="DefaultPlaceholder_-18540134391"/>
+    <w:rsid w:val="00567118"/>
+    <w:pPr>
+      <w:spacing w:after="0" w:line="276" w:lineRule="auto"/>
+    </w:pPr>
+    <w:rPr>
+      <w:spacing w:val="4"/>
+      <w:sz w:val="20"/>
+      <w:szCs w:val="20"/>
+      <w:lang w:eastAsia="ja-JP"/>
+    </w:rPr>
+  </w:style>
+  <w:style w:type="paragraph" w:customStyle="1" w:styleId="E1483E7EE057422083B872A9B336A8334">
+    <w:name w:val="E1483E7EE057422083B872A9B336A8334"/>
+    <w:rsid w:val="00567118"/>
+    <w:pPr>
+      <w:spacing w:after="0" w:line="276" w:lineRule="auto"/>
+    </w:pPr>
+    <w:rPr>
+      <w:spacing w:val="4"/>
+      <w:sz w:val="20"/>
+      <w:szCs w:val="20"/>
+      <w:lang w:eastAsia="ja-JP"/>
+    </w:rPr>
+  </w:style>
+  <w:style w:type="paragraph" w:customStyle="1" w:styleId="0DE4C5F904F54E2FA18ACB1890E269CE2">
+    <w:name w:val="0DE4C5F904F54E2FA18ACB1890E269CE2"/>
+    <w:rsid w:val="00567118"/>
+    <w:pPr>
+      <w:spacing w:after="0" w:line="276" w:lineRule="auto"/>
+    </w:pPr>
+    <w:rPr>
+      <w:spacing w:val="4"/>
+      <w:sz w:val="20"/>
+      <w:szCs w:val="20"/>
+      <w:lang w:eastAsia="ja-JP"/>
+    </w:rPr>
+  </w:style>
+  <w:style w:type="paragraph" w:customStyle="1" w:styleId="98EE6B61C3E94ECC95C077BD5FF77B362">
+    <w:name w:val="98EE6B61C3E94ECC95C077BD5FF77B362"/>
+    <w:rsid w:val="00567118"/>
+    <w:pPr>
+      <w:spacing w:after="0" w:line="276" w:lineRule="auto"/>
+    </w:pPr>
+    <w:rPr>
+      <w:spacing w:val="4"/>
+      <w:sz w:val="20"/>
+      <w:szCs w:val="20"/>
+      <w:lang w:eastAsia="ja-JP"/>
+    </w:rPr>
+  </w:style>
+  <w:style w:type="paragraph" w:customStyle="1" w:styleId="CFE1F27BFA8F4B6DBB1445522EC8AD272">
+    <w:name w:val="CFE1F27BFA8F4B6DBB1445522EC8AD272"/>
+    <w:rsid w:val="00567118"/>
+    <w:pPr>
+      <w:spacing w:after="0" w:line="276" w:lineRule="auto"/>
+    </w:pPr>
+    <w:rPr>
+      <w:spacing w:val="4"/>
+      <w:sz w:val="20"/>
+      <w:szCs w:val="20"/>
+      <w:lang w:eastAsia="ja-JP"/>
+    </w:rPr>
+  </w:style>
+  <w:style w:type="paragraph" w:customStyle="1" w:styleId="C465C53B1F84470590E72FAEF3D068402">
+    <w:name w:val="C465C53B1F84470590E72FAEF3D068402"/>
+    <w:rsid w:val="00567118"/>
+    <w:pPr>
+      <w:spacing w:after="0" w:line="276" w:lineRule="auto"/>
+    </w:pPr>
+    <w:rPr>
+      <w:spacing w:val="4"/>
+      <w:sz w:val="20"/>
+      <w:szCs w:val="20"/>
+      <w:lang w:eastAsia="ja-JP"/>
+    </w:rPr>
   </w:style>
 </w:styles>
 </file>
@@ -8068,12 +8335,6 @@
 </file>
 
 <file path=customXml/item2.xml><?xml version="1.0" encoding="utf-8"?>
-<p:properties xmlns:p="http://schemas.microsoft.com/office/2006/metadata/properties" xmlns:xsi="http://www.w3.org/2001/XMLSchema-instance" xmlns:pc="http://schemas.microsoft.com/office/infopath/2007/PartnerControls">
-  <documentManagement/>
-</p:properties>
-</file>
-
-<file path=customXml/item3.xml><?xml version="1.0" encoding="utf-8"?>
 <ct:contentTypeSchema xmlns:ct="http://schemas.microsoft.com/office/2006/metadata/contentType" xmlns:ma="http://schemas.microsoft.com/office/2006/metadata/properties/metaAttributes" ct:_="" ma:_="" ma:contentTypeName="Document" ma:contentTypeID="0x010100DC79E3681DCC084A878C9CCDD1797ED4" ma:contentTypeVersion="1" ma:contentTypeDescription="Create a new document." ma:contentTypeScope="" ma:versionID="4ce5778d165c9407ce7c62dce0730303">
   <xsd:schema xmlns:xsd="http://www.w3.org/2001/XMLSchema" xmlns:xs="http://www.w3.org/2001/XMLSchema" xmlns:p="http://schemas.microsoft.com/office/2006/metadata/properties" xmlns:ns3="edf48ee5-d2a0-4f04-99f4-0eb27cdb7c0d" targetNamespace="http://schemas.microsoft.com/office/2006/metadata/properties" ma:root="true" ma:fieldsID="30df76a92c322e39696810b53868c288" ns3:_="">
     <xsd:import namespace="edf48ee5-d2a0-4f04-99f4-0eb27cdb7c0d"/>
@@ -8213,6 +8474,12 @@
 </ct:contentTypeSchema>
 </file>
 
+<file path=customXml/item3.xml><?xml version="1.0" encoding="utf-8"?>
+<p:properties xmlns:p="http://schemas.microsoft.com/office/2006/metadata/properties" xmlns:xsi="http://www.w3.org/2001/XMLSchema-instance" xmlns:pc="http://schemas.microsoft.com/office/infopath/2007/PartnerControls">
+  <documentManagement/>
+</p:properties>
+</file>
+
 <file path=customXml/item4.xml><?xml version="1.0" encoding="utf-8"?>
 <?mso-contentType ?>
 <FormTemplates xmlns="http://schemas.microsoft.com/sharepoint/v3/contenttype/forms">
@@ -8235,22 +8502,6 @@
 </file>
 
 <file path=customXml/itemProps2.xml><?xml version="1.0" encoding="utf-8"?>
-<ds:datastoreItem xmlns:ds="http://schemas.openxmlformats.org/officeDocument/2006/customXml" ds:itemID="{4E8DC2B8-F18C-4446-9EE4-D1204856FBD6}">
-  <ds:schemaRefs>
-    <ds:schemaRef ds:uri="http://purl.org/dc/dcmitype/"/>
-    <ds:schemaRef ds:uri="http://www.w3.org/XML/1998/namespace"/>
-    <ds:schemaRef ds:uri="http://purl.org/dc/elements/1.1/"/>
-    <ds:schemaRef ds:uri="http://schemas.microsoft.com/office/2006/metadata/properties"/>
-    <ds:schemaRef ds:uri="http://purl.org/dc/terms/"/>
-    <ds:schemaRef ds:uri="http://schemas.microsoft.com/office/2006/documentManagement/types"/>
-    <ds:schemaRef ds:uri="http://schemas.openxmlformats.org/package/2006/metadata/core-properties"/>
-    <ds:schemaRef ds:uri="http://schemas.microsoft.com/office/infopath/2007/PartnerControls"/>
-    <ds:schemaRef ds:uri="edf48ee5-d2a0-4f04-99f4-0eb27cdb7c0d"/>
-  </ds:schemaRefs>
-</ds:datastoreItem>
-</file>
-
-<file path=customXml/itemProps3.xml><?xml version="1.0" encoding="utf-8"?>
 <ds:datastoreItem xmlns:ds="http://schemas.openxmlformats.org/officeDocument/2006/customXml" ds:itemID="{E1B3CF67-5E98-44FD-A586-2CE5B9D80333}">
   <ds:schemaRefs>
     <ds:schemaRef ds:uri="http://schemas.microsoft.com/office/2006/metadata/contentType"/>
@@ -8268,6 +8519,22 @@
 </ds:datastoreItem>
 </file>
 
+<file path=customXml/itemProps3.xml><?xml version="1.0" encoding="utf-8"?>
+<ds:datastoreItem xmlns:ds="http://schemas.openxmlformats.org/officeDocument/2006/customXml" ds:itemID="{4E8DC2B8-F18C-4446-9EE4-D1204856FBD6}">
+  <ds:schemaRefs>
+    <ds:schemaRef ds:uri="http://purl.org/dc/elements/1.1/"/>
+    <ds:schemaRef ds:uri="http://purl.org/dc/dcmitype/"/>
+    <ds:schemaRef ds:uri="http://schemas.microsoft.com/office/2006/documentManagement/types"/>
+    <ds:schemaRef ds:uri="http://www.w3.org/XML/1998/namespace"/>
+    <ds:schemaRef ds:uri="http://schemas.microsoft.com/office/2006/metadata/properties"/>
+    <ds:schemaRef ds:uri="http://purl.org/dc/terms/"/>
+    <ds:schemaRef ds:uri="http://schemas.openxmlformats.org/package/2006/metadata/core-properties"/>
+    <ds:schemaRef ds:uri="http://schemas.microsoft.com/office/infopath/2007/PartnerControls"/>
+    <ds:schemaRef ds:uri="edf48ee5-d2a0-4f04-99f4-0eb27cdb7c0d"/>
+  </ds:schemaRefs>
+</ds:datastoreItem>
+</file>
+
 <file path=customXml/itemProps4.xml><?xml version="1.0" encoding="utf-8"?>
 <ds:datastoreItem xmlns:ds="http://schemas.openxmlformats.org/officeDocument/2006/customXml" ds:itemID="{E0CD3344-CEC1-47E2-87E4-477E77BC6903}">
   <ds:schemaRefs>
@@ -8277,7 +8544,7 @@
 </file>
 
 <file path=customXml/itemProps5.xml><?xml version="1.0" encoding="utf-8"?>
-<ds:datastoreItem xmlns:ds="http://schemas.openxmlformats.org/officeDocument/2006/customXml" ds:itemID="{498B6362-1DB0-42F9-B694-2A29622EDDB3}">
+<ds:datastoreItem xmlns:ds="http://schemas.openxmlformats.org/officeDocument/2006/customXml" ds:itemID="{41D14414-6655-474F-81AD-C15EF352B3B2}">
   <ds:schemaRefs>
     <ds:schemaRef ds:uri="http://schemas.openxmlformats.org/officeDocument/2006/bibliography"/>
   </ds:schemaRefs>

</xml_diff>

<commit_message>
Change the optics policy
Participants are no longer required to provide their own optics.
</commit_message>
<xml_diff>
--- a/files/MICE Order Form.docx
+++ b/files/MICE Order Form.docx
@@ -2373,6 +2373,7 @@
           <w:sz w:val="22"/>
           <w:szCs w:val="22"/>
         </w:rPr>
+        <w:lastRenderedPageBreak/>
         <w:t>Security &amp; Privacy</w:t>
       </w:r>
     </w:p>
@@ -2740,6 +2741,7 @@
           <w:sz w:val="22"/>
           <w:szCs w:val="22"/>
         </w:rPr>
+        <w:lastRenderedPageBreak/>
         <w:t>Port Fees</w:t>
       </w:r>
     </w:p>
@@ -3101,25 +3103,6 @@
           <w:t>http://micemn.net/resources.html</w:t>
         </w:r>
       </w:hyperlink>
-    </w:p>
-    <w:p>
-      <w:pPr>
-        <w:pStyle w:val="Address"/>
-        <w:spacing w:before="240" w:after="240"/>
-        <w:rPr>
-          <w:rFonts w:ascii="Arial" w:hAnsi="Arial" w:cs="Arial"/>
-          <w:color w:val="000000"/>
-          <w:sz w:val="22"/>
-          <w:szCs w:val="22"/>
-        </w:rPr>
-      </w:pPr>
-      <w:r>
-        <w:rPr>
-          <w:rFonts w:ascii="Arial" w:hAnsi="Arial" w:cs="Arial"/>
-          <w:color w:val="000000"/>
-        </w:rPr>
-        <w:t>Participants on the core switches must provide their own optics. To simplify troubleshooting for our volunteer administrators, MICE recommends the use of first-party optics (Arista optics on the Arista switch, Juniper optics on the Juniper switch).</w:t>
-      </w:r>
     </w:p>
     <w:p>
       <w:pPr>
@@ -3762,7 +3745,7 @@
       <w:rPr>
         <w:noProof/>
       </w:rPr>
-      <w:t>6</w:t>
+      <w:t>2</w:t>
     </w:r>
     <w:r>
       <w:fldChar w:fldCharType="end"/>
@@ -5855,8 +5838,9 @@
     <w:panose1 w:val="020B0604030504040204"/>
     <w:charset w:val="00"/>
     <w:family w:val="swiss"/>
+    <w:notTrueType/>
     <w:pitch w:val="variable"/>
-    <w:sig w:usb0="E1002EFF" w:usb1="C000605B" w:usb2="00000029" w:usb3="00000000" w:csb0="000101FF" w:csb1="00000000"/>
+    <w:sig w:usb0="00000003" w:usb1="00000000" w:usb2="00000000" w:usb3="00000000" w:csb0="00000001" w:csb1="00000000"/>
   </w:font>
   <w:font w:name="Arial">
     <w:panose1 w:val="020B0604020202020204"/>
@@ -8335,6 +8319,12 @@
 </file>
 
 <file path=customXml/item2.xml><?xml version="1.0" encoding="utf-8"?>
+<p:properties xmlns:p="http://schemas.microsoft.com/office/2006/metadata/properties" xmlns:xsi="http://www.w3.org/2001/XMLSchema-instance" xmlns:pc="http://schemas.microsoft.com/office/infopath/2007/PartnerControls">
+  <documentManagement/>
+</p:properties>
+</file>
+
+<file path=customXml/item3.xml><?xml version="1.0" encoding="utf-8"?>
 <ct:contentTypeSchema xmlns:ct="http://schemas.microsoft.com/office/2006/metadata/contentType" xmlns:ma="http://schemas.microsoft.com/office/2006/metadata/properties/metaAttributes" ct:_="" ma:_="" ma:contentTypeName="Document" ma:contentTypeID="0x010100DC79E3681DCC084A878C9CCDD1797ED4" ma:contentTypeVersion="1" ma:contentTypeDescription="Create a new document." ma:contentTypeScope="" ma:versionID="4ce5778d165c9407ce7c62dce0730303">
   <xsd:schema xmlns:xsd="http://www.w3.org/2001/XMLSchema" xmlns:xs="http://www.w3.org/2001/XMLSchema" xmlns:p="http://schemas.microsoft.com/office/2006/metadata/properties" xmlns:ns3="edf48ee5-d2a0-4f04-99f4-0eb27cdb7c0d" targetNamespace="http://schemas.microsoft.com/office/2006/metadata/properties" ma:root="true" ma:fieldsID="30df76a92c322e39696810b53868c288" ns3:_="">
     <xsd:import namespace="edf48ee5-d2a0-4f04-99f4-0eb27cdb7c0d"/>
@@ -8474,12 +8464,6 @@
 </ct:contentTypeSchema>
 </file>
 
-<file path=customXml/item3.xml><?xml version="1.0" encoding="utf-8"?>
-<p:properties xmlns:p="http://schemas.microsoft.com/office/2006/metadata/properties" xmlns:xsi="http://www.w3.org/2001/XMLSchema-instance" xmlns:pc="http://schemas.microsoft.com/office/infopath/2007/PartnerControls">
-  <documentManagement/>
-</p:properties>
-</file>
-
 <file path=customXml/item4.xml><?xml version="1.0" encoding="utf-8"?>
 <?mso-contentType ?>
 <FormTemplates xmlns="http://schemas.microsoft.com/sharepoint/v3/contenttype/forms">
@@ -8502,6 +8486,22 @@
 </file>
 
 <file path=customXml/itemProps2.xml><?xml version="1.0" encoding="utf-8"?>
+<ds:datastoreItem xmlns:ds="http://schemas.openxmlformats.org/officeDocument/2006/customXml" ds:itemID="{4E8DC2B8-F18C-4446-9EE4-D1204856FBD6}">
+  <ds:schemaRefs>
+    <ds:schemaRef ds:uri="http://purl.org/dc/dcmitype/"/>
+    <ds:schemaRef ds:uri="http://www.w3.org/XML/1998/namespace"/>
+    <ds:schemaRef ds:uri="http://schemas.microsoft.com/office/2006/documentManagement/types"/>
+    <ds:schemaRef ds:uri="http://schemas.microsoft.com/office/2006/metadata/properties"/>
+    <ds:schemaRef ds:uri="http://purl.org/dc/terms/"/>
+    <ds:schemaRef ds:uri="http://schemas.microsoft.com/office/infopath/2007/PartnerControls"/>
+    <ds:schemaRef ds:uri="http://schemas.openxmlformats.org/package/2006/metadata/core-properties"/>
+    <ds:schemaRef ds:uri="edf48ee5-d2a0-4f04-99f4-0eb27cdb7c0d"/>
+    <ds:schemaRef ds:uri="http://purl.org/dc/elements/1.1/"/>
+  </ds:schemaRefs>
+</ds:datastoreItem>
+</file>
+
+<file path=customXml/itemProps3.xml><?xml version="1.0" encoding="utf-8"?>
 <ds:datastoreItem xmlns:ds="http://schemas.openxmlformats.org/officeDocument/2006/customXml" ds:itemID="{E1B3CF67-5E98-44FD-A586-2CE5B9D80333}">
   <ds:schemaRefs>
     <ds:schemaRef ds:uri="http://schemas.microsoft.com/office/2006/metadata/contentType"/>
@@ -8519,22 +8519,6 @@
 </ds:datastoreItem>
 </file>
 
-<file path=customXml/itemProps3.xml><?xml version="1.0" encoding="utf-8"?>
-<ds:datastoreItem xmlns:ds="http://schemas.openxmlformats.org/officeDocument/2006/customXml" ds:itemID="{4E8DC2B8-F18C-4446-9EE4-D1204856FBD6}">
-  <ds:schemaRefs>
-    <ds:schemaRef ds:uri="http://purl.org/dc/elements/1.1/"/>
-    <ds:schemaRef ds:uri="http://purl.org/dc/dcmitype/"/>
-    <ds:schemaRef ds:uri="http://schemas.microsoft.com/office/2006/documentManagement/types"/>
-    <ds:schemaRef ds:uri="http://www.w3.org/XML/1998/namespace"/>
-    <ds:schemaRef ds:uri="http://schemas.microsoft.com/office/2006/metadata/properties"/>
-    <ds:schemaRef ds:uri="http://purl.org/dc/terms/"/>
-    <ds:schemaRef ds:uri="http://schemas.openxmlformats.org/package/2006/metadata/core-properties"/>
-    <ds:schemaRef ds:uri="http://schemas.microsoft.com/office/infopath/2007/PartnerControls"/>
-    <ds:schemaRef ds:uri="edf48ee5-d2a0-4f04-99f4-0eb27cdb7c0d"/>
-  </ds:schemaRefs>
-</ds:datastoreItem>
-</file>
-
 <file path=customXml/itemProps4.xml><?xml version="1.0" encoding="utf-8"?>
 <ds:datastoreItem xmlns:ds="http://schemas.openxmlformats.org/officeDocument/2006/customXml" ds:itemID="{E0CD3344-CEC1-47E2-87E4-477E77BC6903}">
   <ds:schemaRefs>
@@ -8544,7 +8528,7 @@
 </file>
 
 <file path=customXml/itemProps5.xml><?xml version="1.0" encoding="utf-8"?>
-<ds:datastoreItem xmlns:ds="http://schemas.openxmlformats.org/officeDocument/2006/customXml" ds:itemID="{41D14414-6655-474F-81AD-C15EF352B3B2}">
+<ds:datastoreItem xmlns:ds="http://schemas.openxmlformats.org/officeDocument/2006/customXml" ds:itemID="{E6770B35-EF1E-4AD2-B5ED-6541717AE459}">
   <ds:schemaRefs>
     <ds:schemaRef ds:uri="http://schemas.openxmlformats.org/officeDocument/2006/bibliography"/>
   </ds:schemaRefs>

</xml_diff>

<commit_message>
Add optic types to order form
Suggested-by: David Farmer <farmer@umn.edu>
</commit_message>
<xml_diff>
--- a/files/MICE Order Form.docx
+++ b/files/MICE Order Form.docx
@@ -943,10 +943,11 @@
                   <w:showingPlcHdr/>
                   <w:dropDownList>
                     <w:listItem w:value="Choose an item."/>
+                    <w:listItem w:displayText="100G LR4" w:value="100G LR4"/>
+                    <w:listItem w:displayText="10G LR" w:value="10G LR"/>
+                    <w:listItem w:displayText="10G BIDI (participant uses &quot;U&quot; optic)" w:value="10G BIDI"/>
+                    <w:listItem w:displayText="1G LR" w:value="1G LR"/>
                     <w:listItem w:displayText="1G Copper" w:value="1G Copper"/>
-                    <w:listItem w:displayText="1G Optical" w:value="1G Optical"/>
-                    <w:listItem w:displayText="10G Optical" w:value="10G Optical"/>
-                    <w:listItem w:displayText="100G Optical" w:value="100G Optical"/>
                   </w:dropDownList>
                 </w:sdtPr>
                 <w:sdtEndPr/>
@@ -3745,7 +3746,7 @@
       <w:rPr>
         <w:noProof/>
       </w:rPr>
-      <w:t>2</w:t>
+      <w:t>6</w:t>
     </w:r>
     <w:r>
       <w:fldChar w:fldCharType="end"/>
@@ -5877,6 +5878,7 @@
     <w:rsid w:val="007C0DBE"/>
     <w:rsid w:val="009939EB"/>
     <w:rsid w:val="00996CA3"/>
+    <w:rsid w:val="00E30ACE"/>
     <w:rsid w:val="00FB351D"/>
   </w:rsids>
   <m:mathPr>
@@ -6093,7 +6095,7 @@
     <w:name w:val="Placeholder Text"/>
     <w:basedOn w:val="DefaultParagraphFont"/>
     <w:uiPriority w:val="2"/>
-    <w:rsid w:val="00567118"/>
+    <w:rsid w:val="00E30ACE"/>
     <w:rPr>
       <w:color w:val="808080"/>
     </w:rPr>
@@ -6953,6 +6955,20 @@
       <w:szCs w:val="20"/>
       <w:lang w:eastAsia="ja-JP"/>
     </w:rPr>
+  </w:style>
+  <w:style w:type="paragraph" w:customStyle="1" w:styleId="E1CB09FE7D3244279567A66ECC815F92">
+    <w:name w:val="E1CB09FE7D3244279567A66ECC815F92"/>
+    <w:rsid w:val="00E30ACE"/>
+    <w:pPr>
+      <w:spacing w:after="200" w:line="276" w:lineRule="auto"/>
+    </w:pPr>
+  </w:style>
+  <w:style w:type="paragraph" w:customStyle="1" w:styleId="6F5AFD391E7045629593ACAB1250B852">
+    <w:name w:val="6F5AFD391E7045629593ACAB1250B852"/>
+    <w:rsid w:val="00E30ACE"/>
+    <w:pPr>
+      <w:spacing w:after="200" w:line="276" w:lineRule="auto"/>
+    </w:pPr>
   </w:style>
 </w:styles>
 </file>
@@ -7151,7 +7167,7 @@
     <w:name w:val="Placeholder Text"/>
     <w:basedOn w:val="DefaultParagraphFont"/>
     <w:uiPriority w:val="2"/>
-    <w:rsid w:val="00567118"/>
+    <w:rsid w:val="00E30ACE"/>
     <w:rPr>
       <w:color w:val="808080"/>
     </w:rPr>
@@ -8011,6 +8027,20 @@
       <w:szCs w:val="20"/>
       <w:lang w:eastAsia="ja-JP"/>
     </w:rPr>
+  </w:style>
+  <w:style w:type="paragraph" w:customStyle="1" w:styleId="E1CB09FE7D3244279567A66ECC815F92">
+    <w:name w:val="E1CB09FE7D3244279567A66ECC815F92"/>
+    <w:rsid w:val="00E30ACE"/>
+    <w:pPr>
+      <w:spacing w:after="200" w:line="276" w:lineRule="auto"/>
+    </w:pPr>
+  </w:style>
+  <w:style w:type="paragraph" w:customStyle="1" w:styleId="6F5AFD391E7045629593ACAB1250B852">
+    <w:name w:val="6F5AFD391E7045629593ACAB1250B852"/>
+    <w:rsid w:val="00E30ACE"/>
+    <w:pPr>
+      <w:spacing w:after="200" w:line="276" w:lineRule="auto"/>
+    </w:pPr>
   </w:style>
 </w:styles>
 </file>
@@ -8319,12 +8349,6 @@
 </file>
 
 <file path=customXml/item2.xml><?xml version="1.0" encoding="utf-8"?>
-<p:properties xmlns:p="http://schemas.microsoft.com/office/2006/metadata/properties" xmlns:xsi="http://www.w3.org/2001/XMLSchema-instance" xmlns:pc="http://schemas.microsoft.com/office/infopath/2007/PartnerControls">
-  <documentManagement/>
-</p:properties>
-</file>
-
-<file path=customXml/item3.xml><?xml version="1.0" encoding="utf-8"?>
 <ct:contentTypeSchema xmlns:ct="http://schemas.microsoft.com/office/2006/metadata/contentType" xmlns:ma="http://schemas.microsoft.com/office/2006/metadata/properties/metaAttributes" ct:_="" ma:_="" ma:contentTypeName="Document" ma:contentTypeID="0x010100DC79E3681DCC084A878C9CCDD1797ED4" ma:contentTypeVersion="1" ma:contentTypeDescription="Create a new document." ma:contentTypeScope="" ma:versionID="4ce5778d165c9407ce7c62dce0730303">
   <xsd:schema xmlns:xsd="http://www.w3.org/2001/XMLSchema" xmlns:xs="http://www.w3.org/2001/XMLSchema" xmlns:p="http://schemas.microsoft.com/office/2006/metadata/properties" xmlns:ns3="edf48ee5-d2a0-4f04-99f4-0eb27cdb7c0d" targetNamespace="http://schemas.microsoft.com/office/2006/metadata/properties" ma:root="true" ma:fieldsID="30df76a92c322e39696810b53868c288" ns3:_="">
     <xsd:import namespace="edf48ee5-d2a0-4f04-99f4-0eb27cdb7c0d"/>
@@ -8464,6 +8488,12 @@
 </ct:contentTypeSchema>
 </file>
 
+<file path=customXml/item3.xml><?xml version="1.0" encoding="utf-8"?>
+<p:properties xmlns:p="http://schemas.microsoft.com/office/2006/metadata/properties" xmlns:xsi="http://www.w3.org/2001/XMLSchema-instance" xmlns:pc="http://schemas.microsoft.com/office/infopath/2007/PartnerControls">
+  <documentManagement/>
+</p:properties>
+</file>
+
 <file path=customXml/item4.xml><?xml version="1.0" encoding="utf-8"?>
 <?mso-contentType ?>
 <FormTemplates xmlns="http://schemas.microsoft.com/sharepoint/v3/contenttype/forms">
@@ -8486,22 +8516,6 @@
 </file>
 
 <file path=customXml/itemProps2.xml><?xml version="1.0" encoding="utf-8"?>
-<ds:datastoreItem xmlns:ds="http://schemas.openxmlformats.org/officeDocument/2006/customXml" ds:itemID="{4E8DC2B8-F18C-4446-9EE4-D1204856FBD6}">
-  <ds:schemaRefs>
-    <ds:schemaRef ds:uri="http://purl.org/dc/dcmitype/"/>
-    <ds:schemaRef ds:uri="http://www.w3.org/XML/1998/namespace"/>
-    <ds:schemaRef ds:uri="http://schemas.microsoft.com/office/2006/documentManagement/types"/>
-    <ds:schemaRef ds:uri="http://schemas.microsoft.com/office/2006/metadata/properties"/>
-    <ds:schemaRef ds:uri="http://purl.org/dc/terms/"/>
-    <ds:schemaRef ds:uri="http://schemas.microsoft.com/office/infopath/2007/PartnerControls"/>
-    <ds:schemaRef ds:uri="http://schemas.openxmlformats.org/package/2006/metadata/core-properties"/>
-    <ds:schemaRef ds:uri="edf48ee5-d2a0-4f04-99f4-0eb27cdb7c0d"/>
-    <ds:schemaRef ds:uri="http://purl.org/dc/elements/1.1/"/>
-  </ds:schemaRefs>
-</ds:datastoreItem>
-</file>
-
-<file path=customXml/itemProps3.xml><?xml version="1.0" encoding="utf-8"?>
 <ds:datastoreItem xmlns:ds="http://schemas.openxmlformats.org/officeDocument/2006/customXml" ds:itemID="{E1B3CF67-5E98-44FD-A586-2CE5B9D80333}">
   <ds:schemaRefs>
     <ds:schemaRef ds:uri="http://schemas.microsoft.com/office/2006/metadata/contentType"/>
@@ -8519,6 +8533,22 @@
 </ds:datastoreItem>
 </file>
 
+<file path=customXml/itemProps3.xml><?xml version="1.0" encoding="utf-8"?>
+<ds:datastoreItem xmlns:ds="http://schemas.openxmlformats.org/officeDocument/2006/customXml" ds:itemID="{4E8DC2B8-F18C-4446-9EE4-D1204856FBD6}">
+  <ds:schemaRefs>
+    <ds:schemaRef ds:uri="http://purl.org/dc/elements/1.1/"/>
+    <ds:schemaRef ds:uri="http://purl.org/dc/dcmitype/"/>
+    <ds:schemaRef ds:uri="http://schemas.microsoft.com/office/2006/documentManagement/types"/>
+    <ds:schemaRef ds:uri="http://schemas.microsoft.com/office/2006/metadata/properties"/>
+    <ds:schemaRef ds:uri="http://schemas.microsoft.com/office/infopath/2007/PartnerControls"/>
+    <ds:schemaRef ds:uri="http://purl.org/dc/terms/"/>
+    <ds:schemaRef ds:uri="http://schemas.openxmlformats.org/package/2006/metadata/core-properties"/>
+    <ds:schemaRef ds:uri="edf48ee5-d2a0-4f04-99f4-0eb27cdb7c0d"/>
+    <ds:schemaRef ds:uri="http://www.w3.org/XML/1998/namespace"/>
+  </ds:schemaRefs>
+</ds:datastoreItem>
+</file>
+
 <file path=customXml/itemProps4.xml><?xml version="1.0" encoding="utf-8"?>
 <ds:datastoreItem xmlns:ds="http://schemas.openxmlformats.org/officeDocument/2006/customXml" ds:itemID="{E0CD3344-CEC1-47E2-87E4-477E77BC6903}">
   <ds:schemaRefs>
@@ -8528,7 +8558,7 @@
 </file>
 
 <file path=customXml/itemProps5.xml><?xml version="1.0" encoding="utf-8"?>
-<ds:datastoreItem xmlns:ds="http://schemas.openxmlformats.org/officeDocument/2006/customXml" ds:itemID="{E6770B35-EF1E-4AD2-B5ED-6541717AE459}">
+<ds:datastoreItem xmlns:ds="http://schemas.openxmlformats.org/officeDocument/2006/customXml" ds:itemID="{B136FE7F-91F2-4319-9B89-0BFAA5DB0081}">
   <ds:schemaRefs>
     <ds:schemaRef ds:uri="http://schemas.openxmlformats.org/officeDocument/2006/bibliography"/>
   </ds:schemaRefs>

</xml_diff>

<commit_message>
Update for new MICE PO Box address
</commit_message>
<xml_diff>
--- a/files/MICE Order Form.docx
+++ b/files/MICE Order Form.docx
@@ -1,6 +1,6 @@
 
 <file path=word/document.xml><?xml version="1.0" encoding="utf-8"?>
-<w:document xmlns:wpc="http://schemas.microsoft.com/office/word/2010/wordprocessingCanvas" xmlns:mc="http://schemas.openxmlformats.org/markup-compatibility/2006" xmlns:o="urn:schemas-microsoft-com:office:office" xmlns:r="http://schemas.openxmlformats.org/officeDocument/2006/relationships" xmlns:m="http://schemas.openxmlformats.org/officeDocument/2006/math" xmlns:v="urn:schemas-microsoft-com:vml" xmlns:wp14="http://schemas.microsoft.com/office/word/2010/wordprocessingDrawing" xmlns:wp="http://schemas.openxmlformats.org/drawingml/2006/wordprocessingDrawing" xmlns:w10="urn:schemas-microsoft-com:office:word" xmlns:w="http://schemas.openxmlformats.org/wordprocessingml/2006/main" xmlns:w14="http://schemas.microsoft.com/office/word/2010/wordml" xmlns:wpg="http://schemas.microsoft.com/office/word/2010/wordprocessingGroup" xmlns:wpi="http://schemas.microsoft.com/office/word/2010/wordprocessingInk" xmlns:wne="http://schemas.microsoft.com/office/word/2006/wordml" xmlns:wps="http://schemas.microsoft.com/office/word/2010/wordprocessingShape" mc:Ignorable="w14 wp14">
+<w:document xmlns:wpc="http://schemas.microsoft.com/office/word/2010/wordprocessingCanvas" xmlns:mc="http://schemas.openxmlformats.org/markup-compatibility/2006" xmlns:o="urn:schemas-microsoft-com:office:office" xmlns:r="http://schemas.openxmlformats.org/officeDocument/2006/relationships" xmlns:m="http://schemas.openxmlformats.org/officeDocument/2006/math" xmlns:v="urn:schemas-microsoft-com:vml" xmlns:wp14="http://schemas.microsoft.com/office/word/2010/wordprocessingDrawing" xmlns:wp="http://schemas.openxmlformats.org/drawingml/2006/wordprocessingDrawing" xmlns:w10="urn:schemas-microsoft-com:office:word" xmlns:w="http://schemas.openxmlformats.org/wordprocessingml/2006/main" xmlns:w14="http://schemas.microsoft.com/office/word/2010/wordml" xmlns:w15="http://schemas.microsoft.com/office/word/2012/wordml" xmlns:wpg="http://schemas.microsoft.com/office/word/2010/wordprocessingGroup" xmlns:wpi="http://schemas.microsoft.com/office/word/2010/wordprocessingInk" xmlns:wne="http://schemas.microsoft.com/office/word/2006/wordml" xmlns:wps="http://schemas.microsoft.com/office/word/2010/wordprocessingShape" mc:Ignorable="w14 w15 wp14">
   <w:body>
     <w:p>
       <w:pPr>
@@ -98,7 +98,7 @@
         <w:rPr>
           <w:rFonts w:ascii="Arial" w:hAnsi="Arial" w:cs="Arial"/>
         </w:rPr>
-        <w:t>Kayla Olsen</w:t>
+        <w:t>Anthony Anderberg</w:t>
       </w:r>
     </w:p>
     <w:p>
@@ -116,7 +116,7 @@
         <w:rPr>
           <w:rFonts w:ascii="Arial" w:hAnsi="Arial" w:cs="Arial"/>
         </w:rPr>
-        <w:t>PO Box 153</w:t>
+        <w:t>PO Box 583782</w:t>
       </w:r>
       <w:r>
         <w:rPr>
@@ -124,7 +124,7 @@
         </w:rPr>
         <w:tab/>
       </w:r>
-      <w:hyperlink r:id="rId13" w:history="1">
+      <w:hyperlink r:id="rId12" w:history="1">
         <w:r>
           <w:rPr>
             <w:rStyle w:val="Hyperlink"/>
@@ -139,7 +139,7 @@
         </w:rPr>
         <w:tab/>
       </w:r>
-      <w:hyperlink r:id="rId14" w:history="1">
+      <w:hyperlink r:id="rId13" w:history="1">
         <w:r>
           <w:rPr>
             <w:rStyle w:val="Hyperlink"/>
@@ -164,7 +164,7 @@
         <w:rPr>
           <w:rFonts w:ascii="Arial" w:hAnsi="Arial" w:cs="Arial"/>
         </w:rPr>
-        <w:t>Mankato</w:t>
+        <w:t>Minneapolis</w:t>
       </w:r>
       <w:r>
         <w:rPr>
@@ -176,7 +176,7 @@
         <w:rPr>
           <w:rFonts w:ascii="Arial" w:hAnsi="Arial" w:cs="Arial"/>
         </w:rPr>
-        <w:t xml:space="preserve"> MN 56002-0153</w:t>
+        <w:t xml:space="preserve"> MN 55458-3782</w:t>
       </w:r>
       <w:r>
         <w:rPr>
@@ -189,12 +189,6 @@
           <w:rFonts w:ascii="Arial" w:hAnsi="Arial" w:cs="Arial"/>
         </w:rPr>
         <w:tab/>
-      </w:r>
-      <w:r>
-        <w:rPr>
-          <w:rFonts w:ascii="Arial" w:hAnsi="Arial" w:cs="Arial"/>
-        </w:rPr>
-        <w:t>612-877-6500</w:t>
       </w:r>
     </w:p>
     <w:p>
@@ -256,34 +250,13 @@
         </w:rPr>
         <w:t xml:space="preserve"> Please return the completed form to </w:t>
       </w:r>
-      <w:hyperlink r:id="rId15" w:history="1">
+      <w:hyperlink r:id="rId14" w:history="1">
         <w:r>
           <w:rPr>
             <w:rStyle w:val="Hyperlink"/>
             <w:rFonts w:ascii="Arial" w:hAnsi="Arial" w:cs="Arial"/>
           </w:rPr>
           <w:t>peering@micemn.net</w:t>
-        </w:r>
-      </w:hyperlink>
-      <w:r>
-        <w:rPr>
-          <w:rFonts w:ascii="Arial" w:hAnsi="Arial" w:cs="Arial"/>
-        </w:rPr>
-        <w:t xml:space="preserve">. If you require a </w:t>
-      </w:r>
-      <w:r>
-        <w:rPr>
-          <w:rFonts w:ascii="Arial" w:hAnsi="Arial" w:cs="Arial"/>
-        </w:rPr>
-        <w:t xml:space="preserve">counter-signed copy, please CC </w:t>
-      </w:r>
-      <w:hyperlink r:id="rId16" w:history="1">
-        <w:r>
-          <w:rPr>
-            <w:rStyle w:val="Hyperlink"/>
-            <w:rFonts w:ascii="Arial" w:hAnsi="Arial" w:cs="Arial"/>
-          </w:rPr>
-          <w:t>chiefmanager@micemn.net</w:t>
         </w:r>
       </w:hyperlink>
       <w:r>
@@ -821,7 +794,7 @@
         </w:rPr>
         <w:t xml:space="preserve">ipants list on the MICE website: </w:t>
       </w:r>
-      <w:hyperlink r:id="rId17" w:history="1">
+      <w:hyperlink r:id="rId15" w:history="1">
         <w:r>
           <w:rPr>
             <w:rStyle w:val="Hyperlink"/>
@@ -1173,7 +1146,7 @@
         </w:rPr>
         <w:t xml:space="preserve"> If you do not already have a Cologix account representative, contact Scott McCrady &lt;</w:t>
       </w:r>
-      <w:hyperlink r:id="rId18" w:history="1">
+      <w:hyperlink r:id="rId16" w:history="1">
         <w:r>
           <w:rPr>
             <w:rStyle w:val="Hyperlink"/>
@@ -1237,7 +1210,7 @@
         </w:rPr>
         <w:br/>
       </w:r>
-      <w:hyperlink r:id="rId19" w:history="1">
+      <w:hyperlink r:id="rId17" w:history="1">
         <w:r>
           <w:rPr>
             <w:rStyle w:val="Hyperlink"/>
@@ -1535,7 +1508,7 @@
         </w:rPr>
         <w:t xml:space="preserve"> These communities are documented at: </w:t>
       </w:r>
-      <w:hyperlink r:id="rId20" w:history="1">
+      <w:hyperlink r:id="rId18" w:history="1">
         <w:r>
           <w:rPr>
             <w:rStyle w:val="Hyperlink"/>
@@ -1566,7 +1539,7 @@
         </w:rPr>
         <w:t xml:space="preserve">n the relatively near future, the route servers will require participants to document their routes and downstream ASNs in IRR objects. If you are not familiar with this process, the Seattle Internet Exchange has a tutorial available: </w:t>
       </w:r>
-      <w:hyperlink r:id="rId21" w:history="1">
+      <w:hyperlink r:id="rId19" w:history="1">
         <w:r>
           <w:rPr>
             <w:rStyle w:val="Hyperlink"/>
@@ -1855,7 +1828,7 @@
         </w:rPr>
         <w:br/>
       </w:r>
-      <w:hyperlink r:id="rId22" w:history="1">
+      <w:hyperlink r:id="rId20" w:history="1">
         <w:r>
           <w:rPr>
             <w:rStyle w:val="Hyperlink"/>
@@ -1975,7 +1948,7 @@
         </w:rPr>
         <w:br/>
       </w:r>
-      <w:hyperlink r:id="rId23" w:history="1">
+      <w:hyperlink r:id="rId21" w:history="1">
         <w:r>
           <w:rPr>
             <w:rStyle w:val="Hyperlink"/>
@@ -2018,7 +1991,7 @@
         </w:rPr>
         <w:t xml:space="preserve">per the procedure outlined in the bylaws, which are linked from: </w:t>
       </w:r>
-      <w:hyperlink r:id="rId24" w:history="1">
+      <w:hyperlink r:id="rId22" w:history="1">
         <w:r>
           <w:rPr>
             <w:rStyle w:val="Hyperlink"/>
@@ -2064,7 +2037,7 @@
         </w:rPr>
         <w:t xml:space="preserve">MICE requests, but does not require, that participants create a PeeringDB entry and list MICE as an exchange at which they peer. This helps the exchange’s visibility with potential new participants. PeeringDB is a third-party website available at: </w:t>
       </w:r>
-      <w:hyperlink r:id="rId25" w:history="1">
+      <w:hyperlink r:id="rId23" w:history="1">
         <w:r>
           <w:rPr>
             <w:rStyle w:val="Hyperlink"/>
@@ -2461,7 +2434,7 @@
         </w:rPr>
         <w:t xml:space="preserve">ase contact </w:t>
       </w:r>
-      <w:hyperlink r:id="rId26" w:history="1">
+      <w:hyperlink r:id="rId24" w:history="1">
         <w:r>
           <w:rPr>
             <w:rStyle w:val="Hyperlink"/>
@@ -3058,7 +3031,7 @@
         </w:rPr>
         <w:t xml:space="preserve">Participants may disconnect (and resign membership) at any time by notifying </w:t>
       </w:r>
-      <w:hyperlink r:id="rId27" w:history="1">
+      <w:hyperlink r:id="rId25" w:history="1">
         <w:r>
           <w:rPr>
             <w:rStyle w:val="Hyperlink"/>
@@ -3095,7 +3068,7 @@
         </w:rPr>
         <w:t xml:space="preserve"> are linked from: </w:t>
       </w:r>
-      <w:hyperlink r:id="rId28" w:history="1">
+      <w:hyperlink r:id="rId26" w:history="1">
         <w:r>
           <w:rPr>
             <w:rStyle w:val="Hyperlink"/>
@@ -3318,6 +3291,16 @@
         </w:rPr>
         <w:t>Printed Name:</w:t>
       </w:r>
+      <w:r>
+        <w:rPr>
+          <w:rFonts w:ascii="Arial" w:hAnsi="Arial" w:cs="Arial"/>
+          <w:color w:val="000000"/>
+          <w:sz w:val="22"/>
+          <w:szCs w:val="22"/>
+        </w:rPr>
+        <w:tab/>
+        <w:t>Richard Laager</w:t>
+      </w:r>
     </w:p>
     <w:p>
       <w:pPr>
@@ -3408,6 +3391,34 @@
         </w:rPr>
         <w:t>:</w:t>
       </w:r>
+      <w:r>
+        <w:rPr>
+          <w:rFonts w:ascii="Arial" w:hAnsi="Arial" w:cs="Arial"/>
+          <w:color w:val="000000"/>
+          <w:sz w:val="22"/>
+          <w:szCs w:val="22"/>
+        </w:rPr>
+        <w:tab/>
+      </w:r>
+      <w:r>
+        <w:rPr>
+          <w:rFonts w:ascii="Arial" w:hAnsi="Arial" w:cs="Arial"/>
+          <w:color w:val="000000"/>
+          <w:sz w:val="22"/>
+          <w:szCs w:val="22"/>
+        </w:rPr>
+        <w:tab/>
+      </w:r>
+      <w:r>
+        <w:rPr>
+          <w:rFonts w:ascii="Arial" w:hAnsi="Arial" w:cs="Arial"/>
+          <w:color w:val="000000"/>
+          <w:sz w:val="22"/>
+          <w:szCs w:val="22"/>
+        </w:rPr>
+        <w:tab/>
+        <w:t>Chief Manager</w:t>
+      </w:r>
     </w:p>
     <w:p>
       <w:pPr>
@@ -3500,9 +3511,9 @@
       </w:r>
     </w:p>
     <w:sectPr>
-      <w:headerReference w:type="default" r:id="rId29"/>
-      <w:headerReference w:type="first" r:id="rId30"/>
-      <w:footerReference w:type="first" r:id="rId31"/>
+      <w:headerReference w:type="default" r:id="rId27"/>
+      <w:headerReference w:type="first" r:id="rId28"/>
+      <w:footerReference w:type="first" r:id="rId29"/>
       <w:pgSz w:w="12240" w:h="15840"/>
       <w:pgMar w:top="2160" w:right="1440" w:bottom="1440" w:left="1440" w:header="720" w:footer="720" w:gutter="0"/>
       <w:cols w:space="720"/>
@@ -3514,7 +3525,7 @@
 </file>
 
 <file path=word/endnotes.xml><?xml version="1.0" encoding="utf-8"?>
-<w:endnotes xmlns:wpc="http://schemas.microsoft.com/office/word/2010/wordprocessingCanvas" xmlns:mc="http://schemas.openxmlformats.org/markup-compatibility/2006" xmlns:o="urn:schemas-microsoft-com:office:office" xmlns:r="http://schemas.openxmlformats.org/officeDocument/2006/relationships" xmlns:m="http://schemas.openxmlformats.org/officeDocument/2006/math" xmlns:v="urn:schemas-microsoft-com:vml" xmlns:wp14="http://schemas.microsoft.com/office/word/2010/wordprocessingDrawing" xmlns:wp="http://schemas.openxmlformats.org/drawingml/2006/wordprocessingDrawing" xmlns:w10="urn:schemas-microsoft-com:office:word" xmlns:w="http://schemas.openxmlformats.org/wordprocessingml/2006/main" xmlns:w14="http://schemas.microsoft.com/office/word/2010/wordml" xmlns:wpg="http://schemas.microsoft.com/office/word/2010/wordprocessingGroup" xmlns:wpi="http://schemas.microsoft.com/office/word/2010/wordprocessingInk" xmlns:wne="http://schemas.microsoft.com/office/word/2006/wordml" xmlns:wps="http://schemas.microsoft.com/office/word/2010/wordprocessingShape" mc:Ignorable="w14 wp14">
+<w:endnotes xmlns:wpc="http://schemas.microsoft.com/office/word/2010/wordprocessingCanvas" xmlns:mc="http://schemas.openxmlformats.org/markup-compatibility/2006" xmlns:o="urn:schemas-microsoft-com:office:office" xmlns:r="http://schemas.openxmlformats.org/officeDocument/2006/relationships" xmlns:m="http://schemas.openxmlformats.org/officeDocument/2006/math" xmlns:v="urn:schemas-microsoft-com:vml" xmlns:wp14="http://schemas.microsoft.com/office/word/2010/wordprocessingDrawing" xmlns:wp="http://schemas.openxmlformats.org/drawingml/2006/wordprocessingDrawing" xmlns:w10="urn:schemas-microsoft-com:office:word" xmlns:w="http://schemas.openxmlformats.org/wordprocessingml/2006/main" xmlns:w14="http://schemas.microsoft.com/office/word/2010/wordml" xmlns:w15="http://schemas.microsoft.com/office/word/2012/wordml" xmlns:wpg="http://schemas.microsoft.com/office/word/2010/wordprocessingGroup" xmlns:wpi="http://schemas.microsoft.com/office/word/2010/wordprocessingInk" xmlns:wne="http://schemas.microsoft.com/office/word/2006/wordml" xmlns:wps="http://schemas.microsoft.com/office/word/2010/wordprocessingShape" mc:Ignorable="w14 w15 wp14">
   <w:endnote w:type="separator" w:id="-1">
     <w:p>
       <w:pPr>
@@ -3541,7 +3552,7 @@
 </file>
 
 <file path=word/footer1.xml><?xml version="1.0" encoding="utf-8"?>
-<w:ftr xmlns:wpc="http://schemas.microsoft.com/office/word/2010/wordprocessingCanvas" xmlns:mc="http://schemas.openxmlformats.org/markup-compatibility/2006" xmlns:o="urn:schemas-microsoft-com:office:office" xmlns:r="http://schemas.openxmlformats.org/officeDocument/2006/relationships" xmlns:m="http://schemas.openxmlformats.org/officeDocument/2006/math" xmlns:v="urn:schemas-microsoft-com:vml" xmlns:wp14="http://schemas.microsoft.com/office/word/2010/wordprocessingDrawing" xmlns:wp="http://schemas.openxmlformats.org/drawingml/2006/wordprocessingDrawing" xmlns:w10="urn:schemas-microsoft-com:office:word" xmlns:w="http://schemas.openxmlformats.org/wordprocessingml/2006/main" xmlns:w14="http://schemas.microsoft.com/office/word/2010/wordml" xmlns:wpg="http://schemas.microsoft.com/office/word/2010/wordprocessingGroup" xmlns:wpi="http://schemas.microsoft.com/office/word/2010/wordprocessingInk" xmlns:wne="http://schemas.microsoft.com/office/word/2006/wordml" xmlns:wps="http://schemas.microsoft.com/office/word/2010/wordprocessingShape" mc:Ignorable="w14 wp14">
+<w:ftr xmlns:wpc="http://schemas.microsoft.com/office/word/2010/wordprocessingCanvas" xmlns:mc="http://schemas.openxmlformats.org/markup-compatibility/2006" xmlns:o="urn:schemas-microsoft-com:office:office" xmlns:r="http://schemas.openxmlformats.org/officeDocument/2006/relationships" xmlns:m="http://schemas.openxmlformats.org/officeDocument/2006/math" xmlns:v="urn:schemas-microsoft-com:vml" xmlns:wp14="http://schemas.microsoft.com/office/word/2010/wordprocessingDrawing" xmlns:wp="http://schemas.openxmlformats.org/drawingml/2006/wordprocessingDrawing" xmlns:w10="urn:schemas-microsoft-com:office:word" xmlns:w="http://schemas.openxmlformats.org/wordprocessingml/2006/main" xmlns:w14="http://schemas.microsoft.com/office/word/2010/wordml" xmlns:w15="http://schemas.microsoft.com/office/word/2012/wordml" xmlns:wpg="http://schemas.microsoft.com/office/word/2010/wordprocessingGroup" xmlns:wpi="http://schemas.microsoft.com/office/word/2010/wordprocessingInk" xmlns:wne="http://schemas.microsoft.com/office/word/2006/wordml" xmlns:wps="http://schemas.microsoft.com/office/word/2010/wordprocessingShape" mc:Ignorable="w14 w15 wp14">
   <w:p>
     <w:pPr>
       <w:pStyle w:val="Address"/>
@@ -3701,7 +3712,7 @@
 </file>
 
 <file path=word/footnotes.xml><?xml version="1.0" encoding="utf-8"?>
-<w:footnotes xmlns:wpc="http://schemas.microsoft.com/office/word/2010/wordprocessingCanvas" xmlns:mc="http://schemas.openxmlformats.org/markup-compatibility/2006" xmlns:o="urn:schemas-microsoft-com:office:office" xmlns:r="http://schemas.openxmlformats.org/officeDocument/2006/relationships" xmlns:m="http://schemas.openxmlformats.org/officeDocument/2006/math" xmlns:v="urn:schemas-microsoft-com:vml" xmlns:wp14="http://schemas.microsoft.com/office/word/2010/wordprocessingDrawing" xmlns:wp="http://schemas.openxmlformats.org/drawingml/2006/wordprocessingDrawing" xmlns:w10="urn:schemas-microsoft-com:office:word" xmlns:w="http://schemas.openxmlformats.org/wordprocessingml/2006/main" xmlns:w14="http://schemas.microsoft.com/office/word/2010/wordml" xmlns:wpg="http://schemas.microsoft.com/office/word/2010/wordprocessingGroup" xmlns:wpi="http://schemas.microsoft.com/office/word/2010/wordprocessingInk" xmlns:wne="http://schemas.microsoft.com/office/word/2006/wordml" xmlns:wps="http://schemas.microsoft.com/office/word/2010/wordprocessingShape" mc:Ignorable="w14 wp14">
+<w:footnotes xmlns:wpc="http://schemas.microsoft.com/office/word/2010/wordprocessingCanvas" xmlns:mc="http://schemas.openxmlformats.org/markup-compatibility/2006" xmlns:o="urn:schemas-microsoft-com:office:office" xmlns:r="http://schemas.openxmlformats.org/officeDocument/2006/relationships" xmlns:m="http://schemas.openxmlformats.org/officeDocument/2006/math" xmlns:v="urn:schemas-microsoft-com:vml" xmlns:wp14="http://schemas.microsoft.com/office/word/2010/wordprocessingDrawing" xmlns:wp="http://schemas.openxmlformats.org/drawingml/2006/wordprocessingDrawing" xmlns:w10="urn:schemas-microsoft-com:office:word" xmlns:w="http://schemas.openxmlformats.org/wordprocessingml/2006/main" xmlns:w14="http://schemas.microsoft.com/office/word/2010/wordml" xmlns:w15="http://schemas.microsoft.com/office/word/2012/wordml" xmlns:wpg="http://schemas.microsoft.com/office/word/2010/wordprocessingGroup" xmlns:wpi="http://schemas.microsoft.com/office/word/2010/wordprocessingInk" xmlns:wne="http://schemas.microsoft.com/office/word/2006/wordml" xmlns:wps="http://schemas.microsoft.com/office/word/2010/wordprocessingShape" mc:Ignorable="w14 w15 wp14">
   <w:footnote w:type="separator" w:id="-1">
     <w:p>
       <w:pPr>
@@ -3728,7 +3739,7 @@
 </file>
 
 <file path=word/header1.xml><?xml version="1.0" encoding="utf-8"?>
-<w:hdr xmlns:wpc="http://schemas.microsoft.com/office/word/2010/wordprocessingCanvas" xmlns:mc="http://schemas.openxmlformats.org/markup-compatibility/2006" xmlns:o="urn:schemas-microsoft-com:office:office" xmlns:r="http://schemas.openxmlformats.org/officeDocument/2006/relationships" xmlns:m="http://schemas.openxmlformats.org/officeDocument/2006/math" xmlns:v="urn:schemas-microsoft-com:vml" xmlns:wp14="http://schemas.microsoft.com/office/word/2010/wordprocessingDrawing" xmlns:wp="http://schemas.openxmlformats.org/drawingml/2006/wordprocessingDrawing" xmlns:w10="urn:schemas-microsoft-com:office:word" xmlns:w="http://schemas.openxmlformats.org/wordprocessingml/2006/main" xmlns:w14="http://schemas.microsoft.com/office/word/2010/wordml" xmlns:wpg="http://schemas.microsoft.com/office/word/2010/wordprocessingGroup" xmlns:wpi="http://schemas.microsoft.com/office/word/2010/wordprocessingInk" xmlns:wne="http://schemas.microsoft.com/office/word/2006/wordml" xmlns:wps="http://schemas.microsoft.com/office/word/2010/wordprocessingShape" mc:Ignorable="w14 wp14">
+<w:hdr xmlns:wpc="http://schemas.microsoft.com/office/word/2010/wordprocessingCanvas" xmlns:mc="http://schemas.openxmlformats.org/markup-compatibility/2006" xmlns:o="urn:schemas-microsoft-com:office:office" xmlns:r="http://schemas.openxmlformats.org/officeDocument/2006/relationships" xmlns:m="http://schemas.openxmlformats.org/officeDocument/2006/math" xmlns:v="urn:schemas-microsoft-com:vml" xmlns:wp14="http://schemas.microsoft.com/office/word/2010/wordprocessingDrawing" xmlns:wp="http://schemas.openxmlformats.org/drawingml/2006/wordprocessingDrawing" xmlns:w10="urn:schemas-microsoft-com:office:word" xmlns:w="http://schemas.openxmlformats.org/wordprocessingml/2006/main" xmlns:w14="http://schemas.microsoft.com/office/word/2010/wordml" xmlns:w15="http://schemas.microsoft.com/office/word/2012/wordml" xmlns:wpg="http://schemas.microsoft.com/office/word/2010/wordprocessingGroup" xmlns:wpi="http://schemas.microsoft.com/office/word/2010/wordprocessingInk" xmlns:wne="http://schemas.microsoft.com/office/word/2006/wordml" xmlns:wps="http://schemas.microsoft.com/office/word/2010/wordprocessingShape" mc:Ignorable="w14 w15 wp14">
   <w:p>
     <w:r>
       <w:t xml:space="preserve">Page </w:t>
@@ -3746,7 +3757,7 @@
       <w:rPr>
         <w:noProof/>
       </w:rPr>
-      <w:t>6</w:t>
+      <w:t>3</w:t>
     </w:r>
     <w:r>
       <w:fldChar w:fldCharType="end"/>
@@ -3756,7 +3767,7 @@
 </file>
 
 <file path=word/header2.xml><?xml version="1.0" encoding="utf-8"?>
-<w:hdr xmlns:wpc="http://schemas.microsoft.com/office/word/2010/wordprocessingCanvas" xmlns:mc="http://schemas.openxmlformats.org/markup-compatibility/2006" xmlns:o="urn:schemas-microsoft-com:office:office" xmlns:r="http://schemas.openxmlformats.org/officeDocument/2006/relationships" xmlns:m="http://schemas.openxmlformats.org/officeDocument/2006/math" xmlns:v="urn:schemas-microsoft-com:vml" xmlns:wp14="http://schemas.microsoft.com/office/word/2010/wordprocessingDrawing" xmlns:wp="http://schemas.openxmlformats.org/drawingml/2006/wordprocessingDrawing" xmlns:w10="urn:schemas-microsoft-com:office:word" xmlns:w="http://schemas.openxmlformats.org/wordprocessingml/2006/main" xmlns:w14="http://schemas.microsoft.com/office/word/2010/wordml" xmlns:wpg="http://schemas.microsoft.com/office/word/2010/wordprocessingGroup" xmlns:wpi="http://schemas.microsoft.com/office/word/2010/wordprocessingInk" xmlns:wne="http://schemas.microsoft.com/office/word/2006/wordml" xmlns:wps="http://schemas.microsoft.com/office/word/2010/wordprocessingShape" mc:Ignorable="w14 wp14">
+<w:hdr xmlns:wpc="http://schemas.microsoft.com/office/word/2010/wordprocessingCanvas" xmlns:mc="http://schemas.openxmlformats.org/markup-compatibility/2006" xmlns:o="urn:schemas-microsoft-com:office:office" xmlns:r="http://schemas.openxmlformats.org/officeDocument/2006/relationships" xmlns:m="http://schemas.openxmlformats.org/officeDocument/2006/math" xmlns:v="urn:schemas-microsoft-com:vml" xmlns:wp14="http://schemas.microsoft.com/office/word/2010/wordprocessingDrawing" xmlns:wp="http://schemas.openxmlformats.org/drawingml/2006/wordprocessingDrawing" xmlns:w10="urn:schemas-microsoft-com:office:word" xmlns:w="http://schemas.openxmlformats.org/wordprocessingml/2006/main" xmlns:w14="http://schemas.microsoft.com/office/word/2010/wordml" xmlns:w15="http://schemas.microsoft.com/office/word/2012/wordml" xmlns:wpg="http://schemas.microsoft.com/office/word/2010/wordprocessingGroup" xmlns:wpi="http://schemas.microsoft.com/office/word/2010/wordprocessingInk" xmlns:wne="http://schemas.microsoft.com/office/word/2006/wordml" xmlns:wps="http://schemas.microsoft.com/office/word/2010/wordprocessingShape" mc:Ignorable="w14 w15 wp14">
   <w:p>
     <w:pPr>
       <w:pStyle w:val="Header"/>
@@ -3821,8 +3832,8 @@
 </file>
 
 <file path=word/numbering.xml><?xml version="1.0" encoding="utf-8"?>
-<w:numbering xmlns:wpc="http://schemas.microsoft.com/office/word/2010/wordprocessingCanvas" xmlns:mc="http://schemas.openxmlformats.org/markup-compatibility/2006" xmlns:o="urn:schemas-microsoft-com:office:office" xmlns:r="http://schemas.openxmlformats.org/officeDocument/2006/relationships" xmlns:m="http://schemas.openxmlformats.org/officeDocument/2006/math" xmlns:v="urn:schemas-microsoft-com:vml" xmlns:wp14="http://schemas.microsoft.com/office/word/2010/wordprocessingDrawing" xmlns:wp="http://schemas.openxmlformats.org/drawingml/2006/wordprocessingDrawing" xmlns:w10="urn:schemas-microsoft-com:office:word" xmlns:w="http://schemas.openxmlformats.org/wordprocessingml/2006/main" xmlns:w14="http://schemas.microsoft.com/office/word/2010/wordml" xmlns:wpg="http://schemas.microsoft.com/office/word/2010/wordprocessingGroup" xmlns:wpi="http://schemas.microsoft.com/office/word/2010/wordprocessingInk" xmlns:wne="http://schemas.microsoft.com/office/word/2006/wordml" xmlns:wps="http://schemas.microsoft.com/office/word/2010/wordprocessingShape" mc:Ignorable="w14 wp14">
-  <w:abstractNum w:abstractNumId="0">
+<w:numbering xmlns:wpc="http://schemas.microsoft.com/office/word/2010/wordprocessingCanvas" xmlns:mc="http://schemas.openxmlformats.org/markup-compatibility/2006" xmlns:o="urn:schemas-microsoft-com:office:office" xmlns:r="http://schemas.openxmlformats.org/officeDocument/2006/relationships" xmlns:m="http://schemas.openxmlformats.org/officeDocument/2006/math" xmlns:v="urn:schemas-microsoft-com:vml" xmlns:wp14="http://schemas.microsoft.com/office/word/2010/wordprocessingDrawing" xmlns:wp="http://schemas.openxmlformats.org/drawingml/2006/wordprocessingDrawing" xmlns:w10="urn:schemas-microsoft-com:office:word" xmlns:w="http://schemas.openxmlformats.org/wordprocessingml/2006/main" xmlns:w14="http://schemas.microsoft.com/office/word/2010/wordml" xmlns:w15="http://schemas.microsoft.com/office/word/2012/wordml" xmlns:wpg="http://schemas.microsoft.com/office/word/2010/wordprocessingGroup" xmlns:wpi="http://schemas.microsoft.com/office/word/2010/wordprocessingInk" xmlns:wne="http://schemas.microsoft.com/office/word/2006/wordml" xmlns:wps="http://schemas.microsoft.com/office/word/2010/wordprocessingShape" mc:Ignorable="w14 w15 wp14">
+  <w:abstractNum w:abstractNumId="0" w15:restartNumberingAfterBreak="0">
     <w:nsid w:val="0BA313FC"/>
     <w:multiLevelType w:val="multilevel"/>
     <w:tmpl w:val="BB543D36"/>
@@ -3935,7 +3946,7 @@
       </w:rPr>
     </w:lvl>
   </w:abstractNum>
-  <w:abstractNum w:abstractNumId="1">
+  <w:abstractNum w:abstractNumId="1" w15:restartNumberingAfterBreak="0">
     <w:nsid w:val="1CF758FF"/>
     <w:multiLevelType w:val="hybridMultilevel"/>
     <w:tmpl w:val="000AE752"/>
@@ -4048,7 +4059,7 @@
       </w:rPr>
     </w:lvl>
   </w:abstractNum>
-  <w:abstractNum w:abstractNumId="2">
+  <w:abstractNum w:abstractNumId="2" w15:restartNumberingAfterBreak="0">
     <w:nsid w:val="3BFC68B7"/>
     <w:multiLevelType w:val="hybridMultilevel"/>
     <w:tmpl w:val="3CF874DA"/>
@@ -4137,7 +4148,7 @@
       </w:pPr>
     </w:lvl>
   </w:abstractNum>
-  <w:abstractNum w:abstractNumId="3">
+  <w:abstractNum w:abstractNumId="3" w15:restartNumberingAfterBreak="0">
     <w:nsid w:val="52F25B40"/>
     <w:multiLevelType w:val="hybridMultilevel"/>
     <w:tmpl w:val="FF422C00"/>
@@ -4223,7 +4234,7 @@
       </w:pPr>
     </w:lvl>
   </w:abstractNum>
-  <w:abstractNum w:abstractNumId="4">
+  <w:abstractNum w:abstractNumId="4" w15:restartNumberingAfterBreak="0">
     <w:nsid w:val="57466E36"/>
     <w:multiLevelType w:val="hybridMultilevel"/>
     <w:tmpl w:val="9D60EB18"/>
@@ -4328,7 +4339,7 @@
 </file>
 
 <file path=word/styles.xml><?xml version="1.0" encoding="utf-8"?>
-<w:styles xmlns:mc="http://schemas.openxmlformats.org/markup-compatibility/2006" xmlns:r="http://schemas.openxmlformats.org/officeDocument/2006/relationships" xmlns:w="http://schemas.openxmlformats.org/wordprocessingml/2006/main" xmlns:w14="http://schemas.microsoft.com/office/word/2010/wordml" mc:Ignorable="w14">
+<w:styles xmlns:mc="http://schemas.openxmlformats.org/markup-compatibility/2006" xmlns:r="http://schemas.openxmlformats.org/officeDocument/2006/relationships" xmlns:w="http://schemas.openxmlformats.org/wordprocessingml/2006/main" xmlns:w14="http://schemas.microsoft.com/office/word/2010/wordml" xmlns:w15="http://schemas.microsoft.com/office/word/2012/wordml" mc:Ignorable="w14 w15">
   <w:docDefaults>
     <w:rPrDefault>
       <w:rPr>
@@ -4344,148 +4355,378 @@
       </w:pPr>
     </w:pPrDefault>
   </w:docDefaults>
-  <w:latentStyles w:defLockedState="0" w:defUIPriority="99" w:defSemiHidden="1" w:defUnhideWhenUsed="1" w:defQFormat="0" w:count="267">
-    <w:lsdException w:name="Normal" w:semiHidden="0" w:uiPriority="0" w:unhideWhenUsed="0" w:qFormat="1"/>
+  <w:latentStyles w:defLockedState="0" w:defUIPriority="99" w:defSemiHidden="0" w:defUnhideWhenUsed="0" w:defQFormat="0" w:count="371">
+    <w:lsdException w:name="Normal" w:uiPriority="0" w:qFormat="1"/>
     <w:lsdException w:name="heading 1" w:uiPriority="9" w:qFormat="1"/>
-    <w:lsdException w:name="heading 2" w:uiPriority="9"/>
-    <w:lsdException w:name="heading 3" w:uiPriority="9" w:qFormat="1"/>
-    <w:lsdException w:name="heading 4" w:uiPriority="9" w:qFormat="1"/>
-    <w:lsdException w:name="heading 5" w:uiPriority="9" w:qFormat="1"/>
-    <w:lsdException w:name="heading 6" w:uiPriority="9" w:qFormat="1"/>
-    <w:lsdException w:name="heading 7" w:uiPriority="9" w:qFormat="1"/>
-    <w:lsdException w:name="heading 8" w:uiPriority="9" w:qFormat="1"/>
-    <w:lsdException w:name="heading 9" w:uiPriority="9" w:qFormat="1"/>
-    <w:lsdException w:name="toc 1" w:uiPriority="39"/>
-    <w:lsdException w:name="toc 2" w:uiPriority="39"/>
-    <w:lsdException w:name="toc 3" w:uiPriority="39"/>
-    <w:lsdException w:name="toc 4" w:uiPriority="39"/>
-    <w:lsdException w:name="toc 5" w:uiPriority="39"/>
-    <w:lsdException w:name="toc 6" w:uiPriority="39"/>
-    <w:lsdException w:name="toc 7" w:uiPriority="39"/>
-    <w:lsdException w:name="toc 8" w:uiPriority="39"/>
-    <w:lsdException w:name="toc 9" w:uiPriority="39"/>
-    <w:lsdException w:name="caption" w:uiPriority="35" w:qFormat="1"/>
+    <w:lsdException w:name="heading 2" w:semiHidden="1" w:uiPriority="9" w:unhideWhenUsed="1"/>
+    <w:lsdException w:name="heading 3" w:semiHidden="1" w:uiPriority="9" w:unhideWhenUsed="1" w:qFormat="1"/>
+    <w:lsdException w:name="heading 4" w:semiHidden="1" w:uiPriority="9" w:unhideWhenUsed="1" w:qFormat="1"/>
+    <w:lsdException w:name="heading 5" w:semiHidden="1" w:uiPriority="9" w:unhideWhenUsed="1" w:qFormat="1"/>
+    <w:lsdException w:name="heading 6" w:semiHidden="1" w:uiPriority="9" w:unhideWhenUsed="1" w:qFormat="1"/>
+    <w:lsdException w:name="heading 7" w:semiHidden="1" w:uiPriority="9" w:unhideWhenUsed="1" w:qFormat="1"/>
+    <w:lsdException w:name="heading 8" w:semiHidden="1" w:uiPriority="9" w:unhideWhenUsed="1" w:qFormat="1"/>
+    <w:lsdException w:name="heading 9" w:semiHidden="1" w:uiPriority="9" w:unhideWhenUsed="1" w:qFormat="1"/>
+    <w:lsdException w:name="index 1" w:semiHidden="1" w:unhideWhenUsed="1"/>
+    <w:lsdException w:name="index 2" w:semiHidden="1" w:unhideWhenUsed="1"/>
+    <w:lsdException w:name="index 3" w:semiHidden="1" w:unhideWhenUsed="1"/>
+    <w:lsdException w:name="index 4" w:semiHidden="1" w:unhideWhenUsed="1"/>
+    <w:lsdException w:name="index 5" w:semiHidden="1" w:unhideWhenUsed="1"/>
+    <w:lsdException w:name="index 6" w:semiHidden="1" w:unhideWhenUsed="1"/>
+    <w:lsdException w:name="index 7" w:semiHidden="1" w:unhideWhenUsed="1"/>
+    <w:lsdException w:name="index 8" w:semiHidden="1" w:unhideWhenUsed="1"/>
+    <w:lsdException w:name="index 9" w:semiHidden="1" w:unhideWhenUsed="1"/>
+    <w:lsdException w:name="toc 1" w:semiHidden="1" w:uiPriority="39" w:unhideWhenUsed="1"/>
+    <w:lsdException w:name="toc 2" w:semiHidden="1" w:uiPriority="39" w:unhideWhenUsed="1"/>
+    <w:lsdException w:name="toc 3" w:semiHidden="1" w:uiPriority="39" w:unhideWhenUsed="1"/>
+    <w:lsdException w:name="toc 4" w:semiHidden="1" w:uiPriority="39" w:unhideWhenUsed="1"/>
+    <w:lsdException w:name="toc 5" w:semiHidden="1" w:uiPriority="39" w:unhideWhenUsed="1"/>
+    <w:lsdException w:name="toc 6" w:semiHidden="1" w:uiPriority="39" w:unhideWhenUsed="1"/>
+    <w:lsdException w:name="toc 7" w:semiHidden="1" w:uiPriority="39" w:unhideWhenUsed="1"/>
+    <w:lsdException w:name="toc 8" w:semiHidden="1" w:uiPriority="39" w:unhideWhenUsed="1"/>
+    <w:lsdException w:name="toc 9" w:semiHidden="1" w:uiPriority="39" w:unhideWhenUsed="1"/>
+    <w:lsdException w:name="Normal Indent" w:semiHidden="1" w:unhideWhenUsed="1"/>
+    <w:lsdException w:name="footnote text" w:semiHidden="1" w:unhideWhenUsed="1"/>
+    <w:lsdException w:name="annotation text" w:semiHidden="1" w:unhideWhenUsed="1"/>
+    <w:lsdException w:name="header" w:semiHidden="1" w:unhideWhenUsed="1"/>
+    <w:lsdException w:name="footer" w:semiHidden="1" w:unhideWhenUsed="1"/>
+    <w:lsdException w:name="index heading" w:semiHidden="1" w:unhideWhenUsed="1"/>
+    <w:lsdException w:name="caption" w:semiHidden="1" w:uiPriority="35" w:unhideWhenUsed="1" w:qFormat="1"/>
+    <w:lsdException w:name="table of figures" w:semiHidden="1" w:unhideWhenUsed="1"/>
+    <w:lsdException w:name="envelope address" w:semiHidden="1" w:unhideWhenUsed="1"/>
+    <w:lsdException w:name="envelope return" w:semiHidden="1" w:unhideWhenUsed="1"/>
+    <w:lsdException w:name="footnote reference" w:semiHidden="1" w:unhideWhenUsed="1"/>
+    <w:lsdException w:name="annotation reference" w:semiHidden="1" w:unhideWhenUsed="1"/>
+    <w:lsdException w:name="line number" w:semiHidden="1" w:unhideWhenUsed="1"/>
+    <w:lsdException w:name="page number" w:semiHidden="1" w:unhideWhenUsed="1"/>
+    <w:lsdException w:name="endnote reference" w:semiHidden="1" w:unhideWhenUsed="1"/>
+    <w:lsdException w:name="endnote text" w:semiHidden="1" w:unhideWhenUsed="1"/>
+    <w:lsdException w:name="table of authorities" w:semiHidden="1" w:unhideWhenUsed="1"/>
+    <w:lsdException w:name="macro" w:semiHidden="1" w:unhideWhenUsed="1"/>
+    <w:lsdException w:name="toa heading" w:semiHidden="1" w:unhideWhenUsed="1"/>
+    <w:lsdException w:name="List" w:semiHidden="1" w:unhideWhenUsed="1"/>
+    <w:lsdException w:name="List Bullet" w:semiHidden="1" w:unhideWhenUsed="1"/>
+    <w:lsdException w:name="List Number" w:semiHidden="1" w:unhideWhenUsed="1"/>
+    <w:lsdException w:name="List 2" w:semiHidden="1" w:unhideWhenUsed="1"/>
+    <w:lsdException w:name="List 3" w:semiHidden="1" w:unhideWhenUsed="1"/>
+    <w:lsdException w:name="List 4" w:semiHidden="1" w:unhideWhenUsed="1"/>
+    <w:lsdException w:name="List 5" w:semiHidden="1" w:unhideWhenUsed="1"/>
+    <w:lsdException w:name="List Bullet 2" w:semiHidden="1" w:unhideWhenUsed="1"/>
+    <w:lsdException w:name="List Bullet 3" w:semiHidden="1" w:unhideWhenUsed="1"/>
+    <w:lsdException w:name="List Bullet 4" w:semiHidden="1" w:unhideWhenUsed="1"/>
+    <w:lsdException w:name="List Bullet 5" w:semiHidden="1" w:unhideWhenUsed="1"/>
+    <w:lsdException w:name="List Number 2" w:semiHidden="1" w:unhideWhenUsed="1"/>
+    <w:lsdException w:name="List Number 3" w:semiHidden="1" w:unhideWhenUsed="1"/>
+    <w:lsdException w:name="List Number 4" w:semiHidden="1" w:unhideWhenUsed="1"/>
+    <w:lsdException w:name="List Number 5" w:semiHidden="1" w:unhideWhenUsed="1"/>
     <w:lsdException w:name="Title" w:uiPriority="10" w:qFormat="1"/>
-    <w:lsdException w:name="Closing" w:semiHidden="0" w:uiPriority="1" w:unhideWhenUsed="0" w:qFormat="1"/>
-    <w:lsdException w:name="Signature" w:uiPriority="1" w:qFormat="1"/>
-    <w:lsdException w:name="Default Paragraph Font" w:uiPriority="1"/>
-    <w:lsdException w:name="Subtitle" w:uiPriority="11" w:qFormat="1"/>
-    <w:lsdException w:name="Salutation" w:uiPriority="1" w:qFormat="1"/>
-    <w:lsdException w:name="Date" w:uiPriority="0" w:qFormat="1"/>
+    <w:lsdException w:name="Closing" w:uiPriority="1" w:qFormat="1"/>
+    <w:lsdException w:name="Signature" w:semiHidden="1" w:uiPriority="1" w:unhideWhenUsed="1" w:qFormat="1"/>
+    <w:lsdException w:name="Default Paragraph Font" w:semiHidden="1" w:uiPriority="1" w:unhideWhenUsed="1"/>
+    <w:lsdException w:name="Body Text" w:semiHidden="1" w:unhideWhenUsed="1"/>
+    <w:lsdException w:name="Body Text Indent" w:semiHidden="1" w:unhideWhenUsed="1"/>
+    <w:lsdException w:name="List Continue" w:semiHidden="1" w:unhideWhenUsed="1"/>
+    <w:lsdException w:name="List Continue 2" w:semiHidden="1" w:unhideWhenUsed="1"/>
+    <w:lsdException w:name="List Continue 3" w:semiHidden="1" w:unhideWhenUsed="1"/>
+    <w:lsdException w:name="List Continue 4" w:semiHidden="1" w:unhideWhenUsed="1"/>
+    <w:lsdException w:name="List Continue 5" w:semiHidden="1" w:unhideWhenUsed="1"/>
+    <w:lsdException w:name="Message Header" w:semiHidden="1" w:unhideWhenUsed="1"/>
+    <w:lsdException w:name="Subtitle" w:semiHidden="1" w:uiPriority="11" w:unhideWhenUsed="1" w:qFormat="1"/>
+    <w:lsdException w:name="Salutation" w:semiHidden="1" w:uiPriority="1" w:unhideWhenUsed="1" w:qFormat="1"/>
+    <w:lsdException w:name="Date" w:semiHidden="1" w:uiPriority="0" w:unhideWhenUsed="1" w:qFormat="1"/>
+    <w:lsdException w:name="Body Text First Indent" w:semiHidden="1" w:unhideWhenUsed="1"/>
+    <w:lsdException w:name="Body Text First Indent 2" w:semiHidden="1" w:unhideWhenUsed="1"/>
+    <w:lsdException w:name="Note Heading" w:semiHidden="1" w:unhideWhenUsed="1"/>
+    <w:lsdException w:name="Body Text 2" w:semiHidden="1" w:unhideWhenUsed="1"/>
+    <w:lsdException w:name="Body Text 3" w:semiHidden="1" w:unhideWhenUsed="1"/>
+    <w:lsdException w:name="Body Text Indent 2" w:semiHidden="1" w:unhideWhenUsed="1"/>
+    <w:lsdException w:name="Body Text Indent 3" w:semiHidden="1" w:unhideWhenUsed="1"/>
+    <w:lsdException w:name="Block Text" w:semiHidden="1" w:unhideWhenUsed="1"/>
+    <w:lsdException w:name="Hyperlink" w:semiHidden="1" w:unhideWhenUsed="1"/>
+    <w:lsdException w:name="FollowedHyperlink" w:semiHidden="1" w:unhideWhenUsed="1"/>
     <w:lsdException w:name="Strong" w:uiPriority="22" w:qFormat="1"/>
     <w:lsdException w:name="Emphasis" w:uiPriority="20" w:qFormat="1"/>
-    <w:lsdException w:name="Table Grid" w:semiHidden="0" w:uiPriority="59" w:unhideWhenUsed="0"/>
-    <w:lsdException w:name="Placeholder Text" w:uiPriority="2" w:unhideWhenUsed="0"/>
-    <w:lsdException w:name="No Spacing" w:uiPriority="1" w:qFormat="1"/>
-    <w:lsdException w:name="Light Shading" w:semiHidden="0" w:uiPriority="60" w:unhideWhenUsed="0"/>
-    <w:lsdException w:name="Light List" w:semiHidden="0" w:uiPriority="61" w:unhideWhenUsed="0"/>
-    <w:lsdException w:name="Light Grid" w:semiHidden="0" w:uiPriority="62" w:unhideWhenUsed="0"/>
-    <w:lsdException w:name="Medium Shading 1" w:semiHidden="0" w:uiPriority="63" w:unhideWhenUsed="0"/>
-    <w:lsdException w:name="Medium Shading 2" w:semiHidden="0" w:uiPriority="64" w:unhideWhenUsed="0"/>
-    <w:lsdException w:name="Medium List 1" w:semiHidden="0" w:uiPriority="65" w:unhideWhenUsed="0"/>
-    <w:lsdException w:name="Medium List 2" w:semiHidden="0" w:uiPriority="66" w:unhideWhenUsed="0"/>
-    <w:lsdException w:name="Medium Grid 1" w:semiHidden="0" w:uiPriority="67" w:unhideWhenUsed="0"/>
-    <w:lsdException w:name="Medium Grid 2" w:semiHidden="0" w:uiPriority="68" w:unhideWhenUsed="0"/>
-    <w:lsdException w:name="Medium Grid 3" w:semiHidden="0" w:uiPriority="69" w:unhideWhenUsed="0"/>
-    <w:lsdException w:name="Dark List" w:semiHidden="0" w:uiPriority="70" w:unhideWhenUsed="0"/>
-    <w:lsdException w:name="Colorful Shading" w:semiHidden="0" w:uiPriority="71" w:unhideWhenUsed="0"/>
-    <w:lsdException w:name="Colorful List" w:semiHidden="0" w:uiPriority="72" w:unhideWhenUsed="0"/>
-    <w:lsdException w:name="Colorful Grid" w:semiHidden="0" w:uiPriority="73" w:unhideWhenUsed="0"/>
-    <w:lsdException w:name="Light Shading Accent 1" w:semiHidden="0" w:uiPriority="60" w:unhideWhenUsed="0"/>
-    <w:lsdException w:name="Light List Accent 1" w:semiHidden="0" w:uiPriority="61" w:unhideWhenUsed="0"/>
-    <w:lsdException w:name="Light Grid Accent 1" w:semiHidden="0" w:uiPriority="62" w:unhideWhenUsed="0"/>
-    <w:lsdException w:name="Medium Shading 1 Accent 1" w:semiHidden="0" w:uiPriority="63" w:unhideWhenUsed="0"/>
-    <w:lsdException w:name="Medium Shading 2 Accent 1" w:semiHidden="0" w:uiPriority="64" w:unhideWhenUsed="0"/>
-    <w:lsdException w:name="Medium List 1 Accent 1" w:semiHidden="0" w:uiPriority="65" w:unhideWhenUsed="0"/>
-    <w:lsdException w:name="Revision" w:unhideWhenUsed="0"/>
+    <w:lsdException w:name="Document Map" w:semiHidden="1" w:unhideWhenUsed="1"/>
+    <w:lsdException w:name="Plain Text" w:semiHidden="1" w:unhideWhenUsed="1"/>
+    <w:lsdException w:name="E-mail Signature" w:semiHidden="1" w:unhideWhenUsed="1"/>
+    <w:lsdException w:name="HTML Top of Form" w:semiHidden="1" w:unhideWhenUsed="1"/>
+    <w:lsdException w:name="HTML Bottom of Form" w:semiHidden="1" w:unhideWhenUsed="1"/>
+    <w:lsdException w:name="Normal (Web)" w:semiHidden="1" w:unhideWhenUsed="1"/>
+    <w:lsdException w:name="HTML Acronym" w:semiHidden="1" w:unhideWhenUsed="1"/>
+    <w:lsdException w:name="HTML Address" w:semiHidden="1" w:unhideWhenUsed="1"/>
+    <w:lsdException w:name="HTML Cite" w:semiHidden="1" w:unhideWhenUsed="1"/>
+    <w:lsdException w:name="HTML Code" w:semiHidden="1" w:unhideWhenUsed="1"/>
+    <w:lsdException w:name="HTML Definition" w:semiHidden="1" w:unhideWhenUsed="1"/>
+    <w:lsdException w:name="HTML Keyboard" w:semiHidden="1" w:unhideWhenUsed="1"/>
+    <w:lsdException w:name="HTML Preformatted" w:semiHidden="1" w:unhideWhenUsed="1"/>
+    <w:lsdException w:name="HTML Sample" w:semiHidden="1" w:unhideWhenUsed="1"/>
+    <w:lsdException w:name="HTML Typewriter" w:semiHidden="1" w:unhideWhenUsed="1"/>
+    <w:lsdException w:name="HTML Variable" w:semiHidden="1" w:unhideWhenUsed="1"/>
+    <w:lsdException w:name="Normal Table" w:semiHidden="1" w:unhideWhenUsed="1"/>
+    <w:lsdException w:name="annotation subject" w:semiHidden="1" w:unhideWhenUsed="1"/>
+    <w:lsdException w:name="No List" w:semiHidden="1" w:unhideWhenUsed="1"/>
+    <w:lsdException w:name="Outline List 1" w:semiHidden="1" w:unhideWhenUsed="1"/>
+    <w:lsdException w:name="Outline List 2" w:semiHidden="1" w:unhideWhenUsed="1"/>
+    <w:lsdException w:name="Outline List 3" w:semiHidden="1" w:unhideWhenUsed="1"/>
+    <w:lsdException w:name="Table Simple 1" w:semiHidden="1" w:unhideWhenUsed="1"/>
+    <w:lsdException w:name="Table Simple 2" w:semiHidden="1" w:unhideWhenUsed="1"/>
+    <w:lsdException w:name="Table Simple 3" w:semiHidden="1" w:unhideWhenUsed="1"/>
+    <w:lsdException w:name="Table Classic 1" w:semiHidden="1" w:unhideWhenUsed="1"/>
+    <w:lsdException w:name="Table Classic 2" w:semiHidden="1" w:unhideWhenUsed="1"/>
+    <w:lsdException w:name="Table Classic 3" w:semiHidden="1" w:unhideWhenUsed="1"/>
+    <w:lsdException w:name="Table Classic 4" w:semiHidden="1" w:unhideWhenUsed="1"/>
+    <w:lsdException w:name="Table Colorful 1" w:semiHidden="1" w:unhideWhenUsed="1"/>
+    <w:lsdException w:name="Table Colorful 2" w:semiHidden="1" w:unhideWhenUsed="1"/>
+    <w:lsdException w:name="Table Colorful 3" w:semiHidden="1" w:unhideWhenUsed="1"/>
+    <w:lsdException w:name="Table Columns 1" w:semiHidden="1" w:unhideWhenUsed="1"/>
+    <w:lsdException w:name="Table Columns 2" w:semiHidden="1" w:unhideWhenUsed="1"/>
+    <w:lsdException w:name="Table Columns 3" w:semiHidden="1" w:unhideWhenUsed="1"/>
+    <w:lsdException w:name="Table Columns 4" w:semiHidden="1" w:unhideWhenUsed="1"/>
+    <w:lsdException w:name="Table Columns 5" w:semiHidden="1" w:unhideWhenUsed="1"/>
+    <w:lsdException w:name="Table Grid 1" w:semiHidden="1" w:unhideWhenUsed="1"/>
+    <w:lsdException w:name="Table Grid 2" w:semiHidden="1" w:unhideWhenUsed="1"/>
+    <w:lsdException w:name="Table Grid 3" w:semiHidden="1" w:unhideWhenUsed="1"/>
+    <w:lsdException w:name="Table Grid 4" w:semiHidden="1" w:unhideWhenUsed="1"/>
+    <w:lsdException w:name="Table Grid 5" w:semiHidden="1" w:unhideWhenUsed="1"/>
+    <w:lsdException w:name="Table Grid 6" w:semiHidden="1" w:unhideWhenUsed="1"/>
+    <w:lsdException w:name="Table Grid 7" w:semiHidden="1" w:unhideWhenUsed="1"/>
+    <w:lsdException w:name="Table Grid 8" w:semiHidden="1" w:unhideWhenUsed="1"/>
+    <w:lsdException w:name="Table List 1" w:semiHidden="1" w:unhideWhenUsed="1"/>
+    <w:lsdException w:name="Table List 2" w:semiHidden="1" w:unhideWhenUsed="1"/>
+    <w:lsdException w:name="Table List 3" w:semiHidden="1" w:unhideWhenUsed="1"/>
+    <w:lsdException w:name="Table List 4" w:semiHidden="1" w:unhideWhenUsed="1"/>
+    <w:lsdException w:name="Table List 5" w:semiHidden="1" w:unhideWhenUsed="1"/>
+    <w:lsdException w:name="Table List 6" w:semiHidden="1" w:unhideWhenUsed="1"/>
+    <w:lsdException w:name="Table List 7" w:semiHidden="1" w:unhideWhenUsed="1"/>
+    <w:lsdException w:name="Table List 8" w:semiHidden="1" w:unhideWhenUsed="1"/>
+    <w:lsdException w:name="Table 3D effects 1" w:semiHidden="1" w:unhideWhenUsed="1"/>
+    <w:lsdException w:name="Table 3D effects 2" w:semiHidden="1" w:unhideWhenUsed="1"/>
+    <w:lsdException w:name="Table 3D effects 3" w:semiHidden="1" w:unhideWhenUsed="1"/>
+    <w:lsdException w:name="Table Contemporary" w:semiHidden="1" w:unhideWhenUsed="1"/>
+    <w:lsdException w:name="Table Elegant" w:semiHidden="1" w:unhideWhenUsed="1"/>
+    <w:lsdException w:name="Table Professional" w:semiHidden="1" w:unhideWhenUsed="1"/>
+    <w:lsdException w:name="Table Subtle 1" w:semiHidden="1" w:unhideWhenUsed="1"/>
+    <w:lsdException w:name="Table Subtle 2" w:semiHidden="1" w:unhideWhenUsed="1"/>
+    <w:lsdException w:name="Table Web 1" w:semiHidden="1" w:unhideWhenUsed="1"/>
+    <w:lsdException w:name="Table Web 2" w:semiHidden="1" w:unhideWhenUsed="1"/>
+    <w:lsdException w:name="Table Web 3" w:semiHidden="1" w:unhideWhenUsed="1"/>
+    <w:lsdException w:name="Balloon Text" w:semiHidden="1" w:unhideWhenUsed="1"/>
+    <w:lsdException w:name="Table Grid" w:uiPriority="59"/>
+    <w:lsdException w:name="Table Theme" w:semiHidden="1" w:unhideWhenUsed="1"/>
+    <w:lsdException w:name="Placeholder Text" w:semiHidden="1" w:uiPriority="2"/>
+    <w:lsdException w:name="No Spacing" w:semiHidden="1" w:uiPriority="1" w:unhideWhenUsed="1" w:qFormat="1"/>
+    <w:lsdException w:name="Light Shading" w:uiPriority="60"/>
+    <w:lsdException w:name="Light List" w:uiPriority="61"/>
+    <w:lsdException w:name="Light Grid" w:uiPriority="62"/>
+    <w:lsdException w:name="Medium Shading 1" w:uiPriority="63"/>
+    <w:lsdException w:name="Medium Shading 2" w:uiPriority="64"/>
+    <w:lsdException w:name="Medium List 1" w:uiPriority="65"/>
+    <w:lsdException w:name="Medium List 2" w:uiPriority="66"/>
+    <w:lsdException w:name="Medium Grid 1" w:uiPriority="67"/>
+    <w:lsdException w:name="Medium Grid 2" w:uiPriority="68"/>
+    <w:lsdException w:name="Medium Grid 3" w:uiPriority="69"/>
+    <w:lsdException w:name="Dark List" w:uiPriority="70"/>
+    <w:lsdException w:name="Colorful Shading" w:uiPriority="71"/>
+    <w:lsdException w:name="Colorful List" w:uiPriority="72"/>
+    <w:lsdException w:name="Colorful Grid" w:uiPriority="73"/>
+    <w:lsdException w:name="Light Shading Accent 1" w:uiPriority="60"/>
+    <w:lsdException w:name="Light List Accent 1" w:uiPriority="61"/>
+    <w:lsdException w:name="Light Grid Accent 1" w:uiPriority="62"/>
+    <w:lsdException w:name="Medium Shading 1 Accent 1" w:uiPriority="63"/>
+    <w:lsdException w:name="Medium Shading 2 Accent 1" w:uiPriority="64"/>
+    <w:lsdException w:name="Medium List 1 Accent 1" w:uiPriority="65"/>
+    <w:lsdException w:name="Revision" w:semiHidden="1"/>
     <w:lsdException w:name="List Paragraph" w:uiPriority="34" w:qFormat="1"/>
     <w:lsdException w:name="Quote" w:uiPriority="29" w:qFormat="1"/>
     <w:lsdException w:name="Intense Quote" w:uiPriority="30" w:qFormat="1"/>
-    <w:lsdException w:name="Medium List 2 Accent 1" w:semiHidden="0" w:uiPriority="66" w:unhideWhenUsed="0"/>
-    <w:lsdException w:name="Medium Grid 1 Accent 1" w:semiHidden="0" w:uiPriority="67" w:unhideWhenUsed="0"/>
-    <w:lsdException w:name="Medium Grid 2 Accent 1" w:semiHidden="0" w:uiPriority="68" w:unhideWhenUsed="0"/>
-    <w:lsdException w:name="Medium Grid 3 Accent 1" w:semiHidden="0" w:uiPriority="69" w:unhideWhenUsed="0"/>
-    <w:lsdException w:name="Dark List Accent 1" w:semiHidden="0" w:uiPriority="70" w:unhideWhenUsed="0"/>
-    <w:lsdException w:name="Colorful Shading Accent 1" w:semiHidden="0" w:uiPriority="71" w:unhideWhenUsed="0"/>
-    <w:lsdException w:name="Colorful List Accent 1" w:semiHidden="0" w:uiPriority="72" w:unhideWhenUsed="0"/>
-    <w:lsdException w:name="Colorful Grid Accent 1" w:semiHidden="0" w:uiPriority="73" w:unhideWhenUsed="0"/>
-    <w:lsdException w:name="Light Shading Accent 2" w:semiHidden="0" w:uiPriority="60" w:unhideWhenUsed="0"/>
-    <w:lsdException w:name="Light List Accent 2" w:semiHidden="0" w:uiPriority="61" w:unhideWhenUsed="0"/>
-    <w:lsdException w:name="Light Grid Accent 2" w:semiHidden="0" w:uiPriority="62" w:unhideWhenUsed="0"/>
-    <w:lsdException w:name="Medium Shading 1 Accent 2" w:semiHidden="0" w:uiPriority="63" w:unhideWhenUsed="0"/>
-    <w:lsdException w:name="Medium Shading 2 Accent 2" w:semiHidden="0" w:uiPriority="64" w:unhideWhenUsed="0"/>
-    <w:lsdException w:name="Medium List 1 Accent 2" w:semiHidden="0" w:uiPriority="65" w:unhideWhenUsed="0"/>
-    <w:lsdException w:name="Medium List 2 Accent 2" w:semiHidden="0" w:uiPriority="66" w:unhideWhenUsed="0"/>
-    <w:lsdException w:name="Medium Grid 1 Accent 2" w:semiHidden="0" w:uiPriority="67" w:unhideWhenUsed="0"/>
-    <w:lsdException w:name="Medium Grid 2 Accent 2" w:semiHidden="0" w:uiPriority="68" w:unhideWhenUsed="0"/>
-    <w:lsdException w:name="Medium Grid 3 Accent 2" w:semiHidden="0" w:uiPriority="69" w:unhideWhenUsed="0"/>
-    <w:lsdException w:name="Dark List Accent 2" w:semiHidden="0" w:uiPriority="70" w:unhideWhenUsed="0"/>
-    <w:lsdException w:name="Colorful Shading Accent 2" w:semiHidden="0" w:uiPriority="71" w:unhideWhenUsed="0"/>
-    <w:lsdException w:name="Colorful List Accent 2" w:semiHidden="0" w:uiPriority="72" w:unhideWhenUsed="0"/>
-    <w:lsdException w:name="Colorful Grid Accent 2" w:semiHidden="0" w:uiPriority="73" w:unhideWhenUsed="0"/>
-    <w:lsdException w:name="Light Shading Accent 3" w:semiHidden="0" w:uiPriority="60" w:unhideWhenUsed="0"/>
-    <w:lsdException w:name="Light List Accent 3" w:semiHidden="0" w:uiPriority="61" w:unhideWhenUsed="0"/>
-    <w:lsdException w:name="Light Grid Accent 3" w:semiHidden="0" w:uiPriority="62" w:unhideWhenUsed="0"/>
-    <w:lsdException w:name="Medium Shading 1 Accent 3" w:semiHidden="0" w:uiPriority="63" w:unhideWhenUsed="0"/>
-    <w:lsdException w:name="Medium Shading 2 Accent 3" w:semiHidden="0" w:uiPriority="64" w:unhideWhenUsed="0"/>
-    <w:lsdException w:name="Medium List 1 Accent 3" w:semiHidden="0" w:uiPriority="65" w:unhideWhenUsed="0"/>
-    <w:lsdException w:name="Medium List 2 Accent 3" w:semiHidden="0" w:uiPriority="66" w:unhideWhenUsed="0"/>
-    <w:lsdException w:name="Medium Grid 1 Accent 3" w:semiHidden="0" w:uiPriority="67" w:unhideWhenUsed="0"/>
-    <w:lsdException w:name="Medium Grid 2 Accent 3" w:semiHidden="0" w:uiPriority="68" w:unhideWhenUsed="0"/>
-    <w:lsdException w:name="Medium Grid 3 Accent 3" w:semiHidden="0" w:uiPriority="69" w:unhideWhenUsed="0"/>
-    <w:lsdException w:name="Dark List Accent 3" w:semiHidden="0" w:uiPriority="70" w:unhideWhenUsed="0"/>
-    <w:lsdException w:name="Colorful Shading Accent 3" w:semiHidden="0" w:uiPriority="71" w:unhideWhenUsed="0"/>
-    <w:lsdException w:name="Colorful List Accent 3" w:semiHidden="0" w:uiPriority="72" w:unhideWhenUsed="0"/>
-    <w:lsdException w:name="Colorful Grid Accent 3" w:semiHidden="0" w:uiPriority="73" w:unhideWhenUsed="0"/>
-    <w:lsdException w:name="Light Shading Accent 4" w:semiHidden="0" w:uiPriority="60" w:unhideWhenUsed="0"/>
-    <w:lsdException w:name="Light List Accent 4" w:semiHidden="0" w:uiPriority="61" w:unhideWhenUsed="0"/>
-    <w:lsdException w:name="Light Grid Accent 4" w:semiHidden="0" w:uiPriority="62" w:unhideWhenUsed="0"/>
-    <w:lsdException w:name="Medium Shading 1 Accent 4" w:semiHidden="0" w:uiPriority="63" w:unhideWhenUsed="0"/>
-    <w:lsdException w:name="Medium Shading 2 Accent 4" w:semiHidden="0" w:uiPriority="64" w:unhideWhenUsed="0"/>
-    <w:lsdException w:name="Medium List 1 Accent 4" w:semiHidden="0" w:uiPriority="65" w:unhideWhenUsed="0"/>
-    <w:lsdException w:name="Medium List 2 Accent 4" w:semiHidden="0" w:uiPriority="66" w:unhideWhenUsed="0"/>
-    <w:lsdException w:name="Medium Grid 1 Accent 4" w:semiHidden="0" w:uiPriority="67" w:unhideWhenUsed="0"/>
-    <w:lsdException w:name="Medium Grid 2 Accent 4" w:semiHidden="0" w:uiPriority="68" w:unhideWhenUsed="0"/>
-    <w:lsdException w:name="Medium Grid 3 Accent 4" w:semiHidden="0" w:uiPriority="69" w:unhideWhenUsed="0"/>
-    <w:lsdException w:name="Dark List Accent 4" w:semiHidden="0" w:uiPriority="70" w:unhideWhenUsed="0"/>
-    <w:lsdException w:name="Colorful Shading Accent 4" w:semiHidden="0" w:uiPriority="71" w:unhideWhenUsed="0"/>
-    <w:lsdException w:name="Colorful List Accent 4" w:semiHidden="0" w:uiPriority="72" w:unhideWhenUsed="0"/>
-    <w:lsdException w:name="Colorful Grid Accent 4" w:semiHidden="0" w:uiPriority="73" w:unhideWhenUsed="0"/>
-    <w:lsdException w:name="Light Shading Accent 5" w:semiHidden="0" w:uiPriority="60" w:unhideWhenUsed="0"/>
-    <w:lsdException w:name="Light List Accent 5" w:semiHidden="0" w:uiPriority="61" w:unhideWhenUsed="0"/>
-    <w:lsdException w:name="Light Grid Accent 5" w:semiHidden="0" w:uiPriority="62" w:unhideWhenUsed="0"/>
-    <w:lsdException w:name="Medium Shading 1 Accent 5" w:semiHidden="0" w:uiPriority="63" w:unhideWhenUsed="0"/>
-    <w:lsdException w:name="Medium Shading 2 Accent 5" w:semiHidden="0" w:uiPriority="64" w:unhideWhenUsed="0"/>
-    <w:lsdException w:name="Medium List 1 Accent 5" w:semiHidden="0" w:uiPriority="65" w:unhideWhenUsed="0"/>
-    <w:lsdException w:name="Medium List 2 Accent 5" w:semiHidden="0" w:uiPriority="66" w:unhideWhenUsed="0"/>
-    <w:lsdException w:name="Medium Grid 1 Accent 5" w:semiHidden="0" w:uiPriority="67" w:unhideWhenUsed="0"/>
-    <w:lsdException w:name="Medium Grid 2 Accent 5" w:semiHidden="0" w:uiPriority="68" w:unhideWhenUsed="0"/>
-    <w:lsdException w:name="Medium Grid 3 Accent 5" w:semiHidden="0" w:uiPriority="69" w:unhideWhenUsed="0"/>
-    <w:lsdException w:name="Dark List Accent 5" w:semiHidden="0" w:uiPriority="70" w:unhideWhenUsed="0"/>
-    <w:lsdException w:name="Colorful Shading Accent 5" w:semiHidden="0" w:uiPriority="71" w:unhideWhenUsed="0"/>
-    <w:lsdException w:name="Colorful List Accent 5" w:semiHidden="0" w:uiPriority="72" w:unhideWhenUsed="0"/>
-    <w:lsdException w:name="Colorful Grid Accent 5" w:semiHidden="0" w:uiPriority="73" w:unhideWhenUsed="0"/>
-    <w:lsdException w:name="Light Shading Accent 6" w:semiHidden="0" w:uiPriority="60" w:unhideWhenUsed="0"/>
-    <w:lsdException w:name="Light List Accent 6" w:semiHidden="0" w:uiPriority="61" w:unhideWhenUsed="0"/>
-    <w:lsdException w:name="Light Grid Accent 6" w:semiHidden="0" w:uiPriority="62" w:unhideWhenUsed="0"/>
-    <w:lsdException w:name="Medium Shading 1 Accent 6" w:semiHidden="0" w:uiPriority="63" w:unhideWhenUsed="0"/>
-    <w:lsdException w:name="Medium Shading 2 Accent 6" w:semiHidden="0" w:uiPriority="64" w:unhideWhenUsed="0"/>
-    <w:lsdException w:name="Medium List 1 Accent 6" w:semiHidden="0" w:uiPriority="65" w:unhideWhenUsed="0"/>
-    <w:lsdException w:name="Medium List 2 Accent 6" w:semiHidden="0" w:uiPriority="66" w:unhideWhenUsed="0"/>
-    <w:lsdException w:name="Medium Grid 1 Accent 6" w:semiHidden="0" w:uiPriority="67" w:unhideWhenUsed="0"/>
-    <w:lsdException w:name="Medium Grid 2 Accent 6" w:semiHidden="0" w:uiPriority="68" w:unhideWhenUsed="0"/>
-    <w:lsdException w:name="Medium Grid 3 Accent 6" w:semiHidden="0" w:uiPriority="69" w:unhideWhenUsed="0"/>
-    <w:lsdException w:name="Dark List Accent 6" w:semiHidden="0" w:uiPriority="70" w:unhideWhenUsed="0"/>
-    <w:lsdException w:name="Colorful Shading Accent 6" w:semiHidden="0" w:uiPriority="71" w:unhideWhenUsed="0"/>
-    <w:lsdException w:name="Colorful List Accent 6" w:semiHidden="0" w:uiPriority="72" w:unhideWhenUsed="0"/>
-    <w:lsdException w:name="Colorful Grid Accent 6" w:semiHidden="0" w:uiPriority="73" w:unhideWhenUsed="0"/>
+    <w:lsdException w:name="Medium List 2 Accent 1" w:uiPriority="66"/>
+    <w:lsdException w:name="Medium Grid 1 Accent 1" w:uiPriority="67"/>
+    <w:lsdException w:name="Medium Grid 2 Accent 1" w:uiPriority="68"/>
+    <w:lsdException w:name="Medium Grid 3 Accent 1" w:uiPriority="69"/>
+    <w:lsdException w:name="Dark List Accent 1" w:uiPriority="70"/>
+    <w:lsdException w:name="Colorful Shading Accent 1" w:uiPriority="71"/>
+    <w:lsdException w:name="Colorful List Accent 1" w:uiPriority="72"/>
+    <w:lsdException w:name="Colorful Grid Accent 1" w:uiPriority="73"/>
+    <w:lsdException w:name="Light Shading Accent 2" w:uiPriority="60"/>
+    <w:lsdException w:name="Light List Accent 2" w:uiPriority="61"/>
+    <w:lsdException w:name="Light Grid Accent 2" w:uiPriority="62"/>
+    <w:lsdException w:name="Medium Shading 1 Accent 2" w:uiPriority="63"/>
+    <w:lsdException w:name="Medium Shading 2 Accent 2" w:uiPriority="64"/>
+    <w:lsdException w:name="Medium List 1 Accent 2" w:uiPriority="65"/>
+    <w:lsdException w:name="Medium List 2 Accent 2" w:uiPriority="66"/>
+    <w:lsdException w:name="Medium Grid 1 Accent 2" w:uiPriority="67"/>
+    <w:lsdException w:name="Medium Grid 2 Accent 2" w:uiPriority="68"/>
+    <w:lsdException w:name="Medium Grid 3 Accent 2" w:uiPriority="69"/>
+    <w:lsdException w:name="Dark List Accent 2" w:uiPriority="70"/>
+    <w:lsdException w:name="Colorful Shading Accent 2" w:uiPriority="71"/>
+    <w:lsdException w:name="Colorful List Accent 2" w:uiPriority="72"/>
+    <w:lsdException w:name="Colorful Grid Accent 2" w:uiPriority="73"/>
+    <w:lsdException w:name="Light Shading Accent 3" w:uiPriority="60"/>
+    <w:lsdException w:name="Light List Accent 3" w:uiPriority="61"/>
+    <w:lsdException w:name="Light Grid Accent 3" w:uiPriority="62"/>
+    <w:lsdException w:name="Medium Shading 1 Accent 3" w:uiPriority="63"/>
+    <w:lsdException w:name="Medium Shading 2 Accent 3" w:uiPriority="64"/>
+    <w:lsdException w:name="Medium List 1 Accent 3" w:uiPriority="65"/>
+    <w:lsdException w:name="Medium List 2 Accent 3" w:uiPriority="66"/>
+    <w:lsdException w:name="Medium Grid 1 Accent 3" w:uiPriority="67"/>
+    <w:lsdException w:name="Medium Grid 2 Accent 3" w:uiPriority="68"/>
+    <w:lsdException w:name="Medium Grid 3 Accent 3" w:uiPriority="69"/>
+    <w:lsdException w:name="Dark List Accent 3" w:uiPriority="70"/>
+    <w:lsdException w:name="Colorful Shading Accent 3" w:uiPriority="71"/>
+    <w:lsdException w:name="Colorful List Accent 3" w:uiPriority="72"/>
+    <w:lsdException w:name="Colorful Grid Accent 3" w:uiPriority="73"/>
+    <w:lsdException w:name="Light Shading Accent 4" w:uiPriority="60"/>
+    <w:lsdException w:name="Light List Accent 4" w:uiPriority="61"/>
+    <w:lsdException w:name="Light Grid Accent 4" w:uiPriority="62"/>
+    <w:lsdException w:name="Medium Shading 1 Accent 4" w:uiPriority="63"/>
+    <w:lsdException w:name="Medium Shading 2 Accent 4" w:uiPriority="64"/>
+    <w:lsdException w:name="Medium List 1 Accent 4" w:uiPriority="65"/>
+    <w:lsdException w:name="Medium List 2 Accent 4" w:uiPriority="66"/>
+    <w:lsdException w:name="Medium Grid 1 Accent 4" w:uiPriority="67"/>
+    <w:lsdException w:name="Medium Grid 2 Accent 4" w:uiPriority="68"/>
+    <w:lsdException w:name="Medium Grid 3 Accent 4" w:uiPriority="69"/>
+    <w:lsdException w:name="Dark List Accent 4" w:uiPriority="70"/>
+    <w:lsdException w:name="Colorful Shading Accent 4" w:uiPriority="71"/>
+    <w:lsdException w:name="Colorful List Accent 4" w:uiPriority="72"/>
+    <w:lsdException w:name="Colorful Grid Accent 4" w:uiPriority="73"/>
+    <w:lsdException w:name="Light Shading Accent 5" w:uiPriority="60"/>
+    <w:lsdException w:name="Light List Accent 5" w:uiPriority="61"/>
+    <w:lsdException w:name="Light Grid Accent 5" w:uiPriority="62"/>
+    <w:lsdException w:name="Medium Shading 1 Accent 5" w:uiPriority="63"/>
+    <w:lsdException w:name="Medium Shading 2 Accent 5" w:uiPriority="64"/>
+    <w:lsdException w:name="Medium List 1 Accent 5" w:uiPriority="65"/>
+    <w:lsdException w:name="Medium List 2 Accent 5" w:uiPriority="66"/>
+    <w:lsdException w:name="Medium Grid 1 Accent 5" w:uiPriority="67"/>
+    <w:lsdException w:name="Medium Grid 2 Accent 5" w:uiPriority="68"/>
+    <w:lsdException w:name="Medium Grid 3 Accent 5" w:uiPriority="69"/>
+    <w:lsdException w:name="Dark List Accent 5" w:uiPriority="70"/>
+    <w:lsdException w:name="Colorful Shading Accent 5" w:uiPriority="71"/>
+    <w:lsdException w:name="Colorful List Accent 5" w:uiPriority="72"/>
+    <w:lsdException w:name="Colorful Grid Accent 5" w:uiPriority="73"/>
+    <w:lsdException w:name="Light Shading Accent 6" w:uiPriority="60"/>
+    <w:lsdException w:name="Light List Accent 6" w:uiPriority="61"/>
+    <w:lsdException w:name="Light Grid Accent 6" w:uiPriority="62"/>
+    <w:lsdException w:name="Medium Shading 1 Accent 6" w:uiPriority="63"/>
+    <w:lsdException w:name="Medium Shading 2 Accent 6" w:uiPriority="64"/>
+    <w:lsdException w:name="Medium List 1 Accent 6" w:uiPriority="65"/>
+    <w:lsdException w:name="Medium List 2 Accent 6" w:uiPriority="66"/>
+    <w:lsdException w:name="Medium Grid 1 Accent 6" w:uiPriority="67"/>
+    <w:lsdException w:name="Medium Grid 2 Accent 6" w:uiPriority="68"/>
+    <w:lsdException w:name="Medium Grid 3 Accent 6" w:uiPriority="69"/>
+    <w:lsdException w:name="Dark List Accent 6" w:uiPriority="70"/>
+    <w:lsdException w:name="Colorful Shading Accent 6" w:uiPriority="71"/>
+    <w:lsdException w:name="Colorful List Accent 6" w:uiPriority="72"/>
+    <w:lsdException w:name="Colorful Grid Accent 6" w:uiPriority="73"/>
     <w:lsdException w:name="Subtle Emphasis" w:uiPriority="19" w:qFormat="1"/>
     <w:lsdException w:name="Intense Emphasis" w:uiPriority="21" w:qFormat="1"/>
     <w:lsdException w:name="Subtle Reference" w:uiPriority="31" w:qFormat="1"/>
     <w:lsdException w:name="Intense Reference" w:uiPriority="32" w:qFormat="1"/>
     <w:lsdException w:name="Book Title" w:uiPriority="33" w:qFormat="1"/>
-    <w:lsdException w:name="Bibliography" w:uiPriority="37"/>
-    <w:lsdException w:name="TOC Heading" w:uiPriority="39" w:qFormat="1"/>
+    <w:lsdException w:name="Bibliography" w:semiHidden="1" w:uiPriority="37" w:unhideWhenUsed="1"/>
+    <w:lsdException w:name="TOC Heading" w:semiHidden="1" w:uiPriority="39" w:unhideWhenUsed="1" w:qFormat="1"/>
+    <w:lsdException w:name="Plain Table 1" w:uiPriority="41"/>
+    <w:lsdException w:name="Plain Table 2" w:uiPriority="42"/>
+    <w:lsdException w:name="Plain Table 3" w:uiPriority="43"/>
+    <w:lsdException w:name="Plain Table 4" w:uiPriority="44"/>
+    <w:lsdException w:name="Plain Table 5" w:uiPriority="45"/>
+    <w:lsdException w:name="Grid Table Light" w:uiPriority="40"/>
+    <w:lsdException w:name="Grid Table 1 Light" w:uiPriority="46"/>
+    <w:lsdException w:name="Grid Table 2" w:uiPriority="47"/>
+    <w:lsdException w:name="Grid Table 3" w:uiPriority="48"/>
+    <w:lsdException w:name="Grid Table 4" w:uiPriority="49"/>
+    <w:lsdException w:name="Grid Table 5 Dark" w:uiPriority="50"/>
+    <w:lsdException w:name="Grid Table 6 Colorful" w:uiPriority="51"/>
+    <w:lsdException w:name="Grid Table 7 Colorful" w:uiPriority="52"/>
+    <w:lsdException w:name="Grid Table 1 Light Accent 1" w:uiPriority="46"/>
+    <w:lsdException w:name="Grid Table 2 Accent 1" w:uiPriority="47"/>
+    <w:lsdException w:name="Grid Table 3 Accent 1" w:uiPriority="48"/>
+    <w:lsdException w:name="Grid Table 4 Accent 1" w:uiPriority="49"/>
+    <w:lsdException w:name="Grid Table 5 Dark Accent 1" w:uiPriority="50"/>
+    <w:lsdException w:name="Grid Table 6 Colorful Accent 1" w:uiPriority="51"/>
+    <w:lsdException w:name="Grid Table 7 Colorful Accent 1" w:uiPriority="52"/>
+    <w:lsdException w:name="Grid Table 1 Light Accent 2" w:uiPriority="46"/>
+    <w:lsdException w:name="Grid Table 2 Accent 2" w:uiPriority="47"/>
+    <w:lsdException w:name="Grid Table 3 Accent 2" w:uiPriority="48"/>
+    <w:lsdException w:name="Grid Table 4 Accent 2" w:uiPriority="49"/>
+    <w:lsdException w:name="Grid Table 5 Dark Accent 2" w:uiPriority="50"/>
+    <w:lsdException w:name="Grid Table 6 Colorful Accent 2" w:uiPriority="51"/>
+    <w:lsdException w:name="Grid Table 7 Colorful Accent 2" w:uiPriority="52"/>
+    <w:lsdException w:name="Grid Table 1 Light Accent 3" w:uiPriority="46"/>
+    <w:lsdException w:name="Grid Table 2 Accent 3" w:uiPriority="47"/>
+    <w:lsdException w:name="Grid Table 3 Accent 3" w:uiPriority="48"/>
+    <w:lsdException w:name="Grid Table 4 Accent 3" w:uiPriority="49"/>
+    <w:lsdException w:name="Grid Table 5 Dark Accent 3" w:uiPriority="50"/>
+    <w:lsdException w:name="Grid Table 6 Colorful Accent 3" w:uiPriority="51"/>
+    <w:lsdException w:name="Grid Table 7 Colorful Accent 3" w:uiPriority="52"/>
+    <w:lsdException w:name="Grid Table 1 Light Accent 4" w:uiPriority="46"/>
+    <w:lsdException w:name="Grid Table 2 Accent 4" w:uiPriority="47"/>
+    <w:lsdException w:name="Grid Table 3 Accent 4" w:uiPriority="48"/>
+    <w:lsdException w:name="Grid Table 4 Accent 4" w:uiPriority="49"/>
+    <w:lsdException w:name="Grid Table 5 Dark Accent 4" w:uiPriority="50"/>
+    <w:lsdException w:name="Grid Table 6 Colorful Accent 4" w:uiPriority="51"/>
+    <w:lsdException w:name="Grid Table 7 Colorful Accent 4" w:uiPriority="52"/>
+    <w:lsdException w:name="Grid Table 1 Light Accent 5" w:uiPriority="46"/>
+    <w:lsdException w:name="Grid Table 2 Accent 5" w:uiPriority="47"/>
+    <w:lsdException w:name="Grid Table 3 Accent 5" w:uiPriority="48"/>
+    <w:lsdException w:name="Grid Table 4 Accent 5" w:uiPriority="49"/>
+    <w:lsdException w:name="Grid Table 5 Dark Accent 5" w:uiPriority="50"/>
+    <w:lsdException w:name="Grid Table 6 Colorful Accent 5" w:uiPriority="51"/>
+    <w:lsdException w:name="Grid Table 7 Colorful Accent 5" w:uiPriority="52"/>
+    <w:lsdException w:name="Grid Table 1 Light Accent 6" w:uiPriority="46"/>
+    <w:lsdException w:name="Grid Table 2 Accent 6" w:uiPriority="47"/>
+    <w:lsdException w:name="Grid Table 3 Accent 6" w:uiPriority="48"/>
+    <w:lsdException w:name="Grid Table 4 Accent 6" w:uiPriority="49"/>
+    <w:lsdException w:name="Grid Table 5 Dark Accent 6" w:uiPriority="50"/>
+    <w:lsdException w:name="Grid Table 6 Colorful Accent 6" w:uiPriority="51"/>
+    <w:lsdException w:name="Grid Table 7 Colorful Accent 6" w:uiPriority="52"/>
+    <w:lsdException w:name="List Table 1 Light" w:uiPriority="46"/>
+    <w:lsdException w:name="List Table 2" w:uiPriority="47"/>
+    <w:lsdException w:name="List Table 3" w:uiPriority="48"/>
+    <w:lsdException w:name="List Table 4" w:uiPriority="49"/>
+    <w:lsdException w:name="List Table 5 Dark" w:uiPriority="50"/>
+    <w:lsdException w:name="List Table 6 Colorful" w:uiPriority="51"/>
+    <w:lsdException w:name="List Table 7 Colorful" w:uiPriority="52"/>
+    <w:lsdException w:name="List Table 1 Light Accent 1" w:uiPriority="46"/>
+    <w:lsdException w:name="List Table 2 Accent 1" w:uiPriority="47"/>
+    <w:lsdException w:name="List Table 3 Accent 1" w:uiPriority="48"/>
+    <w:lsdException w:name="List Table 4 Accent 1" w:uiPriority="49"/>
+    <w:lsdException w:name="List Table 5 Dark Accent 1" w:uiPriority="50"/>
+    <w:lsdException w:name="List Table 6 Colorful Accent 1" w:uiPriority="51"/>
+    <w:lsdException w:name="List Table 7 Colorful Accent 1" w:uiPriority="52"/>
+    <w:lsdException w:name="List Table 1 Light Accent 2" w:uiPriority="46"/>
+    <w:lsdException w:name="List Table 2 Accent 2" w:uiPriority="47"/>
+    <w:lsdException w:name="List Table 3 Accent 2" w:uiPriority="48"/>
+    <w:lsdException w:name="List Table 4 Accent 2" w:uiPriority="49"/>
+    <w:lsdException w:name="List Table 5 Dark Accent 2" w:uiPriority="50"/>
+    <w:lsdException w:name="List Table 6 Colorful Accent 2" w:uiPriority="51"/>
+    <w:lsdException w:name="List Table 7 Colorful Accent 2" w:uiPriority="52"/>
+    <w:lsdException w:name="List Table 1 Light Accent 3" w:uiPriority="46"/>
+    <w:lsdException w:name="List Table 2 Accent 3" w:uiPriority="47"/>
+    <w:lsdException w:name="List Table 3 Accent 3" w:uiPriority="48"/>
+    <w:lsdException w:name="List Table 4 Accent 3" w:uiPriority="49"/>
+    <w:lsdException w:name="List Table 5 Dark Accent 3" w:uiPriority="50"/>
+    <w:lsdException w:name="List Table 6 Colorful Accent 3" w:uiPriority="51"/>
+    <w:lsdException w:name="List Table 7 Colorful Accent 3" w:uiPriority="52"/>
+    <w:lsdException w:name="List Table 1 Light Accent 4" w:uiPriority="46"/>
+    <w:lsdException w:name="List Table 2 Accent 4" w:uiPriority="47"/>
+    <w:lsdException w:name="List Table 3 Accent 4" w:uiPriority="48"/>
+    <w:lsdException w:name="List Table 4 Accent 4" w:uiPriority="49"/>
+    <w:lsdException w:name="List Table 5 Dark Accent 4" w:uiPriority="50"/>
+    <w:lsdException w:name="List Table 6 Colorful Accent 4" w:uiPriority="51"/>
+    <w:lsdException w:name="List Table 7 Colorful Accent 4" w:uiPriority="52"/>
+    <w:lsdException w:name="List Table 1 Light Accent 5" w:uiPriority="46"/>
+    <w:lsdException w:name="List Table 2 Accent 5" w:uiPriority="47"/>
+    <w:lsdException w:name="List Table 3 Accent 5" w:uiPriority="48"/>
+    <w:lsdException w:name="List Table 4 Accent 5" w:uiPriority="49"/>
+    <w:lsdException w:name="List Table 5 Dark Accent 5" w:uiPriority="50"/>
+    <w:lsdException w:name="List Table 6 Colorful Accent 5" w:uiPriority="51"/>
+    <w:lsdException w:name="List Table 7 Colorful Accent 5" w:uiPriority="52"/>
+    <w:lsdException w:name="List Table 1 Light Accent 6" w:uiPriority="46"/>
+    <w:lsdException w:name="List Table 2 Accent 6" w:uiPriority="47"/>
+    <w:lsdException w:name="List Table 3 Accent 6" w:uiPriority="48"/>
+    <w:lsdException w:name="List Table 4 Accent 6" w:uiPriority="49"/>
+    <w:lsdException w:name="List Table 5 Dark Accent 6" w:uiPriority="50"/>
+    <w:lsdException w:name="List Table 6 Colorful Accent 6" w:uiPriority="51"/>
+    <w:lsdException w:name="List Table 7 Colorful Accent 6" w:uiPriority="52"/>
   </w:latentStyles>
   <w:style w:type="paragraph" w:default="1" w:styleId="Normal">
     <w:name w:val="Normal"/>
@@ -4793,474 +5034,8 @@
 </w:styles>
 </file>
 
-<file path=word/stylesWithEffects.xml><?xml version="1.0" encoding="utf-8"?>
-<w:styles xmlns:wpc="http://schemas.microsoft.com/office/word/2010/wordprocessingCanvas" xmlns:mc="http://schemas.openxmlformats.org/markup-compatibility/2006" xmlns:o="urn:schemas-microsoft-com:office:office" xmlns:r="http://schemas.openxmlformats.org/officeDocument/2006/relationships" xmlns:m="http://schemas.openxmlformats.org/officeDocument/2006/math" xmlns:v="urn:schemas-microsoft-com:vml" xmlns:wp14="http://schemas.microsoft.com/office/word/2010/wordprocessingDrawing" xmlns:wp="http://schemas.openxmlformats.org/drawingml/2006/wordprocessingDrawing" xmlns:w10="urn:schemas-microsoft-com:office:word" xmlns:w="http://schemas.openxmlformats.org/wordprocessingml/2006/main" xmlns:w14="http://schemas.microsoft.com/office/word/2010/wordml" xmlns:wpg="http://schemas.microsoft.com/office/word/2010/wordprocessingGroup" xmlns:wpi="http://schemas.microsoft.com/office/word/2010/wordprocessingInk" xmlns:wne="http://schemas.microsoft.com/office/word/2006/wordml" xmlns:wps="http://schemas.microsoft.com/office/word/2010/wordprocessingShape" mc:Ignorable="w14 wp14">
-  <w:docDefaults>
-    <w:rPrDefault>
-      <w:rPr>
-        <w:rFonts w:asciiTheme="minorHAnsi" w:eastAsiaTheme="minorEastAsia" w:hAnsiTheme="minorHAnsi" w:cstheme="minorBidi"/>
-        <w:sz w:val="22"/>
-        <w:szCs w:val="22"/>
-        <w:lang w:val="en-US" w:eastAsia="ja-JP" w:bidi="ar-SA"/>
-      </w:rPr>
-    </w:rPrDefault>
-    <w:pPrDefault>
-      <w:pPr>
-        <w:spacing w:after="240" w:line="276" w:lineRule="auto"/>
-      </w:pPr>
-    </w:pPrDefault>
-  </w:docDefaults>
-  <w:latentStyles w:defLockedState="0" w:defUIPriority="99" w:defSemiHidden="1" w:defUnhideWhenUsed="1" w:defQFormat="0" w:count="267">
-    <w:lsdException w:name="Normal" w:semiHidden="0" w:uiPriority="0" w:unhideWhenUsed="0" w:qFormat="1"/>
-    <w:lsdException w:name="heading 1" w:uiPriority="9" w:qFormat="1"/>
-    <w:lsdException w:name="heading 2" w:uiPriority="9"/>
-    <w:lsdException w:name="heading 3" w:uiPriority="9" w:qFormat="1"/>
-    <w:lsdException w:name="heading 4" w:uiPriority="9" w:qFormat="1"/>
-    <w:lsdException w:name="heading 5" w:uiPriority="9" w:qFormat="1"/>
-    <w:lsdException w:name="heading 6" w:uiPriority="9" w:qFormat="1"/>
-    <w:lsdException w:name="heading 7" w:uiPriority="9" w:qFormat="1"/>
-    <w:lsdException w:name="heading 8" w:uiPriority="9" w:qFormat="1"/>
-    <w:lsdException w:name="heading 9" w:uiPriority="9" w:qFormat="1"/>
-    <w:lsdException w:name="toc 1" w:uiPriority="39"/>
-    <w:lsdException w:name="toc 2" w:uiPriority="39"/>
-    <w:lsdException w:name="toc 3" w:uiPriority="39"/>
-    <w:lsdException w:name="toc 4" w:uiPriority="39"/>
-    <w:lsdException w:name="toc 5" w:uiPriority="39"/>
-    <w:lsdException w:name="toc 6" w:uiPriority="39"/>
-    <w:lsdException w:name="toc 7" w:uiPriority="39"/>
-    <w:lsdException w:name="toc 8" w:uiPriority="39"/>
-    <w:lsdException w:name="toc 9" w:uiPriority="39"/>
-    <w:lsdException w:name="caption" w:uiPriority="35" w:qFormat="1"/>
-    <w:lsdException w:name="Title" w:uiPriority="10" w:qFormat="1"/>
-    <w:lsdException w:name="Closing" w:semiHidden="0" w:uiPriority="1" w:unhideWhenUsed="0" w:qFormat="1"/>
-    <w:lsdException w:name="Signature" w:uiPriority="1" w:qFormat="1"/>
-    <w:lsdException w:name="Default Paragraph Font" w:uiPriority="1"/>
-    <w:lsdException w:name="Subtitle" w:uiPriority="11" w:qFormat="1"/>
-    <w:lsdException w:name="Salutation" w:uiPriority="1" w:qFormat="1"/>
-    <w:lsdException w:name="Date" w:uiPriority="0" w:qFormat="1"/>
-    <w:lsdException w:name="Strong" w:uiPriority="22" w:qFormat="1"/>
-    <w:lsdException w:name="Emphasis" w:uiPriority="20" w:qFormat="1"/>
-    <w:lsdException w:name="Table Grid" w:semiHidden="0" w:uiPriority="59" w:unhideWhenUsed="0"/>
-    <w:lsdException w:name="Placeholder Text" w:uiPriority="2" w:unhideWhenUsed="0"/>
-    <w:lsdException w:name="No Spacing" w:uiPriority="1" w:qFormat="1"/>
-    <w:lsdException w:name="Light Shading" w:semiHidden="0" w:uiPriority="60" w:unhideWhenUsed="0"/>
-    <w:lsdException w:name="Light List" w:semiHidden="0" w:uiPriority="61" w:unhideWhenUsed="0"/>
-    <w:lsdException w:name="Light Grid" w:semiHidden="0" w:uiPriority="62" w:unhideWhenUsed="0"/>
-    <w:lsdException w:name="Medium Shading 1" w:semiHidden="0" w:uiPriority="63" w:unhideWhenUsed="0"/>
-    <w:lsdException w:name="Medium Shading 2" w:semiHidden="0" w:uiPriority="64" w:unhideWhenUsed="0"/>
-    <w:lsdException w:name="Medium List 1" w:semiHidden="0" w:uiPriority="65" w:unhideWhenUsed="0"/>
-    <w:lsdException w:name="Medium List 2" w:semiHidden="0" w:uiPriority="66" w:unhideWhenUsed="0"/>
-    <w:lsdException w:name="Medium Grid 1" w:semiHidden="0" w:uiPriority="67" w:unhideWhenUsed="0"/>
-    <w:lsdException w:name="Medium Grid 2" w:semiHidden="0" w:uiPriority="68" w:unhideWhenUsed="0"/>
-    <w:lsdException w:name="Medium Grid 3" w:semiHidden="0" w:uiPriority="69" w:unhideWhenUsed="0"/>
-    <w:lsdException w:name="Dark List" w:semiHidden="0" w:uiPriority="70" w:unhideWhenUsed="0"/>
-    <w:lsdException w:name="Colorful Shading" w:semiHidden="0" w:uiPriority="71" w:unhideWhenUsed="0"/>
-    <w:lsdException w:name="Colorful List" w:semiHidden="0" w:uiPriority="72" w:unhideWhenUsed="0"/>
-    <w:lsdException w:name="Colorful Grid" w:semiHidden="0" w:uiPriority="73" w:unhideWhenUsed="0"/>
-    <w:lsdException w:name="Light Shading Accent 1" w:semiHidden="0" w:uiPriority="60" w:unhideWhenUsed="0"/>
-    <w:lsdException w:name="Light List Accent 1" w:semiHidden="0" w:uiPriority="61" w:unhideWhenUsed="0"/>
-    <w:lsdException w:name="Light Grid Accent 1" w:semiHidden="0" w:uiPriority="62" w:unhideWhenUsed="0"/>
-    <w:lsdException w:name="Medium Shading 1 Accent 1" w:semiHidden="0" w:uiPriority="63" w:unhideWhenUsed="0"/>
-    <w:lsdException w:name="Medium Shading 2 Accent 1" w:semiHidden="0" w:uiPriority="64" w:unhideWhenUsed="0"/>
-    <w:lsdException w:name="Medium List 1 Accent 1" w:semiHidden="0" w:uiPriority="65" w:unhideWhenUsed="0"/>
-    <w:lsdException w:name="Revision" w:unhideWhenUsed="0"/>
-    <w:lsdException w:name="List Paragraph" w:uiPriority="34" w:qFormat="1"/>
-    <w:lsdException w:name="Quote" w:uiPriority="29" w:qFormat="1"/>
-    <w:lsdException w:name="Intense Quote" w:uiPriority="30" w:qFormat="1"/>
-    <w:lsdException w:name="Medium List 2 Accent 1" w:semiHidden="0" w:uiPriority="66" w:unhideWhenUsed="0"/>
-    <w:lsdException w:name="Medium Grid 1 Accent 1" w:semiHidden="0" w:uiPriority="67" w:unhideWhenUsed="0"/>
-    <w:lsdException w:name="Medium Grid 2 Accent 1" w:semiHidden="0" w:uiPriority="68" w:unhideWhenUsed="0"/>
-    <w:lsdException w:name="Medium Grid 3 Accent 1" w:semiHidden="0" w:uiPriority="69" w:unhideWhenUsed="0"/>
-    <w:lsdException w:name="Dark List Accent 1" w:semiHidden="0" w:uiPriority="70" w:unhideWhenUsed="0"/>
-    <w:lsdException w:name="Colorful Shading Accent 1" w:semiHidden="0" w:uiPriority="71" w:unhideWhenUsed="0"/>
-    <w:lsdException w:name="Colorful List Accent 1" w:semiHidden="0" w:uiPriority="72" w:unhideWhenUsed="0"/>
-    <w:lsdException w:name="Colorful Grid Accent 1" w:semiHidden="0" w:uiPriority="73" w:unhideWhenUsed="0"/>
-    <w:lsdException w:name="Light Shading Accent 2" w:semiHidden="0" w:uiPriority="60" w:unhideWhenUsed="0"/>
-    <w:lsdException w:name="Light List Accent 2" w:semiHidden="0" w:uiPriority="61" w:unhideWhenUsed="0"/>
-    <w:lsdException w:name="Light Grid Accent 2" w:semiHidden="0" w:uiPriority="62" w:unhideWhenUsed="0"/>
-    <w:lsdException w:name="Medium Shading 1 Accent 2" w:semiHidden="0" w:uiPriority="63" w:unhideWhenUsed="0"/>
-    <w:lsdException w:name="Medium Shading 2 Accent 2" w:semiHidden="0" w:uiPriority="64" w:unhideWhenUsed="0"/>
-    <w:lsdException w:name="Medium List 1 Accent 2" w:semiHidden="0" w:uiPriority="65" w:unhideWhenUsed="0"/>
-    <w:lsdException w:name="Medium List 2 Accent 2" w:semiHidden="0" w:uiPriority="66" w:unhideWhenUsed="0"/>
-    <w:lsdException w:name="Medium Grid 1 Accent 2" w:semiHidden="0" w:uiPriority="67" w:unhideWhenUsed="0"/>
-    <w:lsdException w:name="Medium Grid 2 Accent 2" w:semiHidden="0" w:uiPriority="68" w:unhideWhenUsed="0"/>
-    <w:lsdException w:name="Medium Grid 3 Accent 2" w:semiHidden="0" w:uiPriority="69" w:unhideWhenUsed="0"/>
-    <w:lsdException w:name="Dark List Accent 2" w:semiHidden="0" w:uiPriority="70" w:unhideWhenUsed="0"/>
-    <w:lsdException w:name="Colorful Shading Accent 2" w:semiHidden="0" w:uiPriority="71" w:unhideWhenUsed="0"/>
-    <w:lsdException w:name="Colorful List Accent 2" w:semiHidden="0" w:uiPriority="72" w:unhideWhenUsed="0"/>
-    <w:lsdException w:name="Colorful Grid Accent 2" w:semiHidden="0" w:uiPriority="73" w:unhideWhenUsed="0"/>
-    <w:lsdException w:name="Light Shading Accent 3" w:semiHidden="0" w:uiPriority="60" w:unhideWhenUsed="0"/>
-    <w:lsdException w:name="Light List Accent 3" w:semiHidden="0" w:uiPriority="61" w:unhideWhenUsed="0"/>
-    <w:lsdException w:name="Light Grid Accent 3" w:semiHidden="0" w:uiPriority="62" w:unhideWhenUsed="0"/>
-    <w:lsdException w:name="Medium Shading 1 Accent 3" w:semiHidden="0" w:uiPriority="63" w:unhideWhenUsed="0"/>
-    <w:lsdException w:name="Medium Shading 2 Accent 3" w:semiHidden="0" w:uiPriority="64" w:unhideWhenUsed="0"/>
-    <w:lsdException w:name="Medium List 1 Accent 3" w:semiHidden="0" w:uiPriority="65" w:unhideWhenUsed="0"/>
-    <w:lsdException w:name="Medium List 2 Accent 3" w:semiHidden="0" w:uiPriority="66" w:unhideWhenUsed="0"/>
-    <w:lsdException w:name="Medium Grid 1 Accent 3" w:semiHidden="0" w:uiPriority="67" w:unhideWhenUsed="0"/>
-    <w:lsdException w:name="Medium Grid 2 Accent 3" w:semiHidden="0" w:uiPriority="68" w:unhideWhenUsed="0"/>
-    <w:lsdException w:name="Medium Grid 3 Accent 3" w:semiHidden="0" w:uiPriority="69" w:unhideWhenUsed="0"/>
-    <w:lsdException w:name="Dark List Accent 3" w:semiHidden="0" w:uiPriority="70" w:unhideWhenUsed="0"/>
-    <w:lsdException w:name="Colorful Shading Accent 3" w:semiHidden="0" w:uiPriority="71" w:unhideWhenUsed="0"/>
-    <w:lsdException w:name="Colorful List Accent 3" w:semiHidden="0" w:uiPriority="72" w:unhideWhenUsed="0"/>
-    <w:lsdException w:name="Colorful Grid Accent 3" w:semiHidden="0" w:uiPriority="73" w:unhideWhenUsed="0"/>
-    <w:lsdException w:name="Light Shading Accent 4" w:semiHidden="0" w:uiPriority="60" w:unhideWhenUsed="0"/>
-    <w:lsdException w:name="Light List Accent 4" w:semiHidden="0" w:uiPriority="61" w:unhideWhenUsed="0"/>
-    <w:lsdException w:name="Light Grid Accent 4" w:semiHidden="0" w:uiPriority="62" w:unhideWhenUsed="0"/>
-    <w:lsdException w:name="Medium Shading 1 Accent 4" w:semiHidden="0" w:uiPriority="63" w:unhideWhenUsed="0"/>
-    <w:lsdException w:name="Medium Shading 2 Accent 4" w:semiHidden="0" w:uiPriority="64" w:unhideWhenUsed="0"/>
-    <w:lsdException w:name="Medium List 1 Accent 4" w:semiHidden="0" w:uiPriority="65" w:unhideWhenUsed="0"/>
-    <w:lsdException w:name="Medium List 2 Accent 4" w:semiHidden="0" w:uiPriority="66" w:unhideWhenUsed="0"/>
-    <w:lsdException w:name="Medium Grid 1 Accent 4" w:semiHidden="0" w:uiPriority="67" w:unhideWhenUsed="0"/>
-    <w:lsdException w:name="Medium Grid 2 Accent 4" w:semiHidden="0" w:uiPriority="68" w:unhideWhenUsed="0"/>
-    <w:lsdException w:name="Medium Grid 3 Accent 4" w:semiHidden="0" w:uiPriority="69" w:unhideWhenUsed="0"/>
-    <w:lsdException w:name="Dark List Accent 4" w:semiHidden="0" w:uiPriority="70" w:unhideWhenUsed="0"/>
-    <w:lsdException w:name="Colorful Shading Accent 4" w:semiHidden="0" w:uiPriority="71" w:unhideWhenUsed="0"/>
-    <w:lsdException w:name="Colorful List Accent 4" w:semiHidden="0" w:uiPriority="72" w:unhideWhenUsed="0"/>
-    <w:lsdException w:name="Colorful Grid Accent 4" w:semiHidden="0" w:uiPriority="73" w:unhideWhenUsed="0"/>
-    <w:lsdException w:name="Light Shading Accent 5" w:semiHidden="0" w:uiPriority="60" w:unhideWhenUsed="0"/>
-    <w:lsdException w:name="Light List Accent 5" w:semiHidden="0" w:uiPriority="61" w:unhideWhenUsed="0"/>
-    <w:lsdException w:name="Light Grid Accent 5" w:semiHidden="0" w:uiPriority="62" w:unhideWhenUsed="0"/>
-    <w:lsdException w:name="Medium Shading 1 Accent 5" w:semiHidden="0" w:uiPriority="63" w:unhideWhenUsed="0"/>
-    <w:lsdException w:name="Medium Shading 2 Accent 5" w:semiHidden="0" w:uiPriority="64" w:unhideWhenUsed="0"/>
-    <w:lsdException w:name="Medium List 1 Accent 5" w:semiHidden="0" w:uiPriority="65" w:unhideWhenUsed="0"/>
-    <w:lsdException w:name="Medium List 2 Accent 5" w:semiHidden="0" w:uiPriority="66" w:unhideWhenUsed="0"/>
-    <w:lsdException w:name="Medium Grid 1 Accent 5" w:semiHidden="0" w:uiPriority="67" w:unhideWhenUsed="0"/>
-    <w:lsdException w:name="Medium Grid 2 Accent 5" w:semiHidden="0" w:uiPriority="68" w:unhideWhenUsed="0"/>
-    <w:lsdException w:name="Medium Grid 3 Accent 5" w:semiHidden="0" w:uiPriority="69" w:unhideWhenUsed="0"/>
-    <w:lsdException w:name="Dark List Accent 5" w:semiHidden="0" w:uiPriority="70" w:unhideWhenUsed="0"/>
-    <w:lsdException w:name="Colorful Shading Accent 5" w:semiHidden="0" w:uiPriority="71" w:unhideWhenUsed="0"/>
-    <w:lsdException w:name="Colorful List Accent 5" w:semiHidden="0" w:uiPriority="72" w:unhideWhenUsed="0"/>
-    <w:lsdException w:name="Colorful Grid Accent 5" w:semiHidden="0" w:uiPriority="73" w:unhideWhenUsed="0"/>
-    <w:lsdException w:name="Light Shading Accent 6" w:semiHidden="0" w:uiPriority="60" w:unhideWhenUsed="0"/>
-    <w:lsdException w:name="Light List Accent 6" w:semiHidden="0" w:uiPriority="61" w:unhideWhenUsed="0"/>
-    <w:lsdException w:name="Light Grid Accent 6" w:semiHidden="0" w:uiPriority="62" w:unhideWhenUsed="0"/>
-    <w:lsdException w:name="Medium Shading 1 Accent 6" w:semiHidden="0" w:uiPriority="63" w:unhideWhenUsed="0"/>
-    <w:lsdException w:name="Medium Shading 2 Accent 6" w:semiHidden="0" w:uiPriority="64" w:unhideWhenUsed="0"/>
-    <w:lsdException w:name="Medium List 1 Accent 6" w:semiHidden="0" w:uiPriority="65" w:unhideWhenUsed="0"/>
-    <w:lsdException w:name="Medium List 2 Accent 6" w:semiHidden="0" w:uiPriority="66" w:unhideWhenUsed="0"/>
-    <w:lsdException w:name="Medium Grid 1 Accent 6" w:semiHidden="0" w:uiPriority="67" w:unhideWhenUsed="0"/>
-    <w:lsdException w:name="Medium Grid 2 Accent 6" w:semiHidden="0" w:uiPriority="68" w:unhideWhenUsed="0"/>
-    <w:lsdException w:name="Medium Grid 3 Accent 6" w:semiHidden="0" w:uiPriority="69" w:unhideWhenUsed="0"/>
-    <w:lsdException w:name="Dark List Accent 6" w:semiHidden="0" w:uiPriority="70" w:unhideWhenUsed="0"/>
-    <w:lsdException w:name="Colorful Shading Accent 6" w:semiHidden="0" w:uiPriority="71" w:unhideWhenUsed="0"/>
-    <w:lsdException w:name="Colorful List Accent 6" w:semiHidden="0" w:uiPriority="72" w:unhideWhenUsed="0"/>
-    <w:lsdException w:name="Colorful Grid Accent 6" w:semiHidden="0" w:uiPriority="73" w:unhideWhenUsed="0"/>
-    <w:lsdException w:name="Subtle Emphasis" w:uiPriority="19" w:qFormat="1"/>
-    <w:lsdException w:name="Intense Emphasis" w:uiPriority="21" w:qFormat="1"/>
-    <w:lsdException w:name="Subtle Reference" w:uiPriority="31" w:qFormat="1"/>
-    <w:lsdException w:name="Intense Reference" w:uiPriority="32" w:qFormat="1"/>
-    <w:lsdException w:name="Book Title" w:uiPriority="33" w:qFormat="1"/>
-    <w:lsdException w:name="Bibliography" w:uiPriority="37"/>
-    <w:lsdException w:name="TOC Heading" w:uiPriority="39" w:qFormat="1"/>
-  </w:latentStyles>
-  <w:style w:type="paragraph" w:default="1" w:styleId="Normal">
-    <w:name w:val="Normal"/>
-    <w:qFormat/>
-    <w:rPr>
-      <w:spacing w:val="4"/>
-      <w:sz w:val="20"/>
-      <w:szCs w:val="20"/>
-    </w:rPr>
-  </w:style>
-  <w:style w:type="paragraph" w:styleId="Heading1">
-    <w:name w:val="heading 1"/>
-    <w:basedOn w:val="Normal"/>
-    <w:next w:val="Normal"/>
-    <w:link w:val="Heading1Char"/>
-    <w:uiPriority w:val="1"/>
-    <w:qFormat/>
-    <w:pPr>
-      <w:keepNext/>
-      <w:keepLines/>
-      <w:spacing w:after="0"/>
-      <w:outlineLvl w:val="0"/>
-    </w:pPr>
-    <w:rPr>
-      <w:rFonts w:asciiTheme="majorHAnsi" w:eastAsiaTheme="majorEastAsia" w:hAnsiTheme="majorHAnsi" w:cstheme="majorBidi"/>
-      <w:color w:val="365F91" w:themeColor="accent1" w:themeShade="BF"/>
-      <w:sz w:val="32"/>
-      <w:szCs w:val="32"/>
-    </w:rPr>
-  </w:style>
-  <w:style w:type="character" w:default="1" w:styleId="DefaultParagraphFont">
-    <w:name w:val="Default Paragraph Font"/>
-    <w:uiPriority w:val="1"/>
-    <w:semiHidden/>
-    <w:unhideWhenUsed/>
-  </w:style>
-  <w:style w:type="table" w:default="1" w:styleId="TableNormal">
-    <w:name w:val="Normal Table"/>
-    <w:uiPriority w:val="99"/>
-    <w:semiHidden/>
-    <w:unhideWhenUsed/>
-    <w:tblPr>
-      <w:tblInd w:w="0" w:type="dxa"/>
-      <w:tblCellMar>
-        <w:top w:w="0" w:type="dxa"/>
-        <w:left w:w="108" w:type="dxa"/>
-        <w:bottom w:w="0" w:type="dxa"/>
-        <w:right w:w="108" w:type="dxa"/>
-      </w:tblCellMar>
-    </w:tblPr>
-  </w:style>
-  <w:style w:type="numbering" w:default="1" w:styleId="NoList">
-    <w:name w:val="No List"/>
-    <w:uiPriority w:val="99"/>
-    <w:semiHidden/>
-    <w:unhideWhenUsed/>
-  </w:style>
-  <w:style w:type="paragraph" w:customStyle="1" w:styleId="Address">
-    <w:name w:val="Address"/>
-    <w:basedOn w:val="Normal"/>
-    <w:uiPriority w:val="1"/>
-    <w:qFormat/>
-    <w:pPr>
-      <w:spacing w:after="0"/>
-    </w:pPr>
-  </w:style>
-  <w:style w:type="paragraph" w:styleId="Signature">
-    <w:name w:val="Signature"/>
-    <w:basedOn w:val="Normal"/>
-    <w:next w:val="Normal"/>
-    <w:link w:val="SignatureChar"/>
-    <w:uiPriority w:val="1"/>
-    <w:qFormat/>
-    <w:pPr>
-      <w:keepNext/>
-      <w:spacing w:after="300"/>
-      <w:contextualSpacing/>
-    </w:pPr>
-  </w:style>
-  <w:style w:type="character" w:customStyle="1" w:styleId="SignatureChar">
-    <w:name w:val="Signature Char"/>
-    <w:basedOn w:val="DefaultParagraphFont"/>
-    <w:link w:val="Signature"/>
-    <w:uiPriority w:val="1"/>
-    <w:rPr>
-      <w:spacing w:val="4"/>
-      <w:sz w:val="20"/>
-      <w:szCs w:val="20"/>
-    </w:rPr>
-  </w:style>
-  <w:style w:type="paragraph" w:styleId="Date">
-    <w:name w:val="Date"/>
-    <w:basedOn w:val="Normal"/>
-    <w:next w:val="Normal"/>
-    <w:link w:val="DateChar"/>
-    <w:uiPriority w:val="1"/>
-    <w:qFormat/>
-    <w:pPr>
-      <w:spacing w:before="360" w:after="360" w:line="240" w:lineRule="auto"/>
-    </w:pPr>
-  </w:style>
-  <w:style w:type="character" w:customStyle="1" w:styleId="DateChar">
-    <w:name w:val="Date Char"/>
-    <w:basedOn w:val="DefaultParagraphFont"/>
-    <w:link w:val="Date"/>
-    <w:uiPriority w:val="1"/>
-    <w:rPr>
-      <w:spacing w:val="4"/>
-      <w:sz w:val="20"/>
-      <w:szCs w:val="20"/>
-    </w:rPr>
-  </w:style>
-  <w:style w:type="character" w:styleId="PlaceholderText">
-    <w:name w:val="Placeholder Text"/>
-    <w:basedOn w:val="DefaultParagraphFont"/>
-    <w:uiPriority w:val="2"/>
-    <w:rPr>
-      <w:color w:val="808080"/>
-    </w:rPr>
-  </w:style>
-  <w:style w:type="table" w:styleId="TableGrid">
-    <w:name w:val="Table Grid"/>
-    <w:basedOn w:val="TableNormal"/>
-    <w:uiPriority w:val="59"/>
-    <w:pPr>
-      <w:spacing w:after="0" w:line="240" w:lineRule="auto"/>
-    </w:pPr>
-    <w:tblPr>
-      <w:tblBorders>
-        <w:top w:val="single" w:sz="4" w:space="0" w:color="auto"/>
-        <w:left w:val="single" w:sz="4" w:space="0" w:color="auto"/>
-        <w:bottom w:val="single" w:sz="4" w:space="0" w:color="auto"/>
-        <w:right w:val="single" w:sz="4" w:space="0" w:color="auto"/>
-        <w:insideH w:val="single" w:sz="4" w:space="0" w:color="auto"/>
-        <w:insideV w:val="single" w:sz="4" w:space="0" w:color="auto"/>
-      </w:tblBorders>
-    </w:tblPr>
-  </w:style>
-  <w:style w:type="character" w:customStyle="1" w:styleId="Heading1Char">
-    <w:name w:val="Heading 1 Char"/>
-    <w:basedOn w:val="DefaultParagraphFont"/>
-    <w:link w:val="Heading1"/>
-    <w:uiPriority w:val="1"/>
-    <w:rPr>
-      <w:rFonts w:asciiTheme="majorHAnsi" w:eastAsiaTheme="majorEastAsia" w:hAnsiTheme="majorHAnsi" w:cstheme="majorBidi"/>
-      <w:color w:val="365F91" w:themeColor="accent1" w:themeShade="BF"/>
-      <w:spacing w:val="4"/>
-      <w:sz w:val="32"/>
-      <w:szCs w:val="32"/>
-    </w:rPr>
-  </w:style>
-  <w:style w:type="paragraph" w:styleId="Closing">
-    <w:name w:val="Closing"/>
-    <w:basedOn w:val="Normal"/>
-    <w:link w:val="ClosingChar"/>
-    <w:uiPriority w:val="1"/>
-    <w:qFormat/>
-    <w:pPr>
-      <w:spacing w:after="600" w:line="240" w:lineRule="auto"/>
-    </w:pPr>
-  </w:style>
-  <w:style w:type="character" w:customStyle="1" w:styleId="ClosingChar">
-    <w:name w:val="Closing Char"/>
-    <w:basedOn w:val="DefaultParagraphFont"/>
-    <w:link w:val="Closing"/>
-    <w:uiPriority w:val="1"/>
-    <w:rPr>
-      <w:spacing w:val="4"/>
-      <w:sz w:val="20"/>
-      <w:szCs w:val="20"/>
-    </w:rPr>
-  </w:style>
-  <w:style w:type="paragraph" w:styleId="Header">
-    <w:name w:val="header"/>
-    <w:basedOn w:val="Normal"/>
-    <w:link w:val="HeaderChar"/>
-    <w:uiPriority w:val="99"/>
-    <w:unhideWhenUsed/>
-    <w:rsid w:val="004E3295"/>
-    <w:pPr>
-      <w:tabs>
-        <w:tab w:val="center" w:pos="4680"/>
-        <w:tab w:val="right" w:pos="9360"/>
-      </w:tabs>
-      <w:spacing w:after="0" w:line="240" w:lineRule="auto"/>
-    </w:pPr>
-  </w:style>
-  <w:style w:type="character" w:customStyle="1" w:styleId="HeaderChar">
-    <w:name w:val="Header Char"/>
-    <w:basedOn w:val="DefaultParagraphFont"/>
-    <w:link w:val="Header"/>
-    <w:uiPriority w:val="99"/>
-    <w:rsid w:val="004E3295"/>
-    <w:rPr>
-      <w:spacing w:val="4"/>
-      <w:sz w:val="20"/>
-      <w:szCs w:val="20"/>
-    </w:rPr>
-  </w:style>
-  <w:style w:type="paragraph" w:styleId="Footer">
-    <w:name w:val="footer"/>
-    <w:basedOn w:val="Normal"/>
-    <w:link w:val="FooterChar"/>
-    <w:uiPriority w:val="99"/>
-    <w:unhideWhenUsed/>
-    <w:rsid w:val="004E3295"/>
-    <w:pPr>
-      <w:tabs>
-        <w:tab w:val="center" w:pos="4680"/>
-        <w:tab w:val="right" w:pos="9360"/>
-      </w:tabs>
-      <w:spacing w:after="0" w:line="240" w:lineRule="auto"/>
-    </w:pPr>
-  </w:style>
-  <w:style w:type="character" w:customStyle="1" w:styleId="FooterChar">
-    <w:name w:val="Footer Char"/>
-    <w:basedOn w:val="DefaultParagraphFont"/>
-    <w:link w:val="Footer"/>
-    <w:uiPriority w:val="99"/>
-    <w:rsid w:val="004E3295"/>
-    <w:rPr>
-      <w:spacing w:val="4"/>
-      <w:sz w:val="20"/>
-      <w:szCs w:val="20"/>
-    </w:rPr>
-  </w:style>
-  <w:style w:type="character" w:styleId="Hyperlink">
-    <w:name w:val="Hyperlink"/>
-    <w:basedOn w:val="DefaultParagraphFont"/>
-    <w:uiPriority w:val="99"/>
-    <w:unhideWhenUsed/>
-    <w:rsid w:val="00E559F8"/>
-    <w:rPr>
-      <w:color w:val="0000FF" w:themeColor="hyperlink"/>
-      <w:u w:val="single"/>
-    </w:rPr>
-  </w:style>
-  <w:style w:type="character" w:customStyle="1" w:styleId="Mention">
-    <w:name w:val="Mention"/>
-    <w:basedOn w:val="DefaultParagraphFont"/>
-    <w:uiPriority w:val="99"/>
-    <w:semiHidden/>
-    <w:unhideWhenUsed/>
-    <w:rsid w:val="00E559F8"/>
-    <w:rPr>
-      <w:color w:val="2B579A"/>
-      <w:shd w:val="clear" w:color="auto" w:fill="E6E6E6"/>
-    </w:rPr>
-  </w:style>
-  <w:style w:type="character" w:customStyle="1" w:styleId="UnresolvedMention">
-    <w:name w:val="Unresolved Mention"/>
-    <w:basedOn w:val="DefaultParagraphFont"/>
-    <w:uiPriority w:val="99"/>
-    <w:semiHidden/>
-    <w:unhideWhenUsed/>
-    <w:rsid w:val="00CA5678"/>
-    <w:rPr>
-      <w:color w:val="808080"/>
-      <w:shd w:val="clear" w:color="auto" w:fill="E6E6E6"/>
-    </w:rPr>
-  </w:style>
-  <w:style w:type="character" w:styleId="FollowedHyperlink">
-    <w:name w:val="FollowedHyperlink"/>
-    <w:basedOn w:val="DefaultParagraphFont"/>
-    <w:uiPriority w:val="99"/>
-    <w:semiHidden/>
-    <w:unhideWhenUsed/>
-    <w:rsid w:val="00644DDF"/>
-    <w:rPr>
-      <w:color w:val="800080" w:themeColor="followedHyperlink"/>
-      <w:u w:val="single"/>
-    </w:rPr>
-  </w:style>
-  <w:style w:type="paragraph" w:styleId="BalloonText">
-    <w:name w:val="Balloon Text"/>
-    <w:basedOn w:val="Normal"/>
-    <w:link w:val="BalloonTextChar"/>
-    <w:uiPriority w:val="99"/>
-    <w:semiHidden/>
-    <w:unhideWhenUsed/>
-    <w:rsid w:val="00DB493C"/>
-    <w:pPr>
-      <w:spacing w:after="0" w:line="240" w:lineRule="auto"/>
-    </w:pPr>
-    <w:rPr>
-      <w:rFonts w:ascii="Tahoma" w:hAnsi="Tahoma" w:cs="Tahoma"/>
-      <w:sz w:val="16"/>
-      <w:szCs w:val="16"/>
-    </w:rPr>
-  </w:style>
-  <w:style w:type="character" w:customStyle="1" w:styleId="BalloonTextChar">
-    <w:name w:val="Balloon Text Char"/>
-    <w:basedOn w:val="DefaultParagraphFont"/>
-    <w:link w:val="BalloonText"/>
-    <w:uiPriority w:val="99"/>
-    <w:semiHidden/>
-    <w:rsid w:val="00DB493C"/>
-    <w:rPr>
-      <w:rFonts w:ascii="Tahoma" w:hAnsi="Tahoma" w:cs="Tahoma"/>
-      <w:spacing w:val="4"/>
-      <w:sz w:val="16"/>
-      <w:szCs w:val="16"/>
-    </w:rPr>
-  </w:style>
-</w:styles>
-</file>
-
 <file path=word/glossary/document.xml><?xml version="1.0" encoding="utf-8"?>
-<w:glossaryDocument xmlns:wpc="http://schemas.microsoft.com/office/word/2010/wordprocessingCanvas" xmlns:mc="http://schemas.openxmlformats.org/markup-compatibility/2006" xmlns:o="urn:schemas-microsoft-com:office:office" xmlns:r="http://schemas.openxmlformats.org/officeDocument/2006/relationships" xmlns:m="http://schemas.openxmlformats.org/officeDocument/2006/math" xmlns:v="urn:schemas-microsoft-com:vml" xmlns:wp14="http://schemas.microsoft.com/office/word/2010/wordprocessingDrawing" xmlns:wp="http://schemas.openxmlformats.org/drawingml/2006/wordprocessingDrawing" xmlns:w10="urn:schemas-microsoft-com:office:word" xmlns:w="http://schemas.openxmlformats.org/wordprocessingml/2006/main" xmlns:w14="http://schemas.microsoft.com/office/word/2010/wordml" xmlns:wpg="http://schemas.microsoft.com/office/word/2010/wordprocessingGroup" xmlns:wpi="http://schemas.microsoft.com/office/word/2010/wordprocessingInk" xmlns:wne="http://schemas.microsoft.com/office/word/2006/wordml" xmlns:wps="http://schemas.microsoft.com/office/word/2010/wordprocessingShape" mc:Ignorable="w14 wp14">
+<w:glossaryDocument xmlns:wpc="http://schemas.microsoft.com/office/word/2010/wordprocessingCanvas" xmlns:mc="http://schemas.openxmlformats.org/markup-compatibility/2006" xmlns:o="urn:schemas-microsoft-com:office:office" xmlns:r="http://schemas.openxmlformats.org/officeDocument/2006/relationships" xmlns:m="http://schemas.openxmlformats.org/officeDocument/2006/math" xmlns:v="urn:schemas-microsoft-com:vml" xmlns:wp14="http://schemas.microsoft.com/office/word/2010/wordprocessingDrawing" xmlns:wp="http://schemas.openxmlformats.org/drawingml/2006/wordprocessingDrawing" xmlns:w10="urn:schemas-microsoft-com:office:word" xmlns:w="http://schemas.openxmlformats.org/wordprocessingml/2006/main" xmlns:w14="http://schemas.microsoft.com/office/word/2010/wordml" xmlns:w15="http://schemas.microsoft.com/office/word/2012/wordml" xmlns:wpg="http://schemas.microsoft.com/office/word/2010/wordprocessingGroup" xmlns:wpi="http://schemas.microsoft.com/office/word/2010/wordprocessingInk" xmlns:wne="http://schemas.microsoft.com/office/word/2006/wordml" xmlns:wps="http://schemas.microsoft.com/office/word/2010/wordprocessingShape" mc:Ignorable="w14 w15 wp14">
   <w:docParts>
     <w:docPart>
       <w:docPartPr>
@@ -5792,13 +5567,13 @@
 </file>
 
 <file path=word/glossary/fontTable.xml><?xml version="1.0" encoding="utf-8"?>
-<w:fonts xmlns:mc="http://schemas.openxmlformats.org/markup-compatibility/2006" xmlns:r="http://schemas.openxmlformats.org/officeDocument/2006/relationships" xmlns:w="http://schemas.openxmlformats.org/wordprocessingml/2006/main" xmlns:w14="http://schemas.microsoft.com/office/word/2010/wordml" mc:Ignorable="w14">
+<w:fonts xmlns:mc="http://schemas.openxmlformats.org/markup-compatibility/2006" xmlns:r="http://schemas.openxmlformats.org/officeDocument/2006/relationships" xmlns:w="http://schemas.openxmlformats.org/wordprocessingml/2006/main" xmlns:w14="http://schemas.microsoft.com/office/word/2010/wordml" xmlns:w15="http://schemas.microsoft.com/office/word/2012/wordml" mc:Ignorable="w14 w15">
   <w:font w:name="Times New Roman">
     <w:panose1 w:val="02020603050405020304"/>
     <w:charset w:val="00"/>
     <w:family w:val="roman"/>
     <w:pitch w:val="variable"/>
-    <w:sig w:usb0="E0002AEF" w:usb1="C0007841" w:usb2="00000009" w:usb3="00000000" w:csb0="000001FF" w:csb1="00000000"/>
+    <w:sig w:usb0="E0002EFF" w:usb1="C000785B" w:usb2="00000009" w:usb3="00000000" w:csb0="000001FF" w:csb1="00000000"/>
   </w:font>
   <w:font w:name="Symbol">
     <w:panose1 w:val="05050102010706020507"/>
@@ -5812,7 +5587,7 @@
     <w:charset w:val="00"/>
     <w:family w:val="modern"/>
     <w:pitch w:val="fixed"/>
-    <w:sig w:usb0="E0002AFF" w:usb1="C0007843" w:usb2="00000009" w:usb3="00000000" w:csb0="000001FF" w:csb1="00000000"/>
+    <w:sig w:usb0="E0002EFF" w:usb1="C0007843" w:usb2="00000009" w:usb3="00000000" w:csb0="000001FF" w:csb1="00000000"/>
   </w:font>
   <w:font w:name="Wingdings">
     <w:panose1 w:val="05000000000000000000"/>
@@ -5826,35 +5601,41 @@
     <w:charset w:val="00"/>
     <w:family w:val="swiss"/>
     <w:pitch w:val="variable"/>
-    <w:sig w:usb0="E10002FF" w:usb1="4000ACFF" w:usb2="00000009" w:usb3="00000000" w:csb0="0000019F" w:csb1="00000000"/>
+    <w:sig w:usb0="E4002EFF" w:usb1="C000247B" w:usb2="00000009" w:usb3="00000000" w:csb0="000001FF" w:csb1="00000000"/>
   </w:font>
   <w:font w:name="Cambria">
     <w:panose1 w:val="02040503050406030204"/>
     <w:charset w:val="00"/>
     <w:family w:val="roman"/>
     <w:pitch w:val="variable"/>
-    <w:sig w:usb0="E00002FF" w:usb1="400004FF" w:usb2="00000000" w:usb3="00000000" w:csb0="0000019F" w:csb1="00000000"/>
+    <w:sig w:usb0="E00006FF" w:usb1="420024FF" w:usb2="02000000" w:usb3="00000000" w:csb0="0000019F" w:csb1="00000000"/>
   </w:font>
   <w:font w:name="Tahoma">
     <w:panose1 w:val="020B0604030504040204"/>
     <w:charset w:val="00"/>
     <w:family w:val="swiss"/>
-    <w:notTrueType/>
     <w:pitch w:val="variable"/>
-    <w:sig w:usb0="00000003" w:usb1="00000000" w:usb2="00000000" w:usb3="00000000" w:csb0="00000001" w:csb1="00000000"/>
+    <w:sig w:usb0="E1002EFF" w:usb1="C000605B" w:usb2="00000029" w:usb3="00000000" w:csb0="000101FF" w:csb1="00000000"/>
   </w:font>
   <w:font w:name="Arial">
     <w:panose1 w:val="020B0604020202020204"/>
     <w:charset w:val="00"/>
     <w:family w:val="swiss"/>
     <w:pitch w:val="variable"/>
-    <w:sig w:usb0="E0002AFF" w:usb1="C0007843" w:usb2="00000009" w:usb3="00000000" w:csb0="000001FF" w:csb1="00000000"/>
+    <w:sig w:usb0="E0002EFF" w:usb1="C000785B" w:usb2="00000009" w:usb3="00000000" w:csb0="000001FF" w:csb1="00000000"/>
+  </w:font>
+  <w:font w:name="Calibri Light">
+    <w:panose1 w:val="020F0302020204030204"/>
+    <w:charset w:val="00"/>
+    <w:family w:val="swiss"/>
+    <w:pitch w:val="variable"/>
+    <w:sig w:usb0="E4002EFF" w:usb1="C000247B" w:usb2="00000009" w:usb3="00000000" w:csb0="000001FF" w:csb1="00000000"/>
   </w:font>
 </w:fonts>
 </file>
 
 <file path=word/glossary/settings.xml><?xml version="1.0" encoding="utf-8"?>
-<w:settings xmlns:mc="http://schemas.openxmlformats.org/markup-compatibility/2006" xmlns:o="urn:schemas-microsoft-com:office:office" xmlns:r="http://schemas.openxmlformats.org/officeDocument/2006/relationships" xmlns:m="http://schemas.openxmlformats.org/officeDocument/2006/math" xmlns:v="urn:schemas-microsoft-com:vml" xmlns:w10="urn:schemas-microsoft-com:office:word" xmlns:w="http://schemas.openxmlformats.org/wordprocessingml/2006/main" xmlns:w14="http://schemas.microsoft.com/office/word/2010/wordml" xmlns:sl="http://schemas.openxmlformats.org/schemaLibrary/2006/main" mc:Ignorable="w14">
+<w:settings xmlns:mc="http://schemas.openxmlformats.org/markup-compatibility/2006" xmlns:o="urn:schemas-microsoft-com:office:office" xmlns:r="http://schemas.openxmlformats.org/officeDocument/2006/relationships" xmlns:m="http://schemas.openxmlformats.org/officeDocument/2006/math" xmlns:v="urn:schemas-microsoft-com:vml" xmlns:w10="urn:schemas-microsoft-com:office:word" xmlns:w="http://schemas.openxmlformats.org/wordprocessingml/2006/main" xmlns:w14="http://schemas.microsoft.com/office/word/2010/wordml" xmlns:w15="http://schemas.microsoft.com/office/word/2012/wordml" xmlns:sl="http://schemas.openxmlformats.org/schemaLibrary/2006/main" mc:Ignorable="w14 w15">
   <w:view w:val="normal"/>
   <w:defaultTabStop w:val="720"/>
   <w:characterSpacingControl w:val="doNotCompress"/>
@@ -5867,6 +5648,7 @@
   </w:compat>
   <w:rsids>
     <w:rsidRoot w:val="009939EB"/>
+    <w:rsid w:val="00095067"/>
     <w:rsid w:val="002231B2"/>
     <w:rsid w:val="00386FDE"/>
     <w:rsid w:val="00567118"/>
@@ -5902,7 +5684,7 @@
 </file>
 
 <file path=word/glossary/styles.xml><?xml version="1.0" encoding="utf-8"?>
-<w:styles xmlns:mc="http://schemas.openxmlformats.org/markup-compatibility/2006" xmlns:r="http://schemas.openxmlformats.org/officeDocument/2006/relationships" xmlns:w="http://schemas.openxmlformats.org/wordprocessingml/2006/main" xmlns:w14="http://schemas.microsoft.com/office/word/2010/wordml" mc:Ignorable="w14">
+<w:styles xmlns:mc="http://schemas.openxmlformats.org/markup-compatibility/2006" xmlns:r="http://schemas.openxmlformats.org/officeDocument/2006/relationships" xmlns:w="http://schemas.openxmlformats.org/wordprocessingml/2006/main" xmlns:w14="http://schemas.microsoft.com/office/word/2010/wordml" xmlns:w15="http://schemas.microsoft.com/office/word/2012/wordml" mc:Ignorable="w14 w15">
   <w:docDefaults>
     <w:rPrDefault>
       <w:rPr>
@@ -5918,144 +5700,378 @@
       </w:pPr>
     </w:pPrDefault>
   </w:docDefaults>
-  <w:latentStyles w:defLockedState="0" w:defUIPriority="99" w:defSemiHidden="1" w:defUnhideWhenUsed="1" w:defQFormat="0" w:count="267">
-    <w:lsdException w:name="Normal" w:semiHidden="0" w:uiPriority="0" w:unhideWhenUsed="0" w:qFormat="1"/>
-    <w:lsdException w:name="heading 1" w:semiHidden="0" w:uiPriority="9" w:unhideWhenUsed="0" w:qFormat="1"/>
-    <w:lsdException w:name="heading 2" w:uiPriority="9" w:qFormat="1"/>
-    <w:lsdException w:name="heading 3" w:uiPriority="9" w:qFormat="1"/>
-    <w:lsdException w:name="heading 4" w:uiPriority="9" w:qFormat="1"/>
-    <w:lsdException w:name="heading 5" w:uiPriority="9" w:qFormat="1"/>
-    <w:lsdException w:name="heading 6" w:uiPriority="9" w:qFormat="1"/>
-    <w:lsdException w:name="heading 7" w:uiPriority="9" w:qFormat="1"/>
-    <w:lsdException w:name="heading 8" w:uiPriority="9" w:qFormat="1"/>
-    <w:lsdException w:name="heading 9" w:uiPriority="9" w:qFormat="1"/>
-    <w:lsdException w:name="toc 1" w:uiPriority="39"/>
-    <w:lsdException w:name="toc 2" w:uiPriority="39"/>
-    <w:lsdException w:name="toc 3" w:uiPriority="39"/>
-    <w:lsdException w:name="toc 4" w:uiPriority="39"/>
-    <w:lsdException w:name="toc 5" w:uiPriority="39"/>
-    <w:lsdException w:name="toc 6" w:uiPriority="39"/>
-    <w:lsdException w:name="toc 7" w:uiPriority="39"/>
-    <w:lsdException w:name="toc 8" w:uiPriority="39"/>
-    <w:lsdException w:name="toc 9" w:uiPriority="39"/>
-    <w:lsdException w:name="caption" w:uiPriority="35" w:qFormat="1"/>
-    <w:lsdException w:name="Title" w:semiHidden="0" w:uiPriority="10" w:unhideWhenUsed="0" w:qFormat="1"/>
-    <w:lsdException w:name="Default Paragraph Font" w:uiPriority="1"/>
-    <w:lsdException w:name="Subtitle" w:semiHidden="0" w:uiPriority="11" w:unhideWhenUsed="0" w:qFormat="1"/>
-    <w:lsdException w:name="Strong" w:semiHidden="0" w:uiPriority="22" w:unhideWhenUsed="0" w:qFormat="1"/>
-    <w:lsdException w:name="Emphasis" w:semiHidden="0" w:uiPriority="20" w:unhideWhenUsed="0" w:qFormat="1"/>
-    <w:lsdException w:name="Table Grid" w:semiHidden="0" w:uiPriority="39" w:unhideWhenUsed="0"/>
-    <w:lsdException w:name="Placeholder Text" w:uiPriority="2" w:unhideWhenUsed="0"/>
-    <w:lsdException w:name="No Spacing" w:semiHidden="0" w:uiPriority="1" w:unhideWhenUsed="0" w:qFormat="1"/>
-    <w:lsdException w:name="Light Shading" w:semiHidden="0" w:uiPriority="60" w:unhideWhenUsed="0"/>
-    <w:lsdException w:name="Light List" w:semiHidden="0" w:uiPriority="61" w:unhideWhenUsed="0"/>
-    <w:lsdException w:name="Light Grid" w:semiHidden="0" w:uiPriority="62" w:unhideWhenUsed="0"/>
-    <w:lsdException w:name="Medium Shading 1" w:semiHidden="0" w:uiPriority="63" w:unhideWhenUsed="0"/>
-    <w:lsdException w:name="Medium Shading 2" w:semiHidden="0" w:uiPriority="64" w:unhideWhenUsed="0"/>
-    <w:lsdException w:name="Medium List 1" w:semiHidden="0" w:uiPriority="65" w:unhideWhenUsed="0"/>
-    <w:lsdException w:name="Medium List 2" w:semiHidden="0" w:uiPriority="66" w:unhideWhenUsed="0"/>
-    <w:lsdException w:name="Medium Grid 1" w:semiHidden="0" w:uiPriority="67" w:unhideWhenUsed="0"/>
-    <w:lsdException w:name="Medium Grid 2" w:semiHidden="0" w:uiPriority="68" w:unhideWhenUsed="0"/>
-    <w:lsdException w:name="Medium Grid 3" w:semiHidden="0" w:uiPriority="69" w:unhideWhenUsed="0"/>
-    <w:lsdException w:name="Dark List" w:semiHidden="0" w:uiPriority="70" w:unhideWhenUsed="0"/>
-    <w:lsdException w:name="Colorful Shading" w:semiHidden="0" w:uiPriority="71" w:unhideWhenUsed="0"/>
-    <w:lsdException w:name="Colorful List" w:semiHidden="0" w:uiPriority="72" w:unhideWhenUsed="0"/>
-    <w:lsdException w:name="Colorful Grid" w:semiHidden="0" w:uiPriority="73" w:unhideWhenUsed="0"/>
-    <w:lsdException w:name="Light Shading Accent 1" w:semiHidden="0" w:uiPriority="60" w:unhideWhenUsed="0"/>
-    <w:lsdException w:name="Light List Accent 1" w:semiHidden="0" w:uiPriority="61" w:unhideWhenUsed="0"/>
-    <w:lsdException w:name="Light Grid Accent 1" w:semiHidden="0" w:uiPriority="62" w:unhideWhenUsed="0"/>
-    <w:lsdException w:name="Medium Shading 1 Accent 1" w:semiHidden="0" w:uiPriority="63" w:unhideWhenUsed="0"/>
-    <w:lsdException w:name="Medium Shading 2 Accent 1" w:semiHidden="0" w:uiPriority="64" w:unhideWhenUsed="0"/>
-    <w:lsdException w:name="Medium List 1 Accent 1" w:semiHidden="0" w:uiPriority="65" w:unhideWhenUsed="0"/>
-    <w:lsdException w:name="Revision" w:unhideWhenUsed="0"/>
-    <w:lsdException w:name="List Paragraph" w:semiHidden="0" w:uiPriority="34" w:unhideWhenUsed="0" w:qFormat="1"/>
-    <w:lsdException w:name="Quote" w:semiHidden="0" w:uiPriority="29" w:unhideWhenUsed="0" w:qFormat="1"/>
-    <w:lsdException w:name="Intense Quote" w:semiHidden="0" w:uiPriority="30" w:unhideWhenUsed="0" w:qFormat="1"/>
-    <w:lsdException w:name="Medium List 2 Accent 1" w:semiHidden="0" w:uiPriority="66" w:unhideWhenUsed="0"/>
-    <w:lsdException w:name="Medium Grid 1 Accent 1" w:semiHidden="0" w:uiPriority="67" w:unhideWhenUsed="0"/>
-    <w:lsdException w:name="Medium Grid 2 Accent 1" w:semiHidden="0" w:uiPriority="68" w:unhideWhenUsed="0"/>
-    <w:lsdException w:name="Medium Grid 3 Accent 1" w:semiHidden="0" w:uiPriority="69" w:unhideWhenUsed="0"/>
-    <w:lsdException w:name="Dark List Accent 1" w:semiHidden="0" w:uiPriority="70" w:unhideWhenUsed="0"/>
-    <w:lsdException w:name="Colorful Shading Accent 1" w:semiHidden="0" w:uiPriority="71" w:unhideWhenUsed="0"/>
-    <w:lsdException w:name="Colorful List Accent 1" w:semiHidden="0" w:uiPriority="72" w:unhideWhenUsed="0"/>
-    <w:lsdException w:name="Colorful Grid Accent 1" w:semiHidden="0" w:uiPriority="73" w:unhideWhenUsed="0"/>
-    <w:lsdException w:name="Light Shading Accent 2" w:semiHidden="0" w:uiPriority="60" w:unhideWhenUsed="0"/>
-    <w:lsdException w:name="Light List Accent 2" w:semiHidden="0" w:uiPriority="61" w:unhideWhenUsed="0"/>
-    <w:lsdException w:name="Light Grid Accent 2" w:semiHidden="0" w:uiPriority="62" w:unhideWhenUsed="0"/>
-    <w:lsdException w:name="Medium Shading 1 Accent 2" w:semiHidden="0" w:uiPriority="63" w:unhideWhenUsed="0"/>
-    <w:lsdException w:name="Medium Shading 2 Accent 2" w:semiHidden="0" w:uiPriority="64" w:unhideWhenUsed="0"/>
-    <w:lsdException w:name="Medium List 1 Accent 2" w:semiHidden="0" w:uiPriority="65" w:unhideWhenUsed="0"/>
-    <w:lsdException w:name="Medium List 2 Accent 2" w:semiHidden="0" w:uiPriority="66" w:unhideWhenUsed="0"/>
-    <w:lsdException w:name="Medium Grid 1 Accent 2" w:semiHidden="0" w:uiPriority="67" w:unhideWhenUsed="0"/>
-    <w:lsdException w:name="Medium Grid 2 Accent 2" w:semiHidden="0" w:uiPriority="68" w:unhideWhenUsed="0"/>
-    <w:lsdException w:name="Medium Grid 3 Accent 2" w:semiHidden="0" w:uiPriority="69" w:unhideWhenUsed="0"/>
-    <w:lsdException w:name="Dark List Accent 2" w:semiHidden="0" w:uiPriority="70" w:unhideWhenUsed="0"/>
-    <w:lsdException w:name="Colorful Shading Accent 2" w:semiHidden="0" w:uiPriority="71" w:unhideWhenUsed="0"/>
-    <w:lsdException w:name="Colorful List Accent 2" w:semiHidden="0" w:uiPriority="72" w:unhideWhenUsed="0"/>
-    <w:lsdException w:name="Colorful Grid Accent 2" w:semiHidden="0" w:uiPriority="73" w:unhideWhenUsed="0"/>
-    <w:lsdException w:name="Light Shading Accent 3" w:semiHidden="0" w:uiPriority="60" w:unhideWhenUsed="0"/>
-    <w:lsdException w:name="Light List Accent 3" w:semiHidden="0" w:uiPriority="61" w:unhideWhenUsed="0"/>
-    <w:lsdException w:name="Light Grid Accent 3" w:semiHidden="0" w:uiPriority="62" w:unhideWhenUsed="0"/>
-    <w:lsdException w:name="Medium Shading 1 Accent 3" w:semiHidden="0" w:uiPriority="63" w:unhideWhenUsed="0"/>
-    <w:lsdException w:name="Medium Shading 2 Accent 3" w:semiHidden="0" w:uiPriority="64" w:unhideWhenUsed="0"/>
-    <w:lsdException w:name="Medium List 1 Accent 3" w:semiHidden="0" w:uiPriority="65" w:unhideWhenUsed="0"/>
-    <w:lsdException w:name="Medium List 2 Accent 3" w:semiHidden="0" w:uiPriority="66" w:unhideWhenUsed="0"/>
-    <w:lsdException w:name="Medium Grid 1 Accent 3" w:semiHidden="0" w:uiPriority="67" w:unhideWhenUsed="0"/>
-    <w:lsdException w:name="Medium Grid 2 Accent 3" w:semiHidden="0" w:uiPriority="68" w:unhideWhenUsed="0"/>
-    <w:lsdException w:name="Medium Grid 3 Accent 3" w:semiHidden="0" w:uiPriority="69" w:unhideWhenUsed="0"/>
-    <w:lsdException w:name="Dark List Accent 3" w:semiHidden="0" w:uiPriority="70" w:unhideWhenUsed="0"/>
-    <w:lsdException w:name="Colorful Shading Accent 3" w:semiHidden="0" w:uiPriority="71" w:unhideWhenUsed="0"/>
-    <w:lsdException w:name="Colorful List Accent 3" w:semiHidden="0" w:uiPriority="72" w:unhideWhenUsed="0"/>
-    <w:lsdException w:name="Colorful Grid Accent 3" w:semiHidden="0" w:uiPriority="73" w:unhideWhenUsed="0"/>
-    <w:lsdException w:name="Light Shading Accent 4" w:semiHidden="0" w:uiPriority="60" w:unhideWhenUsed="0"/>
-    <w:lsdException w:name="Light List Accent 4" w:semiHidden="0" w:uiPriority="61" w:unhideWhenUsed="0"/>
-    <w:lsdException w:name="Light Grid Accent 4" w:semiHidden="0" w:uiPriority="62" w:unhideWhenUsed="0"/>
-    <w:lsdException w:name="Medium Shading 1 Accent 4" w:semiHidden="0" w:uiPriority="63" w:unhideWhenUsed="0"/>
-    <w:lsdException w:name="Medium Shading 2 Accent 4" w:semiHidden="0" w:uiPriority="64" w:unhideWhenUsed="0"/>
-    <w:lsdException w:name="Medium List 1 Accent 4" w:semiHidden="0" w:uiPriority="65" w:unhideWhenUsed="0"/>
-    <w:lsdException w:name="Medium List 2 Accent 4" w:semiHidden="0" w:uiPriority="66" w:unhideWhenUsed="0"/>
-    <w:lsdException w:name="Medium Grid 1 Accent 4" w:semiHidden="0" w:uiPriority="67" w:unhideWhenUsed="0"/>
-    <w:lsdException w:name="Medium Grid 2 Accent 4" w:semiHidden="0" w:uiPriority="68" w:unhideWhenUsed="0"/>
-    <w:lsdException w:name="Medium Grid 3 Accent 4" w:semiHidden="0" w:uiPriority="69" w:unhideWhenUsed="0"/>
-    <w:lsdException w:name="Dark List Accent 4" w:semiHidden="0" w:uiPriority="70" w:unhideWhenUsed="0"/>
-    <w:lsdException w:name="Colorful Shading Accent 4" w:semiHidden="0" w:uiPriority="71" w:unhideWhenUsed="0"/>
-    <w:lsdException w:name="Colorful List Accent 4" w:semiHidden="0" w:uiPriority="72" w:unhideWhenUsed="0"/>
-    <w:lsdException w:name="Colorful Grid Accent 4" w:semiHidden="0" w:uiPriority="73" w:unhideWhenUsed="0"/>
-    <w:lsdException w:name="Light Shading Accent 5" w:semiHidden="0" w:uiPriority="60" w:unhideWhenUsed="0"/>
-    <w:lsdException w:name="Light List Accent 5" w:semiHidden="0" w:uiPriority="61" w:unhideWhenUsed="0"/>
-    <w:lsdException w:name="Light Grid Accent 5" w:semiHidden="0" w:uiPriority="62" w:unhideWhenUsed="0"/>
-    <w:lsdException w:name="Medium Shading 1 Accent 5" w:semiHidden="0" w:uiPriority="63" w:unhideWhenUsed="0"/>
-    <w:lsdException w:name="Medium Shading 2 Accent 5" w:semiHidden="0" w:uiPriority="64" w:unhideWhenUsed="0"/>
-    <w:lsdException w:name="Medium List 1 Accent 5" w:semiHidden="0" w:uiPriority="65" w:unhideWhenUsed="0"/>
-    <w:lsdException w:name="Medium List 2 Accent 5" w:semiHidden="0" w:uiPriority="66" w:unhideWhenUsed="0"/>
-    <w:lsdException w:name="Medium Grid 1 Accent 5" w:semiHidden="0" w:uiPriority="67" w:unhideWhenUsed="0"/>
-    <w:lsdException w:name="Medium Grid 2 Accent 5" w:semiHidden="0" w:uiPriority="68" w:unhideWhenUsed="0"/>
-    <w:lsdException w:name="Medium Grid 3 Accent 5" w:semiHidden="0" w:uiPriority="69" w:unhideWhenUsed="0"/>
-    <w:lsdException w:name="Dark List Accent 5" w:semiHidden="0" w:uiPriority="70" w:unhideWhenUsed="0"/>
-    <w:lsdException w:name="Colorful Shading Accent 5" w:semiHidden="0" w:uiPriority="71" w:unhideWhenUsed="0"/>
-    <w:lsdException w:name="Colorful List Accent 5" w:semiHidden="0" w:uiPriority="72" w:unhideWhenUsed="0"/>
-    <w:lsdException w:name="Colorful Grid Accent 5" w:semiHidden="0" w:uiPriority="73" w:unhideWhenUsed="0"/>
-    <w:lsdException w:name="Light Shading Accent 6" w:semiHidden="0" w:uiPriority="60" w:unhideWhenUsed="0"/>
-    <w:lsdException w:name="Light List Accent 6" w:semiHidden="0" w:uiPriority="61" w:unhideWhenUsed="0"/>
-    <w:lsdException w:name="Light Grid Accent 6" w:semiHidden="0" w:uiPriority="62" w:unhideWhenUsed="0"/>
-    <w:lsdException w:name="Medium Shading 1 Accent 6" w:semiHidden="0" w:uiPriority="63" w:unhideWhenUsed="0"/>
-    <w:lsdException w:name="Medium Shading 2 Accent 6" w:semiHidden="0" w:uiPriority="64" w:unhideWhenUsed="0"/>
-    <w:lsdException w:name="Medium List 1 Accent 6" w:semiHidden="0" w:uiPriority="65" w:unhideWhenUsed="0"/>
-    <w:lsdException w:name="Medium List 2 Accent 6" w:semiHidden="0" w:uiPriority="66" w:unhideWhenUsed="0"/>
-    <w:lsdException w:name="Medium Grid 1 Accent 6" w:semiHidden="0" w:uiPriority="67" w:unhideWhenUsed="0"/>
-    <w:lsdException w:name="Medium Grid 2 Accent 6" w:semiHidden="0" w:uiPriority="68" w:unhideWhenUsed="0"/>
-    <w:lsdException w:name="Medium Grid 3 Accent 6" w:semiHidden="0" w:uiPriority="69" w:unhideWhenUsed="0"/>
-    <w:lsdException w:name="Dark List Accent 6" w:semiHidden="0" w:uiPriority="70" w:unhideWhenUsed="0"/>
-    <w:lsdException w:name="Colorful Shading Accent 6" w:semiHidden="0" w:uiPriority="71" w:unhideWhenUsed="0"/>
-    <w:lsdException w:name="Colorful List Accent 6" w:semiHidden="0" w:uiPriority="72" w:unhideWhenUsed="0"/>
-    <w:lsdException w:name="Colorful Grid Accent 6" w:semiHidden="0" w:uiPriority="73" w:unhideWhenUsed="0"/>
-    <w:lsdException w:name="Subtle Emphasis" w:semiHidden="0" w:uiPriority="19" w:unhideWhenUsed="0" w:qFormat="1"/>
-    <w:lsdException w:name="Intense Emphasis" w:semiHidden="0" w:uiPriority="21" w:unhideWhenUsed="0" w:qFormat="1"/>
-    <w:lsdException w:name="Subtle Reference" w:semiHidden="0" w:uiPriority="31" w:unhideWhenUsed="0" w:qFormat="1"/>
-    <w:lsdException w:name="Intense Reference" w:semiHidden="0" w:uiPriority="32" w:unhideWhenUsed="0" w:qFormat="1"/>
-    <w:lsdException w:name="Book Title" w:semiHidden="0" w:uiPriority="33" w:unhideWhenUsed="0" w:qFormat="1"/>
-    <w:lsdException w:name="Bibliography" w:uiPriority="37"/>
-    <w:lsdException w:name="TOC Heading" w:uiPriority="39" w:qFormat="1"/>
+  <w:latentStyles w:defLockedState="0" w:defUIPriority="99" w:defSemiHidden="0" w:defUnhideWhenUsed="0" w:defQFormat="0" w:count="371">
+    <w:lsdException w:name="Normal" w:uiPriority="0" w:qFormat="1"/>
+    <w:lsdException w:name="heading 1" w:uiPriority="9" w:qFormat="1"/>
+    <w:lsdException w:name="heading 2" w:semiHidden="1" w:uiPriority="9" w:unhideWhenUsed="1" w:qFormat="1"/>
+    <w:lsdException w:name="heading 3" w:semiHidden="1" w:uiPriority="9" w:unhideWhenUsed="1" w:qFormat="1"/>
+    <w:lsdException w:name="heading 4" w:semiHidden="1" w:uiPriority="9" w:unhideWhenUsed="1" w:qFormat="1"/>
+    <w:lsdException w:name="heading 5" w:semiHidden="1" w:uiPriority="9" w:unhideWhenUsed="1" w:qFormat="1"/>
+    <w:lsdException w:name="heading 6" w:semiHidden="1" w:uiPriority="9" w:unhideWhenUsed="1" w:qFormat="1"/>
+    <w:lsdException w:name="heading 7" w:semiHidden="1" w:uiPriority="9" w:unhideWhenUsed="1" w:qFormat="1"/>
+    <w:lsdException w:name="heading 8" w:semiHidden="1" w:uiPriority="9" w:unhideWhenUsed="1" w:qFormat="1"/>
+    <w:lsdException w:name="heading 9" w:semiHidden="1" w:uiPriority="9" w:unhideWhenUsed="1" w:qFormat="1"/>
+    <w:lsdException w:name="index 1" w:semiHidden="1" w:unhideWhenUsed="1"/>
+    <w:lsdException w:name="index 2" w:semiHidden="1" w:unhideWhenUsed="1"/>
+    <w:lsdException w:name="index 3" w:semiHidden="1" w:unhideWhenUsed="1"/>
+    <w:lsdException w:name="index 4" w:semiHidden="1" w:unhideWhenUsed="1"/>
+    <w:lsdException w:name="index 5" w:semiHidden="1" w:unhideWhenUsed="1"/>
+    <w:lsdException w:name="index 6" w:semiHidden="1" w:unhideWhenUsed="1"/>
+    <w:lsdException w:name="index 7" w:semiHidden="1" w:unhideWhenUsed="1"/>
+    <w:lsdException w:name="index 8" w:semiHidden="1" w:unhideWhenUsed="1"/>
+    <w:lsdException w:name="index 9" w:semiHidden="1" w:unhideWhenUsed="1"/>
+    <w:lsdException w:name="toc 1" w:semiHidden="1" w:uiPriority="39" w:unhideWhenUsed="1"/>
+    <w:lsdException w:name="toc 2" w:semiHidden="1" w:uiPriority="39" w:unhideWhenUsed="1"/>
+    <w:lsdException w:name="toc 3" w:semiHidden="1" w:uiPriority="39" w:unhideWhenUsed="1"/>
+    <w:lsdException w:name="toc 4" w:semiHidden="1" w:uiPriority="39" w:unhideWhenUsed="1"/>
+    <w:lsdException w:name="toc 5" w:semiHidden="1" w:uiPriority="39" w:unhideWhenUsed="1"/>
+    <w:lsdException w:name="toc 6" w:semiHidden="1" w:uiPriority="39" w:unhideWhenUsed="1"/>
+    <w:lsdException w:name="toc 7" w:semiHidden="1" w:uiPriority="39" w:unhideWhenUsed="1"/>
+    <w:lsdException w:name="toc 8" w:semiHidden="1" w:uiPriority="39" w:unhideWhenUsed="1"/>
+    <w:lsdException w:name="toc 9" w:semiHidden="1" w:uiPriority="39" w:unhideWhenUsed="1"/>
+    <w:lsdException w:name="Normal Indent" w:semiHidden="1" w:unhideWhenUsed="1"/>
+    <w:lsdException w:name="footnote text" w:semiHidden="1" w:unhideWhenUsed="1"/>
+    <w:lsdException w:name="annotation text" w:semiHidden="1" w:unhideWhenUsed="1"/>
+    <w:lsdException w:name="header" w:semiHidden="1" w:unhideWhenUsed="1"/>
+    <w:lsdException w:name="footer" w:semiHidden="1" w:unhideWhenUsed="1"/>
+    <w:lsdException w:name="index heading" w:semiHidden="1" w:unhideWhenUsed="1"/>
+    <w:lsdException w:name="caption" w:semiHidden="1" w:uiPriority="35" w:unhideWhenUsed="1" w:qFormat="1"/>
+    <w:lsdException w:name="table of figures" w:semiHidden="1" w:unhideWhenUsed="1"/>
+    <w:lsdException w:name="envelope address" w:semiHidden="1" w:unhideWhenUsed="1"/>
+    <w:lsdException w:name="envelope return" w:semiHidden="1" w:unhideWhenUsed="1"/>
+    <w:lsdException w:name="footnote reference" w:semiHidden="1" w:unhideWhenUsed="1"/>
+    <w:lsdException w:name="annotation reference" w:semiHidden="1" w:unhideWhenUsed="1"/>
+    <w:lsdException w:name="line number" w:semiHidden="1" w:unhideWhenUsed="1"/>
+    <w:lsdException w:name="page number" w:semiHidden="1" w:unhideWhenUsed="1"/>
+    <w:lsdException w:name="endnote reference" w:semiHidden="1" w:unhideWhenUsed="1"/>
+    <w:lsdException w:name="endnote text" w:semiHidden="1" w:unhideWhenUsed="1"/>
+    <w:lsdException w:name="table of authorities" w:semiHidden="1" w:unhideWhenUsed="1"/>
+    <w:lsdException w:name="macro" w:semiHidden="1" w:unhideWhenUsed="1"/>
+    <w:lsdException w:name="toa heading" w:semiHidden="1" w:unhideWhenUsed="1"/>
+    <w:lsdException w:name="List" w:semiHidden="1" w:unhideWhenUsed="1"/>
+    <w:lsdException w:name="List Bullet" w:semiHidden="1" w:unhideWhenUsed="1"/>
+    <w:lsdException w:name="List Number" w:semiHidden="1" w:unhideWhenUsed="1"/>
+    <w:lsdException w:name="List 2" w:semiHidden="1" w:unhideWhenUsed="1"/>
+    <w:lsdException w:name="List 3" w:semiHidden="1" w:unhideWhenUsed="1"/>
+    <w:lsdException w:name="List 4" w:semiHidden="1" w:unhideWhenUsed="1"/>
+    <w:lsdException w:name="List 5" w:semiHidden="1" w:unhideWhenUsed="1"/>
+    <w:lsdException w:name="List Bullet 2" w:semiHidden="1" w:unhideWhenUsed="1"/>
+    <w:lsdException w:name="List Bullet 3" w:semiHidden="1" w:unhideWhenUsed="1"/>
+    <w:lsdException w:name="List Bullet 4" w:semiHidden="1" w:unhideWhenUsed="1"/>
+    <w:lsdException w:name="List Bullet 5" w:semiHidden="1" w:unhideWhenUsed="1"/>
+    <w:lsdException w:name="List Number 2" w:semiHidden="1" w:unhideWhenUsed="1"/>
+    <w:lsdException w:name="List Number 3" w:semiHidden="1" w:unhideWhenUsed="1"/>
+    <w:lsdException w:name="List Number 4" w:semiHidden="1" w:unhideWhenUsed="1"/>
+    <w:lsdException w:name="List Number 5" w:semiHidden="1" w:unhideWhenUsed="1"/>
+    <w:lsdException w:name="Title" w:uiPriority="10" w:qFormat="1"/>
+    <w:lsdException w:name="Closing" w:semiHidden="1" w:unhideWhenUsed="1"/>
+    <w:lsdException w:name="Signature" w:semiHidden="1" w:unhideWhenUsed="1"/>
+    <w:lsdException w:name="Default Paragraph Font" w:semiHidden="1" w:uiPriority="1" w:unhideWhenUsed="1"/>
+    <w:lsdException w:name="Body Text" w:semiHidden="1" w:unhideWhenUsed="1"/>
+    <w:lsdException w:name="Body Text Indent" w:semiHidden="1" w:unhideWhenUsed="1"/>
+    <w:lsdException w:name="List Continue" w:semiHidden="1" w:unhideWhenUsed="1"/>
+    <w:lsdException w:name="List Continue 2" w:semiHidden="1" w:unhideWhenUsed="1"/>
+    <w:lsdException w:name="List Continue 3" w:semiHidden="1" w:unhideWhenUsed="1"/>
+    <w:lsdException w:name="List Continue 4" w:semiHidden="1" w:unhideWhenUsed="1"/>
+    <w:lsdException w:name="List Continue 5" w:semiHidden="1" w:unhideWhenUsed="1"/>
+    <w:lsdException w:name="Message Header" w:semiHidden="1" w:unhideWhenUsed="1"/>
+    <w:lsdException w:name="Subtitle" w:uiPriority="11" w:qFormat="1"/>
+    <w:lsdException w:name="Salutation" w:semiHidden="1" w:unhideWhenUsed="1"/>
+    <w:lsdException w:name="Date" w:semiHidden="1" w:unhideWhenUsed="1"/>
+    <w:lsdException w:name="Body Text First Indent" w:semiHidden="1" w:unhideWhenUsed="1"/>
+    <w:lsdException w:name="Body Text First Indent 2" w:semiHidden="1" w:unhideWhenUsed="1"/>
+    <w:lsdException w:name="Note Heading" w:semiHidden="1" w:unhideWhenUsed="1"/>
+    <w:lsdException w:name="Body Text 2" w:semiHidden="1" w:unhideWhenUsed="1"/>
+    <w:lsdException w:name="Body Text 3" w:semiHidden="1" w:unhideWhenUsed="1"/>
+    <w:lsdException w:name="Body Text Indent 2" w:semiHidden="1" w:unhideWhenUsed="1"/>
+    <w:lsdException w:name="Body Text Indent 3" w:semiHidden="1" w:unhideWhenUsed="1"/>
+    <w:lsdException w:name="Block Text" w:semiHidden="1" w:unhideWhenUsed="1"/>
+    <w:lsdException w:name="Hyperlink" w:semiHidden="1" w:unhideWhenUsed="1"/>
+    <w:lsdException w:name="FollowedHyperlink" w:semiHidden="1" w:unhideWhenUsed="1"/>
+    <w:lsdException w:name="Strong" w:uiPriority="22" w:qFormat="1"/>
+    <w:lsdException w:name="Emphasis" w:uiPriority="20" w:qFormat="1"/>
+    <w:lsdException w:name="Document Map" w:semiHidden="1" w:unhideWhenUsed="1"/>
+    <w:lsdException w:name="Plain Text" w:semiHidden="1" w:unhideWhenUsed="1"/>
+    <w:lsdException w:name="E-mail Signature" w:semiHidden="1" w:unhideWhenUsed="1"/>
+    <w:lsdException w:name="HTML Top of Form" w:semiHidden="1" w:unhideWhenUsed="1"/>
+    <w:lsdException w:name="HTML Bottom of Form" w:semiHidden="1" w:unhideWhenUsed="1"/>
+    <w:lsdException w:name="Normal (Web)" w:semiHidden="1" w:unhideWhenUsed="1"/>
+    <w:lsdException w:name="HTML Acronym" w:semiHidden="1" w:unhideWhenUsed="1"/>
+    <w:lsdException w:name="HTML Address" w:semiHidden="1" w:unhideWhenUsed="1"/>
+    <w:lsdException w:name="HTML Cite" w:semiHidden="1" w:unhideWhenUsed="1"/>
+    <w:lsdException w:name="HTML Code" w:semiHidden="1" w:unhideWhenUsed="1"/>
+    <w:lsdException w:name="HTML Definition" w:semiHidden="1" w:unhideWhenUsed="1"/>
+    <w:lsdException w:name="HTML Keyboard" w:semiHidden="1" w:unhideWhenUsed="1"/>
+    <w:lsdException w:name="HTML Preformatted" w:semiHidden="1" w:unhideWhenUsed="1"/>
+    <w:lsdException w:name="HTML Sample" w:semiHidden="1" w:unhideWhenUsed="1"/>
+    <w:lsdException w:name="HTML Typewriter" w:semiHidden="1" w:unhideWhenUsed="1"/>
+    <w:lsdException w:name="HTML Variable" w:semiHidden="1" w:unhideWhenUsed="1"/>
+    <w:lsdException w:name="Normal Table" w:semiHidden="1" w:unhideWhenUsed="1"/>
+    <w:lsdException w:name="annotation subject" w:semiHidden="1" w:unhideWhenUsed="1"/>
+    <w:lsdException w:name="No List" w:semiHidden="1" w:unhideWhenUsed="1"/>
+    <w:lsdException w:name="Outline List 1" w:semiHidden="1" w:unhideWhenUsed="1"/>
+    <w:lsdException w:name="Outline List 2" w:semiHidden="1" w:unhideWhenUsed="1"/>
+    <w:lsdException w:name="Outline List 3" w:semiHidden="1" w:unhideWhenUsed="1"/>
+    <w:lsdException w:name="Table Simple 1" w:semiHidden="1" w:unhideWhenUsed="1"/>
+    <w:lsdException w:name="Table Simple 2" w:semiHidden="1" w:unhideWhenUsed="1"/>
+    <w:lsdException w:name="Table Simple 3" w:semiHidden="1" w:unhideWhenUsed="1"/>
+    <w:lsdException w:name="Table Classic 1" w:semiHidden="1" w:unhideWhenUsed="1"/>
+    <w:lsdException w:name="Table Classic 2" w:semiHidden="1" w:unhideWhenUsed="1"/>
+    <w:lsdException w:name="Table Classic 3" w:semiHidden="1" w:unhideWhenUsed="1"/>
+    <w:lsdException w:name="Table Classic 4" w:semiHidden="1" w:unhideWhenUsed="1"/>
+    <w:lsdException w:name="Table Colorful 1" w:semiHidden="1" w:unhideWhenUsed="1"/>
+    <w:lsdException w:name="Table Colorful 2" w:semiHidden="1" w:unhideWhenUsed="1"/>
+    <w:lsdException w:name="Table Colorful 3" w:semiHidden="1" w:unhideWhenUsed="1"/>
+    <w:lsdException w:name="Table Columns 1" w:semiHidden="1" w:unhideWhenUsed="1"/>
+    <w:lsdException w:name="Table Columns 2" w:semiHidden="1" w:unhideWhenUsed="1"/>
+    <w:lsdException w:name="Table Columns 3" w:semiHidden="1" w:unhideWhenUsed="1"/>
+    <w:lsdException w:name="Table Columns 4" w:semiHidden="1" w:unhideWhenUsed="1"/>
+    <w:lsdException w:name="Table Columns 5" w:semiHidden="1" w:unhideWhenUsed="1"/>
+    <w:lsdException w:name="Table Grid 1" w:semiHidden="1" w:unhideWhenUsed="1"/>
+    <w:lsdException w:name="Table Grid 2" w:semiHidden="1" w:unhideWhenUsed="1"/>
+    <w:lsdException w:name="Table Grid 3" w:semiHidden="1" w:unhideWhenUsed="1"/>
+    <w:lsdException w:name="Table Grid 4" w:semiHidden="1" w:unhideWhenUsed="1"/>
+    <w:lsdException w:name="Table Grid 5" w:semiHidden="1" w:unhideWhenUsed="1"/>
+    <w:lsdException w:name="Table Grid 6" w:semiHidden="1" w:unhideWhenUsed="1"/>
+    <w:lsdException w:name="Table Grid 7" w:semiHidden="1" w:unhideWhenUsed="1"/>
+    <w:lsdException w:name="Table Grid 8" w:semiHidden="1" w:unhideWhenUsed="1"/>
+    <w:lsdException w:name="Table List 1" w:semiHidden="1" w:unhideWhenUsed="1"/>
+    <w:lsdException w:name="Table List 2" w:semiHidden="1" w:unhideWhenUsed="1"/>
+    <w:lsdException w:name="Table List 3" w:semiHidden="1" w:unhideWhenUsed="1"/>
+    <w:lsdException w:name="Table List 4" w:semiHidden="1" w:unhideWhenUsed="1"/>
+    <w:lsdException w:name="Table List 5" w:semiHidden="1" w:unhideWhenUsed="1"/>
+    <w:lsdException w:name="Table List 6" w:semiHidden="1" w:unhideWhenUsed="1"/>
+    <w:lsdException w:name="Table List 7" w:semiHidden="1" w:unhideWhenUsed="1"/>
+    <w:lsdException w:name="Table List 8" w:semiHidden="1" w:unhideWhenUsed="1"/>
+    <w:lsdException w:name="Table 3D effects 1" w:semiHidden="1" w:unhideWhenUsed="1"/>
+    <w:lsdException w:name="Table 3D effects 2" w:semiHidden="1" w:unhideWhenUsed="1"/>
+    <w:lsdException w:name="Table 3D effects 3" w:semiHidden="1" w:unhideWhenUsed="1"/>
+    <w:lsdException w:name="Table Contemporary" w:semiHidden="1" w:unhideWhenUsed="1"/>
+    <w:lsdException w:name="Table Elegant" w:semiHidden="1" w:unhideWhenUsed="1"/>
+    <w:lsdException w:name="Table Professional" w:semiHidden="1" w:unhideWhenUsed="1"/>
+    <w:lsdException w:name="Table Subtle 1" w:semiHidden="1" w:unhideWhenUsed="1"/>
+    <w:lsdException w:name="Table Subtle 2" w:semiHidden="1" w:unhideWhenUsed="1"/>
+    <w:lsdException w:name="Table Web 1" w:semiHidden="1" w:unhideWhenUsed="1"/>
+    <w:lsdException w:name="Table Web 2" w:semiHidden="1" w:unhideWhenUsed="1"/>
+    <w:lsdException w:name="Table Web 3" w:semiHidden="1" w:unhideWhenUsed="1"/>
+    <w:lsdException w:name="Balloon Text" w:semiHidden="1" w:unhideWhenUsed="1"/>
+    <w:lsdException w:name="Table Grid" w:uiPriority="39"/>
+    <w:lsdException w:name="Table Theme" w:semiHidden="1" w:unhideWhenUsed="1"/>
+    <w:lsdException w:name="Placeholder Text" w:semiHidden="1" w:uiPriority="2"/>
+    <w:lsdException w:name="No Spacing" w:uiPriority="1" w:qFormat="1"/>
+    <w:lsdException w:name="Light Shading" w:uiPriority="60"/>
+    <w:lsdException w:name="Light List" w:uiPriority="61"/>
+    <w:lsdException w:name="Light Grid" w:uiPriority="62"/>
+    <w:lsdException w:name="Medium Shading 1" w:uiPriority="63"/>
+    <w:lsdException w:name="Medium Shading 2" w:uiPriority="64"/>
+    <w:lsdException w:name="Medium List 1" w:uiPriority="65"/>
+    <w:lsdException w:name="Medium List 2" w:uiPriority="66"/>
+    <w:lsdException w:name="Medium Grid 1" w:uiPriority="67"/>
+    <w:lsdException w:name="Medium Grid 2" w:uiPriority="68"/>
+    <w:lsdException w:name="Medium Grid 3" w:uiPriority="69"/>
+    <w:lsdException w:name="Dark List" w:uiPriority="70"/>
+    <w:lsdException w:name="Colorful Shading" w:uiPriority="71"/>
+    <w:lsdException w:name="Colorful List" w:uiPriority="72"/>
+    <w:lsdException w:name="Colorful Grid" w:uiPriority="73"/>
+    <w:lsdException w:name="Light Shading Accent 1" w:uiPriority="60"/>
+    <w:lsdException w:name="Light List Accent 1" w:uiPriority="61"/>
+    <w:lsdException w:name="Light Grid Accent 1" w:uiPriority="62"/>
+    <w:lsdException w:name="Medium Shading 1 Accent 1" w:uiPriority="63"/>
+    <w:lsdException w:name="Medium Shading 2 Accent 1" w:uiPriority="64"/>
+    <w:lsdException w:name="Medium List 1 Accent 1" w:uiPriority="65"/>
+    <w:lsdException w:name="Revision" w:semiHidden="1"/>
+    <w:lsdException w:name="List Paragraph" w:uiPriority="34" w:qFormat="1"/>
+    <w:lsdException w:name="Quote" w:uiPriority="29" w:qFormat="1"/>
+    <w:lsdException w:name="Intense Quote" w:uiPriority="30" w:qFormat="1"/>
+    <w:lsdException w:name="Medium List 2 Accent 1" w:uiPriority="66"/>
+    <w:lsdException w:name="Medium Grid 1 Accent 1" w:uiPriority="67"/>
+    <w:lsdException w:name="Medium Grid 2 Accent 1" w:uiPriority="68"/>
+    <w:lsdException w:name="Medium Grid 3 Accent 1" w:uiPriority="69"/>
+    <w:lsdException w:name="Dark List Accent 1" w:uiPriority="70"/>
+    <w:lsdException w:name="Colorful Shading Accent 1" w:uiPriority="71"/>
+    <w:lsdException w:name="Colorful List Accent 1" w:uiPriority="72"/>
+    <w:lsdException w:name="Colorful Grid Accent 1" w:uiPriority="73"/>
+    <w:lsdException w:name="Light Shading Accent 2" w:uiPriority="60"/>
+    <w:lsdException w:name="Light List Accent 2" w:uiPriority="61"/>
+    <w:lsdException w:name="Light Grid Accent 2" w:uiPriority="62"/>
+    <w:lsdException w:name="Medium Shading 1 Accent 2" w:uiPriority="63"/>
+    <w:lsdException w:name="Medium Shading 2 Accent 2" w:uiPriority="64"/>
+    <w:lsdException w:name="Medium List 1 Accent 2" w:uiPriority="65"/>
+    <w:lsdException w:name="Medium List 2 Accent 2" w:uiPriority="66"/>
+    <w:lsdException w:name="Medium Grid 1 Accent 2" w:uiPriority="67"/>
+    <w:lsdException w:name="Medium Grid 2 Accent 2" w:uiPriority="68"/>
+    <w:lsdException w:name="Medium Grid 3 Accent 2" w:uiPriority="69"/>
+    <w:lsdException w:name="Dark List Accent 2" w:uiPriority="70"/>
+    <w:lsdException w:name="Colorful Shading Accent 2" w:uiPriority="71"/>
+    <w:lsdException w:name="Colorful List Accent 2" w:uiPriority="72"/>
+    <w:lsdException w:name="Colorful Grid Accent 2" w:uiPriority="73"/>
+    <w:lsdException w:name="Light Shading Accent 3" w:uiPriority="60"/>
+    <w:lsdException w:name="Light List Accent 3" w:uiPriority="61"/>
+    <w:lsdException w:name="Light Grid Accent 3" w:uiPriority="62"/>
+    <w:lsdException w:name="Medium Shading 1 Accent 3" w:uiPriority="63"/>
+    <w:lsdException w:name="Medium Shading 2 Accent 3" w:uiPriority="64"/>
+    <w:lsdException w:name="Medium List 1 Accent 3" w:uiPriority="65"/>
+    <w:lsdException w:name="Medium List 2 Accent 3" w:uiPriority="66"/>
+    <w:lsdException w:name="Medium Grid 1 Accent 3" w:uiPriority="67"/>
+    <w:lsdException w:name="Medium Grid 2 Accent 3" w:uiPriority="68"/>
+    <w:lsdException w:name="Medium Grid 3 Accent 3" w:uiPriority="69"/>
+    <w:lsdException w:name="Dark List Accent 3" w:uiPriority="70"/>
+    <w:lsdException w:name="Colorful Shading Accent 3" w:uiPriority="71"/>
+    <w:lsdException w:name="Colorful List Accent 3" w:uiPriority="72"/>
+    <w:lsdException w:name="Colorful Grid Accent 3" w:uiPriority="73"/>
+    <w:lsdException w:name="Light Shading Accent 4" w:uiPriority="60"/>
+    <w:lsdException w:name="Light List Accent 4" w:uiPriority="61"/>
+    <w:lsdException w:name="Light Grid Accent 4" w:uiPriority="62"/>
+    <w:lsdException w:name="Medium Shading 1 Accent 4" w:uiPriority="63"/>
+    <w:lsdException w:name="Medium Shading 2 Accent 4" w:uiPriority="64"/>
+    <w:lsdException w:name="Medium List 1 Accent 4" w:uiPriority="65"/>
+    <w:lsdException w:name="Medium List 2 Accent 4" w:uiPriority="66"/>
+    <w:lsdException w:name="Medium Grid 1 Accent 4" w:uiPriority="67"/>
+    <w:lsdException w:name="Medium Grid 2 Accent 4" w:uiPriority="68"/>
+    <w:lsdException w:name="Medium Grid 3 Accent 4" w:uiPriority="69"/>
+    <w:lsdException w:name="Dark List Accent 4" w:uiPriority="70"/>
+    <w:lsdException w:name="Colorful Shading Accent 4" w:uiPriority="71"/>
+    <w:lsdException w:name="Colorful List Accent 4" w:uiPriority="72"/>
+    <w:lsdException w:name="Colorful Grid Accent 4" w:uiPriority="73"/>
+    <w:lsdException w:name="Light Shading Accent 5" w:uiPriority="60"/>
+    <w:lsdException w:name="Light List Accent 5" w:uiPriority="61"/>
+    <w:lsdException w:name="Light Grid Accent 5" w:uiPriority="62"/>
+    <w:lsdException w:name="Medium Shading 1 Accent 5" w:uiPriority="63"/>
+    <w:lsdException w:name="Medium Shading 2 Accent 5" w:uiPriority="64"/>
+    <w:lsdException w:name="Medium List 1 Accent 5" w:uiPriority="65"/>
+    <w:lsdException w:name="Medium List 2 Accent 5" w:uiPriority="66"/>
+    <w:lsdException w:name="Medium Grid 1 Accent 5" w:uiPriority="67"/>
+    <w:lsdException w:name="Medium Grid 2 Accent 5" w:uiPriority="68"/>
+    <w:lsdException w:name="Medium Grid 3 Accent 5" w:uiPriority="69"/>
+    <w:lsdException w:name="Dark List Accent 5" w:uiPriority="70"/>
+    <w:lsdException w:name="Colorful Shading Accent 5" w:uiPriority="71"/>
+    <w:lsdException w:name="Colorful List Accent 5" w:uiPriority="72"/>
+    <w:lsdException w:name="Colorful Grid Accent 5" w:uiPriority="73"/>
+    <w:lsdException w:name="Light Shading Accent 6" w:uiPriority="60"/>
+    <w:lsdException w:name="Light List Accent 6" w:uiPriority="61"/>
+    <w:lsdException w:name="Light Grid Accent 6" w:uiPriority="62"/>
+    <w:lsdException w:name="Medium Shading 1 Accent 6" w:uiPriority="63"/>
+    <w:lsdException w:name="Medium Shading 2 Accent 6" w:uiPriority="64"/>
+    <w:lsdException w:name="Medium List 1 Accent 6" w:uiPriority="65"/>
+    <w:lsdException w:name="Medium List 2 Accent 6" w:uiPriority="66"/>
+    <w:lsdException w:name="Medium Grid 1 Accent 6" w:uiPriority="67"/>
+    <w:lsdException w:name="Medium Grid 2 Accent 6" w:uiPriority="68"/>
+    <w:lsdException w:name="Medium Grid 3 Accent 6" w:uiPriority="69"/>
+    <w:lsdException w:name="Dark List Accent 6" w:uiPriority="70"/>
+    <w:lsdException w:name="Colorful Shading Accent 6" w:uiPriority="71"/>
+    <w:lsdException w:name="Colorful List Accent 6" w:uiPriority="72"/>
+    <w:lsdException w:name="Colorful Grid Accent 6" w:uiPriority="73"/>
+    <w:lsdException w:name="Subtle Emphasis" w:uiPriority="19" w:qFormat="1"/>
+    <w:lsdException w:name="Intense Emphasis" w:uiPriority="21" w:qFormat="1"/>
+    <w:lsdException w:name="Subtle Reference" w:uiPriority="31" w:qFormat="1"/>
+    <w:lsdException w:name="Intense Reference" w:uiPriority="32" w:qFormat="1"/>
+    <w:lsdException w:name="Book Title" w:uiPriority="33" w:qFormat="1"/>
+    <w:lsdException w:name="Bibliography" w:semiHidden="1" w:uiPriority="37" w:unhideWhenUsed="1"/>
+    <w:lsdException w:name="TOC Heading" w:semiHidden="1" w:uiPriority="39" w:unhideWhenUsed="1" w:qFormat="1"/>
+    <w:lsdException w:name="Plain Table 1" w:uiPriority="41"/>
+    <w:lsdException w:name="Plain Table 2" w:uiPriority="42"/>
+    <w:lsdException w:name="Plain Table 3" w:uiPriority="43"/>
+    <w:lsdException w:name="Plain Table 4" w:uiPriority="44"/>
+    <w:lsdException w:name="Plain Table 5" w:uiPriority="45"/>
+    <w:lsdException w:name="Grid Table Light" w:uiPriority="40"/>
+    <w:lsdException w:name="Grid Table 1 Light" w:uiPriority="46"/>
+    <w:lsdException w:name="Grid Table 2" w:uiPriority="47"/>
+    <w:lsdException w:name="Grid Table 3" w:uiPriority="48"/>
+    <w:lsdException w:name="Grid Table 4" w:uiPriority="49"/>
+    <w:lsdException w:name="Grid Table 5 Dark" w:uiPriority="50"/>
+    <w:lsdException w:name="Grid Table 6 Colorful" w:uiPriority="51"/>
+    <w:lsdException w:name="Grid Table 7 Colorful" w:uiPriority="52"/>
+    <w:lsdException w:name="Grid Table 1 Light Accent 1" w:uiPriority="46"/>
+    <w:lsdException w:name="Grid Table 2 Accent 1" w:uiPriority="47"/>
+    <w:lsdException w:name="Grid Table 3 Accent 1" w:uiPriority="48"/>
+    <w:lsdException w:name="Grid Table 4 Accent 1" w:uiPriority="49"/>
+    <w:lsdException w:name="Grid Table 5 Dark Accent 1" w:uiPriority="50"/>
+    <w:lsdException w:name="Grid Table 6 Colorful Accent 1" w:uiPriority="51"/>
+    <w:lsdException w:name="Grid Table 7 Colorful Accent 1" w:uiPriority="52"/>
+    <w:lsdException w:name="Grid Table 1 Light Accent 2" w:uiPriority="46"/>
+    <w:lsdException w:name="Grid Table 2 Accent 2" w:uiPriority="47"/>
+    <w:lsdException w:name="Grid Table 3 Accent 2" w:uiPriority="48"/>
+    <w:lsdException w:name="Grid Table 4 Accent 2" w:uiPriority="49"/>
+    <w:lsdException w:name="Grid Table 5 Dark Accent 2" w:uiPriority="50"/>
+    <w:lsdException w:name="Grid Table 6 Colorful Accent 2" w:uiPriority="51"/>
+    <w:lsdException w:name="Grid Table 7 Colorful Accent 2" w:uiPriority="52"/>
+    <w:lsdException w:name="Grid Table 1 Light Accent 3" w:uiPriority="46"/>
+    <w:lsdException w:name="Grid Table 2 Accent 3" w:uiPriority="47"/>
+    <w:lsdException w:name="Grid Table 3 Accent 3" w:uiPriority="48"/>
+    <w:lsdException w:name="Grid Table 4 Accent 3" w:uiPriority="49"/>
+    <w:lsdException w:name="Grid Table 5 Dark Accent 3" w:uiPriority="50"/>
+    <w:lsdException w:name="Grid Table 6 Colorful Accent 3" w:uiPriority="51"/>
+    <w:lsdException w:name="Grid Table 7 Colorful Accent 3" w:uiPriority="52"/>
+    <w:lsdException w:name="Grid Table 1 Light Accent 4" w:uiPriority="46"/>
+    <w:lsdException w:name="Grid Table 2 Accent 4" w:uiPriority="47"/>
+    <w:lsdException w:name="Grid Table 3 Accent 4" w:uiPriority="48"/>
+    <w:lsdException w:name="Grid Table 4 Accent 4" w:uiPriority="49"/>
+    <w:lsdException w:name="Grid Table 5 Dark Accent 4" w:uiPriority="50"/>
+    <w:lsdException w:name="Grid Table 6 Colorful Accent 4" w:uiPriority="51"/>
+    <w:lsdException w:name="Grid Table 7 Colorful Accent 4" w:uiPriority="52"/>
+    <w:lsdException w:name="Grid Table 1 Light Accent 5" w:uiPriority="46"/>
+    <w:lsdException w:name="Grid Table 2 Accent 5" w:uiPriority="47"/>
+    <w:lsdException w:name="Grid Table 3 Accent 5" w:uiPriority="48"/>
+    <w:lsdException w:name="Grid Table 4 Accent 5" w:uiPriority="49"/>
+    <w:lsdException w:name="Grid Table 5 Dark Accent 5" w:uiPriority="50"/>
+    <w:lsdException w:name="Grid Table 6 Colorful Accent 5" w:uiPriority="51"/>
+    <w:lsdException w:name="Grid Table 7 Colorful Accent 5" w:uiPriority="52"/>
+    <w:lsdException w:name="Grid Table 1 Light Accent 6" w:uiPriority="46"/>
+    <w:lsdException w:name="Grid Table 2 Accent 6" w:uiPriority="47"/>
+    <w:lsdException w:name="Grid Table 3 Accent 6" w:uiPriority="48"/>
+    <w:lsdException w:name="Grid Table 4 Accent 6" w:uiPriority="49"/>
+    <w:lsdException w:name="Grid Table 5 Dark Accent 6" w:uiPriority="50"/>
+    <w:lsdException w:name="Grid Table 6 Colorful Accent 6" w:uiPriority="51"/>
+    <w:lsdException w:name="Grid Table 7 Colorful Accent 6" w:uiPriority="52"/>
+    <w:lsdException w:name="List Table 1 Light" w:uiPriority="46"/>
+    <w:lsdException w:name="List Table 2" w:uiPriority="47"/>
+    <w:lsdException w:name="List Table 3" w:uiPriority="48"/>
+    <w:lsdException w:name="List Table 4" w:uiPriority="49"/>
+    <w:lsdException w:name="List Table 5 Dark" w:uiPriority="50"/>
+    <w:lsdException w:name="List Table 6 Colorful" w:uiPriority="51"/>
+    <w:lsdException w:name="List Table 7 Colorful" w:uiPriority="52"/>
+    <w:lsdException w:name="List Table 1 Light Accent 1" w:uiPriority="46"/>
+    <w:lsdException w:name="List Table 2 Accent 1" w:uiPriority="47"/>
+    <w:lsdException w:name="List Table 3 Accent 1" w:uiPriority="48"/>
+    <w:lsdException w:name="List Table 4 Accent 1" w:uiPriority="49"/>
+    <w:lsdException w:name="List Table 5 Dark Accent 1" w:uiPriority="50"/>
+    <w:lsdException w:name="List Table 6 Colorful Accent 1" w:uiPriority="51"/>
+    <w:lsdException w:name="List Table 7 Colorful Accent 1" w:uiPriority="52"/>
+    <w:lsdException w:name="List Table 1 Light Accent 2" w:uiPriority="46"/>
+    <w:lsdException w:name="List Table 2 Accent 2" w:uiPriority="47"/>
+    <w:lsdException w:name="List Table 3 Accent 2" w:uiPriority="48"/>
+    <w:lsdException w:name="List Table 4 Accent 2" w:uiPriority="49"/>
+    <w:lsdException w:name="List Table 5 Dark Accent 2" w:uiPriority="50"/>
+    <w:lsdException w:name="List Table 6 Colorful Accent 2" w:uiPriority="51"/>
+    <w:lsdException w:name="List Table 7 Colorful Accent 2" w:uiPriority="52"/>
+    <w:lsdException w:name="List Table 1 Light Accent 3" w:uiPriority="46"/>
+    <w:lsdException w:name="List Table 2 Accent 3" w:uiPriority="47"/>
+    <w:lsdException w:name="List Table 3 Accent 3" w:uiPriority="48"/>
+    <w:lsdException w:name="List Table 4 Accent 3" w:uiPriority="49"/>
+    <w:lsdException w:name="List Table 5 Dark Accent 3" w:uiPriority="50"/>
+    <w:lsdException w:name="List Table 6 Colorful Accent 3" w:uiPriority="51"/>
+    <w:lsdException w:name="List Table 7 Colorful Accent 3" w:uiPriority="52"/>
+    <w:lsdException w:name="List Table 1 Light Accent 4" w:uiPriority="46"/>
+    <w:lsdException w:name="List Table 2 Accent 4" w:uiPriority="47"/>
+    <w:lsdException w:name="List Table 3 Accent 4" w:uiPriority="48"/>
+    <w:lsdException w:name="List Table 4 Accent 4" w:uiPriority="49"/>
+    <w:lsdException w:name="List Table 5 Dark Accent 4" w:uiPriority="50"/>
+    <w:lsdException w:name="List Table 6 Colorful Accent 4" w:uiPriority="51"/>
+    <w:lsdException w:name="List Table 7 Colorful Accent 4" w:uiPriority="52"/>
+    <w:lsdException w:name="List Table 1 Light Accent 5" w:uiPriority="46"/>
+    <w:lsdException w:name="List Table 2 Accent 5" w:uiPriority="47"/>
+    <w:lsdException w:name="List Table 3 Accent 5" w:uiPriority="48"/>
+    <w:lsdException w:name="List Table 4 Accent 5" w:uiPriority="49"/>
+    <w:lsdException w:name="List Table 5 Dark Accent 5" w:uiPriority="50"/>
+    <w:lsdException w:name="List Table 6 Colorful Accent 5" w:uiPriority="51"/>
+    <w:lsdException w:name="List Table 7 Colorful Accent 5" w:uiPriority="52"/>
+    <w:lsdException w:name="List Table 1 Light Accent 6" w:uiPriority="46"/>
+    <w:lsdException w:name="List Table 2 Accent 6" w:uiPriority="47"/>
+    <w:lsdException w:name="List Table 3 Accent 6" w:uiPriority="48"/>
+    <w:lsdException w:name="List Table 4 Accent 6" w:uiPriority="49"/>
+    <w:lsdException w:name="List Table 5 Dark Accent 6" w:uiPriority="50"/>
+    <w:lsdException w:name="List Table 6 Colorful Accent 6" w:uiPriority="51"/>
+    <w:lsdException w:name="List Table 7 Colorful Accent 6" w:uiPriority="52"/>
   </w:latentStyles>
   <w:style w:type="paragraph" w:default="1" w:styleId="Normal">
     <w:name w:val="Normal"/>
@@ -6973,1080 +6989,8 @@
 </w:styles>
 </file>
 
-<file path=word/glossary/stylesWithEffects.xml><?xml version="1.0" encoding="utf-8"?>
-<w:styles xmlns:wpc="http://schemas.microsoft.com/office/word/2010/wordprocessingCanvas" xmlns:mc="http://schemas.openxmlformats.org/markup-compatibility/2006" xmlns:o="urn:schemas-microsoft-com:office:office" xmlns:r="http://schemas.openxmlformats.org/officeDocument/2006/relationships" xmlns:m="http://schemas.openxmlformats.org/officeDocument/2006/math" xmlns:v="urn:schemas-microsoft-com:vml" xmlns:wp14="http://schemas.microsoft.com/office/word/2010/wordprocessingDrawing" xmlns:wp="http://schemas.openxmlformats.org/drawingml/2006/wordprocessingDrawing" xmlns:w10="urn:schemas-microsoft-com:office:word" xmlns:w="http://schemas.openxmlformats.org/wordprocessingml/2006/main" xmlns:w14="http://schemas.microsoft.com/office/word/2010/wordml" xmlns:wpg="http://schemas.microsoft.com/office/word/2010/wordprocessingGroup" xmlns:wpi="http://schemas.microsoft.com/office/word/2010/wordprocessingInk" xmlns:wne="http://schemas.microsoft.com/office/word/2006/wordml" xmlns:wps="http://schemas.microsoft.com/office/word/2010/wordprocessingShape" mc:Ignorable="w14 wp14">
-  <w:docDefaults>
-    <w:rPrDefault>
-      <w:rPr>
-        <w:rFonts w:asciiTheme="minorHAnsi" w:eastAsiaTheme="minorEastAsia" w:hAnsiTheme="minorHAnsi" w:cstheme="minorBidi"/>
-        <w:sz w:val="22"/>
-        <w:szCs w:val="22"/>
-        <w:lang w:val="en-US" w:eastAsia="en-US" w:bidi="ar-SA"/>
-      </w:rPr>
-    </w:rPrDefault>
-    <w:pPrDefault>
-      <w:pPr>
-        <w:spacing w:after="160" w:line="259" w:lineRule="auto"/>
-      </w:pPr>
-    </w:pPrDefault>
-  </w:docDefaults>
-  <w:latentStyles w:defLockedState="0" w:defUIPriority="99" w:defSemiHidden="1" w:defUnhideWhenUsed="1" w:defQFormat="0" w:count="267">
-    <w:lsdException w:name="Normal" w:semiHidden="0" w:uiPriority="0" w:unhideWhenUsed="0" w:qFormat="1"/>
-    <w:lsdException w:name="heading 1" w:semiHidden="0" w:uiPriority="9" w:unhideWhenUsed="0" w:qFormat="1"/>
-    <w:lsdException w:name="heading 2" w:uiPriority="9" w:qFormat="1"/>
-    <w:lsdException w:name="heading 3" w:uiPriority="9" w:qFormat="1"/>
-    <w:lsdException w:name="heading 4" w:uiPriority="9" w:qFormat="1"/>
-    <w:lsdException w:name="heading 5" w:uiPriority="9" w:qFormat="1"/>
-    <w:lsdException w:name="heading 6" w:uiPriority="9" w:qFormat="1"/>
-    <w:lsdException w:name="heading 7" w:uiPriority="9" w:qFormat="1"/>
-    <w:lsdException w:name="heading 8" w:uiPriority="9" w:qFormat="1"/>
-    <w:lsdException w:name="heading 9" w:uiPriority="9" w:qFormat="1"/>
-    <w:lsdException w:name="toc 1" w:uiPriority="39"/>
-    <w:lsdException w:name="toc 2" w:uiPriority="39"/>
-    <w:lsdException w:name="toc 3" w:uiPriority="39"/>
-    <w:lsdException w:name="toc 4" w:uiPriority="39"/>
-    <w:lsdException w:name="toc 5" w:uiPriority="39"/>
-    <w:lsdException w:name="toc 6" w:uiPriority="39"/>
-    <w:lsdException w:name="toc 7" w:uiPriority="39"/>
-    <w:lsdException w:name="toc 8" w:uiPriority="39"/>
-    <w:lsdException w:name="toc 9" w:uiPriority="39"/>
-    <w:lsdException w:name="caption" w:uiPriority="35" w:qFormat="1"/>
-    <w:lsdException w:name="Title" w:semiHidden="0" w:uiPriority="10" w:unhideWhenUsed="0" w:qFormat="1"/>
-    <w:lsdException w:name="Default Paragraph Font" w:uiPriority="1"/>
-    <w:lsdException w:name="Subtitle" w:semiHidden="0" w:uiPriority="11" w:unhideWhenUsed="0" w:qFormat="1"/>
-    <w:lsdException w:name="Strong" w:semiHidden="0" w:uiPriority="22" w:unhideWhenUsed="0" w:qFormat="1"/>
-    <w:lsdException w:name="Emphasis" w:semiHidden="0" w:uiPriority="20" w:unhideWhenUsed="0" w:qFormat="1"/>
-    <w:lsdException w:name="Table Grid" w:semiHidden="0" w:uiPriority="39" w:unhideWhenUsed="0"/>
-    <w:lsdException w:name="Placeholder Text" w:uiPriority="2" w:unhideWhenUsed="0"/>
-    <w:lsdException w:name="No Spacing" w:semiHidden="0" w:uiPriority="1" w:unhideWhenUsed="0" w:qFormat="1"/>
-    <w:lsdException w:name="Light Shading" w:semiHidden="0" w:uiPriority="60" w:unhideWhenUsed="0"/>
-    <w:lsdException w:name="Light List" w:semiHidden="0" w:uiPriority="61" w:unhideWhenUsed="0"/>
-    <w:lsdException w:name="Light Grid" w:semiHidden="0" w:uiPriority="62" w:unhideWhenUsed="0"/>
-    <w:lsdException w:name="Medium Shading 1" w:semiHidden="0" w:uiPriority="63" w:unhideWhenUsed="0"/>
-    <w:lsdException w:name="Medium Shading 2" w:semiHidden="0" w:uiPriority="64" w:unhideWhenUsed="0"/>
-    <w:lsdException w:name="Medium List 1" w:semiHidden="0" w:uiPriority="65" w:unhideWhenUsed="0"/>
-    <w:lsdException w:name="Medium List 2" w:semiHidden="0" w:uiPriority="66" w:unhideWhenUsed="0"/>
-    <w:lsdException w:name="Medium Grid 1" w:semiHidden="0" w:uiPriority="67" w:unhideWhenUsed="0"/>
-    <w:lsdException w:name="Medium Grid 2" w:semiHidden="0" w:uiPriority="68" w:unhideWhenUsed="0"/>
-    <w:lsdException w:name="Medium Grid 3" w:semiHidden="0" w:uiPriority="69" w:unhideWhenUsed="0"/>
-    <w:lsdException w:name="Dark List" w:semiHidden="0" w:uiPriority="70" w:unhideWhenUsed="0"/>
-    <w:lsdException w:name="Colorful Shading" w:semiHidden="0" w:uiPriority="71" w:unhideWhenUsed="0"/>
-    <w:lsdException w:name="Colorful List" w:semiHidden="0" w:uiPriority="72" w:unhideWhenUsed="0"/>
-    <w:lsdException w:name="Colorful Grid" w:semiHidden="0" w:uiPriority="73" w:unhideWhenUsed="0"/>
-    <w:lsdException w:name="Light Shading Accent 1" w:semiHidden="0" w:uiPriority="60" w:unhideWhenUsed="0"/>
-    <w:lsdException w:name="Light List Accent 1" w:semiHidden="0" w:uiPriority="61" w:unhideWhenUsed="0"/>
-    <w:lsdException w:name="Light Grid Accent 1" w:semiHidden="0" w:uiPriority="62" w:unhideWhenUsed="0"/>
-    <w:lsdException w:name="Medium Shading 1 Accent 1" w:semiHidden="0" w:uiPriority="63" w:unhideWhenUsed="0"/>
-    <w:lsdException w:name="Medium Shading 2 Accent 1" w:semiHidden="0" w:uiPriority="64" w:unhideWhenUsed="0"/>
-    <w:lsdException w:name="Medium List 1 Accent 1" w:semiHidden="0" w:uiPriority="65" w:unhideWhenUsed="0"/>
-    <w:lsdException w:name="Revision" w:unhideWhenUsed="0"/>
-    <w:lsdException w:name="List Paragraph" w:semiHidden="0" w:uiPriority="34" w:unhideWhenUsed="0" w:qFormat="1"/>
-    <w:lsdException w:name="Quote" w:semiHidden="0" w:uiPriority="29" w:unhideWhenUsed="0" w:qFormat="1"/>
-    <w:lsdException w:name="Intense Quote" w:semiHidden="0" w:uiPriority="30" w:unhideWhenUsed="0" w:qFormat="1"/>
-    <w:lsdException w:name="Medium List 2 Accent 1" w:semiHidden="0" w:uiPriority="66" w:unhideWhenUsed="0"/>
-    <w:lsdException w:name="Medium Grid 1 Accent 1" w:semiHidden="0" w:uiPriority="67" w:unhideWhenUsed="0"/>
-    <w:lsdException w:name="Medium Grid 2 Accent 1" w:semiHidden="0" w:uiPriority="68" w:unhideWhenUsed="0"/>
-    <w:lsdException w:name="Medium Grid 3 Accent 1" w:semiHidden="0" w:uiPriority="69" w:unhideWhenUsed="0"/>
-    <w:lsdException w:name="Dark List Accent 1" w:semiHidden="0" w:uiPriority="70" w:unhideWhenUsed="0"/>
-    <w:lsdException w:name="Colorful Shading Accent 1" w:semiHidden="0" w:uiPriority="71" w:unhideWhenUsed="0"/>
-    <w:lsdException w:name="Colorful List Accent 1" w:semiHidden="0" w:uiPriority="72" w:unhideWhenUsed="0"/>
-    <w:lsdException w:name="Colorful Grid Accent 1" w:semiHidden="0" w:uiPriority="73" w:unhideWhenUsed="0"/>
-    <w:lsdException w:name="Light Shading Accent 2" w:semiHidden="0" w:uiPriority="60" w:unhideWhenUsed="0"/>
-    <w:lsdException w:name="Light List Accent 2" w:semiHidden="0" w:uiPriority="61" w:unhideWhenUsed="0"/>
-    <w:lsdException w:name="Light Grid Accent 2" w:semiHidden="0" w:uiPriority="62" w:unhideWhenUsed="0"/>
-    <w:lsdException w:name="Medium Shading 1 Accent 2" w:semiHidden="0" w:uiPriority="63" w:unhideWhenUsed="0"/>
-    <w:lsdException w:name="Medium Shading 2 Accent 2" w:semiHidden="0" w:uiPriority="64" w:unhideWhenUsed="0"/>
-    <w:lsdException w:name="Medium List 1 Accent 2" w:semiHidden="0" w:uiPriority="65" w:unhideWhenUsed="0"/>
-    <w:lsdException w:name="Medium List 2 Accent 2" w:semiHidden="0" w:uiPriority="66" w:unhideWhenUsed="0"/>
-    <w:lsdException w:name="Medium Grid 1 Accent 2" w:semiHidden="0" w:uiPriority="67" w:unhideWhenUsed="0"/>
-    <w:lsdException w:name="Medium Grid 2 Accent 2" w:semiHidden="0" w:uiPriority="68" w:unhideWhenUsed="0"/>
-    <w:lsdException w:name="Medium Grid 3 Accent 2" w:semiHidden="0" w:uiPriority="69" w:unhideWhenUsed="0"/>
-    <w:lsdException w:name="Dark List Accent 2" w:semiHidden="0" w:uiPriority="70" w:unhideWhenUsed="0"/>
-    <w:lsdException w:name="Colorful Shading Accent 2" w:semiHidden="0" w:uiPriority="71" w:unhideWhenUsed="0"/>
-    <w:lsdException w:name="Colorful List Accent 2" w:semiHidden="0" w:uiPriority="72" w:unhideWhenUsed="0"/>
-    <w:lsdException w:name="Colorful Grid Accent 2" w:semiHidden="0" w:uiPriority="73" w:unhideWhenUsed="0"/>
-    <w:lsdException w:name="Light Shading Accent 3" w:semiHidden="0" w:uiPriority="60" w:unhideWhenUsed="0"/>
-    <w:lsdException w:name="Light List Accent 3" w:semiHidden="0" w:uiPriority="61" w:unhideWhenUsed="0"/>
-    <w:lsdException w:name="Light Grid Accent 3" w:semiHidden="0" w:uiPriority="62" w:unhideWhenUsed="0"/>
-    <w:lsdException w:name="Medium Shading 1 Accent 3" w:semiHidden="0" w:uiPriority="63" w:unhideWhenUsed="0"/>
-    <w:lsdException w:name="Medium Shading 2 Accent 3" w:semiHidden="0" w:uiPriority="64" w:unhideWhenUsed="0"/>
-    <w:lsdException w:name="Medium List 1 Accent 3" w:semiHidden="0" w:uiPriority="65" w:unhideWhenUsed="0"/>
-    <w:lsdException w:name="Medium List 2 Accent 3" w:semiHidden="0" w:uiPriority="66" w:unhideWhenUsed="0"/>
-    <w:lsdException w:name="Medium Grid 1 Accent 3" w:semiHidden="0" w:uiPriority="67" w:unhideWhenUsed="0"/>
-    <w:lsdException w:name="Medium Grid 2 Accent 3" w:semiHidden="0" w:uiPriority="68" w:unhideWhenUsed="0"/>
-    <w:lsdException w:name="Medium Grid 3 Accent 3" w:semiHidden="0" w:uiPriority="69" w:unhideWhenUsed="0"/>
-    <w:lsdException w:name="Dark List Accent 3" w:semiHidden="0" w:uiPriority="70" w:unhideWhenUsed="0"/>
-    <w:lsdException w:name="Colorful Shading Accent 3" w:semiHidden="0" w:uiPriority="71" w:unhideWhenUsed="0"/>
-    <w:lsdException w:name="Colorful List Accent 3" w:semiHidden="0" w:uiPriority="72" w:unhideWhenUsed="0"/>
-    <w:lsdException w:name="Colorful Grid Accent 3" w:semiHidden="0" w:uiPriority="73" w:unhideWhenUsed="0"/>
-    <w:lsdException w:name="Light Shading Accent 4" w:semiHidden="0" w:uiPriority="60" w:unhideWhenUsed="0"/>
-    <w:lsdException w:name="Light List Accent 4" w:semiHidden="0" w:uiPriority="61" w:unhideWhenUsed="0"/>
-    <w:lsdException w:name="Light Grid Accent 4" w:semiHidden="0" w:uiPriority="62" w:unhideWhenUsed="0"/>
-    <w:lsdException w:name="Medium Shading 1 Accent 4" w:semiHidden="0" w:uiPriority="63" w:unhideWhenUsed="0"/>
-    <w:lsdException w:name="Medium Shading 2 Accent 4" w:semiHidden="0" w:uiPriority="64" w:unhideWhenUsed="0"/>
-    <w:lsdException w:name="Medium List 1 Accent 4" w:semiHidden="0" w:uiPriority="65" w:unhideWhenUsed="0"/>
-    <w:lsdException w:name="Medium List 2 Accent 4" w:semiHidden="0" w:uiPriority="66" w:unhideWhenUsed="0"/>
-    <w:lsdException w:name="Medium Grid 1 Accent 4" w:semiHidden="0" w:uiPriority="67" w:unhideWhenUsed="0"/>
-    <w:lsdException w:name="Medium Grid 2 Accent 4" w:semiHidden="0" w:uiPriority="68" w:unhideWhenUsed="0"/>
-    <w:lsdException w:name="Medium Grid 3 Accent 4" w:semiHidden="0" w:uiPriority="69" w:unhideWhenUsed="0"/>
-    <w:lsdException w:name="Dark List Accent 4" w:semiHidden="0" w:uiPriority="70" w:unhideWhenUsed="0"/>
-    <w:lsdException w:name="Colorful Shading Accent 4" w:semiHidden="0" w:uiPriority="71" w:unhideWhenUsed="0"/>
-    <w:lsdException w:name="Colorful List Accent 4" w:semiHidden="0" w:uiPriority="72" w:unhideWhenUsed="0"/>
-    <w:lsdException w:name="Colorful Grid Accent 4" w:semiHidden="0" w:uiPriority="73" w:unhideWhenUsed="0"/>
-    <w:lsdException w:name="Light Shading Accent 5" w:semiHidden="0" w:uiPriority="60" w:unhideWhenUsed="0"/>
-    <w:lsdException w:name="Light List Accent 5" w:semiHidden="0" w:uiPriority="61" w:unhideWhenUsed="0"/>
-    <w:lsdException w:name="Light Grid Accent 5" w:semiHidden="0" w:uiPriority="62" w:unhideWhenUsed="0"/>
-    <w:lsdException w:name="Medium Shading 1 Accent 5" w:semiHidden="0" w:uiPriority="63" w:unhideWhenUsed="0"/>
-    <w:lsdException w:name="Medium Shading 2 Accent 5" w:semiHidden="0" w:uiPriority="64" w:unhideWhenUsed="0"/>
-    <w:lsdException w:name="Medium List 1 Accent 5" w:semiHidden="0" w:uiPriority="65" w:unhideWhenUsed="0"/>
-    <w:lsdException w:name="Medium List 2 Accent 5" w:semiHidden="0" w:uiPriority="66" w:unhideWhenUsed="0"/>
-    <w:lsdException w:name="Medium Grid 1 Accent 5" w:semiHidden="0" w:uiPriority="67" w:unhideWhenUsed="0"/>
-    <w:lsdException w:name="Medium Grid 2 Accent 5" w:semiHidden="0" w:uiPriority="68" w:unhideWhenUsed="0"/>
-    <w:lsdException w:name="Medium Grid 3 Accent 5" w:semiHidden="0" w:uiPriority="69" w:unhideWhenUsed="0"/>
-    <w:lsdException w:name="Dark List Accent 5" w:semiHidden="0" w:uiPriority="70" w:unhideWhenUsed="0"/>
-    <w:lsdException w:name="Colorful Shading Accent 5" w:semiHidden="0" w:uiPriority="71" w:unhideWhenUsed="0"/>
-    <w:lsdException w:name="Colorful List Accent 5" w:semiHidden="0" w:uiPriority="72" w:unhideWhenUsed="0"/>
-    <w:lsdException w:name="Colorful Grid Accent 5" w:semiHidden="0" w:uiPriority="73" w:unhideWhenUsed="0"/>
-    <w:lsdException w:name="Light Shading Accent 6" w:semiHidden="0" w:uiPriority="60" w:unhideWhenUsed="0"/>
-    <w:lsdException w:name="Light List Accent 6" w:semiHidden="0" w:uiPriority="61" w:unhideWhenUsed="0"/>
-    <w:lsdException w:name="Light Grid Accent 6" w:semiHidden="0" w:uiPriority="62" w:unhideWhenUsed="0"/>
-    <w:lsdException w:name="Medium Shading 1 Accent 6" w:semiHidden="0" w:uiPriority="63" w:unhideWhenUsed="0"/>
-    <w:lsdException w:name="Medium Shading 2 Accent 6" w:semiHidden="0" w:uiPriority="64" w:unhideWhenUsed="0"/>
-    <w:lsdException w:name="Medium List 1 Accent 6" w:semiHidden="0" w:uiPriority="65" w:unhideWhenUsed="0"/>
-    <w:lsdException w:name="Medium List 2 Accent 6" w:semiHidden="0" w:uiPriority="66" w:unhideWhenUsed="0"/>
-    <w:lsdException w:name="Medium Grid 1 Accent 6" w:semiHidden="0" w:uiPriority="67" w:unhideWhenUsed="0"/>
-    <w:lsdException w:name="Medium Grid 2 Accent 6" w:semiHidden="0" w:uiPriority="68" w:unhideWhenUsed="0"/>
-    <w:lsdException w:name="Medium Grid 3 Accent 6" w:semiHidden="0" w:uiPriority="69" w:unhideWhenUsed="0"/>
-    <w:lsdException w:name="Dark List Accent 6" w:semiHidden="0" w:uiPriority="70" w:unhideWhenUsed="0"/>
-    <w:lsdException w:name="Colorful Shading Accent 6" w:semiHidden="0" w:uiPriority="71" w:unhideWhenUsed="0"/>
-    <w:lsdException w:name="Colorful List Accent 6" w:semiHidden="0" w:uiPriority="72" w:unhideWhenUsed="0"/>
-    <w:lsdException w:name="Colorful Grid Accent 6" w:semiHidden="0" w:uiPriority="73" w:unhideWhenUsed="0"/>
-    <w:lsdException w:name="Subtle Emphasis" w:semiHidden="0" w:uiPriority="19" w:unhideWhenUsed="0" w:qFormat="1"/>
-    <w:lsdException w:name="Intense Emphasis" w:semiHidden="0" w:uiPriority="21" w:unhideWhenUsed="0" w:qFormat="1"/>
-    <w:lsdException w:name="Subtle Reference" w:semiHidden="0" w:uiPriority="31" w:unhideWhenUsed="0" w:qFormat="1"/>
-    <w:lsdException w:name="Intense Reference" w:semiHidden="0" w:uiPriority="32" w:unhideWhenUsed="0" w:qFormat="1"/>
-    <w:lsdException w:name="Book Title" w:semiHidden="0" w:uiPriority="33" w:unhideWhenUsed="0" w:qFormat="1"/>
-    <w:lsdException w:name="Bibliography" w:uiPriority="37"/>
-    <w:lsdException w:name="TOC Heading" w:uiPriority="39" w:qFormat="1"/>
-  </w:latentStyles>
-  <w:style w:type="paragraph" w:default="1" w:styleId="Normal">
-    <w:name w:val="Normal"/>
-    <w:qFormat/>
-  </w:style>
-  <w:style w:type="character" w:default="1" w:styleId="DefaultParagraphFont">
-    <w:name w:val="Default Paragraph Font"/>
-    <w:uiPriority w:val="1"/>
-    <w:semiHidden/>
-    <w:unhideWhenUsed/>
-  </w:style>
-  <w:style w:type="table" w:default="1" w:styleId="TableNormal">
-    <w:name w:val="Normal Table"/>
-    <w:uiPriority w:val="99"/>
-    <w:semiHidden/>
-    <w:unhideWhenUsed/>
-    <w:tblPr>
-      <w:tblInd w:w="0" w:type="dxa"/>
-      <w:tblCellMar>
-        <w:top w:w="0" w:type="dxa"/>
-        <w:left w:w="108" w:type="dxa"/>
-        <w:bottom w:w="0" w:type="dxa"/>
-        <w:right w:w="108" w:type="dxa"/>
-      </w:tblCellMar>
-    </w:tblPr>
-  </w:style>
-  <w:style w:type="numbering" w:default="1" w:styleId="NoList">
-    <w:name w:val="No List"/>
-    <w:uiPriority w:val="99"/>
-    <w:semiHidden/>
-    <w:unhideWhenUsed/>
-  </w:style>
-  <w:style w:type="paragraph" w:customStyle="1" w:styleId="46F111049D114ED887B323266584C3C8">
-    <w:name w:val="46F111049D114ED887B323266584C3C8"/>
-  </w:style>
-  <w:style w:type="character" w:styleId="PlaceholderText">
-    <w:name w:val="Placeholder Text"/>
-    <w:basedOn w:val="DefaultParagraphFont"/>
-    <w:uiPriority w:val="2"/>
-    <w:rsid w:val="00E30ACE"/>
-    <w:rPr>
-      <w:color w:val="808080"/>
-    </w:rPr>
-  </w:style>
-  <w:style w:type="paragraph" w:customStyle="1" w:styleId="9193BCB6891B4D4B9485E858570F7ED0">
-    <w:name w:val="9193BCB6891B4D4B9485E858570F7ED0"/>
-  </w:style>
-  <w:style w:type="paragraph" w:customStyle="1" w:styleId="1475EC3DE0D04F9298332508D05015C9">
-    <w:name w:val="1475EC3DE0D04F9298332508D05015C9"/>
-  </w:style>
-  <w:style w:type="paragraph" w:customStyle="1" w:styleId="C2F8226522604A3CA570ABAB7D5EF7DE">
-    <w:name w:val="C2F8226522604A3CA570ABAB7D5EF7DE"/>
-  </w:style>
-  <w:style w:type="paragraph" w:customStyle="1" w:styleId="CB791E39E07F4EAAB76CEC197C65CF27">
-    <w:name w:val="CB791E39E07F4EAAB76CEC197C65CF27"/>
-  </w:style>
-  <w:style w:type="paragraph" w:customStyle="1" w:styleId="324E4ACE49CF4E7F8F8FCB4DAAD6432E">
-    <w:name w:val="324E4ACE49CF4E7F8F8FCB4DAAD6432E"/>
-  </w:style>
-  <w:style w:type="paragraph" w:customStyle="1" w:styleId="C60DB9203A6544B88040BCD04885DE05">
-    <w:name w:val="C60DB9203A6544B88040BCD04885DE05"/>
-  </w:style>
-  <w:style w:type="paragraph" w:customStyle="1" w:styleId="C38DBB8D960F4B358A150955C83864B9">
-    <w:name w:val="C38DBB8D960F4B358A150955C83864B9"/>
-  </w:style>
-  <w:style w:type="paragraph" w:customStyle="1" w:styleId="59E46A1325E74DA2AE17D27B435BEC6D">
-    <w:name w:val="59E46A1325E74DA2AE17D27B435BEC6D"/>
-  </w:style>
-  <w:style w:type="paragraph" w:customStyle="1" w:styleId="9AF99F30FEE24E1D8696F0DDC10570A0">
-    <w:name w:val="9AF99F30FEE24E1D8696F0DDC10570A0"/>
-  </w:style>
-  <w:style w:type="paragraph" w:customStyle="1" w:styleId="07DAE0448227446990F9F509D19570A5">
-    <w:name w:val="07DAE0448227446990F9F509D19570A5"/>
-  </w:style>
-  <w:style w:type="paragraph" w:customStyle="1" w:styleId="51BFACFE0BEB4492BCA52528173AAAB6">
-    <w:name w:val="51BFACFE0BEB4492BCA52528173AAAB6"/>
-  </w:style>
-  <w:style w:type="paragraph" w:customStyle="1" w:styleId="60EAA3677A46490EB3161E06795FBBD1">
-    <w:name w:val="60EAA3677A46490EB3161E06795FBBD1"/>
-  </w:style>
-  <w:style w:type="paragraph" w:customStyle="1" w:styleId="E00A9F9E170941C3A8B360293B06D605">
-    <w:name w:val="E00A9F9E170941C3A8B360293B06D605"/>
-    <w:rsid w:val="002231B2"/>
-  </w:style>
-  <w:style w:type="paragraph" w:customStyle="1" w:styleId="B78B6DC0549F4A52B7FB3B32F0959329">
-    <w:name w:val="B78B6DC0549F4A52B7FB3B32F0959329"/>
-    <w:rsid w:val="00714A52"/>
-  </w:style>
-  <w:style w:type="paragraph" w:customStyle="1" w:styleId="A038F7C256EC43679B946226C23852B4">
-    <w:name w:val="A038F7C256EC43679B946226C23852B4"/>
-    <w:rsid w:val="00714A52"/>
-  </w:style>
-  <w:style w:type="paragraph" w:customStyle="1" w:styleId="A22C82FE59F1484F8951039D9C15BF61">
-    <w:name w:val="A22C82FE59F1484F8951039D9C15BF61"/>
-    <w:rsid w:val="00714A52"/>
-  </w:style>
-  <w:style w:type="paragraph" w:customStyle="1" w:styleId="51BC38BBB0CB4C94A83DDF8DB3932EF0">
-    <w:name w:val="51BC38BBB0CB4C94A83DDF8DB3932EF0"/>
-    <w:rsid w:val="00714A52"/>
-  </w:style>
-  <w:style w:type="paragraph" w:customStyle="1" w:styleId="72D21D8C71654ED7A881B57810C9EC9E">
-    <w:name w:val="72D21D8C71654ED7A881B57810C9EC9E"/>
-    <w:rsid w:val="00714A52"/>
-  </w:style>
-  <w:style w:type="paragraph" w:customStyle="1" w:styleId="BDF245F3D4914D5CBD4E06F450E60D7A">
-    <w:name w:val="BDF245F3D4914D5CBD4E06F450E60D7A"/>
-    <w:rsid w:val="00714A52"/>
-  </w:style>
-  <w:style w:type="paragraph" w:customStyle="1" w:styleId="E1483E7EE057422083B872A9B336A833">
-    <w:name w:val="E1483E7EE057422083B872A9B336A833"/>
-    <w:rsid w:val="00714A52"/>
-  </w:style>
-  <w:style w:type="paragraph" w:customStyle="1" w:styleId="253C36F09CAE4CE99CBBC15D9510D459">
-    <w:name w:val="253C36F09CAE4CE99CBBC15D9510D459"/>
-    <w:rsid w:val="00714A52"/>
-  </w:style>
-  <w:style w:type="paragraph" w:customStyle="1" w:styleId="829513119D1B4E749F8B1475EDAC217D">
-    <w:name w:val="829513119D1B4E749F8B1475EDAC217D"/>
-    <w:rsid w:val="00714A52"/>
-  </w:style>
-  <w:style w:type="paragraph" w:customStyle="1" w:styleId="B9AEA05FABF442E396ABA7CFB1A07A7D">
-    <w:name w:val="B9AEA05FABF442E396ABA7CFB1A07A7D"/>
-    <w:rsid w:val="00714A52"/>
-  </w:style>
-  <w:style w:type="paragraph" w:customStyle="1" w:styleId="ED268E0EB817485CAE40E729E06B814F">
-    <w:name w:val="ED268E0EB817485CAE40E729E06B814F"/>
-    <w:rsid w:val="007C0DBE"/>
-  </w:style>
-  <w:style w:type="paragraph" w:customStyle="1" w:styleId="82BCA27E1C9D4646AFC5EC34028A7E6A">
-    <w:name w:val="82BCA27E1C9D4646AFC5EC34028A7E6A"/>
-    <w:rsid w:val="007C0DBE"/>
-  </w:style>
-  <w:style w:type="paragraph" w:customStyle="1" w:styleId="FC84519BC615417C837D6DFA0893EF87">
-    <w:name w:val="FC84519BC615417C837D6DFA0893EF87"/>
-    <w:rsid w:val="007C0DBE"/>
-    <w:pPr>
-      <w:spacing w:after="0" w:line="276" w:lineRule="auto"/>
-    </w:pPr>
-    <w:rPr>
-      <w:spacing w:val="4"/>
-      <w:sz w:val="20"/>
-      <w:szCs w:val="20"/>
-      <w:lang w:eastAsia="ja-JP"/>
-    </w:rPr>
-  </w:style>
-  <w:style w:type="paragraph" w:customStyle="1" w:styleId="253C36F09CAE4CE99CBBC15D9510D4591">
-    <w:name w:val="253C36F09CAE4CE99CBBC15D9510D4591"/>
-    <w:rsid w:val="007C0DBE"/>
-    <w:pPr>
-      <w:spacing w:after="0" w:line="276" w:lineRule="auto"/>
-    </w:pPr>
-    <w:rPr>
-      <w:spacing w:val="4"/>
-      <w:sz w:val="20"/>
-      <w:szCs w:val="20"/>
-      <w:lang w:eastAsia="ja-JP"/>
-    </w:rPr>
-  </w:style>
-  <w:style w:type="paragraph" w:customStyle="1" w:styleId="E1483E7EE057422083B872A9B336A8331">
-    <w:name w:val="E1483E7EE057422083B872A9B336A8331"/>
-    <w:rsid w:val="007C0DBE"/>
-    <w:pPr>
-      <w:spacing w:after="0" w:line="276" w:lineRule="auto"/>
-    </w:pPr>
-    <w:rPr>
-      <w:spacing w:val="4"/>
-      <w:sz w:val="20"/>
-      <w:szCs w:val="20"/>
-      <w:lang w:eastAsia="ja-JP"/>
-    </w:rPr>
-  </w:style>
-  <w:style w:type="paragraph" w:customStyle="1" w:styleId="BDF245F3D4914D5CBD4E06F450E60D7A1">
-    <w:name w:val="BDF245F3D4914D5CBD4E06F450E60D7A1"/>
-    <w:rsid w:val="007C0DBE"/>
-    <w:pPr>
-      <w:spacing w:after="0" w:line="276" w:lineRule="auto"/>
-    </w:pPr>
-    <w:rPr>
-      <w:spacing w:val="4"/>
-      <w:sz w:val="20"/>
-      <w:szCs w:val="20"/>
-      <w:lang w:eastAsia="ja-JP"/>
-    </w:rPr>
-  </w:style>
-  <w:style w:type="paragraph" w:customStyle="1" w:styleId="72D21D8C71654ED7A881B57810C9EC9E1">
-    <w:name w:val="72D21D8C71654ED7A881B57810C9EC9E1"/>
-    <w:rsid w:val="007C0DBE"/>
-    <w:pPr>
-      <w:spacing w:after="0" w:line="276" w:lineRule="auto"/>
-    </w:pPr>
-    <w:rPr>
-      <w:spacing w:val="4"/>
-      <w:sz w:val="20"/>
-      <w:szCs w:val="20"/>
-      <w:lang w:eastAsia="ja-JP"/>
-    </w:rPr>
-  </w:style>
-  <w:style w:type="paragraph" w:customStyle="1" w:styleId="51BC38BBB0CB4C94A83DDF8DB3932EF01">
-    <w:name w:val="51BC38BBB0CB4C94A83DDF8DB3932EF01"/>
-    <w:rsid w:val="007C0DBE"/>
-    <w:pPr>
-      <w:spacing w:after="0" w:line="276" w:lineRule="auto"/>
-    </w:pPr>
-    <w:rPr>
-      <w:spacing w:val="4"/>
-      <w:sz w:val="20"/>
-      <w:szCs w:val="20"/>
-      <w:lang w:eastAsia="ja-JP"/>
-    </w:rPr>
-  </w:style>
-  <w:style w:type="paragraph" w:customStyle="1" w:styleId="A22C82FE59F1484F8951039D9C15BF611">
-    <w:name w:val="A22C82FE59F1484F8951039D9C15BF611"/>
-    <w:rsid w:val="007C0DBE"/>
-    <w:pPr>
-      <w:spacing w:after="0" w:line="276" w:lineRule="auto"/>
-    </w:pPr>
-    <w:rPr>
-      <w:spacing w:val="4"/>
-      <w:sz w:val="20"/>
-      <w:szCs w:val="20"/>
-      <w:lang w:eastAsia="ja-JP"/>
-    </w:rPr>
-  </w:style>
-  <w:style w:type="paragraph" w:customStyle="1" w:styleId="83CA19A9264149F2BE83260F9FC1CB1C">
-    <w:name w:val="83CA19A9264149F2BE83260F9FC1CB1C"/>
-    <w:rsid w:val="007C0DBE"/>
-    <w:pPr>
-      <w:spacing w:after="0" w:line="276" w:lineRule="auto"/>
-    </w:pPr>
-    <w:rPr>
-      <w:spacing w:val="4"/>
-      <w:sz w:val="20"/>
-      <w:szCs w:val="20"/>
-      <w:lang w:eastAsia="ja-JP"/>
-    </w:rPr>
-  </w:style>
-  <w:style w:type="paragraph" w:customStyle="1" w:styleId="A038F7C256EC43679B946226C23852B41">
-    <w:name w:val="A038F7C256EC43679B946226C23852B41"/>
-    <w:rsid w:val="007C0DBE"/>
-    <w:pPr>
-      <w:spacing w:after="0" w:line="276" w:lineRule="auto"/>
-    </w:pPr>
-    <w:rPr>
-      <w:spacing w:val="4"/>
-      <w:sz w:val="20"/>
-      <w:szCs w:val="20"/>
-      <w:lang w:eastAsia="ja-JP"/>
-    </w:rPr>
-  </w:style>
-  <w:style w:type="paragraph" w:customStyle="1" w:styleId="9193BCB6891B4D4B9485E858570F7ED01">
-    <w:name w:val="9193BCB6891B4D4B9485E858570F7ED01"/>
-    <w:rsid w:val="007C0DBE"/>
-    <w:pPr>
-      <w:spacing w:after="240" w:line="276" w:lineRule="auto"/>
-    </w:pPr>
-    <w:rPr>
-      <w:spacing w:val="4"/>
-      <w:sz w:val="20"/>
-      <w:szCs w:val="20"/>
-      <w:lang w:eastAsia="ja-JP"/>
-    </w:rPr>
-  </w:style>
-  <w:style w:type="paragraph" w:customStyle="1" w:styleId="FC84519BC615417C837D6DFA0893EF871">
-    <w:name w:val="FC84519BC615417C837D6DFA0893EF871"/>
-    <w:rsid w:val="007C0DBE"/>
-    <w:pPr>
-      <w:spacing w:after="0" w:line="276" w:lineRule="auto"/>
-    </w:pPr>
-    <w:rPr>
-      <w:spacing w:val="4"/>
-      <w:sz w:val="20"/>
-      <w:szCs w:val="20"/>
-      <w:lang w:eastAsia="ja-JP"/>
-    </w:rPr>
-  </w:style>
-  <w:style w:type="paragraph" w:customStyle="1" w:styleId="253C36F09CAE4CE99CBBC15D9510D4592">
-    <w:name w:val="253C36F09CAE4CE99CBBC15D9510D4592"/>
-    <w:rsid w:val="007C0DBE"/>
-    <w:pPr>
-      <w:spacing w:after="0" w:line="276" w:lineRule="auto"/>
-    </w:pPr>
-    <w:rPr>
-      <w:spacing w:val="4"/>
-      <w:sz w:val="20"/>
-      <w:szCs w:val="20"/>
-      <w:lang w:eastAsia="ja-JP"/>
-    </w:rPr>
-  </w:style>
-  <w:style w:type="paragraph" w:customStyle="1" w:styleId="E1483E7EE057422083B872A9B336A8332">
-    <w:name w:val="E1483E7EE057422083B872A9B336A8332"/>
-    <w:rsid w:val="007C0DBE"/>
-    <w:pPr>
-      <w:spacing w:after="0" w:line="276" w:lineRule="auto"/>
-    </w:pPr>
-    <w:rPr>
-      <w:spacing w:val="4"/>
-      <w:sz w:val="20"/>
-      <w:szCs w:val="20"/>
-      <w:lang w:eastAsia="ja-JP"/>
-    </w:rPr>
-  </w:style>
-  <w:style w:type="paragraph" w:customStyle="1" w:styleId="BDF245F3D4914D5CBD4E06F450E60D7A2">
-    <w:name w:val="BDF245F3D4914D5CBD4E06F450E60D7A2"/>
-    <w:rsid w:val="007C0DBE"/>
-    <w:pPr>
-      <w:spacing w:after="0" w:line="276" w:lineRule="auto"/>
-    </w:pPr>
-    <w:rPr>
-      <w:spacing w:val="4"/>
-      <w:sz w:val="20"/>
-      <w:szCs w:val="20"/>
-      <w:lang w:eastAsia="ja-JP"/>
-    </w:rPr>
-  </w:style>
-  <w:style w:type="paragraph" w:customStyle="1" w:styleId="72D21D8C71654ED7A881B57810C9EC9E2">
-    <w:name w:val="72D21D8C71654ED7A881B57810C9EC9E2"/>
-    <w:rsid w:val="007C0DBE"/>
-    <w:pPr>
-      <w:spacing w:after="0" w:line="276" w:lineRule="auto"/>
-    </w:pPr>
-    <w:rPr>
-      <w:spacing w:val="4"/>
-      <w:sz w:val="20"/>
-      <w:szCs w:val="20"/>
-      <w:lang w:eastAsia="ja-JP"/>
-    </w:rPr>
-  </w:style>
-  <w:style w:type="paragraph" w:customStyle="1" w:styleId="51BC38BBB0CB4C94A83DDF8DB3932EF02">
-    <w:name w:val="51BC38BBB0CB4C94A83DDF8DB3932EF02"/>
-    <w:rsid w:val="007C0DBE"/>
-    <w:pPr>
-      <w:spacing w:after="0" w:line="276" w:lineRule="auto"/>
-    </w:pPr>
-    <w:rPr>
-      <w:spacing w:val="4"/>
-      <w:sz w:val="20"/>
-      <w:szCs w:val="20"/>
-      <w:lang w:eastAsia="ja-JP"/>
-    </w:rPr>
-  </w:style>
-  <w:style w:type="paragraph" w:customStyle="1" w:styleId="A22C82FE59F1484F8951039D9C15BF612">
-    <w:name w:val="A22C82FE59F1484F8951039D9C15BF612"/>
-    <w:rsid w:val="007C0DBE"/>
-    <w:pPr>
-      <w:spacing w:after="0" w:line="276" w:lineRule="auto"/>
-    </w:pPr>
-    <w:rPr>
-      <w:spacing w:val="4"/>
-      <w:sz w:val="20"/>
-      <w:szCs w:val="20"/>
-      <w:lang w:eastAsia="ja-JP"/>
-    </w:rPr>
-  </w:style>
-  <w:style w:type="paragraph" w:customStyle="1" w:styleId="83CA19A9264149F2BE83260F9FC1CB1C1">
-    <w:name w:val="83CA19A9264149F2BE83260F9FC1CB1C1"/>
-    <w:rsid w:val="007C0DBE"/>
-    <w:pPr>
-      <w:spacing w:after="0" w:line="276" w:lineRule="auto"/>
-    </w:pPr>
-    <w:rPr>
-      <w:spacing w:val="4"/>
-      <w:sz w:val="20"/>
-      <w:szCs w:val="20"/>
-      <w:lang w:eastAsia="ja-JP"/>
-    </w:rPr>
-  </w:style>
-  <w:style w:type="paragraph" w:customStyle="1" w:styleId="A038F7C256EC43679B946226C23852B42">
-    <w:name w:val="A038F7C256EC43679B946226C23852B42"/>
-    <w:rsid w:val="007C0DBE"/>
-    <w:pPr>
-      <w:spacing w:after="0" w:line="276" w:lineRule="auto"/>
-    </w:pPr>
-    <w:rPr>
-      <w:spacing w:val="4"/>
-      <w:sz w:val="20"/>
-      <w:szCs w:val="20"/>
-      <w:lang w:eastAsia="ja-JP"/>
-    </w:rPr>
-  </w:style>
-  <w:style w:type="paragraph" w:customStyle="1" w:styleId="9193BCB6891B4D4B9485E858570F7ED02">
-    <w:name w:val="9193BCB6891B4D4B9485E858570F7ED02"/>
-    <w:rsid w:val="007C0DBE"/>
-    <w:pPr>
-      <w:spacing w:after="240" w:line="276" w:lineRule="auto"/>
-    </w:pPr>
-    <w:rPr>
-      <w:spacing w:val="4"/>
-      <w:sz w:val="20"/>
-      <w:szCs w:val="20"/>
-      <w:lang w:eastAsia="ja-JP"/>
-    </w:rPr>
-  </w:style>
-  <w:style w:type="paragraph" w:customStyle="1" w:styleId="046D898552844DFC8622BDF6805D4F32">
-    <w:name w:val="046D898552844DFC8622BDF6805D4F32"/>
-    <w:rsid w:val="007C0DBE"/>
-  </w:style>
-  <w:style w:type="paragraph" w:customStyle="1" w:styleId="FA3C508E85AF44FB90EE58D082C0B45D">
-    <w:name w:val="FA3C508E85AF44FB90EE58D082C0B45D"/>
-    <w:rsid w:val="007C0DBE"/>
-  </w:style>
-  <w:style w:type="paragraph" w:customStyle="1" w:styleId="51BF9802A1D341FF82CEE8AB3DBB2F27">
-    <w:name w:val="51BF9802A1D341FF82CEE8AB3DBB2F27"/>
-    <w:rsid w:val="007C0DBE"/>
-  </w:style>
-  <w:style w:type="paragraph" w:customStyle="1" w:styleId="A892446853ED41988297CE4276C42011">
-    <w:name w:val="A892446853ED41988297CE4276C42011"/>
-    <w:rsid w:val="007C0DBE"/>
-  </w:style>
-  <w:style w:type="paragraph" w:customStyle="1" w:styleId="D8B24C53901D4C80A9A6B56E0DA61EE4">
-    <w:name w:val="D8B24C53901D4C80A9A6B56E0DA61EE4"/>
-    <w:rsid w:val="007C0DBE"/>
-  </w:style>
-  <w:style w:type="paragraph" w:customStyle="1" w:styleId="1E6E8C8BC86A4DB2B9E399D516073197">
-    <w:name w:val="1E6E8C8BC86A4DB2B9E399D516073197"/>
-    <w:rsid w:val="007C0DBE"/>
-  </w:style>
-  <w:style w:type="paragraph" w:customStyle="1" w:styleId="0DABAFA908BD481FA586C0248C717451">
-    <w:name w:val="0DABAFA908BD481FA586C0248C717451"/>
-    <w:rsid w:val="007C0DBE"/>
-  </w:style>
-  <w:style w:type="paragraph" w:customStyle="1" w:styleId="DDF832D62BEC43879735B74D16F6657C">
-    <w:name w:val="DDF832D62BEC43879735B74D16F6657C"/>
-    <w:rsid w:val="007C0DBE"/>
-  </w:style>
-  <w:style w:type="paragraph" w:customStyle="1" w:styleId="20FBAD804A3D431B9134F5D169F498A8">
-    <w:name w:val="20FBAD804A3D431B9134F5D169F498A8"/>
-    <w:rsid w:val="007C0DBE"/>
-  </w:style>
-  <w:style w:type="paragraph" w:customStyle="1" w:styleId="61C9ADD3872C4FA49D02760EE139E85A">
-    <w:name w:val="61C9ADD3872C4FA49D02760EE139E85A"/>
-    <w:rsid w:val="007C0DBE"/>
-  </w:style>
-  <w:style w:type="paragraph" w:customStyle="1" w:styleId="14CD62D289434D30A2A434776B9BB710">
-    <w:name w:val="14CD62D289434D30A2A434776B9BB710"/>
-    <w:rsid w:val="007C0DBE"/>
-  </w:style>
-  <w:style w:type="paragraph" w:customStyle="1" w:styleId="68445600C20F4742B4123DA9C56F3AD4">
-    <w:name w:val="68445600C20F4742B4123DA9C56F3AD4"/>
-    <w:rsid w:val="007C0DBE"/>
-  </w:style>
-  <w:style w:type="paragraph" w:customStyle="1" w:styleId="98EE6B61C3E94ECC95C077BD5FF77B36">
-    <w:name w:val="98EE6B61C3E94ECC95C077BD5FF77B36"/>
-    <w:rsid w:val="007C0DBE"/>
-  </w:style>
-  <w:style w:type="paragraph" w:customStyle="1" w:styleId="CFE1F27BFA8F4B6DBB1445522EC8AD27">
-    <w:name w:val="CFE1F27BFA8F4B6DBB1445522EC8AD27"/>
-    <w:rsid w:val="007C0DBE"/>
-  </w:style>
-  <w:style w:type="paragraph" w:customStyle="1" w:styleId="C465C53B1F84470590E72FAEF3D06840">
-    <w:name w:val="C465C53B1F84470590E72FAEF3D06840"/>
-    <w:rsid w:val="007C0DBE"/>
-  </w:style>
-  <w:style w:type="paragraph" w:customStyle="1" w:styleId="043EE65891794E99B2812086BBC009A5">
-    <w:name w:val="043EE65891794E99B2812086BBC009A5"/>
-    <w:rsid w:val="007C0DBE"/>
-  </w:style>
-  <w:style w:type="paragraph" w:customStyle="1" w:styleId="9E319AE565624A5A97554B04A34817AF">
-    <w:name w:val="9E319AE565624A5A97554B04A34817AF"/>
-    <w:rsid w:val="007C0DBE"/>
-  </w:style>
-  <w:style w:type="paragraph" w:customStyle="1" w:styleId="17A0435C8A0C4050B99CFAB04E8077B2">
-    <w:name w:val="17A0435C8A0C4050B99CFAB04E8077B2"/>
-    <w:rsid w:val="007C0DBE"/>
-  </w:style>
-  <w:style w:type="paragraph" w:customStyle="1" w:styleId="0DE4C5F904F54E2FA18ACB1890E269CE">
-    <w:name w:val="0DE4C5F904F54E2FA18ACB1890E269CE"/>
-    <w:rsid w:val="007C0DBE"/>
-  </w:style>
-  <w:style w:type="paragraph" w:customStyle="1" w:styleId="A0B33FC29C1542F983C920A89FC4F56E">
-    <w:name w:val="A0B33FC29C1542F983C920A89FC4F56E"/>
-    <w:rsid w:val="00386FDE"/>
-    <w:pPr>
-      <w:spacing w:after="200" w:line="276" w:lineRule="auto"/>
-    </w:pPr>
-  </w:style>
-  <w:style w:type="paragraph" w:customStyle="1" w:styleId="1D1CEB5FE2984E299EE694ED6E685AB6">
-    <w:name w:val="1D1CEB5FE2984E299EE694ED6E685AB6"/>
-    <w:rsid w:val="00386FDE"/>
-    <w:pPr>
-      <w:spacing w:after="200" w:line="276" w:lineRule="auto"/>
-    </w:pPr>
-  </w:style>
-  <w:style w:type="paragraph" w:customStyle="1" w:styleId="A0B33FC29C1542F983C920A89FC4F56E1">
-    <w:name w:val="A0B33FC29C1542F983C920A89FC4F56E1"/>
-    <w:rsid w:val="00386FDE"/>
-    <w:pPr>
-      <w:spacing w:after="0" w:line="276" w:lineRule="auto"/>
-    </w:pPr>
-    <w:rPr>
-      <w:spacing w:val="4"/>
-      <w:sz w:val="20"/>
-      <w:szCs w:val="20"/>
-      <w:lang w:eastAsia="ja-JP"/>
-    </w:rPr>
-  </w:style>
-  <w:style w:type="paragraph" w:customStyle="1" w:styleId="1D1CEB5FE2984E299EE694ED6E685AB61">
-    <w:name w:val="1D1CEB5FE2984E299EE694ED6E685AB61"/>
-    <w:rsid w:val="00386FDE"/>
-    <w:pPr>
-      <w:spacing w:after="0" w:line="276" w:lineRule="auto"/>
-    </w:pPr>
-    <w:rPr>
-      <w:spacing w:val="4"/>
-      <w:sz w:val="20"/>
-      <w:szCs w:val="20"/>
-      <w:lang w:eastAsia="ja-JP"/>
-    </w:rPr>
-  </w:style>
-  <w:style w:type="paragraph" w:customStyle="1" w:styleId="20FBAD804A3D431B9134F5D169F498A81">
-    <w:name w:val="20FBAD804A3D431B9134F5D169F498A81"/>
-    <w:rsid w:val="00386FDE"/>
-    <w:pPr>
-      <w:spacing w:after="0" w:line="276" w:lineRule="auto"/>
-    </w:pPr>
-    <w:rPr>
-      <w:spacing w:val="4"/>
-      <w:sz w:val="20"/>
-      <w:szCs w:val="20"/>
-      <w:lang w:eastAsia="ja-JP"/>
-    </w:rPr>
-  </w:style>
-  <w:style w:type="paragraph" w:customStyle="1" w:styleId="14CD62D289434D30A2A434776B9BB7101">
-    <w:name w:val="14CD62D289434D30A2A434776B9BB7101"/>
-    <w:rsid w:val="00386FDE"/>
-    <w:pPr>
-      <w:spacing w:after="0" w:line="276" w:lineRule="auto"/>
-    </w:pPr>
-    <w:rPr>
-      <w:spacing w:val="4"/>
-      <w:sz w:val="20"/>
-      <w:szCs w:val="20"/>
-      <w:lang w:eastAsia="ja-JP"/>
-    </w:rPr>
-  </w:style>
-  <w:style w:type="paragraph" w:customStyle="1" w:styleId="DefaultPlaceholder-1854013439">
-    <w:name w:val="DefaultPlaceholder_-1854013439"/>
-    <w:rsid w:val="00386FDE"/>
-    <w:pPr>
-      <w:spacing w:after="0" w:line="276" w:lineRule="auto"/>
-    </w:pPr>
-    <w:rPr>
-      <w:spacing w:val="4"/>
-      <w:sz w:val="20"/>
-      <w:szCs w:val="20"/>
-      <w:lang w:eastAsia="ja-JP"/>
-    </w:rPr>
-  </w:style>
-  <w:style w:type="paragraph" w:customStyle="1" w:styleId="E1483E7EE057422083B872A9B336A8333">
-    <w:name w:val="E1483E7EE057422083B872A9B336A8333"/>
-    <w:rsid w:val="00386FDE"/>
-    <w:pPr>
-      <w:spacing w:after="0" w:line="276" w:lineRule="auto"/>
-    </w:pPr>
-    <w:rPr>
-      <w:spacing w:val="4"/>
-      <w:sz w:val="20"/>
-      <w:szCs w:val="20"/>
-      <w:lang w:eastAsia="ja-JP"/>
-    </w:rPr>
-  </w:style>
-  <w:style w:type="paragraph" w:customStyle="1" w:styleId="0DE4C5F904F54E2FA18ACB1890E269CE1">
-    <w:name w:val="0DE4C5F904F54E2FA18ACB1890E269CE1"/>
-    <w:rsid w:val="00386FDE"/>
-    <w:pPr>
-      <w:spacing w:after="0" w:line="276" w:lineRule="auto"/>
-    </w:pPr>
-    <w:rPr>
-      <w:spacing w:val="4"/>
-      <w:sz w:val="20"/>
-      <w:szCs w:val="20"/>
-      <w:lang w:eastAsia="ja-JP"/>
-    </w:rPr>
-  </w:style>
-  <w:style w:type="paragraph" w:customStyle="1" w:styleId="98EE6B61C3E94ECC95C077BD5FF77B361">
-    <w:name w:val="98EE6B61C3E94ECC95C077BD5FF77B361"/>
-    <w:rsid w:val="00386FDE"/>
-    <w:pPr>
-      <w:spacing w:after="0" w:line="276" w:lineRule="auto"/>
-    </w:pPr>
-    <w:rPr>
-      <w:spacing w:val="4"/>
-      <w:sz w:val="20"/>
-      <w:szCs w:val="20"/>
-      <w:lang w:eastAsia="ja-JP"/>
-    </w:rPr>
-  </w:style>
-  <w:style w:type="paragraph" w:customStyle="1" w:styleId="CFE1F27BFA8F4B6DBB1445522EC8AD271">
-    <w:name w:val="CFE1F27BFA8F4B6DBB1445522EC8AD271"/>
-    <w:rsid w:val="00386FDE"/>
-    <w:pPr>
-      <w:spacing w:after="0" w:line="276" w:lineRule="auto"/>
-    </w:pPr>
-    <w:rPr>
-      <w:spacing w:val="4"/>
-      <w:sz w:val="20"/>
-      <w:szCs w:val="20"/>
-      <w:lang w:eastAsia="ja-JP"/>
-    </w:rPr>
-  </w:style>
-  <w:style w:type="paragraph" w:customStyle="1" w:styleId="C465C53B1F84470590E72FAEF3D068401">
-    <w:name w:val="C465C53B1F84470590E72FAEF3D068401"/>
-    <w:rsid w:val="00386FDE"/>
-    <w:pPr>
-      <w:spacing w:after="0" w:line="276" w:lineRule="auto"/>
-    </w:pPr>
-    <w:rPr>
-      <w:spacing w:val="4"/>
-      <w:sz w:val="20"/>
-      <w:szCs w:val="20"/>
-      <w:lang w:eastAsia="ja-JP"/>
-    </w:rPr>
-  </w:style>
-  <w:style w:type="paragraph" w:customStyle="1" w:styleId="9193BCB6891B4D4B9485E858570F7ED03">
-    <w:name w:val="9193BCB6891B4D4B9485E858570F7ED03"/>
-    <w:rsid w:val="00386FDE"/>
-    <w:pPr>
-      <w:spacing w:after="240" w:line="276" w:lineRule="auto"/>
-    </w:pPr>
-    <w:rPr>
-      <w:spacing w:val="4"/>
-      <w:sz w:val="20"/>
-      <w:szCs w:val="20"/>
-      <w:lang w:eastAsia="ja-JP"/>
-    </w:rPr>
-  </w:style>
-  <w:style w:type="paragraph" w:customStyle="1" w:styleId="80D408F162654CCAB4DF99C3022734C9">
-    <w:name w:val="80D408F162654CCAB4DF99C3022734C9"/>
-    <w:rsid w:val="00386FDE"/>
-    <w:pPr>
-      <w:spacing w:after="200" w:line="276" w:lineRule="auto"/>
-    </w:pPr>
-  </w:style>
-  <w:style w:type="paragraph" w:customStyle="1" w:styleId="AE1AB349CBF94C018A36294AC9700C95">
-    <w:name w:val="AE1AB349CBF94C018A36294AC9700C95"/>
-    <w:rsid w:val="00386FDE"/>
-    <w:pPr>
-      <w:spacing w:after="200" w:line="276" w:lineRule="auto"/>
-    </w:pPr>
-  </w:style>
-  <w:style w:type="paragraph" w:customStyle="1" w:styleId="9C046427C67140569B648F5BE17AAD8C">
-    <w:name w:val="9C046427C67140569B648F5BE17AAD8C"/>
-    <w:rsid w:val="00703258"/>
-    <w:pPr>
-      <w:spacing w:after="200" w:line="276" w:lineRule="auto"/>
-    </w:pPr>
-  </w:style>
-  <w:style w:type="paragraph" w:customStyle="1" w:styleId="F28D232206D04C86BD12C1B01252EE1A">
-    <w:name w:val="F28D232206D04C86BD12C1B01252EE1A"/>
-    <w:rsid w:val="00703258"/>
-    <w:pPr>
-      <w:spacing w:after="200" w:line="276" w:lineRule="auto"/>
-    </w:pPr>
-  </w:style>
-  <w:style w:type="paragraph" w:customStyle="1" w:styleId="FE1445C5BE714BBA8CB5BB8944608581">
-    <w:name w:val="FE1445C5BE714BBA8CB5BB8944608581"/>
-    <w:rsid w:val="00703258"/>
-    <w:pPr>
-      <w:spacing w:after="200" w:line="276" w:lineRule="auto"/>
-    </w:pPr>
-  </w:style>
-  <w:style w:type="paragraph" w:customStyle="1" w:styleId="374AD4575386496E8AD4A6C3C82CAF12">
-    <w:name w:val="374AD4575386496E8AD4A6C3C82CAF12"/>
-    <w:rsid w:val="00703258"/>
-    <w:pPr>
-      <w:spacing w:after="200" w:line="276" w:lineRule="auto"/>
-    </w:pPr>
-  </w:style>
-  <w:style w:type="paragraph" w:customStyle="1" w:styleId="933CD4885C4E49FA919816A33BCC7328">
-    <w:name w:val="933CD4885C4E49FA919816A33BCC7328"/>
-    <w:rsid w:val="00703258"/>
-    <w:pPr>
-      <w:spacing w:after="200" w:line="276" w:lineRule="auto"/>
-    </w:pPr>
-  </w:style>
-  <w:style w:type="paragraph" w:customStyle="1" w:styleId="E4EDADC0FCFD403498055FC6EC30F0FD">
-    <w:name w:val="E4EDADC0FCFD403498055FC6EC30F0FD"/>
-    <w:rsid w:val="00703258"/>
-    <w:pPr>
-      <w:spacing w:after="200" w:line="276" w:lineRule="auto"/>
-    </w:pPr>
-  </w:style>
-  <w:style w:type="paragraph" w:customStyle="1" w:styleId="F9865C9CAD6644CF89CFF31DD392AEE0">
-    <w:name w:val="F9865C9CAD6644CF89CFF31DD392AEE0"/>
-    <w:rsid w:val="00FB351D"/>
-    <w:pPr>
-      <w:spacing w:after="200" w:line="276" w:lineRule="auto"/>
-    </w:pPr>
-  </w:style>
-  <w:style w:type="paragraph" w:customStyle="1" w:styleId="5347D01EE1074A89BF087DF1647709F9">
-    <w:name w:val="5347D01EE1074A89BF087DF1647709F9"/>
-    <w:rsid w:val="00FB351D"/>
-    <w:pPr>
-      <w:spacing w:after="200" w:line="276" w:lineRule="auto"/>
-    </w:pPr>
-  </w:style>
-  <w:style w:type="paragraph" w:customStyle="1" w:styleId="DA6C648E22094DD8A6B5795D1C9A672B">
-    <w:name w:val="DA6C648E22094DD8A6B5795D1C9A672B"/>
-    <w:rsid w:val="00FB351D"/>
-    <w:pPr>
-      <w:spacing w:after="200" w:line="276" w:lineRule="auto"/>
-    </w:pPr>
-  </w:style>
-  <w:style w:type="paragraph" w:customStyle="1" w:styleId="D909621185DB40FCBB0309115EF9779D">
-    <w:name w:val="D909621185DB40FCBB0309115EF9779D"/>
-    <w:rsid w:val="00FB351D"/>
-    <w:pPr>
-      <w:spacing w:after="200" w:line="276" w:lineRule="auto"/>
-    </w:pPr>
-  </w:style>
-  <w:style w:type="paragraph" w:customStyle="1" w:styleId="3FAE118257E14780844E4FA6160A64FE">
-    <w:name w:val="3FAE118257E14780844E4FA6160A64FE"/>
-    <w:rsid w:val="00FB351D"/>
-    <w:pPr>
-      <w:spacing w:after="200" w:line="276" w:lineRule="auto"/>
-    </w:pPr>
-  </w:style>
-  <w:style w:type="paragraph" w:customStyle="1" w:styleId="7461DAA3F9A9463785CAA9806B8245CD">
-    <w:name w:val="7461DAA3F9A9463785CAA9806B8245CD"/>
-    <w:rsid w:val="00FB351D"/>
-    <w:pPr>
-      <w:spacing w:after="200" w:line="276" w:lineRule="auto"/>
-    </w:pPr>
-  </w:style>
-  <w:style w:type="paragraph" w:customStyle="1" w:styleId="A31CF6BAB694414D8775D921644EC3CA">
-    <w:name w:val="A31CF6BAB694414D8775D921644EC3CA"/>
-    <w:rsid w:val="00FB351D"/>
-    <w:pPr>
-      <w:spacing w:after="200" w:line="276" w:lineRule="auto"/>
-    </w:pPr>
-  </w:style>
-  <w:style w:type="paragraph" w:customStyle="1" w:styleId="80415497BCBF4D438E84386A4F52C6E0">
-    <w:name w:val="80415497BCBF4D438E84386A4F52C6E0"/>
-    <w:rsid w:val="00FB351D"/>
-    <w:pPr>
-      <w:spacing w:after="200" w:line="276" w:lineRule="auto"/>
-    </w:pPr>
-  </w:style>
-  <w:style w:type="paragraph" w:customStyle="1" w:styleId="E773A65BD7FA4FBEBCD7A997A0EDD9E6">
-    <w:name w:val="E773A65BD7FA4FBEBCD7A997A0EDD9E6"/>
-    <w:rsid w:val="00FB351D"/>
-    <w:pPr>
-      <w:spacing w:after="200" w:line="276" w:lineRule="auto"/>
-    </w:pPr>
-  </w:style>
-  <w:style w:type="paragraph" w:customStyle="1" w:styleId="A0B33FC29C1542F983C920A89FC4F56E2">
-    <w:name w:val="A0B33FC29C1542F983C920A89FC4F56E2"/>
-    <w:rsid w:val="00567118"/>
-    <w:pPr>
-      <w:spacing w:after="0" w:line="276" w:lineRule="auto"/>
-    </w:pPr>
-    <w:rPr>
-      <w:spacing w:val="4"/>
-      <w:sz w:val="20"/>
-      <w:szCs w:val="20"/>
-      <w:lang w:eastAsia="ja-JP"/>
-    </w:rPr>
-  </w:style>
-  <w:style w:type="paragraph" w:customStyle="1" w:styleId="1D1CEB5FE2984E299EE694ED6E685AB62">
-    <w:name w:val="1D1CEB5FE2984E299EE694ED6E685AB62"/>
-    <w:rsid w:val="00567118"/>
-    <w:pPr>
-      <w:spacing w:after="0" w:line="276" w:lineRule="auto"/>
-    </w:pPr>
-    <w:rPr>
-      <w:spacing w:val="4"/>
-      <w:sz w:val="20"/>
-      <w:szCs w:val="20"/>
-      <w:lang w:eastAsia="ja-JP"/>
-    </w:rPr>
-  </w:style>
-  <w:style w:type="paragraph" w:customStyle="1" w:styleId="20FBAD804A3D431B9134F5D169F498A82">
-    <w:name w:val="20FBAD804A3D431B9134F5D169F498A82"/>
-    <w:rsid w:val="00567118"/>
-    <w:pPr>
-      <w:spacing w:after="0" w:line="276" w:lineRule="auto"/>
-    </w:pPr>
-    <w:rPr>
-      <w:spacing w:val="4"/>
-      <w:sz w:val="20"/>
-      <w:szCs w:val="20"/>
-      <w:lang w:eastAsia="ja-JP"/>
-    </w:rPr>
-  </w:style>
-  <w:style w:type="paragraph" w:customStyle="1" w:styleId="E773A65BD7FA4FBEBCD7A997A0EDD9E61">
-    <w:name w:val="E773A65BD7FA4FBEBCD7A997A0EDD9E61"/>
-    <w:rsid w:val="00567118"/>
-    <w:pPr>
-      <w:spacing w:after="0" w:line="276" w:lineRule="auto"/>
-    </w:pPr>
-    <w:rPr>
-      <w:spacing w:val="4"/>
-      <w:sz w:val="20"/>
-      <w:szCs w:val="20"/>
-      <w:lang w:eastAsia="ja-JP"/>
-    </w:rPr>
-  </w:style>
-  <w:style w:type="paragraph" w:customStyle="1" w:styleId="5347D01EE1074A89BF087DF1647709F91">
-    <w:name w:val="5347D01EE1074A89BF087DF1647709F91"/>
-    <w:rsid w:val="00567118"/>
-    <w:pPr>
-      <w:spacing w:after="0" w:line="276" w:lineRule="auto"/>
-    </w:pPr>
-    <w:rPr>
-      <w:spacing w:val="4"/>
-      <w:sz w:val="20"/>
-      <w:szCs w:val="20"/>
-      <w:lang w:eastAsia="ja-JP"/>
-    </w:rPr>
-  </w:style>
-  <w:style w:type="paragraph" w:customStyle="1" w:styleId="DA6C648E22094DD8A6B5795D1C9A672B1">
-    <w:name w:val="DA6C648E22094DD8A6B5795D1C9A672B1"/>
-    <w:rsid w:val="00567118"/>
-    <w:pPr>
-      <w:spacing w:after="0" w:line="276" w:lineRule="auto"/>
-    </w:pPr>
-    <w:rPr>
-      <w:spacing w:val="4"/>
-      <w:sz w:val="20"/>
-      <w:szCs w:val="20"/>
-      <w:lang w:eastAsia="ja-JP"/>
-    </w:rPr>
-  </w:style>
-  <w:style w:type="paragraph" w:customStyle="1" w:styleId="DefaultPlaceholder-18540134391">
-    <w:name w:val="DefaultPlaceholder_-18540134391"/>
-    <w:rsid w:val="00567118"/>
-    <w:pPr>
-      <w:spacing w:after="0" w:line="276" w:lineRule="auto"/>
-    </w:pPr>
-    <w:rPr>
-      <w:spacing w:val="4"/>
-      <w:sz w:val="20"/>
-      <w:szCs w:val="20"/>
-      <w:lang w:eastAsia="ja-JP"/>
-    </w:rPr>
-  </w:style>
-  <w:style w:type="paragraph" w:customStyle="1" w:styleId="E1483E7EE057422083B872A9B336A8334">
-    <w:name w:val="E1483E7EE057422083B872A9B336A8334"/>
-    <w:rsid w:val="00567118"/>
-    <w:pPr>
-      <w:spacing w:after="0" w:line="276" w:lineRule="auto"/>
-    </w:pPr>
-    <w:rPr>
-      <w:spacing w:val="4"/>
-      <w:sz w:val="20"/>
-      <w:szCs w:val="20"/>
-      <w:lang w:eastAsia="ja-JP"/>
-    </w:rPr>
-  </w:style>
-  <w:style w:type="paragraph" w:customStyle="1" w:styleId="0DE4C5F904F54E2FA18ACB1890E269CE2">
-    <w:name w:val="0DE4C5F904F54E2FA18ACB1890E269CE2"/>
-    <w:rsid w:val="00567118"/>
-    <w:pPr>
-      <w:spacing w:after="0" w:line="276" w:lineRule="auto"/>
-    </w:pPr>
-    <w:rPr>
-      <w:spacing w:val="4"/>
-      <w:sz w:val="20"/>
-      <w:szCs w:val="20"/>
-      <w:lang w:eastAsia="ja-JP"/>
-    </w:rPr>
-  </w:style>
-  <w:style w:type="paragraph" w:customStyle="1" w:styleId="98EE6B61C3E94ECC95C077BD5FF77B362">
-    <w:name w:val="98EE6B61C3E94ECC95C077BD5FF77B362"/>
-    <w:rsid w:val="00567118"/>
-    <w:pPr>
-      <w:spacing w:after="0" w:line="276" w:lineRule="auto"/>
-    </w:pPr>
-    <w:rPr>
-      <w:spacing w:val="4"/>
-      <w:sz w:val="20"/>
-      <w:szCs w:val="20"/>
-      <w:lang w:eastAsia="ja-JP"/>
-    </w:rPr>
-  </w:style>
-  <w:style w:type="paragraph" w:customStyle="1" w:styleId="CFE1F27BFA8F4B6DBB1445522EC8AD272">
-    <w:name w:val="CFE1F27BFA8F4B6DBB1445522EC8AD272"/>
-    <w:rsid w:val="00567118"/>
-    <w:pPr>
-      <w:spacing w:after="0" w:line="276" w:lineRule="auto"/>
-    </w:pPr>
-    <w:rPr>
-      <w:spacing w:val="4"/>
-      <w:sz w:val="20"/>
-      <w:szCs w:val="20"/>
-      <w:lang w:eastAsia="ja-JP"/>
-    </w:rPr>
-  </w:style>
-  <w:style w:type="paragraph" w:customStyle="1" w:styleId="C465C53B1F84470590E72FAEF3D068402">
-    <w:name w:val="C465C53B1F84470590E72FAEF3D068402"/>
-    <w:rsid w:val="00567118"/>
-    <w:pPr>
-      <w:spacing w:after="0" w:line="276" w:lineRule="auto"/>
-    </w:pPr>
-    <w:rPr>
-      <w:spacing w:val="4"/>
-      <w:sz w:val="20"/>
-      <w:szCs w:val="20"/>
-      <w:lang w:eastAsia="ja-JP"/>
-    </w:rPr>
-  </w:style>
-  <w:style w:type="paragraph" w:customStyle="1" w:styleId="E1CB09FE7D3244279567A66ECC815F92">
-    <w:name w:val="E1CB09FE7D3244279567A66ECC815F92"/>
-    <w:rsid w:val="00E30ACE"/>
-    <w:pPr>
-      <w:spacing w:after="200" w:line="276" w:lineRule="auto"/>
-    </w:pPr>
-  </w:style>
-  <w:style w:type="paragraph" w:customStyle="1" w:styleId="6F5AFD391E7045629593ACAB1250B852">
-    <w:name w:val="6F5AFD391E7045629593ACAB1250B852"/>
-    <w:rsid w:val="00E30ACE"/>
-    <w:pPr>
-      <w:spacing w:after="200" w:line="276" w:lineRule="auto"/>
-    </w:pPr>
-  </w:style>
-</w:styles>
-</file>
-
 <file path=word/glossary/webSettings.xml><?xml version="1.0" encoding="utf-8"?>
-<w:webSettings xmlns:mc="http://schemas.openxmlformats.org/markup-compatibility/2006" xmlns:r="http://schemas.openxmlformats.org/officeDocument/2006/relationships" xmlns:w="http://schemas.openxmlformats.org/wordprocessingml/2006/main" xmlns:w14="http://schemas.microsoft.com/office/word/2010/wordml" mc:Ignorable="w14">
+<w:webSettings xmlns:mc="http://schemas.openxmlformats.org/markup-compatibility/2006" xmlns:r="http://schemas.openxmlformats.org/officeDocument/2006/relationships" xmlns:w="http://schemas.openxmlformats.org/wordprocessingml/2006/main" xmlns:w14="http://schemas.microsoft.com/office/word/2010/wordml" xmlns:w15="http://schemas.microsoft.com/office/word/2012/wordml" mc:Ignorable="w14 w15">
   <w:optimizeForBrowser/>
   <w:allowPNG/>
 </w:webSettings>
@@ -8489,18 +7433,18 @@
 </file>
 
 <file path=customXml/item3.xml><?xml version="1.0" encoding="utf-8"?>
-<p:properties xmlns:p="http://schemas.microsoft.com/office/2006/metadata/properties" xmlns:xsi="http://www.w3.org/2001/XMLSchema-instance" xmlns:pc="http://schemas.microsoft.com/office/infopath/2007/PartnerControls">
-  <documentManagement/>
-</p:properties>
-</file>
-
-<file path=customXml/item4.xml><?xml version="1.0" encoding="utf-8"?>
 <?mso-contentType ?>
 <FormTemplates xmlns="http://schemas.microsoft.com/sharepoint/v3/contenttype/forms">
   <Display>DocumentLibraryForm</Display>
   <Edit>DocumentLibraryForm</Edit>
   <New>DocumentLibraryForm</New>
 </FormTemplates>
+</file>
+
+<file path=customXml/item4.xml><?xml version="1.0" encoding="utf-8"?>
+<p:properties xmlns:p="http://schemas.microsoft.com/office/2006/metadata/properties" xmlns:xsi="http://www.w3.org/2001/XMLSchema-instance" xmlns:pc="http://schemas.microsoft.com/office/infopath/2007/PartnerControls">
+  <documentManagement/>
+</p:properties>
 </file>
 
 <file path=customXml/item5.xml><?xml version="1.0" encoding="utf-8"?>
@@ -8534,22 +7478,6 @@
 </file>
 
 <file path=customXml/itemProps3.xml><?xml version="1.0" encoding="utf-8"?>
-<ds:datastoreItem xmlns:ds="http://schemas.openxmlformats.org/officeDocument/2006/customXml" ds:itemID="{4E8DC2B8-F18C-4446-9EE4-D1204856FBD6}">
-  <ds:schemaRefs>
-    <ds:schemaRef ds:uri="http://purl.org/dc/elements/1.1/"/>
-    <ds:schemaRef ds:uri="http://purl.org/dc/dcmitype/"/>
-    <ds:schemaRef ds:uri="http://schemas.microsoft.com/office/2006/documentManagement/types"/>
-    <ds:schemaRef ds:uri="http://schemas.microsoft.com/office/2006/metadata/properties"/>
-    <ds:schemaRef ds:uri="http://schemas.microsoft.com/office/infopath/2007/PartnerControls"/>
-    <ds:schemaRef ds:uri="http://purl.org/dc/terms/"/>
-    <ds:schemaRef ds:uri="http://schemas.openxmlformats.org/package/2006/metadata/core-properties"/>
-    <ds:schemaRef ds:uri="edf48ee5-d2a0-4f04-99f4-0eb27cdb7c0d"/>
-    <ds:schemaRef ds:uri="http://www.w3.org/XML/1998/namespace"/>
-  </ds:schemaRefs>
-</ds:datastoreItem>
-</file>
-
-<file path=customXml/itemProps4.xml><?xml version="1.0" encoding="utf-8"?>
 <ds:datastoreItem xmlns:ds="http://schemas.openxmlformats.org/officeDocument/2006/customXml" ds:itemID="{E0CD3344-CEC1-47E2-87E4-477E77BC6903}">
   <ds:schemaRefs>
     <ds:schemaRef ds:uri="http://schemas.microsoft.com/sharepoint/v3/contenttype/forms"/>
@@ -8557,8 +7485,17 @@
 </ds:datastoreItem>
 </file>
 
+<file path=customXml/itemProps4.xml><?xml version="1.0" encoding="utf-8"?>
+<ds:datastoreItem xmlns:ds="http://schemas.openxmlformats.org/officeDocument/2006/customXml" ds:itemID="{4E8DC2B8-F18C-4446-9EE4-D1204856FBD6}">
+  <ds:schemaRefs>
+    <ds:schemaRef ds:uri="http://schemas.microsoft.com/office/2006/metadata/properties"/>
+    <ds:schemaRef ds:uri="http://schemas.microsoft.com/office/infopath/2007/PartnerControls"/>
+  </ds:schemaRefs>
+</ds:datastoreItem>
+</file>
+
 <file path=customXml/itemProps5.xml><?xml version="1.0" encoding="utf-8"?>
-<ds:datastoreItem xmlns:ds="http://schemas.openxmlformats.org/officeDocument/2006/customXml" ds:itemID="{B136FE7F-91F2-4319-9B89-0BFAA5DB0081}">
+<ds:datastoreItem xmlns:ds="http://schemas.openxmlformats.org/officeDocument/2006/customXml" ds:itemID="{CF17274C-5BF1-4137-A888-A7CE5B6E0019}">
   <ds:schemaRefs>
     <ds:schemaRef ds:uri="http://schemas.openxmlformats.org/officeDocument/2006/bibliography"/>
   </ds:schemaRefs>

</xml_diff>

<commit_message>
Add NOCIX remote swithch to Order Form
</commit_message>
<xml_diff>
--- a/files/MICE Order Form.docx
+++ b/files/MICE Order Form.docx
@@ -312,7 +312,6 @@
         </w:sdtPr>
         <w:sdtEndPr/>
         <w:sdtContent>
-          <w:bookmarkStart w:id="0" w:name="_GoBack"/>
           <w:r>
             <w:rPr>
               <w:rStyle w:val="PlaceholderText"/>
@@ -320,7 +319,6 @@
             </w:rPr>
             <w:t>Click or tap here to enter text.</w:t>
           </w:r>
-          <w:bookmarkEnd w:id="0"/>
         </w:sdtContent>
       </w:sdt>
       <w:r>
@@ -1041,6 +1039,7 @@
             <w:listItem w:displayText="Cooperative Network Services (CNS)" w:value="Cooperative Network Services (CNS)"/>
             <w:listItem w:displayText="Mankato Networks" w:value="Mankato Networks"/>
             <w:listItem w:displayText="Minnesota VoIP" w:value="Minnesota VoIP"/>
+            <w:listItem w:displayText="NOCIX" w:value="NOCIX"/>
             <w:listItem w:displayText="South Front Networks" w:value="South Front Networks"/>
             <w:listItem w:displayText="WiscNet" w:value="WiscNet"/>
             <w:listItem w:displayText="Zayo" w:value="Zayo"/>
@@ -5648,6 +5647,7 @@
   </w:compat>
   <w:rsids>
     <w:rsidRoot w:val="009939EB"/>
+    <w:rsid w:val="00077F48"/>
     <w:rsid w:val="00095067"/>
     <w:rsid w:val="002231B2"/>
     <w:rsid w:val="00386FDE"/>
@@ -7433,18 +7433,18 @@
 </file>
 
 <file path=customXml/item3.xml><?xml version="1.0" encoding="utf-8"?>
+<p:properties xmlns:p="http://schemas.microsoft.com/office/2006/metadata/properties" xmlns:xsi="http://www.w3.org/2001/XMLSchema-instance" xmlns:pc="http://schemas.microsoft.com/office/infopath/2007/PartnerControls">
+  <documentManagement/>
+</p:properties>
+</file>
+
+<file path=customXml/item4.xml><?xml version="1.0" encoding="utf-8"?>
 <?mso-contentType ?>
 <FormTemplates xmlns="http://schemas.microsoft.com/sharepoint/v3/contenttype/forms">
   <Display>DocumentLibraryForm</Display>
   <Edit>DocumentLibraryForm</Edit>
   <New>DocumentLibraryForm</New>
 </FormTemplates>
-</file>
-
-<file path=customXml/item4.xml><?xml version="1.0" encoding="utf-8"?>
-<p:properties xmlns:p="http://schemas.microsoft.com/office/2006/metadata/properties" xmlns:xsi="http://www.w3.org/2001/XMLSchema-instance" xmlns:pc="http://schemas.microsoft.com/office/infopath/2007/PartnerControls">
-  <documentManagement/>
-</p:properties>
 </file>
 
 <file path=customXml/item5.xml><?xml version="1.0" encoding="utf-8"?>
@@ -7478,14 +7478,6 @@
 </file>
 
 <file path=customXml/itemProps3.xml><?xml version="1.0" encoding="utf-8"?>
-<ds:datastoreItem xmlns:ds="http://schemas.openxmlformats.org/officeDocument/2006/customXml" ds:itemID="{E0CD3344-CEC1-47E2-87E4-477E77BC6903}">
-  <ds:schemaRefs>
-    <ds:schemaRef ds:uri="http://schemas.microsoft.com/sharepoint/v3/contenttype/forms"/>
-  </ds:schemaRefs>
-</ds:datastoreItem>
-</file>
-
-<file path=customXml/itemProps4.xml><?xml version="1.0" encoding="utf-8"?>
 <ds:datastoreItem xmlns:ds="http://schemas.openxmlformats.org/officeDocument/2006/customXml" ds:itemID="{4E8DC2B8-F18C-4446-9EE4-D1204856FBD6}">
   <ds:schemaRefs>
     <ds:schemaRef ds:uri="http://schemas.microsoft.com/office/2006/metadata/properties"/>
@@ -7494,8 +7486,16 @@
 </ds:datastoreItem>
 </file>
 
+<file path=customXml/itemProps4.xml><?xml version="1.0" encoding="utf-8"?>
+<ds:datastoreItem xmlns:ds="http://schemas.openxmlformats.org/officeDocument/2006/customXml" ds:itemID="{E0CD3344-CEC1-47E2-87E4-477E77BC6903}">
+  <ds:schemaRefs>
+    <ds:schemaRef ds:uri="http://schemas.microsoft.com/sharepoint/v3/contenttype/forms"/>
+  </ds:schemaRefs>
+</ds:datastoreItem>
+</file>
+
 <file path=customXml/itemProps5.xml><?xml version="1.0" encoding="utf-8"?>
-<ds:datastoreItem xmlns:ds="http://schemas.openxmlformats.org/officeDocument/2006/customXml" ds:itemID="{CF17274C-5BF1-4137-A888-A7CE5B6E0019}">
+<ds:datastoreItem xmlns:ds="http://schemas.openxmlformats.org/officeDocument/2006/customXml" ds:itemID="{E053C321-16BC-4F26-8D42-8ACF5C8E29E2}">
   <ds:schemaRefs>
     <ds:schemaRef ds:uri="http://schemas.openxmlformats.org/officeDocument/2006/bibliography"/>
   </ds:schemaRefs>

</xml_diff>

<commit_message>
Add 100G bidi and drop 1G
We haven't done a new 1G in a long-time, almost certainly would not
want to do new 1G copper, and ideally would not want to do new 1G
optical.
</commit_message>
<xml_diff>
--- a/files/MICE Order Form.docx
+++ b/files/MICE Order Form.docx
@@ -312,6 +312,7 @@
         </w:sdtPr>
         <w:sdtEndPr/>
         <w:sdtContent>
+          <w:bookmarkStart w:id="0" w:name="_GoBack"/>
           <w:r>
             <w:rPr>
               <w:rStyle w:val="PlaceholderText"/>
@@ -319,6 +320,7 @@
             </w:rPr>
             <w:t>Click or tap here to enter text.</w:t>
           </w:r>
+          <w:bookmarkEnd w:id="0"/>
         </w:sdtContent>
       </w:sdt>
       <w:r>
@@ -915,10 +917,9 @@
                   <w:dropDownList>
                     <w:listItem w:value="Choose an item."/>
                     <w:listItem w:displayText="100G LR4" w:value="100G LR4"/>
+                    <w:listItem w:displayText="100G BIDI (participant uses &quot;U&quot; optic)" w:value="100G BIDI (participant uses &quot;U&quot; optic)"/>
                     <w:listItem w:displayText="10G LR" w:value="10G LR"/>
-                    <w:listItem w:displayText="10G BIDI (participant uses &quot;U&quot; optic)" w:value="10G BIDI"/>
-                    <w:listItem w:displayText="1G LR" w:value="1G LR"/>
-                    <w:listItem w:displayText="1G Copper" w:value="1G Copper"/>
+                    <w:listItem w:displayText="10G BIDI (participant uses &quot;U&quot; optic)" w:value="10G BIDI (participant uses &quot;U&quot; optic)"/>
                   </w:dropDownList>
                 </w:sdtPr>
                 <w:sdtEndPr/>
@@ -2277,6 +2278,7 @@
           <w:rFonts w:ascii="Arial" w:hAnsi="Arial" w:cs="Arial"/>
           <w:color w:val="000000"/>
         </w:rPr>
+        <w:lastRenderedPageBreak/>
         <w:t>Neither party shall, in any event, regardless of the form of claim, be liable for any indirect, special, punitive, exemplary, speculative or consequential damages (including lost profits or revenues),</w:t>
       </w:r>
       <w:r>
@@ -2778,72 +2780,6 @@
           <w:color w:val="000000"/>
         </w:rPr>
         <w:t>Port fees are subject to change. To receive notice of fee changes, join the MICE-ANNOUNCE mailing list. To participate in MICE governance, join the MICE-DISCUSS mailing list and/or attend User Group meetings (in person or via conference call).</w:t>
-      </w:r>
-    </w:p>
-    <w:p>
-      <w:pPr>
-        <w:pStyle w:val="Address"/>
-        <w:spacing w:before="240" w:after="240"/>
-        <w:rPr>
-          <w:rFonts w:ascii="Arial" w:hAnsi="Arial" w:cs="Arial"/>
-          <w:color w:val="000000"/>
-        </w:rPr>
-      </w:pPr>
-      <w:r>
-        <w:rPr>
-          <w:rFonts w:ascii="Arial" w:hAnsi="Arial" w:cs="Arial"/>
-          <w:color w:val="000000"/>
-        </w:rPr>
-        <w:t xml:space="preserve">A 1G port is </w:t>
-      </w:r>
-      <w:r>
-        <w:rPr>
-          <w:rFonts w:ascii="Arial" w:hAnsi="Arial" w:cs="Arial"/>
-          <w:color w:val="000000"/>
-        </w:rPr>
-        <w:t>0</w:t>
-      </w:r>
-      <w:r>
-        <w:rPr>
-          <w:rFonts w:ascii="Arial" w:hAnsi="Arial" w:cs="Arial"/>
-          <w:color w:val="000000"/>
-        </w:rPr>
-        <w:t xml:space="preserve"> USD</w:t>
-      </w:r>
-      <w:r>
-        <w:rPr>
-          <w:rFonts w:ascii="Arial" w:hAnsi="Arial" w:cs="Arial"/>
-          <w:color w:val="000000"/>
-        </w:rPr>
-        <w:t>/year. More than one 1G port requires board approval; if the board grants an exception, the participant is charged the 10G fee</w:t>
-      </w:r>
-      <w:r>
-        <w:rPr>
-          <w:rFonts w:ascii="Arial" w:hAnsi="Arial" w:cs="Arial"/>
-          <w:color w:val="000000"/>
-        </w:rPr>
-        <w:t xml:space="preserve">. That is, a 2x1G LAG would be </w:t>
-      </w:r>
-      <w:r>
-        <w:rPr>
-          <w:rFonts w:ascii="Arial" w:hAnsi="Arial" w:cs="Arial"/>
-          <w:color w:val="000000"/>
-        </w:rPr>
-        <w:t>250</w:t>
-      </w:r>
-      <w:r>
-        <w:rPr>
-          <w:rFonts w:ascii="Arial" w:hAnsi="Arial" w:cs="Arial"/>
-          <w:color w:val="000000"/>
-        </w:rPr>
-        <w:t xml:space="preserve"> USD</w:t>
-      </w:r>
-      <w:r>
-        <w:rPr>
-          <w:rFonts w:ascii="Arial" w:hAnsi="Arial" w:cs="Arial"/>
-          <w:color w:val="000000"/>
-        </w:rPr>
-        <w:t>/year.</w:t>
       </w:r>
     </w:p>
     <w:p>
@@ -3756,7 +3692,7 @@
       <w:rPr>
         <w:noProof/>
       </w:rPr>
-      <w:t>3</w:t>
+      <w:t>2</w:t>
     </w:r>
     <w:r>
       <w:fldChar w:fldCharType="end"/>
@@ -7293,6 +7229,15 @@
 </file>
 
 <file path=customXml/item2.xml><?xml version="1.0" encoding="utf-8"?>
+<?mso-contentType ?>
+<FormTemplates xmlns="http://schemas.microsoft.com/sharepoint/v3/contenttype/forms">
+  <Display>DocumentLibraryForm</Display>
+  <Edit>DocumentLibraryForm</Edit>
+  <New>DocumentLibraryForm</New>
+</FormTemplates>
+</file>
+
+<file path=customXml/item3.xml><?xml version="1.0" encoding="utf-8"?>
 <ct:contentTypeSchema xmlns:ct="http://schemas.microsoft.com/office/2006/metadata/contentType" xmlns:ma="http://schemas.microsoft.com/office/2006/metadata/properties/metaAttributes" ct:_="" ma:_="" ma:contentTypeName="Document" ma:contentTypeID="0x010100DC79E3681DCC084A878C9CCDD1797ED4" ma:contentTypeVersion="1" ma:contentTypeDescription="Create a new document." ma:contentTypeScope="" ma:versionID="4ce5778d165c9407ce7c62dce0730303">
   <xsd:schema xmlns:xsd="http://www.w3.org/2001/XMLSchema" xmlns:xs="http://www.w3.org/2001/XMLSchema" xmlns:p="http://schemas.microsoft.com/office/2006/metadata/properties" xmlns:ns3="edf48ee5-d2a0-4f04-99f4-0eb27cdb7c0d" targetNamespace="http://schemas.microsoft.com/office/2006/metadata/properties" ma:root="true" ma:fieldsID="30df76a92c322e39696810b53868c288" ns3:_="">
     <xsd:import namespace="edf48ee5-d2a0-4f04-99f4-0eb27cdb7c0d"/>
@@ -7432,19 +7377,10 @@
 </ct:contentTypeSchema>
 </file>
 
-<file path=customXml/item3.xml><?xml version="1.0" encoding="utf-8"?>
+<file path=customXml/item4.xml><?xml version="1.0" encoding="utf-8"?>
 <p:properties xmlns:p="http://schemas.microsoft.com/office/2006/metadata/properties" xmlns:xsi="http://www.w3.org/2001/XMLSchema-instance" xmlns:pc="http://schemas.microsoft.com/office/infopath/2007/PartnerControls">
   <documentManagement/>
 </p:properties>
-</file>
-
-<file path=customXml/item4.xml><?xml version="1.0" encoding="utf-8"?>
-<?mso-contentType ?>
-<FormTemplates xmlns="http://schemas.microsoft.com/sharepoint/v3/contenttype/forms">
-  <Display>DocumentLibraryForm</Display>
-  <Edit>DocumentLibraryForm</Edit>
-  <New>DocumentLibraryForm</New>
-</FormTemplates>
 </file>
 
 <file path=customXml/item5.xml><?xml version="1.0" encoding="utf-8"?>
@@ -7460,6 +7396,14 @@
 </file>
 
 <file path=customXml/itemProps2.xml><?xml version="1.0" encoding="utf-8"?>
+<ds:datastoreItem xmlns:ds="http://schemas.openxmlformats.org/officeDocument/2006/customXml" ds:itemID="{E0CD3344-CEC1-47E2-87E4-477E77BC6903}">
+  <ds:schemaRefs>
+    <ds:schemaRef ds:uri="http://schemas.microsoft.com/sharepoint/v3/contenttype/forms"/>
+  </ds:schemaRefs>
+</ds:datastoreItem>
+</file>
+
+<file path=customXml/itemProps3.xml><?xml version="1.0" encoding="utf-8"?>
 <ds:datastoreItem xmlns:ds="http://schemas.openxmlformats.org/officeDocument/2006/customXml" ds:itemID="{E1B3CF67-5E98-44FD-A586-2CE5B9D80333}">
   <ds:schemaRefs>
     <ds:schemaRef ds:uri="http://schemas.microsoft.com/office/2006/metadata/contentType"/>
@@ -7477,7 +7421,7 @@
 </ds:datastoreItem>
 </file>
 
-<file path=customXml/itemProps3.xml><?xml version="1.0" encoding="utf-8"?>
+<file path=customXml/itemProps4.xml><?xml version="1.0" encoding="utf-8"?>
 <ds:datastoreItem xmlns:ds="http://schemas.openxmlformats.org/officeDocument/2006/customXml" ds:itemID="{4E8DC2B8-F18C-4446-9EE4-D1204856FBD6}">
   <ds:schemaRefs>
     <ds:schemaRef ds:uri="http://schemas.microsoft.com/office/2006/metadata/properties"/>
@@ -7486,16 +7430,8 @@
 </ds:datastoreItem>
 </file>
 
-<file path=customXml/itemProps4.xml><?xml version="1.0" encoding="utf-8"?>
-<ds:datastoreItem xmlns:ds="http://schemas.openxmlformats.org/officeDocument/2006/customXml" ds:itemID="{E0CD3344-CEC1-47E2-87E4-477E77BC6903}">
-  <ds:schemaRefs>
-    <ds:schemaRef ds:uri="http://schemas.microsoft.com/sharepoint/v3/contenttype/forms"/>
-  </ds:schemaRefs>
-</ds:datastoreItem>
-</file>
-
 <file path=customXml/itemProps5.xml><?xml version="1.0" encoding="utf-8"?>
-<ds:datastoreItem xmlns:ds="http://schemas.openxmlformats.org/officeDocument/2006/customXml" ds:itemID="{E053C321-16BC-4F26-8D42-8ACF5C8E29E2}">
+<ds:datastoreItem xmlns:ds="http://schemas.openxmlformats.org/officeDocument/2006/customXml" ds:itemID="{2A41731A-5CC0-4BCD-A954-60E7B0134B5D}">
   <ds:schemaRefs>
     <ds:schemaRef ds:uri="http://schemas.openxmlformats.org/officeDocument/2006/bibliography"/>
   </ds:schemaRefs>

</xml_diff>

<commit_message>
Order Form: Add more ports to drop-down
Akamai needed to order 6 ports, but the drop-down only went to 5.  Now it
goes to 8.

Signed-off-by: Richard Laager <rlaager@wiktel.com>
</commit_message>
<xml_diff>
--- a/files/MICE Order Form.docx
+++ b/files/MICE Order Form.docx
@@ -1,6 +1,6 @@
 
 <file path=word/document.xml><?xml version="1.0" encoding="utf-8"?>
-<w:document xmlns:wpc="http://schemas.microsoft.com/office/word/2010/wordprocessingCanvas" xmlns:mc="http://schemas.openxmlformats.org/markup-compatibility/2006" xmlns:o="urn:schemas-microsoft-com:office:office" xmlns:r="http://schemas.openxmlformats.org/officeDocument/2006/relationships" xmlns:m="http://schemas.openxmlformats.org/officeDocument/2006/math" xmlns:v="urn:schemas-microsoft-com:vml" xmlns:wp14="http://schemas.microsoft.com/office/word/2010/wordprocessingDrawing" xmlns:wp="http://schemas.openxmlformats.org/drawingml/2006/wordprocessingDrawing" xmlns:w10="urn:schemas-microsoft-com:office:word" xmlns:w="http://schemas.openxmlformats.org/wordprocessingml/2006/main" xmlns:w14="http://schemas.microsoft.com/office/word/2010/wordml" xmlns:w15="http://schemas.microsoft.com/office/word/2012/wordml" xmlns:wpg="http://schemas.microsoft.com/office/word/2010/wordprocessingGroup" xmlns:wpi="http://schemas.microsoft.com/office/word/2010/wordprocessingInk" xmlns:wne="http://schemas.microsoft.com/office/word/2006/wordml" xmlns:wps="http://schemas.microsoft.com/office/word/2010/wordprocessingShape" mc:Ignorable="w14 w15 wp14">
+<w:document xmlns:wpc="http://schemas.microsoft.com/office/word/2010/wordprocessingCanvas" xmlns:cx="http://schemas.microsoft.com/office/drawing/2014/chartex" xmlns:cx1="http://schemas.microsoft.com/office/drawing/2015/9/8/chartex" xmlns:cx2="http://schemas.microsoft.com/office/drawing/2015/10/21/chartex" xmlns:cx3="http://schemas.microsoft.com/office/drawing/2016/5/9/chartex" xmlns:cx4="http://schemas.microsoft.com/office/drawing/2016/5/10/chartex" xmlns:cx5="http://schemas.microsoft.com/office/drawing/2016/5/11/chartex" xmlns:cx6="http://schemas.microsoft.com/office/drawing/2016/5/12/chartex" xmlns:cx7="http://schemas.microsoft.com/office/drawing/2016/5/13/chartex" xmlns:cx8="http://schemas.microsoft.com/office/drawing/2016/5/14/chartex" xmlns:mc="http://schemas.openxmlformats.org/markup-compatibility/2006" xmlns:aink="http://schemas.microsoft.com/office/drawing/2016/ink" xmlns:am3d="http://schemas.microsoft.com/office/drawing/2017/model3d" xmlns:o="urn:schemas-microsoft-com:office:office" xmlns:oel="http://schemas.microsoft.com/office/2019/extlst" xmlns:r="http://schemas.openxmlformats.org/officeDocument/2006/relationships" xmlns:m="http://schemas.openxmlformats.org/officeDocument/2006/math" xmlns:v="urn:schemas-microsoft-com:vml" xmlns:wp14="http://schemas.microsoft.com/office/word/2010/wordprocessingDrawing" xmlns:wp="http://schemas.openxmlformats.org/drawingml/2006/wordprocessingDrawing" xmlns:w10="urn:schemas-microsoft-com:office:word" xmlns:w="http://schemas.openxmlformats.org/wordprocessingml/2006/main" xmlns:w14="http://schemas.microsoft.com/office/word/2010/wordml" xmlns:w15="http://schemas.microsoft.com/office/word/2012/wordml" xmlns:w16cex="http://schemas.microsoft.com/office/word/2018/wordml/cex" xmlns:w16cid="http://schemas.microsoft.com/office/word/2016/wordml/cid" xmlns:w16="http://schemas.microsoft.com/office/word/2018/wordml" xmlns:w16sdtdh="http://schemas.microsoft.com/office/word/2020/wordml/sdtdatahash" xmlns:w16se="http://schemas.microsoft.com/office/word/2015/wordml/symex" xmlns:wpg="http://schemas.microsoft.com/office/word/2010/wordprocessingGroup" xmlns:wpi="http://schemas.microsoft.com/office/word/2010/wordprocessingInk" xmlns:wne="http://schemas.microsoft.com/office/word/2006/wordml" xmlns:wps="http://schemas.microsoft.com/office/word/2010/wordprocessingShape" mc:Ignorable="w14 w15 w16se w16cid w16 w16cex w16sdtdh wp14">
   <w:body>
     <w:p>
       <w:pPr>
@@ -310,9 +310,7 @@
           </w:placeholder>
           <w:showingPlcHdr/>
         </w:sdtPr>
-        <w:sdtEndPr/>
         <w:sdtContent>
-          <w:bookmarkStart w:id="0" w:name="_GoBack"/>
           <w:r>
             <w:rPr>
               <w:rStyle w:val="PlaceholderText"/>
@@ -320,7 +318,6 @@
             </w:rPr>
             <w:t>Click or tap here to enter text.</w:t>
           </w:r>
-          <w:bookmarkEnd w:id="0"/>
         </w:sdtContent>
       </w:sdt>
       <w:r>
@@ -371,7 +368,6 @@
           </w:placeholder>
           <w:showingPlcHdr/>
         </w:sdtPr>
-        <w:sdtEndPr/>
         <w:sdtContent>
           <w:r>
             <w:rPr>
@@ -438,7 +434,6 @@
             <w:docPart w:val="DDF832D62BEC43879735B74D16F6657C"/>
           </w:placeholder>
         </w:sdtPr>
-        <w:sdtEndPr/>
         <w:sdtContent>
           <w:sdt>
             <w:sdtPr>
@@ -452,7 +447,6 @@
               </w:placeholder>
               <w:showingPlcHdr/>
             </w:sdtPr>
-            <w:sdtEndPr/>
             <w:sdtContent>
               <w:r>
                 <w:rPr>
@@ -535,7 +529,6 @@
             <w:docPart w:val="80415497BCBF4D438E84386A4F52C6E0"/>
           </w:placeholder>
         </w:sdtPr>
-        <w:sdtEndPr/>
         <w:sdtContent>
           <w:sdt>
             <w:sdtPr>
@@ -549,7 +542,6 @@
               </w:placeholder>
               <w:showingPlcHdr/>
             </w:sdtPr>
-            <w:sdtEndPr/>
             <w:sdtContent>
               <w:r>
                 <w:rPr>
@@ -622,7 +614,6 @@
             <w:docPart w:val="F9865C9CAD6644CF89CFF31DD392AEE0"/>
           </w:placeholder>
         </w:sdtPr>
-        <w:sdtEndPr/>
         <w:sdtContent>
           <w:sdt>
             <w:sdtPr>
@@ -636,7 +627,6 @@
               </w:placeholder>
               <w:showingPlcHdr/>
             </w:sdtPr>
-            <w:sdtEndPr/>
             <w:sdtContent>
               <w:r>
                 <w:rPr>
@@ -713,7 +703,6 @@
           </w:placeholder>
           <w:showingPlcHdr/>
         </w:sdtPr>
-        <w:sdtEndPr/>
         <w:sdtContent>
           <w:r>
             <w:rPr>
@@ -901,7 +890,6 @@
                 <w:docPart w:val="253C36F09CAE4CE99CBBC15D9510D459"/>
               </w:placeholder>
             </w:sdtPr>
-            <w:sdtEndPr/>
             <w:sdtContent>
               <w:sdt>
                 <w:sdtPr>
@@ -922,7 +910,6 @@
                     <w:listItem w:displayText="10G BIDI (participant uses &quot;U&quot; optic)" w:value="10G BIDI (participant uses &quot;U&quot; optic)"/>
                   </w:dropDownList>
                 </w:sdtPr>
-                <w:sdtEndPr/>
                 <w:sdtContent>
                   <w:r>
                     <w:rPr>
@@ -970,7 +957,6 @@
           <w:placeholder>
             <w:docPart w:val="DefaultPlaceholder_-1854013439"/>
           </w:placeholder>
-          <w:showingPlcHdr/>
           <w:dropDownList>
             <w:listItem w:value="Choose an item."/>
             <w:listItem w:displayText="1" w:value="1"/>
@@ -978,15 +964,17 @@
             <w:listItem w:displayText="3" w:value="3"/>
             <w:listItem w:displayText="4" w:value="4"/>
             <w:listItem w:displayText="5" w:value="5"/>
+            <w:listItem w:displayText="6" w:value="6"/>
+            <w:listItem w:displayText="7" w:value="7"/>
+            <w:listItem w:displayText="8" w:value="8"/>
           </w:dropDownList>
         </w:sdtPr>
-        <w:sdtEndPr/>
         <w:sdtContent>
           <w:r>
             <w:rPr>
-              <w:rStyle w:val="PlaceholderText"/>
+              <w:rFonts w:ascii="Arial" w:hAnsi="Arial" w:cs="Arial"/>
             </w:rPr>
-            <w:t>Choose an item.</w:t>
+            <w:t>1</w:t>
           </w:r>
         </w:sdtContent>
       </w:sdt>
@@ -1046,7 +1034,6 @@
             <w:listItem w:displayText="Zayo" w:value="Zayo"/>
           </w:dropDownList>
         </w:sdtPr>
-        <w:sdtEndPr/>
         <w:sdtContent>
           <w:r>
             <w:rPr>
@@ -1069,7 +1056,21 @@
         <w:rPr>
           <w:rFonts w:ascii="Arial" w:hAnsi="Arial" w:cs="Arial"/>
         </w:rPr>
-        <w:t>If this is an upgrade, please list the total ports, not just the new ports. For example, if you upgrading from one 10G port to two 10G ports, please use Port Quantity: 2.</w:t>
+        <w:t xml:space="preserve">If this is an upgrade, please list the total ports, not just the new ports. For example, if you </w:t>
+      </w:r>
+      <w:proofErr w:type="gramStart"/>
+      <w:r>
+        <w:rPr>
+          <w:rFonts w:ascii="Arial" w:hAnsi="Arial" w:cs="Arial"/>
+        </w:rPr>
+        <w:t>upgrading</w:t>
+      </w:r>
+      <w:proofErr w:type="gramEnd"/>
+      <w:r>
+        <w:rPr>
+          <w:rFonts w:ascii="Arial" w:hAnsi="Arial" w:cs="Arial"/>
+        </w:rPr>
+        <w:t xml:space="preserve"> from one 10G port to two 10G ports, please use Port Quantity: 2.</w:t>
       </w:r>
     </w:p>
     <w:p>
@@ -1174,7 +1175,21 @@
         <w:rPr>
           <w:rFonts w:ascii="Arial" w:hAnsi="Arial" w:cs="Arial"/>
         </w:rPr>
-        <w:t xml:space="preserve">If you are connecting to a Remote Switch (i.e. a switch other than the MICE Core switches), you must </w:t>
+        <w:t>If you are connecting to a Remote Switch (</w:t>
+      </w:r>
+      <w:proofErr w:type="gramStart"/>
+      <w:r>
+        <w:rPr>
+          <w:rFonts w:ascii="Arial" w:hAnsi="Arial" w:cs="Arial"/>
+        </w:rPr>
+        <w:t>i.e.</w:t>
+      </w:r>
+      <w:proofErr w:type="gramEnd"/>
+      <w:r>
+        <w:rPr>
+          <w:rFonts w:ascii="Arial" w:hAnsi="Arial" w:cs="Arial"/>
+        </w:rPr>
+        <w:t xml:space="preserve"> a switch other than the MICE Core switches), you must </w:t>
       </w:r>
       <w:r>
         <w:rPr>
@@ -1246,7 +1261,21 @@
         <w:rPr>
           <w:rFonts w:ascii="Arial" w:hAnsi="Arial" w:cs="Arial"/>
         </w:rPr>
-        <w:t xml:space="preserve">the upstream side of your backhaul ports (e.g. </w:t>
+        <w:t xml:space="preserve">the upstream side of </w:t>
+      </w:r>
+      <w:proofErr w:type="gramStart"/>
+      <w:r>
+        <w:rPr>
+          <w:rFonts w:ascii="Arial" w:hAnsi="Arial" w:cs="Arial"/>
+        </w:rPr>
+        <w:t>your</w:t>
+      </w:r>
+      <w:proofErr w:type="gramEnd"/>
+      <w:r>
+        <w:rPr>
+          <w:rFonts w:ascii="Arial" w:hAnsi="Arial" w:cs="Arial"/>
+        </w:rPr>
+        <w:t xml:space="preserve"> backhaul ports (e.g. </w:t>
       </w:r>
       <w:r>
         <w:rPr>
@@ -1311,7 +1340,6 @@
             <w:docPart w:val="DefaultPlaceholder_-1854013440"/>
           </w:placeholder>
         </w:sdtPr>
-        <w:sdtEndPr/>
         <w:sdtContent>
           <w:sdt>
             <w:sdtPr>
@@ -1323,15 +1351,14 @@
               <w:placeholder>
                 <w:docPart w:val="E1483E7EE057422083B872A9B336A833"/>
               </w:placeholder>
-              <w:showingPlcHdr/>
             </w:sdtPr>
-            <w:sdtEndPr/>
             <w:sdtContent>
               <w:r>
                 <w:rPr>
-                  <w:rStyle w:val="PlaceholderText"/>
+                  <w:rFonts w:ascii="Arial" w:hAnsi="Arial" w:cs="Arial"/>
+                  <w:color w:val="000000"/>
                 </w:rPr>
-                <w:t>Click or tap here to enter text.</w:t>
+                <w:t xml:space="preserve"> </w:t>
               </w:r>
             </w:sdtContent>
           </w:sdt>
@@ -1350,7 +1377,21 @@
         <w:rPr>
           <w:rFonts w:ascii="Arial" w:hAnsi="Arial" w:cs="Arial"/>
         </w:rPr>
-        <w:t>MICE will allocate one IPv4 address and one IPv6 address per AS. Additional IPs (e.g. for redundant routers) may be allocated by special request.</w:t>
+        <w:t>MICE will allocate one IPv4 address and one IPv6 address per AS. Additional IPs (</w:t>
+      </w:r>
+      <w:proofErr w:type="gramStart"/>
+      <w:r>
+        <w:rPr>
+          <w:rFonts w:ascii="Arial" w:hAnsi="Arial" w:cs="Arial"/>
+        </w:rPr>
+        <w:t>e.g.</w:t>
+      </w:r>
+      <w:proofErr w:type="gramEnd"/>
+      <w:r>
+        <w:rPr>
+          <w:rFonts w:ascii="Arial" w:hAnsi="Arial" w:cs="Arial"/>
+        </w:rPr>
+        <w:t xml:space="preserve"> for redundant routers) may be allocated by special request.</w:t>
       </w:r>
     </w:p>
     <w:p>
@@ -1417,7 +1458,6 @@
             <w:docPart w:val="DefaultPlaceholder_-1854013440"/>
           </w:placeholder>
         </w:sdtPr>
-        <w:sdtEndPr/>
         <w:sdtContent>
           <w:sdt>
             <w:sdtPr>
@@ -1430,7 +1470,6 @@
                 <w:docPart w:val="BDF245F3D4914D5CBD4E06F450E60D7A"/>
               </w:placeholder>
             </w:sdtPr>
-            <w:sdtEndPr/>
             <w:sdtContent>
               <w:sdt>
                 <w:sdtPr>
@@ -1449,7 +1488,6 @@
                     <w:listItem w:displayText="No" w:value="No"/>
                   </w:dropDownList>
                 </w:sdtPr>
-                <w:sdtEndPr/>
                 <w:sdtContent>
                   <w:r>
                     <w:rPr>
@@ -1482,7 +1520,21 @@
         <w:rPr>
           <w:rFonts w:ascii="Arial" w:hAnsi="Arial" w:cs="Arial"/>
         </w:rPr>
-        <w:t xml:space="preserve"> If you use the route servers, you may announce all of your routes or only a subset, at your option.</w:t>
+        <w:t xml:space="preserve"> If you use the route servers, you may announce </w:t>
+      </w:r>
+      <w:proofErr w:type="gramStart"/>
+      <w:r>
+        <w:rPr>
+          <w:rFonts w:ascii="Arial" w:hAnsi="Arial" w:cs="Arial"/>
+        </w:rPr>
+        <w:t>all of</w:t>
+      </w:r>
+      <w:proofErr w:type="gramEnd"/>
+      <w:r>
+        <w:rPr>
+          <w:rFonts w:ascii="Arial" w:hAnsi="Arial" w:cs="Arial"/>
+        </w:rPr>
+        <w:t xml:space="preserve"> your routes or only a subset, at your option.</w:t>
       </w:r>
     </w:p>
     <w:p>
@@ -1627,7 +1679,6 @@
             <w:listItem w:displayText="No" w:value="No"/>
           </w:dropDownList>
         </w:sdtPr>
-        <w:sdtEndPr/>
         <w:sdtContent>
           <w:r>
             <w:rPr>
@@ -2107,7 +2158,23 @@
           <w:rFonts w:ascii="Arial" w:hAnsi="Arial" w:cs="Arial"/>
           <w:color w:val="000000"/>
         </w:rPr>
-        <w:t>MICE holds member meetings, which are called User Group (UG) meetings. These meetings are typically held quarterly a</w:t>
+        <w:t xml:space="preserve">MICE </w:t>
+      </w:r>
+      <w:proofErr w:type="gramStart"/>
+      <w:r>
+        <w:rPr>
+          <w:rFonts w:ascii="Arial" w:hAnsi="Arial" w:cs="Arial"/>
+          <w:color w:val="000000"/>
+        </w:rPr>
+        <w:t>holds</w:t>
+      </w:r>
+      <w:proofErr w:type="gramEnd"/>
+      <w:r>
+        <w:rPr>
+          <w:rFonts w:ascii="Arial" w:hAnsi="Arial" w:cs="Arial"/>
+          <w:color w:val="000000"/>
+        </w:rPr>
+        <w:t xml:space="preserve"> member meetings, which are called User Group (UG) meetings. These meetings are typically held quarterly a</w:t>
       </w:r>
       <w:r>
         <w:rPr>
@@ -2261,7 +2328,23 @@
           <w:rFonts w:ascii="Arial" w:hAnsi="Arial" w:cs="Arial"/>
           <w:color w:val="000000"/>
         </w:rPr>
-        <w:t>basis. MICE disclaims all warranties and service guarantees.</w:t>
+        <w:t xml:space="preserve">basis. MICE </w:t>
+      </w:r>
+      <w:proofErr w:type="gramStart"/>
+      <w:r>
+        <w:rPr>
+          <w:rFonts w:ascii="Arial" w:hAnsi="Arial" w:cs="Arial"/>
+          <w:color w:val="000000"/>
+        </w:rPr>
+        <w:t>disclaims</w:t>
+      </w:r>
+      <w:proofErr w:type="gramEnd"/>
+      <w:r>
+        <w:rPr>
+          <w:rFonts w:ascii="Arial" w:hAnsi="Arial" w:cs="Arial"/>
+          <w:color w:val="000000"/>
+        </w:rPr>
+        <w:t xml:space="preserve"> all warranties and service guarantees.</w:t>
       </w:r>
     </w:p>
     <w:p>
@@ -2278,7 +2361,6 @@
           <w:rFonts w:ascii="Arial" w:hAnsi="Arial" w:cs="Arial"/>
           <w:color w:val="000000"/>
         </w:rPr>
-        <w:lastRenderedPageBreak/>
         <w:t>Neither party shall, in any event, regardless of the form of claim, be liable for any indirect, special, punitive, exemplary, speculative or consequential damages (including lost profits or revenues),</w:t>
       </w:r>
       <w:r>
@@ -2644,7 +2726,23 @@
           <w:rFonts w:ascii="Arial" w:hAnsi="Arial" w:cs="Arial"/>
           <w:color w:val="000000"/>
         </w:rPr>
-        <w:t>Operators must coordinate participant connections and disconnections with MICE. MICE allocates exchange IP addresses and documents participant connections.</w:t>
+        <w:t xml:space="preserve">Operators must coordinate participant connections and disconnections with MICE. MICE </w:t>
+      </w:r>
+      <w:proofErr w:type="gramStart"/>
+      <w:r>
+        <w:rPr>
+          <w:rFonts w:ascii="Arial" w:hAnsi="Arial" w:cs="Arial"/>
+          <w:color w:val="000000"/>
+        </w:rPr>
+        <w:t>allocates</w:t>
+      </w:r>
+      <w:proofErr w:type="gramEnd"/>
+      <w:r>
+        <w:rPr>
+          <w:rFonts w:ascii="Arial" w:hAnsi="Arial" w:cs="Arial"/>
+          <w:color w:val="000000"/>
+        </w:rPr>
+        <w:t xml:space="preserve"> exchange IP addresses and documents participant connections.</w:t>
       </w:r>
     </w:p>
     <w:p>
@@ -2838,7 +2936,23 @@
           <w:rFonts w:ascii="Arial" w:hAnsi="Arial" w:cs="Arial"/>
           <w:color w:val="000000"/>
         </w:rPr>
-        <w:t>/year. More than four ports requires board approval.</w:t>
+        <w:t xml:space="preserve">/year. More than four ports </w:t>
+      </w:r>
+      <w:proofErr w:type="gramStart"/>
+      <w:r>
+        <w:rPr>
+          <w:rFonts w:ascii="Arial" w:hAnsi="Arial" w:cs="Arial"/>
+          <w:color w:val="000000"/>
+        </w:rPr>
+        <w:t>requires</w:t>
+      </w:r>
+      <w:proofErr w:type="gramEnd"/>
+      <w:r>
+        <w:rPr>
+          <w:rFonts w:ascii="Arial" w:hAnsi="Arial" w:cs="Arial"/>
+          <w:color w:val="000000"/>
+        </w:rPr>
+        <w:t xml:space="preserve"> board approval.</w:t>
       </w:r>
     </w:p>
     <w:p>
@@ -2893,7 +3007,23 @@
           <w:rFonts w:ascii="Arial" w:hAnsi="Arial" w:cs="Arial"/>
           <w:color w:val="000000"/>
         </w:rPr>
-        <w:t>These are port fees, so remote switch operators pay for the ports they use. MICE does not charge participants who connect to a remote switch. Charges between remote switch operators and participants connected to their switches are not controlled by MICE.</w:t>
+        <w:t xml:space="preserve">These are port fees, so remote switch operators pay for the ports they use. MICE </w:t>
+      </w:r>
+      <w:proofErr w:type="gramStart"/>
+      <w:r>
+        <w:rPr>
+          <w:rFonts w:ascii="Arial" w:hAnsi="Arial" w:cs="Arial"/>
+          <w:color w:val="000000"/>
+        </w:rPr>
+        <w:t>does</w:t>
+      </w:r>
+      <w:proofErr w:type="gramEnd"/>
+      <w:r>
+        <w:rPr>
+          <w:rFonts w:ascii="Arial" w:hAnsi="Arial" w:cs="Arial"/>
+          <w:color w:val="000000"/>
+        </w:rPr>
+        <w:t xml:space="preserve"> not charge participants who connect to a remote switch. Charges between remote switch operators and participants connected to their switches are not controlled by MICE.</w:t>
       </w:r>
     </w:p>
     <w:p>
@@ -3200,7 +3330,6 @@
           </w:placeholder>
           <w:showingPlcHdr/>
         </w:sdtPr>
-        <w:sdtEndPr/>
         <w:sdtContent>
           <w:r>
             <w:rPr>
@@ -3291,7 +3420,6 @@
           </w:placeholder>
           <w:showingPlcHdr/>
         </w:sdtPr>
-        <w:sdtEndPr/>
         <w:sdtContent>
           <w:r>
             <w:rPr>
@@ -3409,7 +3537,6 @@
           </w:placeholder>
           <w:showingPlcHdr/>
         </w:sdtPr>
-        <w:sdtEndPr/>
         <w:sdtContent>
           <w:r>
             <w:rPr>
@@ -3460,7 +3587,7 @@
 </file>
 
 <file path=word/endnotes.xml><?xml version="1.0" encoding="utf-8"?>
-<w:endnotes xmlns:wpc="http://schemas.microsoft.com/office/word/2010/wordprocessingCanvas" xmlns:mc="http://schemas.openxmlformats.org/markup-compatibility/2006" xmlns:o="urn:schemas-microsoft-com:office:office" xmlns:r="http://schemas.openxmlformats.org/officeDocument/2006/relationships" xmlns:m="http://schemas.openxmlformats.org/officeDocument/2006/math" xmlns:v="urn:schemas-microsoft-com:vml" xmlns:wp14="http://schemas.microsoft.com/office/word/2010/wordprocessingDrawing" xmlns:wp="http://schemas.openxmlformats.org/drawingml/2006/wordprocessingDrawing" xmlns:w10="urn:schemas-microsoft-com:office:word" xmlns:w="http://schemas.openxmlformats.org/wordprocessingml/2006/main" xmlns:w14="http://schemas.microsoft.com/office/word/2010/wordml" xmlns:w15="http://schemas.microsoft.com/office/word/2012/wordml" xmlns:wpg="http://schemas.microsoft.com/office/word/2010/wordprocessingGroup" xmlns:wpi="http://schemas.microsoft.com/office/word/2010/wordprocessingInk" xmlns:wne="http://schemas.microsoft.com/office/word/2006/wordml" xmlns:wps="http://schemas.microsoft.com/office/word/2010/wordprocessingShape" mc:Ignorable="w14 w15 wp14">
+<w:endnotes xmlns:wpc="http://schemas.microsoft.com/office/word/2010/wordprocessingCanvas" xmlns:cx="http://schemas.microsoft.com/office/drawing/2014/chartex" xmlns:cx1="http://schemas.microsoft.com/office/drawing/2015/9/8/chartex" xmlns:cx2="http://schemas.microsoft.com/office/drawing/2015/10/21/chartex" xmlns:cx3="http://schemas.microsoft.com/office/drawing/2016/5/9/chartex" xmlns:cx4="http://schemas.microsoft.com/office/drawing/2016/5/10/chartex" xmlns:cx5="http://schemas.microsoft.com/office/drawing/2016/5/11/chartex" xmlns:cx6="http://schemas.microsoft.com/office/drawing/2016/5/12/chartex" xmlns:cx7="http://schemas.microsoft.com/office/drawing/2016/5/13/chartex" xmlns:cx8="http://schemas.microsoft.com/office/drawing/2016/5/14/chartex" xmlns:mc="http://schemas.openxmlformats.org/markup-compatibility/2006" xmlns:aink="http://schemas.microsoft.com/office/drawing/2016/ink" xmlns:am3d="http://schemas.microsoft.com/office/drawing/2017/model3d" xmlns:o="urn:schemas-microsoft-com:office:office" xmlns:oel="http://schemas.microsoft.com/office/2019/extlst" xmlns:r="http://schemas.openxmlformats.org/officeDocument/2006/relationships" xmlns:m="http://schemas.openxmlformats.org/officeDocument/2006/math" xmlns:v="urn:schemas-microsoft-com:vml" xmlns:wp14="http://schemas.microsoft.com/office/word/2010/wordprocessingDrawing" xmlns:wp="http://schemas.openxmlformats.org/drawingml/2006/wordprocessingDrawing" xmlns:w10="urn:schemas-microsoft-com:office:word" xmlns:w="http://schemas.openxmlformats.org/wordprocessingml/2006/main" xmlns:w14="http://schemas.microsoft.com/office/word/2010/wordml" xmlns:w15="http://schemas.microsoft.com/office/word/2012/wordml" xmlns:w16cex="http://schemas.microsoft.com/office/word/2018/wordml/cex" xmlns:w16cid="http://schemas.microsoft.com/office/word/2016/wordml/cid" xmlns:w16="http://schemas.microsoft.com/office/word/2018/wordml" xmlns:w16sdtdh="http://schemas.microsoft.com/office/word/2020/wordml/sdtdatahash" xmlns:w16se="http://schemas.microsoft.com/office/word/2015/wordml/symex" xmlns:wpg="http://schemas.microsoft.com/office/word/2010/wordprocessingGroup" xmlns:wpi="http://schemas.microsoft.com/office/word/2010/wordprocessingInk" xmlns:wne="http://schemas.microsoft.com/office/word/2006/wordml" xmlns:wps="http://schemas.microsoft.com/office/word/2010/wordprocessingShape" mc:Ignorable="w14 w15 w16se w16cid w16 w16cex w16sdtdh wp14">
   <w:endnote w:type="separator" w:id="-1">
     <w:p>
       <w:pPr>
@@ -3487,7 +3614,7 @@
 </file>
 
 <file path=word/footer1.xml><?xml version="1.0" encoding="utf-8"?>
-<w:ftr xmlns:wpc="http://schemas.microsoft.com/office/word/2010/wordprocessingCanvas" xmlns:mc="http://schemas.openxmlformats.org/markup-compatibility/2006" xmlns:o="urn:schemas-microsoft-com:office:office" xmlns:r="http://schemas.openxmlformats.org/officeDocument/2006/relationships" xmlns:m="http://schemas.openxmlformats.org/officeDocument/2006/math" xmlns:v="urn:schemas-microsoft-com:vml" xmlns:wp14="http://schemas.microsoft.com/office/word/2010/wordprocessingDrawing" xmlns:wp="http://schemas.openxmlformats.org/drawingml/2006/wordprocessingDrawing" xmlns:w10="urn:schemas-microsoft-com:office:word" xmlns:w="http://schemas.openxmlformats.org/wordprocessingml/2006/main" xmlns:w14="http://schemas.microsoft.com/office/word/2010/wordml" xmlns:w15="http://schemas.microsoft.com/office/word/2012/wordml" xmlns:wpg="http://schemas.microsoft.com/office/word/2010/wordprocessingGroup" xmlns:wpi="http://schemas.microsoft.com/office/word/2010/wordprocessingInk" xmlns:wne="http://schemas.microsoft.com/office/word/2006/wordml" xmlns:wps="http://schemas.microsoft.com/office/word/2010/wordprocessingShape" mc:Ignorable="w14 w15 wp14">
+<w:ftr xmlns:wpc="http://schemas.microsoft.com/office/word/2010/wordprocessingCanvas" xmlns:cx="http://schemas.microsoft.com/office/drawing/2014/chartex" xmlns:cx1="http://schemas.microsoft.com/office/drawing/2015/9/8/chartex" xmlns:cx2="http://schemas.microsoft.com/office/drawing/2015/10/21/chartex" xmlns:cx3="http://schemas.microsoft.com/office/drawing/2016/5/9/chartex" xmlns:cx4="http://schemas.microsoft.com/office/drawing/2016/5/10/chartex" xmlns:cx5="http://schemas.microsoft.com/office/drawing/2016/5/11/chartex" xmlns:cx6="http://schemas.microsoft.com/office/drawing/2016/5/12/chartex" xmlns:cx7="http://schemas.microsoft.com/office/drawing/2016/5/13/chartex" xmlns:cx8="http://schemas.microsoft.com/office/drawing/2016/5/14/chartex" xmlns:mc="http://schemas.openxmlformats.org/markup-compatibility/2006" xmlns:aink="http://schemas.microsoft.com/office/drawing/2016/ink" xmlns:am3d="http://schemas.microsoft.com/office/drawing/2017/model3d" xmlns:o="urn:schemas-microsoft-com:office:office" xmlns:oel="http://schemas.microsoft.com/office/2019/extlst" xmlns:r="http://schemas.openxmlformats.org/officeDocument/2006/relationships" xmlns:m="http://schemas.openxmlformats.org/officeDocument/2006/math" xmlns:v="urn:schemas-microsoft-com:vml" xmlns:wp14="http://schemas.microsoft.com/office/word/2010/wordprocessingDrawing" xmlns:wp="http://schemas.openxmlformats.org/drawingml/2006/wordprocessingDrawing" xmlns:w10="urn:schemas-microsoft-com:office:word" xmlns:w="http://schemas.openxmlformats.org/wordprocessingml/2006/main" xmlns:w14="http://schemas.microsoft.com/office/word/2010/wordml" xmlns:w15="http://schemas.microsoft.com/office/word/2012/wordml" xmlns:w16cex="http://schemas.microsoft.com/office/word/2018/wordml/cex" xmlns:w16cid="http://schemas.microsoft.com/office/word/2016/wordml/cid" xmlns:w16="http://schemas.microsoft.com/office/word/2018/wordml" xmlns:w16sdtdh="http://schemas.microsoft.com/office/word/2020/wordml/sdtdatahash" xmlns:w16se="http://schemas.microsoft.com/office/word/2015/wordml/symex" xmlns:wpg="http://schemas.microsoft.com/office/word/2010/wordprocessingGroup" xmlns:wpi="http://schemas.microsoft.com/office/word/2010/wordprocessingInk" xmlns:wne="http://schemas.microsoft.com/office/word/2006/wordml" xmlns:wps="http://schemas.microsoft.com/office/word/2010/wordprocessingShape" mc:Ignorable="w14 w15 w16se w16cid w16 w16cex w16sdtdh wp14">
   <w:p>
     <w:pPr>
       <w:pStyle w:val="Address"/>
@@ -3647,7 +3774,7 @@
 </file>
 
 <file path=word/footnotes.xml><?xml version="1.0" encoding="utf-8"?>
-<w:footnotes xmlns:wpc="http://schemas.microsoft.com/office/word/2010/wordprocessingCanvas" xmlns:mc="http://schemas.openxmlformats.org/markup-compatibility/2006" xmlns:o="urn:schemas-microsoft-com:office:office" xmlns:r="http://schemas.openxmlformats.org/officeDocument/2006/relationships" xmlns:m="http://schemas.openxmlformats.org/officeDocument/2006/math" xmlns:v="urn:schemas-microsoft-com:vml" xmlns:wp14="http://schemas.microsoft.com/office/word/2010/wordprocessingDrawing" xmlns:wp="http://schemas.openxmlformats.org/drawingml/2006/wordprocessingDrawing" xmlns:w10="urn:schemas-microsoft-com:office:word" xmlns:w="http://schemas.openxmlformats.org/wordprocessingml/2006/main" xmlns:w14="http://schemas.microsoft.com/office/word/2010/wordml" xmlns:w15="http://schemas.microsoft.com/office/word/2012/wordml" xmlns:wpg="http://schemas.microsoft.com/office/word/2010/wordprocessingGroup" xmlns:wpi="http://schemas.microsoft.com/office/word/2010/wordprocessingInk" xmlns:wne="http://schemas.microsoft.com/office/word/2006/wordml" xmlns:wps="http://schemas.microsoft.com/office/word/2010/wordprocessingShape" mc:Ignorable="w14 w15 wp14">
+<w:footnotes xmlns:wpc="http://schemas.microsoft.com/office/word/2010/wordprocessingCanvas" xmlns:cx="http://schemas.microsoft.com/office/drawing/2014/chartex" xmlns:cx1="http://schemas.microsoft.com/office/drawing/2015/9/8/chartex" xmlns:cx2="http://schemas.microsoft.com/office/drawing/2015/10/21/chartex" xmlns:cx3="http://schemas.microsoft.com/office/drawing/2016/5/9/chartex" xmlns:cx4="http://schemas.microsoft.com/office/drawing/2016/5/10/chartex" xmlns:cx5="http://schemas.microsoft.com/office/drawing/2016/5/11/chartex" xmlns:cx6="http://schemas.microsoft.com/office/drawing/2016/5/12/chartex" xmlns:cx7="http://schemas.microsoft.com/office/drawing/2016/5/13/chartex" xmlns:cx8="http://schemas.microsoft.com/office/drawing/2016/5/14/chartex" xmlns:mc="http://schemas.openxmlformats.org/markup-compatibility/2006" xmlns:aink="http://schemas.microsoft.com/office/drawing/2016/ink" xmlns:am3d="http://schemas.microsoft.com/office/drawing/2017/model3d" xmlns:o="urn:schemas-microsoft-com:office:office" xmlns:oel="http://schemas.microsoft.com/office/2019/extlst" xmlns:r="http://schemas.openxmlformats.org/officeDocument/2006/relationships" xmlns:m="http://schemas.openxmlformats.org/officeDocument/2006/math" xmlns:v="urn:schemas-microsoft-com:vml" xmlns:wp14="http://schemas.microsoft.com/office/word/2010/wordprocessingDrawing" xmlns:wp="http://schemas.openxmlformats.org/drawingml/2006/wordprocessingDrawing" xmlns:w10="urn:schemas-microsoft-com:office:word" xmlns:w="http://schemas.openxmlformats.org/wordprocessingml/2006/main" xmlns:w14="http://schemas.microsoft.com/office/word/2010/wordml" xmlns:w15="http://schemas.microsoft.com/office/word/2012/wordml" xmlns:w16cex="http://schemas.microsoft.com/office/word/2018/wordml/cex" xmlns:w16cid="http://schemas.microsoft.com/office/word/2016/wordml/cid" xmlns:w16="http://schemas.microsoft.com/office/word/2018/wordml" xmlns:w16sdtdh="http://schemas.microsoft.com/office/word/2020/wordml/sdtdatahash" xmlns:w16se="http://schemas.microsoft.com/office/word/2015/wordml/symex" xmlns:wpg="http://schemas.microsoft.com/office/word/2010/wordprocessingGroup" xmlns:wpi="http://schemas.microsoft.com/office/word/2010/wordprocessingInk" xmlns:wne="http://schemas.microsoft.com/office/word/2006/wordml" xmlns:wps="http://schemas.microsoft.com/office/word/2010/wordprocessingShape" mc:Ignorable="w14 w15 w16se w16cid w16 w16cex w16sdtdh wp14">
   <w:footnote w:type="separator" w:id="-1">
     <w:p>
       <w:pPr>
@@ -3674,7 +3801,7 @@
 </file>
 
 <file path=word/header1.xml><?xml version="1.0" encoding="utf-8"?>
-<w:hdr xmlns:wpc="http://schemas.microsoft.com/office/word/2010/wordprocessingCanvas" xmlns:mc="http://schemas.openxmlformats.org/markup-compatibility/2006" xmlns:o="urn:schemas-microsoft-com:office:office" xmlns:r="http://schemas.openxmlformats.org/officeDocument/2006/relationships" xmlns:m="http://schemas.openxmlformats.org/officeDocument/2006/math" xmlns:v="urn:schemas-microsoft-com:vml" xmlns:wp14="http://schemas.microsoft.com/office/word/2010/wordprocessingDrawing" xmlns:wp="http://schemas.openxmlformats.org/drawingml/2006/wordprocessingDrawing" xmlns:w10="urn:schemas-microsoft-com:office:word" xmlns:w="http://schemas.openxmlformats.org/wordprocessingml/2006/main" xmlns:w14="http://schemas.microsoft.com/office/word/2010/wordml" xmlns:w15="http://schemas.microsoft.com/office/word/2012/wordml" xmlns:wpg="http://schemas.microsoft.com/office/word/2010/wordprocessingGroup" xmlns:wpi="http://schemas.microsoft.com/office/word/2010/wordprocessingInk" xmlns:wne="http://schemas.microsoft.com/office/word/2006/wordml" xmlns:wps="http://schemas.microsoft.com/office/word/2010/wordprocessingShape" mc:Ignorable="w14 w15 wp14">
+<w:hdr xmlns:wpc="http://schemas.microsoft.com/office/word/2010/wordprocessingCanvas" xmlns:cx="http://schemas.microsoft.com/office/drawing/2014/chartex" xmlns:cx1="http://schemas.microsoft.com/office/drawing/2015/9/8/chartex" xmlns:cx2="http://schemas.microsoft.com/office/drawing/2015/10/21/chartex" xmlns:cx3="http://schemas.microsoft.com/office/drawing/2016/5/9/chartex" xmlns:cx4="http://schemas.microsoft.com/office/drawing/2016/5/10/chartex" xmlns:cx5="http://schemas.microsoft.com/office/drawing/2016/5/11/chartex" xmlns:cx6="http://schemas.microsoft.com/office/drawing/2016/5/12/chartex" xmlns:cx7="http://schemas.microsoft.com/office/drawing/2016/5/13/chartex" xmlns:cx8="http://schemas.microsoft.com/office/drawing/2016/5/14/chartex" xmlns:mc="http://schemas.openxmlformats.org/markup-compatibility/2006" xmlns:aink="http://schemas.microsoft.com/office/drawing/2016/ink" xmlns:am3d="http://schemas.microsoft.com/office/drawing/2017/model3d" xmlns:o="urn:schemas-microsoft-com:office:office" xmlns:oel="http://schemas.microsoft.com/office/2019/extlst" xmlns:r="http://schemas.openxmlformats.org/officeDocument/2006/relationships" xmlns:m="http://schemas.openxmlformats.org/officeDocument/2006/math" xmlns:v="urn:schemas-microsoft-com:vml" xmlns:wp14="http://schemas.microsoft.com/office/word/2010/wordprocessingDrawing" xmlns:wp="http://schemas.openxmlformats.org/drawingml/2006/wordprocessingDrawing" xmlns:w10="urn:schemas-microsoft-com:office:word" xmlns:w="http://schemas.openxmlformats.org/wordprocessingml/2006/main" xmlns:w14="http://schemas.microsoft.com/office/word/2010/wordml" xmlns:w15="http://schemas.microsoft.com/office/word/2012/wordml" xmlns:w16cex="http://schemas.microsoft.com/office/word/2018/wordml/cex" xmlns:w16cid="http://schemas.microsoft.com/office/word/2016/wordml/cid" xmlns:w16="http://schemas.microsoft.com/office/word/2018/wordml" xmlns:w16sdtdh="http://schemas.microsoft.com/office/word/2020/wordml/sdtdatahash" xmlns:w16se="http://schemas.microsoft.com/office/word/2015/wordml/symex" xmlns:wpg="http://schemas.microsoft.com/office/word/2010/wordprocessingGroup" xmlns:wpi="http://schemas.microsoft.com/office/word/2010/wordprocessingInk" xmlns:wne="http://schemas.microsoft.com/office/word/2006/wordml" xmlns:wps="http://schemas.microsoft.com/office/word/2010/wordprocessingShape" mc:Ignorable="w14 w15 w16se w16cid w16 w16cex w16sdtdh wp14">
   <w:p>
     <w:r>
       <w:t xml:space="preserve">Page </w:t>
@@ -3702,7 +3829,7 @@
 </file>
 
 <file path=word/header2.xml><?xml version="1.0" encoding="utf-8"?>
-<w:hdr xmlns:wpc="http://schemas.microsoft.com/office/word/2010/wordprocessingCanvas" xmlns:mc="http://schemas.openxmlformats.org/markup-compatibility/2006" xmlns:o="urn:schemas-microsoft-com:office:office" xmlns:r="http://schemas.openxmlformats.org/officeDocument/2006/relationships" xmlns:m="http://schemas.openxmlformats.org/officeDocument/2006/math" xmlns:v="urn:schemas-microsoft-com:vml" xmlns:wp14="http://schemas.microsoft.com/office/word/2010/wordprocessingDrawing" xmlns:wp="http://schemas.openxmlformats.org/drawingml/2006/wordprocessingDrawing" xmlns:w10="urn:schemas-microsoft-com:office:word" xmlns:w="http://schemas.openxmlformats.org/wordprocessingml/2006/main" xmlns:w14="http://schemas.microsoft.com/office/word/2010/wordml" xmlns:w15="http://schemas.microsoft.com/office/word/2012/wordml" xmlns:wpg="http://schemas.microsoft.com/office/word/2010/wordprocessingGroup" xmlns:wpi="http://schemas.microsoft.com/office/word/2010/wordprocessingInk" xmlns:wne="http://schemas.microsoft.com/office/word/2006/wordml" xmlns:wps="http://schemas.microsoft.com/office/word/2010/wordprocessingShape" mc:Ignorable="w14 w15 wp14">
+<w:hdr xmlns:wpc="http://schemas.microsoft.com/office/word/2010/wordprocessingCanvas" xmlns:cx="http://schemas.microsoft.com/office/drawing/2014/chartex" xmlns:cx1="http://schemas.microsoft.com/office/drawing/2015/9/8/chartex" xmlns:cx2="http://schemas.microsoft.com/office/drawing/2015/10/21/chartex" xmlns:cx3="http://schemas.microsoft.com/office/drawing/2016/5/9/chartex" xmlns:cx4="http://schemas.microsoft.com/office/drawing/2016/5/10/chartex" xmlns:cx5="http://schemas.microsoft.com/office/drawing/2016/5/11/chartex" xmlns:cx6="http://schemas.microsoft.com/office/drawing/2016/5/12/chartex" xmlns:cx7="http://schemas.microsoft.com/office/drawing/2016/5/13/chartex" xmlns:cx8="http://schemas.microsoft.com/office/drawing/2016/5/14/chartex" xmlns:mc="http://schemas.openxmlformats.org/markup-compatibility/2006" xmlns:aink="http://schemas.microsoft.com/office/drawing/2016/ink" xmlns:am3d="http://schemas.microsoft.com/office/drawing/2017/model3d" xmlns:o="urn:schemas-microsoft-com:office:office" xmlns:oel="http://schemas.microsoft.com/office/2019/extlst" xmlns:r="http://schemas.openxmlformats.org/officeDocument/2006/relationships" xmlns:m="http://schemas.openxmlformats.org/officeDocument/2006/math" xmlns:v="urn:schemas-microsoft-com:vml" xmlns:wp14="http://schemas.microsoft.com/office/word/2010/wordprocessingDrawing" xmlns:wp="http://schemas.openxmlformats.org/drawingml/2006/wordprocessingDrawing" xmlns:w10="urn:schemas-microsoft-com:office:word" xmlns:w="http://schemas.openxmlformats.org/wordprocessingml/2006/main" xmlns:w14="http://schemas.microsoft.com/office/word/2010/wordml" xmlns:w15="http://schemas.microsoft.com/office/word/2012/wordml" xmlns:w16cex="http://schemas.microsoft.com/office/word/2018/wordml/cex" xmlns:w16cid="http://schemas.microsoft.com/office/word/2016/wordml/cid" xmlns:w16="http://schemas.microsoft.com/office/word/2018/wordml" xmlns:w16sdtdh="http://schemas.microsoft.com/office/word/2020/wordml/sdtdatahash" xmlns:w16se="http://schemas.microsoft.com/office/word/2015/wordml/symex" xmlns:wpg="http://schemas.microsoft.com/office/word/2010/wordprocessingGroup" xmlns:wpi="http://schemas.microsoft.com/office/word/2010/wordprocessingInk" xmlns:wne="http://schemas.microsoft.com/office/word/2006/wordml" xmlns:wps="http://schemas.microsoft.com/office/word/2010/wordprocessingShape" mc:Ignorable="w14 w15 w16se w16cid w16 w16cex w16sdtdh wp14">
   <w:p>
     <w:pPr>
       <w:pStyle w:val="Header"/>
@@ -3767,7 +3894,7 @@
 </file>
 
 <file path=word/numbering.xml><?xml version="1.0" encoding="utf-8"?>
-<w:numbering xmlns:wpc="http://schemas.microsoft.com/office/word/2010/wordprocessingCanvas" xmlns:mc="http://schemas.openxmlformats.org/markup-compatibility/2006" xmlns:o="urn:schemas-microsoft-com:office:office" xmlns:r="http://schemas.openxmlformats.org/officeDocument/2006/relationships" xmlns:m="http://schemas.openxmlformats.org/officeDocument/2006/math" xmlns:v="urn:schemas-microsoft-com:vml" xmlns:wp14="http://schemas.microsoft.com/office/word/2010/wordprocessingDrawing" xmlns:wp="http://schemas.openxmlformats.org/drawingml/2006/wordprocessingDrawing" xmlns:w10="urn:schemas-microsoft-com:office:word" xmlns:w="http://schemas.openxmlformats.org/wordprocessingml/2006/main" xmlns:w14="http://schemas.microsoft.com/office/word/2010/wordml" xmlns:w15="http://schemas.microsoft.com/office/word/2012/wordml" xmlns:wpg="http://schemas.microsoft.com/office/word/2010/wordprocessingGroup" xmlns:wpi="http://schemas.microsoft.com/office/word/2010/wordprocessingInk" xmlns:wne="http://schemas.microsoft.com/office/word/2006/wordml" xmlns:wps="http://schemas.microsoft.com/office/word/2010/wordprocessingShape" mc:Ignorable="w14 w15 wp14">
+<w:numbering xmlns:wpc="http://schemas.microsoft.com/office/word/2010/wordprocessingCanvas" xmlns:cx="http://schemas.microsoft.com/office/drawing/2014/chartex" xmlns:cx1="http://schemas.microsoft.com/office/drawing/2015/9/8/chartex" xmlns:cx2="http://schemas.microsoft.com/office/drawing/2015/10/21/chartex" xmlns:cx3="http://schemas.microsoft.com/office/drawing/2016/5/9/chartex" xmlns:cx4="http://schemas.microsoft.com/office/drawing/2016/5/10/chartex" xmlns:cx5="http://schemas.microsoft.com/office/drawing/2016/5/11/chartex" xmlns:cx6="http://schemas.microsoft.com/office/drawing/2016/5/12/chartex" xmlns:cx7="http://schemas.microsoft.com/office/drawing/2016/5/13/chartex" xmlns:cx8="http://schemas.microsoft.com/office/drawing/2016/5/14/chartex" xmlns:mc="http://schemas.openxmlformats.org/markup-compatibility/2006" xmlns:aink="http://schemas.microsoft.com/office/drawing/2016/ink" xmlns:am3d="http://schemas.microsoft.com/office/drawing/2017/model3d" xmlns:o="urn:schemas-microsoft-com:office:office" xmlns:oel="http://schemas.microsoft.com/office/2019/extlst" xmlns:r="http://schemas.openxmlformats.org/officeDocument/2006/relationships" xmlns:m="http://schemas.openxmlformats.org/officeDocument/2006/math" xmlns:v="urn:schemas-microsoft-com:vml" xmlns:wp14="http://schemas.microsoft.com/office/word/2010/wordprocessingDrawing" xmlns:wp="http://schemas.openxmlformats.org/drawingml/2006/wordprocessingDrawing" xmlns:w10="urn:schemas-microsoft-com:office:word" xmlns:w="http://schemas.openxmlformats.org/wordprocessingml/2006/main" xmlns:w14="http://schemas.microsoft.com/office/word/2010/wordml" xmlns:w15="http://schemas.microsoft.com/office/word/2012/wordml" xmlns:w16cex="http://schemas.microsoft.com/office/word/2018/wordml/cex" xmlns:w16cid="http://schemas.microsoft.com/office/word/2016/wordml/cid" xmlns:w16="http://schemas.microsoft.com/office/word/2018/wordml" xmlns:w16sdtdh="http://schemas.microsoft.com/office/word/2020/wordml/sdtdatahash" xmlns:w16se="http://schemas.microsoft.com/office/word/2015/wordml/symex" xmlns:wpg="http://schemas.microsoft.com/office/word/2010/wordprocessingGroup" xmlns:wpi="http://schemas.microsoft.com/office/word/2010/wordprocessingInk" xmlns:wne="http://schemas.microsoft.com/office/word/2006/wordml" xmlns:wps="http://schemas.microsoft.com/office/word/2010/wordprocessingShape" mc:Ignorable="w14 w15 w16se w16cid w16 w16cex w16sdtdh wp14">
   <w:abstractNum w:abstractNumId="0" w15:restartNumberingAfterBreak="0">
     <w:nsid w:val="0BA313FC"/>
     <w:multiLevelType w:val="multilevel"/>
@@ -4255,26 +4382,26 @@
       </w:pPr>
     </w:lvl>
   </w:abstractNum>
-  <w:num w:numId="1">
+  <w:num w:numId="1" w16cid:durableId="486749780">
     <w:abstractNumId w:val="2"/>
   </w:num>
-  <w:num w:numId="2">
+  <w:num w:numId="2" w16cid:durableId="1155563146">
     <w:abstractNumId w:val="0"/>
   </w:num>
-  <w:num w:numId="3">
+  <w:num w:numId="3" w16cid:durableId="433785579">
     <w:abstractNumId w:val="4"/>
   </w:num>
-  <w:num w:numId="4">
+  <w:num w:numId="4" w16cid:durableId="760024281">
     <w:abstractNumId w:val="3"/>
   </w:num>
-  <w:num w:numId="5">
+  <w:num w:numId="5" w16cid:durableId="1034886640">
     <w:abstractNumId w:val="1"/>
   </w:num>
 </w:numbering>
 </file>
 
 <file path=word/styles.xml><?xml version="1.0" encoding="utf-8"?>
-<w:styles xmlns:mc="http://schemas.openxmlformats.org/markup-compatibility/2006" xmlns:r="http://schemas.openxmlformats.org/officeDocument/2006/relationships" xmlns:w="http://schemas.openxmlformats.org/wordprocessingml/2006/main" xmlns:w14="http://schemas.microsoft.com/office/word/2010/wordml" xmlns:w15="http://schemas.microsoft.com/office/word/2012/wordml" mc:Ignorable="w14 w15">
+<w:styles xmlns:mc="http://schemas.openxmlformats.org/markup-compatibility/2006" xmlns:r="http://schemas.openxmlformats.org/officeDocument/2006/relationships" xmlns:w="http://schemas.openxmlformats.org/wordprocessingml/2006/main" xmlns:w14="http://schemas.microsoft.com/office/word/2010/wordml" xmlns:w15="http://schemas.microsoft.com/office/word/2012/wordml" xmlns:w16cex="http://schemas.microsoft.com/office/word/2018/wordml/cex" xmlns:w16cid="http://schemas.microsoft.com/office/word/2016/wordml/cid" xmlns:w16="http://schemas.microsoft.com/office/word/2018/wordml" xmlns:w16sdtdh="http://schemas.microsoft.com/office/word/2020/wordml/sdtdatahash" xmlns:w16se="http://schemas.microsoft.com/office/word/2015/wordml/symex" mc:Ignorable="w14 w15 w16se w16cid w16 w16cex w16sdtdh">
   <w:docDefaults>
     <w:rPrDefault>
       <w:rPr>
@@ -4290,7 +4417,7 @@
       </w:pPr>
     </w:pPrDefault>
   </w:docDefaults>
-  <w:latentStyles w:defLockedState="0" w:defUIPriority="99" w:defSemiHidden="0" w:defUnhideWhenUsed="0" w:defQFormat="0" w:count="371">
+  <w:latentStyles w:defLockedState="0" w:defUIPriority="99" w:defSemiHidden="0" w:defUnhideWhenUsed="0" w:defQFormat="0" w:count="376">
     <w:lsdException w:name="Normal" w:uiPriority="0" w:qFormat="1"/>
     <w:lsdException w:name="heading 1" w:uiPriority="9" w:qFormat="1"/>
     <w:lsdException w:name="heading 2" w:semiHidden="1" w:uiPriority="9" w:unhideWhenUsed="1"/>
@@ -4396,7 +4523,6 @@
     <w:lsdException w:name="HTML Sample" w:semiHidden="1" w:unhideWhenUsed="1"/>
     <w:lsdException w:name="HTML Typewriter" w:semiHidden="1" w:unhideWhenUsed="1"/>
     <w:lsdException w:name="HTML Variable" w:semiHidden="1" w:unhideWhenUsed="1"/>
-    <w:lsdException w:name="Normal Table" w:semiHidden="1" w:unhideWhenUsed="1"/>
     <w:lsdException w:name="annotation subject" w:semiHidden="1" w:unhideWhenUsed="1"/>
     <w:lsdException w:name="No List" w:semiHidden="1" w:unhideWhenUsed="1"/>
     <w:lsdException w:name="Outline List 1" w:semiHidden="1" w:unhideWhenUsed="1"/>
@@ -4439,11 +4565,8 @@
     <w:lsdException w:name="Table Contemporary" w:semiHidden="1" w:unhideWhenUsed="1"/>
     <w:lsdException w:name="Table Elegant" w:semiHidden="1" w:unhideWhenUsed="1"/>
     <w:lsdException w:name="Table Professional" w:semiHidden="1" w:unhideWhenUsed="1"/>
-    <w:lsdException w:name="Table Subtle 1" w:semiHidden="1" w:unhideWhenUsed="1"/>
     <w:lsdException w:name="Table Subtle 2" w:semiHidden="1" w:unhideWhenUsed="1"/>
     <w:lsdException w:name="Table Web 1" w:semiHidden="1" w:unhideWhenUsed="1"/>
-    <w:lsdException w:name="Table Web 2" w:semiHidden="1" w:unhideWhenUsed="1"/>
-    <w:lsdException w:name="Table Web 3" w:semiHidden="1" w:unhideWhenUsed="1"/>
     <w:lsdException w:name="Balloon Text" w:semiHidden="1" w:unhideWhenUsed="1"/>
     <w:lsdException w:name="Table Grid" w:uiPriority="59"/>
     <w:lsdException w:name="Table Theme" w:semiHidden="1" w:unhideWhenUsed="1"/>
@@ -4662,6 +4785,11 @@
     <w:lsdException w:name="List Table 5 Dark Accent 6" w:uiPriority="50"/>
     <w:lsdException w:name="List Table 6 Colorful Accent 6" w:uiPriority="51"/>
     <w:lsdException w:name="List Table 7 Colorful Accent 6" w:uiPriority="52"/>
+    <w:lsdException w:name="Mention" w:semiHidden="1" w:unhideWhenUsed="1"/>
+    <w:lsdException w:name="Smart Hyperlink" w:semiHidden="1" w:unhideWhenUsed="1"/>
+    <w:lsdException w:name="Hashtag" w:semiHidden="1" w:unhideWhenUsed="1"/>
+    <w:lsdException w:name="Unresolved Mention" w:semiHidden="1" w:unhideWhenUsed="1"/>
+    <w:lsdException w:name="Smart Link" w:semiHidden="1" w:unhideWhenUsed="1"/>
   </w:latentStyles>
   <w:style w:type="paragraph" w:default="1" w:styleId="Normal">
     <w:name w:val="Normal"/>
@@ -4899,8 +5027,8 @@
       <w:u w:val="single"/>
     </w:rPr>
   </w:style>
-  <w:style w:type="character" w:customStyle="1" w:styleId="Mention">
-    <w:name w:val="Mention"/>
+  <w:style w:type="character" w:customStyle="1" w:styleId="Mention1">
+    <w:name w:val="Mention1"/>
     <w:basedOn w:val="DefaultParagraphFont"/>
     <w:uiPriority w:val="99"/>
     <w:semiHidden/>
@@ -4911,8 +5039,8 @@
       <w:shd w:val="clear" w:color="auto" w:fill="E6E6E6"/>
     </w:rPr>
   </w:style>
-  <w:style w:type="character" w:customStyle="1" w:styleId="UnresolvedMention">
-    <w:name w:val="Unresolved Mention"/>
+  <w:style w:type="character" w:customStyle="1" w:styleId="UnresolvedMention1">
+    <w:name w:val="Unresolved Mention1"/>
     <w:basedOn w:val="DefaultParagraphFont"/>
     <w:uiPriority w:val="99"/>
     <w:semiHidden/>
@@ -4970,7 +5098,7 @@
 </file>
 
 <file path=word/glossary/document.xml><?xml version="1.0" encoding="utf-8"?>
-<w:glossaryDocument xmlns:wpc="http://schemas.microsoft.com/office/word/2010/wordprocessingCanvas" xmlns:mc="http://schemas.openxmlformats.org/markup-compatibility/2006" xmlns:o="urn:schemas-microsoft-com:office:office" xmlns:r="http://schemas.openxmlformats.org/officeDocument/2006/relationships" xmlns:m="http://schemas.openxmlformats.org/officeDocument/2006/math" xmlns:v="urn:schemas-microsoft-com:vml" xmlns:wp14="http://schemas.microsoft.com/office/word/2010/wordprocessingDrawing" xmlns:wp="http://schemas.openxmlformats.org/drawingml/2006/wordprocessingDrawing" xmlns:w10="urn:schemas-microsoft-com:office:word" xmlns:w="http://schemas.openxmlformats.org/wordprocessingml/2006/main" xmlns:w14="http://schemas.microsoft.com/office/word/2010/wordml" xmlns:w15="http://schemas.microsoft.com/office/word/2012/wordml" xmlns:wpg="http://schemas.microsoft.com/office/word/2010/wordprocessingGroup" xmlns:wpi="http://schemas.microsoft.com/office/word/2010/wordprocessingInk" xmlns:wne="http://schemas.microsoft.com/office/word/2006/wordml" xmlns:wps="http://schemas.microsoft.com/office/word/2010/wordprocessingShape" mc:Ignorable="w14 w15 wp14">
+<w:glossaryDocument xmlns:wpc="http://schemas.microsoft.com/office/word/2010/wordprocessingCanvas" xmlns:cx="http://schemas.microsoft.com/office/drawing/2014/chartex" xmlns:cx1="http://schemas.microsoft.com/office/drawing/2015/9/8/chartex" xmlns:cx2="http://schemas.microsoft.com/office/drawing/2015/10/21/chartex" xmlns:cx3="http://schemas.microsoft.com/office/drawing/2016/5/9/chartex" xmlns:cx4="http://schemas.microsoft.com/office/drawing/2016/5/10/chartex" xmlns:cx5="http://schemas.microsoft.com/office/drawing/2016/5/11/chartex" xmlns:cx6="http://schemas.microsoft.com/office/drawing/2016/5/12/chartex" xmlns:cx7="http://schemas.microsoft.com/office/drawing/2016/5/13/chartex" xmlns:cx8="http://schemas.microsoft.com/office/drawing/2016/5/14/chartex" xmlns:mc="http://schemas.openxmlformats.org/markup-compatibility/2006" xmlns:aink="http://schemas.microsoft.com/office/drawing/2016/ink" xmlns:am3d="http://schemas.microsoft.com/office/drawing/2017/model3d" xmlns:o="urn:schemas-microsoft-com:office:office" xmlns:oel="http://schemas.microsoft.com/office/2019/extlst" xmlns:r="http://schemas.openxmlformats.org/officeDocument/2006/relationships" xmlns:m="http://schemas.openxmlformats.org/officeDocument/2006/math" xmlns:v="urn:schemas-microsoft-com:vml" xmlns:wp14="http://schemas.microsoft.com/office/word/2010/wordprocessingDrawing" xmlns:wp="http://schemas.openxmlformats.org/drawingml/2006/wordprocessingDrawing" xmlns:w10="urn:schemas-microsoft-com:office:word" xmlns:w="http://schemas.openxmlformats.org/wordprocessingml/2006/main" xmlns:w14="http://schemas.microsoft.com/office/word/2010/wordml" xmlns:w15="http://schemas.microsoft.com/office/word/2012/wordml" xmlns:w16cex="http://schemas.microsoft.com/office/word/2018/wordml/cex" xmlns:w16cid="http://schemas.microsoft.com/office/word/2016/wordml/cid" xmlns:w16="http://schemas.microsoft.com/office/word/2018/wordml" xmlns:w16sdtdh="http://schemas.microsoft.com/office/word/2020/wordml/sdtdatahash" xmlns:w16se="http://schemas.microsoft.com/office/word/2015/wordml/symex" xmlns:wpg="http://schemas.microsoft.com/office/word/2010/wordprocessingGroup" xmlns:wpi="http://schemas.microsoft.com/office/word/2010/wordprocessingInk" xmlns:wne="http://schemas.microsoft.com/office/word/2006/wordml" xmlns:wps="http://schemas.microsoft.com/office/word/2010/wordprocessingShape" mc:Ignorable="w14 w15 w16se w16cid w16 w16cex w16sdtdh wp14">
   <w:docParts>
     <w:docPart>
       <w:docPartPr>
@@ -5103,7 +5231,7 @@
       <w:docPartBody>
         <w:p>
           <w:pPr>
-            <w:pStyle w:val="DefaultPlaceholder-18540134391"/>
+            <w:pStyle w:val="DefaultPlaceholder-18540134393"/>
           </w:pPr>
           <w:r>
             <w:rPr>
@@ -5161,7 +5289,7 @@
       <w:docPartBody>
         <w:p>
           <w:pPr>
-            <w:pStyle w:val="20FBAD804A3D431B9134F5D169F498A82"/>
+            <w:pStyle w:val="20FBAD804A3D431B9134F5D169F498A83"/>
           </w:pPr>
           <w:r>
             <w:rPr>
@@ -5191,7 +5319,7 @@
       <w:docPartBody>
         <w:p>
           <w:pPr>
-            <w:pStyle w:val="98EE6B61C3E94ECC95C077BD5FF77B362"/>
+            <w:pStyle w:val="98EE6B61C3E94ECC95C077BD5FF77B363"/>
           </w:pPr>
           <w:r>
             <w:rPr>
@@ -5220,7 +5348,7 @@
       <w:docPartBody>
         <w:p>
           <w:pPr>
-            <w:pStyle w:val="CFE1F27BFA8F4B6DBB1445522EC8AD272"/>
+            <w:pStyle w:val="CFE1F27BFA8F4B6DBB1445522EC8AD273"/>
           </w:pPr>
           <w:r>
             <w:rPr>
@@ -5249,7 +5377,7 @@
       <w:docPartBody>
         <w:p>
           <w:pPr>
-            <w:pStyle w:val="C465C53B1F84470590E72FAEF3D068402"/>
+            <w:pStyle w:val="C465C53B1F84470590E72FAEF3D068403"/>
           </w:pPr>
           <w:r>
             <w:rPr>
@@ -5278,7 +5406,7 @@
       <w:docPartBody>
         <w:p>
           <w:pPr>
-            <w:pStyle w:val="0DE4C5F904F54E2FA18ACB1890E269CE2"/>
+            <w:pStyle w:val="0DE4C5F904F54E2FA18ACB1890E269CE3"/>
           </w:pPr>
           <w:r>
             <w:rPr>
@@ -5307,7 +5435,7 @@
       <w:docPartBody>
         <w:p>
           <w:pPr>
-            <w:pStyle w:val="A0B33FC29C1542F983C920A89FC4F56E2"/>
+            <w:pStyle w:val="A0B33FC29C1542F983C920A89FC4F56E3"/>
           </w:pPr>
           <w:r>
             <w:rPr>
@@ -5337,7 +5465,7 @@
       <w:docPartBody>
         <w:p>
           <w:pPr>
-            <w:pStyle w:val="1D1CEB5FE2984E299EE694ED6E685AB62"/>
+            <w:pStyle w:val="1D1CEB5FE2984E299EE694ED6E685AB63"/>
           </w:pPr>
           <w:r>
             <w:rPr>
@@ -5396,7 +5524,7 @@
       <w:docPartBody>
         <w:p>
           <w:pPr>
-            <w:pStyle w:val="5347D01EE1074A89BF087DF1647709F91"/>
+            <w:pStyle w:val="5347D01EE1074A89BF087DF1647709F93"/>
           </w:pPr>
           <w:r>
             <w:rPr>
@@ -5426,7 +5554,7 @@
       <w:docPartBody>
         <w:p>
           <w:pPr>
-            <w:pStyle w:val="DA6C648E22094DD8A6B5795D1C9A672B1"/>
+            <w:pStyle w:val="DA6C648E22094DD8A6B5795D1C9A672B3"/>
           </w:pPr>
           <w:r>
             <w:rPr>
@@ -5485,7 +5613,7 @@
       <w:docPartBody>
         <w:p>
           <w:pPr>
-            <w:pStyle w:val="E773A65BD7FA4FBEBCD7A997A0EDD9E61"/>
+            <w:pStyle w:val="E773A65BD7FA4FBEBCD7A997A0EDD9E63"/>
           </w:pPr>
           <w:r>
             <w:rPr>
@@ -5502,7 +5630,7 @@
 </file>
 
 <file path=word/glossary/fontTable.xml><?xml version="1.0" encoding="utf-8"?>
-<w:fonts xmlns:mc="http://schemas.openxmlformats.org/markup-compatibility/2006" xmlns:r="http://schemas.openxmlformats.org/officeDocument/2006/relationships" xmlns:w="http://schemas.openxmlformats.org/wordprocessingml/2006/main" xmlns:w14="http://schemas.microsoft.com/office/word/2010/wordml" xmlns:w15="http://schemas.microsoft.com/office/word/2012/wordml" mc:Ignorable="w14 w15">
+<w:fonts xmlns:mc="http://schemas.openxmlformats.org/markup-compatibility/2006" xmlns:r="http://schemas.openxmlformats.org/officeDocument/2006/relationships" xmlns:w="http://schemas.openxmlformats.org/wordprocessingml/2006/main" xmlns:w14="http://schemas.microsoft.com/office/word/2010/wordml" xmlns:w15="http://schemas.microsoft.com/office/word/2012/wordml" xmlns:w16cex="http://schemas.microsoft.com/office/word/2018/wordml/cex" xmlns:w16cid="http://schemas.microsoft.com/office/word/2016/wordml/cid" xmlns:w16="http://schemas.microsoft.com/office/word/2018/wordml" xmlns:w16sdtdh="http://schemas.microsoft.com/office/word/2020/wordml/sdtdatahash" xmlns:w16se="http://schemas.microsoft.com/office/word/2015/wordml/symex" mc:Ignorable="w14 w15 w16se w16cid w16 w16cex w16sdtdh">
   <w:font w:name="Times New Roman">
     <w:panose1 w:val="02020603050405020304"/>
     <w:charset w:val="00"/>
@@ -5536,7 +5664,7 @@
     <w:charset w:val="00"/>
     <w:family w:val="swiss"/>
     <w:pitch w:val="variable"/>
-    <w:sig w:usb0="E4002EFF" w:usb1="C000247B" w:usb2="00000009" w:usb3="00000000" w:csb0="000001FF" w:csb1="00000000"/>
+    <w:sig w:usb0="E4002EFF" w:usb1="C200247B" w:usb2="00000009" w:usb3="00000000" w:csb0="000001FF" w:csb1="00000000"/>
   </w:font>
   <w:font w:name="Cambria">
     <w:panose1 w:val="02040503050406030204"/>
@@ -5564,13 +5692,13 @@
     <w:charset w:val="00"/>
     <w:family w:val="swiss"/>
     <w:pitch w:val="variable"/>
-    <w:sig w:usb0="E4002EFF" w:usb1="C000247B" w:usb2="00000009" w:usb3="00000000" w:csb0="000001FF" w:csb1="00000000"/>
+    <w:sig w:usb0="E4002EFF" w:usb1="C200247B" w:usb2="00000009" w:usb3="00000000" w:csb0="000001FF" w:csb1="00000000"/>
   </w:font>
 </w:fonts>
 </file>
 
 <file path=word/glossary/settings.xml><?xml version="1.0" encoding="utf-8"?>
-<w:settings xmlns:mc="http://schemas.openxmlformats.org/markup-compatibility/2006" xmlns:o="urn:schemas-microsoft-com:office:office" xmlns:r="http://schemas.openxmlformats.org/officeDocument/2006/relationships" xmlns:m="http://schemas.openxmlformats.org/officeDocument/2006/math" xmlns:v="urn:schemas-microsoft-com:vml" xmlns:w10="urn:schemas-microsoft-com:office:word" xmlns:w="http://schemas.openxmlformats.org/wordprocessingml/2006/main" xmlns:w14="http://schemas.microsoft.com/office/word/2010/wordml" xmlns:w15="http://schemas.microsoft.com/office/word/2012/wordml" xmlns:sl="http://schemas.openxmlformats.org/schemaLibrary/2006/main" mc:Ignorable="w14 w15">
+<w:settings xmlns:mc="http://schemas.openxmlformats.org/markup-compatibility/2006" xmlns:o="urn:schemas-microsoft-com:office:office" xmlns:r="http://schemas.openxmlformats.org/officeDocument/2006/relationships" xmlns:m="http://schemas.openxmlformats.org/officeDocument/2006/math" xmlns:v="urn:schemas-microsoft-com:vml" xmlns:w10="urn:schemas-microsoft-com:office:word" xmlns:w="http://schemas.openxmlformats.org/wordprocessingml/2006/main" xmlns:w14="http://schemas.microsoft.com/office/word/2010/wordml" xmlns:w15="http://schemas.microsoft.com/office/word/2012/wordml" xmlns:w16cex="http://schemas.microsoft.com/office/word/2018/wordml/cex" xmlns:w16cid="http://schemas.microsoft.com/office/word/2016/wordml/cid" xmlns:w16="http://schemas.microsoft.com/office/word/2018/wordml" xmlns:w16sdtdh="http://schemas.microsoft.com/office/word/2020/wordml/sdtdatahash" xmlns:w16se="http://schemas.microsoft.com/office/word/2015/wordml/symex" xmlns:sl="http://schemas.openxmlformats.org/schemaLibrary/2006/main" mc:Ignorable="w14 w15 w16se w16cid w16 w16cex w16sdtdh">
   <w:view w:val="normal"/>
   <w:defaultTabStop w:val="720"/>
   <w:characterSpacingControl w:val="doNotCompress"/>
@@ -5580,6 +5708,7 @@
     <w:compatSetting w:name="overrideTableStyleFontSizeAndJustification" w:uri="http://schemas.microsoft.com/office/word" w:val="1"/>
     <w:compatSetting w:name="enableOpenTypeFeatures" w:uri="http://schemas.microsoft.com/office/word" w:val="1"/>
     <w:compatSetting w:name="doNotFlipMirrorIndents" w:uri="http://schemas.microsoft.com/office/word" w:val="1"/>
+    <w:compatSetting w:name="useWord2013TrackBottomHyphenation" w:uri="http://schemas.microsoft.com/office/word" w:val="1"/>
   </w:compat>
   <w:rsids>
     <w:rsidRoot w:val="009939EB"/>
@@ -5596,7 +5725,9 @@
     <w:rsid w:val="007C0DBE"/>
     <w:rsid w:val="009939EB"/>
     <w:rsid w:val="00996CA3"/>
+    <w:rsid w:val="00AE1380"/>
     <w:rsid w:val="00E30ACE"/>
+    <w:rsid w:val="00F938DB"/>
     <w:rsid w:val="00FB351D"/>
   </w:rsids>
   <m:mathPr>
@@ -5620,7 +5751,7 @@
 </file>
 
 <file path=word/glossary/styles.xml><?xml version="1.0" encoding="utf-8"?>
-<w:styles xmlns:mc="http://schemas.openxmlformats.org/markup-compatibility/2006" xmlns:r="http://schemas.openxmlformats.org/officeDocument/2006/relationships" xmlns:w="http://schemas.openxmlformats.org/wordprocessingml/2006/main" xmlns:w14="http://schemas.microsoft.com/office/word/2010/wordml" xmlns:w15="http://schemas.microsoft.com/office/word/2012/wordml" mc:Ignorable="w14 w15">
+<w:styles xmlns:mc="http://schemas.openxmlformats.org/markup-compatibility/2006" xmlns:r="http://schemas.openxmlformats.org/officeDocument/2006/relationships" xmlns:w="http://schemas.openxmlformats.org/wordprocessingml/2006/main" xmlns:w14="http://schemas.microsoft.com/office/word/2010/wordml" xmlns:w15="http://schemas.microsoft.com/office/word/2012/wordml" xmlns:w16cex="http://schemas.microsoft.com/office/word/2018/wordml/cex" xmlns:w16cid="http://schemas.microsoft.com/office/word/2016/wordml/cid" xmlns:w16="http://schemas.microsoft.com/office/word/2018/wordml" xmlns:w16sdtdh="http://schemas.microsoft.com/office/word/2020/wordml/sdtdatahash" xmlns:w16se="http://schemas.microsoft.com/office/word/2015/wordml/symex" mc:Ignorable="w14 w15 w16se w16cid w16 w16cex w16sdtdh">
   <w:docDefaults>
     <w:rPrDefault>
       <w:rPr>
@@ -5636,7 +5767,7 @@
       </w:pPr>
     </w:pPrDefault>
   </w:docDefaults>
-  <w:latentStyles w:defLockedState="0" w:defUIPriority="99" w:defSemiHidden="0" w:defUnhideWhenUsed="0" w:defQFormat="0" w:count="371">
+  <w:latentStyles w:defLockedState="0" w:defUIPriority="99" w:defSemiHidden="0" w:defUnhideWhenUsed="0" w:defQFormat="0" w:count="376">
     <w:lsdException w:name="Normal" w:uiPriority="0" w:qFormat="1"/>
     <w:lsdException w:name="heading 1" w:uiPriority="9" w:qFormat="1"/>
     <w:lsdException w:name="heading 2" w:semiHidden="1" w:uiPriority="9" w:unhideWhenUsed="1" w:qFormat="1"/>
@@ -5742,7 +5873,6 @@
     <w:lsdException w:name="HTML Sample" w:semiHidden="1" w:unhideWhenUsed="1"/>
     <w:lsdException w:name="HTML Typewriter" w:semiHidden="1" w:unhideWhenUsed="1"/>
     <w:lsdException w:name="HTML Variable" w:semiHidden="1" w:unhideWhenUsed="1"/>
-    <w:lsdException w:name="Normal Table" w:semiHidden="1" w:unhideWhenUsed="1"/>
     <w:lsdException w:name="annotation subject" w:semiHidden="1" w:unhideWhenUsed="1"/>
     <w:lsdException w:name="No List" w:semiHidden="1" w:unhideWhenUsed="1"/>
     <w:lsdException w:name="Outline List 1" w:semiHidden="1" w:unhideWhenUsed="1"/>
@@ -5785,11 +5915,8 @@
     <w:lsdException w:name="Table Contemporary" w:semiHidden="1" w:unhideWhenUsed="1"/>
     <w:lsdException w:name="Table Elegant" w:semiHidden="1" w:unhideWhenUsed="1"/>
     <w:lsdException w:name="Table Professional" w:semiHidden="1" w:unhideWhenUsed="1"/>
-    <w:lsdException w:name="Table Subtle 1" w:semiHidden="1" w:unhideWhenUsed="1"/>
     <w:lsdException w:name="Table Subtle 2" w:semiHidden="1" w:unhideWhenUsed="1"/>
     <w:lsdException w:name="Table Web 1" w:semiHidden="1" w:unhideWhenUsed="1"/>
-    <w:lsdException w:name="Table Web 2" w:semiHidden="1" w:unhideWhenUsed="1"/>
-    <w:lsdException w:name="Table Web 3" w:semiHidden="1" w:unhideWhenUsed="1"/>
     <w:lsdException w:name="Balloon Text" w:semiHidden="1" w:unhideWhenUsed="1"/>
     <w:lsdException w:name="Table Grid" w:uiPriority="39"/>
     <w:lsdException w:name="Table Theme" w:semiHidden="1" w:unhideWhenUsed="1"/>
@@ -6008,6 +6135,11 @@
     <w:lsdException w:name="List Table 5 Dark Accent 6" w:uiPriority="50"/>
     <w:lsdException w:name="List Table 6 Colorful Accent 6" w:uiPriority="51"/>
     <w:lsdException w:name="List Table 7 Colorful Accent 6" w:uiPriority="52"/>
+    <w:lsdException w:name="Mention" w:semiHidden="1" w:unhideWhenUsed="1"/>
+    <w:lsdException w:name="Smart Hyperlink" w:semiHidden="1" w:unhideWhenUsed="1"/>
+    <w:lsdException w:name="Hashtag" w:semiHidden="1" w:unhideWhenUsed="1"/>
+    <w:lsdException w:name="Unresolved Mention" w:semiHidden="1" w:unhideWhenUsed="1"/>
+    <w:lsdException w:name="Smart Link" w:semiHidden="1" w:unhideWhenUsed="1"/>
   </w:latentStyles>
   <w:style w:type="paragraph" w:default="1" w:styleId="Normal">
     <w:name w:val="Normal"/>
@@ -6040,109 +6172,9 @@
     <w:semiHidden/>
     <w:unhideWhenUsed/>
   </w:style>
-  <w:style w:type="paragraph" w:customStyle="1" w:styleId="46F111049D114ED887B323266584C3C8">
-    <w:name w:val="46F111049D114ED887B323266584C3C8"/>
-  </w:style>
-  <w:style w:type="character" w:styleId="PlaceholderText">
-    <w:name w:val="Placeholder Text"/>
-    <w:basedOn w:val="DefaultParagraphFont"/>
-    <w:uiPriority w:val="2"/>
-    <w:rsid w:val="00E30ACE"/>
-    <w:rPr>
-      <w:color w:val="808080"/>
-    </w:rPr>
-  </w:style>
-  <w:style w:type="paragraph" w:customStyle="1" w:styleId="9193BCB6891B4D4B9485E858570F7ED0">
-    <w:name w:val="9193BCB6891B4D4B9485E858570F7ED0"/>
-  </w:style>
-  <w:style w:type="paragraph" w:customStyle="1" w:styleId="1475EC3DE0D04F9298332508D05015C9">
-    <w:name w:val="1475EC3DE0D04F9298332508D05015C9"/>
-  </w:style>
-  <w:style w:type="paragraph" w:customStyle="1" w:styleId="C2F8226522604A3CA570ABAB7D5EF7DE">
-    <w:name w:val="C2F8226522604A3CA570ABAB7D5EF7DE"/>
-  </w:style>
-  <w:style w:type="paragraph" w:customStyle="1" w:styleId="CB791E39E07F4EAAB76CEC197C65CF27">
-    <w:name w:val="CB791E39E07F4EAAB76CEC197C65CF27"/>
-  </w:style>
-  <w:style w:type="paragraph" w:customStyle="1" w:styleId="324E4ACE49CF4E7F8F8FCB4DAAD6432E">
-    <w:name w:val="324E4ACE49CF4E7F8F8FCB4DAAD6432E"/>
-  </w:style>
-  <w:style w:type="paragraph" w:customStyle="1" w:styleId="C60DB9203A6544B88040BCD04885DE05">
-    <w:name w:val="C60DB9203A6544B88040BCD04885DE05"/>
-  </w:style>
-  <w:style w:type="paragraph" w:customStyle="1" w:styleId="C38DBB8D960F4B358A150955C83864B9">
-    <w:name w:val="C38DBB8D960F4B358A150955C83864B9"/>
-  </w:style>
-  <w:style w:type="paragraph" w:customStyle="1" w:styleId="59E46A1325E74DA2AE17D27B435BEC6D">
-    <w:name w:val="59E46A1325E74DA2AE17D27B435BEC6D"/>
-  </w:style>
-  <w:style w:type="paragraph" w:customStyle="1" w:styleId="9AF99F30FEE24E1D8696F0DDC10570A0">
-    <w:name w:val="9AF99F30FEE24E1D8696F0DDC10570A0"/>
-  </w:style>
-  <w:style w:type="paragraph" w:customStyle="1" w:styleId="07DAE0448227446990F9F509D19570A5">
-    <w:name w:val="07DAE0448227446990F9F509D19570A5"/>
-  </w:style>
-  <w:style w:type="paragraph" w:customStyle="1" w:styleId="51BFACFE0BEB4492BCA52528173AAAB6">
-    <w:name w:val="51BFACFE0BEB4492BCA52528173AAAB6"/>
-  </w:style>
-  <w:style w:type="paragraph" w:customStyle="1" w:styleId="60EAA3677A46490EB3161E06795FBBD1">
-    <w:name w:val="60EAA3677A46490EB3161E06795FBBD1"/>
-  </w:style>
-  <w:style w:type="paragraph" w:customStyle="1" w:styleId="E00A9F9E170941C3A8B360293B06D605">
-    <w:name w:val="E00A9F9E170941C3A8B360293B06D605"/>
-    <w:rsid w:val="002231B2"/>
-  </w:style>
-  <w:style w:type="paragraph" w:customStyle="1" w:styleId="B78B6DC0549F4A52B7FB3B32F0959329">
-    <w:name w:val="B78B6DC0549F4A52B7FB3B32F0959329"/>
-    <w:rsid w:val="00714A52"/>
-  </w:style>
-  <w:style w:type="paragraph" w:customStyle="1" w:styleId="A038F7C256EC43679B946226C23852B4">
-    <w:name w:val="A038F7C256EC43679B946226C23852B4"/>
-    <w:rsid w:val="00714A52"/>
-  </w:style>
-  <w:style w:type="paragraph" w:customStyle="1" w:styleId="A22C82FE59F1484F8951039D9C15BF61">
-    <w:name w:val="A22C82FE59F1484F8951039D9C15BF61"/>
-    <w:rsid w:val="00714A52"/>
-  </w:style>
-  <w:style w:type="paragraph" w:customStyle="1" w:styleId="51BC38BBB0CB4C94A83DDF8DB3932EF0">
-    <w:name w:val="51BC38BBB0CB4C94A83DDF8DB3932EF0"/>
-    <w:rsid w:val="00714A52"/>
-  </w:style>
-  <w:style w:type="paragraph" w:customStyle="1" w:styleId="72D21D8C71654ED7A881B57810C9EC9E">
-    <w:name w:val="72D21D8C71654ED7A881B57810C9EC9E"/>
-    <w:rsid w:val="00714A52"/>
-  </w:style>
-  <w:style w:type="paragraph" w:customStyle="1" w:styleId="BDF245F3D4914D5CBD4E06F450E60D7A">
-    <w:name w:val="BDF245F3D4914D5CBD4E06F450E60D7A"/>
-    <w:rsid w:val="00714A52"/>
-  </w:style>
-  <w:style w:type="paragraph" w:customStyle="1" w:styleId="E1483E7EE057422083B872A9B336A833">
-    <w:name w:val="E1483E7EE057422083B872A9B336A833"/>
-    <w:rsid w:val="00714A52"/>
-  </w:style>
-  <w:style w:type="paragraph" w:customStyle="1" w:styleId="253C36F09CAE4CE99CBBC15D9510D459">
-    <w:name w:val="253C36F09CAE4CE99CBBC15D9510D459"/>
-    <w:rsid w:val="00714A52"/>
-  </w:style>
-  <w:style w:type="paragraph" w:customStyle="1" w:styleId="829513119D1B4E749F8B1475EDAC217D">
-    <w:name w:val="829513119D1B4E749F8B1475EDAC217D"/>
-    <w:rsid w:val="00714A52"/>
-  </w:style>
-  <w:style w:type="paragraph" w:customStyle="1" w:styleId="B9AEA05FABF442E396ABA7CFB1A07A7D">
-    <w:name w:val="B9AEA05FABF442E396ABA7CFB1A07A7D"/>
-    <w:rsid w:val="00714A52"/>
-  </w:style>
-  <w:style w:type="paragraph" w:customStyle="1" w:styleId="ED268E0EB817485CAE40E729E06B814F">
-    <w:name w:val="ED268E0EB817485CAE40E729E06B814F"/>
-    <w:rsid w:val="007C0DBE"/>
-  </w:style>
-  <w:style w:type="paragraph" w:customStyle="1" w:styleId="82BCA27E1C9D4646AFC5EC34028A7E6A">
-    <w:name w:val="82BCA27E1C9D4646AFC5EC34028A7E6A"/>
-    <w:rsid w:val="007C0DBE"/>
-  </w:style>
-  <w:style w:type="paragraph" w:customStyle="1" w:styleId="FC84519BC615417C837D6DFA0893EF87">
-    <w:name w:val="FC84519BC615417C837D6DFA0893EF87"/>
-    <w:rsid w:val="007C0DBE"/>
+  <w:style w:type="paragraph" w:customStyle="1" w:styleId="A0B33FC29C1542F983C920A89FC4F56E">
+    <w:name w:val="A0B33FC29C1542F983C920A89FC4F56E"/>
+    <w:rsid w:val="00F938DB"/>
     <w:pPr>
       <w:spacing w:after="0" w:line="276" w:lineRule="auto"/>
     </w:pPr>
@@ -6153,9 +6185,18 @@
       <w:lang w:eastAsia="ja-JP"/>
     </w:rPr>
   </w:style>
-  <w:style w:type="paragraph" w:customStyle="1" w:styleId="253C36F09CAE4CE99CBBC15D9510D4591">
-    <w:name w:val="253C36F09CAE4CE99CBBC15D9510D4591"/>
-    <w:rsid w:val="007C0DBE"/>
+  <w:style w:type="character" w:styleId="PlaceholderText">
+    <w:name w:val="Placeholder Text"/>
+    <w:basedOn w:val="DefaultParagraphFont"/>
+    <w:uiPriority w:val="2"/>
+    <w:rsid w:val="00F938DB"/>
+    <w:rPr>
+      <w:color w:val="808080"/>
+    </w:rPr>
+  </w:style>
+  <w:style w:type="paragraph" w:customStyle="1" w:styleId="1D1CEB5FE2984E299EE694ED6E685AB6">
+    <w:name w:val="1D1CEB5FE2984E299EE694ED6E685AB6"/>
+    <w:rsid w:val="00F938DB"/>
     <w:pPr>
       <w:spacing w:after="0" w:line="276" w:lineRule="auto"/>
     </w:pPr>
@@ -6166,9 +6207,9 @@
       <w:lang w:eastAsia="ja-JP"/>
     </w:rPr>
   </w:style>
-  <w:style w:type="paragraph" w:customStyle="1" w:styleId="E1483E7EE057422083B872A9B336A8331">
-    <w:name w:val="E1483E7EE057422083B872A9B336A8331"/>
-    <w:rsid w:val="007C0DBE"/>
+  <w:style w:type="paragraph" w:customStyle="1" w:styleId="20FBAD804A3D431B9134F5D169F498A8">
+    <w:name w:val="20FBAD804A3D431B9134F5D169F498A8"/>
+    <w:rsid w:val="00F938DB"/>
     <w:pPr>
       <w:spacing w:after="0" w:line="276" w:lineRule="auto"/>
     </w:pPr>
@@ -6179,9 +6220,9 @@
       <w:lang w:eastAsia="ja-JP"/>
     </w:rPr>
   </w:style>
-  <w:style w:type="paragraph" w:customStyle="1" w:styleId="BDF245F3D4914D5CBD4E06F450E60D7A1">
-    <w:name w:val="BDF245F3D4914D5CBD4E06F450E60D7A1"/>
-    <w:rsid w:val="007C0DBE"/>
+  <w:style w:type="paragraph" w:customStyle="1" w:styleId="E773A65BD7FA4FBEBCD7A997A0EDD9E6">
+    <w:name w:val="E773A65BD7FA4FBEBCD7A997A0EDD9E6"/>
+    <w:rsid w:val="00F938DB"/>
     <w:pPr>
       <w:spacing w:after="0" w:line="276" w:lineRule="auto"/>
     </w:pPr>
@@ -6192,9 +6233,9 @@
       <w:lang w:eastAsia="ja-JP"/>
     </w:rPr>
   </w:style>
-  <w:style w:type="paragraph" w:customStyle="1" w:styleId="72D21D8C71654ED7A881B57810C9EC9E1">
-    <w:name w:val="72D21D8C71654ED7A881B57810C9EC9E1"/>
-    <w:rsid w:val="007C0DBE"/>
+  <w:style w:type="paragraph" w:customStyle="1" w:styleId="5347D01EE1074A89BF087DF1647709F9">
+    <w:name w:val="5347D01EE1074A89BF087DF1647709F9"/>
+    <w:rsid w:val="00F938DB"/>
     <w:pPr>
       <w:spacing w:after="0" w:line="276" w:lineRule="auto"/>
     </w:pPr>
@@ -6205,9 +6246,9 @@
       <w:lang w:eastAsia="ja-JP"/>
     </w:rPr>
   </w:style>
-  <w:style w:type="paragraph" w:customStyle="1" w:styleId="51BC38BBB0CB4C94A83DDF8DB3932EF01">
-    <w:name w:val="51BC38BBB0CB4C94A83DDF8DB3932EF01"/>
-    <w:rsid w:val="007C0DBE"/>
+  <w:style w:type="paragraph" w:customStyle="1" w:styleId="DA6C648E22094DD8A6B5795D1C9A672B">
+    <w:name w:val="DA6C648E22094DD8A6B5795D1C9A672B"/>
+    <w:rsid w:val="00F938DB"/>
     <w:pPr>
       <w:spacing w:after="0" w:line="276" w:lineRule="auto"/>
     </w:pPr>
@@ -6218,9 +6259,9 @@
       <w:lang w:eastAsia="ja-JP"/>
     </w:rPr>
   </w:style>
-  <w:style w:type="paragraph" w:customStyle="1" w:styleId="A22C82FE59F1484F8951039D9C15BF611">
-    <w:name w:val="A22C82FE59F1484F8951039D9C15BF611"/>
-    <w:rsid w:val="007C0DBE"/>
+  <w:style w:type="paragraph" w:customStyle="1" w:styleId="DefaultPlaceholder-1854013439">
+    <w:name w:val="DefaultPlaceholder_-1854013439"/>
+    <w:rsid w:val="00F938DB"/>
     <w:pPr>
       <w:spacing w:after="0" w:line="276" w:lineRule="auto"/>
     </w:pPr>
@@ -6231,9 +6272,9 @@
       <w:lang w:eastAsia="ja-JP"/>
     </w:rPr>
   </w:style>
-  <w:style w:type="paragraph" w:customStyle="1" w:styleId="83CA19A9264149F2BE83260F9FC1CB1C">
-    <w:name w:val="83CA19A9264149F2BE83260F9FC1CB1C"/>
-    <w:rsid w:val="007C0DBE"/>
+  <w:style w:type="paragraph" w:customStyle="1" w:styleId="0DE4C5F904F54E2FA18ACB1890E269CE">
+    <w:name w:val="0DE4C5F904F54E2FA18ACB1890E269CE"/>
+    <w:rsid w:val="00F938DB"/>
     <w:pPr>
       <w:spacing w:after="0" w:line="276" w:lineRule="auto"/>
     </w:pPr>
@@ -6244,9 +6285,9 @@
       <w:lang w:eastAsia="ja-JP"/>
     </w:rPr>
   </w:style>
-  <w:style w:type="paragraph" w:customStyle="1" w:styleId="A038F7C256EC43679B946226C23852B41">
-    <w:name w:val="A038F7C256EC43679B946226C23852B41"/>
-    <w:rsid w:val="007C0DBE"/>
+  <w:style w:type="paragraph" w:customStyle="1" w:styleId="98EE6B61C3E94ECC95C077BD5FF77B36">
+    <w:name w:val="98EE6B61C3E94ECC95C077BD5FF77B36"/>
+    <w:rsid w:val="00F938DB"/>
     <w:pPr>
       <w:spacing w:after="0" w:line="276" w:lineRule="auto"/>
     </w:pPr>
@@ -6257,11 +6298,11 @@
       <w:lang w:eastAsia="ja-JP"/>
     </w:rPr>
   </w:style>
-  <w:style w:type="paragraph" w:customStyle="1" w:styleId="9193BCB6891B4D4B9485E858570F7ED01">
-    <w:name w:val="9193BCB6891B4D4B9485E858570F7ED01"/>
-    <w:rsid w:val="007C0DBE"/>
+  <w:style w:type="paragraph" w:customStyle="1" w:styleId="CFE1F27BFA8F4B6DBB1445522EC8AD27">
+    <w:name w:val="CFE1F27BFA8F4B6DBB1445522EC8AD27"/>
+    <w:rsid w:val="00F938DB"/>
     <w:pPr>
-      <w:spacing w:after="240" w:line="276" w:lineRule="auto"/>
+      <w:spacing w:after="0" w:line="276" w:lineRule="auto"/>
     </w:pPr>
     <w:rPr>
       <w:spacing w:val="4"/>
@@ -6270,9 +6311,295 @@
       <w:lang w:eastAsia="ja-JP"/>
     </w:rPr>
   </w:style>
-  <w:style w:type="paragraph" w:customStyle="1" w:styleId="FC84519BC615417C837D6DFA0893EF871">
-    <w:name w:val="FC84519BC615417C837D6DFA0893EF871"/>
-    <w:rsid w:val="007C0DBE"/>
+  <w:style w:type="paragraph" w:customStyle="1" w:styleId="C465C53B1F84470590E72FAEF3D06840">
+    <w:name w:val="C465C53B1F84470590E72FAEF3D06840"/>
+    <w:rsid w:val="00F938DB"/>
+    <w:pPr>
+      <w:spacing w:after="0" w:line="276" w:lineRule="auto"/>
+    </w:pPr>
+    <w:rPr>
+      <w:spacing w:val="4"/>
+      <w:sz w:val="20"/>
+      <w:szCs w:val="20"/>
+      <w:lang w:eastAsia="ja-JP"/>
+    </w:rPr>
+  </w:style>
+  <w:style w:type="paragraph" w:customStyle="1" w:styleId="A0B33FC29C1542F983C920A89FC4F56E1">
+    <w:name w:val="A0B33FC29C1542F983C920A89FC4F56E1"/>
+    <w:rsid w:val="00F938DB"/>
+    <w:pPr>
+      <w:spacing w:after="0" w:line="276" w:lineRule="auto"/>
+    </w:pPr>
+    <w:rPr>
+      <w:spacing w:val="4"/>
+      <w:sz w:val="20"/>
+      <w:szCs w:val="20"/>
+      <w:lang w:eastAsia="ja-JP"/>
+    </w:rPr>
+  </w:style>
+  <w:style w:type="paragraph" w:customStyle="1" w:styleId="1D1CEB5FE2984E299EE694ED6E685AB61">
+    <w:name w:val="1D1CEB5FE2984E299EE694ED6E685AB61"/>
+    <w:rsid w:val="00F938DB"/>
+    <w:pPr>
+      <w:spacing w:after="0" w:line="276" w:lineRule="auto"/>
+    </w:pPr>
+    <w:rPr>
+      <w:spacing w:val="4"/>
+      <w:sz w:val="20"/>
+      <w:szCs w:val="20"/>
+      <w:lang w:eastAsia="ja-JP"/>
+    </w:rPr>
+  </w:style>
+  <w:style w:type="paragraph" w:customStyle="1" w:styleId="20FBAD804A3D431B9134F5D169F498A81">
+    <w:name w:val="20FBAD804A3D431B9134F5D169F498A81"/>
+    <w:rsid w:val="00F938DB"/>
+    <w:pPr>
+      <w:spacing w:after="0" w:line="276" w:lineRule="auto"/>
+    </w:pPr>
+    <w:rPr>
+      <w:spacing w:val="4"/>
+      <w:sz w:val="20"/>
+      <w:szCs w:val="20"/>
+      <w:lang w:eastAsia="ja-JP"/>
+    </w:rPr>
+  </w:style>
+  <w:style w:type="paragraph" w:customStyle="1" w:styleId="E773A65BD7FA4FBEBCD7A997A0EDD9E62">
+    <w:name w:val="E773A65BD7FA4FBEBCD7A997A0EDD9E62"/>
+    <w:rsid w:val="00F938DB"/>
+    <w:pPr>
+      <w:spacing w:after="0" w:line="276" w:lineRule="auto"/>
+    </w:pPr>
+    <w:rPr>
+      <w:spacing w:val="4"/>
+      <w:sz w:val="20"/>
+      <w:szCs w:val="20"/>
+      <w:lang w:eastAsia="ja-JP"/>
+    </w:rPr>
+  </w:style>
+  <w:style w:type="paragraph" w:customStyle="1" w:styleId="5347D01EE1074A89BF087DF1647709F92">
+    <w:name w:val="5347D01EE1074A89BF087DF1647709F92"/>
+    <w:rsid w:val="00F938DB"/>
+    <w:pPr>
+      <w:spacing w:after="0" w:line="276" w:lineRule="auto"/>
+    </w:pPr>
+    <w:rPr>
+      <w:spacing w:val="4"/>
+      <w:sz w:val="20"/>
+      <w:szCs w:val="20"/>
+      <w:lang w:eastAsia="ja-JP"/>
+    </w:rPr>
+  </w:style>
+  <w:style w:type="paragraph" w:customStyle="1" w:styleId="DA6C648E22094DD8A6B5795D1C9A672B2">
+    <w:name w:val="DA6C648E22094DD8A6B5795D1C9A672B2"/>
+    <w:rsid w:val="00F938DB"/>
+    <w:pPr>
+      <w:spacing w:after="0" w:line="276" w:lineRule="auto"/>
+    </w:pPr>
+    <w:rPr>
+      <w:spacing w:val="4"/>
+      <w:sz w:val="20"/>
+      <w:szCs w:val="20"/>
+      <w:lang w:eastAsia="ja-JP"/>
+    </w:rPr>
+  </w:style>
+  <w:style w:type="paragraph" w:customStyle="1" w:styleId="DefaultPlaceholder-18540134392">
+    <w:name w:val="DefaultPlaceholder_-18540134392"/>
+    <w:rsid w:val="00F938DB"/>
+    <w:pPr>
+      <w:spacing w:after="0" w:line="276" w:lineRule="auto"/>
+    </w:pPr>
+    <w:rPr>
+      <w:spacing w:val="4"/>
+      <w:sz w:val="20"/>
+      <w:szCs w:val="20"/>
+      <w:lang w:eastAsia="ja-JP"/>
+    </w:rPr>
+  </w:style>
+  <w:style w:type="paragraph" w:customStyle="1" w:styleId="0DE4C5F904F54E2FA18ACB1890E269CE1">
+    <w:name w:val="0DE4C5F904F54E2FA18ACB1890E269CE1"/>
+    <w:rsid w:val="00F938DB"/>
+    <w:pPr>
+      <w:spacing w:after="0" w:line="276" w:lineRule="auto"/>
+    </w:pPr>
+    <w:rPr>
+      <w:spacing w:val="4"/>
+      <w:sz w:val="20"/>
+      <w:szCs w:val="20"/>
+      <w:lang w:eastAsia="ja-JP"/>
+    </w:rPr>
+  </w:style>
+  <w:style w:type="paragraph" w:customStyle="1" w:styleId="98EE6B61C3E94ECC95C077BD5FF77B361">
+    <w:name w:val="98EE6B61C3E94ECC95C077BD5FF77B361"/>
+    <w:rsid w:val="00F938DB"/>
+    <w:pPr>
+      <w:spacing w:after="0" w:line="276" w:lineRule="auto"/>
+    </w:pPr>
+    <w:rPr>
+      <w:spacing w:val="4"/>
+      <w:sz w:val="20"/>
+      <w:szCs w:val="20"/>
+      <w:lang w:eastAsia="ja-JP"/>
+    </w:rPr>
+  </w:style>
+  <w:style w:type="paragraph" w:customStyle="1" w:styleId="CFE1F27BFA8F4B6DBB1445522EC8AD271">
+    <w:name w:val="CFE1F27BFA8F4B6DBB1445522EC8AD271"/>
+    <w:rsid w:val="00F938DB"/>
+    <w:pPr>
+      <w:spacing w:after="0" w:line="276" w:lineRule="auto"/>
+    </w:pPr>
+    <w:rPr>
+      <w:spacing w:val="4"/>
+      <w:sz w:val="20"/>
+      <w:szCs w:val="20"/>
+      <w:lang w:eastAsia="ja-JP"/>
+    </w:rPr>
+  </w:style>
+  <w:style w:type="paragraph" w:customStyle="1" w:styleId="C465C53B1F84470590E72FAEF3D068401">
+    <w:name w:val="C465C53B1F84470590E72FAEF3D068401"/>
+    <w:rsid w:val="00F938DB"/>
+    <w:pPr>
+      <w:spacing w:after="0" w:line="276" w:lineRule="auto"/>
+    </w:pPr>
+    <w:rPr>
+      <w:spacing w:val="4"/>
+      <w:sz w:val="20"/>
+      <w:szCs w:val="20"/>
+      <w:lang w:eastAsia="ja-JP"/>
+    </w:rPr>
+  </w:style>
+  <w:style w:type="paragraph" w:customStyle="1" w:styleId="A0B33FC29C1542F983C920A89FC4F56E3">
+    <w:name w:val="A0B33FC29C1542F983C920A89FC4F56E3"/>
+    <w:rsid w:val="00F938DB"/>
+    <w:pPr>
+      <w:spacing w:after="0" w:line="276" w:lineRule="auto"/>
+    </w:pPr>
+    <w:rPr>
+      <w:spacing w:val="4"/>
+      <w:sz w:val="20"/>
+      <w:szCs w:val="20"/>
+      <w:lang w:eastAsia="ja-JP"/>
+    </w:rPr>
+  </w:style>
+  <w:style w:type="paragraph" w:customStyle="1" w:styleId="1D1CEB5FE2984E299EE694ED6E685AB63">
+    <w:name w:val="1D1CEB5FE2984E299EE694ED6E685AB63"/>
+    <w:rsid w:val="00F938DB"/>
+    <w:pPr>
+      <w:spacing w:after="0" w:line="276" w:lineRule="auto"/>
+    </w:pPr>
+    <w:rPr>
+      <w:spacing w:val="4"/>
+      <w:sz w:val="20"/>
+      <w:szCs w:val="20"/>
+      <w:lang w:eastAsia="ja-JP"/>
+    </w:rPr>
+  </w:style>
+  <w:style w:type="paragraph" w:customStyle="1" w:styleId="20FBAD804A3D431B9134F5D169F498A83">
+    <w:name w:val="20FBAD804A3D431B9134F5D169F498A83"/>
+    <w:rsid w:val="00F938DB"/>
+    <w:pPr>
+      <w:spacing w:after="0" w:line="276" w:lineRule="auto"/>
+    </w:pPr>
+    <w:rPr>
+      <w:spacing w:val="4"/>
+      <w:sz w:val="20"/>
+      <w:szCs w:val="20"/>
+      <w:lang w:eastAsia="ja-JP"/>
+    </w:rPr>
+  </w:style>
+  <w:style w:type="paragraph" w:customStyle="1" w:styleId="E773A65BD7FA4FBEBCD7A997A0EDD9E63">
+    <w:name w:val="E773A65BD7FA4FBEBCD7A997A0EDD9E63"/>
+    <w:rsid w:val="00F938DB"/>
+    <w:pPr>
+      <w:spacing w:after="0" w:line="276" w:lineRule="auto"/>
+    </w:pPr>
+    <w:rPr>
+      <w:spacing w:val="4"/>
+      <w:sz w:val="20"/>
+      <w:szCs w:val="20"/>
+      <w:lang w:eastAsia="ja-JP"/>
+    </w:rPr>
+  </w:style>
+  <w:style w:type="paragraph" w:customStyle="1" w:styleId="5347D01EE1074A89BF087DF1647709F93">
+    <w:name w:val="5347D01EE1074A89BF087DF1647709F93"/>
+    <w:rsid w:val="00F938DB"/>
+    <w:pPr>
+      <w:spacing w:after="0" w:line="276" w:lineRule="auto"/>
+    </w:pPr>
+    <w:rPr>
+      <w:spacing w:val="4"/>
+      <w:sz w:val="20"/>
+      <w:szCs w:val="20"/>
+      <w:lang w:eastAsia="ja-JP"/>
+    </w:rPr>
+  </w:style>
+  <w:style w:type="paragraph" w:customStyle="1" w:styleId="DA6C648E22094DD8A6B5795D1C9A672B3">
+    <w:name w:val="DA6C648E22094DD8A6B5795D1C9A672B3"/>
+    <w:rsid w:val="00F938DB"/>
+    <w:pPr>
+      <w:spacing w:after="0" w:line="276" w:lineRule="auto"/>
+    </w:pPr>
+    <w:rPr>
+      <w:spacing w:val="4"/>
+      <w:sz w:val="20"/>
+      <w:szCs w:val="20"/>
+      <w:lang w:eastAsia="ja-JP"/>
+    </w:rPr>
+  </w:style>
+  <w:style w:type="paragraph" w:customStyle="1" w:styleId="DefaultPlaceholder-18540134393">
+    <w:name w:val="DefaultPlaceholder_-18540134393"/>
+    <w:rsid w:val="00F938DB"/>
+    <w:pPr>
+      <w:spacing w:after="0" w:line="276" w:lineRule="auto"/>
+    </w:pPr>
+    <w:rPr>
+      <w:spacing w:val="4"/>
+      <w:sz w:val="20"/>
+      <w:szCs w:val="20"/>
+      <w:lang w:eastAsia="ja-JP"/>
+    </w:rPr>
+  </w:style>
+  <w:style w:type="paragraph" w:customStyle="1" w:styleId="0DE4C5F904F54E2FA18ACB1890E269CE3">
+    <w:name w:val="0DE4C5F904F54E2FA18ACB1890E269CE3"/>
+    <w:rsid w:val="00F938DB"/>
+    <w:pPr>
+      <w:spacing w:after="0" w:line="276" w:lineRule="auto"/>
+    </w:pPr>
+    <w:rPr>
+      <w:spacing w:val="4"/>
+      <w:sz w:val="20"/>
+      <w:szCs w:val="20"/>
+      <w:lang w:eastAsia="ja-JP"/>
+    </w:rPr>
+  </w:style>
+  <w:style w:type="paragraph" w:customStyle="1" w:styleId="98EE6B61C3E94ECC95C077BD5FF77B363">
+    <w:name w:val="98EE6B61C3E94ECC95C077BD5FF77B363"/>
+    <w:rsid w:val="00F938DB"/>
+    <w:pPr>
+      <w:spacing w:after="0" w:line="276" w:lineRule="auto"/>
+    </w:pPr>
+    <w:rPr>
+      <w:spacing w:val="4"/>
+      <w:sz w:val="20"/>
+      <w:szCs w:val="20"/>
+      <w:lang w:eastAsia="ja-JP"/>
+    </w:rPr>
+  </w:style>
+  <w:style w:type="paragraph" w:customStyle="1" w:styleId="CFE1F27BFA8F4B6DBB1445522EC8AD273">
+    <w:name w:val="CFE1F27BFA8F4B6DBB1445522EC8AD273"/>
+    <w:rsid w:val="00F938DB"/>
+    <w:pPr>
+      <w:spacing w:after="0" w:line="276" w:lineRule="auto"/>
+    </w:pPr>
+    <w:rPr>
+      <w:spacing w:val="4"/>
+      <w:sz w:val="20"/>
+      <w:szCs w:val="20"/>
+      <w:lang w:eastAsia="ja-JP"/>
+    </w:rPr>
+  </w:style>
+  <w:style w:type="paragraph" w:customStyle="1" w:styleId="C465C53B1F84470590E72FAEF3D068403">
+    <w:name w:val="C465C53B1F84470590E72FAEF3D068403"/>
+    <w:rsid w:val="00F938DB"/>
     <w:pPr>
       <w:spacing w:after="0" w:line="276" w:lineRule="auto"/>
     </w:pPr>
@@ -6296,19 +6623,6 @@
       <w:lang w:eastAsia="ja-JP"/>
     </w:rPr>
   </w:style>
-  <w:style w:type="paragraph" w:customStyle="1" w:styleId="E1483E7EE057422083B872A9B336A8332">
-    <w:name w:val="E1483E7EE057422083B872A9B336A8332"/>
-    <w:rsid w:val="007C0DBE"/>
-    <w:pPr>
-      <w:spacing w:after="0" w:line="276" w:lineRule="auto"/>
-    </w:pPr>
-    <w:rPr>
-      <w:spacing w:val="4"/>
-      <w:sz w:val="20"/>
-      <w:szCs w:val="20"/>
-      <w:lang w:eastAsia="ja-JP"/>
-    </w:rPr>
-  </w:style>
   <w:style w:type="paragraph" w:customStyle="1" w:styleId="BDF245F3D4914D5CBD4E06F450E60D7A2">
     <w:name w:val="BDF245F3D4914D5CBD4E06F450E60D7A2"/>
     <w:rsid w:val="007C0DBE"/>
@@ -6322,372 +6636,9 @@
       <w:lang w:eastAsia="ja-JP"/>
     </w:rPr>
   </w:style>
-  <w:style w:type="paragraph" w:customStyle="1" w:styleId="72D21D8C71654ED7A881B57810C9EC9E2">
-    <w:name w:val="72D21D8C71654ED7A881B57810C9EC9E2"/>
-    <w:rsid w:val="007C0DBE"/>
-    <w:pPr>
-      <w:spacing w:after="0" w:line="276" w:lineRule="auto"/>
-    </w:pPr>
-    <w:rPr>
-      <w:spacing w:val="4"/>
-      <w:sz w:val="20"/>
-      <w:szCs w:val="20"/>
-      <w:lang w:eastAsia="ja-JP"/>
-    </w:rPr>
-  </w:style>
-  <w:style w:type="paragraph" w:customStyle="1" w:styleId="51BC38BBB0CB4C94A83DDF8DB3932EF02">
-    <w:name w:val="51BC38BBB0CB4C94A83DDF8DB3932EF02"/>
-    <w:rsid w:val="007C0DBE"/>
-    <w:pPr>
-      <w:spacing w:after="0" w:line="276" w:lineRule="auto"/>
-    </w:pPr>
-    <w:rPr>
-      <w:spacing w:val="4"/>
-      <w:sz w:val="20"/>
-      <w:szCs w:val="20"/>
-      <w:lang w:eastAsia="ja-JP"/>
-    </w:rPr>
-  </w:style>
-  <w:style w:type="paragraph" w:customStyle="1" w:styleId="A22C82FE59F1484F8951039D9C15BF612">
-    <w:name w:val="A22C82FE59F1484F8951039D9C15BF612"/>
-    <w:rsid w:val="007C0DBE"/>
-    <w:pPr>
-      <w:spacing w:after="0" w:line="276" w:lineRule="auto"/>
-    </w:pPr>
-    <w:rPr>
-      <w:spacing w:val="4"/>
-      <w:sz w:val="20"/>
-      <w:szCs w:val="20"/>
-      <w:lang w:eastAsia="ja-JP"/>
-    </w:rPr>
-  </w:style>
-  <w:style w:type="paragraph" w:customStyle="1" w:styleId="83CA19A9264149F2BE83260F9FC1CB1C1">
-    <w:name w:val="83CA19A9264149F2BE83260F9FC1CB1C1"/>
-    <w:rsid w:val="007C0DBE"/>
-    <w:pPr>
-      <w:spacing w:after="0" w:line="276" w:lineRule="auto"/>
-    </w:pPr>
-    <w:rPr>
-      <w:spacing w:val="4"/>
-      <w:sz w:val="20"/>
-      <w:szCs w:val="20"/>
-      <w:lang w:eastAsia="ja-JP"/>
-    </w:rPr>
-  </w:style>
-  <w:style w:type="paragraph" w:customStyle="1" w:styleId="A038F7C256EC43679B946226C23852B42">
-    <w:name w:val="A038F7C256EC43679B946226C23852B42"/>
-    <w:rsid w:val="007C0DBE"/>
-    <w:pPr>
-      <w:spacing w:after="0" w:line="276" w:lineRule="auto"/>
-    </w:pPr>
-    <w:rPr>
-      <w:spacing w:val="4"/>
-      <w:sz w:val="20"/>
-      <w:szCs w:val="20"/>
-      <w:lang w:eastAsia="ja-JP"/>
-    </w:rPr>
-  </w:style>
-  <w:style w:type="paragraph" w:customStyle="1" w:styleId="9193BCB6891B4D4B9485E858570F7ED02">
-    <w:name w:val="9193BCB6891B4D4B9485E858570F7ED02"/>
-    <w:rsid w:val="007C0DBE"/>
-    <w:pPr>
-      <w:spacing w:after="240" w:line="276" w:lineRule="auto"/>
-    </w:pPr>
-    <w:rPr>
-      <w:spacing w:val="4"/>
-      <w:sz w:val="20"/>
-      <w:szCs w:val="20"/>
-      <w:lang w:eastAsia="ja-JP"/>
-    </w:rPr>
-  </w:style>
-  <w:style w:type="paragraph" w:customStyle="1" w:styleId="046D898552844DFC8622BDF6805D4F32">
-    <w:name w:val="046D898552844DFC8622BDF6805D4F32"/>
-    <w:rsid w:val="007C0DBE"/>
-  </w:style>
-  <w:style w:type="paragraph" w:customStyle="1" w:styleId="FA3C508E85AF44FB90EE58D082C0B45D">
-    <w:name w:val="FA3C508E85AF44FB90EE58D082C0B45D"/>
-    <w:rsid w:val="007C0DBE"/>
-  </w:style>
-  <w:style w:type="paragraph" w:customStyle="1" w:styleId="51BF9802A1D341FF82CEE8AB3DBB2F27">
-    <w:name w:val="51BF9802A1D341FF82CEE8AB3DBB2F27"/>
-    <w:rsid w:val="007C0DBE"/>
-  </w:style>
-  <w:style w:type="paragraph" w:customStyle="1" w:styleId="A892446853ED41988297CE4276C42011">
-    <w:name w:val="A892446853ED41988297CE4276C42011"/>
-    <w:rsid w:val="007C0DBE"/>
-  </w:style>
-  <w:style w:type="paragraph" w:customStyle="1" w:styleId="D8B24C53901D4C80A9A6B56E0DA61EE4">
-    <w:name w:val="D8B24C53901D4C80A9A6B56E0DA61EE4"/>
-    <w:rsid w:val="007C0DBE"/>
-  </w:style>
-  <w:style w:type="paragraph" w:customStyle="1" w:styleId="1E6E8C8BC86A4DB2B9E399D516073197">
-    <w:name w:val="1E6E8C8BC86A4DB2B9E399D516073197"/>
-    <w:rsid w:val="007C0DBE"/>
-  </w:style>
-  <w:style w:type="paragraph" w:customStyle="1" w:styleId="0DABAFA908BD481FA586C0248C717451">
-    <w:name w:val="0DABAFA908BD481FA586C0248C717451"/>
-    <w:rsid w:val="007C0DBE"/>
-  </w:style>
   <w:style w:type="paragraph" w:customStyle="1" w:styleId="DDF832D62BEC43879735B74D16F6657C">
     <w:name w:val="DDF832D62BEC43879735B74D16F6657C"/>
     <w:rsid w:val="007C0DBE"/>
-  </w:style>
-  <w:style w:type="paragraph" w:customStyle="1" w:styleId="20FBAD804A3D431B9134F5D169F498A8">
-    <w:name w:val="20FBAD804A3D431B9134F5D169F498A8"/>
-    <w:rsid w:val="007C0DBE"/>
-  </w:style>
-  <w:style w:type="paragraph" w:customStyle="1" w:styleId="61C9ADD3872C4FA49D02760EE139E85A">
-    <w:name w:val="61C9ADD3872C4FA49D02760EE139E85A"/>
-    <w:rsid w:val="007C0DBE"/>
-  </w:style>
-  <w:style w:type="paragraph" w:customStyle="1" w:styleId="14CD62D289434D30A2A434776B9BB710">
-    <w:name w:val="14CD62D289434D30A2A434776B9BB710"/>
-    <w:rsid w:val="007C0DBE"/>
-  </w:style>
-  <w:style w:type="paragraph" w:customStyle="1" w:styleId="68445600C20F4742B4123DA9C56F3AD4">
-    <w:name w:val="68445600C20F4742B4123DA9C56F3AD4"/>
-    <w:rsid w:val="007C0DBE"/>
-  </w:style>
-  <w:style w:type="paragraph" w:customStyle="1" w:styleId="98EE6B61C3E94ECC95C077BD5FF77B36">
-    <w:name w:val="98EE6B61C3E94ECC95C077BD5FF77B36"/>
-    <w:rsid w:val="007C0DBE"/>
-  </w:style>
-  <w:style w:type="paragraph" w:customStyle="1" w:styleId="CFE1F27BFA8F4B6DBB1445522EC8AD27">
-    <w:name w:val="CFE1F27BFA8F4B6DBB1445522EC8AD27"/>
-    <w:rsid w:val="007C0DBE"/>
-  </w:style>
-  <w:style w:type="paragraph" w:customStyle="1" w:styleId="C465C53B1F84470590E72FAEF3D06840">
-    <w:name w:val="C465C53B1F84470590E72FAEF3D06840"/>
-    <w:rsid w:val="007C0DBE"/>
-  </w:style>
-  <w:style w:type="paragraph" w:customStyle="1" w:styleId="043EE65891794E99B2812086BBC009A5">
-    <w:name w:val="043EE65891794E99B2812086BBC009A5"/>
-    <w:rsid w:val="007C0DBE"/>
-  </w:style>
-  <w:style w:type="paragraph" w:customStyle="1" w:styleId="9E319AE565624A5A97554B04A34817AF">
-    <w:name w:val="9E319AE565624A5A97554B04A34817AF"/>
-    <w:rsid w:val="007C0DBE"/>
-  </w:style>
-  <w:style w:type="paragraph" w:customStyle="1" w:styleId="17A0435C8A0C4050B99CFAB04E8077B2">
-    <w:name w:val="17A0435C8A0C4050B99CFAB04E8077B2"/>
-    <w:rsid w:val="007C0DBE"/>
-  </w:style>
-  <w:style w:type="paragraph" w:customStyle="1" w:styleId="0DE4C5F904F54E2FA18ACB1890E269CE">
-    <w:name w:val="0DE4C5F904F54E2FA18ACB1890E269CE"/>
-    <w:rsid w:val="007C0DBE"/>
-  </w:style>
-  <w:style w:type="paragraph" w:customStyle="1" w:styleId="A0B33FC29C1542F983C920A89FC4F56E">
-    <w:name w:val="A0B33FC29C1542F983C920A89FC4F56E"/>
-    <w:rsid w:val="00386FDE"/>
-    <w:pPr>
-      <w:spacing w:after="200" w:line="276" w:lineRule="auto"/>
-    </w:pPr>
-  </w:style>
-  <w:style w:type="paragraph" w:customStyle="1" w:styleId="1D1CEB5FE2984E299EE694ED6E685AB6">
-    <w:name w:val="1D1CEB5FE2984E299EE694ED6E685AB6"/>
-    <w:rsid w:val="00386FDE"/>
-    <w:pPr>
-      <w:spacing w:after="200" w:line="276" w:lineRule="auto"/>
-    </w:pPr>
-  </w:style>
-  <w:style w:type="paragraph" w:customStyle="1" w:styleId="A0B33FC29C1542F983C920A89FC4F56E1">
-    <w:name w:val="A0B33FC29C1542F983C920A89FC4F56E1"/>
-    <w:rsid w:val="00386FDE"/>
-    <w:pPr>
-      <w:spacing w:after="0" w:line="276" w:lineRule="auto"/>
-    </w:pPr>
-    <w:rPr>
-      <w:spacing w:val="4"/>
-      <w:sz w:val="20"/>
-      <w:szCs w:val="20"/>
-      <w:lang w:eastAsia="ja-JP"/>
-    </w:rPr>
-  </w:style>
-  <w:style w:type="paragraph" w:customStyle="1" w:styleId="1D1CEB5FE2984E299EE694ED6E685AB61">
-    <w:name w:val="1D1CEB5FE2984E299EE694ED6E685AB61"/>
-    <w:rsid w:val="00386FDE"/>
-    <w:pPr>
-      <w:spacing w:after="0" w:line="276" w:lineRule="auto"/>
-    </w:pPr>
-    <w:rPr>
-      <w:spacing w:val="4"/>
-      <w:sz w:val="20"/>
-      <w:szCs w:val="20"/>
-      <w:lang w:eastAsia="ja-JP"/>
-    </w:rPr>
-  </w:style>
-  <w:style w:type="paragraph" w:customStyle="1" w:styleId="20FBAD804A3D431B9134F5D169F498A81">
-    <w:name w:val="20FBAD804A3D431B9134F5D169F498A81"/>
-    <w:rsid w:val="00386FDE"/>
-    <w:pPr>
-      <w:spacing w:after="0" w:line="276" w:lineRule="auto"/>
-    </w:pPr>
-    <w:rPr>
-      <w:spacing w:val="4"/>
-      <w:sz w:val="20"/>
-      <w:szCs w:val="20"/>
-      <w:lang w:eastAsia="ja-JP"/>
-    </w:rPr>
-  </w:style>
-  <w:style w:type="paragraph" w:customStyle="1" w:styleId="14CD62D289434D30A2A434776B9BB7101">
-    <w:name w:val="14CD62D289434D30A2A434776B9BB7101"/>
-    <w:rsid w:val="00386FDE"/>
-    <w:pPr>
-      <w:spacing w:after="0" w:line="276" w:lineRule="auto"/>
-    </w:pPr>
-    <w:rPr>
-      <w:spacing w:val="4"/>
-      <w:sz w:val="20"/>
-      <w:szCs w:val="20"/>
-      <w:lang w:eastAsia="ja-JP"/>
-    </w:rPr>
-  </w:style>
-  <w:style w:type="paragraph" w:customStyle="1" w:styleId="DefaultPlaceholder-1854013439">
-    <w:name w:val="DefaultPlaceholder_-1854013439"/>
-    <w:rsid w:val="00386FDE"/>
-    <w:pPr>
-      <w:spacing w:after="0" w:line="276" w:lineRule="auto"/>
-    </w:pPr>
-    <w:rPr>
-      <w:spacing w:val="4"/>
-      <w:sz w:val="20"/>
-      <w:szCs w:val="20"/>
-      <w:lang w:eastAsia="ja-JP"/>
-    </w:rPr>
-  </w:style>
-  <w:style w:type="paragraph" w:customStyle="1" w:styleId="E1483E7EE057422083B872A9B336A8333">
-    <w:name w:val="E1483E7EE057422083B872A9B336A8333"/>
-    <w:rsid w:val="00386FDE"/>
-    <w:pPr>
-      <w:spacing w:after="0" w:line="276" w:lineRule="auto"/>
-    </w:pPr>
-    <w:rPr>
-      <w:spacing w:val="4"/>
-      <w:sz w:val="20"/>
-      <w:szCs w:val="20"/>
-      <w:lang w:eastAsia="ja-JP"/>
-    </w:rPr>
-  </w:style>
-  <w:style w:type="paragraph" w:customStyle="1" w:styleId="0DE4C5F904F54E2FA18ACB1890E269CE1">
-    <w:name w:val="0DE4C5F904F54E2FA18ACB1890E269CE1"/>
-    <w:rsid w:val="00386FDE"/>
-    <w:pPr>
-      <w:spacing w:after="0" w:line="276" w:lineRule="auto"/>
-    </w:pPr>
-    <w:rPr>
-      <w:spacing w:val="4"/>
-      <w:sz w:val="20"/>
-      <w:szCs w:val="20"/>
-      <w:lang w:eastAsia="ja-JP"/>
-    </w:rPr>
-  </w:style>
-  <w:style w:type="paragraph" w:customStyle="1" w:styleId="98EE6B61C3E94ECC95C077BD5FF77B361">
-    <w:name w:val="98EE6B61C3E94ECC95C077BD5FF77B361"/>
-    <w:rsid w:val="00386FDE"/>
-    <w:pPr>
-      <w:spacing w:after="0" w:line="276" w:lineRule="auto"/>
-    </w:pPr>
-    <w:rPr>
-      <w:spacing w:val="4"/>
-      <w:sz w:val="20"/>
-      <w:szCs w:val="20"/>
-      <w:lang w:eastAsia="ja-JP"/>
-    </w:rPr>
-  </w:style>
-  <w:style w:type="paragraph" w:customStyle="1" w:styleId="CFE1F27BFA8F4B6DBB1445522EC8AD271">
-    <w:name w:val="CFE1F27BFA8F4B6DBB1445522EC8AD271"/>
-    <w:rsid w:val="00386FDE"/>
-    <w:pPr>
-      <w:spacing w:after="0" w:line="276" w:lineRule="auto"/>
-    </w:pPr>
-    <w:rPr>
-      <w:spacing w:val="4"/>
-      <w:sz w:val="20"/>
-      <w:szCs w:val="20"/>
-      <w:lang w:eastAsia="ja-JP"/>
-    </w:rPr>
-  </w:style>
-  <w:style w:type="paragraph" w:customStyle="1" w:styleId="C465C53B1F84470590E72FAEF3D068401">
-    <w:name w:val="C465C53B1F84470590E72FAEF3D068401"/>
-    <w:rsid w:val="00386FDE"/>
-    <w:pPr>
-      <w:spacing w:after="0" w:line="276" w:lineRule="auto"/>
-    </w:pPr>
-    <w:rPr>
-      <w:spacing w:val="4"/>
-      <w:sz w:val="20"/>
-      <w:szCs w:val="20"/>
-      <w:lang w:eastAsia="ja-JP"/>
-    </w:rPr>
-  </w:style>
-  <w:style w:type="paragraph" w:customStyle="1" w:styleId="9193BCB6891B4D4B9485E858570F7ED03">
-    <w:name w:val="9193BCB6891B4D4B9485E858570F7ED03"/>
-    <w:rsid w:val="00386FDE"/>
-    <w:pPr>
-      <w:spacing w:after="240" w:line="276" w:lineRule="auto"/>
-    </w:pPr>
-    <w:rPr>
-      <w:spacing w:val="4"/>
-      <w:sz w:val="20"/>
-      <w:szCs w:val="20"/>
-      <w:lang w:eastAsia="ja-JP"/>
-    </w:rPr>
-  </w:style>
-  <w:style w:type="paragraph" w:customStyle="1" w:styleId="80D408F162654CCAB4DF99C3022734C9">
-    <w:name w:val="80D408F162654CCAB4DF99C3022734C9"/>
-    <w:rsid w:val="00386FDE"/>
-    <w:pPr>
-      <w:spacing w:after="200" w:line="276" w:lineRule="auto"/>
-    </w:pPr>
-  </w:style>
-  <w:style w:type="paragraph" w:customStyle="1" w:styleId="AE1AB349CBF94C018A36294AC9700C95">
-    <w:name w:val="AE1AB349CBF94C018A36294AC9700C95"/>
-    <w:rsid w:val="00386FDE"/>
-    <w:pPr>
-      <w:spacing w:after="200" w:line="276" w:lineRule="auto"/>
-    </w:pPr>
-  </w:style>
-  <w:style w:type="paragraph" w:customStyle="1" w:styleId="9C046427C67140569B648F5BE17AAD8C">
-    <w:name w:val="9C046427C67140569B648F5BE17AAD8C"/>
-    <w:rsid w:val="00703258"/>
-    <w:pPr>
-      <w:spacing w:after="200" w:line="276" w:lineRule="auto"/>
-    </w:pPr>
-  </w:style>
-  <w:style w:type="paragraph" w:customStyle="1" w:styleId="F28D232206D04C86BD12C1B01252EE1A">
-    <w:name w:val="F28D232206D04C86BD12C1B01252EE1A"/>
-    <w:rsid w:val="00703258"/>
-    <w:pPr>
-      <w:spacing w:after="200" w:line="276" w:lineRule="auto"/>
-    </w:pPr>
-  </w:style>
-  <w:style w:type="paragraph" w:customStyle="1" w:styleId="FE1445C5BE714BBA8CB5BB8944608581">
-    <w:name w:val="FE1445C5BE714BBA8CB5BB8944608581"/>
-    <w:rsid w:val="00703258"/>
-    <w:pPr>
-      <w:spacing w:after="200" w:line="276" w:lineRule="auto"/>
-    </w:pPr>
-  </w:style>
-  <w:style w:type="paragraph" w:customStyle="1" w:styleId="374AD4575386496E8AD4A6C3C82CAF12">
-    <w:name w:val="374AD4575386496E8AD4A6C3C82CAF12"/>
-    <w:rsid w:val="00703258"/>
-    <w:pPr>
-      <w:spacing w:after="200" w:line="276" w:lineRule="auto"/>
-    </w:pPr>
-  </w:style>
-  <w:style w:type="paragraph" w:customStyle="1" w:styleId="933CD4885C4E49FA919816A33BCC7328">
-    <w:name w:val="933CD4885C4E49FA919816A33BCC7328"/>
-    <w:rsid w:val="00703258"/>
-    <w:pPr>
-      <w:spacing w:after="200" w:line="276" w:lineRule="auto"/>
-    </w:pPr>
-  </w:style>
-  <w:style w:type="paragraph" w:customStyle="1" w:styleId="E4EDADC0FCFD403498055FC6EC30F0FD">
-    <w:name w:val="E4EDADC0FCFD403498055FC6EC30F0FD"/>
-    <w:rsid w:val="00703258"/>
-    <w:pPr>
-      <w:spacing w:after="200" w:line="276" w:lineRule="auto"/>
-    </w:pPr>
   </w:style>
   <w:style w:type="paragraph" w:customStyle="1" w:styleId="F9865C9CAD6644CF89CFF31DD392AEE0">
     <w:name w:val="F9865C9CAD6644CF89CFF31DD392AEE0"/>
@@ -6696,57 +6647,8 @@
       <w:spacing w:after="200" w:line="276" w:lineRule="auto"/>
     </w:pPr>
   </w:style>
-  <w:style w:type="paragraph" w:customStyle="1" w:styleId="5347D01EE1074A89BF087DF1647709F9">
-    <w:name w:val="5347D01EE1074A89BF087DF1647709F9"/>
-    <w:rsid w:val="00FB351D"/>
-    <w:pPr>
-      <w:spacing w:after="200" w:line="276" w:lineRule="auto"/>
-    </w:pPr>
-  </w:style>
-  <w:style w:type="paragraph" w:customStyle="1" w:styleId="DA6C648E22094DD8A6B5795D1C9A672B">
-    <w:name w:val="DA6C648E22094DD8A6B5795D1C9A672B"/>
-    <w:rsid w:val="00FB351D"/>
-    <w:pPr>
-      <w:spacing w:after="200" w:line="276" w:lineRule="auto"/>
-    </w:pPr>
-  </w:style>
-  <w:style w:type="paragraph" w:customStyle="1" w:styleId="D909621185DB40FCBB0309115EF9779D">
-    <w:name w:val="D909621185DB40FCBB0309115EF9779D"/>
-    <w:rsid w:val="00FB351D"/>
-    <w:pPr>
-      <w:spacing w:after="200" w:line="276" w:lineRule="auto"/>
-    </w:pPr>
-  </w:style>
-  <w:style w:type="paragraph" w:customStyle="1" w:styleId="3FAE118257E14780844E4FA6160A64FE">
-    <w:name w:val="3FAE118257E14780844E4FA6160A64FE"/>
-    <w:rsid w:val="00FB351D"/>
-    <w:pPr>
-      <w:spacing w:after="200" w:line="276" w:lineRule="auto"/>
-    </w:pPr>
-  </w:style>
-  <w:style w:type="paragraph" w:customStyle="1" w:styleId="7461DAA3F9A9463785CAA9806B8245CD">
-    <w:name w:val="7461DAA3F9A9463785CAA9806B8245CD"/>
-    <w:rsid w:val="00FB351D"/>
-    <w:pPr>
-      <w:spacing w:after="200" w:line="276" w:lineRule="auto"/>
-    </w:pPr>
-  </w:style>
-  <w:style w:type="paragraph" w:customStyle="1" w:styleId="A31CF6BAB694414D8775D921644EC3CA">
-    <w:name w:val="A31CF6BAB694414D8775D921644EC3CA"/>
-    <w:rsid w:val="00FB351D"/>
-    <w:pPr>
-      <w:spacing w:after="200" w:line="276" w:lineRule="auto"/>
-    </w:pPr>
-  </w:style>
   <w:style w:type="paragraph" w:customStyle="1" w:styleId="80415497BCBF4D438E84386A4F52C6E0">
     <w:name w:val="80415497BCBF4D438E84386A4F52C6E0"/>
-    <w:rsid w:val="00FB351D"/>
-    <w:pPr>
-      <w:spacing w:after="200" w:line="276" w:lineRule="auto"/>
-    </w:pPr>
-  </w:style>
-  <w:style w:type="paragraph" w:customStyle="1" w:styleId="E773A65BD7FA4FBEBCD7A997A0EDD9E6">
-    <w:name w:val="E773A65BD7FA4FBEBCD7A997A0EDD9E6"/>
     <w:rsid w:val="00FB351D"/>
     <w:pPr>
       <w:spacing w:after="200" w:line="276" w:lineRule="auto"/>
@@ -6908,25 +6810,11 @@
       <w:lang w:eastAsia="ja-JP"/>
     </w:rPr>
   </w:style>
-  <w:style w:type="paragraph" w:customStyle="1" w:styleId="E1CB09FE7D3244279567A66ECC815F92">
-    <w:name w:val="E1CB09FE7D3244279567A66ECC815F92"/>
-    <w:rsid w:val="00E30ACE"/>
-    <w:pPr>
-      <w:spacing w:after="200" w:line="276" w:lineRule="auto"/>
-    </w:pPr>
-  </w:style>
-  <w:style w:type="paragraph" w:customStyle="1" w:styleId="6F5AFD391E7045629593ACAB1250B852">
-    <w:name w:val="6F5AFD391E7045629593ACAB1250B852"/>
-    <w:rsid w:val="00E30ACE"/>
-    <w:pPr>
-      <w:spacing w:after="200" w:line="276" w:lineRule="auto"/>
-    </w:pPr>
-  </w:style>
 </w:styles>
 </file>
 
 <file path=word/glossary/webSettings.xml><?xml version="1.0" encoding="utf-8"?>
-<w:webSettings xmlns:mc="http://schemas.openxmlformats.org/markup-compatibility/2006" xmlns:r="http://schemas.openxmlformats.org/officeDocument/2006/relationships" xmlns:w="http://schemas.openxmlformats.org/wordprocessingml/2006/main" xmlns:w14="http://schemas.microsoft.com/office/word/2010/wordml" xmlns:w15="http://schemas.microsoft.com/office/word/2012/wordml" mc:Ignorable="w14 w15">
+<w:webSettings xmlns:mc="http://schemas.openxmlformats.org/markup-compatibility/2006" xmlns:r="http://schemas.openxmlformats.org/officeDocument/2006/relationships" xmlns:w="http://schemas.openxmlformats.org/wordprocessingml/2006/main" xmlns:w14="http://schemas.microsoft.com/office/word/2010/wordml" xmlns:w15="http://schemas.microsoft.com/office/word/2012/wordml" xmlns:w16cex="http://schemas.microsoft.com/office/word/2018/wordml/cex" xmlns:w16cid="http://schemas.microsoft.com/office/word/2016/wordml/cid" xmlns:w16="http://schemas.microsoft.com/office/word/2018/wordml" xmlns:w16sdtdh="http://schemas.microsoft.com/office/word/2020/wordml/sdtdatahash" xmlns:w16se="http://schemas.microsoft.com/office/word/2015/wordml/symex" mc:Ignorable="w14 w15 w16se w16cid w16 w16cex w16sdtdh">
   <w:optimizeForBrowser/>
   <w:allowPNG/>
 </w:webSettings>
@@ -7229,15 +7117,6 @@
 </file>
 
 <file path=customXml/item2.xml><?xml version="1.0" encoding="utf-8"?>
-<?mso-contentType ?>
-<FormTemplates xmlns="http://schemas.microsoft.com/sharepoint/v3/contenttype/forms">
-  <Display>DocumentLibraryForm</Display>
-  <Edit>DocumentLibraryForm</Edit>
-  <New>DocumentLibraryForm</New>
-</FormTemplates>
-</file>
-
-<file path=customXml/item3.xml><?xml version="1.0" encoding="utf-8"?>
 <ct:contentTypeSchema xmlns:ct="http://schemas.microsoft.com/office/2006/metadata/contentType" xmlns:ma="http://schemas.microsoft.com/office/2006/metadata/properties/metaAttributes" ct:_="" ma:_="" ma:contentTypeName="Document" ma:contentTypeID="0x010100DC79E3681DCC084A878C9CCDD1797ED4" ma:contentTypeVersion="1" ma:contentTypeDescription="Create a new document." ma:contentTypeScope="" ma:versionID="4ce5778d165c9407ce7c62dce0730303">
   <xsd:schema xmlns:xsd="http://www.w3.org/2001/XMLSchema" xmlns:xs="http://www.w3.org/2001/XMLSchema" xmlns:p="http://schemas.microsoft.com/office/2006/metadata/properties" xmlns:ns3="edf48ee5-d2a0-4f04-99f4-0eb27cdb7c0d" targetNamespace="http://schemas.microsoft.com/office/2006/metadata/properties" ma:root="true" ma:fieldsID="30df76a92c322e39696810b53868c288" ns3:_="">
     <xsd:import namespace="edf48ee5-d2a0-4f04-99f4-0eb27cdb7c0d"/>
@@ -7377,14 +7256,23 @@
 </ct:contentTypeSchema>
 </file>
 
+<file path=customXml/item3.xml><?xml version="1.0" encoding="utf-8"?>
+<?mso-contentType ?>
+<FormTemplates xmlns="http://schemas.microsoft.com/sharepoint/v3/contenttype/forms">
+  <Display>DocumentLibraryForm</Display>
+  <Edit>DocumentLibraryForm</Edit>
+  <New>DocumentLibraryForm</New>
+</FormTemplates>
+</file>
+
 <file path=customXml/item4.xml><?xml version="1.0" encoding="utf-8"?>
+<b:Sources xmlns:b="http://schemas.openxmlformats.org/officeDocument/2006/bibliography" xmlns="http://schemas.openxmlformats.org/officeDocument/2006/bibliography" SelectedStyle="\APA.XSL" StyleName="APA"/>
+</file>
+
+<file path=customXml/item5.xml><?xml version="1.0" encoding="utf-8"?>
 <p:properties xmlns:p="http://schemas.microsoft.com/office/2006/metadata/properties" xmlns:xsi="http://www.w3.org/2001/XMLSchema-instance" xmlns:pc="http://schemas.microsoft.com/office/infopath/2007/PartnerControls">
   <documentManagement/>
 </p:properties>
-</file>
-
-<file path=customXml/item5.xml><?xml version="1.0" encoding="utf-8"?>
-<b:Sources xmlns:b="http://schemas.openxmlformats.org/officeDocument/2006/bibliography" xmlns="http://schemas.openxmlformats.org/officeDocument/2006/bibliography" SelectedStyle="\APA.XSL" StyleName="APA"/>
 </file>
 
 <file path=customXml/itemProps1.xml><?xml version="1.0" encoding="utf-8"?>
@@ -7396,14 +7284,6 @@
 </file>
 
 <file path=customXml/itemProps2.xml><?xml version="1.0" encoding="utf-8"?>
-<ds:datastoreItem xmlns:ds="http://schemas.openxmlformats.org/officeDocument/2006/customXml" ds:itemID="{E0CD3344-CEC1-47E2-87E4-477E77BC6903}">
-  <ds:schemaRefs>
-    <ds:schemaRef ds:uri="http://schemas.microsoft.com/sharepoint/v3/contenttype/forms"/>
-  </ds:schemaRefs>
-</ds:datastoreItem>
-</file>
-
-<file path=customXml/itemProps3.xml><?xml version="1.0" encoding="utf-8"?>
 <ds:datastoreItem xmlns:ds="http://schemas.openxmlformats.org/officeDocument/2006/customXml" ds:itemID="{E1B3CF67-5E98-44FD-A586-2CE5B9D80333}">
   <ds:schemaRefs>
     <ds:schemaRef ds:uri="http://schemas.microsoft.com/office/2006/metadata/contentType"/>
@@ -7421,19 +7301,27 @@
 </ds:datastoreItem>
 </file>
 
+<file path=customXml/itemProps3.xml><?xml version="1.0" encoding="utf-8"?>
+<ds:datastoreItem xmlns:ds="http://schemas.openxmlformats.org/officeDocument/2006/customXml" ds:itemID="{E0CD3344-CEC1-47E2-87E4-477E77BC6903}">
+  <ds:schemaRefs>
+    <ds:schemaRef ds:uri="http://schemas.microsoft.com/sharepoint/v3/contenttype/forms"/>
+  </ds:schemaRefs>
+</ds:datastoreItem>
+</file>
+
 <file path=customXml/itemProps4.xml><?xml version="1.0" encoding="utf-8"?>
+<ds:datastoreItem xmlns:ds="http://schemas.openxmlformats.org/officeDocument/2006/customXml" ds:itemID="{2A41731A-5CC0-4BCD-A954-60E7B0134B5D}">
+  <ds:schemaRefs>
+    <ds:schemaRef ds:uri="http://schemas.openxmlformats.org/officeDocument/2006/bibliography"/>
+  </ds:schemaRefs>
+</ds:datastoreItem>
+</file>
+
+<file path=customXml/itemProps5.xml><?xml version="1.0" encoding="utf-8"?>
 <ds:datastoreItem xmlns:ds="http://schemas.openxmlformats.org/officeDocument/2006/customXml" ds:itemID="{4E8DC2B8-F18C-4446-9EE4-D1204856FBD6}">
   <ds:schemaRefs>
     <ds:schemaRef ds:uri="http://schemas.microsoft.com/office/2006/metadata/properties"/>
     <ds:schemaRef ds:uri="http://schemas.microsoft.com/office/infopath/2007/PartnerControls"/>
   </ds:schemaRefs>
 </ds:datastoreItem>
-</file>
-
-<file path=customXml/itemProps5.xml><?xml version="1.0" encoding="utf-8"?>
-<ds:datastoreItem xmlns:ds="http://schemas.openxmlformats.org/officeDocument/2006/customXml" ds:itemID="{2A41731A-5CC0-4BCD-A954-60E7B0134B5D}">
-  <ds:schemaRefs>
-    <ds:schemaRef ds:uri="http://schemas.openxmlformats.org/officeDocument/2006/bibliography"/>
-  </ds:schemaRefs>
-</ds:datastoreItem>
 </file>
</xml_diff>

<commit_message>
Order Form: Clarify tax ID and legal entity req.
</commit_message>
<xml_diff>
--- a/files/MICE Order Form.docx
+++ b/files/MICE Order Form.docx
@@ -1,6 +1,6 @@
 
 <file path=word/document.xml><?xml version="1.0" encoding="utf-8"?>
-<w:document xmlns:wpc="http://schemas.microsoft.com/office/word/2010/wordprocessingCanvas" xmlns:cx="http://schemas.microsoft.com/office/drawing/2014/chartex" xmlns:cx1="http://schemas.microsoft.com/office/drawing/2015/9/8/chartex" xmlns:cx2="http://schemas.microsoft.com/office/drawing/2015/10/21/chartex" xmlns:cx3="http://schemas.microsoft.com/office/drawing/2016/5/9/chartex" xmlns:cx4="http://schemas.microsoft.com/office/drawing/2016/5/10/chartex" xmlns:cx5="http://schemas.microsoft.com/office/drawing/2016/5/11/chartex" xmlns:cx6="http://schemas.microsoft.com/office/drawing/2016/5/12/chartex" xmlns:cx7="http://schemas.microsoft.com/office/drawing/2016/5/13/chartex" xmlns:cx8="http://schemas.microsoft.com/office/drawing/2016/5/14/chartex" xmlns:mc="http://schemas.openxmlformats.org/markup-compatibility/2006" xmlns:aink="http://schemas.microsoft.com/office/drawing/2016/ink" xmlns:am3d="http://schemas.microsoft.com/office/drawing/2017/model3d" xmlns:o="urn:schemas-microsoft-com:office:office" xmlns:oel="http://schemas.microsoft.com/office/2019/extlst" xmlns:r="http://schemas.openxmlformats.org/officeDocument/2006/relationships" xmlns:m="http://schemas.openxmlformats.org/officeDocument/2006/math" xmlns:v="urn:schemas-microsoft-com:vml" xmlns:wp14="http://schemas.microsoft.com/office/word/2010/wordprocessingDrawing" xmlns:wp="http://schemas.openxmlformats.org/drawingml/2006/wordprocessingDrawing" xmlns:w10="urn:schemas-microsoft-com:office:word" xmlns:w="http://schemas.openxmlformats.org/wordprocessingml/2006/main" xmlns:w14="http://schemas.microsoft.com/office/word/2010/wordml" xmlns:w15="http://schemas.microsoft.com/office/word/2012/wordml" xmlns:w16cex="http://schemas.microsoft.com/office/word/2018/wordml/cex" xmlns:w16cid="http://schemas.microsoft.com/office/word/2016/wordml/cid" xmlns:w16="http://schemas.microsoft.com/office/word/2018/wordml" xmlns:w16sdtdh="http://schemas.microsoft.com/office/word/2020/wordml/sdtdatahash" xmlns:w16se="http://schemas.microsoft.com/office/word/2015/wordml/symex" xmlns:wpg="http://schemas.microsoft.com/office/word/2010/wordprocessingGroup" xmlns:wpi="http://schemas.microsoft.com/office/word/2010/wordprocessingInk" xmlns:wne="http://schemas.microsoft.com/office/word/2006/wordml" xmlns:wps="http://schemas.microsoft.com/office/word/2010/wordprocessingShape" mc:Ignorable="w14 w15 w16se w16cid w16 w16cex w16sdtdh wp14">
+<w:document xmlns:wpc="http://schemas.microsoft.com/office/word/2010/wordprocessingCanvas" xmlns:mc="http://schemas.openxmlformats.org/markup-compatibility/2006" xmlns:o="urn:schemas-microsoft-com:office:office" xmlns:r="http://schemas.openxmlformats.org/officeDocument/2006/relationships" xmlns:m="http://schemas.openxmlformats.org/officeDocument/2006/math" xmlns:v="urn:schemas-microsoft-com:vml" xmlns:wp14="http://schemas.microsoft.com/office/word/2010/wordprocessingDrawing" xmlns:wp="http://schemas.openxmlformats.org/drawingml/2006/wordprocessingDrawing" xmlns:w10="urn:schemas-microsoft-com:office:word" xmlns:w="http://schemas.openxmlformats.org/wordprocessingml/2006/main" xmlns:w14="http://schemas.microsoft.com/office/word/2010/wordml" xmlns:w15="http://schemas.microsoft.com/office/word/2012/wordml" xmlns:wpg="http://schemas.microsoft.com/office/word/2010/wordprocessingGroup" xmlns:wpi="http://schemas.microsoft.com/office/word/2010/wordprocessingInk" xmlns:wne="http://schemas.microsoft.com/office/word/2006/wordml" xmlns:wps="http://schemas.microsoft.com/office/word/2010/wordprocessingShape" mc:Ignorable="w14 w15 wp14">
   <w:body>
     <w:p>
       <w:pPr>
@@ -310,6 +310,7 @@
           </w:placeholder>
           <w:showingPlcHdr/>
         </w:sdtPr>
+        <w:sdtEndPr/>
         <w:sdtContent>
           <w:r>
             <w:rPr>
@@ -340,6 +341,14 @@
           <w:color w:val="000000"/>
         </w:rPr>
       </w:pPr>
+      <w:r>
+        <w:rPr>
+          <w:rFonts w:ascii="Arial" w:hAnsi="Arial" w:cs="Arial"/>
+          <w:b/>
+          <w:color w:val="000000"/>
+        </w:rPr>
+        <w:t xml:space="preserve">U.S. </w:t>
+      </w:r>
       <w:r>
         <w:rPr>
           <w:rFonts w:ascii="Arial" w:hAnsi="Arial" w:cs="Arial"/>
@@ -368,6 +377,7 @@
           </w:placeholder>
           <w:showingPlcHdr/>
         </w:sdtPr>
+        <w:sdtEndPr/>
         <w:sdtContent>
           <w:r>
             <w:rPr>
@@ -434,6 +444,7 @@
             <w:docPart w:val="DDF832D62BEC43879735B74D16F6657C"/>
           </w:placeholder>
         </w:sdtPr>
+        <w:sdtEndPr/>
         <w:sdtContent>
           <w:sdt>
             <w:sdtPr>
@@ -447,6 +458,7 @@
               </w:placeholder>
               <w:showingPlcHdr/>
             </w:sdtPr>
+            <w:sdtEndPr/>
             <w:sdtContent>
               <w:r>
                 <w:rPr>
@@ -529,6 +541,7 @@
             <w:docPart w:val="80415497BCBF4D438E84386A4F52C6E0"/>
           </w:placeholder>
         </w:sdtPr>
+        <w:sdtEndPr/>
         <w:sdtContent>
           <w:sdt>
             <w:sdtPr>
@@ -542,6 +555,7 @@
               </w:placeholder>
               <w:showingPlcHdr/>
             </w:sdtPr>
+            <w:sdtEndPr/>
             <w:sdtContent>
               <w:r>
                 <w:rPr>
@@ -614,6 +628,7 @@
             <w:docPart w:val="F9865C9CAD6644CF89CFF31DD392AEE0"/>
           </w:placeholder>
         </w:sdtPr>
+        <w:sdtEndPr/>
         <w:sdtContent>
           <w:sdt>
             <w:sdtPr>
@@ -627,6 +642,7 @@
               </w:placeholder>
               <w:showingPlcHdr/>
             </w:sdtPr>
+            <w:sdtEndPr/>
             <w:sdtContent>
               <w:r>
                 <w:rPr>
@@ -703,6 +719,7 @@
           </w:placeholder>
           <w:showingPlcHdr/>
         </w:sdtPr>
+        <w:sdtEndPr/>
         <w:sdtContent>
           <w:r>
             <w:rPr>
@@ -713,6 +730,21 @@
           </w:r>
         </w:sdtContent>
       </w:sdt>
+    </w:p>
+    <w:p>
+      <w:pPr>
+        <w:pStyle w:val="Address"/>
+        <w:spacing w:before="240" w:after="240"/>
+        <w:rPr>
+          <w:rFonts w:ascii="Arial" w:hAnsi="Arial" w:cs="Arial"/>
+        </w:rPr>
+      </w:pPr>
+      <w:r>
+        <w:rPr>
+          <w:rFonts w:ascii="Arial" w:hAnsi="Arial" w:cs="Arial"/>
+        </w:rPr>
+        <w:t>Only legal entities can be members of MICE. Natural persons cannot. For international entities without a U.S. Federal Tax ID, please provide some equivalent that identifies the specific legal entity that is connecting.</w:t>
+      </w:r>
     </w:p>
     <w:p>
       <w:pPr>
@@ -879,6 +911,7 @@
           </w:rPr>
         </w:sdtEndPr>
         <w:sdtContent>
+          <w:bookmarkStart w:id="0" w:name="_GoBack"/>
           <w:sdt>
             <w:sdtPr>
               <w:rPr>
@@ -890,6 +923,7 @@
                 <w:docPart w:val="253C36F09CAE4CE99CBBC15D9510D459"/>
               </w:placeholder>
             </w:sdtPr>
+            <w:sdtEndPr/>
             <w:sdtContent>
               <w:sdt>
                 <w:sdtPr>
@@ -910,6 +944,7 @@
                     <w:listItem w:displayText="10G BIDI (participant uses &quot;U&quot; optic)" w:value="10G BIDI (participant uses &quot;U&quot; optic)"/>
                   </w:dropDownList>
                 </w:sdtPr>
+                <w:sdtEndPr/>
                 <w:sdtContent>
                   <w:r>
                     <w:rPr>
@@ -921,6 +956,7 @@
               </w:sdt>
             </w:sdtContent>
           </w:sdt>
+          <w:bookmarkEnd w:id="0"/>
         </w:sdtContent>
       </w:sdt>
     </w:p>
@@ -969,6 +1005,7 @@
             <w:listItem w:displayText="8" w:value="8"/>
           </w:dropDownList>
         </w:sdtPr>
+        <w:sdtEndPr/>
         <w:sdtContent>
           <w:r>
             <w:rPr>
@@ -1034,6 +1071,7 @@
             <w:listItem w:displayText="Zayo" w:value="Zayo"/>
           </w:dropDownList>
         </w:sdtPr>
+        <w:sdtEndPr/>
         <w:sdtContent>
           <w:r>
             <w:rPr>
@@ -1056,21 +1094,7 @@
         <w:rPr>
           <w:rFonts w:ascii="Arial" w:hAnsi="Arial" w:cs="Arial"/>
         </w:rPr>
-        <w:t xml:space="preserve">If this is an upgrade, please list the total ports, not just the new ports. For example, if you </w:t>
-      </w:r>
-      <w:proofErr w:type="gramStart"/>
-      <w:r>
-        <w:rPr>
-          <w:rFonts w:ascii="Arial" w:hAnsi="Arial" w:cs="Arial"/>
-        </w:rPr>
-        <w:t>upgrading</w:t>
-      </w:r>
-      <w:proofErr w:type="gramEnd"/>
-      <w:r>
-        <w:rPr>
-          <w:rFonts w:ascii="Arial" w:hAnsi="Arial" w:cs="Arial"/>
-        </w:rPr>
-        <w:t xml:space="preserve"> from one 10G port to two 10G ports, please use Port Quantity: 2.</w:t>
+        <w:t>If this is an upgrade, please list the total ports, not just the new ports. For example, if you upgrading from one 10G port to two 10G ports, please use Port Quantity: 2.</w:t>
       </w:r>
     </w:p>
     <w:p>
@@ -1175,21 +1199,7 @@
         <w:rPr>
           <w:rFonts w:ascii="Arial" w:hAnsi="Arial" w:cs="Arial"/>
         </w:rPr>
-        <w:t>If you are connecting to a Remote Switch (</w:t>
-      </w:r>
-      <w:proofErr w:type="gramStart"/>
-      <w:r>
-        <w:rPr>
-          <w:rFonts w:ascii="Arial" w:hAnsi="Arial" w:cs="Arial"/>
-        </w:rPr>
-        <w:t>i.e.</w:t>
-      </w:r>
-      <w:proofErr w:type="gramEnd"/>
-      <w:r>
-        <w:rPr>
-          <w:rFonts w:ascii="Arial" w:hAnsi="Arial" w:cs="Arial"/>
-        </w:rPr>
-        <w:t xml:space="preserve"> a switch other than the MICE Core switches), you must </w:t>
+        <w:t xml:space="preserve">If you are connecting to a Remote Switch (i.e. a switch other than the MICE Core switches), you must </w:t>
       </w:r>
       <w:r>
         <w:rPr>
@@ -1261,21 +1271,7 @@
         <w:rPr>
           <w:rFonts w:ascii="Arial" w:hAnsi="Arial" w:cs="Arial"/>
         </w:rPr>
-        <w:t xml:space="preserve">the upstream side of </w:t>
-      </w:r>
-      <w:proofErr w:type="gramStart"/>
-      <w:r>
-        <w:rPr>
-          <w:rFonts w:ascii="Arial" w:hAnsi="Arial" w:cs="Arial"/>
-        </w:rPr>
-        <w:t>your</w:t>
-      </w:r>
-      <w:proofErr w:type="gramEnd"/>
-      <w:r>
-        <w:rPr>
-          <w:rFonts w:ascii="Arial" w:hAnsi="Arial" w:cs="Arial"/>
-        </w:rPr>
-        <w:t xml:space="preserve"> backhaul ports (e.g. </w:t>
+        <w:t xml:space="preserve">the upstream side of your backhaul ports (e.g. </w:t>
       </w:r>
       <w:r>
         <w:rPr>
@@ -1340,6 +1336,7 @@
             <w:docPart w:val="DefaultPlaceholder_-1854013440"/>
           </w:placeholder>
         </w:sdtPr>
+        <w:sdtEndPr/>
         <w:sdtContent>
           <w:sdt>
             <w:sdtPr>
@@ -1352,6 +1349,7 @@
                 <w:docPart w:val="E1483E7EE057422083B872A9B336A833"/>
               </w:placeholder>
             </w:sdtPr>
+            <w:sdtEndPr/>
             <w:sdtContent>
               <w:r>
                 <w:rPr>
@@ -1377,21 +1375,7 @@
         <w:rPr>
           <w:rFonts w:ascii="Arial" w:hAnsi="Arial" w:cs="Arial"/>
         </w:rPr>
-        <w:t>MICE will allocate one IPv4 address and one IPv6 address per AS. Additional IPs (</w:t>
-      </w:r>
-      <w:proofErr w:type="gramStart"/>
-      <w:r>
-        <w:rPr>
-          <w:rFonts w:ascii="Arial" w:hAnsi="Arial" w:cs="Arial"/>
-        </w:rPr>
-        <w:t>e.g.</w:t>
-      </w:r>
-      <w:proofErr w:type="gramEnd"/>
-      <w:r>
-        <w:rPr>
-          <w:rFonts w:ascii="Arial" w:hAnsi="Arial" w:cs="Arial"/>
-        </w:rPr>
-        <w:t xml:space="preserve"> for redundant routers) may be allocated by special request.</w:t>
+        <w:t>MICE will allocate one IPv4 address and one IPv6 address per AS. Additional IPs (e.g. for redundant routers) may be allocated by special request.</w:t>
       </w:r>
     </w:p>
     <w:p>
@@ -1458,6 +1442,7 @@
             <w:docPart w:val="DefaultPlaceholder_-1854013440"/>
           </w:placeholder>
         </w:sdtPr>
+        <w:sdtEndPr/>
         <w:sdtContent>
           <w:sdt>
             <w:sdtPr>
@@ -1470,6 +1455,7 @@
                 <w:docPart w:val="BDF245F3D4914D5CBD4E06F450E60D7A"/>
               </w:placeholder>
             </w:sdtPr>
+            <w:sdtEndPr/>
             <w:sdtContent>
               <w:sdt>
                 <w:sdtPr>
@@ -1488,6 +1474,7 @@
                     <w:listItem w:displayText="No" w:value="No"/>
                   </w:dropDownList>
                 </w:sdtPr>
+                <w:sdtEndPr/>
                 <w:sdtContent>
                   <w:r>
                     <w:rPr>
@@ -1520,21 +1507,7 @@
         <w:rPr>
           <w:rFonts w:ascii="Arial" w:hAnsi="Arial" w:cs="Arial"/>
         </w:rPr>
-        <w:t xml:space="preserve"> If you use the route servers, you may announce </w:t>
-      </w:r>
-      <w:proofErr w:type="gramStart"/>
-      <w:r>
-        <w:rPr>
-          <w:rFonts w:ascii="Arial" w:hAnsi="Arial" w:cs="Arial"/>
-        </w:rPr>
-        <w:t>all of</w:t>
-      </w:r>
-      <w:proofErr w:type="gramEnd"/>
-      <w:r>
-        <w:rPr>
-          <w:rFonts w:ascii="Arial" w:hAnsi="Arial" w:cs="Arial"/>
-        </w:rPr>
-        <w:t xml:space="preserve"> your routes or only a subset, at your option.</w:t>
+        <w:t xml:space="preserve"> If you use the route servers, you may announce all of your routes or only a subset, at your option.</w:t>
       </w:r>
     </w:p>
     <w:p>
@@ -1679,6 +1652,7 @@
             <w:listItem w:displayText="No" w:value="No"/>
           </w:dropDownList>
         </w:sdtPr>
+        <w:sdtEndPr/>
         <w:sdtContent>
           <w:r>
             <w:rPr>
@@ -2158,23 +2132,7 @@
           <w:rFonts w:ascii="Arial" w:hAnsi="Arial" w:cs="Arial"/>
           <w:color w:val="000000"/>
         </w:rPr>
-        <w:t xml:space="preserve">MICE </w:t>
-      </w:r>
-      <w:proofErr w:type="gramStart"/>
-      <w:r>
-        <w:rPr>
-          <w:rFonts w:ascii="Arial" w:hAnsi="Arial" w:cs="Arial"/>
-          <w:color w:val="000000"/>
-        </w:rPr>
-        <w:t>holds</w:t>
-      </w:r>
-      <w:proofErr w:type="gramEnd"/>
-      <w:r>
-        <w:rPr>
-          <w:rFonts w:ascii="Arial" w:hAnsi="Arial" w:cs="Arial"/>
-          <w:color w:val="000000"/>
-        </w:rPr>
-        <w:t xml:space="preserve"> member meetings, which are called User Group (UG) meetings. These meetings are typically held quarterly a</w:t>
+        <w:t>MICE holds member meetings, which are called User Group (UG) meetings. These meetings are typically held quarterly a</w:t>
       </w:r>
       <w:r>
         <w:rPr>
@@ -2328,23 +2286,7 @@
           <w:rFonts w:ascii="Arial" w:hAnsi="Arial" w:cs="Arial"/>
           <w:color w:val="000000"/>
         </w:rPr>
-        <w:t xml:space="preserve">basis. MICE </w:t>
-      </w:r>
-      <w:proofErr w:type="gramStart"/>
-      <w:r>
-        <w:rPr>
-          <w:rFonts w:ascii="Arial" w:hAnsi="Arial" w:cs="Arial"/>
-          <w:color w:val="000000"/>
-        </w:rPr>
-        <w:t>disclaims</w:t>
-      </w:r>
-      <w:proofErr w:type="gramEnd"/>
-      <w:r>
-        <w:rPr>
-          <w:rFonts w:ascii="Arial" w:hAnsi="Arial" w:cs="Arial"/>
-          <w:color w:val="000000"/>
-        </w:rPr>
-        <w:t xml:space="preserve"> all warranties and service guarantees.</w:t>
+        <w:t>basis. MICE disclaims all warranties and service guarantees.</w:t>
       </w:r>
     </w:p>
     <w:p>
@@ -2726,23 +2668,7 @@
           <w:rFonts w:ascii="Arial" w:hAnsi="Arial" w:cs="Arial"/>
           <w:color w:val="000000"/>
         </w:rPr>
-        <w:t xml:space="preserve">Operators must coordinate participant connections and disconnections with MICE. MICE </w:t>
-      </w:r>
-      <w:proofErr w:type="gramStart"/>
-      <w:r>
-        <w:rPr>
-          <w:rFonts w:ascii="Arial" w:hAnsi="Arial" w:cs="Arial"/>
-          <w:color w:val="000000"/>
-        </w:rPr>
-        <w:t>allocates</w:t>
-      </w:r>
-      <w:proofErr w:type="gramEnd"/>
-      <w:r>
-        <w:rPr>
-          <w:rFonts w:ascii="Arial" w:hAnsi="Arial" w:cs="Arial"/>
-          <w:color w:val="000000"/>
-        </w:rPr>
-        <w:t xml:space="preserve"> exchange IP addresses and documents participant connections.</w:t>
+        <w:t>Operators must coordinate participant connections and disconnections with MICE. MICE allocates exchange IP addresses and documents participant connections.</w:t>
       </w:r>
     </w:p>
     <w:p>
@@ -2936,23 +2862,7 @@
           <w:rFonts w:ascii="Arial" w:hAnsi="Arial" w:cs="Arial"/>
           <w:color w:val="000000"/>
         </w:rPr>
-        <w:t xml:space="preserve">/year. More than four ports </w:t>
-      </w:r>
-      <w:proofErr w:type="gramStart"/>
-      <w:r>
-        <w:rPr>
-          <w:rFonts w:ascii="Arial" w:hAnsi="Arial" w:cs="Arial"/>
-          <w:color w:val="000000"/>
-        </w:rPr>
-        <w:t>requires</w:t>
-      </w:r>
-      <w:proofErr w:type="gramEnd"/>
-      <w:r>
-        <w:rPr>
-          <w:rFonts w:ascii="Arial" w:hAnsi="Arial" w:cs="Arial"/>
-          <w:color w:val="000000"/>
-        </w:rPr>
-        <w:t xml:space="preserve"> board approval.</w:t>
+        <w:t>/year. More than four ports requires board approval.</w:t>
       </w:r>
     </w:p>
     <w:p>
@@ -3007,23 +2917,7 @@
           <w:rFonts w:ascii="Arial" w:hAnsi="Arial" w:cs="Arial"/>
           <w:color w:val="000000"/>
         </w:rPr>
-        <w:t xml:space="preserve">These are port fees, so remote switch operators pay for the ports they use. MICE </w:t>
-      </w:r>
-      <w:proofErr w:type="gramStart"/>
-      <w:r>
-        <w:rPr>
-          <w:rFonts w:ascii="Arial" w:hAnsi="Arial" w:cs="Arial"/>
-          <w:color w:val="000000"/>
-        </w:rPr>
-        <w:t>does</w:t>
-      </w:r>
-      <w:proofErr w:type="gramEnd"/>
-      <w:r>
-        <w:rPr>
-          <w:rFonts w:ascii="Arial" w:hAnsi="Arial" w:cs="Arial"/>
-          <w:color w:val="000000"/>
-        </w:rPr>
-        <w:t xml:space="preserve"> not charge participants who connect to a remote switch. Charges between remote switch operators and participants connected to their switches are not controlled by MICE.</w:t>
+        <w:t>These are port fees, so remote switch operators pay for the ports they use. MICE does not charge participants who connect to a remote switch. Charges between remote switch operators and participants connected to their switches are not controlled by MICE.</w:t>
       </w:r>
     </w:p>
     <w:p>
@@ -3330,6 +3224,7 @@
           </w:placeholder>
           <w:showingPlcHdr/>
         </w:sdtPr>
+        <w:sdtEndPr/>
         <w:sdtContent>
           <w:r>
             <w:rPr>
@@ -3420,6 +3315,7 @@
           </w:placeholder>
           <w:showingPlcHdr/>
         </w:sdtPr>
+        <w:sdtEndPr/>
         <w:sdtContent>
           <w:r>
             <w:rPr>
@@ -3537,6 +3433,7 @@
           </w:placeholder>
           <w:showingPlcHdr/>
         </w:sdtPr>
+        <w:sdtEndPr/>
         <w:sdtContent>
           <w:r>
             <w:rPr>
@@ -3587,7 +3484,7 @@
 </file>
 
 <file path=word/endnotes.xml><?xml version="1.0" encoding="utf-8"?>
-<w:endnotes xmlns:wpc="http://schemas.microsoft.com/office/word/2010/wordprocessingCanvas" xmlns:cx="http://schemas.microsoft.com/office/drawing/2014/chartex" xmlns:cx1="http://schemas.microsoft.com/office/drawing/2015/9/8/chartex" xmlns:cx2="http://schemas.microsoft.com/office/drawing/2015/10/21/chartex" xmlns:cx3="http://schemas.microsoft.com/office/drawing/2016/5/9/chartex" xmlns:cx4="http://schemas.microsoft.com/office/drawing/2016/5/10/chartex" xmlns:cx5="http://schemas.microsoft.com/office/drawing/2016/5/11/chartex" xmlns:cx6="http://schemas.microsoft.com/office/drawing/2016/5/12/chartex" xmlns:cx7="http://schemas.microsoft.com/office/drawing/2016/5/13/chartex" xmlns:cx8="http://schemas.microsoft.com/office/drawing/2016/5/14/chartex" xmlns:mc="http://schemas.openxmlformats.org/markup-compatibility/2006" xmlns:aink="http://schemas.microsoft.com/office/drawing/2016/ink" xmlns:am3d="http://schemas.microsoft.com/office/drawing/2017/model3d" xmlns:o="urn:schemas-microsoft-com:office:office" xmlns:oel="http://schemas.microsoft.com/office/2019/extlst" xmlns:r="http://schemas.openxmlformats.org/officeDocument/2006/relationships" xmlns:m="http://schemas.openxmlformats.org/officeDocument/2006/math" xmlns:v="urn:schemas-microsoft-com:vml" xmlns:wp14="http://schemas.microsoft.com/office/word/2010/wordprocessingDrawing" xmlns:wp="http://schemas.openxmlformats.org/drawingml/2006/wordprocessingDrawing" xmlns:w10="urn:schemas-microsoft-com:office:word" xmlns:w="http://schemas.openxmlformats.org/wordprocessingml/2006/main" xmlns:w14="http://schemas.microsoft.com/office/word/2010/wordml" xmlns:w15="http://schemas.microsoft.com/office/word/2012/wordml" xmlns:w16cex="http://schemas.microsoft.com/office/word/2018/wordml/cex" xmlns:w16cid="http://schemas.microsoft.com/office/word/2016/wordml/cid" xmlns:w16="http://schemas.microsoft.com/office/word/2018/wordml" xmlns:w16sdtdh="http://schemas.microsoft.com/office/word/2020/wordml/sdtdatahash" xmlns:w16se="http://schemas.microsoft.com/office/word/2015/wordml/symex" xmlns:wpg="http://schemas.microsoft.com/office/word/2010/wordprocessingGroup" xmlns:wpi="http://schemas.microsoft.com/office/word/2010/wordprocessingInk" xmlns:wne="http://schemas.microsoft.com/office/word/2006/wordml" xmlns:wps="http://schemas.microsoft.com/office/word/2010/wordprocessingShape" mc:Ignorable="w14 w15 w16se w16cid w16 w16cex w16sdtdh wp14">
+<w:endnotes xmlns:wpc="http://schemas.microsoft.com/office/word/2010/wordprocessingCanvas" xmlns:mc="http://schemas.openxmlformats.org/markup-compatibility/2006" xmlns:o="urn:schemas-microsoft-com:office:office" xmlns:r="http://schemas.openxmlformats.org/officeDocument/2006/relationships" xmlns:m="http://schemas.openxmlformats.org/officeDocument/2006/math" xmlns:v="urn:schemas-microsoft-com:vml" xmlns:wp14="http://schemas.microsoft.com/office/word/2010/wordprocessingDrawing" xmlns:wp="http://schemas.openxmlformats.org/drawingml/2006/wordprocessingDrawing" xmlns:w10="urn:schemas-microsoft-com:office:word" xmlns:w="http://schemas.openxmlformats.org/wordprocessingml/2006/main" xmlns:w14="http://schemas.microsoft.com/office/word/2010/wordml" xmlns:w15="http://schemas.microsoft.com/office/word/2012/wordml" xmlns:wpg="http://schemas.microsoft.com/office/word/2010/wordprocessingGroup" xmlns:wpi="http://schemas.microsoft.com/office/word/2010/wordprocessingInk" xmlns:wne="http://schemas.microsoft.com/office/word/2006/wordml" xmlns:wps="http://schemas.microsoft.com/office/word/2010/wordprocessingShape" mc:Ignorable="w14 w15 wp14">
   <w:endnote w:type="separator" w:id="-1">
     <w:p>
       <w:pPr>
@@ -3614,7 +3511,7 @@
 </file>
 
 <file path=word/footer1.xml><?xml version="1.0" encoding="utf-8"?>
-<w:ftr xmlns:wpc="http://schemas.microsoft.com/office/word/2010/wordprocessingCanvas" xmlns:cx="http://schemas.microsoft.com/office/drawing/2014/chartex" xmlns:cx1="http://schemas.microsoft.com/office/drawing/2015/9/8/chartex" xmlns:cx2="http://schemas.microsoft.com/office/drawing/2015/10/21/chartex" xmlns:cx3="http://schemas.microsoft.com/office/drawing/2016/5/9/chartex" xmlns:cx4="http://schemas.microsoft.com/office/drawing/2016/5/10/chartex" xmlns:cx5="http://schemas.microsoft.com/office/drawing/2016/5/11/chartex" xmlns:cx6="http://schemas.microsoft.com/office/drawing/2016/5/12/chartex" xmlns:cx7="http://schemas.microsoft.com/office/drawing/2016/5/13/chartex" xmlns:cx8="http://schemas.microsoft.com/office/drawing/2016/5/14/chartex" xmlns:mc="http://schemas.openxmlformats.org/markup-compatibility/2006" xmlns:aink="http://schemas.microsoft.com/office/drawing/2016/ink" xmlns:am3d="http://schemas.microsoft.com/office/drawing/2017/model3d" xmlns:o="urn:schemas-microsoft-com:office:office" xmlns:oel="http://schemas.microsoft.com/office/2019/extlst" xmlns:r="http://schemas.openxmlformats.org/officeDocument/2006/relationships" xmlns:m="http://schemas.openxmlformats.org/officeDocument/2006/math" xmlns:v="urn:schemas-microsoft-com:vml" xmlns:wp14="http://schemas.microsoft.com/office/word/2010/wordprocessingDrawing" xmlns:wp="http://schemas.openxmlformats.org/drawingml/2006/wordprocessingDrawing" xmlns:w10="urn:schemas-microsoft-com:office:word" xmlns:w="http://schemas.openxmlformats.org/wordprocessingml/2006/main" xmlns:w14="http://schemas.microsoft.com/office/word/2010/wordml" xmlns:w15="http://schemas.microsoft.com/office/word/2012/wordml" xmlns:w16cex="http://schemas.microsoft.com/office/word/2018/wordml/cex" xmlns:w16cid="http://schemas.microsoft.com/office/word/2016/wordml/cid" xmlns:w16="http://schemas.microsoft.com/office/word/2018/wordml" xmlns:w16sdtdh="http://schemas.microsoft.com/office/word/2020/wordml/sdtdatahash" xmlns:w16se="http://schemas.microsoft.com/office/word/2015/wordml/symex" xmlns:wpg="http://schemas.microsoft.com/office/word/2010/wordprocessingGroup" xmlns:wpi="http://schemas.microsoft.com/office/word/2010/wordprocessingInk" xmlns:wne="http://schemas.microsoft.com/office/word/2006/wordml" xmlns:wps="http://schemas.microsoft.com/office/word/2010/wordprocessingShape" mc:Ignorable="w14 w15 w16se w16cid w16 w16cex w16sdtdh wp14">
+<w:ftr xmlns:wpc="http://schemas.microsoft.com/office/word/2010/wordprocessingCanvas" xmlns:mc="http://schemas.openxmlformats.org/markup-compatibility/2006" xmlns:o="urn:schemas-microsoft-com:office:office" xmlns:r="http://schemas.openxmlformats.org/officeDocument/2006/relationships" xmlns:m="http://schemas.openxmlformats.org/officeDocument/2006/math" xmlns:v="urn:schemas-microsoft-com:vml" xmlns:wp14="http://schemas.microsoft.com/office/word/2010/wordprocessingDrawing" xmlns:wp="http://schemas.openxmlformats.org/drawingml/2006/wordprocessingDrawing" xmlns:w10="urn:schemas-microsoft-com:office:word" xmlns:w="http://schemas.openxmlformats.org/wordprocessingml/2006/main" xmlns:w14="http://schemas.microsoft.com/office/word/2010/wordml" xmlns:w15="http://schemas.microsoft.com/office/word/2012/wordml" xmlns:wpg="http://schemas.microsoft.com/office/word/2010/wordprocessingGroup" xmlns:wpi="http://schemas.microsoft.com/office/word/2010/wordprocessingInk" xmlns:wne="http://schemas.microsoft.com/office/word/2006/wordml" xmlns:wps="http://schemas.microsoft.com/office/word/2010/wordprocessingShape" mc:Ignorable="w14 w15 wp14">
   <w:p>
     <w:pPr>
       <w:pStyle w:val="Address"/>
@@ -3774,7 +3671,7 @@
 </file>
 
 <file path=word/footnotes.xml><?xml version="1.0" encoding="utf-8"?>
-<w:footnotes xmlns:wpc="http://schemas.microsoft.com/office/word/2010/wordprocessingCanvas" xmlns:cx="http://schemas.microsoft.com/office/drawing/2014/chartex" xmlns:cx1="http://schemas.microsoft.com/office/drawing/2015/9/8/chartex" xmlns:cx2="http://schemas.microsoft.com/office/drawing/2015/10/21/chartex" xmlns:cx3="http://schemas.microsoft.com/office/drawing/2016/5/9/chartex" xmlns:cx4="http://schemas.microsoft.com/office/drawing/2016/5/10/chartex" xmlns:cx5="http://schemas.microsoft.com/office/drawing/2016/5/11/chartex" xmlns:cx6="http://schemas.microsoft.com/office/drawing/2016/5/12/chartex" xmlns:cx7="http://schemas.microsoft.com/office/drawing/2016/5/13/chartex" xmlns:cx8="http://schemas.microsoft.com/office/drawing/2016/5/14/chartex" xmlns:mc="http://schemas.openxmlformats.org/markup-compatibility/2006" xmlns:aink="http://schemas.microsoft.com/office/drawing/2016/ink" xmlns:am3d="http://schemas.microsoft.com/office/drawing/2017/model3d" xmlns:o="urn:schemas-microsoft-com:office:office" xmlns:oel="http://schemas.microsoft.com/office/2019/extlst" xmlns:r="http://schemas.openxmlformats.org/officeDocument/2006/relationships" xmlns:m="http://schemas.openxmlformats.org/officeDocument/2006/math" xmlns:v="urn:schemas-microsoft-com:vml" xmlns:wp14="http://schemas.microsoft.com/office/word/2010/wordprocessingDrawing" xmlns:wp="http://schemas.openxmlformats.org/drawingml/2006/wordprocessingDrawing" xmlns:w10="urn:schemas-microsoft-com:office:word" xmlns:w="http://schemas.openxmlformats.org/wordprocessingml/2006/main" xmlns:w14="http://schemas.microsoft.com/office/word/2010/wordml" xmlns:w15="http://schemas.microsoft.com/office/word/2012/wordml" xmlns:w16cex="http://schemas.microsoft.com/office/word/2018/wordml/cex" xmlns:w16cid="http://schemas.microsoft.com/office/word/2016/wordml/cid" xmlns:w16="http://schemas.microsoft.com/office/word/2018/wordml" xmlns:w16sdtdh="http://schemas.microsoft.com/office/word/2020/wordml/sdtdatahash" xmlns:w16se="http://schemas.microsoft.com/office/word/2015/wordml/symex" xmlns:wpg="http://schemas.microsoft.com/office/word/2010/wordprocessingGroup" xmlns:wpi="http://schemas.microsoft.com/office/word/2010/wordprocessingInk" xmlns:wne="http://schemas.microsoft.com/office/word/2006/wordml" xmlns:wps="http://schemas.microsoft.com/office/word/2010/wordprocessingShape" mc:Ignorable="w14 w15 w16se w16cid w16 w16cex w16sdtdh wp14">
+<w:footnotes xmlns:wpc="http://schemas.microsoft.com/office/word/2010/wordprocessingCanvas" xmlns:mc="http://schemas.openxmlformats.org/markup-compatibility/2006" xmlns:o="urn:schemas-microsoft-com:office:office" xmlns:r="http://schemas.openxmlformats.org/officeDocument/2006/relationships" xmlns:m="http://schemas.openxmlformats.org/officeDocument/2006/math" xmlns:v="urn:schemas-microsoft-com:vml" xmlns:wp14="http://schemas.microsoft.com/office/word/2010/wordprocessingDrawing" xmlns:wp="http://schemas.openxmlformats.org/drawingml/2006/wordprocessingDrawing" xmlns:w10="urn:schemas-microsoft-com:office:word" xmlns:w="http://schemas.openxmlformats.org/wordprocessingml/2006/main" xmlns:w14="http://schemas.microsoft.com/office/word/2010/wordml" xmlns:w15="http://schemas.microsoft.com/office/word/2012/wordml" xmlns:wpg="http://schemas.microsoft.com/office/word/2010/wordprocessingGroup" xmlns:wpi="http://schemas.microsoft.com/office/word/2010/wordprocessingInk" xmlns:wne="http://schemas.microsoft.com/office/word/2006/wordml" xmlns:wps="http://schemas.microsoft.com/office/word/2010/wordprocessingShape" mc:Ignorable="w14 w15 wp14">
   <w:footnote w:type="separator" w:id="-1">
     <w:p>
       <w:pPr>
@@ -3801,7 +3698,7 @@
 </file>
 
 <file path=word/header1.xml><?xml version="1.0" encoding="utf-8"?>
-<w:hdr xmlns:wpc="http://schemas.microsoft.com/office/word/2010/wordprocessingCanvas" xmlns:cx="http://schemas.microsoft.com/office/drawing/2014/chartex" xmlns:cx1="http://schemas.microsoft.com/office/drawing/2015/9/8/chartex" xmlns:cx2="http://schemas.microsoft.com/office/drawing/2015/10/21/chartex" xmlns:cx3="http://schemas.microsoft.com/office/drawing/2016/5/9/chartex" xmlns:cx4="http://schemas.microsoft.com/office/drawing/2016/5/10/chartex" xmlns:cx5="http://schemas.microsoft.com/office/drawing/2016/5/11/chartex" xmlns:cx6="http://schemas.microsoft.com/office/drawing/2016/5/12/chartex" xmlns:cx7="http://schemas.microsoft.com/office/drawing/2016/5/13/chartex" xmlns:cx8="http://schemas.microsoft.com/office/drawing/2016/5/14/chartex" xmlns:mc="http://schemas.openxmlformats.org/markup-compatibility/2006" xmlns:aink="http://schemas.microsoft.com/office/drawing/2016/ink" xmlns:am3d="http://schemas.microsoft.com/office/drawing/2017/model3d" xmlns:o="urn:schemas-microsoft-com:office:office" xmlns:oel="http://schemas.microsoft.com/office/2019/extlst" xmlns:r="http://schemas.openxmlformats.org/officeDocument/2006/relationships" xmlns:m="http://schemas.openxmlformats.org/officeDocument/2006/math" xmlns:v="urn:schemas-microsoft-com:vml" xmlns:wp14="http://schemas.microsoft.com/office/word/2010/wordprocessingDrawing" xmlns:wp="http://schemas.openxmlformats.org/drawingml/2006/wordprocessingDrawing" xmlns:w10="urn:schemas-microsoft-com:office:word" xmlns:w="http://schemas.openxmlformats.org/wordprocessingml/2006/main" xmlns:w14="http://schemas.microsoft.com/office/word/2010/wordml" xmlns:w15="http://schemas.microsoft.com/office/word/2012/wordml" xmlns:w16cex="http://schemas.microsoft.com/office/word/2018/wordml/cex" xmlns:w16cid="http://schemas.microsoft.com/office/word/2016/wordml/cid" xmlns:w16="http://schemas.microsoft.com/office/word/2018/wordml" xmlns:w16sdtdh="http://schemas.microsoft.com/office/word/2020/wordml/sdtdatahash" xmlns:w16se="http://schemas.microsoft.com/office/word/2015/wordml/symex" xmlns:wpg="http://schemas.microsoft.com/office/word/2010/wordprocessingGroup" xmlns:wpi="http://schemas.microsoft.com/office/word/2010/wordprocessingInk" xmlns:wne="http://schemas.microsoft.com/office/word/2006/wordml" xmlns:wps="http://schemas.microsoft.com/office/word/2010/wordprocessingShape" mc:Ignorable="w14 w15 w16se w16cid w16 w16cex w16sdtdh wp14">
+<w:hdr xmlns:wpc="http://schemas.microsoft.com/office/word/2010/wordprocessingCanvas" xmlns:mc="http://schemas.openxmlformats.org/markup-compatibility/2006" xmlns:o="urn:schemas-microsoft-com:office:office" xmlns:r="http://schemas.openxmlformats.org/officeDocument/2006/relationships" xmlns:m="http://schemas.openxmlformats.org/officeDocument/2006/math" xmlns:v="urn:schemas-microsoft-com:vml" xmlns:wp14="http://schemas.microsoft.com/office/word/2010/wordprocessingDrawing" xmlns:wp="http://schemas.openxmlformats.org/drawingml/2006/wordprocessingDrawing" xmlns:w10="urn:schemas-microsoft-com:office:word" xmlns:w="http://schemas.openxmlformats.org/wordprocessingml/2006/main" xmlns:w14="http://schemas.microsoft.com/office/word/2010/wordml" xmlns:w15="http://schemas.microsoft.com/office/word/2012/wordml" xmlns:wpg="http://schemas.microsoft.com/office/word/2010/wordprocessingGroup" xmlns:wpi="http://schemas.microsoft.com/office/word/2010/wordprocessingInk" xmlns:wne="http://schemas.microsoft.com/office/word/2006/wordml" xmlns:wps="http://schemas.microsoft.com/office/word/2010/wordprocessingShape" mc:Ignorable="w14 w15 wp14">
   <w:p>
     <w:r>
       <w:t xml:space="preserve">Page </w:t>
@@ -3819,7 +3716,7 @@
       <w:rPr>
         <w:noProof/>
       </w:rPr>
-      <w:t>2</w:t>
+      <w:t>6</w:t>
     </w:r>
     <w:r>
       <w:fldChar w:fldCharType="end"/>
@@ -3829,7 +3726,7 @@
 </file>
 
 <file path=word/header2.xml><?xml version="1.0" encoding="utf-8"?>
-<w:hdr xmlns:wpc="http://schemas.microsoft.com/office/word/2010/wordprocessingCanvas" xmlns:cx="http://schemas.microsoft.com/office/drawing/2014/chartex" xmlns:cx1="http://schemas.microsoft.com/office/drawing/2015/9/8/chartex" xmlns:cx2="http://schemas.microsoft.com/office/drawing/2015/10/21/chartex" xmlns:cx3="http://schemas.microsoft.com/office/drawing/2016/5/9/chartex" xmlns:cx4="http://schemas.microsoft.com/office/drawing/2016/5/10/chartex" xmlns:cx5="http://schemas.microsoft.com/office/drawing/2016/5/11/chartex" xmlns:cx6="http://schemas.microsoft.com/office/drawing/2016/5/12/chartex" xmlns:cx7="http://schemas.microsoft.com/office/drawing/2016/5/13/chartex" xmlns:cx8="http://schemas.microsoft.com/office/drawing/2016/5/14/chartex" xmlns:mc="http://schemas.openxmlformats.org/markup-compatibility/2006" xmlns:aink="http://schemas.microsoft.com/office/drawing/2016/ink" xmlns:am3d="http://schemas.microsoft.com/office/drawing/2017/model3d" xmlns:o="urn:schemas-microsoft-com:office:office" xmlns:oel="http://schemas.microsoft.com/office/2019/extlst" xmlns:r="http://schemas.openxmlformats.org/officeDocument/2006/relationships" xmlns:m="http://schemas.openxmlformats.org/officeDocument/2006/math" xmlns:v="urn:schemas-microsoft-com:vml" xmlns:wp14="http://schemas.microsoft.com/office/word/2010/wordprocessingDrawing" xmlns:wp="http://schemas.openxmlformats.org/drawingml/2006/wordprocessingDrawing" xmlns:w10="urn:schemas-microsoft-com:office:word" xmlns:w="http://schemas.openxmlformats.org/wordprocessingml/2006/main" xmlns:w14="http://schemas.microsoft.com/office/word/2010/wordml" xmlns:w15="http://schemas.microsoft.com/office/word/2012/wordml" xmlns:w16cex="http://schemas.microsoft.com/office/word/2018/wordml/cex" xmlns:w16cid="http://schemas.microsoft.com/office/word/2016/wordml/cid" xmlns:w16="http://schemas.microsoft.com/office/word/2018/wordml" xmlns:w16sdtdh="http://schemas.microsoft.com/office/word/2020/wordml/sdtdatahash" xmlns:w16se="http://schemas.microsoft.com/office/word/2015/wordml/symex" xmlns:wpg="http://schemas.microsoft.com/office/word/2010/wordprocessingGroup" xmlns:wpi="http://schemas.microsoft.com/office/word/2010/wordprocessingInk" xmlns:wne="http://schemas.microsoft.com/office/word/2006/wordml" xmlns:wps="http://schemas.microsoft.com/office/word/2010/wordprocessingShape" mc:Ignorable="w14 w15 w16se w16cid w16 w16cex w16sdtdh wp14">
+<w:hdr xmlns:wpc="http://schemas.microsoft.com/office/word/2010/wordprocessingCanvas" xmlns:mc="http://schemas.openxmlformats.org/markup-compatibility/2006" xmlns:o="urn:schemas-microsoft-com:office:office" xmlns:r="http://schemas.openxmlformats.org/officeDocument/2006/relationships" xmlns:m="http://schemas.openxmlformats.org/officeDocument/2006/math" xmlns:v="urn:schemas-microsoft-com:vml" xmlns:wp14="http://schemas.microsoft.com/office/word/2010/wordprocessingDrawing" xmlns:wp="http://schemas.openxmlformats.org/drawingml/2006/wordprocessingDrawing" xmlns:w10="urn:schemas-microsoft-com:office:word" xmlns:w="http://schemas.openxmlformats.org/wordprocessingml/2006/main" xmlns:w14="http://schemas.microsoft.com/office/word/2010/wordml" xmlns:w15="http://schemas.microsoft.com/office/word/2012/wordml" xmlns:wpg="http://schemas.microsoft.com/office/word/2010/wordprocessingGroup" xmlns:wpi="http://schemas.microsoft.com/office/word/2010/wordprocessingInk" xmlns:wne="http://schemas.microsoft.com/office/word/2006/wordml" xmlns:wps="http://schemas.microsoft.com/office/word/2010/wordprocessingShape" mc:Ignorable="w14 w15 wp14">
   <w:p>
     <w:pPr>
       <w:pStyle w:val="Header"/>
@@ -3894,7 +3791,7 @@
 </file>
 
 <file path=word/numbering.xml><?xml version="1.0" encoding="utf-8"?>
-<w:numbering xmlns:wpc="http://schemas.microsoft.com/office/word/2010/wordprocessingCanvas" xmlns:cx="http://schemas.microsoft.com/office/drawing/2014/chartex" xmlns:cx1="http://schemas.microsoft.com/office/drawing/2015/9/8/chartex" xmlns:cx2="http://schemas.microsoft.com/office/drawing/2015/10/21/chartex" xmlns:cx3="http://schemas.microsoft.com/office/drawing/2016/5/9/chartex" xmlns:cx4="http://schemas.microsoft.com/office/drawing/2016/5/10/chartex" xmlns:cx5="http://schemas.microsoft.com/office/drawing/2016/5/11/chartex" xmlns:cx6="http://schemas.microsoft.com/office/drawing/2016/5/12/chartex" xmlns:cx7="http://schemas.microsoft.com/office/drawing/2016/5/13/chartex" xmlns:cx8="http://schemas.microsoft.com/office/drawing/2016/5/14/chartex" xmlns:mc="http://schemas.openxmlformats.org/markup-compatibility/2006" xmlns:aink="http://schemas.microsoft.com/office/drawing/2016/ink" xmlns:am3d="http://schemas.microsoft.com/office/drawing/2017/model3d" xmlns:o="urn:schemas-microsoft-com:office:office" xmlns:oel="http://schemas.microsoft.com/office/2019/extlst" xmlns:r="http://schemas.openxmlformats.org/officeDocument/2006/relationships" xmlns:m="http://schemas.openxmlformats.org/officeDocument/2006/math" xmlns:v="urn:schemas-microsoft-com:vml" xmlns:wp14="http://schemas.microsoft.com/office/word/2010/wordprocessingDrawing" xmlns:wp="http://schemas.openxmlformats.org/drawingml/2006/wordprocessingDrawing" xmlns:w10="urn:schemas-microsoft-com:office:word" xmlns:w="http://schemas.openxmlformats.org/wordprocessingml/2006/main" xmlns:w14="http://schemas.microsoft.com/office/word/2010/wordml" xmlns:w15="http://schemas.microsoft.com/office/word/2012/wordml" xmlns:w16cex="http://schemas.microsoft.com/office/word/2018/wordml/cex" xmlns:w16cid="http://schemas.microsoft.com/office/word/2016/wordml/cid" xmlns:w16="http://schemas.microsoft.com/office/word/2018/wordml" xmlns:w16sdtdh="http://schemas.microsoft.com/office/word/2020/wordml/sdtdatahash" xmlns:w16se="http://schemas.microsoft.com/office/word/2015/wordml/symex" xmlns:wpg="http://schemas.microsoft.com/office/word/2010/wordprocessingGroup" xmlns:wpi="http://schemas.microsoft.com/office/word/2010/wordprocessingInk" xmlns:wne="http://schemas.microsoft.com/office/word/2006/wordml" xmlns:wps="http://schemas.microsoft.com/office/word/2010/wordprocessingShape" mc:Ignorable="w14 w15 w16se w16cid w16 w16cex w16sdtdh wp14">
+<w:numbering xmlns:wpc="http://schemas.microsoft.com/office/word/2010/wordprocessingCanvas" xmlns:mc="http://schemas.openxmlformats.org/markup-compatibility/2006" xmlns:o="urn:schemas-microsoft-com:office:office" xmlns:r="http://schemas.openxmlformats.org/officeDocument/2006/relationships" xmlns:m="http://schemas.openxmlformats.org/officeDocument/2006/math" xmlns:v="urn:schemas-microsoft-com:vml" xmlns:wp14="http://schemas.microsoft.com/office/word/2010/wordprocessingDrawing" xmlns:wp="http://schemas.openxmlformats.org/drawingml/2006/wordprocessingDrawing" xmlns:w10="urn:schemas-microsoft-com:office:word" xmlns:w="http://schemas.openxmlformats.org/wordprocessingml/2006/main" xmlns:w14="http://schemas.microsoft.com/office/word/2010/wordml" xmlns:w15="http://schemas.microsoft.com/office/word/2012/wordml" xmlns:wpg="http://schemas.microsoft.com/office/word/2010/wordprocessingGroup" xmlns:wpi="http://schemas.microsoft.com/office/word/2010/wordprocessingInk" xmlns:wne="http://schemas.microsoft.com/office/word/2006/wordml" xmlns:wps="http://schemas.microsoft.com/office/word/2010/wordprocessingShape" mc:Ignorable="w14 w15 wp14">
   <w:abstractNum w:abstractNumId="0" w15:restartNumberingAfterBreak="0">
     <w:nsid w:val="0BA313FC"/>
     <w:multiLevelType w:val="multilevel"/>
@@ -4382,26 +4279,26 @@
       </w:pPr>
     </w:lvl>
   </w:abstractNum>
-  <w:num w:numId="1" w16cid:durableId="486749780">
+  <w:num w:numId="1">
     <w:abstractNumId w:val="2"/>
   </w:num>
-  <w:num w:numId="2" w16cid:durableId="1155563146">
+  <w:num w:numId="2">
     <w:abstractNumId w:val="0"/>
   </w:num>
-  <w:num w:numId="3" w16cid:durableId="433785579">
+  <w:num w:numId="3">
     <w:abstractNumId w:val="4"/>
   </w:num>
-  <w:num w:numId="4" w16cid:durableId="760024281">
+  <w:num w:numId="4">
     <w:abstractNumId w:val="3"/>
   </w:num>
-  <w:num w:numId="5" w16cid:durableId="1034886640">
+  <w:num w:numId="5">
     <w:abstractNumId w:val="1"/>
   </w:num>
 </w:numbering>
 </file>
 
 <file path=word/styles.xml><?xml version="1.0" encoding="utf-8"?>
-<w:styles xmlns:mc="http://schemas.openxmlformats.org/markup-compatibility/2006" xmlns:r="http://schemas.openxmlformats.org/officeDocument/2006/relationships" xmlns:w="http://schemas.openxmlformats.org/wordprocessingml/2006/main" xmlns:w14="http://schemas.microsoft.com/office/word/2010/wordml" xmlns:w15="http://schemas.microsoft.com/office/word/2012/wordml" xmlns:w16cex="http://schemas.microsoft.com/office/word/2018/wordml/cex" xmlns:w16cid="http://schemas.microsoft.com/office/word/2016/wordml/cid" xmlns:w16="http://schemas.microsoft.com/office/word/2018/wordml" xmlns:w16sdtdh="http://schemas.microsoft.com/office/word/2020/wordml/sdtdatahash" xmlns:w16se="http://schemas.microsoft.com/office/word/2015/wordml/symex" mc:Ignorable="w14 w15 w16se w16cid w16 w16cex w16sdtdh">
+<w:styles xmlns:mc="http://schemas.openxmlformats.org/markup-compatibility/2006" xmlns:r="http://schemas.openxmlformats.org/officeDocument/2006/relationships" xmlns:w="http://schemas.openxmlformats.org/wordprocessingml/2006/main" xmlns:w14="http://schemas.microsoft.com/office/word/2010/wordml" xmlns:w15="http://schemas.microsoft.com/office/word/2012/wordml" mc:Ignorable="w14 w15">
   <w:docDefaults>
     <w:rPrDefault>
       <w:rPr>
@@ -4417,7 +4314,7 @@
       </w:pPr>
     </w:pPrDefault>
   </w:docDefaults>
-  <w:latentStyles w:defLockedState="0" w:defUIPriority="99" w:defSemiHidden="0" w:defUnhideWhenUsed="0" w:defQFormat="0" w:count="376">
+  <w:latentStyles w:defLockedState="0" w:defUIPriority="99" w:defSemiHidden="0" w:defUnhideWhenUsed="0" w:defQFormat="0" w:count="371">
     <w:lsdException w:name="Normal" w:uiPriority="0" w:qFormat="1"/>
     <w:lsdException w:name="heading 1" w:uiPriority="9" w:qFormat="1"/>
     <w:lsdException w:name="heading 2" w:semiHidden="1" w:uiPriority="9" w:unhideWhenUsed="1"/>
@@ -4523,6 +4420,7 @@
     <w:lsdException w:name="HTML Sample" w:semiHidden="1" w:unhideWhenUsed="1"/>
     <w:lsdException w:name="HTML Typewriter" w:semiHidden="1" w:unhideWhenUsed="1"/>
     <w:lsdException w:name="HTML Variable" w:semiHidden="1" w:unhideWhenUsed="1"/>
+    <w:lsdException w:name="Normal Table" w:semiHidden="1" w:unhideWhenUsed="1"/>
     <w:lsdException w:name="annotation subject" w:semiHidden="1" w:unhideWhenUsed="1"/>
     <w:lsdException w:name="No List" w:semiHidden="1" w:unhideWhenUsed="1"/>
     <w:lsdException w:name="Outline List 1" w:semiHidden="1" w:unhideWhenUsed="1"/>
@@ -4565,8 +4463,11 @@
     <w:lsdException w:name="Table Contemporary" w:semiHidden="1" w:unhideWhenUsed="1"/>
     <w:lsdException w:name="Table Elegant" w:semiHidden="1" w:unhideWhenUsed="1"/>
     <w:lsdException w:name="Table Professional" w:semiHidden="1" w:unhideWhenUsed="1"/>
+    <w:lsdException w:name="Table Subtle 1" w:semiHidden="1" w:unhideWhenUsed="1"/>
     <w:lsdException w:name="Table Subtle 2" w:semiHidden="1" w:unhideWhenUsed="1"/>
     <w:lsdException w:name="Table Web 1" w:semiHidden="1" w:unhideWhenUsed="1"/>
+    <w:lsdException w:name="Table Web 2" w:semiHidden="1" w:unhideWhenUsed="1"/>
+    <w:lsdException w:name="Table Web 3" w:semiHidden="1" w:unhideWhenUsed="1"/>
     <w:lsdException w:name="Balloon Text" w:semiHidden="1" w:unhideWhenUsed="1"/>
     <w:lsdException w:name="Table Grid" w:uiPriority="59"/>
     <w:lsdException w:name="Table Theme" w:semiHidden="1" w:unhideWhenUsed="1"/>
@@ -4785,11 +4686,6 @@
     <w:lsdException w:name="List Table 5 Dark Accent 6" w:uiPriority="50"/>
     <w:lsdException w:name="List Table 6 Colorful Accent 6" w:uiPriority="51"/>
     <w:lsdException w:name="List Table 7 Colorful Accent 6" w:uiPriority="52"/>
-    <w:lsdException w:name="Mention" w:semiHidden="1" w:unhideWhenUsed="1"/>
-    <w:lsdException w:name="Smart Hyperlink" w:semiHidden="1" w:unhideWhenUsed="1"/>
-    <w:lsdException w:name="Hashtag" w:semiHidden="1" w:unhideWhenUsed="1"/>
-    <w:lsdException w:name="Unresolved Mention" w:semiHidden="1" w:unhideWhenUsed="1"/>
-    <w:lsdException w:name="Smart Link" w:semiHidden="1" w:unhideWhenUsed="1"/>
   </w:latentStyles>
   <w:style w:type="paragraph" w:default="1" w:styleId="Normal">
     <w:name w:val="Normal"/>
@@ -5098,7 +4994,7 @@
 </file>
 
 <file path=word/glossary/document.xml><?xml version="1.0" encoding="utf-8"?>
-<w:glossaryDocument xmlns:wpc="http://schemas.microsoft.com/office/word/2010/wordprocessingCanvas" xmlns:cx="http://schemas.microsoft.com/office/drawing/2014/chartex" xmlns:cx1="http://schemas.microsoft.com/office/drawing/2015/9/8/chartex" xmlns:cx2="http://schemas.microsoft.com/office/drawing/2015/10/21/chartex" xmlns:cx3="http://schemas.microsoft.com/office/drawing/2016/5/9/chartex" xmlns:cx4="http://schemas.microsoft.com/office/drawing/2016/5/10/chartex" xmlns:cx5="http://schemas.microsoft.com/office/drawing/2016/5/11/chartex" xmlns:cx6="http://schemas.microsoft.com/office/drawing/2016/5/12/chartex" xmlns:cx7="http://schemas.microsoft.com/office/drawing/2016/5/13/chartex" xmlns:cx8="http://schemas.microsoft.com/office/drawing/2016/5/14/chartex" xmlns:mc="http://schemas.openxmlformats.org/markup-compatibility/2006" xmlns:aink="http://schemas.microsoft.com/office/drawing/2016/ink" xmlns:am3d="http://schemas.microsoft.com/office/drawing/2017/model3d" xmlns:o="urn:schemas-microsoft-com:office:office" xmlns:oel="http://schemas.microsoft.com/office/2019/extlst" xmlns:r="http://schemas.openxmlformats.org/officeDocument/2006/relationships" xmlns:m="http://schemas.openxmlformats.org/officeDocument/2006/math" xmlns:v="urn:schemas-microsoft-com:vml" xmlns:wp14="http://schemas.microsoft.com/office/word/2010/wordprocessingDrawing" xmlns:wp="http://schemas.openxmlformats.org/drawingml/2006/wordprocessingDrawing" xmlns:w10="urn:schemas-microsoft-com:office:word" xmlns:w="http://schemas.openxmlformats.org/wordprocessingml/2006/main" xmlns:w14="http://schemas.microsoft.com/office/word/2010/wordml" xmlns:w15="http://schemas.microsoft.com/office/word/2012/wordml" xmlns:w16cex="http://schemas.microsoft.com/office/word/2018/wordml/cex" xmlns:w16cid="http://schemas.microsoft.com/office/word/2016/wordml/cid" xmlns:w16="http://schemas.microsoft.com/office/word/2018/wordml" xmlns:w16sdtdh="http://schemas.microsoft.com/office/word/2020/wordml/sdtdatahash" xmlns:w16se="http://schemas.microsoft.com/office/word/2015/wordml/symex" xmlns:wpg="http://schemas.microsoft.com/office/word/2010/wordprocessingGroup" xmlns:wpi="http://schemas.microsoft.com/office/word/2010/wordprocessingInk" xmlns:wne="http://schemas.microsoft.com/office/word/2006/wordml" xmlns:wps="http://schemas.microsoft.com/office/word/2010/wordprocessingShape" mc:Ignorable="w14 w15 w16se w16cid w16 w16cex w16sdtdh wp14">
+<w:glossaryDocument xmlns:wpc="http://schemas.microsoft.com/office/word/2010/wordprocessingCanvas" xmlns:mc="http://schemas.openxmlformats.org/markup-compatibility/2006" xmlns:o="urn:schemas-microsoft-com:office:office" xmlns:r="http://schemas.openxmlformats.org/officeDocument/2006/relationships" xmlns:m="http://schemas.openxmlformats.org/officeDocument/2006/math" xmlns:v="urn:schemas-microsoft-com:vml" xmlns:wp14="http://schemas.microsoft.com/office/word/2010/wordprocessingDrawing" xmlns:wp="http://schemas.openxmlformats.org/drawingml/2006/wordprocessingDrawing" xmlns:w10="urn:schemas-microsoft-com:office:word" xmlns:w="http://schemas.openxmlformats.org/wordprocessingml/2006/main" xmlns:w14="http://schemas.microsoft.com/office/word/2010/wordml" xmlns:w15="http://schemas.microsoft.com/office/word/2012/wordml" xmlns:wpg="http://schemas.microsoft.com/office/word/2010/wordprocessingGroup" xmlns:wpi="http://schemas.microsoft.com/office/word/2010/wordprocessingInk" xmlns:wne="http://schemas.microsoft.com/office/word/2006/wordml" xmlns:wps="http://schemas.microsoft.com/office/word/2010/wordprocessingShape" mc:Ignorable="w14 w15 wp14">
   <w:docParts>
     <w:docPart>
       <w:docPartPr>
@@ -5630,7 +5526,7 @@
 </file>
 
 <file path=word/glossary/fontTable.xml><?xml version="1.0" encoding="utf-8"?>
-<w:fonts xmlns:mc="http://schemas.openxmlformats.org/markup-compatibility/2006" xmlns:r="http://schemas.openxmlformats.org/officeDocument/2006/relationships" xmlns:w="http://schemas.openxmlformats.org/wordprocessingml/2006/main" xmlns:w14="http://schemas.microsoft.com/office/word/2010/wordml" xmlns:w15="http://schemas.microsoft.com/office/word/2012/wordml" xmlns:w16cex="http://schemas.microsoft.com/office/word/2018/wordml/cex" xmlns:w16cid="http://schemas.microsoft.com/office/word/2016/wordml/cid" xmlns:w16="http://schemas.microsoft.com/office/word/2018/wordml" xmlns:w16sdtdh="http://schemas.microsoft.com/office/word/2020/wordml/sdtdatahash" xmlns:w16se="http://schemas.microsoft.com/office/word/2015/wordml/symex" mc:Ignorable="w14 w15 w16se w16cid w16 w16cex w16sdtdh">
+<w:fonts xmlns:mc="http://schemas.openxmlformats.org/markup-compatibility/2006" xmlns:r="http://schemas.openxmlformats.org/officeDocument/2006/relationships" xmlns:w="http://schemas.openxmlformats.org/wordprocessingml/2006/main" xmlns:w14="http://schemas.microsoft.com/office/word/2010/wordml" xmlns:w15="http://schemas.microsoft.com/office/word/2012/wordml" mc:Ignorable="w14 w15">
   <w:font w:name="Times New Roman">
     <w:panose1 w:val="02020603050405020304"/>
     <w:charset w:val="00"/>
@@ -5664,7 +5560,7 @@
     <w:charset w:val="00"/>
     <w:family w:val="swiss"/>
     <w:pitch w:val="variable"/>
-    <w:sig w:usb0="E4002EFF" w:usb1="C200247B" w:usb2="00000009" w:usb3="00000000" w:csb0="000001FF" w:csb1="00000000"/>
+    <w:sig w:usb0="E4002EFF" w:usb1="C000247B" w:usb2="00000009" w:usb3="00000000" w:csb0="000001FF" w:csb1="00000000"/>
   </w:font>
   <w:font w:name="Cambria">
     <w:panose1 w:val="02040503050406030204"/>
@@ -5692,13 +5588,13 @@
     <w:charset w:val="00"/>
     <w:family w:val="swiss"/>
     <w:pitch w:val="variable"/>
-    <w:sig w:usb0="E4002EFF" w:usb1="C200247B" w:usb2="00000009" w:usb3="00000000" w:csb0="000001FF" w:csb1="00000000"/>
+    <w:sig w:usb0="E4002EFF" w:usb1="C000247B" w:usb2="00000009" w:usb3="00000000" w:csb0="000001FF" w:csb1="00000000"/>
   </w:font>
 </w:fonts>
 </file>
 
 <file path=word/glossary/settings.xml><?xml version="1.0" encoding="utf-8"?>
-<w:settings xmlns:mc="http://schemas.openxmlformats.org/markup-compatibility/2006" xmlns:o="urn:schemas-microsoft-com:office:office" xmlns:r="http://schemas.openxmlformats.org/officeDocument/2006/relationships" xmlns:m="http://schemas.openxmlformats.org/officeDocument/2006/math" xmlns:v="urn:schemas-microsoft-com:vml" xmlns:w10="urn:schemas-microsoft-com:office:word" xmlns:w="http://schemas.openxmlformats.org/wordprocessingml/2006/main" xmlns:w14="http://schemas.microsoft.com/office/word/2010/wordml" xmlns:w15="http://schemas.microsoft.com/office/word/2012/wordml" xmlns:w16cex="http://schemas.microsoft.com/office/word/2018/wordml/cex" xmlns:w16cid="http://schemas.microsoft.com/office/word/2016/wordml/cid" xmlns:w16="http://schemas.microsoft.com/office/word/2018/wordml" xmlns:w16sdtdh="http://schemas.microsoft.com/office/word/2020/wordml/sdtdatahash" xmlns:w16se="http://schemas.microsoft.com/office/word/2015/wordml/symex" xmlns:sl="http://schemas.openxmlformats.org/schemaLibrary/2006/main" mc:Ignorable="w14 w15 w16se w16cid w16 w16cex w16sdtdh">
+<w:settings xmlns:mc="http://schemas.openxmlformats.org/markup-compatibility/2006" xmlns:o="urn:schemas-microsoft-com:office:office" xmlns:r="http://schemas.openxmlformats.org/officeDocument/2006/relationships" xmlns:m="http://schemas.openxmlformats.org/officeDocument/2006/math" xmlns:v="urn:schemas-microsoft-com:vml" xmlns:w10="urn:schemas-microsoft-com:office:word" xmlns:w="http://schemas.openxmlformats.org/wordprocessingml/2006/main" xmlns:w14="http://schemas.microsoft.com/office/word/2010/wordml" xmlns:w15="http://schemas.microsoft.com/office/word/2012/wordml" xmlns:sl="http://schemas.openxmlformats.org/schemaLibrary/2006/main" mc:Ignorable="w14 w15">
   <w:view w:val="normal"/>
   <w:defaultTabStop w:val="720"/>
   <w:characterSpacingControl w:val="doNotCompress"/>
@@ -5708,7 +5604,6 @@
     <w:compatSetting w:name="overrideTableStyleFontSizeAndJustification" w:uri="http://schemas.microsoft.com/office/word" w:val="1"/>
     <w:compatSetting w:name="enableOpenTypeFeatures" w:uri="http://schemas.microsoft.com/office/word" w:val="1"/>
     <w:compatSetting w:name="doNotFlipMirrorIndents" w:uri="http://schemas.microsoft.com/office/word" w:val="1"/>
-    <w:compatSetting w:name="useWord2013TrackBottomHyphenation" w:uri="http://schemas.microsoft.com/office/word" w:val="1"/>
   </w:compat>
   <w:rsids>
     <w:rsidRoot w:val="009939EB"/>
@@ -5727,6 +5622,7 @@
     <w:rsid w:val="00996CA3"/>
     <w:rsid w:val="00AE1380"/>
     <w:rsid w:val="00E30ACE"/>
+    <w:rsid w:val="00EC6374"/>
     <w:rsid w:val="00F938DB"/>
     <w:rsid w:val="00FB351D"/>
   </w:rsids>
@@ -5751,7 +5647,7 @@
 </file>
 
 <file path=word/glossary/styles.xml><?xml version="1.0" encoding="utf-8"?>
-<w:styles xmlns:mc="http://schemas.openxmlformats.org/markup-compatibility/2006" xmlns:r="http://schemas.openxmlformats.org/officeDocument/2006/relationships" xmlns:w="http://schemas.openxmlformats.org/wordprocessingml/2006/main" xmlns:w14="http://schemas.microsoft.com/office/word/2010/wordml" xmlns:w15="http://schemas.microsoft.com/office/word/2012/wordml" xmlns:w16cex="http://schemas.microsoft.com/office/word/2018/wordml/cex" xmlns:w16cid="http://schemas.microsoft.com/office/word/2016/wordml/cid" xmlns:w16="http://schemas.microsoft.com/office/word/2018/wordml" xmlns:w16sdtdh="http://schemas.microsoft.com/office/word/2020/wordml/sdtdatahash" xmlns:w16se="http://schemas.microsoft.com/office/word/2015/wordml/symex" mc:Ignorable="w14 w15 w16se w16cid w16 w16cex w16sdtdh">
+<w:styles xmlns:mc="http://schemas.openxmlformats.org/markup-compatibility/2006" xmlns:r="http://schemas.openxmlformats.org/officeDocument/2006/relationships" xmlns:w="http://schemas.openxmlformats.org/wordprocessingml/2006/main" xmlns:w14="http://schemas.microsoft.com/office/word/2010/wordml" xmlns:w15="http://schemas.microsoft.com/office/word/2012/wordml" mc:Ignorable="w14 w15">
   <w:docDefaults>
     <w:rPrDefault>
       <w:rPr>
@@ -5767,7 +5663,7 @@
       </w:pPr>
     </w:pPrDefault>
   </w:docDefaults>
-  <w:latentStyles w:defLockedState="0" w:defUIPriority="99" w:defSemiHidden="0" w:defUnhideWhenUsed="0" w:defQFormat="0" w:count="376">
+  <w:latentStyles w:defLockedState="0" w:defUIPriority="99" w:defSemiHidden="0" w:defUnhideWhenUsed="0" w:defQFormat="0" w:count="371">
     <w:lsdException w:name="Normal" w:uiPriority="0" w:qFormat="1"/>
     <w:lsdException w:name="heading 1" w:uiPriority="9" w:qFormat="1"/>
     <w:lsdException w:name="heading 2" w:semiHidden="1" w:uiPriority="9" w:unhideWhenUsed="1" w:qFormat="1"/>
@@ -5873,6 +5769,7 @@
     <w:lsdException w:name="HTML Sample" w:semiHidden="1" w:unhideWhenUsed="1"/>
     <w:lsdException w:name="HTML Typewriter" w:semiHidden="1" w:unhideWhenUsed="1"/>
     <w:lsdException w:name="HTML Variable" w:semiHidden="1" w:unhideWhenUsed="1"/>
+    <w:lsdException w:name="Normal Table" w:semiHidden="1" w:unhideWhenUsed="1"/>
     <w:lsdException w:name="annotation subject" w:semiHidden="1" w:unhideWhenUsed="1"/>
     <w:lsdException w:name="No List" w:semiHidden="1" w:unhideWhenUsed="1"/>
     <w:lsdException w:name="Outline List 1" w:semiHidden="1" w:unhideWhenUsed="1"/>
@@ -5915,8 +5812,11 @@
     <w:lsdException w:name="Table Contemporary" w:semiHidden="1" w:unhideWhenUsed="1"/>
     <w:lsdException w:name="Table Elegant" w:semiHidden="1" w:unhideWhenUsed="1"/>
     <w:lsdException w:name="Table Professional" w:semiHidden="1" w:unhideWhenUsed="1"/>
+    <w:lsdException w:name="Table Subtle 1" w:semiHidden="1" w:unhideWhenUsed="1"/>
     <w:lsdException w:name="Table Subtle 2" w:semiHidden="1" w:unhideWhenUsed="1"/>
     <w:lsdException w:name="Table Web 1" w:semiHidden="1" w:unhideWhenUsed="1"/>
+    <w:lsdException w:name="Table Web 2" w:semiHidden="1" w:unhideWhenUsed="1"/>
+    <w:lsdException w:name="Table Web 3" w:semiHidden="1" w:unhideWhenUsed="1"/>
     <w:lsdException w:name="Balloon Text" w:semiHidden="1" w:unhideWhenUsed="1"/>
     <w:lsdException w:name="Table Grid" w:uiPriority="39"/>
     <w:lsdException w:name="Table Theme" w:semiHidden="1" w:unhideWhenUsed="1"/>
@@ -6135,11 +6035,6 @@
     <w:lsdException w:name="List Table 5 Dark Accent 6" w:uiPriority="50"/>
     <w:lsdException w:name="List Table 6 Colorful Accent 6" w:uiPriority="51"/>
     <w:lsdException w:name="List Table 7 Colorful Accent 6" w:uiPriority="52"/>
-    <w:lsdException w:name="Mention" w:semiHidden="1" w:unhideWhenUsed="1"/>
-    <w:lsdException w:name="Smart Hyperlink" w:semiHidden="1" w:unhideWhenUsed="1"/>
-    <w:lsdException w:name="Hashtag" w:semiHidden="1" w:unhideWhenUsed="1"/>
-    <w:lsdException w:name="Unresolved Mention" w:semiHidden="1" w:unhideWhenUsed="1"/>
-    <w:lsdException w:name="Smart Link" w:semiHidden="1" w:unhideWhenUsed="1"/>
   </w:latentStyles>
   <w:style w:type="paragraph" w:default="1" w:styleId="Normal">
     <w:name w:val="Normal"/>
@@ -6814,7 +6709,7 @@
 </file>
 
 <file path=word/glossary/webSettings.xml><?xml version="1.0" encoding="utf-8"?>
-<w:webSettings xmlns:mc="http://schemas.openxmlformats.org/markup-compatibility/2006" xmlns:r="http://schemas.openxmlformats.org/officeDocument/2006/relationships" xmlns:w="http://schemas.openxmlformats.org/wordprocessingml/2006/main" xmlns:w14="http://schemas.microsoft.com/office/word/2010/wordml" xmlns:w15="http://schemas.microsoft.com/office/word/2012/wordml" xmlns:w16cex="http://schemas.microsoft.com/office/word/2018/wordml/cex" xmlns:w16cid="http://schemas.microsoft.com/office/word/2016/wordml/cid" xmlns:w16="http://schemas.microsoft.com/office/word/2018/wordml" xmlns:w16sdtdh="http://schemas.microsoft.com/office/word/2020/wordml/sdtdatahash" xmlns:w16se="http://schemas.microsoft.com/office/word/2015/wordml/symex" mc:Ignorable="w14 w15 w16se w16cid w16 w16cex w16sdtdh">
+<w:webSettings xmlns:mc="http://schemas.openxmlformats.org/markup-compatibility/2006" xmlns:r="http://schemas.openxmlformats.org/officeDocument/2006/relationships" xmlns:w="http://schemas.openxmlformats.org/wordprocessingml/2006/main" xmlns:w14="http://schemas.microsoft.com/office/word/2010/wordml" xmlns:w15="http://schemas.microsoft.com/office/word/2012/wordml" mc:Ignorable="w14 w15">
   <w:optimizeForBrowser/>
   <w:allowPNG/>
 </w:webSettings>
@@ -7117,6 +7012,15 @@
 </file>
 
 <file path=customXml/item2.xml><?xml version="1.0" encoding="utf-8"?>
+<?mso-contentType ?>
+<FormTemplates xmlns="http://schemas.microsoft.com/sharepoint/v3/contenttype/forms">
+  <Display>DocumentLibraryForm</Display>
+  <Edit>DocumentLibraryForm</Edit>
+  <New>DocumentLibraryForm</New>
+</FormTemplates>
+</file>
+
+<file path=customXml/item3.xml><?xml version="1.0" encoding="utf-8"?>
 <ct:contentTypeSchema xmlns:ct="http://schemas.microsoft.com/office/2006/metadata/contentType" xmlns:ma="http://schemas.microsoft.com/office/2006/metadata/properties/metaAttributes" ct:_="" ma:_="" ma:contentTypeName="Document" ma:contentTypeID="0x010100DC79E3681DCC084A878C9CCDD1797ED4" ma:contentTypeVersion="1" ma:contentTypeDescription="Create a new document." ma:contentTypeScope="" ma:versionID="4ce5778d165c9407ce7c62dce0730303">
   <xsd:schema xmlns:xsd="http://www.w3.org/2001/XMLSchema" xmlns:xs="http://www.w3.org/2001/XMLSchema" xmlns:p="http://schemas.microsoft.com/office/2006/metadata/properties" xmlns:ns3="edf48ee5-d2a0-4f04-99f4-0eb27cdb7c0d" targetNamespace="http://schemas.microsoft.com/office/2006/metadata/properties" ma:root="true" ma:fieldsID="30df76a92c322e39696810b53868c288" ns3:_="">
     <xsd:import namespace="edf48ee5-d2a0-4f04-99f4-0eb27cdb7c0d"/>
@@ -7256,23 +7160,14 @@
 </ct:contentTypeSchema>
 </file>
 
-<file path=customXml/item3.xml><?xml version="1.0" encoding="utf-8"?>
-<?mso-contentType ?>
-<FormTemplates xmlns="http://schemas.microsoft.com/sharepoint/v3/contenttype/forms">
-  <Display>DocumentLibraryForm</Display>
-  <Edit>DocumentLibraryForm</Edit>
-  <New>DocumentLibraryForm</New>
-</FormTemplates>
-</file>
-
 <file path=customXml/item4.xml><?xml version="1.0" encoding="utf-8"?>
-<b:Sources xmlns:b="http://schemas.openxmlformats.org/officeDocument/2006/bibliography" xmlns="http://schemas.openxmlformats.org/officeDocument/2006/bibliography" SelectedStyle="\APA.XSL" StyleName="APA"/>
+<p:properties xmlns:p="http://schemas.microsoft.com/office/2006/metadata/properties" xmlns:xsi="http://www.w3.org/2001/XMLSchema-instance" xmlns:pc="http://schemas.microsoft.com/office/infopath/2007/PartnerControls">
+  <documentManagement/>
+</p:properties>
 </file>
 
 <file path=customXml/item5.xml><?xml version="1.0" encoding="utf-8"?>
-<p:properties xmlns:p="http://schemas.microsoft.com/office/2006/metadata/properties" xmlns:xsi="http://www.w3.org/2001/XMLSchema-instance" xmlns:pc="http://schemas.microsoft.com/office/infopath/2007/PartnerControls">
-  <documentManagement/>
-</p:properties>
+<b:Sources xmlns:b="http://schemas.openxmlformats.org/officeDocument/2006/bibliography" xmlns="http://schemas.openxmlformats.org/officeDocument/2006/bibliography" SelectedStyle="\APA.XSL" StyleName="APA"/>
 </file>
 
 <file path=customXml/itemProps1.xml><?xml version="1.0" encoding="utf-8"?>
@@ -7284,6 +7179,14 @@
 </file>
 
 <file path=customXml/itemProps2.xml><?xml version="1.0" encoding="utf-8"?>
+<ds:datastoreItem xmlns:ds="http://schemas.openxmlformats.org/officeDocument/2006/customXml" ds:itemID="{E0CD3344-CEC1-47E2-87E4-477E77BC6903}">
+  <ds:schemaRefs>
+    <ds:schemaRef ds:uri="http://schemas.microsoft.com/sharepoint/v3/contenttype/forms"/>
+  </ds:schemaRefs>
+</ds:datastoreItem>
+</file>
+
+<file path=customXml/itemProps3.xml><?xml version="1.0" encoding="utf-8"?>
 <ds:datastoreItem xmlns:ds="http://schemas.openxmlformats.org/officeDocument/2006/customXml" ds:itemID="{E1B3CF67-5E98-44FD-A586-2CE5B9D80333}">
   <ds:schemaRefs>
     <ds:schemaRef ds:uri="http://schemas.microsoft.com/office/2006/metadata/contentType"/>
@@ -7301,27 +7204,19 @@
 </ds:datastoreItem>
 </file>
 
-<file path=customXml/itemProps3.xml><?xml version="1.0" encoding="utf-8"?>
-<ds:datastoreItem xmlns:ds="http://schemas.openxmlformats.org/officeDocument/2006/customXml" ds:itemID="{E0CD3344-CEC1-47E2-87E4-477E77BC6903}">
-  <ds:schemaRefs>
-    <ds:schemaRef ds:uri="http://schemas.microsoft.com/sharepoint/v3/contenttype/forms"/>
-  </ds:schemaRefs>
-</ds:datastoreItem>
-</file>
-
 <file path=customXml/itemProps4.xml><?xml version="1.0" encoding="utf-8"?>
-<ds:datastoreItem xmlns:ds="http://schemas.openxmlformats.org/officeDocument/2006/customXml" ds:itemID="{2A41731A-5CC0-4BCD-A954-60E7B0134B5D}">
-  <ds:schemaRefs>
-    <ds:schemaRef ds:uri="http://schemas.openxmlformats.org/officeDocument/2006/bibliography"/>
-  </ds:schemaRefs>
-</ds:datastoreItem>
-</file>
-
-<file path=customXml/itemProps5.xml><?xml version="1.0" encoding="utf-8"?>
 <ds:datastoreItem xmlns:ds="http://schemas.openxmlformats.org/officeDocument/2006/customXml" ds:itemID="{4E8DC2B8-F18C-4446-9EE4-D1204856FBD6}">
   <ds:schemaRefs>
     <ds:schemaRef ds:uri="http://schemas.microsoft.com/office/2006/metadata/properties"/>
     <ds:schemaRef ds:uri="http://schemas.microsoft.com/office/infopath/2007/PartnerControls"/>
   </ds:schemaRefs>
 </ds:datastoreItem>
+</file>
+
+<file path=customXml/itemProps5.xml><?xml version="1.0" encoding="utf-8"?>
+<ds:datastoreItem xmlns:ds="http://schemas.openxmlformats.org/officeDocument/2006/customXml" ds:itemID="{03BA2D87-17B0-4CD6-9091-2CB09A83D4C4}">
+  <ds:schemaRefs>
+    <ds:schemaRef ds:uri="http://schemas.openxmlformats.org/officeDocument/2006/bibliography"/>
+  </ds:schemaRefs>
+</ds:datastoreItem>
 </file>
</xml_diff>

<commit_message>
Order Form: Talk about RPKI
</commit_message>
<xml_diff>
--- a/files/MICE Order Form.docx
+++ b/files/MICE Order Form.docx
@@ -312,6 +312,7 @@
         </w:sdtPr>
         <w:sdtEndPr/>
         <w:sdtContent>
+          <w:bookmarkStart w:id="0" w:name="_GoBack"/>
           <w:r>
             <w:rPr>
               <w:rStyle w:val="PlaceholderText"/>
@@ -319,6 +320,7 @@
             </w:rPr>
             <w:t>Click or tap here to enter text.</w:t>
           </w:r>
+          <w:bookmarkEnd w:id="0"/>
         </w:sdtContent>
       </w:sdt>
       <w:r>
@@ -1154,7 +1156,6 @@
         </w:rPr>
         <w:t xml:space="preserve">In the case of the MICE switches at 511, </w:t>
       </w:r>
-      <w:proofErr w:type="spellStart"/>
       <w:r>
         <w:rPr>
           <w:rFonts w:ascii="Arial" w:hAnsi="Arial" w:cs="Arial"/>
@@ -1165,14 +1166,7 @@
         <w:rPr>
           <w:rFonts w:ascii="Arial" w:hAnsi="Arial" w:cs="Arial"/>
         </w:rPr>
-        <w:t>logix</w:t>
-      </w:r>
-      <w:proofErr w:type="spellEnd"/>
-      <w:r>
-        <w:rPr>
-          <w:rFonts w:ascii="Arial" w:hAnsi="Arial" w:cs="Arial"/>
-        </w:rPr>
-        <w:t xml:space="preserve"> </w:t>
+        <w:t xml:space="preserve">logix </w:t>
       </w:r>
       <w:r>
         <w:rPr>
@@ -1377,7 +1371,6 @@
         </w:sdtPr>
         <w:sdtEndPr/>
         <w:sdtContent>
-          <w:bookmarkStart w:id="0" w:name="_GoBack"/>
           <w:sdt>
             <w:sdtPr>
               <w:rPr>
@@ -1400,7 +1393,6 @@
               </w:r>
             </w:sdtContent>
           </w:sdt>
-          <w:bookmarkEnd w:id="0"/>
         </w:sdtContent>
       </w:sdt>
     </w:p>
@@ -1850,6 +1842,42 @@
         <w:pStyle w:val="Address"/>
         <w:spacing w:before="240" w:after="240"/>
         <w:rPr>
+          <w:rFonts w:ascii="Arial" w:hAnsi="Arial" w:cs="Arial"/>
+        </w:rPr>
+      </w:pPr>
+      <w:r>
+        <w:rPr>
+          <w:rFonts w:ascii="Arial" w:hAnsi="Arial" w:cs="Arial"/>
+        </w:rPr>
+        <w:t>MICE also encourages the use of RPKI</w:t>
+      </w:r>
+      <w:r>
+        <w:rPr>
+          <w:rFonts w:ascii="Arial" w:hAnsi="Arial" w:cs="Arial"/>
+        </w:rPr>
+        <w:t xml:space="preserve"> and validates RPKI on the route servers</w:t>
+      </w:r>
+      <w:r>
+        <w:rPr>
+          <w:rFonts w:ascii="Arial" w:hAnsi="Arial" w:cs="Arial"/>
+        </w:rPr>
+        <w:t xml:space="preserve">. ARIN has documentation available at: </w:t>
+      </w:r>
+      <w:hyperlink r:id="rId21" w:history="1">
+        <w:r>
+          <w:rPr>
+            <w:rStyle w:val="Hyperlink"/>
+            <w:rFonts w:ascii="Arial" w:hAnsi="Arial" w:cs="Arial"/>
+          </w:rPr>
+          <w:t>https://www.arin.net/resources/manage/rpki/hosted/</w:t>
+        </w:r>
+      </w:hyperlink>
+    </w:p>
+    <w:p>
+      <w:pPr>
+        <w:pStyle w:val="Address"/>
+        <w:spacing w:before="240" w:after="240"/>
+        <w:rPr>
           <w:rStyle w:val="Hyperlink"/>
           <w:rFonts w:ascii="Arial" w:hAnsi="Arial" w:cs="Arial"/>
         </w:rPr>
@@ -1872,7 +1900,7 @@
         </w:rPr>
         <w:t xml:space="preserve"> These communities are documented at: </w:t>
       </w:r>
-      <w:hyperlink r:id="rId21" w:history="1">
+      <w:hyperlink r:id="rId22" w:history="1">
         <w:r>
           <w:rPr>
             <w:rStyle w:val="Hyperlink"/>
@@ -2045,7 +2073,7 @@
         </w:rPr>
         <w:br/>
       </w:r>
-      <w:hyperlink r:id="rId22" w:history="1">
+      <w:hyperlink r:id="rId23" w:history="1">
         <w:r>
           <w:rPr>
             <w:rStyle w:val="Hyperlink"/>
@@ -2165,7 +2193,7 @@
         </w:rPr>
         <w:br/>
       </w:r>
-      <w:hyperlink r:id="rId23" w:history="1">
+      <w:hyperlink r:id="rId24" w:history="1">
         <w:r>
           <w:rPr>
             <w:rStyle w:val="Hyperlink"/>
@@ -2208,7 +2236,7 @@
         </w:rPr>
         <w:t xml:space="preserve">per the procedure outlined in the bylaws, which are linked from: </w:t>
       </w:r>
-      <w:hyperlink r:id="rId24" w:history="1">
+      <w:hyperlink r:id="rId25" w:history="1">
         <w:r>
           <w:rPr>
             <w:rStyle w:val="Hyperlink"/>
@@ -2254,7 +2282,7 @@
         </w:rPr>
         <w:t xml:space="preserve">MICE requests, but does not require, that participants create a PeeringDB entry and list MICE as an exchange at which they peer. This helps the exchange’s visibility with potential new participants. PeeringDB is a third-party website available at: </w:t>
       </w:r>
-      <w:hyperlink r:id="rId25" w:history="1">
+      <w:hyperlink r:id="rId26" w:history="1">
         <w:r>
           <w:rPr>
             <w:rStyle w:val="Hyperlink"/>
@@ -2679,7 +2707,7 @@
         </w:rPr>
         <w:t xml:space="preserve">ase contact </w:t>
       </w:r>
-      <w:hyperlink r:id="rId26" w:history="1">
+      <w:hyperlink r:id="rId27" w:history="1">
         <w:r>
           <w:rPr>
             <w:rStyle w:val="Hyperlink"/>
@@ -2960,6 +2988,7 @@
           <w:sz w:val="22"/>
           <w:szCs w:val="22"/>
         </w:rPr>
+        <w:lastRenderedPageBreak/>
         <w:t>Port Fees</w:t>
       </w:r>
     </w:p>
@@ -3195,7 +3224,7 @@
         </w:rPr>
         <w:t xml:space="preserve">Participants may disconnect (and resign membership) at any time by notifying </w:t>
       </w:r>
-      <w:hyperlink r:id="rId27" w:history="1">
+      <w:hyperlink r:id="rId28" w:history="1">
         <w:r>
           <w:rPr>
             <w:rStyle w:val="Hyperlink"/>
@@ -3232,7 +3261,7 @@
         </w:rPr>
         <w:t xml:space="preserve"> are linked from: </w:t>
       </w:r>
-      <w:hyperlink r:id="rId28" w:history="1">
+      <w:hyperlink r:id="rId29" w:history="1">
         <w:r>
           <w:rPr>
             <w:rStyle w:val="Hyperlink"/>
@@ -3675,9 +3704,9 @@
       </w:r>
     </w:p>
     <w:sectPr>
-      <w:headerReference w:type="default" r:id="rId29"/>
-      <w:headerReference w:type="first" r:id="rId30"/>
-      <w:footerReference w:type="first" r:id="rId31"/>
+      <w:headerReference w:type="default" r:id="rId30"/>
+      <w:headerReference w:type="first" r:id="rId31"/>
+      <w:footerReference w:type="first" r:id="rId32"/>
       <w:pgSz w:w="12240" w:h="15840"/>
       <w:pgMar w:top="2160" w:right="1440" w:bottom="1440" w:left="1440" w:header="720" w:footer="720" w:gutter="0"/>
       <w:cols w:space="720"/>
@@ -3885,7 +3914,7 @@
         <w:sz w:val="16"/>
         <w:szCs w:val="16"/>
       </w:rPr>
-      <w:t>05</w:t>
+      <w:t>14</w:t>
     </w:r>
   </w:p>
 </w:ftr>
@@ -5906,6 +5935,7 @@
     <w:rsid w:val="009939EB"/>
     <w:rsid w:val="00996CA3"/>
     <w:rsid w:val="00AE1380"/>
+    <w:rsid w:val="00DA21E0"/>
     <w:rsid w:val="00E30ACE"/>
     <w:rsid w:val="00EC6374"/>
     <w:rsid w:val="00F938DB"/>
@@ -7297,6 +7327,12 @@
 </file>
 
 <file path=customXml/item2.xml><?xml version="1.0" encoding="utf-8"?>
+<p:properties xmlns:p="http://schemas.microsoft.com/office/2006/metadata/properties" xmlns:xsi="http://www.w3.org/2001/XMLSchema-instance" xmlns:pc="http://schemas.microsoft.com/office/infopath/2007/PartnerControls">
+  <documentManagement/>
+</p:properties>
+</file>
+
+<file path=customXml/item3.xml><?xml version="1.0" encoding="utf-8"?>
 <ct:contentTypeSchema xmlns:ct="http://schemas.microsoft.com/office/2006/metadata/contentType" xmlns:ma="http://schemas.microsoft.com/office/2006/metadata/properties/metaAttributes" ct:_="" ma:_="" ma:contentTypeName="Document" ma:contentTypeID="0x010100DC79E3681DCC084A878C9CCDD1797ED4" ma:contentTypeVersion="1" ma:contentTypeDescription="Create a new document." ma:contentTypeScope="" ma:versionID="4ce5778d165c9407ce7c62dce0730303">
   <xsd:schema xmlns:xsd="http://www.w3.org/2001/XMLSchema" xmlns:xs="http://www.w3.org/2001/XMLSchema" xmlns:p="http://schemas.microsoft.com/office/2006/metadata/properties" xmlns:ns3="edf48ee5-d2a0-4f04-99f4-0eb27cdb7c0d" targetNamespace="http://schemas.microsoft.com/office/2006/metadata/properties" ma:root="true" ma:fieldsID="30df76a92c322e39696810b53868c288" ns3:_="">
     <xsd:import namespace="edf48ee5-d2a0-4f04-99f4-0eb27cdb7c0d"/>
@@ -7436,12 +7472,6 @@
 </ct:contentTypeSchema>
 </file>
 
-<file path=customXml/item3.xml><?xml version="1.0" encoding="utf-8"?>
-<p:properties xmlns:p="http://schemas.microsoft.com/office/2006/metadata/properties" xmlns:xsi="http://www.w3.org/2001/XMLSchema-instance" xmlns:pc="http://schemas.microsoft.com/office/infopath/2007/PartnerControls">
-  <documentManagement/>
-</p:properties>
-</file>
-
 <file path=customXml/item4.xml><?xml version="1.0" encoding="utf-8"?>
 <?mso-contentType ?>
 <FormTemplates xmlns="http://schemas.microsoft.com/sharepoint/v3/contenttype/forms">
@@ -7464,6 +7494,15 @@
 </file>
 
 <file path=customXml/itemProps2.xml><?xml version="1.0" encoding="utf-8"?>
+<ds:datastoreItem xmlns:ds="http://schemas.openxmlformats.org/officeDocument/2006/customXml" ds:itemID="{4E8DC2B8-F18C-4446-9EE4-D1204856FBD6}">
+  <ds:schemaRefs>
+    <ds:schemaRef ds:uri="http://schemas.microsoft.com/office/2006/metadata/properties"/>
+    <ds:schemaRef ds:uri="http://schemas.microsoft.com/office/infopath/2007/PartnerControls"/>
+  </ds:schemaRefs>
+</ds:datastoreItem>
+</file>
+
+<file path=customXml/itemProps3.xml><?xml version="1.0" encoding="utf-8"?>
 <ds:datastoreItem xmlns:ds="http://schemas.openxmlformats.org/officeDocument/2006/customXml" ds:itemID="{E1B3CF67-5E98-44FD-A586-2CE5B9D80333}">
   <ds:schemaRefs>
     <ds:schemaRef ds:uri="http://schemas.microsoft.com/office/2006/metadata/contentType"/>
@@ -7481,15 +7520,6 @@
 </ds:datastoreItem>
 </file>
 
-<file path=customXml/itemProps3.xml><?xml version="1.0" encoding="utf-8"?>
-<ds:datastoreItem xmlns:ds="http://schemas.openxmlformats.org/officeDocument/2006/customXml" ds:itemID="{4E8DC2B8-F18C-4446-9EE4-D1204856FBD6}">
-  <ds:schemaRefs>
-    <ds:schemaRef ds:uri="http://schemas.microsoft.com/office/2006/metadata/properties"/>
-    <ds:schemaRef ds:uri="http://schemas.microsoft.com/office/infopath/2007/PartnerControls"/>
-  </ds:schemaRefs>
-</ds:datastoreItem>
-</file>
-
 <file path=customXml/itemProps4.xml><?xml version="1.0" encoding="utf-8"?>
 <ds:datastoreItem xmlns:ds="http://schemas.openxmlformats.org/officeDocument/2006/customXml" ds:itemID="{E0CD3344-CEC1-47E2-87E4-477E77BC6903}">
   <ds:schemaRefs>
@@ -7499,7 +7529,7 @@
 </file>
 
 <file path=customXml/itemProps5.xml><?xml version="1.0" encoding="utf-8"?>
-<ds:datastoreItem xmlns:ds="http://schemas.openxmlformats.org/officeDocument/2006/customXml" ds:itemID="{41D41ACE-D4DE-4FD3-9E0C-99D82CE95D31}">
+<ds:datastoreItem xmlns:ds="http://schemas.openxmlformats.org/officeDocument/2006/customXml" ds:itemID="{0E4FCB2F-54EC-4479-BA9D-C1FBC8B0FE2A}">
   <ds:schemaRefs>
     <ds:schemaRef ds:uri="http://schemas.openxmlformats.org/officeDocument/2006/bibliography"/>
   </ds:schemaRefs>

</xml_diff>

<commit_message>
Provide contact info for Ridgeview
Requested-by: Anthony Anderberg <AnthonyAnderberg@nuvera.net>
</commit_message>
<xml_diff>
--- a/files/MICE Order Form.docx
+++ b/files/MICE Order Form.docx
@@ -1154,8 +1154,21 @@
         <w:rPr>
           <w:rFonts w:ascii="Arial" w:hAnsi="Arial" w:cs="Arial"/>
         </w:rPr>
-        <w:t xml:space="preserve">In the case of the MICE switches at 511, </w:t>
-      </w:r>
+        <w:t xml:space="preserve">In </w:t>
+      </w:r>
+      <w:r>
+        <w:rPr>
+          <w:rFonts w:ascii="Arial" w:hAnsi="Arial" w:cs="Arial"/>
+        </w:rPr>
+        <w:t>the case of the MICE switches</w:t>
+      </w:r>
+      <w:r>
+        <w:rPr>
+          <w:rFonts w:ascii="Arial" w:hAnsi="Arial" w:cs="Arial"/>
+        </w:rPr>
+        <w:t xml:space="preserve">, </w:t>
+      </w:r>
+      <w:proofErr w:type="spellStart"/>
       <w:r>
         <w:rPr>
           <w:rFonts w:ascii="Arial" w:hAnsi="Arial" w:cs="Arial"/>
@@ -1166,13 +1179,32 @@
         <w:rPr>
           <w:rFonts w:ascii="Arial" w:hAnsi="Arial" w:cs="Arial"/>
         </w:rPr>
-        <w:t xml:space="preserve">logix </w:t>
-      </w:r>
-      <w:r>
-        <w:rPr>
-          <w:rFonts w:ascii="Arial" w:hAnsi="Arial" w:cs="Arial"/>
-        </w:rPr>
-        <w:t xml:space="preserve">accepts the participants </w:t>
+        <w:t>logix</w:t>
+      </w:r>
+      <w:proofErr w:type="spellEnd"/>
+      <w:r>
+        <w:rPr>
+          <w:rFonts w:ascii="Arial" w:hAnsi="Arial" w:cs="Arial"/>
+        </w:rPr>
+        <w:t xml:space="preserve"> and Ridgeview</w:t>
+      </w:r>
+      <w:r>
+        <w:rPr>
+          <w:rFonts w:ascii="Arial" w:hAnsi="Arial" w:cs="Arial"/>
+        </w:rPr>
+        <w:t xml:space="preserve"> </w:t>
+      </w:r>
+      <w:r>
+        <w:rPr>
+          <w:rFonts w:ascii="Arial" w:hAnsi="Arial" w:cs="Arial"/>
+        </w:rPr>
+        <w:t>accept</w:t>
+      </w:r>
+      <w:r>
+        <w:rPr>
+          <w:rFonts w:ascii="Arial" w:hAnsi="Arial" w:cs="Arial"/>
+        </w:rPr>
+        <w:t xml:space="preserve"> the participants </w:t>
       </w:r>
       <w:r>
         <w:rPr>
@@ -1190,7 +1222,41 @@
         <w:rPr>
           <w:rFonts w:ascii="Arial" w:hAnsi="Arial" w:cs="Arial"/>
         </w:rPr>
-        <w:t xml:space="preserve"> If you do not already have a Cologix account representative, contact Scott McCrady &lt;</w:t>
+        <w:t xml:space="preserve"> </w:t>
+      </w:r>
+      <w:r>
+        <w:rPr>
+          <w:rFonts w:ascii="Arial" w:hAnsi="Arial" w:cs="Arial"/>
+        </w:rPr>
+        <w:t xml:space="preserve">If you do not already have an account representative… For </w:t>
+      </w:r>
+      <w:proofErr w:type="spellStart"/>
+      <w:r>
+        <w:rPr>
+          <w:rFonts w:ascii="Arial" w:hAnsi="Arial" w:cs="Arial"/>
+        </w:rPr>
+        <w:t>Cologix</w:t>
+      </w:r>
+      <w:proofErr w:type="spellEnd"/>
+      <w:r>
+        <w:rPr>
+          <w:rFonts w:ascii="Arial" w:hAnsi="Arial" w:cs="Arial"/>
+        </w:rPr>
+        <w:t xml:space="preserve">, contact Scott </w:t>
+      </w:r>
+      <w:proofErr w:type="spellStart"/>
+      <w:r>
+        <w:rPr>
+          <w:rFonts w:ascii="Arial" w:hAnsi="Arial" w:cs="Arial"/>
+        </w:rPr>
+        <w:t>McCrady</w:t>
+      </w:r>
+      <w:proofErr w:type="spellEnd"/>
+      <w:r>
+        <w:rPr>
+          <w:rFonts w:ascii="Arial" w:hAnsi="Arial" w:cs="Arial"/>
+        </w:rPr>
+        <w:t xml:space="preserve"> &lt;</w:t>
       </w:r>
       <w:hyperlink r:id="rId16" w:history="1">
         <w:r>
@@ -1207,6 +1273,39 @@
         </w:rPr>
         <w:t>&gt;.</w:t>
       </w:r>
+      <w:r>
+        <w:rPr>
+          <w:rFonts w:ascii="Arial" w:hAnsi="Arial" w:cs="Arial"/>
+        </w:rPr>
+        <w:t xml:space="preserve"> For Ridgeview, contact </w:t>
+      </w:r>
+      <w:r>
+        <w:rPr>
+          <w:rFonts w:ascii="Arial" w:hAnsi="Arial" w:cs="Arial"/>
+        </w:rPr>
+        <w:t xml:space="preserve">Michael Dumas </w:t>
+      </w:r>
+      <w:r>
+        <w:rPr>
+          <w:rFonts w:ascii="Arial" w:hAnsi="Arial" w:cs="Arial"/>
+        </w:rPr>
+        <w:t>&lt;</w:t>
+      </w:r>
+      <w:hyperlink r:id="rId17" w:history="1">
+        <w:r>
+          <w:rPr>
+            <w:rStyle w:val="Hyperlink"/>
+            <w:rFonts w:ascii="Arial" w:hAnsi="Arial" w:cs="Arial"/>
+          </w:rPr>
+          <w:t>MDumas@usinternet.com</w:t>
+        </w:r>
+      </w:hyperlink>
+      <w:r>
+        <w:rPr>
+          <w:rFonts w:ascii="Arial" w:hAnsi="Arial" w:cs="Arial"/>
+        </w:rPr>
+        <w:t>&gt;.</w:t>
+      </w:r>
     </w:p>
     <w:p>
       <w:pPr>
@@ -1268,7 +1367,7 @@
         </w:rPr>
         <w:br/>
       </w:r>
-      <w:hyperlink r:id="rId17" w:history="1">
+      <w:hyperlink r:id="rId18" w:history="1">
         <w:r>
           <w:rPr>
             <w:rStyle w:val="Hyperlink"/>
@@ -1567,7 +1666,7 @@
       <w:r>
         <w:t xml:space="preserve"> </w:t>
       </w:r>
-      <w:hyperlink r:id="rId18" w:history="1">
+      <w:hyperlink r:id="rId19" w:history="1">
         <w:r>
           <w:rPr>
             <w:rStyle w:val="Hyperlink"/>
@@ -1779,7 +1878,7 @@
         </w:rPr>
         <w:t xml:space="preserve"> in PeeringDB: </w:t>
       </w:r>
-      <w:hyperlink r:id="rId19" w:history="1">
+      <w:hyperlink r:id="rId20" w:history="1">
         <w:r>
           <w:rPr>
             <w:rStyle w:val="Hyperlink"/>
@@ -1821,7 +1920,7 @@
         </w:rPr>
         <w:t xml:space="preserve">via email to </w:t>
       </w:r>
-      <w:hyperlink r:id="rId20" w:history="1">
+      <w:hyperlink r:id="rId21" w:history="1">
         <w:r>
           <w:rPr>
             <w:rStyle w:val="Hyperlink"/>
@@ -1863,7 +1962,7 @@
         </w:rPr>
         <w:t xml:space="preserve">. ARIN has documentation available at: </w:t>
       </w:r>
-      <w:hyperlink r:id="rId21" w:history="1">
+      <w:hyperlink r:id="rId22" w:history="1">
         <w:r>
           <w:rPr>
             <w:rStyle w:val="Hyperlink"/>
@@ -1900,7 +1999,7 @@
         </w:rPr>
         <w:t xml:space="preserve"> These communities are documented at: </w:t>
       </w:r>
-      <w:hyperlink r:id="rId22" w:history="1">
+      <w:hyperlink r:id="rId23" w:history="1">
         <w:r>
           <w:rPr>
             <w:rStyle w:val="Hyperlink"/>
@@ -2073,7 +2172,7 @@
         </w:rPr>
         <w:br/>
       </w:r>
-      <w:hyperlink r:id="rId23" w:history="1">
+      <w:hyperlink r:id="rId24" w:history="1">
         <w:r>
           <w:rPr>
             <w:rStyle w:val="Hyperlink"/>
@@ -2193,7 +2292,7 @@
         </w:rPr>
         <w:br/>
       </w:r>
-      <w:hyperlink r:id="rId24" w:history="1">
+      <w:hyperlink r:id="rId25" w:history="1">
         <w:r>
           <w:rPr>
             <w:rStyle w:val="Hyperlink"/>
@@ -2236,7 +2335,7 @@
         </w:rPr>
         <w:t xml:space="preserve">per the procedure outlined in the bylaws, which are linked from: </w:t>
       </w:r>
-      <w:hyperlink r:id="rId25" w:history="1">
+      <w:hyperlink r:id="rId26" w:history="1">
         <w:r>
           <w:rPr>
             <w:rStyle w:val="Hyperlink"/>
@@ -2282,7 +2381,7 @@
         </w:rPr>
         <w:t xml:space="preserve">MICE requests, but does not require, that participants create a PeeringDB entry and list MICE as an exchange at which they peer. This helps the exchange’s visibility with potential new participants. PeeringDB is a third-party website available at: </w:t>
       </w:r>
-      <w:hyperlink r:id="rId26" w:history="1">
+      <w:hyperlink r:id="rId27" w:history="1">
         <w:r>
           <w:rPr>
             <w:rStyle w:val="Hyperlink"/>
@@ -2707,7 +2806,7 @@
         </w:rPr>
         <w:t xml:space="preserve">ase contact </w:t>
       </w:r>
-      <w:hyperlink r:id="rId27" w:history="1">
+      <w:hyperlink r:id="rId28" w:history="1">
         <w:r>
           <w:rPr>
             <w:rStyle w:val="Hyperlink"/>
@@ -3224,7 +3323,7 @@
         </w:rPr>
         <w:t xml:space="preserve">Participants may disconnect (and resign membership) at any time by notifying </w:t>
       </w:r>
-      <w:hyperlink r:id="rId28" w:history="1">
+      <w:hyperlink r:id="rId29" w:history="1">
         <w:r>
           <w:rPr>
             <w:rStyle w:val="Hyperlink"/>
@@ -3261,7 +3360,7 @@
         </w:rPr>
         <w:t xml:space="preserve"> are linked from: </w:t>
       </w:r>
-      <w:hyperlink r:id="rId29" w:history="1">
+      <w:hyperlink r:id="rId30" w:history="1">
         <w:r>
           <w:rPr>
             <w:rStyle w:val="Hyperlink"/>
@@ -3704,9 +3803,12 @@
       </w:r>
     </w:p>
     <w:sectPr>
-      <w:headerReference w:type="default" r:id="rId30"/>
-      <w:headerReference w:type="first" r:id="rId31"/>
-      <w:footerReference w:type="first" r:id="rId32"/>
+      <w:headerReference w:type="even" r:id="rId31"/>
+      <w:headerReference w:type="default" r:id="rId32"/>
+      <w:footerReference w:type="even" r:id="rId33"/>
+      <w:footerReference w:type="default" r:id="rId34"/>
+      <w:headerReference w:type="first" r:id="rId35"/>
+      <w:footerReference w:type="first" r:id="rId36"/>
       <w:pgSz w:w="12240" w:h="15840"/>
       <w:pgMar w:top="2160" w:right="1440" w:bottom="1440" w:left="1440" w:header="720" w:footer="720" w:gutter="0"/>
       <w:cols w:space="720"/>
@@ -3745,6 +3847,26 @@
 </file>
 
 <file path=word/footer1.xml><?xml version="1.0" encoding="utf-8"?>
+<w:ftr xmlns:wpc="http://schemas.microsoft.com/office/word/2010/wordprocessingCanvas" xmlns:mc="http://schemas.openxmlformats.org/markup-compatibility/2006" xmlns:o="urn:schemas-microsoft-com:office:office" xmlns:r="http://schemas.openxmlformats.org/officeDocument/2006/relationships" xmlns:m="http://schemas.openxmlformats.org/officeDocument/2006/math" xmlns:v="urn:schemas-microsoft-com:vml" xmlns:wp14="http://schemas.microsoft.com/office/word/2010/wordprocessingDrawing" xmlns:wp="http://schemas.openxmlformats.org/drawingml/2006/wordprocessingDrawing" xmlns:w10="urn:schemas-microsoft-com:office:word" xmlns:w="http://schemas.openxmlformats.org/wordprocessingml/2006/main" xmlns:w14="http://schemas.microsoft.com/office/word/2010/wordml" xmlns:w15="http://schemas.microsoft.com/office/word/2012/wordml" xmlns:wpg="http://schemas.microsoft.com/office/word/2010/wordprocessingGroup" xmlns:wpi="http://schemas.microsoft.com/office/word/2010/wordprocessingInk" xmlns:wne="http://schemas.microsoft.com/office/word/2006/wordml" xmlns:wps="http://schemas.microsoft.com/office/word/2010/wordprocessingShape" mc:Ignorable="w14 w15 wp14">
+  <w:p>
+    <w:pPr>
+      <w:pStyle w:val="Footer"/>
+    </w:pPr>
+  </w:p>
+</w:ftr>
+</file>
+
+<file path=word/footer2.xml><?xml version="1.0" encoding="utf-8"?>
+<w:ftr xmlns:wpc="http://schemas.microsoft.com/office/word/2010/wordprocessingCanvas" xmlns:mc="http://schemas.openxmlformats.org/markup-compatibility/2006" xmlns:o="urn:schemas-microsoft-com:office:office" xmlns:r="http://schemas.openxmlformats.org/officeDocument/2006/relationships" xmlns:m="http://schemas.openxmlformats.org/officeDocument/2006/math" xmlns:v="urn:schemas-microsoft-com:vml" xmlns:wp14="http://schemas.microsoft.com/office/word/2010/wordprocessingDrawing" xmlns:wp="http://schemas.openxmlformats.org/drawingml/2006/wordprocessingDrawing" xmlns:w10="urn:schemas-microsoft-com:office:word" xmlns:w="http://schemas.openxmlformats.org/wordprocessingml/2006/main" xmlns:w14="http://schemas.microsoft.com/office/word/2010/wordml" xmlns:w15="http://schemas.microsoft.com/office/word/2012/wordml" xmlns:wpg="http://schemas.microsoft.com/office/word/2010/wordprocessingGroup" xmlns:wpi="http://schemas.microsoft.com/office/word/2010/wordprocessingInk" xmlns:wne="http://schemas.microsoft.com/office/word/2006/wordml" xmlns:wps="http://schemas.microsoft.com/office/word/2010/wordprocessingShape" mc:Ignorable="w14 w15 wp14">
+  <w:p>
+    <w:pPr>
+      <w:pStyle w:val="Footer"/>
+    </w:pPr>
+  </w:p>
+</w:ftr>
+</file>
+
+<file path=word/footer3.xml><?xml version="1.0" encoding="utf-8"?>
 <w:ftr xmlns:wpc="http://schemas.microsoft.com/office/word/2010/wordprocessingCanvas" xmlns:mc="http://schemas.openxmlformats.org/markup-compatibility/2006" xmlns:o="urn:schemas-microsoft-com:office:office" xmlns:r="http://schemas.openxmlformats.org/officeDocument/2006/relationships" xmlns:m="http://schemas.openxmlformats.org/officeDocument/2006/math" xmlns:v="urn:schemas-microsoft-com:vml" xmlns:wp14="http://schemas.microsoft.com/office/word/2010/wordprocessingDrawing" xmlns:wp="http://schemas.openxmlformats.org/drawingml/2006/wordprocessingDrawing" xmlns:w10="urn:schemas-microsoft-com:office:word" xmlns:w="http://schemas.openxmlformats.org/wordprocessingml/2006/main" xmlns:w14="http://schemas.microsoft.com/office/word/2010/wordml" xmlns:w15="http://schemas.microsoft.com/office/word/2012/wordml" xmlns:wpg="http://schemas.microsoft.com/office/word/2010/wordprocessingGroup" xmlns:wpi="http://schemas.microsoft.com/office/word/2010/wordprocessingInk" xmlns:wne="http://schemas.microsoft.com/office/word/2006/wordml" xmlns:wps="http://schemas.microsoft.com/office/word/2010/wordprocessingShape" mc:Ignorable="w14 w15 wp14">
   <w:p>
     <w:pPr>
@@ -3890,15 +4012,7 @@
         <w:sz w:val="16"/>
         <w:szCs w:val="16"/>
       </w:rPr>
-      <w:t>0</w:t>
-    </w:r>
-    <w:r>
-      <w:rPr>
-        <w:rFonts w:ascii="Arial" w:hAnsi="Arial" w:cs="Arial"/>
-        <w:sz w:val="16"/>
-        <w:szCs w:val="16"/>
-      </w:rPr>
-      <w:t>6</w:t>
+      <w:t>11</w:t>
     </w:r>
     <w:r>
       <w:rPr>
@@ -3914,7 +4028,7 @@
         <w:sz w:val="16"/>
         <w:szCs w:val="16"/>
       </w:rPr>
-      <w:t>14</w:t>
+      <w:t>07</w:t>
     </w:r>
   </w:p>
 </w:ftr>
@@ -3948,6 +4062,16 @@
 </file>
 
 <file path=word/header1.xml><?xml version="1.0" encoding="utf-8"?>
+<w:hdr xmlns:wpc="http://schemas.microsoft.com/office/word/2010/wordprocessingCanvas" xmlns:mc="http://schemas.openxmlformats.org/markup-compatibility/2006" xmlns:o="urn:schemas-microsoft-com:office:office" xmlns:r="http://schemas.openxmlformats.org/officeDocument/2006/relationships" xmlns:m="http://schemas.openxmlformats.org/officeDocument/2006/math" xmlns:v="urn:schemas-microsoft-com:vml" xmlns:wp14="http://schemas.microsoft.com/office/word/2010/wordprocessingDrawing" xmlns:wp="http://schemas.openxmlformats.org/drawingml/2006/wordprocessingDrawing" xmlns:w10="urn:schemas-microsoft-com:office:word" xmlns:w="http://schemas.openxmlformats.org/wordprocessingml/2006/main" xmlns:w14="http://schemas.microsoft.com/office/word/2010/wordml" xmlns:w15="http://schemas.microsoft.com/office/word/2012/wordml" xmlns:wpg="http://schemas.microsoft.com/office/word/2010/wordprocessingGroup" xmlns:wpi="http://schemas.microsoft.com/office/word/2010/wordprocessingInk" xmlns:wne="http://schemas.microsoft.com/office/word/2006/wordml" xmlns:wps="http://schemas.microsoft.com/office/word/2010/wordprocessingShape" mc:Ignorable="w14 w15 wp14">
+  <w:p>
+    <w:pPr>
+      <w:pStyle w:val="Header"/>
+    </w:pPr>
+  </w:p>
+</w:hdr>
+</file>
+
+<file path=word/header2.xml><?xml version="1.0" encoding="utf-8"?>
 <w:hdr xmlns:wpc="http://schemas.microsoft.com/office/word/2010/wordprocessingCanvas" xmlns:mc="http://schemas.openxmlformats.org/markup-compatibility/2006" xmlns:o="urn:schemas-microsoft-com:office:office" xmlns:r="http://schemas.openxmlformats.org/officeDocument/2006/relationships" xmlns:m="http://schemas.openxmlformats.org/officeDocument/2006/math" xmlns:v="urn:schemas-microsoft-com:vml" xmlns:wp14="http://schemas.microsoft.com/office/word/2010/wordprocessingDrawing" xmlns:wp="http://schemas.openxmlformats.org/drawingml/2006/wordprocessingDrawing" xmlns:w10="urn:schemas-microsoft-com:office:word" xmlns:w="http://schemas.openxmlformats.org/wordprocessingml/2006/main" xmlns:w14="http://schemas.microsoft.com/office/word/2010/wordml" xmlns:w15="http://schemas.microsoft.com/office/word/2012/wordml" xmlns:wpg="http://schemas.microsoft.com/office/word/2010/wordprocessingGroup" xmlns:wpi="http://schemas.microsoft.com/office/word/2010/wordprocessingInk" xmlns:wne="http://schemas.microsoft.com/office/word/2006/wordml" xmlns:wps="http://schemas.microsoft.com/office/word/2010/wordprocessingShape" mc:Ignorable="w14 w15 wp14">
   <w:p>
     <w:r>
@@ -3966,7 +4090,7 @@
       <w:rPr>
         <w:noProof/>
       </w:rPr>
-      <w:t>6</w:t>
+      <w:t>2</w:t>
     </w:r>
     <w:r>
       <w:fldChar w:fldCharType="end"/>
@@ -3975,7 +4099,7 @@
 </w:hdr>
 </file>
 
-<file path=word/header2.xml><?xml version="1.0" encoding="utf-8"?>
+<file path=word/header3.xml><?xml version="1.0" encoding="utf-8"?>
 <w:hdr xmlns:wpc="http://schemas.microsoft.com/office/word/2010/wordprocessingCanvas" xmlns:mc="http://schemas.openxmlformats.org/markup-compatibility/2006" xmlns:o="urn:schemas-microsoft-com:office:office" xmlns:r="http://schemas.openxmlformats.org/officeDocument/2006/relationships" xmlns:m="http://schemas.openxmlformats.org/officeDocument/2006/math" xmlns:v="urn:schemas-microsoft-com:vml" xmlns:wp14="http://schemas.microsoft.com/office/word/2010/wordprocessingDrawing" xmlns:wp="http://schemas.openxmlformats.org/drawingml/2006/wordprocessingDrawing" xmlns:w10="urn:schemas-microsoft-com:office:word" xmlns:w="http://schemas.openxmlformats.org/wordprocessingml/2006/main" xmlns:w14="http://schemas.microsoft.com/office/word/2010/wordml" xmlns:w15="http://schemas.microsoft.com/office/word/2012/wordml" xmlns:wpg="http://schemas.microsoft.com/office/word/2010/wordprocessingGroup" xmlns:wpi="http://schemas.microsoft.com/office/word/2010/wordprocessingInk" xmlns:wne="http://schemas.microsoft.com/office/word/2006/wordml" xmlns:wps="http://schemas.microsoft.com/office/word/2010/wordprocessingShape" mc:Ignorable="w14 w15 wp14">
   <w:p>
     <w:pPr>
@@ -5920,6 +6044,7 @@
   </w:compat>
   <w:rsids>
     <w:rsidRoot w:val="009939EB"/>
+    <w:rsid w:val="00036094"/>
     <w:rsid w:val="00077F48"/>
     <w:rsid w:val="00095067"/>
     <w:rsid w:val="00160245"/>
@@ -7333,6 +7458,15 @@
 </file>
 
 <file path=customXml/item3.xml><?xml version="1.0" encoding="utf-8"?>
+<?mso-contentType ?>
+<FormTemplates xmlns="http://schemas.microsoft.com/sharepoint/v3/contenttype/forms">
+  <Display>DocumentLibraryForm</Display>
+  <Edit>DocumentLibraryForm</Edit>
+  <New>DocumentLibraryForm</New>
+</FormTemplates>
+</file>
+
+<file path=customXml/item4.xml><?xml version="1.0" encoding="utf-8"?>
 <ct:contentTypeSchema xmlns:ct="http://schemas.microsoft.com/office/2006/metadata/contentType" xmlns:ma="http://schemas.microsoft.com/office/2006/metadata/properties/metaAttributes" ct:_="" ma:_="" ma:contentTypeName="Document" ma:contentTypeID="0x010100DC79E3681DCC084A878C9CCDD1797ED4" ma:contentTypeVersion="1" ma:contentTypeDescription="Create a new document." ma:contentTypeScope="" ma:versionID="4ce5778d165c9407ce7c62dce0730303">
   <xsd:schema xmlns:xsd="http://www.w3.org/2001/XMLSchema" xmlns:xs="http://www.w3.org/2001/XMLSchema" xmlns:p="http://schemas.microsoft.com/office/2006/metadata/properties" xmlns:ns3="edf48ee5-d2a0-4f04-99f4-0eb27cdb7c0d" targetNamespace="http://schemas.microsoft.com/office/2006/metadata/properties" ma:root="true" ma:fieldsID="30df76a92c322e39696810b53868c288" ns3:_="">
     <xsd:import namespace="edf48ee5-d2a0-4f04-99f4-0eb27cdb7c0d"/>
@@ -7472,15 +7606,6 @@
 </ct:contentTypeSchema>
 </file>
 
-<file path=customXml/item4.xml><?xml version="1.0" encoding="utf-8"?>
-<?mso-contentType ?>
-<FormTemplates xmlns="http://schemas.microsoft.com/sharepoint/v3/contenttype/forms">
-  <Display>DocumentLibraryForm</Display>
-  <Edit>DocumentLibraryForm</Edit>
-  <New>DocumentLibraryForm</New>
-</FormTemplates>
-</file>
-
 <file path=customXml/item5.xml><?xml version="1.0" encoding="utf-8"?>
 <b:Sources xmlns:b="http://schemas.openxmlformats.org/officeDocument/2006/bibliography" xmlns="http://schemas.openxmlformats.org/officeDocument/2006/bibliography" SelectedStyle="\APA.XSL" StyleName="APA"/>
 </file>
@@ -7503,6 +7628,14 @@
 </file>
 
 <file path=customXml/itemProps3.xml><?xml version="1.0" encoding="utf-8"?>
+<ds:datastoreItem xmlns:ds="http://schemas.openxmlformats.org/officeDocument/2006/customXml" ds:itemID="{E0CD3344-CEC1-47E2-87E4-477E77BC6903}">
+  <ds:schemaRefs>
+    <ds:schemaRef ds:uri="http://schemas.microsoft.com/sharepoint/v3/contenttype/forms"/>
+  </ds:schemaRefs>
+</ds:datastoreItem>
+</file>
+
+<file path=customXml/itemProps4.xml><?xml version="1.0" encoding="utf-8"?>
 <ds:datastoreItem xmlns:ds="http://schemas.openxmlformats.org/officeDocument/2006/customXml" ds:itemID="{E1B3CF67-5E98-44FD-A586-2CE5B9D80333}">
   <ds:schemaRefs>
     <ds:schemaRef ds:uri="http://schemas.microsoft.com/office/2006/metadata/contentType"/>
@@ -7520,16 +7653,8 @@
 </ds:datastoreItem>
 </file>
 
-<file path=customXml/itemProps4.xml><?xml version="1.0" encoding="utf-8"?>
-<ds:datastoreItem xmlns:ds="http://schemas.openxmlformats.org/officeDocument/2006/customXml" ds:itemID="{E0CD3344-CEC1-47E2-87E4-477E77BC6903}">
-  <ds:schemaRefs>
-    <ds:schemaRef ds:uri="http://schemas.microsoft.com/sharepoint/v3/contenttype/forms"/>
-  </ds:schemaRefs>
-</ds:datastoreItem>
-</file>
-
 <file path=customXml/itemProps5.xml><?xml version="1.0" encoding="utf-8"?>
-<ds:datastoreItem xmlns:ds="http://schemas.openxmlformats.org/officeDocument/2006/customXml" ds:itemID="{0E4FCB2F-54EC-4479-BA9D-C1FBC8B0FE2A}">
+<ds:datastoreItem xmlns:ds="http://schemas.openxmlformats.org/officeDocument/2006/customXml" ds:itemID="{CE134EB9-4CC6-4FB9-BCC4-9E1A71A29B12}">
   <ds:schemaRefs>
     <ds:schemaRef ds:uri="http://schemas.openxmlformats.org/officeDocument/2006/bibliography"/>
   </ds:schemaRefs>

</xml_diff>

<commit_message>
Update for mailing lists move
</commit_message>
<xml_diff>
--- a/files/MICE Order Form.docx
+++ b/files/MICE Order Form.docx
@@ -312,7 +312,6 @@
         </w:sdtPr>
         <w:sdtEndPr/>
         <w:sdtContent>
-          <w:bookmarkStart w:id="0" w:name="_GoBack"/>
           <w:r>
             <w:rPr>
               <w:rStyle w:val="PlaceholderText"/>
@@ -320,7 +319,6 @@
             </w:rPr>
             <w:t>Click or tap here to enter text.</w:t>
           </w:r>
-          <w:bookmarkEnd w:id="0"/>
         </w:sdtContent>
       </w:sdt>
       <w:r>
@@ -913,6 +911,7 @@
           </w:rPr>
         </w:sdtEndPr>
         <w:sdtContent>
+          <w:bookmarkStart w:id="0" w:name="_GoBack"/>
           <w:sdt>
             <w:sdtPr>
               <w:rPr>
@@ -957,6 +956,7 @@
               </w:sdt>
             </w:sdtContent>
           </w:sdt>
+          <w:bookmarkEnd w:id="0"/>
         </w:sdtContent>
       </w:sdt>
     </w:p>
@@ -2158,7 +2158,7 @@
             <w:rStyle w:val="Hyperlink"/>
             <w:rFonts w:ascii="Arial" w:hAnsi="Arial" w:cs="Arial"/>
           </w:rPr>
-          <w:t>https://lists.iphouse.net/cgi-bin/wa?A0=MICE-ANNOUNCE</w:t>
+          <w:t>https://lists.micemn.net/postorius/lists/mice-announce.lists.micemn.net/</w:t>
         </w:r>
       </w:hyperlink>
     </w:p>
@@ -2278,7 +2278,7 @@
             <w:rStyle w:val="Hyperlink"/>
             <w:rFonts w:ascii="Arial" w:hAnsi="Arial" w:cs="Arial"/>
           </w:rPr>
-          <w:t>https://lists.iphouse.net/cgi-bin/wa?A0=MICE-DISCUSS</w:t>
+          <w:t>https://lists.micemn.net/postorius/lists/mice-discuss.lists.micemn.net/</w:t>
         </w:r>
       </w:hyperlink>
     </w:p>
@@ -3782,12 +3782,9 @@
       </w:r>
     </w:p>
     <w:sectPr>
-      <w:headerReference w:type="even" r:id="rId31"/>
-      <w:headerReference w:type="default" r:id="rId32"/>
-      <w:footerReference w:type="even" r:id="rId33"/>
-      <w:footerReference w:type="default" r:id="rId34"/>
-      <w:headerReference w:type="first" r:id="rId35"/>
-      <w:footerReference w:type="first" r:id="rId36"/>
+      <w:headerReference w:type="default" r:id="rId31"/>
+      <w:headerReference w:type="first" r:id="rId32"/>
+      <w:footerReference w:type="first" r:id="rId33"/>
       <w:pgSz w:w="12240" w:h="15840"/>
       <w:pgMar w:top="2160" w:right="1440" w:bottom="1440" w:left="1440" w:header="720" w:footer="720" w:gutter="0"/>
       <w:cols w:space="720"/>
@@ -3826,26 +3823,6 @@
 </file>
 
 <file path=word/footer1.xml><?xml version="1.0" encoding="utf-8"?>
-<w:ftr xmlns:wpc="http://schemas.microsoft.com/office/word/2010/wordprocessingCanvas" xmlns:mc="http://schemas.openxmlformats.org/markup-compatibility/2006" xmlns:o="urn:schemas-microsoft-com:office:office" xmlns:r="http://schemas.openxmlformats.org/officeDocument/2006/relationships" xmlns:m="http://schemas.openxmlformats.org/officeDocument/2006/math" xmlns:v="urn:schemas-microsoft-com:vml" xmlns:wp14="http://schemas.microsoft.com/office/word/2010/wordprocessingDrawing" xmlns:wp="http://schemas.openxmlformats.org/drawingml/2006/wordprocessingDrawing" xmlns:w10="urn:schemas-microsoft-com:office:word" xmlns:w="http://schemas.openxmlformats.org/wordprocessingml/2006/main" xmlns:w14="http://schemas.microsoft.com/office/word/2010/wordml" xmlns:w15="http://schemas.microsoft.com/office/word/2012/wordml" xmlns:wpg="http://schemas.microsoft.com/office/word/2010/wordprocessingGroup" xmlns:wpi="http://schemas.microsoft.com/office/word/2010/wordprocessingInk" xmlns:wne="http://schemas.microsoft.com/office/word/2006/wordml" xmlns:wps="http://schemas.microsoft.com/office/word/2010/wordprocessingShape" mc:Ignorable="w14 w15 wp14">
-  <w:p>
-    <w:pPr>
-      <w:pStyle w:val="Footer"/>
-    </w:pPr>
-  </w:p>
-</w:ftr>
-</file>
-
-<file path=word/footer2.xml><?xml version="1.0" encoding="utf-8"?>
-<w:ftr xmlns:wpc="http://schemas.microsoft.com/office/word/2010/wordprocessingCanvas" xmlns:mc="http://schemas.openxmlformats.org/markup-compatibility/2006" xmlns:o="urn:schemas-microsoft-com:office:office" xmlns:r="http://schemas.openxmlformats.org/officeDocument/2006/relationships" xmlns:m="http://schemas.openxmlformats.org/officeDocument/2006/math" xmlns:v="urn:schemas-microsoft-com:vml" xmlns:wp14="http://schemas.microsoft.com/office/word/2010/wordprocessingDrawing" xmlns:wp="http://schemas.openxmlformats.org/drawingml/2006/wordprocessingDrawing" xmlns:w10="urn:schemas-microsoft-com:office:word" xmlns:w="http://schemas.openxmlformats.org/wordprocessingml/2006/main" xmlns:w14="http://schemas.microsoft.com/office/word/2010/wordml" xmlns:w15="http://schemas.microsoft.com/office/word/2012/wordml" xmlns:wpg="http://schemas.microsoft.com/office/word/2010/wordprocessingGroup" xmlns:wpi="http://schemas.microsoft.com/office/word/2010/wordprocessingInk" xmlns:wne="http://schemas.microsoft.com/office/word/2006/wordml" xmlns:wps="http://schemas.microsoft.com/office/word/2010/wordprocessingShape" mc:Ignorable="w14 w15 wp14">
-  <w:p>
-    <w:pPr>
-      <w:pStyle w:val="Footer"/>
-    </w:pPr>
-  </w:p>
-</w:ftr>
-</file>
-
-<file path=word/footer3.xml><?xml version="1.0" encoding="utf-8"?>
 <w:ftr xmlns:wpc="http://schemas.microsoft.com/office/word/2010/wordprocessingCanvas" xmlns:mc="http://schemas.openxmlformats.org/markup-compatibility/2006" xmlns:o="urn:schemas-microsoft-com:office:office" xmlns:r="http://schemas.openxmlformats.org/officeDocument/2006/relationships" xmlns:m="http://schemas.openxmlformats.org/officeDocument/2006/math" xmlns:v="urn:schemas-microsoft-com:vml" xmlns:wp14="http://schemas.microsoft.com/office/word/2010/wordprocessingDrawing" xmlns:wp="http://schemas.openxmlformats.org/drawingml/2006/wordprocessingDrawing" xmlns:w10="urn:schemas-microsoft-com:office:word" xmlns:w="http://schemas.openxmlformats.org/wordprocessingml/2006/main" xmlns:w14="http://schemas.microsoft.com/office/word/2010/wordml" xmlns:w15="http://schemas.microsoft.com/office/word/2012/wordml" xmlns:wpg="http://schemas.microsoft.com/office/word/2010/wordprocessingGroup" xmlns:wpi="http://schemas.microsoft.com/office/word/2010/wordprocessingInk" xmlns:wne="http://schemas.microsoft.com/office/word/2006/wordml" xmlns:wps="http://schemas.microsoft.com/office/word/2010/wordprocessingShape" mc:Ignorable="w14 w15 wp14">
   <w:p>
     <w:pPr>
@@ -3903,7 +3880,7 @@
         <w:sz w:val="16"/>
         <w:szCs w:val="16"/>
       </w:rPr>
-      <w:t>06</w:t>
+      <w:t>11</w:t>
     </w:r>
     <w:r>
       <w:rPr>
@@ -3919,7 +3896,7 @@
         <w:sz w:val="16"/>
         <w:szCs w:val="16"/>
       </w:rPr>
-      <w:t>01</w:t>
+      <w:t>24</w:t>
     </w:r>
   </w:p>
 </w:ftr>
@@ -3953,16 +3930,6 @@
 </file>
 
 <file path=word/header1.xml><?xml version="1.0" encoding="utf-8"?>
-<w:hdr xmlns:wpc="http://schemas.microsoft.com/office/word/2010/wordprocessingCanvas" xmlns:mc="http://schemas.openxmlformats.org/markup-compatibility/2006" xmlns:o="urn:schemas-microsoft-com:office:office" xmlns:r="http://schemas.openxmlformats.org/officeDocument/2006/relationships" xmlns:m="http://schemas.openxmlformats.org/officeDocument/2006/math" xmlns:v="urn:schemas-microsoft-com:vml" xmlns:wp14="http://schemas.microsoft.com/office/word/2010/wordprocessingDrawing" xmlns:wp="http://schemas.openxmlformats.org/drawingml/2006/wordprocessingDrawing" xmlns:w10="urn:schemas-microsoft-com:office:word" xmlns:w="http://schemas.openxmlformats.org/wordprocessingml/2006/main" xmlns:w14="http://schemas.microsoft.com/office/word/2010/wordml" xmlns:w15="http://schemas.microsoft.com/office/word/2012/wordml" xmlns:wpg="http://schemas.microsoft.com/office/word/2010/wordprocessingGroup" xmlns:wpi="http://schemas.microsoft.com/office/word/2010/wordprocessingInk" xmlns:wne="http://schemas.microsoft.com/office/word/2006/wordml" xmlns:wps="http://schemas.microsoft.com/office/word/2010/wordprocessingShape" mc:Ignorable="w14 w15 wp14">
-  <w:p>
-    <w:pPr>
-      <w:pStyle w:val="Header"/>
-    </w:pPr>
-  </w:p>
-</w:hdr>
-</file>
-
-<file path=word/header2.xml><?xml version="1.0" encoding="utf-8"?>
 <w:hdr xmlns:wpc="http://schemas.microsoft.com/office/word/2010/wordprocessingCanvas" xmlns:mc="http://schemas.openxmlformats.org/markup-compatibility/2006" xmlns:o="urn:schemas-microsoft-com:office:office" xmlns:r="http://schemas.openxmlformats.org/officeDocument/2006/relationships" xmlns:m="http://schemas.openxmlformats.org/officeDocument/2006/math" xmlns:v="urn:schemas-microsoft-com:vml" xmlns:wp14="http://schemas.microsoft.com/office/word/2010/wordprocessingDrawing" xmlns:wp="http://schemas.openxmlformats.org/drawingml/2006/wordprocessingDrawing" xmlns:w10="urn:schemas-microsoft-com:office:word" xmlns:w="http://schemas.openxmlformats.org/wordprocessingml/2006/main" xmlns:w14="http://schemas.microsoft.com/office/word/2010/wordml" xmlns:w15="http://schemas.microsoft.com/office/word/2012/wordml" xmlns:wpg="http://schemas.microsoft.com/office/word/2010/wordprocessingGroup" xmlns:wpi="http://schemas.microsoft.com/office/word/2010/wordprocessingInk" xmlns:wne="http://schemas.microsoft.com/office/word/2006/wordml" xmlns:wps="http://schemas.microsoft.com/office/word/2010/wordprocessingShape" mc:Ignorable="w14 w15 wp14">
   <w:p>
     <w:r>
@@ -3981,7 +3948,7 @@
       <w:rPr>
         <w:noProof/>
       </w:rPr>
-      <w:t>2</w:t>
+      <w:t>5</w:t>
     </w:r>
     <w:r>
       <w:fldChar w:fldCharType="end"/>
@@ -3990,7 +3957,7 @@
 </w:hdr>
 </file>
 
-<file path=word/header3.xml><?xml version="1.0" encoding="utf-8"?>
+<file path=word/header2.xml><?xml version="1.0" encoding="utf-8"?>
 <w:hdr xmlns:wpc="http://schemas.microsoft.com/office/word/2010/wordprocessingCanvas" xmlns:mc="http://schemas.openxmlformats.org/markup-compatibility/2006" xmlns:o="urn:schemas-microsoft-com:office:office" xmlns:r="http://schemas.openxmlformats.org/officeDocument/2006/relationships" xmlns:m="http://schemas.openxmlformats.org/officeDocument/2006/math" xmlns:v="urn:schemas-microsoft-com:vml" xmlns:wp14="http://schemas.microsoft.com/office/word/2010/wordprocessingDrawing" xmlns:wp="http://schemas.openxmlformats.org/drawingml/2006/wordprocessingDrawing" xmlns:w10="urn:schemas-microsoft-com:office:word" xmlns:w="http://schemas.openxmlformats.org/wordprocessingml/2006/main" xmlns:w14="http://schemas.microsoft.com/office/word/2010/wordml" xmlns:w15="http://schemas.microsoft.com/office/word/2012/wordml" xmlns:wpg="http://schemas.microsoft.com/office/word/2010/wordprocessingGroup" xmlns:wpi="http://schemas.microsoft.com/office/word/2010/wordprocessingInk" xmlns:wne="http://schemas.microsoft.com/office/word/2006/wordml" xmlns:wps="http://schemas.microsoft.com/office/word/2010/wordprocessingShape" mc:Ignorable="w14 w15 wp14">
   <w:p>
     <w:pPr>
@@ -7349,6 +7316,15 @@
 </file>
 
 <file path=customXml/item3.xml><?xml version="1.0" encoding="utf-8"?>
+<?mso-contentType ?>
+<FormTemplates xmlns="http://schemas.microsoft.com/sharepoint/v3/contenttype/forms">
+  <Display>DocumentLibraryForm</Display>
+  <Edit>DocumentLibraryForm</Edit>
+  <New>DocumentLibraryForm</New>
+</FormTemplates>
+</file>
+
+<file path=customXml/item4.xml><?xml version="1.0" encoding="utf-8"?>
 <ct:contentTypeSchema xmlns:ct="http://schemas.microsoft.com/office/2006/metadata/contentType" xmlns:ma="http://schemas.microsoft.com/office/2006/metadata/properties/metaAttributes" ct:_="" ma:_="" ma:contentTypeName="Document" ma:contentTypeID="0x010100DC79E3681DCC084A878C9CCDD1797ED4" ma:contentTypeVersion="1" ma:contentTypeDescription="Create a new document." ma:contentTypeScope="" ma:versionID="4ce5778d165c9407ce7c62dce0730303">
   <xsd:schema xmlns:xsd="http://www.w3.org/2001/XMLSchema" xmlns:xs="http://www.w3.org/2001/XMLSchema" xmlns:p="http://schemas.microsoft.com/office/2006/metadata/properties" xmlns:ns3="edf48ee5-d2a0-4f04-99f4-0eb27cdb7c0d" targetNamespace="http://schemas.microsoft.com/office/2006/metadata/properties" ma:root="true" ma:fieldsID="30df76a92c322e39696810b53868c288" ns3:_="">
     <xsd:import namespace="edf48ee5-d2a0-4f04-99f4-0eb27cdb7c0d"/>
@@ -7488,15 +7464,6 @@
 </ct:contentTypeSchema>
 </file>
 
-<file path=customXml/item4.xml><?xml version="1.0" encoding="utf-8"?>
-<?mso-contentType ?>
-<FormTemplates xmlns="http://schemas.microsoft.com/sharepoint/v3/contenttype/forms">
-  <Display>DocumentLibraryForm</Display>
-  <Edit>DocumentLibraryForm</Edit>
-  <New>DocumentLibraryForm</New>
-</FormTemplates>
-</file>
-
 <file path=customXml/item5.xml><?xml version="1.0" encoding="utf-8"?>
 <b:Sources xmlns:b="http://schemas.openxmlformats.org/officeDocument/2006/bibliography" xmlns="http://schemas.openxmlformats.org/officeDocument/2006/bibliography" SelectedStyle="\APA.XSL" StyleName="APA"/>
 </file>
@@ -7519,6 +7486,14 @@
 </file>
 
 <file path=customXml/itemProps3.xml><?xml version="1.0" encoding="utf-8"?>
+<ds:datastoreItem xmlns:ds="http://schemas.openxmlformats.org/officeDocument/2006/customXml" ds:itemID="{E0CD3344-CEC1-47E2-87E4-477E77BC6903}">
+  <ds:schemaRefs>
+    <ds:schemaRef ds:uri="http://schemas.microsoft.com/sharepoint/v3/contenttype/forms"/>
+  </ds:schemaRefs>
+</ds:datastoreItem>
+</file>
+
+<file path=customXml/itemProps4.xml><?xml version="1.0" encoding="utf-8"?>
 <ds:datastoreItem xmlns:ds="http://schemas.openxmlformats.org/officeDocument/2006/customXml" ds:itemID="{E1B3CF67-5E98-44FD-A586-2CE5B9D80333}">
   <ds:schemaRefs>
     <ds:schemaRef ds:uri="http://schemas.microsoft.com/office/2006/metadata/contentType"/>
@@ -7536,16 +7511,8 @@
 </ds:datastoreItem>
 </file>
 
-<file path=customXml/itemProps4.xml><?xml version="1.0" encoding="utf-8"?>
-<ds:datastoreItem xmlns:ds="http://schemas.openxmlformats.org/officeDocument/2006/customXml" ds:itemID="{E0CD3344-CEC1-47E2-87E4-477E77BC6903}">
-  <ds:schemaRefs>
-    <ds:schemaRef ds:uri="http://schemas.microsoft.com/sharepoint/v3/contenttype/forms"/>
-  </ds:schemaRefs>
-</ds:datastoreItem>
-</file>
-
 <file path=customXml/itemProps5.xml><?xml version="1.0" encoding="utf-8"?>
-<ds:datastoreItem xmlns:ds="http://schemas.openxmlformats.org/officeDocument/2006/customXml" ds:itemID="{F0FFEA75-8A14-4184-827A-D353E5BFF14E}">
+<ds:datastoreItem xmlns:ds="http://schemas.openxmlformats.org/officeDocument/2006/customXml" ds:itemID="{9AA2EA8D-7367-4B6C-B475-FC66036D8ED3}">
   <ds:schemaRefs>
     <ds:schemaRef ds:uri="http://schemas.openxmlformats.org/officeDocument/2006/bibliography"/>
   </ds:schemaRefs>

</xml_diff>

<commit_message>
Order Form: Add 400G, etc.
This update is mostly to add the 400G port type.  I listed this as
"400G FR4/LR4" since those interoperate.

I fixed the ASN field to show the "Click or tap here to edit" text.

I also added a "Special Notes" section, which can be used for custom LAG
descriptions or anything else unusual.  I updated the remote switch
backhaul instructions to use that field.
</commit_message>
<xml_diff>
--- a/files/MICE Order Form.docx
+++ b/files/MICE Order Form.docx
@@ -312,6 +312,7 @@
         </w:sdtPr>
         <w:sdtEndPr/>
         <w:sdtContent>
+          <w:bookmarkStart w:id="0" w:name="_GoBack"/>
           <w:r>
             <w:rPr>
               <w:rStyle w:val="PlaceholderText"/>
@@ -319,6 +320,7 @@
             </w:rPr>
             <w:t>Click or tap here to enter text.</w:t>
           </w:r>
+          <w:bookmarkEnd w:id="0"/>
         </w:sdtContent>
       </w:sdt>
       <w:r>
@@ -837,6 +839,7 @@
         <w:rPr>
           <w:rFonts w:ascii="Arial" w:hAnsi="Arial" w:cs="Arial"/>
         </w:rPr>
+        <w:lastRenderedPageBreak/>
         <w:t>Orders will be cancelled if the port is not active (linked and exchanging traffic) within 180 days. MICE can extend this upon request.</w:t>
       </w:r>
     </w:p>
@@ -852,7 +855,19 @@
         <w:rPr>
           <w:rFonts w:ascii="Arial" w:hAnsi="Arial" w:cs="Arial"/>
         </w:rPr>
-        <w:t>If you are a remote switch operator who is also a peering participant, please use separate order forms for your remote switch backhaul and your own peering. When placing a backhaul order, in the Company Name field, append “(Remote Switch)”.</w:t>
+        <w:t xml:space="preserve">If you are a remote switch operator who is also a peering participant, please use separate order forms for your remote switch backhaul and your own peering. When placing a backhaul order, </w:t>
+      </w:r>
+      <w:r>
+        <w:rPr>
+          <w:rFonts w:ascii="Arial" w:hAnsi="Arial" w:cs="Arial"/>
+        </w:rPr>
+        <w:t>note that in the “Special Notes” section</w:t>
+      </w:r>
+      <w:r>
+        <w:rPr>
+          <w:rFonts w:ascii="Arial" w:hAnsi="Arial" w:cs="Arial"/>
+        </w:rPr>
+        <w:t>.</w:t>
       </w:r>
       <w:r>
         <w:rPr>
@@ -911,7 +926,6 @@
           </w:rPr>
         </w:sdtEndPr>
         <w:sdtContent>
-          <w:bookmarkStart w:id="0" w:name="_GoBack"/>
           <w:sdt>
             <w:sdtPr>
               <w:rPr>
@@ -938,6 +952,7 @@
                   <w:showingPlcHdr/>
                   <w:dropDownList>
                     <w:listItem w:value="Choose an item."/>
+                    <w:listItem w:displayText="400G FR4/LR4" w:value="400G FR4/LR4"/>
                     <w:listItem w:displayText="100G LR4" w:value="100G LR4"/>
                     <w:listItem w:displayText="100G BIDI (participant uses &quot;U&quot; optic)" w:value="100G BIDI (participant uses &quot;U&quot; optic)"/>
                     <w:listItem w:displayText="10G LR" w:value="10G LR"/>
@@ -956,7 +971,6 @@
               </w:sdt>
             </w:sdtContent>
           </w:sdt>
-          <w:bookmarkEnd w:id="0"/>
         </w:sdtContent>
       </w:sdt>
     </w:p>
@@ -1089,6 +1103,92 @@
     <w:p>
       <w:pPr>
         <w:pStyle w:val="Address"/>
+        <w:tabs>
+          <w:tab w:val="left" w:pos="1440"/>
+        </w:tabs>
+        <w:rPr>
+          <w:rFonts w:ascii="Arial" w:hAnsi="Arial" w:cs="Arial"/>
+          <w:b/>
+        </w:rPr>
+      </w:pPr>
+    </w:p>
+    <w:p>
+      <w:pPr>
+        <w:pStyle w:val="Address"/>
+        <w:tabs>
+          <w:tab w:val="left" w:pos="1440"/>
+        </w:tabs>
+        <w:rPr>
+          <w:rFonts w:ascii="Arial" w:hAnsi="Arial" w:cs="Arial"/>
+        </w:rPr>
+      </w:pPr>
+      <w:r>
+        <w:rPr>
+          <w:rFonts w:ascii="Arial" w:hAnsi="Arial" w:cs="Arial"/>
+          <w:b/>
+        </w:rPr>
+        <w:t>Special Notes (</w:t>
+      </w:r>
+      <w:r>
+        <w:rPr>
+          <w:rFonts w:ascii="Arial" w:hAnsi="Arial" w:cs="Arial"/>
+          <w:b/>
+        </w:rPr>
+        <w:t xml:space="preserve">Multiple </w:t>
+      </w:r>
+      <w:r>
+        <w:rPr>
+          <w:rFonts w:ascii="Arial" w:hAnsi="Arial" w:cs="Arial"/>
+          <w:b/>
+        </w:rPr>
+        <w:t>LAG</w:t>
+      </w:r>
+      <w:r>
+        <w:rPr>
+          <w:rFonts w:ascii="Arial" w:hAnsi="Arial" w:cs="Arial"/>
+          <w:b/>
+        </w:rPr>
+        <w:t>s</w:t>
+      </w:r>
+      <w:r>
+        <w:rPr>
+          <w:rFonts w:ascii="Arial" w:hAnsi="Arial" w:cs="Arial"/>
+          <w:b/>
+        </w:rPr>
+        <w:t>, etc.):</w:t>
+      </w:r>
+      <w:r>
+        <w:rPr>
+          <w:rFonts w:ascii="Arial" w:hAnsi="Arial" w:cs="Arial"/>
+        </w:rPr>
+        <w:t xml:space="preserve"> </w:t>
+      </w:r>
+      <w:sdt>
+        <w:sdtPr>
+          <w:rPr>
+            <w:rFonts w:ascii="Arial" w:hAnsi="Arial" w:cs="Arial"/>
+            <w:color w:val="000000"/>
+          </w:rPr>
+          <w:id w:val="403026516"/>
+          <w:placeholder>
+            <w:docPart w:val="35A4E06ABFFC41038F4F53AFCEEF5E6B"/>
+          </w:placeholder>
+          <w:showingPlcHdr/>
+        </w:sdtPr>
+        <w:sdtEndPr/>
+        <w:sdtContent>
+          <w:r>
+            <w:rPr>
+              <w:rStyle w:val="PlaceholderText"/>
+            </w:rPr>
+            <w:t>Click or tap here to enter text.</w:t>
+          </w:r>
+        </w:sdtContent>
+      </w:sdt>
+    </w:p>
+    <w:p>
+      <w:pPr>
+        <w:pStyle w:val="Address"/>
         <w:spacing w:before="240" w:after="240"/>
         <w:rPr>
           <w:rFonts w:ascii="Arial" w:hAnsi="Arial" w:cs="Arial"/>
@@ -1441,37 +1541,22 @@
         <w:sdtPr>
           <w:rPr>
             <w:rFonts w:ascii="Arial" w:hAnsi="Arial" w:cs="Arial"/>
-            <w:b/>
+            <w:color w:val="000000"/>
           </w:rPr>
-          <w:id w:val="-1500109872"/>
+          <w:id w:val="1410271931"/>
           <w:placeholder>
-            <w:docPart w:val="DefaultPlaceholder_-1854013440"/>
+            <w:docPart w:val="512036BB80C64E4EA8736C970A3448DB"/>
           </w:placeholder>
+          <w:showingPlcHdr/>
         </w:sdtPr>
         <w:sdtEndPr/>
         <w:sdtContent>
-          <w:sdt>
-            <w:sdtPr>
-              <w:rPr>
-                <w:rFonts w:ascii="Arial" w:hAnsi="Arial" w:cs="Arial"/>
-                <w:color w:val="000000"/>
-              </w:rPr>
-              <w:id w:val="2003703175"/>
-              <w:placeholder>
-                <w:docPart w:val="E1483E7EE057422083B872A9B336A833"/>
-              </w:placeholder>
-            </w:sdtPr>
-            <w:sdtEndPr/>
-            <w:sdtContent>
-              <w:r>
-                <w:rPr>
-                  <w:rFonts w:ascii="Arial" w:hAnsi="Arial" w:cs="Arial"/>
-                  <w:color w:val="000000"/>
-                </w:rPr>
-                <w:t xml:space="preserve"> </w:t>
-              </w:r>
-            </w:sdtContent>
-          </w:sdt>
+          <w:r>
+            <w:rPr>
+              <w:rStyle w:val="PlaceholderText"/>
+            </w:rPr>
+            <w:t>Click or tap here to enter text.</w:t>
+          </w:r>
         </w:sdtContent>
       </w:sdt>
     </w:p>
@@ -1885,7 +1970,14 @@
         <w:rPr>
           <w:rFonts w:ascii="Arial" w:hAnsi="Arial" w:cs="Arial"/>
         </w:rPr>
-        <w:t xml:space="preserve"> you do not list it in PeeringDB, then you must inform MICE of your </w:t>
+        <w:t xml:space="preserve"> you do not list it in PeeringDB, then you </w:t>
+      </w:r>
+      <w:r>
+        <w:rPr>
+          <w:rFonts w:ascii="Arial" w:hAnsi="Arial" w:cs="Arial"/>
+        </w:rPr>
+        <w:lastRenderedPageBreak/>
+        <w:t xml:space="preserve">must inform MICE of your </w:t>
       </w:r>
       <w:r>
         <w:rPr>
@@ -2438,7 +2530,15 @@
           <w:rFonts w:ascii="Arial" w:hAnsi="Arial" w:cs="Arial"/>
           <w:color w:val="000000"/>
         </w:rPr>
-        <w:t>2-3 times per year</w:t>
+        <w:t xml:space="preserve">2-3 times per </w:t>
+      </w:r>
+      <w:r>
+        <w:rPr>
+          <w:rFonts w:ascii="Arial" w:hAnsi="Arial" w:cs="Arial"/>
+          <w:color w:val="000000"/>
+        </w:rPr>
+        <w:lastRenderedPageBreak/>
+        <w:t>year</w:t>
       </w:r>
       <w:r>
         <w:rPr>
@@ -3016,6 +3116,7 @@
           <w:rFonts w:ascii="Arial" w:hAnsi="Arial" w:cs="Arial"/>
           <w:color w:val="000000"/>
         </w:rPr>
+        <w:lastRenderedPageBreak/>
         <w:t>Operators must inform their participants that the participants are not connecting directly to MICE. The remote switch operator cannot claim to be MICE.</w:t>
       </w:r>
     </w:p>
@@ -3067,6 +3168,7 @@
           <w:sz w:val="22"/>
           <w:szCs w:val="22"/>
         </w:rPr>
+        <w:lastRenderedPageBreak/>
         <w:t>Port Fees</w:t>
       </w:r>
     </w:p>
@@ -3227,6 +3329,37 @@
           <w:color w:val="000000"/>
         </w:rPr>
         <w:t>/year. We currently have no limit for 100G ports besides available ports and reasonable technical need.</w:t>
+      </w:r>
+    </w:p>
+    <w:p>
+      <w:pPr>
+        <w:pStyle w:val="Address"/>
+        <w:spacing w:before="240" w:after="240"/>
+        <w:rPr>
+          <w:rFonts w:ascii="Arial" w:hAnsi="Arial" w:cs="Arial"/>
+          <w:color w:val="000000"/>
+        </w:rPr>
+      </w:pPr>
+      <w:r>
+        <w:rPr>
+          <w:rFonts w:ascii="Arial" w:hAnsi="Arial" w:cs="Arial"/>
+          <w:color w:val="000000"/>
+        </w:rPr>
+        <w:t xml:space="preserve">A 400G port is 6,000 USD/year. </w:t>
+      </w:r>
+      <w:r>
+        <w:rPr>
+          <w:rFonts w:ascii="Arial" w:hAnsi="Arial" w:cs="Arial"/>
+          <w:color w:val="000000"/>
+        </w:rPr>
+        <w:t>We currently have no limit for 4</w:t>
+      </w:r>
+      <w:r>
+        <w:rPr>
+          <w:rFonts w:ascii="Arial" w:hAnsi="Arial" w:cs="Arial"/>
+          <w:color w:val="000000"/>
+        </w:rPr>
+        <w:t>00G ports besides available ports and reasonable technical need.</w:t>
       </w:r>
     </w:p>
     <w:p>
@@ -3323,7 +3456,15 @@
           <w:rFonts w:ascii="Arial" w:hAnsi="Arial" w:cs="Arial"/>
           <w:color w:val="000000"/>
         </w:rPr>
-        <w:t>MICE may disconnect a port (and expel a member) at any time, with notice per the procedure outlined in the bylaws</w:t>
+        <w:t xml:space="preserve">MICE may disconnect a port (and expel a member) at any time, with notice per </w:t>
+      </w:r>
+      <w:r>
+        <w:rPr>
+          <w:rFonts w:ascii="Arial" w:hAnsi="Arial" w:cs="Arial"/>
+          <w:color w:val="000000"/>
+        </w:rPr>
+        <w:lastRenderedPageBreak/>
+        <w:t>the procedure outlined in the bylaws</w:t>
       </w:r>
       <w:r>
         <w:rPr>
@@ -3864,7 +4005,7 @@
         <w:sz w:val="16"/>
         <w:szCs w:val="16"/>
       </w:rPr>
-      <w:t>4</w:t>
+      <w:t>5</w:t>
     </w:r>
     <w:r>
       <w:rPr>
@@ -3880,7 +4021,7 @@
         <w:sz w:val="16"/>
         <w:szCs w:val="16"/>
       </w:rPr>
-      <w:t>11</w:t>
+      <w:t>01</w:t>
     </w:r>
     <w:r>
       <w:rPr>
@@ -3896,7 +4037,7 @@
         <w:sz w:val="16"/>
         <w:szCs w:val="16"/>
       </w:rPr>
-      <w:t>24</w:t>
+      <w:t>20</w:t>
     </w:r>
   </w:p>
 </w:ftr>
@@ -3948,7 +4089,7 @@
       <w:rPr>
         <w:noProof/>
       </w:rPr>
-      <w:t>5</w:t>
+      <w:t>6</w:t>
     </w:r>
     <w:r>
       <w:fldChar w:fldCharType="end"/>
@@ -3973,7 +4114,7 @@
         <wp:inline distT="0" distB="0" distL="0" distR="0" wp14:anchorId="353E5984" wp14:editId="4609CB19">
           <wp:extent cx="2578100" cy="863040"/>
           <wp:effectExtent l="0" t="0" r="0" b="0"/>
-          <wp:docPr id="2" name="Picture 2" descr="C:\Users\kpowe\AppData\Local\Microsoft\Windows\INetCache\Content.Word\MICElogo.png"/>
+          <wp:docPr id="3" name="Picture 3" descr="C:\Users\kpowe\AppData\Local\Microsoft\Windows\INetCache\Content.Word\MICElogo.png"/>
           <wp:cNvGraphicFramePr>
             <a:graphicFrameLocks xmlns:a="http://schemas.openxmlformats.org/drawingml/2006/main" noChangeAspect="1"/>
           </wp:cNvGraphicFramePr>
@@ -5377,35 +5518,6 @@
     </w:docPart>
     <w:docPart>
       <w:docPartPr>
-        <w:name w:val="E1483E7EE057422083B872A9B336A833"/>
-        <w:category>
-          <w:name w:val="General"/>
-          <w:gallery w:val="placeholder"/>
-        </w:category>
-        <w:types>
-          <w:type w:val="bbPlcHdr"/>
-        </w:types>
-        <w:behaviors>
-          <w:behavior w:val="content"/>
-        </w:behaviors>
-        <w:guid w:val="{88DC019E-8E1D-417D-A70E-4903C87BF441}"/>
-      </w:docPartPr>
-      <w:docPartBody>
-        <w:p>
-          <w:pPr>
-            <w:pStyle w:val="E1483E7EE057422083B872A9B336A8334"/>
-          </w:pPr>
-          <w:r>
-            <w:rPr>
-              <w:rStyle w:val="PlaceholderText"/>
-            </w:rPr>
-            <w:t>Click or tap here to enter text.</w:t>
-          </w:r>
-        </w:p>
-      </w:docPartBody>
-    </w:docPart>
-    <w:docPart>
-      <w:docPartPr>
         <w:name w:val="253C36F09CAE4CE99CBBC15D9510D459"/>
         <w:category>
           <w:name w:val="General"/>
@@ -5451,7 +5563,7 @@
       <w:docPartBody>
         <w:p>
           <w:pPr>
-            <w:pStyle w:val="DefaultPlaceholder-18540134393"/>
+            <w:pStyle w:val="DefaultPlaceholder-18540134395"/>
           </w:pPr>
           <w:r>
             <w:rPr>
@@ -5509,7 +5621,7 @@
       <w:docPartBody>
         <w:p>
           <w:pPr>
-            <w:pStyle w:val="20FBAD804A3D431B9134F5D169F498A83"/>
+            <w:pStyle w:val="20FBAD804A3D431B9134F5D169F498A85"/>
           </w:pPr>
           <w:r>
             <w:rPr>
@@ -5539,7 +5651,7 @@
       <w:docPartBody>
         <w:p>
           <w:pPr>
-            <w:pStyle w:val="98EE6B61C3E94ECC95C077BD5FF77B363"/>
+            <w:pStyle w:val="98EE6B61C3E94ECC95C077BD5FF77B365"/>
           </w:pPr>
           <w:r>
             <w:rPr>
@@ -5568,7 +5680,7 @@
       <w:docPartBody>
         <w:p>
           <w:pPr>
-            <w:pStyle w:val="CFE1F27BFA8F4B6DBB1445522EC8AD273"/>
+            <w:pStyle w:val="CFE1F27BFA8F4B6DBB1445522EC8AD275"/>
           </w:pPr>
           <w:r>
             <w:rPr>
@@ -5597,7 +5709,7 @@
       <w:docPartBody>
         <w:p>
           <w:pPr>
-            <w:pStyle w:val="C465C53B1F84470590E72FAEF3D068403"/>
+            <w:pStyle w:val="C465C53B1F84470590E72FAEF3D068405"/>
           </w:pPr>
           <w:r>
             <w:rPr>
@@ -5626,7 +5738,7 @@
       <w:docPartBody>
         <w:p>
           <w:pPr>
-            <w:pStyle w:val="A0B33FC29C1542F983C920A89FC4F56E3"/>
+            <w:pStyle w:val="A0B33FC29C1542F983C920A89FC4F56E5"/>
           </w:pPr>
           <w:r>
             <w:rPr>
@@ -5656,7 +5768,7 @@
       <w:docPartBody>
         <w:p>
           <w:pPr>
-            <w:pStyle w:val="1D1CEB5FE2984E299EE694ED6E685AB63"/>
+            <w:pStyle w:val="1D1CEB5FE2984E299EE694ED6E685AB65"/>
           </w:pPr>
           <w:r>
             <w:rPr>
@@ -5715,7 +5827,7 @@
       <w:docPartBody>
         <w:p>
           <w:pPr>
-            <w:pStyle w:val="5347D01EE1074A89BF087DF1647709F93"/>
+            <w:pStyle w:val="5347D01EE1074A89BF087DF1647709F95"/>
           </w:pPr>
           <w:r>
             <w:rPr>
@@ -5745,7 +5857,7 @@
       <w:docPartBody>
         <w:p>
           <w:pPr>
-            <w:pStyle w:val="DA6C648E22094DD8A6B5795D1C9A672B3"/>
+            <w:pStyle w:val="DA6C648E22094DD8A6B5795D1C9A672B5"/>
           </w:pPr>
           <w:r>
             <w:rPr>
@@ -5804,12 +5916,70 @@
       <w:docPartBody>
         <w:p>
           <w:pPr>
-            <w:pStyle w:val="E773A65BD7FA4FBEBCD7A997A0EDD9E63"/>
+            <w:pStyle w:val="E773A65BD7FA4FBEBCD7A997A0EDD9E65"/>
           </w:pPr>
           <w:r>
             <w:rPr>
               <w:rStyle w:val="PlaceholderText"/>
               <w:rFonts w:ascii="Arial" w:hAnsi="Arial" w:cs="Arial"/>
+            </w:rPr>
+            <w:t>Click or tap here to enter text.</w:t>
+          </w:r>
+        </w:p>
+      </w:docPartBody>
+    </w:docPart>
+    <w:docPart>
+      <w:docPartPr>
+        <w:name w:val="512036BB80C64E4EA8736C970A3448DB"/>
+        <w:category>
+          <w:name w:val="General"/>
+          <w:gallery w:val="placeholder"/>
+        </w:category>
+        <w:types>
+          <w:type w:val="bbPlcHdr"/>
+        </w:types>
+        <w:behaviors>
+          <w:behavior w:val="content"/>
+        </w:behaviors>
+        <w:guid w:val="{36D85A63-18E0-4BC0-965E-7323307ED811}"/>
+      </w:docPartPr>
+      <w:docPartBody>
+        <w:p>
+          <w:pPr>
+            <w:pStyle w:val="512036BB80C64E4EA8736C970A3448DB1"/>
+          </w:pPr>
+          <w:r>
+            <w:rPr>
+              <w:rStyle w:val="PlaceholderText"/>
+            </w:rPr>
+            <w:t>Click or tap here to enter text.</w:t>
+          </w:r>
+        </w:p>
+      </w:docPartBody>
+    </w:docPart>
+    <w:docPart>
+      <w:docPartPr>
+        <w:name w:val="35A4E06ABFFC41038F4F53AFCEEF5E6B"/>
+        <w:category>
+          <w:name w:val="General"/>
+          <w:gallery w:val="placeholder"/>
+        </w:category>
+        <w:types>
+          <w:type w:val="bbPlcHdr"/>
+        </w:types>
+        <w:behaviors>
+          <w:behavior w:val="content"/>
+        </w:behaviors>
+        <w:guid w:val="{BA31D7D7-E0DE-40FD-B767-B638663C47A5}"/>
+      </w:docPartPr>
+      <w:docPartBody>
+        <w:p>
+          <w:pPr>
+            <w:pStyle w:val="35A4E06ABFFC41038F4F53AFCEEF5E6B"/>
+          </w:pPr>
+          <w:r>
+            <w:rPr>
+              <w:rStyle w:val="PlaceholderText"/>
             </w:rPr>
             <w:t>Click or tap here to enter text.</w:t>
           </w:r>
@@ -5918,8 +6088,10 @@
     <w:rsid w:val="009939EB"/>
     <w:rsid w:val="00996CA3"/>
     <w:rsid w:val="00AE1380"/>
+    <w:rsid w:val="00CB43F2"/>
     <w:rsid w:val="00DA21E0"/>
     <w:rsid w:val="00E30ACE"/>
+    <w:rsid w:val="00E96A92"/>
     <w:rsid w:val="00EC6374"/>
     <w:rsid w:val="00F938DB"/>
     <w:rsid w:val="00FB351D"/>
@@ -6382,7 +6554,7 @@
     <w:name w:val="Placeholder Text"/>
     <w:basedOn w:val="DefaultParagraphFont"/>
     <w:uiPriority w:val="2"/>
-    <w:rsid w:val="00F938DB"/>
+    <w:rsid w:val="00E96A92"/>
     <w:rPr>
       <w:color w:val="808080"/>
     </w:rPr>
@@ -7002,6 +7174,287 @@
       <w:szCs w:val="20"/>
       <w:lang w:eastAsia="ja-JP"/>
     </w:rPr>
+  </w:style>
+  <w:style w:type="paragraph" w:customStyle="1" w:styleId="A0B33FC29C1542F983C920A89FC4F56E4">
+    <w:name w:val="A0B33FC29C1542F983C920A89FC4F56E4"/>
+    <w:rsid w:val="00E96A92"/>
+    <w:pPr>
+      <w:spacing w:after="0" w:line="276" w:lineRule="auto"/>
+    </w:pPr>
+    <w:rPr>
+      <w:spacing w:val="4"/>
+      <w:sz w:val="20"/>
+      <w:szCs w:val="20"/>
+      <w:lang w:eastAsia="ja-JP"/>
+    </w:rPr>
+  </w:style>
+  <w:style w:type="paragraph" w:customStyle="1" w:styleId="1D1CEB5FE2984E299EE694ED6E685AB64">
+    <w:name w:val="1D1CEB5FE2984E299EE694ED6E685AB64"/>
+    <w:rsid w:val="00E96A92"/>
+    <w:pPr>
+      <w:spacing w:after="0" w:line="276" w:lineRule="auto"/>
+    </w:pPr>
+    <w:rPr>
+      <w:spacing w:val="4"/>
+      <w:sz w:val="20"/>
+      <w:szCs w:val="20"/>
+      <w:lang w:eastAsia="ja-JP"/>
+    </w:rPr>
+  </w:style>
+  <w:style w:type="paragraph" w:customStyle="1" w:styleId="20FBAD804A3D431B9134F5D169F498A84">
+    <w:name w:val="20FBAD804A3D431B9134F5D169F498A84"/>
+    <w:rsid w:val="00E96A92"/>
+    <w:pPr>
+      <w:spacing w:after="0" w:line="276" w:lineRule="auto"/>
+    </w:pPr>
+    <w:rPr>
+      <w:spacing w:val="4"/>
+      <w:sz w:val="20"/>
+      <w:szCs w:val="20"/>
+      <w:lang w:eastAsia="ja-JP"/>
+    </w:rPr>
+  </w:style>
+  <w:style w:type="paragraph" w:customStyle="1" w:styleId="E773A65BD7FA4FBEBCD7A997A0EDD9E64">
+    <w:name w:val="E773A65BD7FA4FBEBCD7A997A0EDD9E64"/>
+    <w:rsid w:val="00E96A92"/>
+    <w:pPr>
+      <w:spacing w:after="0" w:line="276" w:lineRule="auto"/>
+    </w:pPr>
+    <w:rPr>
+      <w:spacing w:val="4"/>
+      <w:sz w:val="20"/>
+      <w:szCs w:val="20"/>
+      <w:lang w:eastAsia="ja-JP"/>
+    </w:rPr>
+  </w:style>
+  <w:style w:type="paragraph" w:customStyle="1" w:styleId="5347D01EE1074A89BF087DF1647709F94">
+    <w:name w:val="5347D01EE1074A89BF087DF1647709F94"/>
+    <w:rsid w:val="00E96A92"/>
+    <w:pPr>
+      <w:spacing w:after="0" w:line="276" w:lineRule="auto"/>
+    </w:pPr>
+    <w:rPr>
+      <w:spacing w:val="4"/>
+      <w:sz w:val="20"/>
+      <w:szCs w:val="20"/>
+      <w:lang w:eastAsia="ja-JP"/>
+    </w:rPr>
+  </w:style>
+  <w:style w:type="paragraph" w:customStyle="1" w:styleId="DA6C648E22094DD8A6B5795D1C9A672B4">
+    <w:name w:val="DA6C648E22094DD8A6B5795D1C9A672B4"/>
+    <w:rsid w:val="00E96A92"/>
+    <w:pPr>
+      <w:spacing w:after="0" w:line="276" w:lineRule="auto"/>
+    </w:pPr>
+    <w:rPr>
+      <w:spacing w:val="4"/>
+      <w:sz w:val="20"/>
+      <w:szCs w:val="20"/>
+      <w:lang w:eastAsia="ja-JP"/>
+    </w:rPr>
+  </w:style>
+  <w:style w:type="paragraph" w:customStyle="1" w:styleId="DefaultPlaceholder-18540134394">
+    <w:name w:val="DefaultPlaceholder_-18540134394"/>
+    <w:rsid w:val="00E96A92"/>
+    <w:pPr>
+      <w:spacing w:after="0" w:line="276" w:lineRule="auto"/>
+    </w:pPr>
+    <w:rPr>
+      <w:spacing w:val="4"/>
+      <w:sz w:val="20"/>
+      <w:szCs w:val="20"/>
+      <w:lang w:eastAsia="ja-JP"/>
+    </w:rPr>
+  </w:style>
+  <w:style w:type="paragraph" w:customStyle="1" w:styleId="98EE6B61C3E94ECC95C077BD5FF77B364">
+    <w:name w:val="98EE6B61C3E94ECC95C077BD5FF77B364"/>
+    <w:rsid w:val="00E96A92"/>
+    <w:pPr>
+      <w:spacing w:after="0" w:line="276" w:lineRule="auto"/>
+    </w:pPr>
+    <w:rPr>
+      <w:spacing w:val="4"/>
+      <w:sz w:val="20"/>
+      <w:szCs w:val="20"/>
+      <w:lang w:eastAsia="ja-JP"/>
+    </w:rPr>
+  </w:style>
+  <w:style w:type="paragraph" w:customStyle="1" w:styleId="CFE1F27BFA8F4B6DBB1445522EC8AD274">
+    <w:name w:val="CFE1F27BFA8F4B6DBB1445522EC8AD274"/>
+    <w:rsid w:val="00E96A92"/>
+    <w:pPr>
+      <w:spacing w:after="0" w:line="276" w:lineRule="auto"/>
+    </w:pPr>
+    <w:rPr>
+      <w:spacing w:val="4"/>
+      <w:sz w:val="20"/>
+      <w:szCs w:val="20"/>
+      <w:lang w:eastAsia="ja-JP"/>
+    </w:rPr>
+  </w:style>
+  <w:style w:type="paragraph" w:customStyle="1" w:styleId="C465C53B1F84470590E72FAEF3D068404">
+    <w:name w:val="C465C53B1F84470590E72FAEF3D068404"/>
+    <w:rsid w:val="00E96A92"/>
+    <w:pPr>
+      <w:spacing w:after="0" w:line="276" w:lineRule="auto"/>
+    </w:pPr>
+    <w:rPr>
+      <w:spacing w:val="4"/>
+      <w:sz w:val="20"/>
+      <w:szCs w:val="20"/>
+      <w:lang w:eastAsia="ja-JP"/>
+    </w:rPr>
+  </w:style>
+  <w:style w:type="paragraph" w:customStyle="1" w:styleId="512036BB80C64E4EA8736C970A3448DB">
+    <w:name w:val="512036BB80C64E4EA8736C970A3448DB"/>
+    <w:rsid w:val="00E96A92"/>
+  </w:style>
+  <w:style w:type="paragraph" w:customStyle="1" w:styleId="A0B33FC29C1542F983C920A89FC4F56E5">
+    <w:name w:val="A0B33FC29C1542F983C920A89FC4F56E5"/>
+    <w:rsid w:val="00E96A92"/>
+    <w:pPr>
+      <w:spacing w:after="0" w:line="276" w:lineRule="auto"/>
+    </w:pPr>
+    <w:rPr>
+      <w:spacing w:val="4"/>
+      <w:sz w:val="20"/>
+      <w:szCs w:val="20"/>
+      <w:lang w:eastAsia="ja-JP"/>
+    </w:rPr>
+  </w:style>
+  <w:style w:type="paragraph" w:customStyle="1" w:styleId="1D1CEB5FE2984E299EE694ED6E685AB65">
+    <w:name w:val="1D1CEB5FE2984E299EE694ED6E685AB65"/>
+    <w:rsid w:val="00E96A92"/>
+    <w:pPr>
+      <w:spacing w:after="0" w:line="276" w:lineRule="auto"/>
+    </w:pPr>
+    <w:rPr>
+      <w:spacing w:val="4"/>
+      <w:sz w:val="20"/>
+      <w:szCs w:val="20"/>
+      <w:lang w:eastAsia="ja-JP"/>
+    </w:rPr>
+  </w:style>
+  <w:style w:type="paragraph" w:customStyle="1" w:styleId="20FBAD804A3D431B9134F5D169F498A85">
+    <w:name w:val="20FBAD804A3D431B9134F5D169F498A85"/>
+    <w:rsid w:val="00E96A92"/>
+    <w:pPr>
+      <w:spacing w:after="0" w:line="276" w:lineRule="auto"/>
+    </w:pPr>
+    <w:rPr>
+      <w:spacing w:val="4"/>
+      <w:sz w:val="20"/>
+      <w:szCs w:val="20"/>
+      <w:lang w:eastAsia="ja-JP"/>
+    </w:rPr>
+  </w:style>
+  <w:style w:type="paragraph" w:customStyle="1" w:styleId="E773A65BD7FA4FBEBCD7A997A0EDD9E65">
+    <w:name w:val="E773A65BD7FA4FBEBCD7A997A0EDD9E65"/>
+    <w:rsid w:val="00E96A92"/>
+    <w:pPr>
+      <w:spacing w:after="0" w:line="276" w:lineRule="auto"/>
+    </w:pPr>
+    <w:rPr>
+      <w:spacing w:val="4"/>
+      <w:sz w:val="20"/>
+      <w:szCs w:val="20"/>
+      <w:lang w:eastAsia="ja-JP"/>
+    </w:rPr>
+  </w:style>
+  <w:style w:type="paragraph" w:customStyle="1" w:styleId="5347D01EE1074A89BF087DF1647709F95">
+    <w:name w:val="5347D01EE1074A89BF087DF1647709F95"/>
+    <w:rsid w:val="00E96A92"/>
+    <w:pPr>
+      <w:spacing w:after="0" w:line="276" w:lineRule="auto"/>
+    </w:pPr>
+    <w:rPr>
+      <w:spacing w:val="4"/>
+      <w:sz w:val="20"/>
+      <w:szCs w:val="20"/>
+      <w:lang w:eastAsia="ja-JP"/>
+    </w:rPr>
+  </w:style>
+  <w:style w:type="paragraph" w:customStyle="1" w:styleId="DA6C648E22094DD8A6B5795D1C9A672B5">
+    <w:name w:val="DA6C648E22094DD8A6B5795D1C9A672B5"/>
+    <w:rsid w:val="00E96A92"/>
+    <w:pPr>
+      <w:spacing w:after="0" w:line="276" w:lineRule="auto"/>
+    </w:pPr>
+    <w:rPr>
+      <w:spacing w:val="4"/>
+      <w:sz w:val="20"/>
+      <w:szCs w:val="20"/>
+      <w:lang w:eastAsia="ja-JP"/>
+    </w:rPr>
+  </w:style>
+  <w:style w:type="paragraph" w:customStyle="1" w:styleId="DefaultPlaceholder-18540134395">
+    <w:name w:val="DefaultPlaceholder_-18540134395"/>
+    <w:rsid w:val="00E96A92"/>
+    <w:pPr>
+      <w:spacing w:after="0" w:line="276" w:lineRule="auto"/>
+    </w:pPr>
+    <w:rPr>
+      <w:spacing w:val="4"/>
+      <w:sz w:val="20"/>
+      <w:szCs w:val="20"/>
+      <w:lang w:eastAsia="ja-JP"/>
+    </w:rPr>
+  </w:style>
+  <w:style w:type="paragraph" w:customStyle="1" w:styleId="512036BB80C64E4EA8736C970A3448DB1">
+    <w:name w:val="512036BB80C64E4EA8736C970A3448DB1"/>
+    <w:rsid w:val="00E96A92"/>
+    <w:pPr>
+      <w:spacing w:after="0" w:line="276" w:lineRule="auto"/>
+    </w:pPr>
+    <w:rPr>
+      <w:spacing w:val="4"/>
+      <w:sz w:val="20"/>
+      <w:szCs w:val="20"/>
+      <w:lang w:eastAsia="ja-JP"/>
+    </w:rPr>
+  </w:style>
+  <w:style w:type="paragraph" w:customStyle="1" w:styleId="98EE6B61C3E94ECC95C077BD5FF77B365">
+    <w:name w:val="98EE6B61C3E94ECC95C077BD5FF77B365"/>
+    <w:rsid w:val="00E96A92"/>
+    <w:pPr>
+      <w:spacing w:after="0" w:line="276" w:lineRule="auto"/>
+    </w:pPr>
+    <w:rPr>
+      <w:spacing w:val="4"/>
+      <w:sz w:val="20"/>
+      <w:szCs w:val="20"/>
+      <w:lang w:eastAsia="ja-JP"/>
+    </w:rPr>
+  </w:style>
+  <w:style w:type="paragraph" w:customStyle="1" w:styleId="CFE1F27BFA8F4B6DBB1445522EC8AD275">
+    <w:name w:val="CFE1F27BFA8F4B6DBB1445522EC8AD275"/>
+    <w:rsid w:val="00E96A92"/>
+    <w:pPr>
+      <w:spacing w:after="0" w:line="276" w:lineRule="auto"/>
+    </w:pPr>
+    <w:rPr>
+      <w:spacing w:val="4"/>
+      <w:sz w:val="20"/>
+      <w:szCs w:val="20"/>
+      <w:lang w:eastAsia="ja-JP"/>
+    </w:rPr>
+  </w:style>
+  <w:style w:type="paragraph" w:customStyle="1" w:styleId="C465C53B1F84470590E72FAEF3D068405">
+    <w:name w:val="C465C53B1F84470590E72FAEF3D068405"/>
+    <w:rsid w:val="00E96A92"/>
+    <w:pPr>
+      <w:spacing w:after="0" w:line="276" w:lineRule="auto"/>
+    </w:pPr>
+    <w:rPr>
+      <w:spacing w:val="4"/>
+      <w:sz w:val="20"/>
+      <w:szCs w:val="20"/>
+      <w:lang w:eastAsia="ja-JP"/>
+    </w:rPr>
+  </w:style>
+  <w:style w:type="paragraph" w:customStyle="1" w:styleId="35A4E06ABFFC41038F4F53AFCEEF5E6B">
+    <w:name w:val="35A4E06ABFFC41038F4F53AFCEEF5E6B"/>
+    <w:rsid w:val="00E96A92"/>
   </w:style>
 </w:styles>
 </file>
@@ -7310,21 +7763,6 @@
 </file>
 
 <file path=customXml/item2.xml><?xml version="1.0" encoding="utf-8"?>
-<p:properties xmlns:p="http://schemas.microsoft.com/office/2006/metadata/properties" xmlns:xsi="http://www.w3.org/2001/XMLSchema-instance" xmlns:pc="http://schemas.microsoft.com/office/infopath/2007/PartnerControls">
-  <documentManagement/>
-</p:properties>
-</file>
-
-<file path=customXml/item3.xml><?xml version="1.0" encoding="utf-8"?>
-<?mso-contentType ?>
-<FormTemplates xmlns="http://schemas.microsoft.com/sharepoint/v3/contenttype/forms">
-  <Display>DocumentLibraryForm</Display>
-  <Edit>DocumentLibraryForm</Edit>
-  <New>DocumentLibraryForm</New>
-</FormTemplates>
-</file>
-
-<file path=customXml/item4.xml><?xml version="1.0" encoding="utf-8"?>
 <ct:contentTypeSchema xmlns:ct="http://schemas.microsoft.com/office/2006/metadata/contentType" xmlns:ma="http://schemas.microsoft.com/office/2006/metadata/properties/metaAttributes" ct:_="" ma:_="" ma:contentTypeName="Document" ma:contentTypeID="0x010100DC79E3681DCC084A878C9CCDD1797ED4" ma:contentTypeVersion="1" ma:contentTypeDescription="Create a new document." ma:contentTypeScope="" ma:versionID="4ce5778d165c9407ce7c62dce0730303">
   <xsd:schema xmlns:xsd="http://www.w3.org/2001/XMLSchema" xmlns:xs="http://www.w3.org/2001/XMLSchema" xmlns:p="http://schemas.microsoft.com/office/2006/metadata/properties" xmlns:ns3="edf48ee5-d2a0-4f04-99f4-0eb27cdb7c0d" targetNamespace="http://schemas.microsoft.com/office/2006/metadata/properties" ma:root="true" ma:fieldsID="30df76a92c322e39696810b53868c288" ns3:_="">
     <xsd:import namespace="edf48ee5-d2a0-4f04-99f4-0eb27cdb7c0d"/>
@@ -7464,6 +7902,21 @@
 </ct:contentTypeSchema>
 </file>
 
+<file path=customXml/item3.xml><?xml version="1.0" encoding="utf-8"?>
+<p:properties xmlns:p="http://schemas.microsoft.com/office/2006/metadata/properties" xmlns:xsi="http://www.w3.org/2001/XMLSchema-instance" xmlns:pc="http://schemas.microsoft.com/office/infopath/2007/PartnerControls">
+  <documentManagement/>
+</p:properties>
+</file>
+
+<file path=customXml/item4.xml><?xml version="1.0" encoding="utf-8"?>
+<?mso-contentType ?>
+<FormTemplates xmlns="http://schemas.microsoft.com/sharepoint/v3/contenttype/forms">
+  <Display>DocumentLibraryForm</Display>
+  <Edit>DocumentLibraryForm</Edit>
+  <New>DocumentLibraryForm</New>
+</FormTemplates>
+</file>
+
 <file path=customXml/item5.xml><?xml version="1.0" encoding="utf-8"?>
 <b:Sources xmlns:b="http://schemas.openxmlformats.org/officeDocument/2006/bibliography" xmlns="http://schemas.openxmlformats.org/officeDocument/2006/bibliography" SelectedStyle="\APA.XSL" StyleName="APA"/>
 </file>
@@ -7477,23 +7930,6 @@
 </file>
 
 <file path=customXml/itemProps2.xml><?xml version="1.0" encoding="utf-8"?>
-<ds:datastoreItem xmlns:ds="http://schemas.openxmlformats.org/officeDocument/2006/customXml" ds:itemID="{4E8DC2B8-F18C-4446-9EE4-D1204856FBD6}">
-  <ds:schemaRefs>
-    <ds:schemaRef ds:uri="http://schemas.microsoft.com/office/2006/metadata/properties"/>
-    <ds:schemaRef ds:uri="http://schemas.microsoft.com/office/infopath/2007/PartnerControls"/>
-  </ds:schemaRefs>
-</ds:datastoreItem>
-</file>
-
-<file path=customXml/itemProps3.xml><?xml version="1.0" encoding="utf-8"?>
-<ds:datastoreItem xmlns:ds="http://schemas.openxmlformats.org/officeDocument/2006/customXml" ds:itemID="{E0CD3344-CEC1-47E2-87E4-477E77BC6903}">
-  <ds:schemaRefs>
-    <ds:schemaRef ds:uri="http://schemas.microsoft.com/sharepoint/v3/contenttype/forms"/>
-  </ds:schemaRefs>
-</ds:datastoreItem>
-</file>
-
-<file path=customXml/itemProps4.xml><?xml version="1.0" encoding="utf-8"?>
 <ds:datastoreItem xmlns:ds="http://schemas.openxmlformats.org/officeDocument/2006/customXml" ds:itemID="{E1B3CF67-5E98-44FD-A586-2CE5B9D80333}">
   <ds:schemaRefs>
     <ds:schemaRef ds:uri="http://schemas.microsoft.com/office/2006/metadata/contentType"/>
@@ -7511,8 +7947,25 @@
 </ds:datastoreItem>
 </file>
 
+<file path=customXml/itemProps3.xml><?xml version="1.0" encoding="utf-8"?>
+<ds:datastoreItem xmlns:ds="http://schemas.openxmlformats.org/officeDocument/2006/customXml" ds:itemID="{4E8DC2B8-F18C-4446-9EE4-D1204856FBD6}">
+  <ds:schemaRefs>
+    <ds:schemaRef ds:uri="http://schemas.microsoft.com/office/2006/metadata/properties"/>
+    <ds:schemaRef ds:uri="http://schemas.microsoft.com/office/infopath/2007/PartnerControls"/>
+  </ds:schemaRefs>
+</ds:datastoreItem>
+</file>
+
+<file path=customXml/itemProps4.xml><?xml version="1.0" encoding="utf-8"?>
+<ds:datastoreItem xmlns:ds="http://schemas.openxmlformats.org/officeDocument/2006/customXml" ds:itemID="{E0CD3344-CEC1-47E2-87E4-477E77BC6903}">
+  <ds:schemaRefs>
+    <ds:schemaRef ds:uri="http://schemas.microsoft.com/sharepoint/v3/contenttype/forms"/>
+  </ds:schemaRefs>
+</ds:datastoreItem>
+</file>
+
 <file path=customXml/itemProps5.xml><?xml version="1.0" encoding="utf-8"?>
-<ds:datastoreItem xmlns:ds="http://schemas.openxmlformats.org/officeDocument/2006/customXml" ds:itemID="{9AA2EA8D-7367-4B6C-B475-FC66036D8ED3}">
+<ds:datastoreItem xmlns:ds="http://schemas.openxmlformats.org/officeDocument/2006/customXml" ds:itemID="{BC25DBF8-FA16-44D3-89F3-2E08FE725EA6}">
   <ds:schemaRefs>
     <ds:schemaRef ds:uri="http://schemas.openxmlformats.org/officeDocument/2006/bibliography"/>
   </ds:schemaRefs>

</xml_diff>